<commit_message>
Cambios en versión web del informe técnico final
</commit_message>
<xml_diff>
--- a/reports/Libro/docs/InformeFinal.docx
+++ b/reports/Libro/docs/InformeFinal.docx
@@ -722,7 +722,7 @@
       </w:r>
     </w:p>
     <w:bookmarkEnd w:id="23"/>
-    <w:bookmarkStart w:id="175" w:name="análisis-a-nivel-nacional"/>
+    <w:bookmarkStart w:id="48" w:name="estructura-del-fre"/>
     <w:p>
       <w:pPr>
         <w:pStyle w:val="Heading1"/>
@@ -737,10 +737,10 @@
         <w:tab/>
       </w:r>
       <w:r>
-        <w:t xml:space="preserve">Análisis a nivel nacional</w:t>
-      </w:r>
-    </w:p>
-    <w:bookmarkStart w:id="48" w:name="estructura-del-fre"/>
+        <w:t xml:space="preserve">Estructura del FRE</w:t>
+      </w:r>
+    </w:p>
+    <w:bookmarkStart w:id="26" w:name="fecha-de-constitución-de-fre"/>
     <w:p>
       <w:pPr>
         <w:pStyle w:val="Heading2"/>
@@ -750,24 +750,6 @@
           <w:rStyle w:val="SectionNumber"/>
         </w:rPr>
         <w:t xml:space="preserve">4.1</w:t>
-      </w:r>
-      <w:r>
-        <w:tab/>
-      </w:r>
-      <w:r>
-        <w:t xml:space="preserve">Estructura del FRE</w:t>
-      </w:r>
-    </w:p>
-    <w:bookmarkStart w:id="26" w:name="fecha-de-constitución-de-fre"/>
-    <w:p>
-      <w:pPr>
-        <w:pStyle w:val="Heading3"/>
-      </w:pPr>
-      <w:r>
-        <w:rPr>
-          <w:rStyle w:val="SectionNumber"/>
-        </w:rPr>
-        <w:t xml:space="preserve">4.1.1</w:t>
       </w:r>
       <w:r>
         <w:tab/>
@@ -851,13 +833,13 @@
     <w:bookmarkStart w:id="39" w:name="estructura-organizacional"/>
     <w:p>
       <w:pPr>
-        <w:pStyle w:val="Heading3"/>
+        <w:pStyle w:val="Heading2"/>
       </w:pPr>
       <w:r>
         <w:rPr>
           <w:rStyle w:val="SectionNumber"/>
         </w:rPr>
-        <w:t xml:space="preserve">4.1.2</w:t>
+        <w:t xml:space="preserve">4.2</w:t>
       </w:r>
       <w:r>
         <w:tab/>
@@ -1296,13 +1278,13 @@
     <w:bookmarkStart w:id="44" w:name="instituciones-inscritas-en-el-fre"/>
     <w:p>
       <w:pPr>
-        <w:pStyle w:val="Heading3"/>
+        <w:pStyle w:val="Heading2"/>
       </w:pPr>
       <w:r>
         <w:rPr>
           <w:rStyle w:val="SectionNumber"/>
         </w:rPr>
-        <w:t xml:space="preserve">4.1.3</w:t>
+        <w:t xml:space="preserve">4.3</w:t>
       </w:r>
       <w:r>
         <w:tab/>
@@ -1457,13 +1439,13 @@
     <w:bookmarkStart w:id="47" w:name="X883ad35e60b2ca55a9f4d6d920527bb0b8b7bad"/>
     <w:p>
       <w:pPr>
-        <w:pStyle w:val="Heading3"/>
+        <w:pStyle w:val="Heading2"/>
       </w:pPr>
       <w:r>
         <w:rPr>
           <w:rStyle w:val="SectionNumber"/>
         </w:rPr>
-        <w:t xml:space="preserve">4.1.4</w:t>
+        <w:t xml:space="preserve">4.4</w:t>
       </w:r>
       <w:r>
         <w:tab/>
@@ -1569,13 +1551,13 @@
     <w:bookmarkStart w:id="93" w:name="recetarios-oficiales"/>
     <w:p>
       <w:pPr>
-        <w:pStyle w:val="Heading2"/>
+        <w:pStyle w:val="Heading1"/>
       </w:pPr>
       <w:r>
         <w:rPr>
           <w:rStyle w:val="SectionNumber"/>
         </w:rPr>
-        <w:t xml:space="preserve">4.2</w:t>
+        <w:t xml:space="preserve">5</w:t>
       </w:r>
       <w:r>
         <w:tab/>
@@ -1593,7 +1575,7 @@
           <wp:inline>
             <wp:extent cx="5334000" cy="4000500"/>
             <wp:effectExtent b="0" l="0" r="0" t="0"/>
-            <wp:docPr descr="Figura 4.12: N.° de existencias de recetarios en el FRE" title="" id="1" name="Picture"/>
+            <wp:docPr descr="Figura 5.1: N.° de existencias de recetarios en el FRE" title="" id="1" name="Picture"/>
             <a:graphic>
               <a:graphicData uri="http://schemas.openxmlformats.org/drawingml/2006/picture">
                 <pic:pic>
@@ -1652,7 +1634,7 @@
       </w:r>
       <w:bookmarkEnd w:id="50"/>
       <w:r>
-        <w:t xml:space="preserve">Figura 4.12: N.° de existencias de recetarios en el FRE</w:t>
+        <w:t xml:space="preserve">Figura 5.1: N.° de existencias de recetarios en el FRE</w:t>
       </w:r>
     </w:p>
     <w:p>
@@ -1664,7 +1646,7 @@
           <wp:inline>
             <wp:extent cx="5334000" cy="3809999"/>
             <wp:effectExtent b="0" l="0" r="0" t="0"/>
-            <wp:docPr descr="Figura 4.13: N.° de recetarios circulantes en el departamento" title="" id="1" name="Picture"/>
+            <wp:docPr descr="Figura 5.2: N.° de recetarios circulantes en el departamento" title="" id="1" name="Picture"/>
             <a:graphic>
               <a:graphicData uri="http://schemas.openxmlformats.org/drawingml/2006/picture">
                 <pic:pic>
@@ -1723,7 +1705,7 @@
       </w:r>
       <w:bookmarkEnd w:id="52"/>
       <w:r>
-        <w:t xml:space="preserve">Figura 4.13: N.° de recetarios circulantes en el departamento</w:t>
+        <w:t xml:space="preserve">Figura 5.2: N.° de recetarios circulantes en el departamento</w:t>
       </w:r>
     </w:p>
     <w:p>
@@ -1735,7 +1717,7 @@
           <wp:inline>
             <wp:extent cx="5334000" cy="3809999"/>
             <wp:effectExtent b="0" l="0" r="0" t="0"/>
-            <wp:docPr descr="Figura 4.14: Duración de existencia de recetarios en el FRE" title="" id="1" name="Picture"/>
+            <wp:docPr descr="Figura 5.3: Duración de existencia de recetarios en el FRE" title="" id="1" name="Picture"/>
             <a:graphic>
               <a:graphicData uri="http://schemas.openxmlformats.org/drawingml/2006/picture">
                 <pic:pic>
@@ -1794,7 +1776,7 @@
       </w:r>
       <w:bookmarkEnd w:id="54"/>
       <w:r>
-        <w:t xml:space="preserve">Figura 4.14: Duración de existencia de recetarios en el FRE</w:t>
+        <w:t xml:space="preserve">Figura 5.3: Duración de existencia de recetarios en el FRE</w:t>
       </w:r>
     </w:p>
     <w:p>
@@ -1806,7 +1788,7 @@
           <wp:inline>
             <wp:extent cx="5334000" cy="3556000"/>
             <wp:effectExtent b="0" l="0" r="0" t="0"/>
-            <wp:docPr descr="Figura 4.15: N.° de prescripciones por recetario" title="" id="1" name="Picture"/>
+            <wp:docPr descr="Figura 5.4: N.° de prescripciones por recetario" title="" id="1" name="Picture"/>
             <a:graphic>
               <a:graphicData uri="http://schemas.openxmlformats.org/drawingml/2006/picture">
                 <pic:pic>
@@ -1865,7 +1847,7 @@
       </w:r>
       <w:bookmarkEnd w:id="56"/>
       <w:r>
-        <w:t xml:space="preserve">Figura 4.15: N.° de prescripciones por recetario</w:t>
+        <w:t xml:space="preserve">Figura 5.4: N.° de prescripciones por recetario</w:t>
       </w:r>
     </w:p>
     <w:p>
@@ -1877,7 +1859,7 @@
           <wp:inline>
             <wp:extent cx="5334000" cy="3556000"/>
             <wp:effectExtent b="0" l="0" r="0" t="0"/>
-            <wp:docPr descr="Figura 4.16: Comparativo de costo vs precio de recetarios por departamento" title="" id="1" name="Picture"/>
+            <wp:docPr descr="Figura 5.5: Comparativo de costo vs precio de recetarios por departamento" title="" id="1" name="Picture"/>
             <a:graphic>
               <a:graphicData uri="http://schemas.openxmlformats.org/drawingml/2006/picture">
                 <pic:pic>
@@ -1936,7 +1918,7 @@
       </w:r>
       <w:bookmarkEnd w:id="58"/>
       <w:r>
-        <w:t xml:space="preserve">Figura 4.16: Comparativo de costo vs precio de recetarios por departamento</w:t>
+        <w:t xml:space="preserve">Figura 5.5: Comparativo de costo vs precio de recetarios por departamento</w:t>
       </w:r>
     </w:p>
     <w:p>
@@ -1948,7 +1930,7 @@
           <wp:inline>
             <wp:extent cx="5334000" cy="4000500"/>
             <wp:effectExtent b="0" l="0" r="0" t="0"/>
-            <wp:docPr descr="Figura 4.17: Comparativo de costo vs precio y márgen de beneficio" title="" id="1" name="Picture"/>
+            <wp:docPr descr="Figura 5.6: Comparativo de costo vs precio y márgen de beneficio" title="" id="1" name="Picture"/>
             <a:graphic>
               <a:graphicData uri="http://schemas.openxmlformats.org/drawingml/2006/picture">
                 <pic:pic>
@@ -2007,7 +1989,7 @@
       </w:r>
       <w:bookmarkEnd w:id="60"/>
       <w:r>
-        <w:t xml:space="preserve">Figura 4.17: Comparativo de costo vs precio y márgen de beneficio</w:t>
+        <w:t xml:space="preserve">Figura 5.6: Comparativo de costo vs precio y márgen de beneficio</w:t>
       </w:r>
     </w:p>
     <w:p>
@@ -2019,7 +2001,7 @@
           <wp:inline>
             <wp:extent cx="5334000" cy="2667000"/>
             <wp:effectExtent b="0" l="0" r="0" t="0"/>
-            <wp:docPr descr="Figura 4.18: Comparativo de costo vs precio y márgen de beneficio (2)" title="" id="1" name="Picture"/>
+            <wp:docPr descr="Figura 5.7: Comparativo de costo vs precio y márgen de beneficio (2)" title="" id="1" name="Picture"/>
             <a:graphic>
               <a:graphicData uri="http://schemas.openxmlformats.org/drawingml/2006/picture">
                 <pic:pic>
@@ -2078,7 +2060,7 @@
       </w:r>
       <w:bookmarkEnd w:id="62"/>
       <w:r>
-        <w:t xml:space="preserve">Figura 4.18: Comparativo de costo vs precio y márgen de beneficio (2)</w:t>
+        <w:t xml:space="preserve">Figura 5.7: Comparativo de costo vs precio y márgen de beneficio (2)</w:t>
       </w:r>
     </w:p>
     <w:p>
@@ -2090,7 +2072,7 @@
           <wp:inline>
             <wp:extent cx="5334000" cy="2963333"/>
             <wp:effectExtent b="0" l="0" r="0" t="0"/>
-            <wp:docPr descr="Figura 4.19: Precio de venta de recetario por prescripción" title="" id="1" name="Picture"/>
+            <wp:docPr descr="Figura 5.8: Precio de venta de recetario por prescripción" title="" id="1" name="Picture"/>
             <a:graphic>
               <a:graphicData uri="http://schemas.openxmlformats.org/drawingml/2006/picture">
                 <pic:pic>
@@ -2149,7 +2131,7 @@
       </w:r>
       <w:bookmarkEnd w:id="64"/>
       <w:r>
-        <w:t xml:space="preserve">Figura 4.19: Precio de venta de recetario por prescripción</w:t>
+        <w:t xml:space="preserve">Figura 5.8: Precio de venta de recetario por prescripción</w:t>
       </w:r>
     </w:p>
     <w:p>
@@ -2161,7 +2143,7 @@
           <wp:inline>
             <wp:extent cx="5334000" cy="3048000"/>
             <wp:effectExtent b="0" l="0" r="0" t="0"/>
-            <wp:docPr descr="Figura 4.20: Modalidad de selección para contratos de adquisición de recetarios" title="" id="1" name="Picture"/>
+            <wp:docPr descr="Figura 5.9: Modalidad de selección para contratos de adquisición de recetarios" title="" id="1" name="Picture"/>
             <a:graphic>
               <a:graphicData uri="http://schemas.openxmlformats.org/drawingml/2006/picture">
                 <pic:pic>
@@ -2220,7 +2202,7 @@
       </w:r>
       <w:bookmarkEnd w:id="66"/>
       <w:r>
-        <w:t xml:space="preserve">Figura 4.20: Modalidad de selección para contratos de adquisición de recetarios</w:t>
+        <w:t xml:space="preserve">Figura 5.9: Modalidad de selección para contratos de adquisición de recetarios</w:t>
       </w:r>
     </w:p>
     <w:p>
@@ -2232,7 +2214,7 @@
           <wp:inline>
             <wp:extent cx="5334000" cy="3809999"/>
             <wp:effectExtent b="0" l="0" r="0" t="0"/>
-            <wp:docPr descr="Figura 4.21: Tiempo de demora para adquisición de recetarios" title="" id="1" name="Picture"/>
+            <wp:docPr descr="Figura 5.10: Tiempo de demora para adquisición de recetarios" title="" id="1" name="Picture"/>
             <a:graphic>
               <a:graphicData uri="http://schemas.openxmlformats.org/drawingml/2006/picture">
                 <pic:pic>
@@ -2291,7 +2273,7 @@
       </w:r>
       <w:bookmarkEnd w:id="68"/>
       <w:r>
-        <w:t xml:space="preserve">Figura 4.21: Tiempo de demora para adquisición de recetarios</w:t>
+        <w:t xml:space="preserve">Figura 5.10: Tiempo de demora para adquisición de recetarios</w:t>
       </w:r>
     </w:p>
     <w:p>
@@ -2303,7 +2285,7 @@
           <wp:inline>
             <wp:extent cx="5334000" cy="3048000"/>
             <wp:effectExtent b="0" l="0" r="0" t="0"/>
-            <wp:docPr descr="Figura 4.22: Proporción de FRE que diligencian campos en BD de venta de recetarios" title="" id="1" name="Picture"/>
+            <wp:docPr descr="Figura 5.11: Proporción de FRE que diligencian campos en BD de venta de recetarios" title="" id="1" name="Picture"/>
             <a:graphic>
               <a:graphicData uri="http://schemas.openxmlformats.org/drawingml/2006/picture">
                 <pic:pic>
@@ -2362,7 +2344,7 @@
       </w:r>
       <w:bookmarkEnd w:id="70"/>
       <w:r>
-        <w:t xml:space="preserve">Figura 4.22: Proporción de FRE que diligencian campos en BD de venta de recetarios</w:t>
+        <w:t xml:space="preserve">Figura 5.11: Proporción de FRE que diligencian campos en BD de venta de recetarios</w:t>
       </w:r>
     </w:p>
     <w:p>
@@ -2374,7 +2356,7 @@
           <wp:inline>
             <wp:extent cx="5334000" cy="3333750"/>
             <wp:effectExtent b="0" l="0" r="0" t="0"/>
-            <wp:docPr descr="Figura 4.23: Actividades realizadas por el FRE para el seguimiento del uso de recetarios" title="" id="1" name="Picture"/>
+            <wp:docPr descr="Figura 5.12: Actividades realizadas por el FRE para el seguimiento del uso de recetarios" title="" id="1" name="Picture"/>
             <a:graphic>
               <a:graphicData uri="http://schemas.openxmlformats.org/drawingml/2006/picture">
                 <pic:pic>
@@ -2433,7 +2415,7 @@
       </w:r>
       <w:bookmarkEnd w:id="72"/>
       <w:r>
-        <w:t xml:space="preserve">Figura 4.23: Actividades realizadas por el FRE para el seguimiento del uso de recetarios</w:t>
+        <w:t xml:space="preserve">Figura 5.12: Actividades realizadas por el FRE para el seguimiento del uso de recetarios</w:t>
       </w:r>
     </w:p>
     <w:p>
@@ -2445,7 +2427,7 @@
           <wp:inline>
             <wp:extent cx="5334000" cy="4445000"/>
             <wp:effectExtent b="0" l="0" r="0" t="0"/>
-            <wp:docPr descr="Figura 4.24: Frecuencia de revisión de existencia de recetarios" title="" id="1" name="Picture"/>
+            <wp:docPr descr="Figura 5.13: Frecuencia de revisión de existencia de recetarios" title="" id="1" name="Picture"/>
             <a:graphic>
               <a:graphicData uri="http://schemas.openxmlformats.org/drawingml/2006/picture">
                 <pic:pic>
@@ -2504,7 +2486,7 @@
       </w:r>
       <w:bookmarkEnd w:id="74"/>
       <w:r>
-        <w:t xml:space="preserve">Figura 4.24: Frecuencia de revisión de existencia de recetarios</w:t>
+        <w:t xml:space="preserve">Figura 5.13: Frecuencia de revisión de existencia de recetarios</w:t>
       </w:r>
     </w:p>
     <w:p>
@@ -2516,7 +2498,7 @@
           <wp:inline>
             <wp:extent cx="5334000" cy="3809999"/>
             <wp:effectExtent b="0" l="0" r="0" t="0"/>
-            <wp:docPr descr="Figura 4.25: Medidas de seguridad en los recetarios" title="" id="1" name="Picture"/>
+            <wp:docPr descr="Figura 5.14: Medidas de seguridad en los recetarios" title="" id="1" name="Picture"/>
             <a:graphic>
               <a:graphicData uri="http://schemas.openxmlformats.org/drawingml/2006/picture">
                 <pic:pic>
@@ -2575,7 +2557,7 @@
       </w:r>
       <w:bookmarkEnd w:id="76"/>
       <w:r>
-        <w:t xml:space="preserve">Figura 4.25: Medidas de seguridad en los recetarios</w:t>
+        <w:t xml:space="preserve">Figura 5.14: Medidas de seguridad en los recetarios</w:t>
       </w:r>
     </w:p>
     <w:p>
@@ -2587,7 +2569,7 @@
           <wp:inline>
             <wp:extent cx="5334000" cy="2667000"/>
             <wp:effectExtent b="0" l="0" r="0" t="0"/>
-            <wp:docPr descr="Figura 4.26: Comparativo de márgen de ganancia de recetarios" title="" id="1" name="Picture"/>
+            <wp:docPr descr="Figura 5.15: Comparativo de márgen de ganancia de recetarios" title="" id="1" name="Picture"/>
             <a:graphic>
               <a:graphicData uri="http://schemas.openxmlformats.org/drawingml/2006/picture">
                 <pic:pic>
@@ -2646,7 +2628,7 @@
       </w:r>
       <w:bookmarkEnd w:id="78"/>
       <w:r>
-        <w:t xml:space="preserve">Figura 4.26: Comparativo de márgen de ganancia de recetarios</w:t>
+        <w:t xml:space="preserve">Figura 5.15: Comparativo de márgen de ganancia de recetarios</w:t>
       </w:r>
     </w:p>
     <w:p>
@@ -2658,7 +2640,7 @@
           <wp:inline>
             <wp:extent cx="5334000" cy="4445000"/>
             <wp:effectExtent b="0" l="0" r="0" t="0"/>
-            <wp:docPr descr="Figura 4.27: Recibo de recetarios de instituciones inscritas" title="" id="1" name="Picture"/>
+            <wp:docPr descr="Figura 5.16: Recibo de recetarios de instituciones inscritas" title="" id="1" name="Picture"/>
             <a:graphic>
               <a:graphicData uri="http://schemas.openxmlformats.org/drawingml/2006/picture">
                 <pic:pic>
@@ -2717,7 +2699,7 @@
       </w:r>
       <w:bookmarkEnd w:id="80"/>
       <w:r>
-        <w:t xml:space="preserve">Figura 4.27: Recibo de recetarios de instituciones inscritas</w:t>
+        <w:t xml:space="preserve">Figura 5.16: Recibo de recetarios de instituciones inscritas</w:t>
       </w:r>
     </w:p>
     <w:p>
@@ -2729,7 +2711,7 @@
           <wp:inline>
             <wp:extent cx="5334000" cy="3809999"/>
             <wp:effectExtent b="0" l="0" r="0" t="0"/>
-            <wp:docPr descr="Figura 4.28: Tiempo de recepción de recetarios oficiales desde IPS" title="" id="1" name="Picture"/>
+            <wp:docPr descr="Figura 5.17: Tiempo de recepción de recetarios oficiales desde IPS" title="" id="1" name="Picture"/>
             <a:graphic>
               <a:graphicData uri="http://schemas.openxmlformats.org/drawingml/2006/picture">
                 <pic:pic>
@@ -2788,7 +2770,7 @@
       </w:r>
       <w:bookmarkEnd w:id="82"/>
       <w:r>
-        <w:t xml:space="preserve">Figura 4.28: Tiempo de recepción de recetarios oficiales desde IPS</w:t>
+        <w:t xml:space="preserve">Figura 5.17: Tiempo de recepción de recetarios oficiales desde IPS</w:t>
       </w:r>
     </w:p>
     <w:p>
@@ -2800,7 +2782,7 @@
           <wp:inline>
             <wp:extent cx="5334000" cy="3809999"/>
             <wp:effectExtent b="0" l="0" r="0" t="0"/>
-            <wp:docPr descr="Figura 4.29: Tiempo de archivo de los recetarios oficiales en los FRE" title="" id="1" name="Picture"/>
+            <wp:docPr descr="Figura 5.18: Tiempo de archivo de los recetarios oficiales en los FRE" title="" id="1" name="Picture"/>
             <a:graphic>
               <a:graphicData uri="http://schemas.openxmlformats.org/drawingml/2006/picture">
                 <pic:pic>
@@ -2859,7 +2841,7 @@
       </w:r>
       <w:bookmarkEnd w:id="84"/>
       <w:r>
-        <w:t xml:space="preserve">Figura 4.29: Tiempo de archivo de los recetarios oficiales en los FRE</w:t>
+        <w:t xml:space="preserve">Figura 5.18: Tiempo de archivo de los recetarios oficiales en los FRE</w:t>
       </w:r>
     </w:p>
     <w:p>
@@ -2871,7 +2853,7 @@
           <wp:inline>
             <wp:extent cx="5334000" cy="3809999"/>
             <wp:effectExtent b="0" l="0" r="0" t="0"/>
-            <wp:docPr descr="Figura 4.30: Medidas de seguridad en almacenamiento de recetarios" title="" id="1" name="Picture"/>
+            <wp:docPr descr="Figura 5.19: Medidas de seguridad en almacenamiento de recetarios" title="" id="1" name="Picture"/>
             <a:graphic>
               <a:graphicData uri="http://schemas.openxmlformats.org/drawingml/2006/picture">
                 <pic:pic>
@@ -2930,7 +2912,7 @@
       </w:r>
       <w:bookmarkEnd w:id="86"/>
       <w:r>
-        <w:t xml:space="preserve">Figura 4.30: Medidas de seguridad en almacenamiento de recetarios</w:t>
+        <w:t xml:space="preserve">Figura 5.19: Medidas de seguridad en almacenamiento de recetarios</w:t>
       </w:r>
     </w:p>
     <w:p>
@@ -2942,7 +2924,7 @@
           <wp:inline>
             <wp:extent cx="5334000" cy="3809999"/>
             <wp:effectExtent b="0" l="0" r="0" t="0"/>
-            <wp:docPr descr="Figura 4.31: Proporción de FRE que diligencian en campo de ventas de recetarios" title="" id="1" name="Picture"/>
+            <wp:docPr descr="Figura 5.20: Proporción de FRE que diligencian en campo de ventas de recetarios" title="" id="1" name="Picture"/>
             <a:graphic>
               <a:graphicData uri="http://schemas.openxmlformats.org/drawingml/2006/picture">
                 <pic:pic>
@@ -3001,7 +2983,7 @@
       </w:r>
       <w:bookmarkEnd w:id="88"/>
       <w:r>
-        <w:t xml:space="preserve">Figura 4.31: Proporción de FRE que diligencian en campo de ventas de recetarios</w:t>
+        <w:t xml:space="preserve">Figura 5.20: Proporción de FRE que diligencian en campo de ventas de recetarios</w:t>
       </w:r>
     </w:p>
     <w:p>
@@ -3013,7 +2995,7 @@
           <wp:inline>
             <wp:extent cx="5334000" cy="3556000"/>
             <wp:effectExtent b="0" l="0" r="0" t="0"/>
-            <wp:docPr descr="Figura 4.32: Opinión sobre la implementación del Recetario Oficial Electrónico (ROE)" title="" id="1" name="Picture"/>
+            <wp:docPr descr="Figura 5.21: Opinión sobre la implementación del Recetario Oficial Electrónico (ROE)" title="" id="1" name="Picture"/>
             <a:graphic>
               <a:graphicData uri="http://schemas.openxmlformats.org/drawingml/2006/picture">
                 <pic:pic>
@@ -3072,7 +3054,7 @@
       </w:r>
       <w:bookmarkEnd w:id="90"/>
       <w:r>
-        <w:t xml:space="preserve">Figura 4.32: Opinión sobre la implementación del Recetario Oficial Electrónico (ROE)</w:t>
+        <w:t xml:space="preserve">Figura 5.21: Opinión sobre la implementación del Recetario Oficial Electrónico (ROE)</w:t>
       </w:r>
     </w:p>
     <w:p>
@@ -3084,7 +3066,7 @@
           <wp:inline>
             <wp:extent cx="5334000" cy="4000500"/>
             <wp:effectExtent b="0" l="0" r="0" t="0"/>
-            <wp:docPr descr="Figura 4.33: Tiempo de demora en la venta de recetarios oficiales a clientes" title="" id="1" name="Picture"/>
+            <wp:docPr descr="Figura 5.22: Tiempo de demora en la venta de recetarios oficiales a clientes" title="" id="1" name="Picture"/>
             <a:graphic>
               <a:graphicData uri="http://schemas.openxmlformats.org/drawingml/2006/picture">
                 <pic:pic>
@@ -3143,26 +3125,26 @@
       </w:r>
       <w:bookmarkEnd w:id="92"/>
       <w:r>
-        <w:t xml:space="preserve">Figura 4.33: Tiempo de demora en la venta de recetarios oficiales a clientes</w:t>
+        <w:t xml:space="preserve">Figura 5.22: Tiempo de demora en la venta de recetarios oficiales a clientes</w:t>
       </w:r>
     </w:p>
     <w:bookmarkEnd w:id="93"/>
-    <w:bookmarkStart w:id="104" w:name="ruta-tecnológica"/>
-    <w:p>
-      <w:pPr>
-        <w:pStyle w:val="Heading2"/>
+    <w:bookmarkStart w:id="158" w:name="ruta-tecnológica"/>
+    <w:p>
+      <w:pPr>
+        <w:pStyle w:val="Heading1"/>
       </w:pPr>
       <w:r>
         <w:rPr>
           <w:rStyle w:val="SectionNumber"/>
         </w:rPr>
-        <w:t xml:space="preserve">4.3</w:t>
+        <w:t xml:space="preserve">6</w:t>
       </w:r>
       <w:r>
         <w:tab/>
       </w:r>
       <w:r>
-        <w:t xml:space="preserve">Ruta tecnológica</w:t>
+        <w:t xml:space="preserve">Ruta Tecnológica</w:t>
       </w:r>
     </w:p>
     <w:p>
@@ -3174,7 +3156,7 @@
           <wp:inline>
             <wp:extent cx="5334000" cy="3809999"/>
             <wp:effectExtent b="0" l="0" r="0" t="0"/>
-            <wp:docPr descr="Figura 4.34: Canales de comunicación FRE con clientes" title="" id="1" name="Picture"/>
+            <wp:docPr descr="Figura 6.1: Canales de comunicación FRE con clientes" title="" id="1" name="Picture"/>
             <a:graphic>
               <a:graphicData uri="http://schemas.openxmlformats.org/drawingml/2006/picture">
                 <pic:pic>
@@ -3233,7 +3215,7 @@
       </w:r>
       <w:bookmarkEnd w:id="95"/>
       <w:r>
-        <w:t xml:space="preserve">Figura 4.34: Canales de comunicación FRE con clientes</w:t>
+        <w:t xml:space="preserve">Figura 6.1: Canales de comunicación FRE con clientes</w:t>
       </w:r>
     </w:p>
     <w:p>
@@ -3245,7 +3227,7 @@
           <wp:inline>
             <wp:extent cx="5334000" cy="3809999"/>
             <wp:effectExtent b="0" l="0" r="0" t="0"/>
-            <wp:docPr descr="Figura 4.35: Velocidad de conexión de internet" title="" id="1" name="Picture"/>
+            <wp:docPr descr="Figura 6.2: Velocidad de conexión de internet" title="" id="1" name="Picture"/>
             <a:graphic>
               <a:graphicData uri="http://schemas.openxmlformats.org/drawingml/2006/picture">
                 <pic:pic>
@@ -3304,7 +3286,7 @@
       </w:r>
       <w:bookmarkEnd w:id="97"/>
       <w:r>
-        <w:t xml:space="preserve">Figura 4.35: Velocidad de conexión de internet</w:t>
+        <w:t xml:space="preserve">Figura 6.2: Velocidad de conexión de internet</w:t>
       </w:r>
     </w:p>
     <w:p>
@@ -3316,7 +3298,7 @@
           <wp:inline>
             <wp:extent cx="5334000" cy="3556000"/>
             <wp:effectExtent b="0" l="0" r="0" t="0"/>
-            <wp:docPr descr="Figura 4.36: N.° de equipos en el FRE" title="" id="1" name="Picture"/>
+            <wp:docPr descr="Figura 6.3: N.° de equipos en el FRE" title="" id="1" name="Picture"/>
             <a:graphic>
               <a:graphicData uri="http://schemas.openxmlformats.org/drawingml/2006/picture">
                 <pic:pic>
@@ -3375,7 +3357,7 @@
       </w:r>
       <w:bookmarkEnd w:id="99"/>
       <w:r>
-        <w:t xml:space="preserve">Figura 4.36: N.° de equipos en el FRE</w:t>
+        <w:t xml:space="preserve">Figura 6.3: N.° de equipos en el FRE</w:t>
       </w:r>
     </w:p>
     <w:p>
@@ -3387,7 +3369,7 @@
           <wp:inline>
             <wp:extent cx="5334000" cy="3556000"/>
             <wp:effectExtent b="0" l="0" r="0" t="0"/>
-            <wp:docPr descr="Figura 4.37: Relación entre el requerimiento de equipos y el número de personas en el FRE" title="" id="1" name="Picture"/>
+            <wp:docPr descr="Figura 6.4: Relación entre el requerimiento de equipos y el número de personas en el FRE" title="" id="1" name="Picture"/>
             <a:graphic>
               <a:graphicData uri="http://schemas.openxmlformats.org/drawingml/2006/picture">
                 <pic:pic>
@@ -3446,7 +3428,7 @@
       </w:r>
       <w:bookmarkEnd w:id="101"/>
       <w:r>
-        <w:t xml:space="preserve">Figura 4.37: Relación entre el requerimiento de equipos y el número de personas en el FRE</w:t>
+        <w:t xml:space="preserve">Figura 6.4: Relación entre el requerimiento de equipos y el número de personas en el FRE</w:t>
       </w:r>
     </w:p>
     <w:p>
@@ -3458,7 +3440,7 @@
           <wp:inline>
             <wp:extent cx="5334000" cy="3556000"/>
             <wp:effectExtent b="0" l="0" r="0" t="0"/>
-            <wp:docPr descr="Figura 4.38: Opinión sobre los equipos de cómputo del FRE" title="" id="1" name="Picture"/>
+            <wp:docPr descr="Figura 6.5: Opinión sobre los equipos de cómputo del FRE" title="" id="1" name="Picture"/>
             <a:graphic>
               <a:graphicData uri="http://schemas.openxmlformats.org/drawingml/2006/picture">
                 <pic:pic>
@@ -3517,11 +3499,10 @@
       </w:r>
       <w:bookmarkEnd w:id="103"/>
       <w:r>
-        <w:t xml:space="preserve">Figura 4.38: Opinión sobre los equipos de cómputo del FRE</w:t>
-      </w:r>
-    </w:p>
-    <w:bookmarkEnd w:id="104"/>
-    <w:bookmarkStart w:id="159" w:name="Xcb6acecb4ee691f3975fc314b2fac13e93a5862"/>
+        <w:t xml:space="preserve">Figura 6.5: Opinión sobre los equipos de cómputo del FRE</w:t>
+      </w:r>
+    </w:p>
+    <w:bookmarkStart w:id="124" w:name="adquisición-de-mme-por-parte-del-fre"/>
     <w:p>
       <w:pPr>
         <w:pStyle w:val="Heading2"/>
@@ -3530,25 +3511,7 @@
         <w:rPr>
           <w:rStyle w:val="SectionNumber"/>
         </w:rPr>
-        <w:t xml:space="preserve">4.4</w:t>
-      </w:r>
-      <w:r>
-        <w:tab/>
-      </w:r>
-      <w:r>
-        <w:t xml:space="preserve">Adquisición de MME y manejo de inventarios</w:t>
-      </w:r>
-    </w:p>
-    <w:bookmarkStart w:id="125" w:name="adquisición-de-mme-por-parte-del-fre"/>
-    <w:p>
-      <w:pPr>
-        <w:pStyle w:val="Heading3"/>
-      </w:pPr>
-      <w:r>
-        <w:rPr>
-          <w:rStyle w:val="SectionNumber"/>
-        </w:rPr>
-        <w:t xml:space="preserve">4.4.1</w:t>
+        <w:t xml:space="preserve">6.1</w:t>
       </w:r>
       <w:r>
         <w:tab/>
@@ -3566,7 +3529,7 @@
           <wp:inline>
             <wp:extent cx="5334000" cy="3809999"/>
             <wp:effectExtent b="0" l="0" r="0" t="0"/>
-            <wp:docPr descr="Figura 4.39: Herramientas en el manejo de inventarios" title="" id="1" name="Picture"/>
+            <wp:docPr descr="Figura 6.6: Herramientas en el manejo de inventarios" title="" id="1" name="Picture"/>
             <a:graphic>
               <a:graphicData uri="http://schemas.openxmlformats.org/drawingml/2006/picture">
                 <pic:pic>
@@ -3577,7 +3540,7 @@
                     </pic:cNvPicPr>
                   </pic:nvPicPr>
                   <pic:blipFill>
-                    <a:blip r:embed="rId105"/>
+                    <a:blip r:embed="rId104"/>
                     <a:stretch>
                       <a:fillRect/>
                     </a:stretch>
@@ -3608,7 +3571,7 @@
       <w:pPr>
         <w:pStyle w:val="ImageCaption"/>
       </w:pPr>
-      <w:bookmarkStart w:id="106" w:name="fig37"/>
+      <w:bookmarkStart w:id="105" w:name="fig37"/>
       <w:r>
         <w:t xml:space="preserve">Figure </w:t>
       </w:r>
@@ -3623,9 +3586,9 @@
       <w:r>
         <w:t xml:space="preserve"> </w:t>
       </w:r>
-      <w:bookmarkEnd w:id="106"/>
-      <w:r>
-        <w:t xml:space="preserve">Figura 4.39: Herramientas en el manejo de inventarios</w:t>
+      <w:bookmarkEnd w:id="105"/>
+      <w:r>
+        <w:t xml:space="preserve">Figura 6.6: Herramientas en el manejo de inventarios</w:t>
       </w:r>
     </w:p>
     <w:p>
@@ -3637,7 +3600,7 @@
           <wp:inline>
             <wp:extent cx="5334000" cy="3809999"/>
             <wp:effectExtent b="0" l="0" r="0" t="0"/>
-            <wp:docPr descr="Figura 4.40: Herramientas en el manejo de inventarios (detallado)" title="" id="1" name="Picture"/>
+            <wp:docPr descr="Figura 6.7: Herramientas en el manejo de inventarios (detallado)" title="" id="1" name="Picture"/>
             <a:graphic>
               <a:graphicData uri="http://schemas.openxmlformats.org/drawingml/2006/picture">
                 <pic:pic>
@@ -3648,7 +3611,7 @@
                     </pic:cNvPicPr>
                   </pic:nvPicPr>
                   <pic:blipFill>
-                    <a:blip r:embed="rId107"/>
+                    <a:blip r:embed="rId106"/>
                     <a:stretch>
                       <a:fillRect/>
                     </a:stretch>
@@ -3679,7 +3642,7 @@
       <w:pPr>
         <w:pStyle w:val="ImageCaption"/>
       </w:pPr>
-      <w:bookmarkStart w:id="108" w:name="fig38"/>
+      <w:bookmarkStart w:id="107" w:name="fig38"/>
       <w:r>
         <w:t xml:space="preserve">Figure </w:t>
       </w:r>
@@ -3694,9 +3657,9 @@
       <w:r>
         <w:t xml:space="preserve"> </w:t>
       </w:r>
-      <w:bookmarkEnd w:id="108"/>
-      <w:r>
-        <w:t xml:space="preserve">Figura 4.40: Herramientas en el manejo de inventarios (detallado)</w:t>
+      <w:bookmarkEnd w:id="107"/>
+      <w:r>
+        <w:t xml:space="preserve">Figura 6.7: Herramientas en el manejo de inventarios (detallado)</w:t>
       </w:r>
     </w:p>
     <w:p>
@@ -3708,7 +3671,7 @@
           <wp:inline>
             <wp:extent cx="5334000" cy="3556000"/>
             <wp:effectExtent b="0" l="0" r="0" t="0"/>
-            <wp:docPr descr="Figura 4.41: Proporción de Herramientas en el manejo de inventarios" title="" id="1" name="Picture"/>
+            <wp:docPr descr="Figura 6.8: Proporción de Herramientas en el manejo de inventarios" title="" id="1" name="Picture"/>
             <a:graphic>
               <a:graphicData uri="http://schemas.openxmlformats.org/drawingml/2006/picture">
                 <pic:pic>
@@ -3719,7 +3682,7 @@
                     </pic:cNvPicPr>
                   </pic:nvPicPr>
                   <pic:blipFill>
-                    <a:blip r:embed="rId109"/>
+                    <a:blip r:embed="rId108"/>
                     <a:stretch>
                       <a:fillRect/>
                     </a:stretch>
@@ -3750,7 +3713,7 @@
       <w:pPr>
         <w:pStyle w:val="ImageCaption"/>
       </w:pPr>
-      <w:bookmarkStart w:id="110" w:name="fig39"/>
+      <w:bookmarkStart w:id="109" w:name="fig39"/>
       <w:r>
         <w:t xml:space="preserve">Figure </w:t>
       </w:r>
@@ -3765,9 +3728,9 @@
       <w:r>
         <w:t xml:space="preserve"> </w:t>
       </w:r>
-      <w:bookmarkEnd w:id="110"/>
-      <w:r>
-        <w:t xml:space="preserve">Figura 4.41: Proporción de Herramientas en el manejo de inventarios</w:t>
+      <w:bookmarkEnd w:id="109"/>
+      <w:r>
+        <w:t xml:space="preserve">Figura 6.8: Proporción de Herramientas en el manejo de inventarios</w:t>
       </w:r>
     </w:p>
     <w:p>
@@ -3779,7 +3742,7 @@
           <wp:inline>
             <wp:extent cx="5334000" cy="3111500"/>
             <wp:effectExtent b="0" l="0" r="0" t="0"/>
-            <wp:docPr descr="Figura 4.42: Demoras en el proceso de adquisición por departamento" title="" id="1" name="Picture"/>
+            <wp:docPr descr="Figura 6.9: Demoras en el proceso de adquisición por departamento" title="" id="1" name="Picture"/>
             <a:graphic>
               <a:graphicData uri="http://schemas.openxmlformats.org/drawingml/2006/picture">
                 <pic:pic>
@@ -3790,7 +3753,7 @@
                     </pic:cNvPicPr>
                   </pic:nvPicPr>
                   <pic:blipFill>
-                    <a:blip r:embed="rId111"/>
+                    <a:blip r:embed="rId110"/>
                     <a:stretch>
                       <a:fillRect/>
                     </a:stretch>
@@ -3821,7 +3784,7 @@
       <w:pPr>
         <w:pStyle w:val="ImageCaption"/>
       </w:pPr>
-      <w:bookmarkStart w:id="112" w:name="fig40"/>
+      <w:bookmarkStart w:id="111" w:name="fig40"/>
       <w:r>
         <w:t xml:space="preserve">Figure </w:t>
       </w:r>
@@ -3836,9 +3799,9 @@
       <w:r>
         <w:t xml:space="preserve"> </w:t>
       </w:r>
-      <w:bookmarkEnd w:id="112"/>
-      <w:r>
-        <w:t xml:space="preserve">Figura 4.42: Demoras en el proceso de adquisición por departamento</w:t>
+      <w:bookmarkEnd w:id="111"/>
+      <w:r>
+        <w:t xml:space="preserve">Figura 6.9: Demoras en el proceso de adquisición por departamento</w:t>
       </w:r>
     </w:p>
     <w:p>
@@ -3850,7 +3813,7 @@
           <wp:inline>
             <wp:extent cx="5334000" cy="4000500"/>
             <wp:effectExtent b="0" l="0" r="0" t="0"/>
-            <wp:docPr descr="Figura 4.43: Demoras en el proceso de adquisición por departamento (detallado)" title="" id="1" name="Picture"/>
+            <wp:docPr descr="Figura 6.10: Demoras en el proceso de adquisición por departamento (detallado)" title="" id="1" name="Picture"/>
             <a:graphic>
               <a:graphicData uri="http://schemas.openxmlformats.org/drawingml/2006/picture">
                 <pic:pic>
@@ -3861,7 +3824,7 @@
                     </pic:cNvPicPr>
                   </pic:nvPicPr>
                   <pic:blipFill>
-                    <a:blip r:embed="rId113"/>
+                    <a:blip r:embed="rId112"/>
                     <a:stretch>
                       <a:fillRect/>
                     </a:stretch>
@@ -3892,7 +3855,7 @@
       <w:pPr>
         <w:pStyle w:val="ImageCaption"/>
       </w:pPr>
-      <w:bookmarkStart w:id="114" w:name="fig41"/>
+      <w:bookmarkStart w:id="113" w:name="fig41"/>
       <w:r>
         <w:t xml:space="preserve">Figure </w:t>
       </w:r>
@@ -3907,9 +3870,9 @@
       <w:r>
         <w:t xml:space="preserve"> </w:t>
       </w:r>
-      <w:bookmarkEnd w:id="114"/>
-      <w:r>
-        <w:t xml:space="preserve">Figura 4.43: Demoras en el proceso de adquisición por departamento (detallado)</w:t>
+      <w:bookmarkEnd w:id="113"/>
+      <w:r>
+        <w:t xml:space="preserve">Figura 6.10: Demoras en el proceso de adquisición por departamento (detallado)</w:t>
       </w:r>
     </w:p>
     <w:p>
@@ -3921,7 +3884,7 @@
           <wp:inline>
             <wp:extent cx="5334000" cy="3556000"/>
             <wp:effectExtent b="0" l="0" r="0" t="0"/>
-            <wp:docPr descr="Figura 4.44: Caracterización en demoras de traslados interdepartamentales" title="" id="1" name="Picture"/>
+            <wp:docPr descr="Figura 6.11: Caracterización en demoras de traslados interdepartamentales" title="" id="1" name="Picture"/>
             <a:graphic>
               <a:graphicData uri="http://schemas.openxmlformats.org/drawingml/2006/picture">
                 <pic:pic>
@@ -3932,7 +3895,7 @@
                     </pic:cNvPicPr>
                   </pic:nvPicPr>
                   <pic:blipFill>
-                    <a:blip r:embed="rId115"/>
+                    <a:blip r:embed="rId114"/>
                     <a:stretch>
                       <a:fillRect/>
                     </a:stretch>
@@ -3963,7 +3926,7 @@
       <w:pPr>
         <w:pStyle w:val="ImageCaption"/>
       </w:pPr>
-      <w:bookmarkStart w:id="116" w:name="fig42"/>
+      <w:bookmarkStart w:id="115" w:name="fig42"/>
       <w:r>
         <w:t xml:space="preserve">Figure </w:t>
       </w:r>
@@ -3978,9 +3941,9 @@
       <w:r>
         <w:t xml:space="preserve"> </w:t>
       </w:r>
-      <w:bookmarkEnd w:id="116"/>
-      <w:r>
-        <w:t xml:space="preserve">Figura 4.44: Caracterización en demoras de traslados interdepartamentales</w:t>
+      <w:bookmarkEnd w:id="115"/>
+      <w:r>
+        <w:t xml:space="preserve">Figura 6.11: Caracterización en demoras de traslados interdepartamentales</w:t>
       </w:r>
     </w:p>
     <w:p>
@@ -3992,7 +3955,7 @@
           <wp:inline>
             <wp:extent cx="5334000" cy="4000500"/>
             <wp:effectExtent b="0" l="0" r="0" t="0"/>
-            <wp:docPr descr="Figura 4.45: Mapa con demoras de traslados interdepartamentales" title="" id="1" name="Picture"/>
+            <wp:docPr descr="Figura 6.12: Mapa con demoras de traslados interdepartamentales" title="" id="1" name="Picture"/>
             <a:graphic>
               <a:graphicData uri="http://schemas.openxmlformats.org/drawingml/2006/picture">
                 <pic:pic>
@@ -4003,7 +3966,7 @@
                     </pic:cNvPicPr>
                   </pic:nvPicPr>
                   <pic:blipFill>
-                    <a:blip r:embed="rId117"/>
+                    <a:blip r:embed="rId116"/>
                     <a:stretch>
                       <a:fillRect/>
                     </a:stretch>
@@ -4034,7 +3997,7 @@
       <w:pPr>
         <w:pStyle w:val="ImageCaption"/>
       </w:pPr>
-      <w:bookmarkStart w:id="118" w:name="fig43"/>
+      <w:bookmarkStart w:id="117" w:name="fig43"/>
       <w:r>
         <w:t xml:space="preserve">Figure </w:t>
       </w:r>
@@ -4049,9 +4012,9 @@
       <w:r>
         <w:t xml:space="preserve"> </w:t>
       </w:r>
-      <w:bookmarkEnd w:id="118"/>
-      <w:r>
-        <w:t xml:space="preserve">Figura 4.45: Mapa con demoras de traslados interdepartamentales</w:t>
+      <w:bookmarkEnd w:id="117"/>
+      <w:r>
+        <w:t xml:space="preserve">Figura 6.12: Mapa con demoras de traslados interdepartamentales</w:t>
       </w:r>
     </w:p>
     <w:p>
@@ -4063,7 +4026,7 @@
           <wp:inline>
             <wp:extent cx="5334000" cy="4000500"/>
             <wp:effectExtent b="0" l="0" r="0" t="0"/>
-            <wp:docPr descr="Figura 4.46: Opinión sobre la plataforma Colombia Compra Eficiente" title="" id="1" name="Picture"/>
+            <wp:docPr descr="Figura 6.13: Opinión sobre la plataforma Colombia Compra Eficiente" title="" id="1" name="Picture"/>
             <a:graphic>
               <a:graphicData uri="http://schemas.openxmlformats.org/drawingml/2006/picture">
                 <pic:pic>
@@ -4074,7 +4037,7 @@
                     </pic:cNvPicPr>
                   </pic:nvPicPr>
                   <pic:blipFill>
-                    <a:blip r:embed="rId119"/>
+                    <a:blip r:embed="rId118"/>
                     <a:stretch>
                       <a:fillRect/>
                     </a:stretch>
@@ -4105,7 +4068,7 @@
       <w:pPr>
         <w:pStyle w:val="ImageCaption"/>
       </w:pPr>
-      <w:bookmarkStart w:id="120" w:name="fig44"/>
+      <w:bookmarkStart w:id="119" w:name="fig44"/>
       <w:r>
         <w:t xml:space="preserve">Figure </w:t>
       </w:r>
@@ -4120,9 +4083,9 @@
       <w:r>
         <w:t xml:space="preserve"> </w:t>
       </w:r>
-      <w:bookmarkEnd w:id="120"/>
-      <w:r>
-        <w:t xml:space="preserve">Figura 4.46: Opinión sobre la plataforma Colombia Compra Eficiente</w:t>
+      <w:bookmarkEnd w:id="119"/>
+      <w:r>
+        <w:t xml:space="preserve">Figura 6.13: Opinión sobre la plataforma Colombia Compra Eficiente</w:t>
       </w:r>
     </w:p>
     <w:p>
@@ -4134,7 +4097,7 @@
           <wp:inline>
             <wp:extent cx="5334000" cy="3556000"/>
             <wp:effectExtent b="0" l="0" r="0" t="0"/>
-            <wp:docPr descr="Figura 4.47: Frecuencia de compras de medicamentos por año al FNE" title="" id="1" name="Picture"/>
+            <wp:docPr descr="Figura 6.14: Frecuencia de compras de medicamentos por año al FNE" title="" id="1" name="Picture"/>
             <a:graphic>
               <a:graphicData uri="http://schemas.openxmlformats.org/drawingml/2006/picture">
                 <pic:pic>
@@ -4145,7 +4108,7 @@
                     </pic:cNvPicPr>
                   </pic:nvPicPr>
                   <pic:blipFill>
-                    <a:blip r:embed="rId121"/>
+                    <a:blip r:embed="rId120"/>
                     <a:stretch>
                       <a:fillRect/>
                     </a:stretch>
@@ -4176,7 +4139,7 @@
       <w:pPr>
         <w:pStyle w:val="ImageCaption"/>
       </w:pPr>
-      <w:bookmarkStart w:id="122" w:name="fig45"/>
+      <w:bookmarkStart w:id="121" w:name="fig45"/>
       <w:r>
         <w:t xml:space="preserve">Figure </w:t>
       </w:r>
@@ -4191,9 +4154,9 @@
       <w:r>
         <w:t xml:space="preserve"> </w:t>
       </w:r>
-      <w:bookmarkEnd w:id="122"/>
-      <w:r>
-        <w:t xml:space="preserve">Figura 4.47: Frecuencia de compras de medicamentos por año al FNE</w:t>
+      <w:bookmarkEnd w:id="121"/>
+      <w:r>
+        <w:t xml:space="preserve">Figura 6.14: Frecuencia de compras de medicamentos por año al FNE</w:t>
       </w:r>
     </w:p>
     <w:p>
@@ -4205,7 +4168,7 @@
           <wp:inline>
             <wp:extent cx="5334000" cy="3556000"/>
             <wp:effectExtent b="0" l="0" r="0" t="0"/>
-            <wp:docPr descr="Figura 4.48: Frecuencia de venta de MME a instituciones en el departamento" title="" id="1" name="Picture"/>
+            <wp:docPr descr="Figura 6.15: Frecuencia de venta de MME a instituciones en el departamento" title="" id="1" name="Picture"/>
             <a:graphic>
               <a:graphicData uri="http://schemas.openxmlformats.org/drawingml/2006/picture">
                 <pic:pic>
@@ -4216,7 +4179,7 @@
                     </pic:cNvPicPr>
                   </pic:nvPicPr>
                   <pic:blipFill>
-                    <a:blip r:embed="rId123"/>
+                    <a:blip r:embed="rId122"/>
                     <a:stretch>
                       <a:fillRect/>
                     </a:stretch>
@@ -4247,7 +4210,7 @@
       <w:pPr>
         <w:pStyle w:val="ImageCaption"/>
       </w:pPr>
-      <w:bookmarkStart w:id="124" w:name="fig46"/>
+      <w:bookmarkStart w:id="123" w:name="fig46"/>
       <w:r>
         <w:t xml:space="preserve">Figure </w:t>
       </w:r>
@@ -4262,22 +4225,22 @@
       <w:r>
         <w:t xml:space="preserve"> </w:t>
       </w:r>
-      <w:bookmarkEnd w:id="124"/>
-      <w:r>
-        <w:t xml:space="preserve">Figura 4.48: Frecuencia de venta de MME a instituciones en el departamento</w:t>
-      </w:r>
-    </w:p>
-    <w:bookmarkEnd w:id="125"/>
-    <w:bookmarkStart w:id="132" w:name="recepción-de-medicamentos"/>
-    <w:p>
-      <w:pPr>
-        <w:pStyle w:val="Heading3"/>
+      <w:bookmarkEnd w:id="123"/>
+      <w:r>
+        <w:t xml:space="preserve">Figura 6.15: Frecuencia de venta de MME a instituciones en el departamento</w:t>
+      </w:r>
+    </w:p>
+    <w:bookmarkEnd w:id="124"/>
+    <w:bookmarkStart w:id="131" w:name="recepción-de-medicamentos"/>
+    <w:p>
+      <w:pPr>
+        <w:pStyle w:val="Heading2"/>
       </w:pPr>
       <w:r>
         <w:rPr>
           <w:rStyle w:val="SectionNumber"/>
         </w:rPr>
-        <w:t xml:space="preserve">4.4.2</w:t>
+        <w:t xml:space="preserve">6.2</w:t>
       </w:r>
       <w:r>
         <w:tab/>
@@ -4295,7 +4258,7 @@
           <wp:inline>
             <wp:extent cx="5334000" cy="4000500"/>
             <wp:effectExtent b="0" l="0" r="0" t="0"/>
-            <wp:docPr descr="Figura 4.49: Tiempos en la recepción técnica y almacenamiento de MME" title="" id="1" name="Picture"/>
+            <wp:docPr descr="Figura 6.16: Tiempos en la recepción técnica y almacenamiento de MME" title="" id="1" name="Picture"/>
             <a:graphic>
               <a:graphicData uri="http://schemas.openxmlformats.org/drawingml/2006/picture">
                 <pic:pic>
@@ -4306,7 +4269,7 @@
                     </pic:cNvPicPr>
                   </pic:nvPicPr>
                   <pic:blipFill>
-                    <a:blip r:embed="rId126"/>
+                    <a:blip r:embed="rId125"/>
                     <a:stretch>
                       <a:fillRect/>
                     </a:stretch>
@@ -4337,7 +4300,7 @@
       <w:pPr>
         <w:pStyle w:val="ImageCaption"/>
       </w:pPr>
-      <w:bookmarkStart w:id="127" w:name="fig47"/>
+      <w:bookmarkStart w:id="126" w:name="fig47"/>
       <w:r>
         <w:t xml:space="preserve">Figure </w:t>
       </w:r>
@@ -4352,9 +4315,9 @@
       <w:r>
         <w:t xml:space="preserve"> </w:t>
       </w:r>
-      <w:bookmarkEnd w:id="127"/>
-      <w:r>
-        <w:t xml:space="preserve">Figura 4.49: Tiempos en la recepción técnica y almacenamiento de MME</w:t>
+      <w:bookmarkEnd w:id="126"/>
+      <w:r>
+        <w:t xml:space="preserve">Figura 6.16: Tiempos en la recepción técnica y almacenamiento de MME</w:t>
       </w:r>
     </w:p>
     <w:p>
@@ -4366,7 +4329,7 @@
           <wp:inline>
             <wp:extent cx="5334000" cy="4000500"/>
             <wp:effectExtent b="0" l="0" r="0" t="0"/>
-            <wp:docPr descr="Figura 4.50: Tiempos en la recepción técnica y almacenamiento de MME (mapa)" title="" id="1" name="Picture"/>
+            <wp:docPr descr="Figura 6.17: Tiempos en la recepción técnica y almacenamiento de MME (mapa)" title="" id="1" name="Picture"/>
             <a:graphic>
               <a:graphicData uri="http://schemas.openxmlformats.org/drawingml/2006/picture">
                 <pic:pic>
@@ -4377,7 +4340,7 @@
                     </pic:cNvPicPr>
                   </pic:nvPicPr>
                   <pic:blipFill>
-                    <a:blip r:embed="rId128"/>
+                    <a:blip r:embed="rId127"/>
                     <a:stretch>
                       <a:fillRect/>
                     </a:stretch>
@@ -4408,7 +4371,7 @@
       <w:pPr>
         <w:pStyle w:val="ImageCaption"/>
       </w:pPr>
-      <w:bookmarkStart w:id="129" w:name="fig48"/>
+      <w:bookmarkStart w:id="128" w:name="fig48"/>
       <w:r>
         <w:t xml:space="preserve">Figure </w:t>
       </w:r>
@@ -4423,9 +4386,9 @@
       <w:r>
         <w:t xml:space="preserve"> </w:t>
       </w:r>
-      <w:bookmarkEnd w:id="129"/>
-      <w:r>
-        <w:t xml:space="preserve">Figura 4.50: Tiempos en la recepción técnica y almacenamiento de MME (mapa)</w:t>
+      <w:bookmarkEnd w:id="128"/>
+      <w:r>
+        <w:t xml:space="preserve">Figura 6.17: Tiempos en la recepción técnica y almacenamiento de MME (mapa)</w:t>
       </w:r>
     </w:p>
     <w:p>
@@ -4437,7 +4400,7 @@
           <wp:inline>
             <wp:extent cx="5334000" cy="3556000"/>
             <wp:effectExtent b="0" l="0" r="0" t="0"/>
-            <wp:docPr descr="Figura 4.51: Uso de niveles de seguridad del inventarios" title="" id="1" name="Picture"/>
+            <wp:docPr descr="Figura 6.18: Uso de niveles de seguridad del inventarios" title="" id="1" name="Picture"/>
             <a:graphic>
               <a:graphicData uri="http://schemas.openxmlformats.org/drawingml/2006/picture">
                 <pic:pic>
@@ -4448,7 +4411,7 @@
                     </pic:cNvPicPr>
                   </pic:nvPicPr>
                   <pic:blipFill>
-                    <a:blip r:embed="rId130"/>
+                    <a:blip r:embed="rId129"/>
                     <a:stretch>
                       <a:fillRect/>
                     </a:stretch>
@@ -4479,7 +4442,7 @@
       <w:pPr>
         <w:pStyle w:val="ImageCaption"/>
       </w:pPr>
-      <w:bookmarkStart w:id="131" w:name="fig49"/>
+      <w:bookmarkStart w:id="130" w:name="fig49"/>
       <w:r>
         <w:t xml:space="preserve">Figure </w:t>
       </w:r>
@@ -4494,22 +4457,22 @@
       <w:r>
         <w:t xml:space="preserve"> </w:t>
       </w:r>
-      <w:bookmarkEnd w:id="131"/>
-      <w:r>
-        <w:t xml:space="preserve">Figura 4.51: Uso de niveles de seguridad del inventarios</w:t>
-      </w:r>
-    </w:p>
-    <w:bookmarkEnd w:id="132"/>
-    <w:bookmarkStart w:id="137" w:name="vencimiento-de-medicamentos"/>
-    <w:p>
-      <w:pPr>
-        <w:pStyle w:val="Heading3"/>
+      <w:bookmarkEnd w:id="130"/>
+      <w:r>
+        <w:t xml:space="preserve">Figura 6.18: Uso de niveles de seguridad del inventarios</w:t>
+      </w:r>
+    </w:p>
+    <w:bookmarkEnd w:id="131"/>
+    <w:bookmarkStart w:id="136" w:name="vencimiento-de-medicamentos"/>
+    <w:p>
+      <w:pPr>
+        <w:pStyle w:val="Heading2"/>
       </w:pPr>
       <w:r>
         <w:rPr>
           <w:rStyle w:val="SectionNumber"/>
         </w:rPr>
-        <w:t xml:space="preserve">4.4.3</w:t>
+        <w:t xml:space="preserve">6.3</w:t>
       </w:r>
       <w:r>
         <w:tab/>
@@ -4527,7 +4490,7 @@
           <wp:inline>
             <wp:extent cx="5334000" cy="3556000"/>
             <wp:effectExtent b="0" l="0" r="0" t="0"/>
-            <wp:docPr descr="Figura 4.52: Presentación de casos de vencimiento de MME" title="" id="1" name="Picture"/>
+            <wp:docPr descr="Figura 6.19: Presentación de casos de vencimiento de MME" title="" id="1" name="Picture"/>
             <a:graphic>
               <a:graphicData uri="http://schemas.openxmlformats.org/drawingml/2006/picture">
                 <pic:pic>
@@ -4538,7 +4501,7 @@
                     </pic:cNvPicPr>
                   </pic:nvPicPr>
                   <pic:blipFill>
-                    <a:blip r:embed="rId133"/>
+                    <a:blip r:embed="rId132"/>
                     <a:stretch>
                       <a:fillRect/>
                     </a:stretch>
@@ -4569,7 +4532,7 @@
       <w:pPr>
         <w:pStyle w:val="ImageCaption"/>
       </w:pPr>
-      <w:bookmarkStart w:id="134" w:name="fig50"/>
+      <w:bookmarkStart w:id="133" w:name="fig50"/>
       <w:r>
         <w:t xml:space="preserve">Figure </w:t>
       </w:r>
@@ -4584,9 +4547,9 @@
       <w:r>
         <w:t xml:space="preserve"> </w:t>
       </w:r>
-      <w:bookmarkEnd w:id="134"/>
-      <w:r>
-        <w:t xml:space="preserve">Figura 4.52: Presentación de casos de vencimiento de MME</w:t>
+      <w:bookmarkEnd w:id="133"/>
+      <w:r>
+        <w:t xml:space="preserve">Figura 6.19: Presentación de casos de vencimiento de MME</w:t>
       </w:r>
     </w:p>
     <w:p>
@@ -4598,7 +4561,7 @@
           <wp:inline>
             <wp:extent cx="5334000" cy="3556000"/>
             <wp:effectExtent b="0" l="0" r="0" t="0"/>
-            <wp:docPr descr="Figura 4.53: Medicamentos implicados en casos de vencimiento de MME" title="" id="1" name="Picture"/>
+            <wp:docPr descr="Figura 6.20: Medicamentos implicados en casos de vencimiento de MME" title="" id="1" name="Picture"/>
             <a:graphic>
               <a:graphicData uri="http://schemas.openxmlformats.org/drawingml/2006/picture">
                 <pic:pic>
@@ -4609,7 +4572,7 @@
                     </pic:cNvPicPr>
                   </pic:nvPicPr>
                   <pic:blipFill>
-                    <a:blip r:embed="rId135"/>
+                    <a:blip r:embed="rId134"/>
                     <a:stretch>
                       <a:fillRect/>
                     </a:stretch>
@@ -4640,7 +4603,7 @@
       <w:pPr>
         <w:pStyle w:val="ImageCaption"/>
       </w:pPr>
-      <w:bookmarkStart w:id="136" w:name="fig51"/>
+      <w:bookmarkStart w:id="135" w:name="fig51"/>
       <w:r>
         <w:t xml:space="preserve">Figure </w:t>
       </w:r>
@@ -4655,22 +4618,22 @@
       <w:r>
         <w:t xml:space="preserve"> </w:t>
       </w:r>
-      <w:bookmarkEnd w:id="136"/>
-      <w:r>
-        <w:t xml:space="preserve">Figura 4.53: Medicamentos implicados en casos de vencimiento de MME</w:t>
-      </w:r>
-    </w:p>
-    <w:bookmarkEnd w:id="137"/>
-    <w:bookmarkStart w:id="158" w:name="almacenamiento"/>
-    <w:p>
-      <w:pPr>
-        <w:pStyle w:val="Heading3"/>
+      <w:bookmarkEnd w:id="135"/>
+      <w:r>
+        <w:t xml:space="preserve">Figura 6.20: Medicamentos implicados en casos de vencimiento de MME</w:t>
+      </w:r>
+    </w:p>
+    <w:bookmarkEnd w:id="136"/>
+    <w:bookmarkStart w:id="157" w:name="almacenamiento"/>
+    <w:p>
+      <w:pPr>
+        <w:pStyle w:val="Heading2"/>
       </w:pPr>
       <w:r>
         <w:rPr>
           <w:rStyle w:val="SectionNumber"/>
         </w:rPr>
-        <w:t xml:space="preserve">4.4.4</w:t>
+        <w:t xml:space="preserve">6.4</w:t>
       </w:r>
       <w:r>
         <w:tab/>
@@ -4688,7 +4651,7 @@
           <wp:inline>
             <wp:extent cx="5334000" cy="4000500"/>
             <wp:effectExtent b="0" l="0" r="0" t="0"/>
-            <wp:docPr descr="Figura 4.54: Medidas de seguridad en el almacenamiento de MME" title="" id="1" name="Picture"/>
+            <wp:docPr descr="Figura 6.21: Medidas de seguridad en el almacenamiento de MME" title="" id="1" name="Picture"/>
             <a:graphic>
               <a:graphicData uri="http://schemas.openxmlformats.org/drawingml/2006/picture">
                 <pic:pic>
@@ -4699,7 +4662,7 @@
                     </pic:cNvPicPr>
                   </pic:nvPicPr>
                   <pic:blipFill>
-                    <a:blip r:embed="rId138"/>
+                    <a:blip r:embed="rId137"/>
                     <a:stretch>
                       <a:fillRect/>
                     </a:stretch>
@@ -4730,7 +4693,7 @@
       <w:pPr>
         <w:pStyle w:val="ImageCaption"/>
       </w:pPr>
-      <w:bookmarkStart w:id="139" w:name="fig52"/>
+      <w:bookmarkStart w:id="138" w:name="fig52"/>
       <w:r>
         <w:t xml:space="preserve">Figure </w:t>
       </w:r>
@@ -4745,9 +4708,9 @@
       <w:r>
         <w:t xml:space="preserve"> </w:t>
       </w:r>
-      <w:bookmarkEnd w:id="139"/>
-      <w:r>
-        <w:t xml:space="preserve">Figura 4.54: Medidas de seguridad en el almacenamiento de MME</w:t>
+      <w:bookmarkEnd w:id="138"/>
+      <w:r>
+        <w:t xml:space="preserve">Figura 6.21: Medidas de seguridad en el almacenamiento de MME</w:t>
       </w:r>
     </w:p>
     <w:p>
@@ -4759,7 +4722,7 @@
           <wp:inline>
             <wp:extent cx="5334000" cy="3556000"/>
             <wp:effectExtent b="0" l="0" r="0" t="0"/>
-            <wp:docPr descr="Figura 4.55: Frecuencia de revisión de condiciones ambientales" title="" id="1" name="Picture"/>
+            <wp:docPr descr="Figura 6.22: Frecuencia de revisión de condiciones ambientales" title="" id="1" name="Picture"/>
             <a:graphic>
               <a:graphicData uri="http://schemas.openxmlformats.org/drawingml/2006/picture">
                 <pic:pic>
@@ -4770,7 +4733,7 @@
                     </pic:cNvPicPr>
                   </pic:nvPicPr>
                   <pic:blipFill>
-                    <a:blip r:embed="rId140"/>
+                    <a:blip r:embed="rId139"/>
                     <a:stretch>
                       <a:fillRect/>
                     </a:stretch>
@@ -4801,7 +4764,7 @@
       <w:pPr>
         <w:pStyle w:val="ImageCaption"/>
       </w:pPr>
-      <w:bookmarkStart w:id="141" w:name="fig53"/>
+      <w:bookmarkStart w:id="140" w:name="fig53"/>
       <w:r>
         <w:t xml:space="preserve">Figure </w:t>
       </w:r>
@@ -4816,9 +4779,9 @@
       <w:r>
         <w:t xml:space="preserve"> </w:t>
       </w:r>
-      <w:bookmarkEnd w:id="141"/>
-      <w:r>
-        <w:t xml:space="preserve">Figura 4.55: Frecuencia de revisión de condiciones ambientales</w:t>
+      <w:bookmarkEnd w:id="140"/>
+      <w:r>
+        <w:t xml:space="preserve">Figura 6.22: Frecuencia de revisión de condiciones ambientales</w:t>
       </w:r>
     </w:p>
     <w:p>
@@ -4830,7 +4793,7 @@
           <wp:inline>
             <wp:extent cx="5334000" cy="3556000"/>
             <wp:effectExtent b="0" l="0" r="0" t="0"/>
-            <wp:docPr descr="Figura 4.56: Tecnologías de control y seguimiento de condiciones ambientales" title="" id="1" name="Picture"/>
+            <wp:docPr descr="Figura 6.23: Tecnologías de control y seguimiento de condiciones ambientales" title="" id="1" name="Picture"/>
             <a:graphic>
               <a:graphicData uri="http://schemas.openxmlformats.org/drawingml/2006/picture">
                 <pic:pic>
@@ -4841,7 +4804,7 @@
                     </pic:cNvPicPr>
                   </pic:nvPicPr>
                   <pic:blipFill>
-                    <a:blip r:embed="rId142"/>
+                    <a:blip r:embed="rId141"/>
                     <a:stretch>
                       <a:fillRect/>
                     </a:stretch>
@@ -4872,7 +4835,7 @@
       <w:pPr>
         <w:pStyle w:val="ImageCaption"/>
       </w:pPr>
-      <w:bookmarkStart w:id="143" w:name="fig54"/>
+      <w:bookmarkStart w:id="142" w:name="fig54"/>
       <w:r>
         <w:t xml:space="preserve">Figure </w:t>
       </w:r>
@@ -4887,9 +4850,9 @@
       <w:r>
         <w:t xml:space="preserve"> </w:t>
       </w:r>
-      <w:bookmarkEnd w:id="143"/>
-      <w:r>
-        <w:t xml:space="preserve">Figura 4.56: Tecnologías de control y seguimiento de condiciones ambientales</w:t>
+      <w:bookmarkEnd w:id="142"/>
+      <w:r>
+        <w:t xml:space="preserve">Figura 6.23: Tecnologías de control y seguimiento de condiciones ambientales</w:t>
       </w:r>
     </w:p>
     <w:p>
@@ -4901,7 +4864,7 @@
           <wp:inline>
             <wp:extent cx="5334000" cy="3556000"/>
             <wp:effectExtent b="0" l="0" r="0" t="0"/>
-            <wp:docPr descr="Figura 4.57: Frecuencia de calibración y mantenimiento de equipos de seguimiento ambiental" title="" id="1" name="Picture"/>
+            <wp:docPr descr="Figura 6.24: Frecuencia de calibración y mantenimiento de equipos de seguimiento ambiental" title="" id="1" name="Picture"/>
             <a:graphic>
               <a:graphicData uri="http://schemas.openxmlformats.org/drawingml/2006/picture">
                 <pic:pic>
@@ -4912,7 +4875,7 @@
                     </pic:cNvPicPr>
                   </pic:nvPicPr>
                   <pic:blipFill>
-                    <a:blip r:embed="rId144"/>
+                    <a:blip r:embed="rId143"/>
                     <a:stretch>
                       <a:fillRect/>
                     </a:stretch>
@@ -4943,7 +4906,7 @@
       <w:pPr>
         <w:pStyle w:val="ImageCaption"/>
       </w:pPr>
-      <w:bookmarkStart w:id="145" w:name="fig55"/>
+      <w:bookmarkStart w:id="144" w:name="fig55"/>
       <w:r>
         <w:t xml:space="preserve">Figure </w:t>
       </w:r>
@@ -4958,9 +4921,9 @@
       <w:r>
         <w:t xml:space="preserve"> </w:t>
       </w:r>
-      <w:bookmarkEnd w:id="145"/>
-      <w:r>
-        <w:t xml:space="preserve">Figura 4.57: Frecuencia de calibración y mantenimiento de equipos de seguimiento ambiental</w:t>
+      <w:bookmarkEnd w:id="144"/>
+      <w:r>
+        <w:t xml:space="preserve">Figura 6.24: Frecuencia de calibración y mantenimiento de equipos de seguimiento ambiental</w:t>
       </w:r>
     </w:p>
     <w:p>
@@ -4972,7 +4935,7 @@
           <wp:inline>
             <wp:extent cx="5334000" cy="4000500"/>
             <wp:effectExtent b="0" l="0" r="0" t="0"/>
-            <wp:docPr descr="Figura 4.58: Productos compartidos en el almacén de MME" title="" id="1" name="Picture"/>
+            <wp:docPr descr="Figura 6.25: Productos compartidos en el almacén de MME" title="" id="1" name="Picture"/>
             <a:graphic>
               <a:graphicData uri="http://schemas.openxmlformats.org/drawingml/2006/picture">
                 <pic:pic>
@@ -4983,7 +4946,7 @@
                     </pic:cNvPicPr>
                   </pic:nvPicPr>
                   <pic:blipFill>
-                    <a:blip r:embed="rId146"/>
+                    <a:blip r:embed="rId145"/>
                     <a:stretch>
                       <a:fillRect/>
                     </a:stretch>
@@ -5014,7 +4977,7 @@
       <w:pPr>
         <w:pStyle w:val="ImageCaption"/>
       </w:pPr>
-      <w:bookmarkStart w:id="147" w:name="fig56"/>
+      <w:bookmarkStart w:id="146" w:name="fig56"/>
       <w:r>
         <w:t xml:space="preserve">Figure </w:t>
       </w:r>
@@ -5029,9 +4992,9 @@
       <w:r>
         <w:t xml:space="preserve"> </w:t>
       </w:r>
-      <w:bookmarkEnd w:id="147"/>
-      <w:r>
-        <w:t xml:space="preserve">Figura 4.58: Productos compartidos en el almacén de MME</w:t>
+      <w:bookmarkEnd w:id="146"/>
+      <w:r>
+        <w:t xml:space="preserve">Figura 6.25: Productos compartidos en el almacén de MME</w:t>
       </w:r>
     </w:p>
     <w:p>
@@ -5043,7 +5006,7 @@
           <wp:inline>
             <wp:extent cx="5334000" cy="3556000"/>
             <wp:effectExtent b="0" l="0" r="0" t="0"/>
-            <wp:docPr descr="Figura 4.59: Opinión del servicio de la distribución de los medicamentos MME" title="" id="1" name="Picture"/>
+            <wp:docPr descr="Figura 6.26: Opinión del servicio de la distribución de los medicamentos MME" title="" id="1" name="Picture"/>
             <a:graphic>
               <a:graphicData uri="http://schemas.openxmlformats.org/drawingml/2006/picture">
                 <pic:pic>
@@ -5054,7 +5017,7 @@
                     </pic:cNvPicPr>
                   </pic:nvPicPr>
                   <pic:blipFill>
-                    <a:blip r:embed="rId148"/>
+                    <a:blip r:embed="rId147"/>
                     <a:stretch>
                       <a:fillRect/>
                     </a:stretch>
@@ -5085,7 +5048,7 @@
       <w:pPr>
         <w:pStyle w:val="ImageCaption"/>
       </w:pPr>
-      <w:bookmarkStart w:id="149" w:name="fig57"/>
+      <w:bookmarkStart w:id="148" w:name="fig57"/>
       <w:r>
         <w:t xml:space="preserve">Figure </w:t>
       </w:r>
@@ -5100,9 +5063,9 @@
       <w:r>
         <w:t xml:space="preserve"> </w:t>
       </w:r>
-      <w:bookmarkEnd w:id="149"/>
-      <w:r>
-        <w:t xml:space="preserve">Figura 4.59: Opinión del servicio de la distribución de los medicamentos MME</w:t>
+      <w:bookmarkEnd w:id="148"/>
+      <w:r>
+        <w:t xml:space="preserve">Figura 6.26: Opinión del servicio de la distribución de los medicamentos MME</w:t>
       </w:r>
     </w:p>
     <w:p>
@@ -5114,7 +5077,7 @@
           <wp:inline>
             <wp:extent cx="5334000" cy="3556000"/>
             <wp:effectExtent b="0" l="0" r="0" t="0"/>
-            <wp:docPr descr="Figura 4.60: Frecuencia del control de existencias de medicamentos MME" title="" id="1" name="Picture"/>
+            <wp:docPr descr="Figura 6.27: Frecuencia del control de existencias de medicamentos MME" title="" id="1" name="Picture"/>
             <a:graphic>
               <a:graphicData uri="http://schemas.openxmlformats.org/drawingml/2006/picture">
                 <pic:pic>
@@ -5125,7 +5088,7 @@
                     </pic:cNvPicPr>
                   </pic:nvPicPr>
                   <pic:blipFill>
-                    <a:blip r:embed="rId150"/>
+                    <a:blip r:embed="rId149"/>
                     <a:stretch>
                       <a:fillRect/>
                     </a:stretch>
@@ -5156,7 +5119,7 @@
       <w:pPr>
         <w:pStyle w:val="ImageCaption"/>
       </w:pPr>
-      <w:bookmarkStart w:id="151" w:name="fig58"/>
+      <w:bookmarkStart w:id="150" w:name="fig58"/>
       <w:r>
         <w:t xml:space="preserve">Figure </w:t>
       </w:r>
@@ -5171,9 +5134,9 @@
       <w:r>
         <w:t xml:space="preserve"> </w:t>
       </w:r>
-      <w:bookmarkEnd w:id="151"/>
-      <w:r>
-        <w:t xml:space="preserve">Figura 4.60: Frecuencia del control de existencias de medicamentos MME</w:t>
+      <w:bookmarkEnd w:id="150"/>
+      <w:r>
+        <w:t xml:space="preserve">Figura 6.27: Frecuencia del control de existencias de medicamentos MME</w:t>
       </w:r>
     </w:p>
     <w:p>
@@ -5185,7 +5148,7 @@
           <wp:inline>
             <wp:extent cx="5334000" cy="3556000"/>
             <wp:effectExtent b="0" l="0" r="0" t="0"/>
-            <wp:docPr descr="Figura 4.61: Frecuencia del control de existencias de medicamentos MME (mapa)" title="" id="1" name="Picture"/>
+            <wp:docPr descr="Figura 6.28: Frecuencia del control de existencias de medicamentos MME (mapa)" title="" id="1" name="Picture"/>
             <a:graphic>
               <a:graphicData uri="http://schemas.openxmlformats.org/drawingml/2006/picture">
                 <pic:pic>
@@ -5196,7 +5159,7 @@
                     </pic:cNvPicPr>
                   </pic:nvPicPr>
                   <pic:blipFill>
-                    <a:blip r:embed="rId152"/>
+                    <a:blip r:embed="rId151"/>
                     <a:stretch>
                       <a:fillRect/>
                     </a:stretch>
@@ -5227,7 +5190,7 @@
       <w:pPr>
         <w:pStyle w:val="ImageCaption"/>
       </w:pPr>
-      <w:bookmarkStart w:id="153" w:name="fig59"/>
+      <w:bookmarkStart w:id="152" w:name="fig59"/>
       <w:r>
         <w:t xml:space="preserve">Figure </w:t>
       </w:r>
@@ -5242,9 +5205,9 @@
       <w:r>
         <w:t xml:space="preserve"> </w:t>
       </w:r>
-      <w:bookmarkEnd w:id="153"/>
-      <w:r>
-        <w:t xml:space="preserve">Figura 4.61: Frecuencia del control de existencias de medicamentos MME (mapa)</w:t>
+      <w:bookmarkEnd w:id="152"/>
+      <w:r>
+        <w:t xml:space="preserve">Figura 6.28: Frecuencia del control de existencias de medicamentos MME (mapa)</w:t>
       </w:r>
     </w:p>
     <w:p>
@@ -5256,7 +5219,7 @@
           <wp:inline>
             <wp:extent cx="5334000" cy="3556000"/>
             <wp:effectExtent b="0" l="0" r="0" t="0"/>
-            <wp:docPr descr="Figura 4.62: Utilización de técnicas de semaforización en el manejo del inventario" title="" id="1" name="Picture"/>
+            <wp:docPr descr="Figura 6.29: Utilización de técnicas de semaforización en el manejo del inventario" title="" id="1" name="Picture"/>
             <a:graphic>
               <a:graphicData uri="http://schemas.openxmlformats.org/drawingml/2006/picture">
                 <pic:pic>
@@ -5267,7 +5230,7 @@
                     </pic:cNvPicPr>
                   </pic:nvPicPr>
                   <pic:blipFill>
-                    <a:blip r:embed="rId154"/>
+                    <a:blip r:embed="rId153"/>
                     <a:stretch>
                       <a:fillRect/>
                     </a:stretch>
@@ -5298,7 +5261,7 @@
       <w:pPr>
         <w:pStyle w:val="ImageCaption"/>
       </w:pPr>
-      <w:bookmarkStart w:id="155" w:name="fig60"/>
+      <w:bookmarkStart w:id="154" w:name="fig60"/>
       <w:r>
         <w:t xml:space="preserve">Figure </w:t>
       </w:r>
@@ -5313,9 +5276,9 @@
       <w:r>
         <w:t xml:space="preserve"> </w:t>
       </w:r>
-      <w:bookmarkEnd w:id="155"/>
-      <w:r>
-        <w:t xml:space="preserve">Figura 4.62: Utilización de técnicas de semaforización en el manejo del inventario</w:t>
+      <w:bookmarkEnd w:id="154"/>
+      <w:r>
+        <w:t xml:space="preserve">Figura 6.29: Utilización de técnicas de semaforización en el manejo del inventario</w:t>
       </w:r>
     </w:p>
     <w:p>
@@ -5327,7 +5290,7 @@
           <wp:inline>
             <wp:extent cx="5334000" cy="3556000"/>
             <wp:effectExtent b="0" l="0" r="0" t="0"/>
-            <wp:docPr descr="Figura 4.63: Ocupación promedio del MME frente a otros medicamentos o ítems almacenados en el FRE" title="" id="1" name="Picture"/>
+            <wp:docPr descr="Figura 6.30: Ocupación promedio del MME frente a otros medicamentos o ítems almacenados en el FRE" title="" id="1" name="Picture"/>
             <a:graphic>
               <a:graphicData uri="http://schemas.openxmlformats.org/drawingml/2006/picture">
                 <pic:pic>
@@ -5338,7 +5301,7 @@
                     </pic:cNvPicPr>
                   </pic:nvPicPr>
                   <pic:blipFill>
-                    <a:blip r:embed="rId156"/>
+                    <a:blip r:embed="rId155"/>
                     <a:stretch>
                       <a:fillRect/>
                     </a:stretch>
@@ -5369,7 +5332,7 @@
       <w:pPr>
         <w:pStyle w:val="ImageCaption"/>
       </w:pPr>
-      <w:bookmarkStart w:id="157" w:name="fig61"/>
+      <w:bookmarkStart w:id="156" w:name="fig61"/>
       <w:r>
         <w:t xml:space="preserve">Figure </w:t>
       </w:r>
@@ -5384,23 +5347,23 @@
       <w:r>
         <w:t xml:space="preserve"> </w:t>
       </w:r>
-      <w:bookmarkEnd w:id="157"/>
-      <w:r>
-        <w:t xml:space="preserve">Figura 4.63: Ocupación promedio del MME frente a otros medicamentos o ítems almacenados en el FRE</w:t>
-      </w:r>
-    </w:p>
+      <w:bookmarkEnd w:id="156"/>
+      <w:r>
+        <w:t xml:space="preserve">Figura 6.30: Ocupación promedio del MME frente a otros medicamentos o ítems almacenados en el FRE</w:t>
+      </w:r>
+    </w:p>
+    <w:bookmarkEnd w:id="157"/>
     <w:bookmarkEnd w:id="158"/>
-    <w:bookmarkEnd w:id="159"/>
-    <w:bookmarkStart w:id="174" w:name="reporte-de-informes"/>
-    <w:p>
-      <w:pPr>
-        <w:pStyle w:val="Heading2"/>
+    <w:bookmarkStart w:id="173" w:name="reporte-de-informes"/>
+    <w:p>
+      <w:pPr>
+        <w:pStyle w:val="Heading1"/>
       </w:pPr>
       <w:r>
         <w:rPr>
           <w:rStyle w:val="SectionNumber"/>
         </w:rPr>
-        <w:t xml:space="preserve">4.5</w:t>
+        <w:t xml:space="preserve">7</w:t>
       </w:r>
       <w:r>
         <w:tab/>
@@ -5418,7 +5381,7 @@
           <wp:inline>
             <wp:extent cx="5334000" cy="3809999"/>
             <wp:effectExtent b="0" l="0" r="0" t="0"/>
-            <wp:docPr descr="Figura 4.64: Herramientas en el diligenciamiento del Anexo 1 de la Resolución 1479 de 2006" title="" id="1" name="Picture"/>
+            <wp:docPr descr="Figura 7.1: Herramientas en el diligenciamiento del Anexo 1 de la Resolución 1479 de 2006" title="" id="1" name="Picture"/>
             <a:graphic>
               <a:graphicData uri="http://schemas.openxmlformats.org/drawingml/2006/picture">
                 <pic:pic>
@@ -5429,7 +5392,7 @@
                     </pic:cNvPicPr>
                   </pic:nvPicPr>
                   <pic:blipFill>
-                    <a:blip r:embed="rId160"/>
+                    <a:blip r:embed="rId159"/>
                     <a:stretch>
                       <a:fillRect/>
                     </a:stretch>
@@ -5460,7 +5423,7 @@
       <w:pPr>
         <w:pStyle w:val="ImageCaption"/>
       </w:pPr>
-      <w:bookmarkStart w:id="161" w:name="fig62"/>
+      <w:bookmarkStart w:id="160" w:name="fig62"/>
       <w:r>
         <w:t xml:space="preserve">Figure </w:t>
       </w:r>
@@ -5475,9 +5438,9 @@
       <w:r>
         <w:t xml:space="preserve"> </w:t>
       </w:r>
-      <w:bookmarkEnd w:id="161"/>
-      <w:r>
-        <w:t xml:space="preserve">Figura 4.64: Herramientas en el diligenciamiento del Anexo 1 de la Resolución 1479 de 2006</w:t>
+      <w:bookmarkEnd w:id="160"/>
+      <w:r>
+        <w:t xml:space="preserve">Figura 7.1: Herramientas en el diligenciamiento del Anexo 1 de la Resolución 1479 de 2006</w:t>
       </w:r>
     </w:p>
     <w:p>
@@ -5489,12 +5452,57 @@
           <wp:inline>
             <wp:extent cx="5334000" cy="4000500"/>
             <wp:effectExtent b="0" l="0" r="0" t="0"/>
-            <wp:docPr descr="Figura 4.65: Controles en las ventas directas a pacientes" title="" id="1" name="Picture"/>
+            <wp:docPr descr="Figura 7.2: Controles en las ventas directas a pacientes" title="" id="1" name="Picture"/>
             <a:graphic>
               <a:graphicData uri="http://schemas.openxmlformats.org/drawingml/2006/picture">
                 <pic:pic>
                   <pic:nvPicPr>
                     <pic:cNvPr descr="InformeFinal_files/figure-docx/ControlesVentasFRE-1.png" id="0" name="Picture"/>
+                    <pic:cNvPicPr>
+                      <a:picLocks noChangeArrowheads="1" noChangeAspect="1"/>
+                    </pic:cNvPicPr>
+                  </pic:nvPicPr>
+                  <pic:blipFill>
+                    <a:blip r:embed="rId161"/>
+                    <a:stretch>
+                      <a:fillRect/>
+                    </a:stretch>
+                  </pic:blipFill>
+                  <pic:spPr bwMode="auto">
+                    <a:xfrm>
+                      <a:off x="0" y="0"/>
+                      <a:ext cx="5334000" cy="4000500"/>
+                    </a:xfrm>
+                    <a:prstGeom prst="rect">
+                      <a:avLst/>
+                    </a:prstGeom>
+                    <a:noFill/>
+                    <a:ln w="9525">
+                      <a:noFill/>
+                      <a:headEnd/>
+                      <a:tailEnd/>
+                    </a:ln>
+                  </pic:spPr>
+                </pic:pic>
+              </a:graphicData>
+            </a:graphic>
+          </wp:inline>
+        </w:drawing>
+      </w:r>
+      <w:r>
+        <w:t xml:space="preserve"> </w:t>
+      </w:r>
+      <w:r>
+        <w:drawing>
+          <wp:inline>
+            <wp:extent cx="5334000" cy="4000500"/>
+            <wp:effectExtent b="0" l="0" r="0" t="0"/>
+            <wp:docPr descr="Figura 7.3: Tiempo en la consolidación del Anexo 1 de la Resolución 1479 de 2006" title="" id="1" name="Picture"/>
+            <a:graphic>
+              <a:graphicData uri="http://schemas.openxmlformats.org/drawingml/2006/picture">
+                <pic:pic>
+                  <pic:nvPicPr>
+                    <pic:cNvPr descr="InformeFinal_files/figure-docx/TiemposConsolidacionA1-1.png" id="0" name="Picture"/>
                     <pic:cNvPicPr>
                       <a:picLocks noChangeArrowheads="1" noChangeAspect="1"/>
                     </pic:cNvPicPr>
@@ -5534,12 +5542,12 @@
           <wp:inline>
             <wp:extent cx="5334000" cy="4000500"/>
             <wp:effectExtent b="0" l="0" r="0" t="0"/>
-            <wp:docPr descr="Figura 4.66: Tiempo en la consolidación del Anexo 1 de la Resolución 1479 de 2006" title="" id="1" name="Picture"/>
+            <wp:docPr descr="Figura 7.4: Medio para consolidación de Anexo 13 de la Resolución 1478 de 2006" title="" id="1" name="Picture"/>
             <a:graphic>
               <a:graphicData uri="http://schemas.openxmlformats.org/drawingml/2006/picture">
                 <pic:pic>
                   <pic:nvPicPr>
-                    <pic:cNvPr descr="InformeFinal_files/figure-docx/TiemposConsolidacionA1-1.png" id="0" name="Picture"/>
+                    <pic:cNvPr descr="InformeFinal_files/figure-docx/RecepcionA13-1.png" id="0" name="Picture"/>
                     <pic:cNvPicPr>
                       <a:picLocks noChangeArrowheads="1" noChangeAspect="1"/>
                     </pic:cNvPicPr>
@@ -5577,14 +5585,14 @@
       <w:r>
         <w:drawing>
           <wp:inline>
-            <wp:extent cx="5334000" cy="4000500"/>
+            <wp:extent cx="5334000" cy="3556000"/>
             <wp:effectExtent b="0" l="0" r="0" t="0"/>
-            <wp:docPr descr="Figura 4.67: Medio para consolidación de Anexo 13 de la Resolución 1478 de 2006" title="" id="1" name="Picture"/>
+            <wp:docPr descr="Figura 7.5: Tiempo de archivo de Anexo 13 de la Resolución 1478 de 2006" title="" id="1" name="Picture"/>
             <a:graphic>
               <a:graphicData uri="http://schemas.openxmlformats.org/drawingml/2006/picture">
                 <pic:pic>
                   <pic:nvPicPr>
-                    <pic:cNvPr descr="InformeFinal_files/figure-docx/RecepcionA13-1.png" id="0" name="Picture"/>
+                    <pic:cNvPr descr="InformeFinal_files/figure-docx/ArchivoInformesFRE-1.png" id="0" name="Picture"/>
                     <pic:cNvPicPr>
                       <a:picLocks noChangeArrowheads="1" noChangeAspect="1"/>
                     </pic:cNvPicPr>
@@ -5598,7 +5606,7 @@
                   <pic:spPr bwMode="auto">
                     <a:xfrm>
                       <a:off x="0" y="0"/>
-                      <a:ext cx="5334000" cy="4000500"/>
+                      <a:ext cx="5334000" cy="3556000"/>
                     </a:xfrm>
                     <a:prstGeom prst="rect">
                       <a:avLst/>
@@ -5624,12 +5632,12 @@
           <wp:inline>
             <wp:extent cx="5334000" cy="3556000"/>
             <wp:effectExtent b="0" l="0" r="0" t="0"/>
-            <wp:docPr descr="Figura 4.68: Tiempo de archivo de Anexo 13 de la Resolución 1478 de 2006" title="" id="1" name="Picture"/>
+            <wp:docPr descr="Figura 7.6: Mecanismo de seguimiento de instituciones de envío de informes" title="" id="1" name="Picture"/>
             <a:graphic>
               <a:graphicData uri="http://schemas.openxmlformats.org/drawingml/2006/picture">
                 <pic:pic>
                   <pic:nvPicPr>
-                    <pic:cNvPr descr="InformeFinal_files/figure-docx/ArchivoInformesFRE-1.png" id="0" name="Picture"/>
+                    <pic:cNvPr descr="InformeFinal_files/figure-docx/SeguimientoEnvioInformes-1.png" id="0" name="Picture"/>
                     <pic:cNvPicPr>
                       <a:picLocks noChangeArrowheads="1" noChangeAspect="1"/>
                     </pic:cNvPicPr>
@@ -5669,12 +5677,12 @@
           <wp:inline>
             <wp:extent cx="5334000" cy="3556000"/>
             <wp:effectExtent b="0" l="0" r="0" t="0"/>
-            <wp:docPr descr="Figura 4.69: Mecanismo de seguimiento de instituciones de envío de informes" title="" id="1" name="Picture"/>
+            <wp:docPr descr="Figura 7.7: Medidas por incumplimiento de envío de informes" title="" id="1" name="Picture"/>
             <a:graphic>
               <a:graphicData uri="http://schemas.openxmlformats.org/drawingml/2006/picture">
                 <pic:pic>
                   <pic:nvPicPr>
-                    <pic:cNvPr descr="InformeFinal_files/figure-docx/SeguimientoEnvioInformes-1.png" id="0" name="Picture"/>
+                    <pic:cNvPr descr="InformeFinal_files/figure-docx/IncumplimientoEnvioInformes-1.png" id="0" name="Picture"/>
                     <pic:cNvPicPr>
                       <a:picLocks noChangeArrowheads="1" noChangeAspect="1"/>
                     </pic:cNvPicPr>
@@ -5706,20 +5714,40 @@
           </wp:inline>
         </w:drawing>
       </w:r>
-      <w:r>
-        <w:t xml:space="preserve"> </w:t>
-      </w:r>
+    </w:p>
+    <w:bookmarkStart w:id="172" w:name="seguridad-de-la-información"/>
+    <w:p>
+      <w:pPr>
+        <w:pStyle w:val="Heading2"/>
+      </w:pPr>
+      <w:r>
+        <w:rPr>
+          <w:rStyle w:val="SectionNumber"/>
+        </w:rPr>
+        <w:t xml:space="preserve">7.1</w:t>
+      </w:r>
+      <w:r>
+        <w:tab/>
+      </w:r>
+      <w:r>
+        <w:t xml:space="preserve">Seguridad de la información</w:t>
+      </w:r>
+    </w:p>
+    <w:p>
+      <w:pPr>
+        <w:pStyle w:val="FirstParagraph"/>
+      </w:pPr>
       <w:r>
         <w:drawing>
           <wp:inline>
             <wp:extent cx="5334000" cy="3556000"/>
             <wp:effectExtent b="0" l="0" r="0" t="0"/>
-            <wp:docPr descr="Figura 4.70: Medidas por incumplimiento de envío de informes" title="" id="1" name="Picture"/>
+            <wp:docPr descr="Figura 7.8: Medidas para garantizar la seguridad de la información" title="" id="1" name="Picture"/>
             <a:graphic>
               <a:graphicData uri="http://schemas.openxmlformats.org/drawingml/2006/picture">
                 <pic:pic>
                   <pic:nvPicPr>
-                    <pic:cNvPr descr="InformeFinal_files/figure-docx/IncumplimientoEnvioInformes-1.png" id="0" name="Picture"/>
+                    <pic:cNvPr descr="InformeFinal_files/figure-docx/GarantiaInformacion-1.png" id="0" name="Picture"/>
                     <pic:cNvPicPr>
                       <a:picLocks noChangeArrowheads="1" noChangeAspect="1"/>
                     </pic:cNvPicPr>
@@ -5751,40 +5779,20 @@
           </wp:inline>
         </w:drawing>
       </w:r>
-    </w:p>
-    <w:bookmarkStart w:id="173" w:name="seguridad-de-la-información"/>
-    <w:p>
-      <w:pPr>
-        <w:pStyle w:val="Heading3"/>
-      </w:pPr>
-      <w:r>
-        <w:rPr>
-          <w:rStyle w:val="SectionNumber"/>
-        </w:rPr>
-        <w:t xml:space="preserve">4.5.1</w:t>
-      </w:r>
-      <w:r>
-        <w:tab/>
-      </w:r>
-      <w:r>
-        <w:t xml:space="preserve">Seguridad de la información</w:t>
-      </w:r>
-    </w:p>
-    <w:p>
-      <w:pPr>
-        <w:pStyle w:val="FirstParagraph"/>
-      </w:pPr>
+      <w:r>
+        <w:t xml:space="preserve"> </w:t>
+      </w:r>
       <w:r>
         <w:drawing>
           <wp:inline>
             <wp:extent cx="5334000" cy="3556000"/>
             <wp:effectExtent b="0" l="0" r="0" t="0"/>
-            <wp:docPr descr="Figura 4.71: Medidas para garantizar la seguridad de la información" title="" id="1" name="Picture"/>
+            <wp:docPr descr="Figura 7.9: Proporción de FRE que cuenta con base de dato con información de inscritos" title="" id="1" name="Picture"/>
             <a:graphic>
               <a:graphicData uri="http://schemas.openxmlformats.org/drawingml/2006/picture">
                 <pic:pic>
                   <pic:nvPicPr>
-                    <pic:cNvPr descr="InformeFinal_files/figure-docx/GarantiaInformacion-1.png" id="0" name="Picture"/>
+                    <pic:cNvPr descr="InformeFinal_files/figure-docx/InformInscritos-1.png" id="0" name="Picture"/>
                     <pic:cNvPicPr>
                       <a:picLocks noChangeArrowheads="1" noChangeAspect="1"/>
                     </pic:cNvPicPr>
@@ -5824,12 +5832,12 @@
           <wp:inline>
             <wp:extent cx="5334000" cy="3556000"/>
             <wp:effectExtent b="0" l="0" r="0" t="0"/>
-            <wp:docPr descr="Figura 4.72: Proporción de FRE que cuenta con base de dato con información de inscritos" title="" id="1" name="Picture"/>
+            <wp:docPr descr="Figura 7.10: Proporción de FRE que cuenta con una base de datos con información de pacientes a los que se les dispensa MME" title="" id="1" name="Picture"/>
             <a:graphic>
               <a:graphicData uri="http://schemas.openxmlformats.org/drawingml/2006/picture">
                 <pic:pic>
                   <pic:nvPicPr>
-                    <pic:cNvPr descr="InformeFinal_files/figure-docx/InformInscritos-1.png" id="0" name="Picture"/>
+                    <pic:cNvPr descr="InformeFinal_files/figure-docx/InformPacientes-1.png" id="0" name="Picture"/>
                     <pic:cNvPicPr>
                       <a:picLocks noChangeArrowheads="1" noChangeAspect="1"/>
                     </pic:cNvPicPr>
@@ -5861,20 +5869,42 @@
           </wp:inline>
         </w:drawing>
       </w:r>
-      <w:r>
-        <w:t xml:space="preserve"> </w:t>
-      </w:r>
+    </w:p>
+    <w:p>
+      <w:pPr>
+        <w:pStyle w:val="BodyText"/>
+      </w:pPr>
+      <w:r>
+        <w:t xml:space="preserve">La pregunta a la cual se refiere la Figura</w:t>
+      </w:r>
+      <w:r>
+        <w:t xml:space="preserve"> </w:t>
+      </w:r>
+      <w:r>
+        <w:t xml:space="preserve">7.11</w:t>
+      </w:r>
+      <w:r>
+        <w:t xml:space="preserve"> </w:t>
+      </w:r>
+      <w:r>
+        <w:t xml:space="preserve">se trata de las instituciones que realizan ventas de MME a pacientes, no la entiendo muy bien!!!!.</w:t>
+      </w:r>
+    </w:p>
+    <w:p>
+      <w:pPr>
+        <w:pStyle w:val="CaptionedFigure"/>
+      </w:pPr>
       <w:r>
         <w:drawing>
           <wp:inline>
             <wp:extent cx="5334000" cy="3556000"/>
             <wp:effectExtent b="0" l="0" r="0" t="0"/>
-            <wp:docPr descr="Figura 4.73: Proporción de FRE que cuenta con una base de datos con información de pacientes a los que se les dispensa MME" title="" id="1" name="Picture"/>
+            <wp:docPr descr="Figura 7.11: Existencia de otras instituciones que realizan ventas a instituciones a MME" title="" id="1" name="Picture"/>
             <a:graphic>
               <a:graphicData uri="http://schemas.openxmlformats.org/drawingml/2006/picture">
                 <pic:pic>
                   <pic:nvPicPr>
-                    <pic:cNvPr descr="InformeFinal_files/figure-docx/InformPacientes-1.png" id="0" name="Picture"/>
+                    <pic:cNvPr descr="InformeFinal_files/figure-docx/InstitucionesAdicionales-1.png" id="0" name="Picture"/>
                     <pic:cNvPicPr>
                       <a:picLocks noChangeArrowheads="1" noChangeAspect="1"/>
                     </pic:cNvPicPr>
@@ -5909,76 +5939,9 @@
     </w:p>
     <w:p>
       <w:pPr>
-        <w:pStyle w:val="BodyText"/>
-      </w:pPr>
-      <w:r>
-        <w:t xml:space="preserve">La pregunta a la cual se refiere la Figura</w:t>
-      </w:r>
-      <w:r>
-        <w:t xml:space="preserve"> </w:t>
-      </w:r>
-      <w:r>
-        <w:t xml:space="preserve">4.74</w:t>
-      </w:r>
-      <w:r>
-        <w:t xml:space="preserve"> </w:t>
-      </w:r>
-      <w:r>
-        <w:t xml:space="preserve">se trata de las instituciones que realizan ventas de MME a pacientes, no la entiendo muy bien!!!!.</w:t>
-      </w:r>
-    </w:p>
-    <w:p>
-      <w:pPr>
-        <w:pStyle w:val="CaptionedFigure"/>
-      </w:pPr>
-      <w:r>
-        <w:drawing>
-          <wp:inline>
-            <wp:extent cx="5334000" cy="3556000"/>
-            <wp:effectExtent b="0" l="0" r="0" t="0"/>
-            <wp:docPr descr="Figura 4.74: Existencia de otras instituciones que realizan ventas a instituciones a MME" title="" id="1" name="Picture"/>
-            <a:graphic>
-              <a:graphicData uri="http://schemas.openxmlformats.org/drawingml/2006/picture">
-                <pic:pic>
-                  <pic:nvPicPr>
-                    <pic:cNvPr descr="InformeFinal_files/figure-docx/InstitucionesAdicionales-1.png" id="0" name="Picture"/>
-                    <pic:cNvPicPr>
-                      <a:picLocks noChangeArrowheads="1" noChangeAspect="1"/>
-                    </pic:cNvPicPr>
-                  </pic:nvPicPr>
-                  <pic:blipFill>
-                    <a:blip r:embed="rId171"/>
-                    <a:stretch>
-                      <a:fillRect/>
-                    </a:stretch>
-                  </pic:blipFill>
-                  <pic:spPr bwMode="auto">
-                    <a:xfrm>
-                      <a:off x="0" y="0"/>
-                      <a:ext cx="5334000" cy="3556000"/>
-                    </a:xfrm>
-                    <a:prstGeom prst="rect">
-                      <a:avLst/>
-                    </a:prstGeom>
-                    <a:noFill/>
-                    <a:ln w="9525">
-                      <a:noFill/>
-                      <a:headEnd/>
-                      <a:tailEnd/>
-                    </a:ln>
-                  </pic:spPr>
-                </pic:pic>
-              </a:graphicData>
-            </a:graphic>
-          </wp:inline>
-        </w:drawing>
-      </w:r>
-    </w:p>
-    <w:p>
-      <w:pPr>
         <w:pStyle w:val="ImageCaption"/>
       </w:pPr>
-      <w:bookmarkStart w:id="172" w:name="fig63"/>
+      <w:bookmarkStart w:id="171" w:name="fig63"/>
       <w:r>
         <w:t xml:space="preserve">Figure </w:t>
       </w:r>
@@ -5993,15 +5956,14 @@
       <w:r>
         <w:t xml:space="preserve"> </w:t>
       </w:r>
-      <w:bookmarkEnd w:id="172"/>
-      <w:r>
-        <w:t xml:space="preserve">Figura 4.74: Existencia de otras instituciones que realizan ventas a instituciones a MME</w:t>
-      </w:r>
-    </w:p>
+      <w:bookmarkEnd w:id="171"/>
+      <w:r>
+        <w:t xml:space="preserve">Figura 7.11: Existencia de otras instituciones que realizan ventas a instituciones a MME</w:t>
+      </w:r>
+    </w:p>
+    <w:bookmarkEnd w:id="172"/>
     <w:bookmarkEnd w:id="173"/>
-    <w:bookmarkEnd w:id="174"/>
-    <w:bookmarkEnd w:id="175"/>
-    <w:bookmarkStart w:id="242" w:name="análisis-a-nivel-regional"/>
+    <w:bookmarkStart w:id="240" w:name="análisis-a-nivel-regional"/>
     <w:p>
       <w:pPr>
         <w:pStyle w:val="Heading1"/>
@@ -6010,7 +5972,7 @@
         <w:rPr>
           <w:rStyle w:val="SectionNumber"/>
         </w:rPr>
-        <w:t xml:space="preserve">5</w:t>
+        <w:t xml:space="preserve">8</w:t>
       </w:r>
       <w:r>
         <w:tab/>
@@ -6019,7 +5981,7 @@
         <w:t xml:space="preserve">Análisis a Nivel Regional</w:t>
       </w:r>
     </w:p>
-    <w:bookmarkStart w:id="199" w:name="región-andina-norte"/>
+    <w:bookmarkStart w:id="197" w:name="región-andina-norte"/>
     <w:p>
       <w:pPr>
         <w:pStyle w:val="Heading2"/>
@@ -6028,7 +5990,7 @@
         <w:rPr>
           <w:rStyle w:val="SectionNumber"/>
         </w:rPr>
-        <w:t xml:space="preserve">5.1</w:t>
+        <w:t xml:space="preserve">8.1</w:t>
       </w:r>
       <w:r>
         <w:tab/>
@@ -6105,7 +6067,7 @@
         <w:t xml:space="preserve">Estas consideraciones se hacen con el fin de tratar de agregar un insumo al análisis de los hallazgos en general debido a que los FRE se comportan de manera muy heterogénea en muchas de las variables analizadas en este estudio.</w:t>
       </w:r>
     </w:p>
-    <w:bookmarkStart w:id="184" w:name="adquisición-venta-y-distribución-de-ro"/>
+    <w:bookmarkStart w:id="182" w:name="adquisición-venta-y-distribución-de-ro"/>
     <w:p>
       <w:pPr>
         <w:pStyle w:val="Heading3"/>
@@ -6114,7 +6076,7 @@
         <w:rPr>
           <w:rStyle w:val="SectionNumber"/>
         </w:rPr>
-        <w:t xml:space="preserve">5.1.1</w:t>
+        <w:t xml:space="preserve">8.1.1</w:t>
       </w:r>
       <w:r>
         <w:tab/>
@@ -6140,7 +6102,7 @@
           <wp:inline>
             <wp:extent cx="3267075" cy="2676525"/>
             <wp:effectExtent b="0" l="0" r="0" t="0"/>
-            <wp:docPr descr="Figura 5.1: N.° de recetarios en la Región Andina Norte" title="" id="1" name="Picture"/>
+            <wp:docPr descr="Figura 8.1: N.° de recetarios en la Región Andina Norte" title="" id="1" name="Picture"/>
             <a:graphic>
               <a:graphicData uri="http://schemas.openxmlformats.org/drawingml/2006/picture">
                 <pic:pic>
@@ -6151,7 +6113,7 @@
                     </pic:cNvPicPr>
                   </pic:nvPicPr>
                   <pic:blipFill>
-                    <a:blip r:embed="rId176"/>
+                    <a:blip r:embed="rId174"/>
                     <a:stretch>
                       <a:fillRect/>
                     </a:stretch>
@@ -6182,7 +6144,7 @@
       <w:pPr>
         <w:pStyle w:val="ImageCaption"/>
       </w:pPr>
-      <w:bookmarkStart w:id="177" w:name="fig64"/>
+      <w:bookmarkStart w:id="175" w:name="fig64"/>
       <w:r>
         <w:t xml:space="preserve">Figure </w:t>
       </w:r>
@@ -6197,9 +6159,9 @@
       <w:r>
         <w:t xml:space="preserve"> </w:t>
       </w:r>
-      <w:bookmarkEnd w:id="177"/>
-      <w:r>
-        <w:t xml:space="preserve">Figura 5.1: N.° de recetarios en la Región Andina Norte</w:t>
+      <w:bookmarkEnd w:id="175"/>
+      <w:r>
+        <w:t xml:space="preserve">Figura 8.1: N.° de recetarios en la Región Andina Norte</w:t>
       </w:r>
     </w:p>
     <w:p>
@@ -6213,7 +6175,7 @@
         <w:t xml:space="preserve"> </w:t>
       </w:r>
       <w:r>
-        <w:t xml:space="preserve">5.1</w:t>
+        <w:t xml:space="preserve">8.1</w:t>
       </w:r>
       <w:r>
         <w:t xml:space="preserve"> </w:t>
@@ -6231,7 +6193,7 @@
           <wp:inline>
             <wp:extent cx="4244741" cy="2877953"/>
             <wp:effectExtent b="0" l="0" r="0" t="0"/>
-            <wp:docPr descr="Figura 5.2: Tiempos de adquisición de recetarios en la Región Andina Norte" title="" id="1" name="Picture"/>
+            <wp:docPr descr="Figura 8.2: Tiempos de adquisición de recetarios en la Región Andina Norte" title="" id="1" name="Picture"/>
             <a:graphic>
               <a:graphicData uri="http://schemas.openxmlformats.org/drawingml/2006/picture">
                 <pic:pic>
@@ -6242,7 +6204,7 @@
                     </pic:cNvPicPr>
                   </pic:nvPicPr>
                   <pic:blipFill>
-                    <a:blip r:embed="rId178"/>
+                    <a:blip r:embed="rId176"/>
                     <a:stretch>
                       <a:fillRect/>
                     </a:stretch>
@@ -6273,7 +6235,7 @@
       <w:pPr>
         <w:pStyle w:val="ImageCaption"/>
       </w:pPr>
-      <w:bookmarkStart w:id="179" w:name="fig65"/>
+      <w:bookmarkStart w:id="177" w:name="fig65"/>
       <w:r>
         <w:t xml:space="preserve">Figure </w:t>
       </w:r>
@@ -6288,9 +6250,9 @@
       <w:r>
         <w:t xml:space="preserve"> </w:t>
       </w:r>
-      <w:bookmarkEnd w:id="179"/>
-      <w:r>
-        <w:t xml:space="preserve">Figura 5.2: Tiempos de adquisición de recetarios en la Región Andina Norte</w:t>
+      <w:bookmarkEnd w:id="177"/>
+      <w:r>
+        <w:t xml:space="preserve">Figura 8.2: Tiempos de adquisición de recetarios en la Región Andina Norte</w:t>
       </w:r>
     </w:p>
     <w:p>
@@ -6304,7 +6266,7 @@
         <w:t xml:space="preserve"> </w:t>
       </w:r>
       <w:r>
-        <w:t xml:space="preserve">5.3</w:t>
+        <w:t xml:space="preserve">8.3</w:t>
       </w:r>
       <w:r>
         <w:t xml:space="preserve">, si se cruza esta información con el 40% que aporta la venta de los recetarios al total de los ingresos del FRE cómo se ve en la Figura</w:t>
@@ -6313,7 +6275,7 @@
         <w:t xml:space="preserve"> </w:t>
       </w:r>
       <w:r>
-        <w:t xml:space="preserve">5.3</w:t>
+        <w:t xml:space="preserve">8.3</w:t>
       </w:r>
       <w:r>
         <w:t xml:space="preserve">, esta también podría ser una posible explicación de la prioridad de Stock que tiene este departamento, por otro lado, Norte de Santander maneja un Stock equilibrado también a sus necesidades que corresponde con proceso de adquisición mucho más rápido y eficiente en cuanto al despacho de los recetarios oficiales.</w:t>
@@ -6328,7 +6290,7 @@
           <wp:inline>
             <wp:extent cx="3628724" cy="3801978"/>
             <wp:effectExtent b="0" l="0" r="0" t="0"/>
-            <wp:docPr descr="Figura 5.3: Porcentaje de ingresos provenientes del RO y conformidad respeto a la implementación del ROE" title="" id="1" name="Picture"/>
+            <wp:docPr descr="Figura 8.3: Porcentaje de ingresos provenientes del RO y conformidad respeto a la implementación del ROE" title="" id="1" name="Picture"/>
             <a:graphic>
               <a:graphicData uri="http://schemas.openxmlformats.org/drawingml/2006/picture">
                 <pic:pic>
@@ -6339,7 +6301,7 @@
                     </pic:cNvPicPr>
                   </pic:nvPicPr>
                   <pic:blipFill>
-                    <a:blip r:embed="rId180"/>
+                    <a:blip r:embed="rId178"/>
                     <a:stretch>
                       <a:fillRect/>
                     </a:stretch>
@@ -6370,7 +6332,7 @@
       <w:pPr>
         <w:pStyle w:val="ImageCaption"/>
       </w:pPr>
-      <w:bookmarkStart w:id="181" w:name="fig66"/>
+      <w:bookmarkStart w:id="179" w:name="fig66"/>
       <w:r>
         <w:t xml:space="preserve">Figure </w:t>
       </w:r>
@@ -6385,9 +6347,9 @@
       <w:r>
         <w:t xml:space="preserve"> </w:t>
       </w:r>
-      <w:bookmarkEnd w:id="181"/>
-      <w:r>
-        <w:t xml:space="preserve">Figura 5.3: Porcentaje de ingresos provenientes del RO y conformidad respeto a la implementación del ROE</w:t>
+      <w:bookmarkEnd w:id="179"/>
+      <w:r>
+        <w:t xml:space="preserve">Figura 8.3: Porcentaje de ingresos provenientes del RO y conformidad respeto a la implementación del ROE</w:t>
       </w:r>
     </w:p>
     <w:p>
@@ -6401,7 +6363,7 @@
         <w:t xml:space="preserve"> </w:t>
       </w:r>
       <w:r>
-        <w:t xml:space="preserve">5.4</w:t>
+        <w:t xml:space="preserve">8.4</w:t>
       </w:r>
       <w:r>
         <w:t xml:space="preserve"> </w:t>
@@ -6419,7 +6381,7 @@
           <wp:inline>
             <wp:extent cx="5053263" cy="3282214"/>
             <wp:effectExtent b="0" l="0" r="0" t="0"/>
-            <wp:docPr descr="Figura 5.4: Porcentaje de ganancias en los departamentos" title="" id="1" name="Picture"/>
+            <wp:docPr descr="Figura 8.4: Porcentaje de ganancias en los departamentos" title="" id="1" name="Picture"/>
             <a:graphic>
               <a:graphicData uri="http://schemas.openxmlformats.org/drawingml/2006/picture">
                 <pic:pic>
@@ -6430,7 +6392,7 @@
                     </pic:cNvPicPr>
                   </pic:nvPicPr>
                   <pic:blipFill>
-                    <a:blip r:embed="rId182"/>
+                    <a:blip r:embed="rId180"/>
                     <a:stretch>
                       <a:fillRect/>
                     </a:stretch>
@@ -6461,7 +6423,7 @@
       <w:pPr>
         <w:pStyle w:val="ImageCaption"/>
       </w:pPr>
-      <w:bookmarkStart w:id="183" w:name="fig67"/>
+      <w:bookmarkStart w:id="181" w:name="fig67"/>
       <w:r>
         <w:t xml:space="preserve">Figure </w:t>
       </w:r>
@@ -6476,13 +6438,13 @@
       <w:r>
         <w:t xml:space="preserve"> </w:t>
       </w:r>
-      <w:bookmarkEnd w:id="183"/>
-      <w:r>
-        <w:t xml:space="preserve">Figura 5.4: Porcentaje de ganancias en los departamentos</w:t>
-      </w:r>
-    </w:p>
-    <w:bookmarkEnd w:id="184"/>
-    <w:bookmarkStart w:id="185" w:name="seguimiento-y-control-de-ro"/>
+      <w:bookmarkEnd w:id="181"/>
+      <w:r>
+        <w:t xml:space="preserve">Figura 8.4: Porcentaje de ganancias en los departamentos</w:t>
+      </w:r>
+    </w:p>
+    <w:bookmarkEnd w:id="182"/>
+    <w:bookmarkStart w:id="183" w:name="seguimiento-y-control-de-ro"/>
     <w:p>
       <w:pPr>
         <w:pStyle w:val="Heading3"/>
@@ -6491,7 +6453,7 @@
         <w:rPr>
           <w:rStyle w:val="SectionNumber"/>
         </w:rPr>
-        <w:t xml:space="preserve">5.1.2</w:t>
+        <w:t xml:space="preserve">8.1.2</w:t>
       </w:r>
       <w:r>
         <w:tab/>
@@ -6516,8 +6478,8 @@
         <w:t xml:space="preserve">Referente a la Seguridad de los recetarios, ambos departamentos tienen una gran confianza en ellos, sin embargo, se puede observar que el recetario del FRE Boyacá contiene mucho más distintivos de seguridad que el Norte de Santander, lo cual es crítico para un departamento que comparte una zona fronteriza tan grande con Venezuela.</w:t>
       </w:r>
     </w:p>
-    <w:bookmarkEnd w:id="185"/>
-    <w:bookmarkStart w:id="186" w:name="X009f82ebffead5dcb9f8956889afa0983c81115"/>
+    <w:bookmarkEnd w:id="183"/>
+    <w:bookmarkStart w:id="184" w:name="X009f82ebffead5dcb9f8956889afa0983c81115"/>
     <w:p>
       <w:pPr>
         <w:pStyle w:val="Heading3"/>
@@ -6526,7 +6488,7 @@
         <w:rPr>
           <w:rStyle w:val="SectionNumber"/>
         </w:rPr>
-        <w:t xml:space="preserve">5.1.3</w:t>
+        <w:t xml:space="preserve">8.1.3</w:t>
       </w:r>
       <w:r>
         <w:tab/>
@@ -6543,8 +6505,8 @@
         <w:t xml:space="preserve">En ninguno de los departamentos evaluados se hace una recepción y consolidación de recetarios oficiales, pues manifiestan que tienen diferentes métodos para asegurarse que las cantidades solicitadas sean las indicadas y los pacientes de las instituciones existan, por ejemplo Norte de Santander recibe las cajas de inventarios solo para hacer contrarreferencia de las copias de los recetarios por los códigos y luego procede a destruir las cajas, no almacenan, mientras Boyacá recibe las cajas de la misma manera pero solo las acumula. Para el inventario de los recetarios oficiales que entran, solo se toma cómo almacenamiento muerto, pues no existe algún control real de recepción y consolidación en el caso de los departamentos que no hacen destrucción automática. en cuanto a las existencias nuevas de recetarios disponibles para venta, se realizan inventarios en conjunto con los medicamentos, hay un control de salidas y entradas de cantidades que se revisan semanalmente para verificar que no existan pérdidas, hasta el momento no existe alguna discrepancia o desvío reportado de recetarios.</w:t>
       </w:r>
     </w:p>
-    <w:bookmarkEnd w:id="186"/>
-    <w:bookmarkStart w:id="192" w:name="ruta-tecnológica."/>
+    <w:bookmarkEnd w:id="184"/>
+    <w:bookmarkStart w:id="190" w:name="ruta-tecnológica."/>
     <w:p>
       <w:pPr>
         <w:pStyle w:val="Heading3"/>
@@ -6553,7 +6515,7 @@
         <w:rPr>
           <w:rStyle w:val="SectionNumber"/>
         </w:rPr>
-        <w:t xml:space="preserve">5.1.4</w:t>
+        <w:t xml:space="preserve">8.1.4</w:t>
       </w:r>
       <w:r>
         <w:tab/>
@@ -6573,7 +6535,7 @@
         <w:t xml:space="preserve"> </w:t>
       </w:r>
       <w:r>
-        <w:t xml:space="preserve">5.6</w:t>
+        <w:t xml:space="preserve">8.6</w:t>
       </w:r>
       <w:r>
         <w:t xml:space="preserve">), incluso departamentos cómo Norte de Santander manejan el funcionamiento del FRE con programas propios de la Gobernación. en el caso de Boyacá se ha evidenciado que si bien muchos de los procesos los maneja de manera manual, esto se hace más por decisión propia que por alguna falla tecnológica en la región (Figura</w:t>
@@ -6582,7 +6544,7 @@
         <w:t xml:space="preserve"> </w:t>
       </w:r>
       <w:r>
-        <w:t xml:space="preserve">5.5</w:t>
+        <w:t xml:space="preserve">8.5</w:t>
       </w:r>
       <w:r>
         <w:t xml:space="preserve">).</w:t>
@@ -6597,7 +6559,7 @@
           <wp:inline>
             <wp:extent cx="3907856" cy="3012707"/>
             <wp:effectExtent b="0" l="0" r="0" t="0"/>
-            <wp:docPr descr="Figura 5.5: Cuenta con ordenanza" title="" id="1" name="Picture"/>
+            <wp:docPr descr="Figura 8.5: Cuenta con ordenanza" title="" id="1" name="Picture"/>
             <a:graphic>
               <a:graphicData uri="http://schemas.openxmlformats.org/drawingml/2006/picture">
                 <pic:pic>
@@ -6608,7 +6570,7 @@
                     </pic:cNvPicPr>
                   </pic:nvPicPr>
                   <pic:blipFill>
-                    <a:blip r:embed="rId187"/>
+                    <a:blip r:embed="rId185"/>
                     <a:stretch>
                       <a:fillRect/>
                     </a:stretch>
@@ -6639,7 +6601,7 @@
       <w:pPr>
         <w:pStyle w:val="ImageCaption"/>
       </w:pPr>
-      <w:bookmarkStart w:id="188" w:name="fig68"/>
+      <w:bookmarkStart w:id="186" w:name="fig68"/>
       <w:r>
         <w:t xml:space="preserve">Figure </w:t>
       </w:r>
@@ -6654,9 +6616,9 @@
       <w:r>
         <w:t xml:space="preserve"> </w:t>
       </w:r>
-      <w:bookmarkEnd w:id="188"/>
-      <w:r>
-        <w:t xml:space="preserve">Figura 5.5: Cuenta con ordenanza</w:t>
+      <w:bookmarkEnd w:id="186"/>
+      <w:r>
+        <w:t xml:space="preserve">Figura 8.5: Cuenta con ordenanza</w:t>
       </w:r>
     </w:p>
     <w:p>
@@ -6668,7 +6630,7 @@
           <wp:inline>
             <wp:extent cx="3917482" cy="3022332"/>
             <wp:effectExtent b="0" l="0" r="0" t="0"/>
-            <wp:docPr descr="Figura 5.6: Evaluación de la conexión de internet" title="" id="1" name="Picture"/>
+            <wp:docPr descr="Figura 8.6: Evaluación de la conexión de internet" title="" id="1" name="Picture"/>
             <a:graphic>
               <a:graphicData uri="http://schemas.openxmlformats.org/drawingml/2006/picture">
                 <pic:pic>
@@ -6679,7 +6641,7 @@
                     </pic:cNvPicPr>
                   </pic:nvPicPr>
                   <pic:blipFill>
-                    <a:blip r:embed="rId189"/>
+                    <a:blip r:embed="rId187"/>
                     <a:stretch>
                       <a:fillRect/>
                     </a:stretch>
@@ -6710,7 +6672,7 @@
       <w:pPr>
         <w:pStyle w:val="ImageCaption"/>
       </w:pPr>
-      <w:bookmarkStart w:id="190" w:name="fig69"/>
+      <w:bookmarkStart w:id="188" w:name="fig69"/>
       <w:r>
         <w:t xml:space="preserve">Figure </w:t>
       </w:r>
@@ -6725,16 +6687,16 @@
       <w:r>
         <w:t xml:space="preserve"> </w:t>
       </w:r>
-      <w:bookmarkEnd w:id="190"/>
-      <w:r>
-        <w:t xml:space="preserve">Figura 5.6: Evaluación de la conexión de internet</w:t>
+      <w:bookmarkEnd w:id="188"/>
+      <w:r>
+        <w:t xml:space="preserve">Figura 8.6: Evaluación de la conexión de internet</w:t>
       </w:r>
     </w:p>
     <w:p>
       <w:pPr>
         <w:pStyle w:val="TableCaption"/>
       </w:pPr>
-      <w:bookmarkStart w:id="191" w:name="table1"/>
+      <w:bookmarkStart w:id="189" w:name="table1"/>
       <w:r>
         <w:t xml:space="preserve">Table </w:t>
       </w:r>
@@ -6746,12 +6708,12 @@
       <w:r>
         <w:t xml:space="preserve">:</w:t>
       </w:r>
-      <w:bookmarkEnd w:id="191"/>
-      <w:r>
-        <w:t xml:space="preserve"> </w:t>
-      </w:r>
-      <w:r>
-        <w:t xml:space="preserve">Tabla 5.1: Presencia de software para el manejo tecnológico</w:t>
+      <w:bookmarkEnd w:id="189"/>
+      <w:r>
+        <w:t xml:space="preserve"> </w:t>
+      </w:r>
+      <w:r>
+        <w:t xml:space="preserve">Tabla 8.1: Presencia de software para el manejo tecnológico</w:t>
       </w:r>
     </w:p>
     <w:tbl>
@@ -6759,7 +6721,7 @@
         <w:tblStyle w:val="Table"/>
         <w:tblW w:type="auto" w:w="0"/>
         <w:tblLook w:firstRow="1" w:lastRow="0" w:firstColumn="0" w:lastColumn="0" w:noHBand="0" w:noVBand="0" w:val="0020"/>
-        <w:tblCaption w:val="Tabla 5.1: Presencia de software para el manejo tecnológico"/>
+        <w:tblCaption w:val="Tabla 8.1: Presencia de software para el manejo tecnológico"/>
       </w:tblPr>
       <w:tblGrid>
         <w:gridCol w:w="2640"/>
@@ -6884,8 +6846,8 @@
         </w:tc>
       </w:tr>
     </w:tbl>
-    <w:bookmarkEnd w:id="192"/>
-    <w:bookmarkStart w:id="193" w:name="proyección-de-compra-mme"/>
+    <w:bookmarkEnd w:id="190"/>
+    <w:bookmarkStart w:id="191" w:name="proyección-de-compra-mme"/>
     <w:p>
       <w:pPr>
         <w:pStyle w:val="Heading3"/>
@@ -6894,7 +6856,7 @@
         <w:rPr>
           <w:rStyle w:val="SectionNumber"/>
         </w:rPr>
-        <w:t xml:space="preserve">5.1.5</w:t>
+        <w:t xml:space="preserve">8.1.5</w:t>
       </w:r>
       <w:r>
         <w:tab/>
@@ -6911,8 +6873,8 @@
         <w:t xml:space="preserve">Cómo se mencionó en el inciso de los recetarios oficiales, los FRE evaluados de la Región Andina Norte solo participan de manera activa en los estudios previos de todo el proceso de contratación para cualquiera sea la ocasión, por esta razón si bien tienen claridad sobre la demora en los tiempos de cada parte del proceso que no llevan a cabo, no tienen una idea más allá de la complejidad o realización de estos pasos. En Norte de Santander se comparan consumos históricos y fechas de vencimiento, ponen cómo ejemplo que no se puede comprar Metilfenidato de 10mg porque se encuentra a punto de vencerse, en este FRE se manejan cortes semestrales pero un solo registro anual de compras, En Boyacá hace principalmente dos compras al año, las cuales son estimadas observando el consumo anual y las necesidades que hayan manifestado los clientes, a esta cifra se le incrementa un 10% debido a que suelen llegar menos medicamentos de los solicitados al Fondo Nacional de Estupefacientes o para tener una reserva corta. En Santander…</w:t>
       </w:r>
     </w:p>
-    <w:bookmarkEnd w:id="193"/>
-    <w:bookmarkStart w:id="194" w:name="recepción-técnica."/>
+    <w:bookmarkEnd w:id="191"/>
+    <w:bookmarkStart w:id="192" w:name="recepción-técnica."/>
     <w:p>
       <w:pPr>
         <w:pStyle w:val="Heading3"/>
@@ -6921,7 +6883,7 @@
         <w:rPr>
           <w:rStyle w:val="SectionNumber"/>
         </w:rPr>
-        <w:t xml:space="preserve">5.1.6</w:t>
+        <w:t xml:space="preserve">8.1.6</w:t>
       </w:r>
       <w:r>
         <w:tab/>
@@ -6938,8 +6900,8 @@
         <w:t xml:space="preserve">La recepción técnica suele ser un tema que está estandarizado en los diferentes FRE, pero hay particularidades que es importante resaltar con el fin de entender mejor este proceso y qué variables pueden ser influyentes. Lo más relevante para destacar es que en el FRE Boyacá, se toman tres días para hacer la recepción técnica, debido a que es la encargada del FRE la que se encarga personalmente de hacer la recepción, ralentizando el proceso al volverlo unipersonal, esto no quiere decir que el talento humano relacionado al FRE no colabore, sino que el procedimiento de llenado de actas y revisión de calidad de los MME lo hace la encargada sola. Sin embargo, que esta recepción se haga en un periodo largo, no ha</w:t>
       </w:r>
     </w:p>
-    <w:bookmarkEnd w:id="194"/>
-    <w:bookmarkStart w:id="195" w:name="almacenamiento-e-inventario-de-mme"/>
+    <w:bookmarkEnd w:id="192"/>
+    <w:bookmarkStart w:id="193" w:name="almacenamiento-e-inventario-de-mme"/>
     <w:p>
       <w:pPr>
         <w:pStyle w:val="Heading3"/>
@@ -6948,7 +6910,7 @@
         <w:rPr>
           <w:rStyle w:val="SectionNumber"/>
         </w:rPr>
-        <w:t xml:space="preserve">5.1.7</w:t>
+        <w:t xml:space="preserve">8.1.7</w:t>
       </w:r>
       <w:r>
         <w:tab/>
@@ -6957,8 +6919,8 @@
         <w:t xml:space="preserve">Almacenamiento e inventario de MME</w:t>
       </w:r>
     </w:p>
-    <w:bookmarkEnd w:id="195"/>
-    <w:bookmarkStart w:id="198" w:name="X655d72eb7072741882bb279aeb3b055e249ceb5"/>
+    <w:bookmarkEnd w:id="193"/>
+    <w:bookmarkStart w:id="196" w:name="X655d72eb7072741882bb279aeb3b055e249ceb5"/>
     <w:p>
       <w:pPr>
         <w:pStyle w:val="Heading3"/>
@@ -6967,7 +6929,7 @@
         <w:rPr>
           <w:rStyle w:val="SectionNumber"/>
         </w:rPr>
-        <w:t xml:space="preserve">5.1.8</w:t>
+        <w:t xml:space="preserve">8.1.8</w:t>
       </w:r>
       <w:r>
         <w:tab/>
@@ -6985,7 +6947,7 @@
           <wp:inline>
             <wp:extent cx="3917482" cy="3022332"/>
             <wp:effectExtent b="0" l="0" r="0" t="0"/>
-            <wp:docPr descr="Figura 5.7: Percepción de Colombia Compra Eficiente" title="" id="1" name="Picture"/>
+            <wp:docPr descr="Figura 8.7: Percepción de Colombia Compra Eficiente" title="" id="1" name="Picture"/>
             <a:graphic>
               <a:graphicData uri="http://schemas.openxmlformats.org/drawingml/2006/picture">
                 <pic:pic>
@@ -6996,7 +6958,7 @@
                     </pic:cNvPicPr>
                   </pic:nvPicPr>
                   <pic:blipFill>
-                    <a:blip r:embed="rId196"/>
+                    <a:blip r:embed="rId194"/>
                     <a:stretch>
                       <a:fillRect/>
                     </a:stretch>
@@ -7027,7 +6989,7 @@
       <w:pPr>
         <w:pStyle w:val="ImageCaption"/>
       </w:pPr>
-      <w:bookmarkStart w:id="197" w:name="fig70"/>
+      <w:bookmarkStart w:id="195" w:name="fig70"/>
       <w:r>
         <w:t xml:space="preserve">Figure </w:t>
       </w:r>
@@ -7042,9 +7004,9 @@
       <w:r>
         <w:t xml:space="preserve"> </w:t>
       </w:r>
-      <w:bookmarkEnd w:id="197"/>
-      <w:r>
-        <w:t xml:space="preserve">Figura 5.7: Percepción de Colombia Compra Eficiente</w:t>
+      <w:bookmarkEnd w:id="195"/>
+      <w:r>
+        <w:t xml:space="preserve">Figura 8.7: Percepción de Colombia Compra Eficiente</w:t>
       </w:r>
     </w:p>
     <w:p>
@@ -7951,9 +7913,9 @@
         <w:t xml:space="preserve">percepción del personal.</w:t>
       </w:r>
     </w:p>
-    <w:bookmarkEnd w:id="198"/>
-    <w:bookmarkEnd w:id="199"/>
-    <w:bookmarkStart w:id="226" w:name="región-andina-sur"/>
+    <w:bookmarkEnd w:id="196"/>
+    <w:bookmarkEnd w:id="197"/>
+    <w:bookmarkStart w:id="224" w:name="región-andina-sur"/>
     <w:p>
       <w:pPr>
         <w:pStyle w:val="Heading2"/>
@@ -7962,7 +7924,7 @@
         <w:rPr>
           <w:rStyle w:val="SectionNumber"/>
         </w:rPr>
-        <w:t xml:space="preserve">5.2</w:t>
+        <w:t xml:space="preserve">8.2</w:t>
       </w:r>
       <w:r>
         <w:tab/>
@@ -7971,7 +7933,7 @@
         <w:t xml:space="preserve">Región Andina Sur</w:t>
       </w:r>
     </w:p>
-    <w:bookmarkStart w:id="210" w:name="adquisición-venta-y-distribución-de-ro-1"/>
+    <w:bookmarkStart w:id="208" w:name="adquisición-venta-y-distribución-de-ro-1"/>
     <w:p>
       <w:pPr>
         <w:pStyle w:val="Heading3"/>
@@ -7980,7 +7942,7 @@
         <w:rPr>
           <w:rStyle w:val="SectionNumber"/>
         </w:rPr>
-        <w:t xml:space="preserve">5.2.1</w:t>
+        <w:t xml:space="preserve">8.2.1</w:t>
       </w:r>
       <w:r>
         <w:tab/>
@@ -8000,7 +7962,7 @@
         <w:t xml:space="preserve"> </w:t>
       </w:r>
       <w:r>
-        <w:t xml:space="preserve">5.8</w:t>
+        <w:t xml:space="preserve">8.8</w:t>
       </w:r>
       <w:r>
         <w:t xml:space="preserve">, para ilustrar la disponibilidad de recetarios oficiales en la región Andina sur.</w:t>
@@ -8015,7 +7977,7 @@
           <wp:inline>
             <wp:extent cx="2790825" cy="3448050"/>
             <wp:effectExtent b="0" l="0" r="0" t="0"/>
-            <wp:docPr descr="Figura 5.8: Disponibilidad de recetarios oficiales en la región Andina sur" title="" id="1" name="Picture"/>
+            <wp:docPr descr="Figura 8.8: Disponibilidad de recetarios oficiales en la región Andina sur" title="" id="1" name="Picture"/>
             <a:graphic>
               <a:graphicData uri="http://schemas.openxmlformats.org/drawingml/2006/picture">
                 <pic:pic>
@@ -8026,7 +7988,7 @@
                     </pic:cNvPicPr>
                   </pic:nvPicPr>
                   <pic:blipFill>
-                    <a:blip r:embed="rId200"/>
+                    <a:blip r:embed="rId198"/>
                     <a:stretch>
                       <a:fillRect/>
                     </a:stretch>
@@ -8057,7 +8019,7 @@
       <w:pPr>
         <w:pStyle w:val="ImageCaption"/>
       </w:pPr>
-      <w:bookmarkStart w:id="201" w:name="fig71"/>
+      <w:bookmarkStart w:id="199" w:name="fig71"/>
       <w:r>
         <w:t xml:space="preserve">Figure </w:t>
       </w:r>
@@ -8072,9 +8034,9 @@
       <w:r>
         <w:t xml:space="preserve"> </w:t>
       </w:r>
-      <w:bookmarkEnd w:id="201"/>
-      <w:r>
-        <w:t xml:space="preserve">Figura 5.8: Disponibilidad de recetarios oficiales en la región Andina sur</w:t>
+      <w:bookmarkEnd w:id="199"/>
+      <w:r>
+        <w:t xml:space="preserve">Figura 8.8: Disponibilidad de recetarios oficiales en la región Andina sur</w:t>
       </w:r>
     </w:p>
     <w:p>
@@ -8088,7 +8050,7 @@
         <w:t xml:space="preserve"> </w:t>
       </w:r>
       <w:r>
-        <w:t xml:space="preserve">5.9</w:t>
+        <w:t xml:space="preserve">8.9</w:t>
       </w:r>
       <w:r>
         <w:t xml:space="preserve">, muestra los tiempos de cada territorio en la adquisición de los recetarios oficiales.</w:t>
@@ -8103,7 +8065,7 @@
           <wp:inline>
             <wp:extent cx="4350618" cy="3137835"/>
             <wp:effectExtent b="0" l="0" r="0" t="0"/>
-            <wp:docPr descr="Figura 5.9: Tiempos en la adquisición de los recetarios oficiales para cada FRE" title="" id="1" name="Picture"/>
+            <wp:docPr descr="Figura 8.9: Tiempos en la adquisición de los recetarios oficiales para cada FRE" title="" id="1" name="Picture"/>
             <a:graphic>
               <a:graphicData uri="http://schemas.openxmlformats.org/drawingml/2006/picture">
                 <pic:pic>
@@ -8114,7 +8076,7 @@
                     </pic:cNvPicPr>
                   </pic:nvPicPr>
                   <pic:blipFill>
-                    <a:blip r:embed="rId202"/>
+                    <a:blip r:embed="rId200"/>
                     <a:stretch>
                       <a:fillRect/>
                     </a:stretch>
@@ -8145,7 +8107,7 @@
       <w:pPr>
         <w:pStyle w:val="ImageCaption"/>
       </w:pPr>
-      <w:bookmarkStart w:id="203" w:name="fig72"/>
+      <w:bookmarkStart w:id="201" w:name="fig72"/>
       <w:r>
         <w:t xml:space="preserve">Figure </w:t>
       </w:r>
@@ -8160,9 +8122,9 @@
       <w:r>
         <w:t xml:space="preserve"> </w:t>
       </w:r>
-      <w:bookmarkEnd w:id="203"/>
-      <w:r>
-        <w:t xml:space="preserve">Figura 5.9: Tiempos en la adquisición de los recetarios oficiales para cada FRE</w:t>
+      <w:bookmarkEnd w:id="201"/>
+      <w:r>
+        <w:t xml:space="preserve">Figura 8.9: Tiempos en la adquisición de los recetarios oficiales para cada FRE</w:t>
       </w:r>
     </w:p>
     <w:p>
@@ -8176,7 +8138,7 @@
         <w:t xml:space="preserve"> </w:t>
       </w:r>
       <w:r>
-        <w:t xml:space="preserve">5.10</w:t>
+        <w:t xml:space="preserve">8.10</w:t>
       </w:r>
       <w:r>
         <w:t xml:space="preserve">, en relación a este margen de ganancias en cada FRE.</w:t>
@@ -8191,7 +8153,7 @@
           <wp:inline>
             <wp:extent cx="4803006" cy="3311090"/>
             <wp:effectExtent b="0" l="0" r="0" t="0"/>
-            <wp:docPr descr="Figura 5.10: Porcentaje de ganancias que tiene cada FRE a partir de la venta de los recetarios oficiales" title="" id="1" name="Picture"/>
+            <wp:docPr descr="Figura 8.10: Porcentaje de ganancias que tiene cada FRE a partir de la venta de los recetarios oficiales" title="" id="1" name="Picture"/>
             <a:graphic>
               <a:graphicData uri="http://schemas.openxmlformats.org/drawingml/2006/picture">
                 <pic:pic>
@@ -8202,7 +8164,7 @@
                     </pic:cNvPicPr>
                   </pic:nvPicPr>
                   <pic:blipFill>
-                    <a:blip r:embed="rId204"/>
+                    <a:blip r:embed="rId202"/>
                     <a:stretch>
                       <a:fillRect/>
                     </a:stretch>
@@ -8233,7 +8195,7 @@
       <w:pPr>
         <w:pStyle w:val="ImageCaption"/>
       </w:pPr>
-      <w:bookmarkStart w:id="205" w:name="fig73"/>
+      <w:bookmarkStart w:id="203" w:name="fig73"/>
       <w:r>
         <w:t xml:space="preserve">Figure </w:t>
       </w:r>
@@ -8248,9 +8210,9 @@
       <w:r>
         <w:t xml:space="preserve"> </w:t>
       </w:r>
-      <w:bookmarkEnd w:id="205"/>
-      <w:r>
-        <w:t xml:space="preserve">Figura 5.10: Porcentaje de ganancias que tiene cada FRE a partir de la venta de los recetarios oficiales</w:t>
+      <w:bookmarkEnd w:id="203"/>
+      <w:r>
+        <w:t xml:space="preserve">Figura 8.10: Porcentaje de ganancias que tiene cada FRE a partir de la venta de los recetarios oficiales</w:t>
       </w:r>
     </w:p>
     <w:p>
@@ -8264,7 +8226,7 @@
         <w:t xml:space="preserve"> </w:t>
       </w:r>
       <w:r>
-        <w:t xml:space="preserve">5.11</w:t>
+        <w:t xml:space="preserve">8.11</w:t>
       </w:r>
       <w:r>
         <w:t xml:space="preserve">, donde se ilustra el porcentaje de ingresos provenientes del Recetario oficial y la conformidad de cada FRE, respecto a la implementación del Recetario oficial electrónico (ROE).</w:t>
@@ -8279,7 +8241,7 @@
           <wp:inline>
             <wp:extent cx="2974206" cy="5245768"/>
             <wp:effectExtent b="0" l="0" r="0" t="0"/>
-            <wp:docPr descr="Figura 5.11: Porcentaje de ingresos provenientes del Recetario oficial y conformidad respecto a la implementación del Recetario oficial electrónico (ROE)" title="" id="1" name="Picture"/>
+            <wp:docPr descr="Figura 8.11: Porcentaje de ingresos provenientes del Recetario oficial y conformidad respecto a la implementación del Recetario oficial electrónico (ROE)" title="" id="1" name="Picture"/>
             <a:graphic>
               <a:graphicData uri="http://schemas.openxmlformats.org/drawingml/2006/picture">
                 <pic:pic>
@@ -8290,7 +8252,7 @@
                     </pic:cNvPicPr>
                   </pic:nvPicPr>
                   <pic:blipFill>
-                    <a:blip r:embed="rId206"/>
+                    <a:blip r:embed="rId204"/>
                     <a:stretch>
                       <a:fillRect/>
                     </a:stretch>
@@ -8321,7 +8283,7 @@
       <w:pPr>
         <w:pStyle w:val="ImageCaption"/>
       </w:pPr>
-      <w:bookmarkStart w:id="207" w:name="fig74"/>
+      <w:bookmarkStart w:id="205" w:name="fig74"/>
       <w:r>
         <w:t xml:space="preserve">Figure </w:t>
       </w:r>
@@ -8336,9 +8298,9 @@
       <w:r>
         <w:t xml:space="preserve"> </w:t>
       </w:r>
-      <w:bookmarkEnd w:id="207"/>
-      <w:r>
-        <w:t xml:space="preserve">Figura 5.11: Porcentaje de ingresos provenientes del Recetario oficial y conformidad respecto a la implementación del Recetario oficial electrónico (ROE)</w:t>
+      <w:bookmarkEnd w:id="205"/>
+      <w:r>
+        <w:t xml:space="preserve">Figura 8.11: Porcentaje de ingresos provenientes del Recetario oficial y conformidad respecto a la implementación del Recetario oficial electrónico (ROE)</w:t>
       </w:r>
     </w:p>
     <w:p>
@@ -8350,7 +8312,7 @@
           <wp:inline>
             <wp:extent cx="3917482" cy="3022332"/>
             <wp:effectExtent b="0" l="0" r="0" t="0"/>
-            <wp:docPr descr="Figura 5.12: Porcentaje de los FRE que cuentan con ordenanza para definir el costo de los recetarios oficiales" title="" id="1" name="Picture"/>
+            <wp:docPr descr="Figura 8.12: Porcentaje de los FRE que cuentan con ordenanza para definir el costo de los recetarios oficiales" title="" id="1" name="Picture"/>
             <a:graphic>
               <a:graphicData uri="http://schemas.openxmlformats.org/drawingml/2006/picture">
                 <pic:pic>
@@ -8361,7 +8323,7 @@
                     </pic:cNvPicPr>
                   </pic:nvPicPr>
                   <pic:blipFill>
-                    <a:blip r:embed="rId208"/>
+                    <a:blip r:embed="rId206"/>
                     <a:stretch>
                       <a:fillRect/>
                     </a:stretch>
@@ -8392,7 +8354,7 @@
       <w:pPr>
         <w:pStyle w:val="ImageCaption"/>
       </w:pPr>
-      <w:bookmarkStart w:id="209" w:name="fig75"/>
+      <w:bookmarkStart w:id="207" w:name="fig75"/>
       <w:r>
         <w:t xml:space="preserve">Figure </w:t>
       </w:r>
@@ -8407,9 +8369,9 @@
       <w:r>
         <w:t xml:space="preserve"> </w:t>
       </w:r>
-      <w:bookmarkEnd w:id="209"/>
-      <w:r>
-        <w:t xml:space="preserve">Figura 5.12: Porcentaje de los FRE que cuentan con ordenanza para definir el costo de los recetarios oficiales</w:t>
+      <w:bookmarkEnd w:id="207"/>
+      <w:r>
+        <w:t xml:space="preserve">Figura 8.12: Porcentaje de los FRE que cuentan con ordenanza para definir el costo de los recetarios oficiales</w:t>
       </w:r>
     </w:p>
     <w:p>
@@ -8423,7 +8385,7 @@
         <w:t xml:space="preserve"> </w:t>
       </w:r>
       <w:r>
-        <w:t xml:space="preserve">5.12</w:t>
+        <w:t xml:space="preserve">8.12</w:t>
       </w:r>
       <w:r>
         <w:t xml:space="preserve"> </w:t>
@@ -8432,8 +8394,8 @@
         <w:t xml:space="preserve">exhibe el porcentaje de los territorios que cuentan con ordenanza para definir el costo de los recetarios oficiales.</w:t>
       </w:r>
     </w:p>
-    <w:bookmarkEnd w:id="210"/>
-    <w:bookmarkStart w:id="211" w:name="seguimiento-y-control-de-ro-1"/>
+    <w:bookmarkEnd w:id="208"/>
+    <w:bookmarkStart w:id="209" w:name="seguimiento-y-control-de-ro-1"/>
     <w:p>
       <w:pPr>
         <w:pStyle w:val="Heading3"/>
@@ -8442,7 +8404,7 @@
         <w:rPr>
           <w:rStyle w:val="SectionNumber"/>
         </w:rPr>
-        <w:t xml:space="preserve">5.2.2</w:t>
+        <w:t xml:space="preserve">8.2.2</w:t>
       </w:r>
       <w:r>
         <w:tab/>
@@ -8467,8 +8429,8 @@
         <w:t xml:space="preserve">La mayoría de los entes territoriales cuentan con dos actividades principales para llevar el correcto seguimiento al uso de los recetarios. Estas actividades corresponden a la verificación en la base de datos de ventas de recetarios oficiales y las visitas de vigilancia a las instituciones o prestadores independientes. Estas actividades son un gran apoyo para la consolidación de esta información de manera periódica, además las visitas de vigilancia a las instituciones y prestadores independientes es la actividad de mayor impacto que gestionan los entes territoriales. A partir de lo anterior, la región Andina sur presenta un seguimiento cercano y un control efectivo, en cuanto al manejo de los recetarios.</w:t>
       </w:r>
     </w:p>
-    <w:bookmarkEnd w:id="211"/>
-    <w:bookmarkStart w:id="212" w:name="X161bf645a8ddbfd62e6c3b5999281b4edb216af"/>
+    <w:bookmarkEnd w:id="209"/>
+    <w:bookmarkStart w:id="210" w:name="X161bf645a8ddbfd62e6c3b5999281b4edb216af"/>
     <w:p>
       <w:pPr>
         <w:pStyle w:val="Heading3"/>
@@ -8477,7 +8439,7 @@
         <w:rPr>
           <w:rStyle w:val="SectionNumber"/>
         </w:rPr>
-        <w:t xml:space="preserve">5.2.3</w:t>
+        <w:t xml:space="preserve">8.2.3</w:t>
       </w:r>
       <w:r>
         <w:tab/>
@@ -8502,8 +8464,8 @@
         <w:t xml:space="preserve">En este sentido, podría afirmarse que ningún departamento de la región Andina sur lleva a cabo la consolidación e inventario de la información comprendida en los recetarios oficiales que retornan al FRE de cada territorio. La razón principal por la que no se lleva a cabo este proceso internamente en el FRE es el escaso recurso humano.</w:t>
       </w:r>
     </w:p>
-    <w:bookmarkEnd w:id="212"/>
-    <w:bookmarkStart w:id="215" w:name="ruta-tecnológica.-1"/>
+    <w:bookmarkEnd w:id="210"/>
+    <w:bookmarkStart w:id="213" w:name="ruta-tecnológica.-1"/>
     <w:p>
       <w:pPr>
         <w:pStyle w:val="Heading3"/>
@@ -8512,7 +8474,7 @@
         <w:rPr>
           <w:rStyle w:val="SectionNumber"/>
         </w:rPr>
-        <w:t xml:space="preserve">5.2.4</w:t>
+        <w:t xml:space="preserve">8.2.4</w:t>
       </w:r>
       <w:r>
         <w:tab/>
@@ -8532,7 +8494,7 @@
         <w:t xml:space="preserve"> </w:t>
       </w:r>
       <w:r>
-        <w:t xml:space="preserve">5.3</w:t>
+        <w:t xml:space="preserve">8.3</w:t>
       </w:r>
       <w:r>
         <w:t xml:space="preserve">, únicamente el FRE del departamento de Tolima no cuenta con herramientas tecnológicas como un software adquirido o implementado. Sin embargo, posee un paquete ofimático para el manejo y consolidación de los inventarios y anexos establecidos en las regulaciones nacionales que deben ser presentados ante el FNE.</w:t>
@@ -8543,7 +8505,7 @@
         <w:pStyle w:val="BodyText"/>
       </w:pPr>
       <w:r>
-        <w:t xml:space="preserve">Tabla 5.3: Presencia de software para el manejo tecnológico</w:t>
+        <w:t xml:space="preserve">Tabla 8.3: Presencia de software para el manejo tecnológico</w:t>
       </w:r>
     </w:p>
     <w:p>
@@ -8683,7 +8645,7 @@
         <w:t xml:space="preserve"> </w:t>
       </w:r>
       <w:r>
-        <w:t xml:space="preserve">5.13</w:t>
+        <w:t xml:space="preserve">8.13</w:t>
       </w:r>
       <w:r>
         <w:t xml:space="preserve">, se describe la percepción por parte de los funcionarios de los FRE de la región Andina Sur ante la capacidad de conexión en sus oficinas y que tan oportuno es ante el correcto desarrollo de sus funciones. Se puede observar la tendencia favorable de la conexión en esta región, por lo que por lo menos en lo concerniente a capacidad tecnológica en la región, se puede concluir que es apta para la entrada de nuevas tecnologías e implementación de plataformas como el ROE y demás herramientas que requieran una considerable capacidad tecnológica para la mejora en la trazabilidad y seguimiento de procesos como lo son la prescripción de MME y la consolidación de anexos de las resoluciones 1478 y 1479 de 2006.</w:t>
@@ -8698,7 +8660,7 @@
           <wp:inline>
             <wp:extent cx="3917482" cy="3022332"/>
             <wp:effectExtent b="0" l="0" r="0" t="0"/>
-            <wp:docPr descr="Figura 5.13: Estado actual de la conexión a internet de los FRE de la región Andina Sur." title="" id="1" name="Picture"/>
+            <wp:docPr descr="Figura 8.13: Estado actual de la conexión a internet de los FRE de la región Andina Sur." title="" id="1" name="Picture"/>
             <a:graphic>
               <a:graphicData uri="http://schemas.openxmlformats.org/drawingml/2006/picture">
                 <pic:pic>
@@ -8709,7 +8671,7 @@
                     </pic:cNvPicPr>
                   </pic:nvPicPr>
                   <pic:blipFill>
-                    <a:blip r:embed="rId213"/>
+                    <a:blip r:embed="rId211"/>
                     <a:stretch>
                       <a:fillRect/>
                     </a:stretch>
@@ -8740,7 +8702,7 @@
       <w:pPr>
         <w:pStyle w:val="ImageCaption"/>
       </w:pPr>
-      <w:bookmarkStart w:id="214" w:name="fig76"/>
+      <w:bookmarkStart w:id="212" w:name="fig76"/>
       <w:r>
         <w:t xml:space="preserve">Figure </w:t>
       </w:r>
@@ -8755,13 +8717,13 @@
       <w:r>
         <w:t xml:space="preserve"> </w:t>
       </w:r>
-      <w:bookmarkEnd w:id="214"/>
-      <w:r>
-        <w:t xml:space="preserve">Figura 5.13: Estado actual de la conexión a internet de los FRE de la región Andina Sur.</w:t>
-      </w:r>
-    </w:p>
-    <w:bookmarkEnd w:id="215"/>
-    <w:bookmarkStart w:id="218" w:name="proyección-de-compra-mme-1"/>
+      <w:bookmarkEnd w:id="212"/>
+      <w:r>
+        <w:t xml:space="preserve">Figura 8.13: Estado actual de la conexión a internet de los FRE de la región Andina Sur.</w:t>
+      </w:r>
+    </w:p>
+    <w:bookmarkEnd w:id="213"/>
+    <w:bookmarkStart w:id="216" w:name="proyección-de-compra-mme-1"/>
     <w:p>
       <w:pPr>
         <w:pStyle w:val="Heading3"/>
@@ -8770,7 +8732,7 @@
         <w:rPr>
           <w:rStyle w:val="SectionNumber"/>
         </w:rPr>
-        <w:t xml:space="preserve">5.2.5</w:t>
+        <w:t xml:space="preserve">8.2.5</w:t>
       </w:r>
       <w:r>
         <w:tab/>
@@ -8796,7 +8758,7 @@
         <w:t xml:space="preserve"> </w:t>
       </w:r>
       <w:r>
-        <w:t xml:space="preserve">5.14</w:t>
+        <w:t xml:space="preserve">8.14</w:t>
       </w:r>
       <w:r>
         <w:t xml:space="preserve">, en donde el 50% de los FRE no cuenta con una postura definida ante la plataforma, pero el otro 50% de la población de estudio tiene una percepción algo conforme y muy conforme de la herramienta digital.</w:t>
@@ -8811,7 +8773,7 @@
           <wp:inline>
             <wp:extent cx="3917482" cy="3022332"/>
             <wp:effectExtent b="0" l="0" r="0" t="0"/>
-            <wp:docPr descr="Figura 5.14: Percepción de los FRE de la región Andina Sur respecto a Colombia compra eficiente" title="" id="1" name="Picture"/>
+            <wp:docPr descr="Figura 8.14: Percepción de los FRE de la región Andina Sur respecto a Colombia compra eficiente" title="" id="1" name="Picture"/>
             <a:graphic>
               <a:graphicData uri="http://schemas.openxmlformats.org/drawingml/2006/picture">
                 <pic:pic>
@@ -8822,7 +8784,7 @@
                     </pic:cNvPicPr>
                   </pic:nvPicPr>
                   <pic:blipFill>
-                    <a:blip r:embed="rId216"/>
+                    <a:blip r:embed="rId214"/>
                     <a:stretch>
                       <a:fillRect/>
                     </a:stretch>
@@ -8853,7 +8815,7 @@
       <w:pPr>
         <w:pStyle w:val="ImageCaption"/>
       </w:pPr>
-      <w:bookmarkStart w:id="217" w:name="fig77"/>
+      <w:bookmarkStart w:id="215" w:name="fig77"/>
       <w:r>
         <w:t xml:space="preserve">Figure </w:t>
       </w:r>
@@ -8868,9 +8830,9 @@
       <w:r>
         <w:t xml:space="preserve"> </w:t>
       </w:r>
-      <w:bookmarkEnd w:id="217"/>
-      <w:r>
-        <w:t xml:space="preserve">Figura 5.14: Percepción de los FRE de la región Andina Sur respecto a Colombia compra eficiente</w:t>
+      <w:bookmarkEnd w:id="215"/>
+      <w:r>
+        <w:t xml:space="preserve">Figura 8.14: Percepción de los FRE de la región Andina Sur respecto a Colombia compra eficiente</w:t>
       </w:r>
     </w:p>
     <w:p>
@@ -8881,8 +8843,8 @@
         <w:t xml:space="preserve">Este indicador nos habla de la adecuada captación de parte de los FRE de está region hacia las capacitaciones en torno al manejo de la plataforma Colombia compra eficiente, que a nivel nacional es un aspecto necesario y útil para los FRE con poca experiencia.</w:t>
       </w:r>
     </w:p>
-    <w:bookmarkEnd w:id="218"/>
-    <w:bookmarkStart w:id="221" w:name="recepción-técnica.-1"/>
+    <w:bookmarkEnd w:id="216"/>
+    <w:bookmarkStart w:id="219" w:name="recepción-técnica.-1"/>
     <w:p>
       <w:pPr>
         <w:pStyle w:val="Heading3"/>
@@ -8891,7 +8853,7 @@
         <w:rPr>
           <w:rStyle w:val="SectionNumber"/>
         </w:rPr>
-        <w:t xml:space="preserve">5.2.6</w:t>
+        <w:t xml:space="preserve">8.2.6</w:t>
       </w:r>
       <w:r>
         <w:tab/>
@@ -8911,7 +8873,7 @@
         <w:t xml:space="preserve"> </w:t>
       </w:r>
       <w:r>
-        <w:t xml:space="preserve">5.15</w:t>
+        <w:t xml:space="preserve">8.15</w:t>
       </w:r>
       <w:r>
         <w:t xml:space="preserve">, el FRE que más tarda en hacer la revisión técnica del producto es Antioquia, ya que es el departamento de más alto consumo a nivel nacional. Por otra parte, los FRE como Huila o Quindio con menor rotación de medicamentos y menor población bajo su jurisdicción pueden realizar el proceso de recepción en un día de trabajo.</w:t>
@@ -8926,7 +8888,7 @@
           <wp:inline>
             <wp:extent cx="4533498" cy="1742172"/>
             <wp:effectExtent b="0" l="0" r="0" t="0"/>
-            <wp:docPr descr="Figura 5.15: Tiempo de recepción técnica y almacenamiento de los FRE en la región Andina Sur" title="" id="1" name="Picture"/>
+            <wp:docPr descr="Figura 8.15: Tiempo de recepción técnica y almacenamiento de los FRE en la región Andina Sur" title="" id="1" name="Picture"/>
             <a:graphic>
               <a:graphicData uri="http://schemas.openxmlformats.org/drawingml/2006/picture">
                 <pic:pic>
@@ -8937,7 +8899,7 @@
                     </pic:cNvPicPr>
                   </pic:nvPicPr>
                   <pic:blipFill>
-                    <a:blip r:embed="rId219"/>
+                    <a:blip r:embed="rId217"/>
                     <a:stretch>
                       <a:fillRect/>
                     </a:stretch>
@@ -8968,7 +8930,7 @@
       <w:pPr>
         <w:pStyle w:val="ImageCaption"/>
       </w:pPr>
-      <w:bookmarkStart w:id="220" w:name="fig78"/>
+      <w:bookmarkStart w:id="218" w:name="fig78"/>
       <w:r>
         <w:t xml:space="preserve">Figure </w:t>
       </w:r>
@@ -8983,9 +8945,9 @@
       <w:r>
         <w:t xml:space="preserve"> </w:t>
       </w:r>
-      <w:bookmarkEnd w:id="220"/>
-      <w:r>
-        <w:t xml:space="preserve">Figura 5.15: Tiempo de recepción técnica y almacenamiento de los FRE en la región Andina Sur</w:t>
+      <w:bookmarkEnd w:id="218"/>
+      <w:r>
+        <w:t xml:space="preserve">Figura 8.15: Tiempo de recepción técnica y almacenamiento de los FRE en la región Andina Sur</w:t>
       </w:r>
     </w:p>
     <w:p>
@@ -8996,8 +8958,8 @@
         <w:t xml:space="preserve">Culminado el proceso de recepción de medicamentos y de asegurarse que la orden de compra está completa y conforme, se procede a realizar un acta de recepción, seguido del almacenamiento de los productos en el área dispuesta para ello.</w:t>
       </w:r>
     </w:p>
-    <w:bookmarkEnd w:id="221"/>
-    <w:bookmarkStart w:id="224" w:name="almacenamiento-e-inventario-de-mme-1"/>
+    <w:bookmarkEnd w:id="219"/>
+    <w:bookmarkStart w:id="222" w:name="almacenamiento-e-inventario-de-mme-1"/>
     <w:p>
       <w:pPr>
         <w:pStyle w:val="Heading3"/>
@@ -9006,7 +8968,7 @@
         <w:rPr>
           <w:rStyle w:val="SectionNumber"/>
         </w:rPr>
-        <w:t xml:space="preserve">5.2.7</w:t>
+        <w:t xml:space="preserve">8.2.7</w:t>
       </w:r>
       <w:r>
         <w:tab/>
@@ -9024,7 +8986,7 @@
           <wp:inline>
             <wp:extent cx="5334000" cy="1093304"/>
             <wp:effectExtent b="0" l="0" r="0" t="0"/>
-            <wp:docPr descr="Figura 5.16: Ponderación de procesos de adquisición en región Andina Sur" title="" id="1" name="Picture"/>
+            <wp:docPr descr="Figura 8.16: Ponderación de procesos de adquisición en región Andina Sur" title="" id="1" name="Picture"/>
             <a:graphic>
               <a:graphicData uri="http://schemas.openxmlformats.org/drawingml/2006/picture">
                 <pic:pic>
@@ -9035,7 +8997,7 @@
                     </pic:cNvPicPr>
                   </pic:nvPicPr>
                   <pic:blipFill>
-                    <a:blip r:embed="rId222"/>
+                    <a:blip r:embed="rId220"/>
                     <a:stretch>
                       <a:fillRect/>
                     </a:stretch>
@@ -9066,7 +9028,7 @@
       <w:pPr>
         <w:pStyle w:val="ImageCaption"/>
       </w:pPr>
-      <w:bookmarkStart w:id="223" w:name="fig79"/>
+      <w:bookmarkStart w:id="221" w:name="fig79"/>
       <w:r>
         <w:t xml:space="preserve">Figure </w:t>
       </w:r>
@@ -9081,9 +9043,9 @@
       <w:r>
         <w:t xml:space="preserve"> </w:t>
       </w:r>
-      <w:bookmarkEnd w:id="223"/>
-      <w:r>
-        <w:t xml:space="preserve">Figura 5.16: Ponderación de procesos de adquisición en región Andina Sur</w:t>
+      <w:bookmarkEnd w:id="221"/>
+      <w:r>
+        <w:t xml:space="preserve">Figura 8.16: Ponderación de procesos de adquisición en región Andina Sur</w:t>
       </w:r>
     </w:p>
     <w:p>
@@ -9142,8 +9104,8 @@
         <w:t xml:space="preserve">Por último, se comprende como oportunidad de mejora y seguimiento para el departamento del Huila la necesidad de revisar a detalle las existencias y manejo de productos considerados para el departamento de baja rotación los cuales se identifica un alto riesgo de vencimiento.</w:t>
       </w:r>
     </w:p>
-    <w:bookmarkEnd w:id="224"/>
-    <w:bookmarkStart w:id="225" w:name="X6b0d3cbe59f2e4485d35bea6be212c33d36f100"/>
+    <w:bookmarkEnd w:id="222"/>
+    <w:bookmarkStart w:id="223" w:name="X6b0d3cbe59f2e4485d35bea6be212c33d36f100"/>
     <w:p>
       <w:pPr>
         <w:pStyle w:val="Heading3"/>
@@ -9152,7 +9114,7 @@
         <w:rPr>
           <w:rStyle w:val="SectionNumber"/>
         </w:rPr>
-        <w:t xml:space="preserve">5.2.8</w:t>
+        <w:t xml:space="preserve">8.2.8</w:t>
       </w:r>
       <w:r>
         <w:tab/>
@@ -9177,9 +9139,9 @@
         <w:t xml:space="preserve">Por otro lado, tenemos a los departamentos como Antioquia y Quindío, donde tienen filiales de droguerías que realizan la venta directa a pacientes, descentralizando esta función al FRE. Los mismos, se encargan de capacitar y hacer seguimiento a los establecimientos para evitar el desvìo de MME. Sin embargo, el departamento de Huila, el cual realiza la venta directa a pacientes, se encontró que los controles realizados para la venta directa a pacientes no se cumplen en la totalidad de las ventas, efecto que podría generar un aumento en las posibilidades de encontrar escenarios de fraude o desvíos.</w:t>
       </w:r>
     </w:p>
-    <w:bookmarkEnd w:id="225"/>
-    <w:bookmarkEnd w:id="226"/>
-    <w:bookmarkStart w:id="231" w:name="región-caribe"/>
+    <w:bookmarkEnd w:id="223"/>
+    <w:bookmarkEnd w:id="224"/>
+    <w:bookmarkStart w:id="229" w:name="región-caribe"/>
     <w:p>
       <w:pPr>
         <w:pStyle w:val="Heading2"/>
@@ -9188,7 +9150,7 @@
         <w:rPr>
           <w:rStyle w:val="SectionNumber"/>
         </w:rPr>
-        <w:t xml:space="preserve">5.3</w:t>
+        <w:t xml:space="preserve">8.3</w:t>
       </w:r>
       <w:r>
         <w:tab/>
@@ -9206,7 +9168,7 @@
           <wp:inline>
             <wp:extent cx="4764505" cy="3311090"/>
             <wp:effectExtent b="0" l="0" r="0" t="0"/>
-            <wp:docPr descr="Figura 5.17: Porcentaje de ganancias en el departamento para la region Caribe" title="" id="1" name="Picture"/>
+            <wp:docPr descr="Figura 8.17: Porcentaje de ganancias en el departamento para la region Caribe" title="" id="1" name="Picture"/>
             <a:graphic>
               <a:graphicData uri="http://schemas.openxmlformats.org/drawingml/2006/picture">
                 <pic:pic>
@@ -9217,7 +9179,7 @@
                     </pic:cNvPicPr>
                   </pic:nvPicPr>
                   <pic:blipFill>
-                    <a:blip r:embed="rId227"/>
+                    <a:blip r:embed="rId225"/>
                     <a:stretch>
                       <a:fillRect/>
                     </a:stretch>
@@ -9248,7 +9210,7 @@
       <w:pPr>
         <w:pStyle w:val="ImageCaption"/>
       </w:pPr>
-      <w:bookmarkStart w:id="228" w:name="fig80"/>
+      <w:bookmarkStart w:id="226" w:name="fig80"/>
       <w:r>
         <w:t xml:space="preserve">Figure </w:t>
       </w:r>
@@ -9263,9 +9225,9 @@
       <w:r>
         <w:t xml:space="preserve"> </w:t>
       </w:r>
-      <w:bookmarkEnd w:id="228"/>
-      <w:r>
-        <w:t xml:space="preserve">Figura 5.17: Porcentaje de ganancias en el departamento para la region Caribe</w:t>
+      <w:bookmarkEnd w:id="226"/>
+      <w:r>
+        <w:t xml:space="preserve">Figura 8.17: Porcentaje de ganancias en el departamento para la region Caribe</w:t>
       </w:r>
     </w:p>
     <w:p>
@@ -9277,7 +9239,7 @@
           <wp:inline>
             <wp:extent cx="4899258" cy="3532471"/>
             <wp:effectExtent b="0" l="0" r="0" t="0"/>
-            <wp:docPr descr="Figura 5.18: Tiempos de adquisición de recetarios en el departamento para la region Caribe" title="" id="1" name="Picture"/>
+            <wp:docPr descr="Figura 8.18: Tiempos de adquisición de recetarios en el departamento para la region Caribe" title="" id="1" name="Picture"/>
             <a:graphic>
               <a:graphicData uri="http://schemas.openxmlformats.org/drawingml/2006/picture">
                 <pic:pic>
@@ -9288,7 +9250,7 @@
                     </pic:cNvPicPr>
                   </pic:nvPicPr>
                   <pic:blipFill>
-                    <a:blip r:embed="rId229"/>
+                    <a:blip r:embed="rId227"/>
                     <a:stretch>
                       <a:fillRect/>
                     </a:stretch>
@@ -9319,7 +9281,7 @@
       <w:pPr>
         <w:pStyle w:val="ImageCaption"/>
       </w:pPr>
-      <w:bookmarkStart w:id="230" w:name="fig81"/>
+      <w:bookmarkStart w:id="228" w:name="fig81"/>
       <w:r>
         <w:t xml:space="preserve">Figure </w:t>
       </w:r>
@@ -9334,9 +9296,9 @@
       <w:r>
         <w:t xml:space="preserve"> </w:t>
       </w:r>
-      <w:bookmarkEnd w:id="230"/>
-      <w:r>
-        <w:t xml:space="preserve">Figura 5.18: Tiempos de adquisición de recetarios en el departamento para la region Caribe</w:t>
+      <w:bookmarkEnd w:id="228"/>
+      <w:r>
+        <w:t xml:space="preserve">Figura 8.18: Tiempos de adquisición de recetarios en el departamento para la region Caribe</w:t>
       </w:r>
     </w:p>
     <w:p>
@@ -9435,8 +9397,8 @@
         <w:t xml:space="preserve">SUCRE</w:t>
       </w:r>
     </w:p>
-    <w:bookmarkEnd w:id="231"/>
-    <w:bookmarkStart w:id="236" w:name="región-orinoquía"/>
+    <w:bookmarkEnd w:id="229"/>
+    <w:bookmarkStart w:id="234" w:name="región-orinoquía"/>
     <w:p>
       <w:pPr>
         <w:pStyle w:val="Heading2"/>
@@ -9445,7 +9407,7 @@
         <w:rPr>
           <w:rStyle w:val="SectionNumber"/>
         </w:rPr>
-        <w:t xml:space="preserve">5.4</w:t>
+        <w:t xml:space="preserve">8.4</w:t>
       </w:r>
       <w:r>
         <w:tab/>
@@ -9463,7 +9425,7 @@
           <wp:inline>
             <wp:extent cx="4764505" cy="3311090"/>
             <wp:effectExtent b="0" l="0" r="0" t="0"/>
-            <wp:docPr descr="Figura 5.19: Porcentaje de ganancias en el departamento para la region Orinoquía" title="" id="1" name="Picture"/>
+            <wp:docPr descr="Figura 8.19: Porcentaje de ganancias en el departamento para la region Orinoquía" title="" id="1" name="Picture"/>
             <a:graphic>
               <a:graphicData uri="http://schemas.openxmlformats.org/drawingml/2006/picture">
                 <pic:pic>
@@ -9474,7 +9436,7 @@
                     </pic:cNvPicPr>
                   </pic:nvPicPr>
                   <pic:blipFill>
-                    <a:blip r:embed="rId232"/>
+                    <a:blip r:embed="rId230"/>
                     <a:stretch>
                       <a:fillRect/>
                     </a:stretch>
@@ -9505,7 +9467,7 @@
       <w:pPr>
         <w:pStyle w:val="ImageCaption"/>
       </w:pPr>
-      <w:bookmarkStart w:id="233" w:name="fig82"/>
+      <w:bookmarkStart w:id="231" w:name="fig82"/>
       <w:r>
         <w:t xml:space="preserve">Figure </w:t>
       </w:r>
@@ -9520,9 +9482,9 @@
       <w:r>
         <w:t xml:space="preserve"> </w:t>
       </w:r>
-      <w:bookmarkEnd w:id="233"/>
-      <w:r>
-        <w:t xml:space="preserve">Figura 5.19: Porcentaje de ganancias en el departamento para la region Orinoquía</w:t>
+      <w:bookmarkEnd w:id="231"/>
+      <w:r>
+        <w:t xml:space="preserve">Figura 8.19: Porcentaje de ganancias en el departamento para la region Orinoquía</w:t>
       </w:r>
     </w:p>
     <w:p>
@@ -9534,7 +9496,7 @@
           <wp:inline>
             <wp:extent cx="4899258" cy="3532471"/>
             <wp:effectExtent b="0" l="0" r="0" t="0"/>
-            <wp:docPr descr="Figura 5.20: Tiempos de adquisición de recetarios en el departamento para la region Orinoquía" title="" id="1" name="Picture"/>
+            <wp:docPr descr="Figura 8.20: Tiempos de adquisición de recetarios en el departamento para la region Orinoquía" title="" id="1" name="Picture"/>
             <a:graphic>
               <a:graphicData uri="http://schemas.openxmlformats.org/drawingml/2006/picture">
                 <pic:pic>
@@ -9545,7 +9507,7 @@
                     </pic:cNvPicPr>
                   </pic:nvPicPr>
                   <pic:blipFill>
-                    <a:blip r:embed="rId234"/>
+                    <a:blip r:embed="rId232"/>
                     <a:stretch>
                       <a:fillRect/>
                     </a:stretch>
@@ -9576,7 +9538,7 @@
       <w:pPr>
         <w:pStyle w:val="ImageCaption"/>
       </w:pPr>
-      <w:bookmarkStart w:id="235" w:name="fig83"/>
+      <w:bookmarkStart w:id="233" w:name="fig83"/>
       <w:r>
         <w:t xml:space="preserve">Figure </w:t>
       </w:r>
@@ -9591,9 +9553,9 @@
       <w:r>
         <w:t xml:space="preserve"> </w:t>
       </w:r>
-      <w:bookmarkEnd w:id="235"/>
-      <w:r>
-        <w:t xml:space="preserve">Figura 5.20: Tiempos de adquisición de recetarios en el departamento para la region Orinoquía</w:t>
+      <w:bookmarkEnd w:id="233"/>
+      <w:r>
+        <w:t xml:space="preserve">Figura 8.20: Tiempos de adquisición de recetarios en el departamento para la region Orinoquía</w:t>
       </w:r>
     </w:p>
     <w:p>
@@ -9644,8 +9606,8 @@
         <w:t xml:space="preserve">VICHADA</w:t>
       </w:r>
     </w:p>
-    <w:bookmarkEnd w:id="236"/>
-    <w:bookmarkStart w:id="241" w:name="región-pacífica"/>
+    <w:bookmarkEnd w:id="234"/>
+    <w:bookmarkStart w:id="239" w:name="región-pacífica"/>
     <w:p>
       <w:pPr>
         <w:pStyle w:val="Heading2"/>
@@ -9654,7 +9616,7 @@
         <w:rPr>
           <w:rStyle w:val="SectionNumber"/>
         </w:rPr>
-        <w:t xml:space="preserve">5.5</w:t>
+        <w:t xml:space="preserve">8.5</w:t>
       </w:r>
       <w:r>
         <w:tab/>
@@ -9672,7 +9634,7 @@
           <wp:inline>
             <wp:extent cx="4793381" cy="3311090"/>
             <wp:effectExtent b="0" l="0" r="0" t="0"/>
-            <wp:docPr descr="Figura 5.21: Porcentaje de ganancias en el departamento para la region Pacífica" title="" id="1" name="Picture"/>
+            <wp:docPr descr="Figura 8.21: Porcentaje de ganancias en el departamento para la region Pacífica" title="" id="1" name="Picture"/>
             <a:graphic>
               <a:graphicData uri="http://schemas.openxmlformats.org/drawingml/2006/picture">
                 <pic:pic>
@@ -9683,7 +9645,7 @@
                     </pic:cNvPicPr>
                   </pic:nvPicPr>
                   <pic:blipFill>
-                    <a:blip r:embed="rId237"/>
+                    <a:blip r:embed="rId235"/>
                     <a:stretch>
                       <a:fillRect/>
                     </a:stretch>
@@ -9714,7 +9676,7 @@
       <w:pPr>
         <w:pStyle w:val="ImageCaption"/>
       </w:pPr>
-      <w:bookmarkStart w:id="238" w:name="fig84"/>
+      <w:bookmarkStart w:id="236" w:name="fig84"/>
       <w:r>
         <w:t xml:space="preserve">Figure </w:t>
       </w:r>
@@ -9729,9 +9691,9 @@
       <w:r>
         <w:t xml:space="preserve"> </w:t>
       </w:r>
-      <w:bookmarkEnd w:id="238"/>
-      <w:r>
-        <w:t xml:space="preserve">Figura 5.21: Porcentaje de ganancias en el departamento para la region Pacífica</w:t>
+      <w:bookmarkEnd w:id="236"/>
+      <w:r>
+        <w:t xml:space="preserve">Figura 8.21: Porcentaje de ganancias en el departamento para la region Pacífica</w:t>
       </w:r>
     </w:p>
     <w:p>
@@ -9743,7 +9705,7 @@
           <wp:inline>
             <wp:extent cx="4937760" cy="3532471"/>
             <wp:effectExtent b="0" l="0" r="0" t="0"/>
-            <wp:docPr descr="Figura 5.22: Tiempos de adquisición de recetarios en el departamento para la region Pacífica" title="" id="1" name="Picture"/>
+            <wp:docPr descr="Figura 8.22: Tiempos de adquisición de recetarios en el departamento para la region Pacífica" title="" id="1" name="Picture"/>
             <a:graphic>
               <a:graphicData uri="http://schemas.openxmlformats.org/drawingml/2006/picture">
                 <pic:pic>
@@ -9754,7 +9716,7 @@
                     </pic:cNvPicPr>
                   </pic:nvPicPr>
                   <pic:blipFill>
-                    <a:blip r:embed="rId239"/>
+                    <a:blip r:embed="rId237"/>
                     <a:stretch>
                       <a:fillRect/>
                     </a:stretch>
@@ -9785,7 +9747,7 @@
       <w:pPr>
         <w:pStyle w:val="ImageCaption"/>
       </w:pPr>
-      <w:bookmarkStart w:id="240" w:name="fig85"/>
+      <w:bookmarkStart w:id="238" w:name="fig85"/>
       <w:r>
         <w:t xml:space="preserve">Figure </w:t>
       </w:r>
@@ -9800,9 +9762,9 @@
       <w:r>
         <w:t xml:space="preserve"> </w:t>
       </w:r>
-      <w:bookmarkEnd w:id="240"/>
-      <w:r>
-        <w:t xml:space="preserve">Figura 5.22: Tiempos de adquisición de recetarios en el departamento para la region Pacífica</w:t>
+      <w:bookmarkEnd w:id="238"/>
+      <w:r>
+        <w:t xml:space="preserve">Figura 8.22: Tiempos de adquisición de recetarios en el departamento para la region Pacífica</w:t>
       </w:r>
     </w:p>
     <w:p>
@@ -9853,9 +9815,9 @@
         <w:t xml:space="preserve">VALLE DEL CAUCA</w:t>
       </w:r>
     </w:p>
-    <w:bookmarkEnd w:id="241"/>
-    <w:bookmarkEnd w:id="242"/>
-    <w:bookmarkStart w:id="243" w:name="lineamientos-y-recomendaciones-generales"/>
+    <w:bookmarkEnd w:id="239"/>
+    <w:bookmarkEnd w:id="240"/>
+    <w:bookmarkStart w:id="241" w:name="lineamientos-y-recomendaciones-generales"/>
     <w:p>
       <w:pPr>
         <w:pStyle w:val="Heading1"/>
@@ -9864,7 +9826,7 @@
         <w:rPr>
           <w:rStyle w:val="SectionNumber"/>
         </w:rPr>
-        <w:t xml:space="preserve">6</w:t>
+        <w:t xml:space="preserve">9</w:t>
       </w:r>
       <w:r>
         <w:tab/>
@@ -9873,8 +9835,8 @@
         <w:t xml:space="preserve">Lineamientos y Recomendaciones Generales</w:t>
       </w:r>
     </w:p>
-    <w:bookmarkEnd w:id="243"/>
-    <w:bookmarkStart w:id="244" w:name="glosario"/>
+    <w:bookmarkEnd w:id="241"/>
+    <w:bookmarkStart w:id="242" w:name="glosario"/>
     <w:p>
       <w:pPr>
         <w:pStyle w:val="Heading1"/>
@@ -10225,8 +10187,8 @@
         <w:t xml:space="preserve">: Es la modalidad en la cual se autoriza a los FRE a prestarse entre ellos medicamentos monopolio del Estado sin la necesidad de la autorización del FNE, con el fin de suplir los riesgos de desabastecimiento que hubiere a lugar y dar rotación a medicamentos que estén próximos a vencerse.</w:t>
       </w:r>
     </w:p>
-    <w:bookmarkEnd w:id="244"/>
-    <w:bookmarkStart w:id="246" w:name="créditos"/>
+    <w:bookmarkEnd w:id="242"/>
+    <w:bookmarkStart w:id="244" w:name="créditos"/>
     <w:p>
       <w:pPr>
         <w:pStyle w:val="Heading1"/>
@@ -10235,7 +10197,7 @@
         <w:t xml:space="preserve">Créditos</w:t>
       </w:r>
     </w:p>
-    <w:bookmarkStart w:id="245" w:name="grupo-desarrollador"/>
+    <w:bookmarkStart w:id="243" w:name="grupo-desarrollador"/>
     <w:p>
       <w:pPr>
         <w:pStyle w:val="Heading3"/>
@@ -10382,8 +10344,8 @@
         <w:t xml:space="preserve">Daniel Sebastián Parra González</w:t>
       </w:r>
     </w:p>
-    <w:bookmarkEnd w:id="245"/>
-    <w:bookmarkEnd w:id="246"/>
+    <w:bookmarkEnd w:id="243"/>
+    <w:bookmarkEnd w:id="244"/>
     <w:sectPr/>
   </w:body>
 </w:document>

</xml_diff>

<commit_message>
Creación de figuras de relación de numero de clientes con tiempo de diligenciamiento
</commit_message>
<xml_diff>
--- a/reports/Libro/docs/InformeFinal.docx
+++ b/reports/Libro/docs/InformeFinal.docx
@@ -843,7 +843,7 @@
       <w:r>
         <w:drawing>
           <wp:inline>
-            <wp:extent cx="4620126" cy="3696101"/>
+            <wp:extent cx="5334000" cy="4267200"/>
             <wp:effectExtent b="0" l="0" r="0" t="0"/>
             <wp:docPr descr="Figura 4.1: Serie de tiempo de actas de creación de FRE" title="" id="1" name="Picture"/>
             <a:graphic>
@@ -864,7 +864,7 @@
                   <pic:spPr bwMode="auto">
                     <a:xfrm>
                       <a:off x="0" y="0"/>
-                      <a:ext cx="4620126" cy="3696101"/>
+                      <a:ext cx="5334000" cy="4267200"/>
                     </a:xfrm>
                     <a:prstGeom prst="rect">
                       <a:avLst/>
@@ -1077,7 +1077,7 @@
           <wp:inline>
             <wp:extent cx="5334000" cy="4000500"/>
             <wp:effectExtent b="0" l="0" r="0" t="0"/>
-            <wp:docPr descr="Figura 4.4: Perfil de profesional de personal de los FRE (encargado y apoyos)" title="" id="1" name="Picture"/>
+            <wp:docPr descr="Figura 4.4: Perfil de profesional de personal de apoyo a los FRE" title="" id="1" name="Picture"/>
             <a:graphic>
               <a:graphicData uri="http://schemas.openxmlformats.org/drawingml/2006/picture">
                 <pic:pic>
@@ -1136,7 +1136,7 @@
       </w:r>
       <w:bookmarkEnd w:id="32"/>
       <w:r>
-        <w:t xml:space="preserve">Figura 4.4: Perfil de profesional de personal de los FRE (encargado y apoyos)</w:t>
+        <w:t xml:space="preserve">Figura 4.4: Perfil de profesional de personal de apoyo a los FRE</w:t>
       </w:r>
     </w:p>
     <w:p>

</xml_diff>

<commit_message>
Incorporación de últimos cambios en el documento final
</commit_message>
<xml_diff>
--- a/reports/Libro/docs/InformeFinal.docx
+++ b/reports/Libro/docs/InformeFinal.docx
@@ -5288,7 +5288,7 @@
         </w:r>
       </w:hyperlink>
       <w:r>
-        <w:t xml:space="preserve">.</w:t>
+        <w:t xml:space="preserve">. La semaforización también se podría aplicar mediante sistemas de alertas electrónica.</w:t>
       </w:r>
     </w:p>
     <w:p>
@@ -5296,7 +5296,81 @@
         <w:pStyle w:val="BodyText"/>
       </w:pPr>
       <w:r>
-        <w:t xml:space="preserve">La adopción de esta práctica sólo se ha realizado en 40% de los FRE</w:t>
+        <w:t xml:space="preserve">La adopción de esta práctica sólo se ha realizado en 40% de los FRE. Esta práctica se lleva a cabo teniendo en cuenta tres colores:</w:t>
+      </w:r>
+    </w:p>
+    <w:p>
+      <w:pPr>
+        <w:numPr>
+          <w:ilvl w:val="0"/>
+          <w:numId w:val="1008"/>
+        </w:numPr>
+        <w:pStyle w:val="Compact"/>
+      </w:pPr>
+      <w:r>
+        <w:t xml:space="preserve">Rojo: medicamento que se encuentra próximo a vencer.</w:t>
+      </w:r>
+    </w:p>
+    <w:p>
+      <w:pPr>
+        <w:numPr>
+          <w:ilvl w:val="0"/>
+          <w:numId w:val="1008"/>
+        </w:numPr>
+        <w:pStyle w:val="Compact"/>
+      </w:pPr>
+      <w:r>
+        <w:t xml:space="preserve">Amarillo: medicamento que se encuentra en riesgo moderado de vencimiento.</w:t>
+      </w:r>
+    </w:p>
+    <w:p>
+      <w:pPr>
+        <w:numPr>
+          <w:ilvl w:val="0"/>
+          <w:numId w:val="1008"/>
+        </w:numPr>
+        <w:pStyle w:val="Compact"/>
+      </w:pPr>
+      <w:r>
+        <w:t xml:space="preserve">Verde: medicamento que no tiene riesgo de vencimiento. En ocasiones, no se genera ningún tipo de alerta cuando el producto está en esta condición.</w:t>
+      </w:r>
+    </w:p>
+    <w:p>
+      <w:pPr>
+        <w:pStyle w:val="FirstParagraph"/>
+      </w:pPr>
+      <w:r>
+        <w:t xml:space="preserve">Los umbrales adoptados por la mayoría de las entidades ha sido</w:t>
+      </w:r>
+      <w:r>
+        <w:t xml:space="preserve"> </w:t>
+      </w:r>
+      <w:r>
+        <w:rPr>
+          <w:rStyle w:val="VerbatimChar"/>
+        </w:rPr>
+        <w:t xml:space="preserve">6|12</w:t>
+      </w:r>
+      <w:r>
+        <w:t xml:space="preserve"> </w:t>
+      </w:r>
+      <w:r>
+        <w:t xml:space="preserve">que indica colocar una etiqueta roja sí el medicamento se encuentra a 6 meses de vencerse, y una etiqueta amarilla sí el medicamento se encuentra a 12 meses de vencerse. Algunos FRE también tienen umbrales de</w:t>
+      </w:r>
+      <w:r>
+        <w:t xml:space="preserve"> </w:t>
+      </w:r>
+      <w:r>
+        <w:rPr>
+          <w:rStyle w:val="VerbatimChar"/>
+        </w:rPr>
+        <w:t xml:space="preserve">3|6</w:t>
+      </w:r>
+      <w:r>
+        <w:t xml:space="preserve"> </w:t>
+      </w:r>
+      <w:r>
+        <w:t xml:space="preserve">meses para el proceso de semaforización.</w:t>
       </w:r>
     </w:p>
     <w:p>
@@ -5462,6 +5536,34 @@
     </w:p>
     <w:p>
       <w:pPr>
+        <w:pStyle w:val="FirstParagraph"/>
+      </w:pPr>
+      <w:r>
+        <w:t xml:space="preserve">El transporte de medicamentos por parte del FNE, es un proceso importante dentro de la cadena de suministro de MME. Los costos de transporte de medicamentos por parte del FNE están cubiertos dentro del precio de los MME. El FNE contrata a una empresa especializada en distribución logística de mercancías y bienes para la entrega del producto a nivel nacional.</w:t>
+      </w:r>
+    </w:p>
+    <w:p>
+      <w:pPr>
+        <w:pStyle w:val="BodyText"/>
+      </w:pPr>
+      <w:r>
+        <w:t xml:space="preserve">En la Figura</w:t>
+      </w:r>
+      <w:r>
+        <w:t xml:space="preserve"> </w:t>
+      </w:r>
+      <w:r>
+        <w:t xml:space="preserve">6.27</w:t>
+      </w:r>
+      <w:r>
+        <w:t xml:space="preserve"> </w:t>
+      </w:r>
+      <w:r>
+        <w:t xml:space="preserve">se tiene una descripción de la opinión del servicio de distribución por parte del FNE. Se tiene que las opiniones se encuentran divididas con algunas respuestas positivas (66.6%) y otras negativas (33.3%).</w:t>
+      </w:r>
+    </w:p>
+    <w:p>
+      <w:pPr>
         <w:pStyle w:val="CaptionedFigure"/>
       </w:pPr>
       <w:r>
@@ -5529,6 +5631,60 @@
       <w:bookmarkEnd w:id="154"/>
       <w:r>
         <w:t xml:space="preserve">Figura 6.27: Opinión del servicio de la distribución de los medicamentos MME</w:t>
+      </w:r>
+    </w:p>
+    <w:p>
+      <w:pPr>
+        <w:pStyle w:val="BodyText"/>
+      </w:pPr>
+      <w:r>
+        <w:t xml:space="preserve">En cuanto a las opiniones negativas se tiene como principal queja a las averías en los productos causadas por el transporte. Se tienen también quejas relacionadas con (i) problemas en el enrutamiento de los envíos, (ii) demoras, (iii) disposición de los medicamentos en la entrada de las secretarías sin entregarlos de forma directa a los encargados, (iv) falta de cobertura en todo el territorio y (v) condiciones de almacenamiento inadecuadas.</w:t>
+      </w:r>
+    </w:p>
+    <w:p>
+      <w:pPr>
+        <w:pStyle w:val="BlockText"/>
+      </w:pPr>
+      <w:r>
+        <w:t xml:space="preserve">“</w:t>
+      </w:r>
+      <w:r>
+        <w:t xml:space="preserve">Problemas de embalaje y muchos problemas de averías</w:t>
+      </w:r>
+      <w:r>
+        <w:t xml:space="preserve">”</w:t>
+      </w:r>
+    </w:p>
+    <w:p>
+      <w:pPr>
+        <w:pStyle w:val="FirstParagraph"/>
+      </w:pPr>
+      <w:r>
+        <w:t xml:space="preserve">Los problemas en el transporte de medicamentos han generado inconvenientes relacionados a sobrecostos en este mismo rubro, de manera que algunos FRE han tenido que recurrir a otros convenios, por ejemplo como aquellos utilizados por medicamentos de salud pública.</w:t>
+      </w:r>
+    </w:p>
+    <w:p>
+      <w:pPr>
+        <w:pStyle w:val="BodyText"/>
+      </w:pPr>
+      <w:r>
+        <w:t xml:space="preserve">En cuanto a las respuestas positivas se tiene que la mayoría de los FRE que responden de esta manera no han tenido inconvenientes con la entrega de los productos. Algunos de estos FRE manifiestan que la empresa hace llegar el producto dentro de 5 días después del despacho, así mismo que los medicamentos llegan en buenas condiciones y que no se han tenido problemas. Sólo algunos de los FRE no tienen registros de inconvenientes con el transportador previamente. Un ejemplo de respuesta positiva ha sido:</w:t>
+      </w:r>
+    </w:p>
+    <w:p>
+      <w:pPr>
+        <w:pStyle w:val="BlockText"/>
+      </w:pPr>
+      <w:r>
+        <w:t xml:space="preserve">No han tenido inconvenientes con el transporte de MME. Cuando surge un caso de producto no conforme, el personal afirma que el FNE siempre responde y efectúa la devolución de estos productos con averías.</w:t>
+      </w:r>
+    </w:p>
+    <w:p>
+      <w:pPr>
+        <w:pStyle w:val="FirstParagraph"/>
+      </w:pPr>
+      <w:r>
+        <w:t xml:space="preserve">Se tiene que pese a que más del 50% de los respondientes de la encuesta tienen una opinión positiva del transporte de los medicamentos, casi 1 de cada 3 FRE no están satisfechos con el servicio. El alto grado de insatisfacción y las causas que justifican la opinión se deben tener en cuenta como aspectos para el mejoramiento del proceso.</w:t>
       </w:r>
     </w:p>
     <w:bookmarkEnd w:id="155"/>
@@ -6225,7 +6381,7 @@
       <w:pPr>
         <w:numPr>
           <w:ilvl w:val="0"/>
-          <w:numId w:val="1008"/>
+          <w:numId w:val="1009"/>
         </w:numPr>
       </w:pPr>
       <w:r>
@@ -6236,7 +6392,7 @@
       <w:pPr>
         <w:numPr>
           <w:ilvl w:val="0"/>
-          <w:numId w:val="1008"/>
+          <w:numId w:val="1009"/>
         </w:numPr>
       </w:pPr>
       <w:r>
@@ -6246,7 +6402,7 @@
     <w:bookmarkEnd w:id="163"/>
     <w:bookmarkEnd w:id="164"/>
     <w:bookmarkEnd w:id="165"/>
-    <w:bookmarkStart w:id="180" w:name="reporte-de-informes"/>
+    <w:bookmarkStart w:id="186" w:name="reporte-de-informes"/>
     <w:p>
       <w:pPr>
         <w:pStyle w:val="Heading1"/>
@@ -6262,6 +6418,168 @@
       </w:r>
       <w:r>
         <w:t xml:space="preserve">Reporte de informes</w:t>
+      </w:r>
+    </w:p>
+    <w:p>
+      <w:pPr>
+        <w:pStyle w:val="FirstParagraph"/>
+      </w:pPr>
+      <w:r>
+        <w:t xml:space="preserve">La Resolución 1479 de 2006 del Ministerio de Salud y la Protección Social</w:t>
+      </w:r>
+      <w:hyperlink w:anchor="ref-MSPS1479-2006">
+        <w:r>
+          <w:rPr>
+            <w:rStyle w:val="Hyperlink"/>
+            <w:vertAlign w:val="superscript"/>
+          </w:rPr>
+          <w:t xml:space="preserve">4</w:t>
+        </w:r>
+      </w:hyperlink>
+      <w:r>
+        <w:t xml:space="preserve"> </w:t>
+      </w:r>
+      <w:r>
+        <w:t xml:space="preserve">por la cual se expiden normas para la creación y funcionamiento de los fondos rotatorios de estupefacientes en su artículo 5 expone que los FRE deben rendir informes al FNE. Entre estos informes se tienen</w:t>
+      </w:r>
+      <w:hyperlink w:anchor="ref-MSPS1479-2006">
+        <w:r>
+          <w:rPr>
+            <w:rStyle w:val="Hyperlink"/>
+            <w:vertAlign w:val="superscript"/>
+          </w:rPr>
+          <w:t xml:space="preserve">4</w:t>
+        </w:r>
+      </w:hyperlink>
+      <w:r>
+        <w:t xml:space="preserve">:</w:t>
+      </w:r>
+    </w:p>
+    <w:p>
+      <w:pPr>
+        <w:numPr>
+          <w:ilvl w:val="0"/>
+          <w:numId w:val="1010"/>
+        </w:numPr>
+      </w:pPr>
+      <w:r>
+        <w:t xml:space="preserve">Informe mensual sobre la distribución de medicamentos monopolio del Estado, dentro de los diez (10) primeros días calendario de cada mes según el formato prescrito en el Anexo número 1 de la presente resolución.</w:t>
+      </w:r>
+    </w:p>
+    <w:p>
+      <w:pPr>
+        <w:numPr>
+          <w:ilvl w:val="0"/>
+          <w:numId w:val="1010"/>
+        </w:numPr>
+      </w:pPr>
+      <w:r>
+        <w:t xml:space="preserve">Informe mensual sobre consumo de medicamentos monopolio del Estado, dentro de los diez (10) primeros días calendario de cada mes según el formato prescrito en el Anexo número 2 de la presente resolución.</w:t>
+      </w:r>
+    </w:p>
+    <w:p>
+      <w:pPr>
+        <w:numPr>
+          <w:ilvl w:val="0"/>
+          <w:numId w:val="1010"/>
+        </w:numPr>
+      </w:pPr>
+      <w:r>
+        <w:t xml:space="preserve">Consolidado mensual sobre el Consumo de medicamentos franja violeta en su jurisdicción, dentro de los treinta (30) días calendario siguientes de recibir la información de los Establecimientos Farmacéuticos, IPS inscritos en su jurisdicción, diferenciando el consumo humano del veterinario, conforme al formato contenido en el Anexo número 2 de la presente resolución.</w:t>
+      </w:r>
+    </w:p>
+    <w:p>
+      <w:pPr>
+        <w:numPr>
+          <w:ilvl w:val="0"/>
+          <w:numId w:val="1010"/>
+        </w:numPr>
+      </w:pPr>
+      <w:r>
+        <w:t xml:space="preserve">Novedades sobre la inscripción de los Establecimientos Farmacéuticos e IPS autorizados, de acuerdo al formato (Anexo número 3) de la presente resolución.</w:t>
+      </w:r>
+    </w:p>
+    <w:p>
+      <w:pPr>
+        <w:numPr>
+          <w:ilvl w:val="0"/>
+          <w:numId w:val="1010"/>
+        </w:numPr>
+      </w:pPr>
+      <w:r>
+        <w:t xml:space="preserve">Consolidado semestral de las destrucciones de sustancias sometidas a fiscalización, medicamentos y/o productos que las contengan en su jurisdicción, dentro de los diez (10) primeros días calendarios de los meses de enero y julio.</w:t>
+      </w:r>
+    </w:p>
+    <w:p>
+      <w:pPr>
+        <w:numPr>
+          <w:ilvl w:val="0"/>
+          <w:numId w:val="1010"/>
+        </w:numPr>
+      </w:pPr>
+      <w:r>
+        <w:t xml:space="preserve">Informe mensual consolidado sobre las transformaciones realizadas en el mes inmediatamente anterior, dentro de los diez (10) primeros días calendarios de cada mes. (Anexo número 4)</w:t>
+      </w:r>
+    </w:p>
+    <w:p>
+      <w:pPr>
+        <w:numPr>
+          <w:ilvl w:val="0"/>
+          <w:numId w:val="1010"/>
+        </w:numPr>
+      </w:pPr>
+      <w:r>
+        <w:t xml:space="preserve">Informe trimestral de anomalías presentadas en su jurisdicción tales como, contrabando, decomiso e incautaciones de sustancias sometidas a fiscalización, aparición de medicamentos reportados como robados, distribución a establecimientos no autorizados, establecimientos que no rinden informes, y los demás que consideren necesarios para una efectiva labor de vigilancia, seguimiento y control.</w:t>
+      </w:r>
+    </w:p>
+    <w:p>
+      <w:pPr>
+        <w:numPr>
+          <w:ilvl w:val="0"/>
+          <w:numId w:val="1010"/>
+        </w:numPr>
+      </w:pPr>
+      <w:r>
+        <w:t xml:space="preserve">Informe trimestral de sanciones impuestas por infracciones administrativas en la fabricación, distribución y dispensación de medicamentos de Control Especial.</w:t>
+      </w:r>
+    </w:p>
+    <w:p>
+      <w:pPr>
+        <w:numPr>
+          <w:ilvl w:val="0"/>
+          <w:numId w:val="1010"/>
+        </w:numPr>
+      </w:pPr>
+      <w:r>
+        <w:t xml:space="preserve">Consolidado semestral del registro de Farmacodependientes de productos sometidos a fiscalización.</w:t>
+      </w:r>
+    </w:p>
+    <w:p>
+      <w:pPr>
+        <w:pStyle w:val="FirstParagraph"/>
+      </w:pPr>
+      <w:r>
+        <w:t xml:space="preserve">En la Figura</w:t>
+      </w:r>
+      <w:r>
+        <w:t xml:space="preserve"> </w:t>
+      </w:r>
+      <w:r>
+        <w:t xml:space="preserve">7.1</w:t>
+      </w:r>
+      <w:r>
+        <w:t xml:space="preserve"> </w:t>
+      </w:r>
+      <w:r>
+        <w:t xml:space="preserve">se tiene una descripción de la herramientas utilizadas el diligenciamiento del Anexo 1 de la Resolución 1479 de 2006 de MSPS. La mayoría de los FRE utilizan hojas de cálculo para el diligenciamiento del Anexo 1 (23 de 30 departamentos). Por lo menos tres departamentos utilizan modalidades de diligenciamiento manual y hojas de cálculo para el Anexo 1, mientras que sólo dos FRE sustentan la actividad mediante procedimientos manuales.</w:t>
+      </w:r>
+    </w:p>
+    <w:p>
+      <w:pPr>
+        <w:pStyle w:val="BodyText"/>
+      </w:pPr>
+      <w:r>
+        <w:t xml:space="preserve">Algunos FRE como Antioquia, Bolívar, Córdoba, Cesar, Quindío y Valle del Cauca tienen plataformas desarrolladas dentro de la gobernación que son utilizadas para el diligenciamiento del Anexo 1.</w:t>
       </w:r>
     </w:p>
     <w:p>
@@ -6340,6 +6658,26 @@
         <w:pStyle w:val="BodyText"/>
       </w:pPr>
       <w:r>
+        <w:t xml:space="preserve">En la Figura</w:t>
+      </w:r>
+      <w:r>
+        <w:t xml:space="preserve"> </w:t>
+      </w:r>
+      <w:r>
+        <w:t xml:space="preserve">7.2</w:t>
+      </w:r>
+      <w:r>
+        <w:t xml:space="preserve"> </w:t>
+      </w:r>
+      <w:r>
+        <w:t xml:space="preserve">se tienen las medidas adoptadas como controles en la venta directa de MME a pacientes. La más común es la revisión exhaustiva del recetario (realizada por 22 de 30 FRE), seguido de la solicitud de identificación a los pacientes (realizada por 21 de 30 FRE). Existen otras medidas aplicadas como revisión de registro del prescriptor, revisión de historias clínicas y llamada al médico prescriptor. Por último, existen medidas menos poco frecuentes como visitas domiciliarias, llamadas al servicio farmacéutico, llamada al paciente o posposición de la entrega. Se tienen algunos FRE que no realizan controles, debido a que no realizan dispensación a los pacientes como Quindío, Valle del Cauca, Putumayo, Nariño o Risaralda.</w:t>
+      </w:r>
+    </w:p>
+    <w:p>
+      <w:pPr>
+        <w:pStyle w:val="CaptionedFigure"/>
+      </w:pPr>
+      <w:r>
         <w:drawing>
           <wp:inline>
             <wp:extent cx="5334000" cy="4000500"/>
@@ -6381,9 +6719,35 @@
           </wp:inline>
         </w:drawing>
       </w:r>
-      <w:r>
-        <w:t xml:space="preserve"> </w:t>
-      </w:r>
+    </w:p>
+    <w:p>
+      <w:pPr>
+        <w:pStyle w:val="ImageCaption"/>
+      </w:pPr>
+      <w:bookmarkStart w:id="169" w:name="fig60"/>
+      <w:r>
+        <w:t xml:space="preserve">Figure </w:t>
+      </w:r>
+      <w:fldSimple w:instr="SEQ Figure \* ARABIC ">
+        <w:r>
+          <w:t>60</w:t>
+        </w:r>
+      </w:fldSimple>
+      <w:r>
+        <w:t xml:space="preserve">:</w:t>
+      </w:r>
+      <w:r>
+        <w:t xml:space="preserve"> </w:t>
+      </w:r>
+      <w:bookmarkEnd w:id="169"/>
+      <w:r>
+        <w:t xml:space="preserve">Figura 7.2: Controles en las ventas directas a pacientes</w:t>
+      </w:r>
+    </w:p>
+    <w:p>
+      <w:pPr>
+        <w:pStyle w:val="CaptionedFigure"/>
+      </w:pPr>
       <w:r>
         <w:drawing>
           <wp:inline>
@@ -6395,51 +6759,6 @@
                 <pic:pic>
                   <pic:nvPicPr>
                     <pic:cNvPr descr="InformeFinal_files/figure-docx/TiemposConsolidacionA1-1.png" id="0" name="Picture"/>
-                    <pic:cNvPicPr>
-                      <a:picLocks noChangeArrowheads="1" noChangeAspect="1"/>
-                    </pic:cNvPicPr>
-                  </pic:nvPicPr>
-                  <pic:blipFill>
-                    <a:blip r:embed="rId169"/>
-                    <a:stretch>
-                      <a:fillRect/>
-                    </a:stretch>
-                  </pic:blipFill>
-                  <pic:spPr bwMode="auto">
-                    <a:xfrm>
-                      <a:off x="0" y="0"/>
-                      <a:ext cx="5334000" cy="4000500"/>
-                    </a:xfrm>
-                    <a:prstGeom prst="rect">
-                      <a:avLst/>
-                    </a:prstGeom>
-                    <a:noFill/>
-                    <a:ln w="9525">
-                      <a:noFill/>
-                      <a:headEnd/>
-                      <a:tailEnd/>
-                    </a:ln>
-                  </pic:spPr>
-                </pic:pic>
-              </a:graphicData>
-            </a:graphic>
-          </wp:inline>
-        </w:drawing>
-      </w:r>
-      <w:r>
-        <w:t xml:space="preserve"> </w:t>
-      </w:r>
-      <w:r>
-        <w:drawing>
-          <wp:inline>
-            <wp:extent cx="5334000" cy="4000500"/>
-            <wp:effectExtent b="0" l="0" r="0" t="0"/>
-            <wp:docPr descr="Figura 7.4: Medio para consolidación de Anexo 13 de la Resolución 1478 de 2006" title="" id="1" name="Picture"/>
-            <a:graphic>
-              <a:graphicData uri="http://schemas.openxmlformats.org/drawingml/2006/picture">
-                <pic:pic>
-                  <pic:nvPicPr>
-                    <pic:cNvPr descr="InformeFinal_files/figure-docx/RecepcionA13-1.png" id="0" name="Picture"/>
                     <pic:cNvPicPr>
                       <a:picLocks noChangeArrowheads="1" noChangeAspect="1"/>
                     </pic:cNvPicPr>
@@ -6471,26 +6790,52 @@
           </wp:inline>
         </w:drawing>
       </w:r>
-      <w:r>
-        <w:t xml:space="preserve"> </w:t>
-      </w:r>
+    </w:p>
+    <w:p>
+      <w:pPr>
+        <w:pStyle w:val="ImageCaption"/>
+      </w:pPr>
+      <w:bookmarkStart w:id="171" w:name="fig61"/>
+      <w:r>
+        <w:t xml:space="preserve">Figure </w:t>
+      </w:r>
+      <w:fldSimple w:instr="SEQ Figure \* ARABIC ">
+        <w:r>
+          <w:t>61</w:t>
+        </w:r>
+      </w:fldSimple>
+      <w:r>
+        <w:t xml:space="preserve">:</w:t>
+      </w:r>
+      <w:r>
+        <w:t xml:space="preserve"> </w:t>
+      </w:r>
+      <w:bookmarkEnd w:id="171"/>
+      <w:r>
+        <w:t xml:space="preserve">Figura 7.3: Tiempo en la consolidación del Anexo 1 de la Resolución 1479 de 2006</w:t>
+      </w:r>
+    </w:p>
+    <w:p>
+      <w:pPr>
+        <w:pStyle w:val="CaptionedFigure"/>
+      </w:pPr>
       <w:r>
         <w:drawing>
           <wp:inline>
-            <wp:extent cx="5334000" cy="3556000"/>
+            <wp:extent cx="5334000" cy="4000500"/>
             <wp:effectExtent b="0" l="0" r="0" t="0"/>
-            <wp:docPr descr="Figura 7.5: Tiempo de archivo de Anexo 13 de la Resolución 1478 de 2006" title="" id="1" name="Picture"/>
+            <wp:docPr descr="Figura 7.4: Tiempo en la consolidación del Anexo 1 de la Resolución 1479 de 2006 vs N° de instituciones que realizan compra en un año" title="" id="1" name="Picture"/>
             <a:graphic>
               <a:graphicData uri="http://schemas.openxmlformats.org/drawingml/2006/picture">
                 <pic:pic>
                   <pic:nvPicPr>
-                    <pic:cNvPr descr="InformeFinal_files/figure-docx/ArchivoInformesFRE-1.png" id="0" name="Picture"/>
+                    <pic:cNvPr descr="InformeFinal_files/figure-docx/TiemposConsolidacionA1-1-1.png" id="0" name="Picture"/>
                     <pic:cNvPicPr>
                       <a:picLocks noChangeArrowheads="1" noChangeAspect="1"/>
                     </pic:cNvPicPr>
                   </pic:nvPicPr>
                   <pic:blipFill>
-                    <a:blip r:embed="rId171"/>
+                    <a:blip r:embed="rId172"/>
                     <a:stretch>
                       <a:fillRect/>
                     </a:stretch>
@@ -6498,7 +6843,7 @@
                   <pic:spPr bwMode="auto">
                     <a:xfrm>
                       <a:off x="0" y="0"/>
-                      <a:ext cx="5334000" cy="3556000"/>
+                      <a:ext cx="5334000" cy="4000500"/>
                     </a:xfrm>
                     <a:prstGeom prst="rect">
                       <a:avLst/>
@@ -6516,26 +6861,52 @@
           </wp:inline>
         </w:drawing>
       </w:r>
-      <w:r>
-        <w:t xml:space="preserve"> </w:t>
-      </w:r>
+    </w:p>
+    <w:p>
+      <w:pPr>
+        <w:pStyle w:val="ImageCaption"/>
+      </w:pPr>
+      <w:bookmarkStart w:id="173" w:name="fig62"/>
+      <w:r>
+        <w:t xml:space="preserve">Figure </w:t>
+      </w:r>
+      <w:fldSimple w:instr="SEQ Figure \* ARABIC ">
+        <w:r>
+          <w:t>62</w:t>
+        </w:r>
+      </w:fldSimple>
+      <w:r>
+        <w:t xml:space="preserve">:</w:t>
+      </w:r>
+      <w:r>
+        <w:t xml:space="preserve"> </w:t>
+      </w:r>
+      <w:bookmarkEnd w:id="173"/>
+      <w:r>
+        <w:t xml:space="preserve">Figura 7.4: Tiempo en la consolidación del Anexo 1 de la Resolución 1479 de 2006 vs N° de instituciones que realizan compra en un año</w:t>
+      </w:r>
+    </w:p>
+    <w:p>
+      <w:pPr>
+        <w:pStyle w:val="CaptionedFigure"/>
+      </w:pPr>
       <w:r>
         <w:drawing>
           <wp:inline>
-            <wp:extent cx="5334000" cy="3556000"/>
+            <wp:extent cx="5334000" cy="2667000"/>
             <wp:effectExtent b="0" l="0" r="0" t="0"/>
-            <wp:docPr descr="Figura 7.6: Mecanismo de seguimiento de instituciones de envío de informes" title="" id="1" name="Picture"/>
+            <wp:docPr descr="Figura 7.5: Tiempo en la consolidación del Anexo 2 de la Resolución 1479 de 2006" title="" id="1" name="Picture"/>
             <a:graphic>
               <a:graphicData uri="http://schemas.openxmlformats.org/drawingml/2006/picture">
                 <pic:pic>
                   <pic:nvPicPr>
-                    <pic:cNvPr descr="InformeFinal_files/figure-docx/SeguimientoEnvioInformes-1.png" id="0" name="Picture"/>
+                    <pic:cNvPr descr="InformeFinal_files/figure-docx/TiemposConsolidacionA2-1.png" id="0" name="Picture"/>
                     <pic:cNvPicPr>
                       <a:picLocks noChangeArrowheads="1" noChangeAspect="1"/>
                     </pic:cNvPicPr>
                   </pic:nvPicPr>
                   <pic:blipFill>
-                    <a:blip r:embed="rId172"/>
+                    <a:blip r:embed="rId174"/>
                     <a:stretch>
                       <a:fillRect/>
                     </a:stretch>
@@ -6543,7 +6914,7 @@
                   <pic:spPr bwMode="auto">
                     <a:xfrm>
                       <a:off x="0" y="0"/>
-                      <a:ext cx="5334000" cy="3556000"/>
+                      <a:ext cx="5334000" cy="2667000"/>
                     </a:xfrm>
                     <a:prstGeom prst="rect">
                       <a:avLst/>
@@ -6561,26 +6932,52 @@
           </wp:inline>
         </w:drawing>
       </w:r>
-      <w:r>
-        <w:t xml:space="preserve"> </w:t>
-      </w:r>
+    </w:p>
+    <w:p>
+      <w:pPr>
+        <w:pStyle w:val="ImageCaption"/>
+      </w:pPr>
+      <w:bookmarkStart w:id="175" w:name="fig63"/>
+      <w:r>
+        <w:t xml:space="preserve">Figure </w:t>
+      </w:r>
+      <w:fldSimple w:instr="SEQ Figure \* ARABIC ">
+        <w:r>
+          <w:t>63</w:t>
+        </w:r>
+      </w:fldSimple>
+      <w:r>
+        <w:t xml:space="preserve">:</w:t>
+      </w:r>
+      <w:r>
+        <w:t xml:space="preserve"> </w:t>
+      </w:r>
+      <w:bookmarkEnd w:id="175"/>
+      <w:r>
+        <w:t xml:space="preserve">Figura 7.5: Tiempo en la consolidación del Anexo 2 de la Resolución 1479 de 2006</w:t>
+      </w:r>
+    </w:p>
+    <w:p>
+      <w:pPr>
+        <w:pStyle w:val="BodyText"/>
+      </w:pPr>
       <w:r>
         <w:drawing>
           <wp:inline>
-            <wp:extent cx="5334000" cy="3556000"/>
+            <wp:extent cx="5334000" cy="4000500"/>
             <wp:effectExtent b="0" l="0" r="0" t="0"/>
-            <wp:docPr descr="Figura 7.7: Medidas por incumplimiento de envío de informes" title="" id="1" name="Picture"/>
+            <wp:docPr descr="Figura 7.6: Medio para consolidación de Anexo 13 de la Resolución 1478 de 2006" title="" id="1" name="Picture"/>
             <a:graphic>
               <a:graphicData uri="http://schemas.openxmlformats.org/drawingml/2006/picture">
                 <pic:pic>
                   <pic:nvPicPr>
-                    <pic:cNvPr descr="InformeFinal_files/figure-docx/IncumplimientoEnvioInformes-1.png" id="0" name="Picture"/>
+                    <pic:cNvPr descr="InformeFinal_files/figure-docx/RecepcionA13-1.png" id="0" name="Picture"/>
                     <pic:cNvPicPr>
                       <a:picLocks noChangeArrowheads="1" noChangeAspect="1"/>
                     </pic:cNvPicPr>
                   </pic:nvPicPr>
                   <pic:blipFill>
-                    <a:blip r:embed="rId173"/>
+                    <a:blip r:embed="rId176"/>
                     <a:stretch>
                       <a:fillRect/>
                     </a:stretch>
@@ -6588,7 +6985,7 @@
                   <pic:spPr bwMode="auto">
                     <a:xfrm>
                       <a:off x="0" y="0"/>
-                      <a:ext cx="5334000" cy="3556000"/>
+                      <a:ext cx="5334000" cy="4000500"/>
                     </a:xfrm>
                     <a:prstGeom prst="rect">
                       <a:avLst/>
@@ -6606,197 +7003,20 @@
           </wp:inline>
         </w:drawing>
       </w:r>
-    </w:p>
-    <w:bookmarkStart w:id="179" w:name="seguridad-de-la-información"/>
-    <w:p>
-      <w:pPr>
-        <w:pStyle w:val="Heading2"/>
-      </w:pPr>
-      <w:r>
-        <w:rPr>
-          <w:rStyle w:val="SectionNumber"/>
-        </w:rPr>
-        <w:t xml:space="preserve">7.1</w:t>
-      </w:r>
-      <w:r>
-        <w:tab/>
-      </w:r>
-      <w:r>
-        <w:t xml:space="preserve">Seguridad de la información</w:t>
-      </w:r>
-    </w:p>
-    <w:p>
-      <w:pPr>
-        <w:pStyle w:val="FirstParagraph"/>
-      </w:pPr>
+      <w:r>
+        <w:t xml:space="preserve"> </w:t>
+      </w:r>
       <w:r>
         <w:drawing>
           <wp:inline>
             <wp:extent cx="5334000" cy="3556000"/>
             <wp:effectExtent b="0" l="0" r="0" t="0"/>
-            <wp:docPr descr="Figura 7.8: Medidas para garantizar la seguridad de la información" title="" id="1" name="Picture"/>
+            <wp:docPr descr="Figura 7.7: Tiempo de archivo de Anexo 13 de la Resolución 1478 de 2006" title="" id="1" name="Picture"/>
             <a:graphic>
               <a:graphicData uri="http://schemas.openxmlformats.org/drawingml/2006/picture">
                 <pic:pic>
                   <pic:nvPicPr>
-                    <pic:cNvPr descr="InformeFinal_files/figure-docx/GarantiaInformacion-1.png" id="0" name="Picture"/>
-                    <pic:cNvPicPr>
-                      <a:picLocks noChangeArrowheads="1" noChangeAspect="1"/>
-                    </pic:cNvPicPr>
-                  </pic:nvPicPr>
-                  <pic:blipFill>
-                    <a:blip r:embed="rId174"/>
-                    <a:stretch>
-                      <a:fillRect/>
-                    </a:stretch>
-                  </pic:blipFill>
-                  <pic:spPr bwMode="auto">
-                    <a:xfrm>
-                      <a:off x="0" y="0"/>
-                      <a:ext cx="5334000" cy="3556000"/>
-                    </a:xfrm>
-                    <a:prstGeom prst="rect">
-                      <a:avLst/>
-                    </a:prstGeom>
-                    <a:noFill/>
-                    <a:ln w="9525">
-                      <a:noFill/>
-                      <a:headEnd/>
-                      <a:tailEnd/>
-                    </a:ln>
-                  </pic:spPr>
-                </pic:pic>
-              </a:graphicData>
-            </a:graphic>
-          </wp:inline>
-        </w:drawing>
-      </w:r>
-      <w:r>
-        <w:t xml:space="preserve"> </w:t>
-      </w:r>
-      <w:r>
-        <w:drawing>
-          <wp:inline>
-            <wp:extent cx="5334000" cy="3556000"/>
-            <wp:effectExtent b="0" l="0" r="0" t="0"/>
-            <wp:docPr descr="Figura 7.9: Proporción de FRE que cuenta con base de dato con información de inscritos" title="" id="1" name="Picture"/>
-            <a:graphic>
-              <a:graphicData uri="http://schemas.openxmlformats.org/drawingml/2006/picture">
-                <pic:pic>
-                  <pic:nvPicPr>
-                    <pic:cNvPr descr="InformeFinal_files/figure-docx/InformInscritos-1.png" id="0" name="Picture"/>
-                    <pic:cNvPicPr>
-                      <a:picLocks noChangeArrowheads="1" noChangeAspect="1"/>
-                    </pic:cNvPicPr>
-                  </pic:nvPicPr>
-                  <pic:blipFill>
-                    <a:blip r:embed="rId175"/>
-                    <a:stretch>
-                      <a:fillRect/>
-                    </a:stretch>
-                  </pic:blipFill>
-                  <pic:spPr bwMode="auto">
-                    <a:xfrm>
-                      <a:off x="0" y="0"/>
-                      <a:ext cx="5334000" cy="3556000"/>
-                    </a:xfrm>
-                    <a:prstGeom prst="rect">
-                      <a:avLst/>
-                    </a:prstGeom>
-                    <a:noFill/>
-                    <a:ln w="9525">
-                      <a:noFill/>
-                      <a:headEnd/>
-                      <a:tailEnd/>
-                    </a:ln>
-                  </pic:spPr>
-                </pic:pic>
-              </a:graphicData>
-            </a:graphic>
-          </wp:inline>
-        </w:drawing>
-      </w:r>
-      <w:r>
-        <w:t xml:space="preserve"> </w:t>
-      </w:r>
-      <w:r>
-        <w:drawing>
-          <wp:inline>
-            <wp:extent cx="5334000" cy="3556000"/>
-            <wp:effectExtent b="0" l="0" r="0" t="0"/>
-            <wp:docPr descr="Figura 7.10: Proporción de FRE que cuenta con una base de datos con información de pacientes a los que se les dispensa MME" title="" id="1" name="Picture"/>
-            <a:graphic>
-              <a:graphicData uri="http://schemas.openxmlformats.org/drawingml/2006/picture">
-                <pic:pic>
-                  <pic:nvPicPr>
-                    <pic:cNvPr descr="InformeFinal_files/figure-docx/InformPacientes-1.png" id="0" name="Picture"/>
-                    <pic:cNvPicPr>
-                      <a:picLocks noChangeArrowheads="1" noChangeAspect="1"/>
-                    </pic:cNvPicPr>
-                  </pic:nvPicPr>
-                  <pic:blipFill>
-                    <a:blip r:embed="rId176"/>
-                    <a:stretch>
-                      <a:fillRect/>
-                    </a:stretch>
-                  </pic:blipFill>
-                  <pic:spPr bwMode="auto">
-                    <a:xfrm>
-                      <a:off x="0" y="0"/>
-                      <a:ext cx="5334000" cy="3556000"/>
-                    </a:xfrm>
-                    <a:prstGeom prst="rect">
-                      <a:avLst/>
-                    </a:prstGeom>
-                    <a:noFill/>
-                    <a:ln w="9525">
-                      <a:noFill/>
-                      <a:headEnd/>
-                      <a:tailEnd/>
-                    </a:ln>
-                  </pic:spPr>
-                </pic:pic>
-              </a:graphicData>
-            </a:graphic>
-          </wp:inline>
-        </w:drawing>
-      </w:r>
-    </w:p>
-    <w:p>
-      <w:pPr>
-        <w:pStyle w:val="BodyText"/>
-      </w:pPr>
-      <w:r>
-        <w:t xml:space="preserve">La pregunta a la cual se refiere la Figura</w:t>
-      </w:r>
-      <w:r>
-        <w:t xml:space="preserve"> </w:t>
-      </w:r>
-      <w:r>
-        <w:t xml:space="preserve">7.11</w:t>
-      </w:r>
-      <w:r>
-        <w:t xml:space="preserve"> </w:t>
-      </w:r>
-      <w:r>
-        <w:t xml:space="preserve">se trata de las instituciones que realizan ventas de MME a pacientes, no la entiendo muy bien!!!!.</w:t>
-      </w:r>
-    </w:p>
-    <w:p>
-      <w:pPr>
-        <w:pStyle w:val="CaptionedFigure"/>
-      </w:pPr>
-      <w:r>
-        <w:drawing>
-          <wp:inline>
-            <wp:extent cx="5334000" cy="3556000"/>
-            <wp:effectExtent b="0" l="0" r="0" t="0"/>
-            <wp:docPr descr="Figura 7.11: Existencia de otras instituciones que realizan ventas a instituciones a MME" title="" id="1" name="Picture"/>
-            <a:graphic>
-              <a:graphicData uri="http://schemas.openxmlformats.org/drawingml/2006/picture">
-                <pic:pic>
-                  <pic:nvPicPr>
-                    <pic:cNvPr descr="InformeFinal_files/figure-docx/InstitucionesAdicionales-1.png" id="0" name="Picture"/>
+                    <pic:cNvPr descr="InformeFinal_files/figure-docx/ArchivoInformesFRE-1.png" id="0" name="Picture"/>
                     <pic:cNvPicPr>
                       <a:picLocks noChangeArrowheads="1" noChangeAspect="1"/>
                     </pic:cNvPicPr>
@@ -6828,18 +7048,330 @@
           </wp:inline>
         </w:drawing>
       </w:r>
+      <w:r>
+        <w:t xml:space="preserve"> </w:t>
+      </w:r>
+      <w:r>
+        <w:drawing>
+          <wp:inline>
+            <wp:extent cx="5334000" cy="3556000"/>
+            <wp:effectExtent b="0" l="0" r="0" t="0"/>
+            <wp:docPr descr="Figura 7.8: Mecanismo de seguimiento de instituciones de envío de informes" title="" id="1" name="Picture"/>
+            <a:graphic>
+              <a:graphicData uri="http://schemas.openxmlformats.org/drawingml/2006/picture">
+                <pic:pic>
+                  <pic:nvPicPr>
+                    <pic:cNvPr descr="InformeFinal_files/figure-docx/SeguimientoEnvioInformes-1.png" id="0" name="Picture"/>
+                    <pic:cNvPicPr>
+                      <a:picLocks noChangeArrowheads="1" noChangeAspect="1"/>
+                    </pic:cNvPicPr>
+                  </pic:nvPicPr>
+                  <pic:blipFill>
+                    <a:blip r:embed="rId178"/>
+                    <a:stretch>
+                      <a:fillRect/>
+                    </a:stretch>
+                  </pic:blipFill>
+                  <pic:spPr bwMode="auto">
+                    <a:xfrm>
+                      <a:off x="0" y="0"/>
+                      <a:ext cx="5334000" cy="3556000"/>
+                    </a:xfrm>
+                    <a:prstGeom prst="rect">
+                      <a:avLst/>
+                    </a:prstGeom>
+                    <a:noFill/>
+                    <a:ln w="9525">
+                      <a:noFill/>
+                      <a:headEnd/>
+                      <a:tailEnd/>
+                    </a:ln>
+                  </pic:spPr>
+                </pic:pic>
+              </a:graphicData>
+            </a:graphic>
+          </wp:inline>
+        </w:drawing>
+      </w:r>
+      <w:r>
+        <w:t xml:space="preserve"> </w:t>
+      </w:r>
+      <w:r>
+        <w:drawing>
+          <wp:inline>
+            <wp:extent cx="5334000" cy="3556000"/>
+            <wp:effectExtent b="0" l="0" r="0" t="0"/>
+            <wp:docPr descr="Figura 7.9: Medidas por incumplimiento de envío de informes" title="" id="1" name="Picture"/>
+            <a:graphic>
+              <a:graphicData uri="http://schemas.openxmlformats.org/drawingml/2006/picture">
+                <pic:pic>
+                  <pic:nvPicPr>
+                    <pic:cNvPr descr="InformeFinal_files/figure-docx/IncumplimientoEnvioInformes-1.png" id="0" name="Picture"/>
+                    <pic:cNvPicPr>
+                      <a:picLocks noChangeArrowheads="1" noChangeAspect="1"/>
+                    </pic:cNvPicPr>
+                  </pic:nvPicPr>
+                  <pic:blipFill>
+                    <a:blip r:embed="rId179"/>
+                    <a:stretch>
+                      <a:fillRect/>
+                    </a:stretch>
+                  </pic:blipFill>
+                  <pic:spPr bwMode="auto">
+                    <a:xfrm>
+                      <a:off x="0" y="0"/>
+                      <a:ext cx="5334000" cy="3556000"/>
+                    </a:xfrm>
+                    <a:prstGeom prst="rect">
+                      <a:avLst/>
+                    </a:prstGeom>
+                    <a:noFill/>
+                    <a:ln w="9525">
+                      <a:noFill/>
+                      <a:headEnd/>
+                      <a:tailEnd/>
+                    </a:ln>
+                  </pic:spPr>
+                </pic:pic>
+              </a:graphicData>
+            </a:graphic>
+          </wp:inline>
+        </w:drawing>
+      </w:r>
+    </w:p>
+    <w:bookmarkStart w:id="185" w:name="seguridad-de-la-información"/>
+    <w:p>
+      <w:pPr>
+        <w:pStyle w:val="Heading2"/>
+      </w:pPr>
+      <w:r>
+        <w:rPr>
+          <w:rStyle w:val="SectionNumber"/>
+        </w:rPr>
+        <w:t xml:space="preserve">7.1</w:t>
+      </w:r>
+      <w:r>
+        <w:tab/>
+      </w:r>
+      <w:r>
+        <w:t xml:space="preserve">Seguridad de la información</w:t>
+      </w:r>
+    </w:p>
+    <w:p>
+      <w:pPr>
+        <w:pStyle w:val="FirstParagraph"/>
+      </w:pPr>
+      <w:r>
+        <w:drawing>
+          <wp:inline>
+            <wp:extent cx="5334000" cy="3556000"/>
+            <wp:effectExtent b="0" l="0" r="0" t="0"/>
+            <wp:docPr descr="Figura 7.10: Medidas para garantizar la seguridad de la información" title="" id="1" name="Picture"/>
+            <a:graphic>
+              <a:graphicData uri="http://schemas.openxmlformats.org/drawingml/2006/picture">
+                <pic:pic>
+                  <pic:nvPicPr>
+                    <pic:cNvPr descr="InformeFinal_files/figure-docx/GarantiaInformacion-1.png" id="0" name="Picture"/>
+                    <pic:cNvPicPr>
+                      <a:picLocks noChangeArrowheads="1" noChangeAspect="1"/>
+                    </pic:cNvPicPr>
+                  </pic:nvPicPr>
+                  <pic:blipFill>
+                    <a:blip r:embed="rId180"/>
+                    <a:stretch>
+                      <a:fillRect/>
+                    </a:stretch>
+                  </pic:blipFill>
+                  <pic:spPr bwMode="auto">
+                    <a:xfrm>
+                      <a:off x="0" y="0"/>
+                      <a:ext cx="5334000" cy="3556000"/>
+                    </a:xfrm>
+                    <a:prstGeom prst="rect">
+                      <a:avLst/>
+                    </a:prstGeom>
+                    <a:noFill/>
+                    <a:ln w="9525">
+                      <a:noFill/>
+                      <a:headEnd/>
+                      <a:tailEnd/>
+                    </a:ln>
+                  </pic:spPr>
+                </pic:pic>
+              </a:graphicData>
+            </a:graphic>
+          </wp:inline>
+        </w:drawing>
+      </w:r>
+      <w:r>
+        <w:t xml:space="preserve"> </w:t>
+      </w:r>
+      <w:r>
+        <w:drawing>
+          <wp:inline>
+            <wp:extent cx="5334000" cy="3556000"/>
+            <wp:effectExtent b="0" l="0" r="0" t="0"/>
+            <wp:docPr descr="Figura 7.11: Proporción de FRE que cuenta con base de dato con información de inscritos" title="" id="1" name="Picture"/>
+            <a:graphic>
+              <a:graphicData uri="http://schemas.openxmlformats.org/drawingml/2006/picture">
+                <pic:pic>
+                  <pic:nvPicPr>
+                    <pic:cNvPr descr="InformeFinal_files/figure-docx/InformInscritos-1.png" id="0" name="Picture"/>
+                    <pic:cNvPicPr>
+                      <a:picLocks noChangeArrowheads="1" noChangeAspect="1"/>
+                    </pic:cNvPicPr>
+                  </pic:nvPicPr>
+                  <pic:blipFill>
+                    <a:blip r:embed="rId181"/>
+                    <a:stretch>
+                      <a:fillRect/>
+                    </a:stretch>
+                  </pic:blipFill>
+                  <pic:spPr bwMode="auto">
+                    <a:xfrm>
+                      <a:off x="0" y="0"/>
+                      <a:ext cx="5334000" cy="3556000"/>
+                    </a:xfrm>
+                    <a:prstGeom prst="rect">
+                      <a:avLst/>
+                    </a:prstGeom>
+                    <a:noFill/>
+                    <a:ln w="9525">
+                      <a:noFill/>
+                      <a:headEnd/>
+                      <a:tailEnd/>
+                    </a:ln>
+                  </pic:spPr>
+                </pic:pic>
+              </a:graphicData>
+            </a:graphic>
+          </wp:inline>
+        </w:drawing>
+      </w:r>
+      <w:r>
+        <w:t xml:space="preserve"> </w:t>
+      </w:r>
+      <w:r>
+        <w:drawing>
+          <wp:inline>
+            <wp:extent cx="5334000" cy="3556000"/>
+            <wp:effectExtent b="0" l="0" r="0" t="0"/>
+            <wp:docPr descr="Figura 7.12: Proporción de FRE que cuenta con una base de datos con información de pacientes a los que se les dispensa MME" title="" id="1" name="Picture"/>
+            <a:graphic>
+              <a:graphicData uri="http://schemas.openxmlformats.org/drawingml/2006/picture">
+                <pic:pic>
+                  <pic:nvPicPr>
+                    <pic:cNvPr descr="InformeFinal_files/figure-docx/InformPacientes-1.png" id="0" name="Picture"/>
+                    <pic:cNvPicPr>
+                      <a:picLocks noChangeArrowheads="1" noChangeAspect="1"/>
+                    </pic:cNvPicPr>
+                  </pic:nvPicPr>
+                  <pic:blipFill>
+                    <a:blip r:embed="rId182"/>
+                    <a:stretch>
+                      <a:fillRect/>
+                    </a:stretch>
+                  </pic:blipFill>
+                  <pic:spPr bwMode="auto">
+                    <a:xfrm>
+                      <a:off x="0" y="0"/>
+                      <a:ext cx="5334000" cy="3556000"/>
+                    </a:xfrm>
+                    <a:prstGeom prst="rect">
+                      <a:avLst/>
+                    </a:prstGeom>
+                    <a:noFill/>
+                    <a:ln w="9525">
+                      <a:noFill/>
+                      <a:headEnd/>
+                      <a:tailEnd/>
+                    </a:ln>
+                  </pic:spPr>
+                </pic:pic>
+              </a:graphicData>
+            </a:graphic>
+          </wp:inline>
+        </w:drawing>
+      </w:r>
+    </w:p>
+    <w:p>
+      <w:pPr>
+        <w:pStyle w:val="BodyText"/>
+      </w:pPr>
+      <w:r>
+        <w:t xml:space="preserve">La pregunta a la cual se refiere la Figura</w:t>
+      </w:r>
+      <w:r>
+        <w:t xml:space="preserve"> </w:t>
+      </w:r>
+      <w:r>
+        <w:t xml:space="preserve">7.13</w:t>
+      </w:r>
+      <w:r>
+        <w:t xml:space="preserve"> </w:t>
+      </w:r>
+      <w:r>
+        <w:t xml:space="preserve">se trata de las instituciones que realizan ventas de MME a pacientes, no la entiendo muy bien!!!!.</w:t>
+      </w:r>
+    </w:p>
+    <w:p>
+      <w:pPr>
+        <w:pStyle w:val="CaptionedFigure"/>
+      </w:pPr>
+      <w:r>
+        <w:drawing>
+          <wp:inline>
+            <wp:extent cx="5334000" cy="3556000"/>
+            <wp:effectExtent b="0" l="0" r="0" t="0"/>
+            <wp:docPr descr="Figura 7.13: Existencia de otras instituciones que realizan ventas a instituciones a MME" title="" id="1" name="Picture"/>
+            <a:graphic>
+              <a:graphicData uri="http://schemas.openxmlformats.org/drawingml/2006/picture">
+                <pic:pic>
+                  <pic:nvPicPr>
+                    <pic:cNvPr descr="InformeFinal_files/figure-docx/InstitucionesAdicionales-1.png" id="0" name="Picture"/>
+                    <pic:cNvPicPr>
+                      <a:picLocks noChangeArrowheads="1" noChangeAspect="1"/>
+                    </pic:cNvPicPr>
+                  </pic:nvPicPr>
+                  <pic:blipFill>
+                    <a:blip r:embed="rId183"/>
+                    <a:stretch>
+                      <a:fillRect/>
+                    </a:stretch>
+                  </pic:blipFill>
+                  <pic:spPr bwMode="auto">
+                    <a:xfrm>
+                      <a:off x="0" y="0"/>
+                      <a:ext cx="5334000" cy="3556000"/>
+                    </a:xfrm>
+                    <a:prstGeom prst="rect">
+                      <a:avLst/>
+                    </a:prstGeom>
+                    <a:noFill/>
+                    <a:ln w="9525">
+                      <a:noFill/>
+                      <a:headEnd/>
+                      <a:tailEnd/>
+                    </a:ln>
+                  </pic:spPr>
+                </pic:pic>
+              </a:graphicData>
+            </a:graphic>
+          </wp:inline>
+        </w:drawing>
+      </w:r>
     </w:p>
     <w:p>
       <w:pPr>
         <w:pStyle w:val="ImageCaption"/>
       </w:pPr>
-      <w:bookmarkStart w:id="178" w:name="fig60"/>
+      <w:bookmarkStart w:id="184" w:name="fig64"/>
       <w:r>
         <w:t xml:space="preserve">Figure </w:t>
       </w:r>
       <w:fldSimple w:instr="SEQ Figure \* ARABIC ">
         <w:r>
-          <w:t>60</w:t>
+          <w:t>64</w:t>
         </w:r>
       </w:fldSimple>
       <w:r>
@@ -6848,14 +7380,14 @@
       <w:r>
         <w:t xml:space="preserve"> </w:t>
       </w:r>
-      <w:bookmarkEnd w:id="178"/>
-      <w:r>
-        <w:t xml:space="preserve">Figura 7.11: Existencia de otras instituciones que realizan ventas a instituciones a MME</w:t>
-      </w:r>
-    </w:p>
-    <w:bookmarkEnd w:id="179"/>
-    <w:bookmarkEnd w:id="180"/>
-    <w:bookmarkStart w:id="247" w:name="análisis-a-nivel-regional"/>
+      <w:bookmarkEnd w:id="184"/>
+      <w:r>
+        <w:t xml:space="preserve">Figura 7.13: Existencia de otras instituciones que realizan ventas a instituciones a MME</w:t>
+      </w:r>
+    </w:p>
+    <w:bookmarkEnd w:id="185"/>
+    <w:bookmarkEnd w:id="186"/>
+    <w:bookmarkStart w:id="253" w:name="análisis-a-nivel-regional"/>
     <w:p>
       <w:pPr>
         <w:pStyle w:val="Heading1"/>
@@ -6873,7 +7405,7 @@
         <w:t xml:space="preserve">Análisis a Nivel Regional</w:t>
       </w:r>
     </w:p>
-    <w:bookmarkStart w:id="204" w:name="región-andina-norte"/>
+    <w:bookmarkStart w:id="210" w:name="región-andina-norte"/>
     <w:p>
       <w:pPr>
         <w:pStyle w:val="Heading2"/>
@@ -6903,7 +7435,7 @@
       <w:pPr>
         <w:numPr>
           <w:ilvl w:val="0"/>
-          <w:numId w:val="1009"/>
+          <w:numId w:val="1011"/>
         </w:numPr>
         <w:pStyle w:val="Compact"/>
       </w:pPr>
@@ -6915,7 +7447,7 @@
       <w:pPr>
         <w:numPr>
           <w:ilvl w:val="0"/>
-          <w:numId w:val="1009"/>
+          <w:numId w:val="1011"/>
         </w:numPr>
         <w:pStyle w:val="Compact"/>
       </w:pPr>
@@ -6927,7 +7459,7 @@
       <w:pPr>
         <w:numPr>
           <w:ilvl w:val="0"/>
-          <w:numId w:val="1009"/>
+          <w:numId w:val="1011"/>
         </w:numPr>
         <w:pStyle w:val="Compact"/>
       </w:pPr>
@@ -6959,7 +7491,7 @@
         <w:t xml:space="preserve">Estas consideraciones se hacen con el fin de tratar de agregar un insumo al análisis de los hallazgos en general debido a que los FRE se comportan de manera muy heterogénea en muchas de las variables analizadas en este estudio.</w:t>
       </w:r>
     </w:p>
-    <w:bookmarkStart w:id="189" w:name="adquisición-venta-y-distribución-de-ro"/>
+    <w:bookmarkStart w:id="195" w:name="adquisición-venta-y-distribución-de-ro"/>
     <w:p>
       <w:pPr>
         <w:pStyle w:val="Heading3"/>
@@ -7005,7 +7537,7 @@
                     </pic:cNvPicPr>
                   </pic:nvPicPr>
                   <pic:blipFill>
-                    <a:blip r:embed="rId181"/>
+                    <a:blip r:embed="rId187"/>
                     <a:stretch>
                       <a:fillRect/>
                     </a:stretch>
@@ -7036,13 +7568,13 @@
       <w:pPr>
         <w:pStyle w:val="ImageCaption"/>
       </w:pPr>
-      <w:bookmarkStart w:id="182" w:name="fig61"/>
+      <w:bookmarkStart w:id="188" w:name="fig65"/>
       <w:r>
         <w:t xml:space="preserve">Figure </w:t>
       </w:r>
       <w:fldSimple w:instr="SEQ Figure \* ARABIC ">
         <w:r>
-          <w:t>61</w:t>
+          <w:t>65</w:t>
         </w:r>
       </w:fldSimple>
       <w:r>
@@ -7051,7 +7583,7 @@
       <w:r>
         <w:t xml:space="preserve"> </w:t>
       </w:r>
-      <w:bookmarkEnd w:id="182"/>
+      <w:bookmarkEnd w:id="188"/>
       <w:r>
         <w:t xml:space="preserve">Figura 8.1: N.° de recetarios en la Región Andina Norte</w:t>
       </w:r>
@@ -7096,7 +7628,7 @@
                     </pic:cNvPicPr>
                   </pic:nvPicPr>
                   <pic:blipFill>
-                    <a:blip r:embed="rId183"/>
+                    <a:blip r:embed="rId189"/>
                     <a:stretch>
                       <a:fillRect/>
                     </a:stretch>
@@ -7127,13 +7659,13 @@
       <w:pPr>
         <w:pStyle w:val="ImageCaption"/>
       </w:pPr>
-      <w:bookmarkStart w:id="184" w:name="fig62"/>
+      <w:bookmarkStart w:id="190" w:name="fig66"/>
       <w:r>
         <w:t xml:space="preserve">Figure </w:t>
       </w:r>
       <w:fldSimple w:instr="SEQ Figure \* ARABIC ">
         <w:r>
-          <w:t>62</w:t>
+          <w:t>66</w:t>
         </w:r>
       </w:fldSimple>
       <w:r>
@@ -7142,7 +7674,7 @@
       <w:r>
         <w:t xml:space="preserve"> </w:t>
       </w:r>
-      <w:bookmarkEnd w:id="184"/>
+      <w:bookmarkEnd w:id="190"/>
       <w:r>
         <w:t xml:space="preserve">Figura 8.2: Tiempos de adquisición de recetarios en la Región Andina Norte</w:t>
       </w:r>
@@ -7193,7 +7725,7 @@
                     </pic:cNvPicPr>
                   </pic:nvPicPr>
                   <pic:blipFill>
-                    <a:blip r:embed="rId185"/>
+                    <a:blip r:embed="rId191"/>
                     <a:stretch>
                       <a:fillRect/>
                     </a:stretch>
@@ -7224,13 +7756,13 @@
       <w:pPr>
         <w:pStyle w:val="ImageCaption"/>
       </w:pPr>
-      <w:bookmarkStart w:id="186" w:name="fig63"/>
+      <w:bookmarkStart w:id="192" w:name="fig67"/>
       <w:r>
         <w:t xml:space="preserve">Figure </w:t>
       </w:r>
       <w:fldSimple w:instr="SEQ Figure \* ARABIC ">
         <w:r>
-          <w:t>63</w:t>
+          <w:t>67</w:t>
         </w:r>
       </w:fldSimple>
       <w:r>
@@ -7239,7 +7771,7 @@
       <w:r>
         <w:t xml:space="preserve"> </w:t>
       </w:r>
-      <w:bookmarkEnd w:id="186"/>
+      <w:bookmarkEnd w:id="192"/>
       <w:r>
         <w:t xml:space="preserve">Figura 8.3: Porcentaje de ingresos provenientes del RO y conformidad respeto a la implementación del ROE</w:t>
       </w:r>
@@ -7284,7 +7816,7 @@
                     </pic:cNvPicPr>
                   </pic:nvPicPr>
                   <pic:blipFill>
-                    <a:blip r:embed="rId187"/>
+                    <a:blip r:embed="rId193"/>
                     <a:stretch>
                       <a:fillRect/>
                     </a:stretch>
@@ -7315,13 +7847,13 @@
       <w:pPr>
         <w:pStyle w:val="ImageCaption"/>
       </w:pPr>
-      <w:bookmarkStart w:id="188" w:name="fig64"/>
+      <w:bookmarkStart w:id="194" w:name="fig68"/>
       <w:r>
         <w:t xml:space="preserve">Figure </w:t>
       </w:r>
       <w:fldSimple w:instr="SEQ Figure \* ARABIC ">
         <w:r>
-          <w:t>64</w:t>
+          <w:t>68</w:t>
         </w:r>
       </w:fldSimple>
       <w:r>
@@ -7330,13 +7862,13 @@
       <w:r>
         <w:t xml:space="preserve"> </w:t>
       </w:r>
-      <w:bookmarkEnd w:id="188"/>
+      <w:bookmarkEnd w:id="194"/>
       <w:r>
         <w:t xml:space="preserve">Figura 8.4: Porcentaje de ganancias en los departamentos</w:t>
       </w:r>
     </w:p>
-    <w:bookmarkEnd w:id="189"/>
-    <w:bookmarkStart w:id="190" w:name="seguimiento-y-control-de-ro"/>
+    <w:bookmarkEnd w:id="195"/>
+    <w:bookmarkStart w:id="196" w:name="seguimiento-y-control-de-ro"/>
     <w:p>
       <w:pPr>
         <w:pStyle w:val="Heading3"/>
@@ -7370,8 +7902,8 @@
         <w:t xml:space="preserve">Referente a la Seguridad de los recetarios, ambos departamentos tienen una gran confianza en ellos, sin embargo, se puede observar que el recetario del FRE Boyacá contiene mucho más distintivos de seguridad que el Norte de Santander, lo cual es crítico para un departamento que comparte una zona fronteriza tan grande con Venezuela.</w:t>
       </w:r>
     </w:p>
-    <w:bookmarkEnd w:id="190"/>
-    <w:bookmarkStart w:id="191" w:name="X009f82ebffead5dcb9f8956889afa0983c81115"/>
+    <w:bookmarkEnd w:id="196"/>
+    <w:bookmarkStart w:id="197" w:name="X009f82ebffead5dcb9f8956889afa0983c81115"/>
     <w:p>
       <w:pPr>
         <w:pStyle w:val="Heading3"/>
@@ -7397,8 +7929,8 @@
         <w:t xml:space="preserve">En ninguno de los departamentos evaluados se hace una recepción y consolidación de recetarios oficiales, pues manifiestan que tienen diferentes métodos para asegurarse que las cantidades solicitadas sean las indicadas y los pacientes de las instituciones existan, por ejemplo Norte de Santander recibe las cajas de inventarios solo para hacer contrarreferencia de las copias de los recetarios por los códigos y luego procede a destruir las cajas, no almacenan, mientras Boyacá recibe las cajas de la misma manera pero solo las acumula. Para el inventario de los recetarios oficiales que entran, solo se toma cómo almacenamiento muerto, pues no existe algún control real de recepción y consolidación en el caso de los departamentos que no hacen destrucción automática. en cuanto a las existencias nuevas de recetarios disponibles para venta, se realizan inventarios en conjunto con los medicamentos, hay un control de salidas y entradas de cantidades que se revisan semanalmente para verificar que no existan pérdidas, hasta el momento no existe alguna discrepancia o desvío reportado de recetarios.</w:t>
       </w:r>
     </w:p>
-    <w:bookmarkEnd w:id="191"/>
-    <w:bookmarkStart w:id="197" w:name="ruta-tecnológica."/>
+    <w:bookmarkEnd w:id="197"/>
+    <w:bookmarkStart w:id="203" w:name="ruta-tecnológica."/>
     <w:p>
       <w:pPr>
         <w:pStyle w:val="Heading3"/>
@@ -7462,7 +7994,7 @@
                     </pic:cNvPicPr>
                   </pic:nvPicPr>
                   <pic:blipFill>
-                    <a:blip r:embed="rId192"/>
+                    <a:blip r:embed="rId198"/>
                     <a:stretch>
                       <a:fillRect/>
                     </a:stretch>
@@ -7493,13 +8025,13 @@
       <w:pPr>
         <w:pStyle w:val="ImageCaption"/>
       </w:pPr>
-      <w:bookmarkStart w:id="193" w:name="fig65"/>
+      <w:bookmarkStart w:id="199" w:name="fig69"/>
       <w:r>
         <w:t xml:space="preserve">Figure </w:t>
       </w:r>
       <w:fldSimple w:instr="SEQ Figure \* ARABIC ">
         <w:r>
-          <w:t>65</w:t>
+          <w:t>69</w:t>
         </w:r>
       </w:fldSimple>
       <w:r>
@@ -7508,7 +8040,7 @@
       <w:r>
         <w:t xml:space="preserve"> </w:t>
       </w:r>
-      <w:bookmarkEnd w:id="193"/>
+      <w:bookmarkEnd w:id="199"/>
       <w:r>
         <w:t xml:space="preserve">Figura 8.5: Cuenta con ordenanza</w:t>
       </w:r>
@@ -7533,7 +8065,7 @@
                     </pic:cNvPicPr>
                   </pic:nvPicPr>
                   <pic:blipFill>
-                    <a:blip r:embed="rId194"/>
+                    <a:blip r:embed="rId200"/>
                     <a:stretch>
                       <a:fillRect/>
                     </a:stretch>
@@ -7564,13 +8096,13 @@
       <w:pPr>
         <w:pStyle w:val="ImageCaption"/>
       </w:pPr>
-      <w:bookmarkStart w:id="195" w:name="fig66"/>
+      <w:bookmarkStart w:id="201" w:name="fig70"/>
       <w:r>
         <w:t xml:space="preserve">Figure </w:t>
       </w:r>
       <w:fldSimple w:instr="SEQ Figure \* ARABIC ">
         <w:r>
-          <w:t>66</w:t>
+          <w:t>70</w:t>
         </w:r>
       </w:fldSimple>
       <w:r>
@@ -7579,7 +8111,7 @@
       <w:r>
         <w:t xml:space="preserve"> </w:t>
       </w:r>
-      <w:bookmarkEnd w:id="195"/>
+      <w:bookmarkEnd w:id="201"/>
       <w:r>
         <w:t xml:space="preserve">Figura 8.6: Evaluación de la conexión de internet</w:t>
       </w:r>
@@ -7588,7 +8120,7 @@
       <w:pPr>
         <w:pStyle w:val="TableCaption"/>
       </w:pPr>
-      <w:bookmarkStart w:id="196" w:name="table1"/>
+      <w:bookmarkStart w:id="202" w:name="table1"/>
       <w:r>
         <w:t xml:space="preserve">Table </w:t>
       </w:r>
@@ -7600,7 +8132,7 @@
       <w:r>
         <w:t xml:space="preserve">:</w:t>
       </w:r>
-      <w:bookmarkEnd w:id="196"/>
+      <w:bookmarkEnd w:id="202"/>
       <w:r>
         <w:t xml:space="preserve"> </w:t>
       </w:r>
@@ -7738,8 +8270,8 @@
         </w:tc>
       </w:tr>
     </w:tbl>
-    <w:bookmarkEnd w:id="197"/>
-    <w:bookmarkStart w:id="198" w:name="proyección-de-compra-mme"/>
+    <w:bookmarkEnd w:id="203"/>
+    <w:bookmarkStart w:id="204" w:name="proyección-de-compra-mme"/>
     <w:p>
       <w:pPr>
         <w:pStyle w:val="Heading3"/>
@@ -7765,8 +8297,8 @@
         <w:t xml:space="preserve">Cómo se mencionó en el inciso de los recetarios oficiales, los FRE evaluados de la Región Andina Norte solo participan de manera activa en los estudios previos de todo el proceso de contratación para cualquiera sea la ocasión, por esta razón si bien tienen claridad sobre la demora en los tiempos de cada parte del proceso que no llevan a cabo, no tienen una idea más allá de la complejidad o realización de estos pasos. En Norte de Santander se comparan consumos históricos y fechas de vencimiento, ponen cómo ejemplo que no se puede comprar Metilfenidato de 10mg porque se encuentra a punto de vencerse, en este FRE se manejan cortes semestrales pero un solo registro anual de compras, En Boyacá hace principalmente dos compras al año, las cuales son estimadas observando el consumo anual y las necesidades que hayan manifestado los clientes, a esta cifra se le incrementa un 10% debido a que suelen llegar menos medicamentos de los solicitados al Fondo Nacional de Estupefacientes o para tener una reserva corta. En Santander…</w:t>
       </w:r>
     </w:p>
-    <w:bookmarkEnd w:id="198"/>
-    <w:bookmarkStart w:id="199" w:name="recepción-técnica."/>
+    <w:bookmarkEnd w:id="204"/>
+    <w:bookmarkStart w:id="205" w:name="recepción-técnica."/>
     <w:p>
       <w:pPr>
         <w:pStyle w:val="Heading3"/>
@@ -7792,8 +8324,8 @@
         <w:t xml:space="preserve">La recepción técnica suele ser un tema que está estandarizado en los diferentes FRE, pero hay particularidades que es importante resaltar con el fin de entender mejor este proceso y qué variables pueden ser influyentes. Lo más relevante para destacar es que en el FRE Boyacá, se toman tres días para hacer la recepción técnica, debido a que es la encargada del FRE la que se encarga personalmente de hacer la recepción, ralentizando el proceso al volverlo unipersonal, esto no quiere decir que el talento humano relacionado al FRE no colabore, sino que el procedimiento de llenado de actas y revisión de calidad de los MME lo hace la encargada sola. Sin embargo, que esta recepción se haga en un periodo largo, no ha</w:t>
       </w:r>
     </w:p>
-    <w:bookmarkEnd w:id="199"/>
-    <w:bookmarkStart w:id="200" w:name="almacenamiento-e-inventario-de-mme"/>
+    <w:bookmarkEnd w:id="205"/>
+    <w:bookmarkStart w:id="206" w:name="almacenamiento-e-inventario-de-mme"/>
     <w:p>
       <w:pPr>
         <w:pStyle w:val="Heading3"/>
@@ -7811,8 +8343,8 @@
         <w:t xml:space="preserve">Almacenamiento e inventario de MME</w:t>
       </w:r>
     </w:p>
-    <w:bookmarkEnd w:id="200"/>
-    <w:bookmarkStart w:id="203" w:name="X655d72eb7072741882bb279aeb3b055e249ceb5"/>
+    <w:bookmarkEnd w:id="206"/>
+    <w:bookmarkStart w:id="209" w:name="X655d72eb7072741882bb279aeb3b055e249ceb5"/>
     <w:p>
       <w:pPr>
         <w:pStyle w:val="Heading3"/>
@@ -7850,7 +8382,7 @@
                     </pic:cNvPicPr>
                   </pic:nvPicPr>
                   <pic:blipFill>
-                    <a:blip r:embed="rId201"/>
+                    <a:blip r:embed="rId207"/>
                     <a:stretch>
                       <a:fillRect/>
                     </a:stretch>
@@ -7881,13 +8413,13 @@
       <w:pPr>
         <w:pStyle w:val="ImageCaption"/>
       </w:pPr>
-      <w:bookmarkStart w:id="202" w:name="fig67"/>
+      <w:bookmarkStart w:id="208" w:name="fig71"/>
       <w:r>
         <w:t xml:space="preserve">Figure </w:t>
       </w:r>
       <w:fldSimple w:instr="SEQ Figure \* ARABIC ">
         <w:r>
-          <w:t>67</w:t>
+          <w:t>71</w:t>
         </w:r>
       </w:fldSimple>
       <w:r>
@@ -7896,7 +8428,7 @@
       <w:r>
         <w:t xml:space="preserve"> </w:t>
       </w:r>
-      <w:bookmarkEnd w:id="202"/>
+      <w:bookmarkEnd w:id="208"/>
       <w:r>
         <w:t xml:space="preserve">Figura 8.7: Percepción de Colombia Compra Eficiente</w:t>
       </w:r>
@@ -8805,9 +9337,9 @@
         <w:t xml:space="preserve">percepción del personal.</w:t>
       </w:r>
     </w:p>
-    <w:bookmarkEnd w:id="203"/>
-    <w:bookmarkEnd w:id="204"/>
-    <w:bookmarkStart w:id="231" w:name="región-andina-sur"/>
+    <w:bookmarkEnd w:id="209"/>
+    <w:bookmarkEnd w:id="210"/>
+    <w:bookmarkStart w:id="237" w:name="región-andina-sur"/>
     <w:p>
       <w:pPr>
         <w:pStyle w:val="Heading2"/>
@@ -8825,7 +9357,7 @@
         <w:t xml:space="preserve">Región Andina Sur</w:t>
       </w:r>
     </w:p>
-    <w:bookmarkStart w:id="215" w:name="adquisición-venta-y-distribución-de-ro-1"/>
+    <w:bookmarkStart w:id="221" w:name="adquisición-venta-y-distribución-de-ro-1"/>
     <w:p>
       <w:pPr>
         <w:pStyle w:val="Heading3"/>
@@ -8880,7 +9412,7 @@
                     </pic:cNvPicPr>
                   </pic:nvPicPr>
                   <pic:blipFill>
-                    <a:blip r:embed="rId205"/>
+                    <a:blip r:embed="rId211"/>
                     <a:stretch>
                       <a:fillRect/>
                     </a:stretch>
@@ -8911,13 +9443,13 @@
       <w:pPr>
         <w:pStyle w:val="ImageCaption"/>
       </w:pPr>
-      <w:bookmarkStart w:id="206" w:name="fig68"/>
+      <w:bookmarkStart w:id="212" w:name="fig72"/>
       <w:r>
         <w:t xml:space="preserve">Figure </w:t>
       </w:r>
       <w:fldSimple w:instr="SEQ Figure \* ARABIC ">
         <w:r>
-          <w:t>68</w:t>
+          <w:t>72</w:t>
         </w:r>
       </w:fldSimple>
       <w:r>
@@ -8926,7 +9458,7 @@
       <w:r>
         <w:t xml:space="preserve"> </w:t>
       </w:r>
-      <w:bookmarkEnd w:id="206"/>
+      <w:bookmarkEnd w:id="212"/>
       <w:r>
         <w:t xml:space="preserve">Figura 8.8: Disponibilidad de recetarios oficiales en la región Andina sur</w:t>
       </w:r>
@@ -8968,7 +9500,7 @@
                     </pic:cNvPicPr>
                   </pic:nvPicPr>
                   <pic:blipFill>
-                    <a:blip r:embed="rId207"/>
+                    <a:blip r:embed="rId213"/>
                     <a:stretch>
                       <a:fillRect/>
                     </a:stretch>
@@ -8999,13 +9531,13 @@
       <w:pPr>
         <w:pStyle w:val="ImageCaption"/>
       </w:pPr>
-      <w:bookmarkStart w:id="208" w:name="fig69"/>
+      <w:bookmarkStart w:id="214" w:name="fig73"/>
       <w:r>
         <w:t xml:space="preserve">Figure </w:t>
       </w:r>
       <w:fldSimple w:instr="SEQ Figure \* ARABIC ">
         <w:r>
-          <w:t>69</w:t>
+          <w:t>73</w:t>
         </w:r>
       </w:fldSimple>
       <w:r>
@@ -9014,7 +9546,7 @@
       <w:r>
         <w:t xml:space="preserve"> </w:t>
       </w:r>
-      <w:bookmarkEnd w:id="208"/>
+      <w:bookmarkEnd w:id="214"/>
       <w:r>
         <w:t xml:space="preserve">Figura 8.9: Tiempos en la adquisición de los recetarios oficiales para cada FRE</w:t>
       </w:r>
@@ -9056,7 +9588,7 @@
                     </pic:cNvPicPr>
                   </pic:nvPicPr>
                   <pic:blipFill>
-                    <a:blip r:embed="rId209"/>
+                    <a:blip r:embed="rId215"/>
                     <a:stretch>
                       <a:fillRect/>
                     </a:stretch>
@@ -9087,13 +9619,13 @@
       <w:pPr>
         <w:pStyle w:val="ImageCaption"/>
       </w:pPr>
-      <w:bookmarkStart w:id="210" w:name="fig70"/>
+      <w:bookmarkStart w:id="216" w:name="fig74"/>
       <w:r>
         <w:t xml:space="preserve">Figure </w:t>
       </w:r>
       <w:fldSimple w:instr="SEQ Figure \* ARABIC ">
         <w:r>
-          <w:t>70</w:t>
+          <w:t>74</w:t>
         </w:r>
       </w:fldSimple>
       <w:r>
@@ -9102,7 +9634,7 @@
       <w:r>
         <w:t xml:space="preserve"> </w:t>
       </w:r>
-      <w:bookmarkEnd w:id="210"/>
+      <w:bookmarkEnd w:id="216"/>
       <w:r>
         <w:t xml:space="preserve">Figura 8.10: Porcentaje de ganancias que tiene cada FRE a partir de la venta de los recetarios oficiales</w:t>
       </w:r>
@@ -9144,7 +9676,7 @@
                     </pic:cNvPicPr>
                   </pic:nvPicPr>
                   <pic:blipFill>
-                    <a:blip r:embed="rId211"/>
+                    <a:blip r:embed="rId217"/>
                     <a:stretch>
                       <a:fillRect/>
                     </a:stretch>
@@ -9175,13 +9707,13 @@
       <w:pPr>
         <w:pStyle w:val="ImageCaption"/>
       </w:pPr>
-      <w:bookmarkStart w:id="212" w:name="fig71"/>
+      <w:bookmarkStart w:id="218" w:name="fig75"/>
       <w:r>
         <w:t xml:space="preserve">Figure </w:t>
       </w:r>
       <w:fldSimple w:instr="SEQ Figure \* ARABIC ">
         <w:r>
-          <w:t>71</w:t>
+          <w:t>75</w:t>
         </w:r>
       </w:fldSimple>
       <w:r>
@@ -9190,7 +9722,7 @@
       <w:r>
         <w:t xml:space="preserve"> </w:t>
       </w:r>
-      <w:bookmarkEnd w:id="212"/>
+      <w:bookmarkEnd w:id="218"/>
       <w:r>
         <w:t xml:space="preserve">Figura 8.11: Porcentaje de ingresos provenientes del Recetario oficial y conformidad respecto a la implementación del Recetario oficial electrónico (ROE)</w:t>
       </w:r>
@@ -9215,7 +9747,7 @@
                     </pic:cNvPicPr>
                   </pic:nvPicPr>
                   <pic:blipFill>
-                    <a:blip r:embed="rId213"/>
+                    <a:blip r:embed="rId219"/>
                     <a:stretch>
                       <a:fillRect/>
                     </a:stretch>
@@ -9246,13 +9778,13 @@
       <w:pPr>
         <w:pStyle w:val="ImageCaption"/>
       </w:pPr>
-      <w:bookmarkStart w:id="214" w:name="fig72"/>
+      <w:bookmarkStart w:id="220" w:name="fig76"/>
       <w:r>
         <w:t xml:space="preserve">Figure </w:t>
       </w:r>
       <w:fldSimple w:instr="SEQ Figure \* ARABIC ">
         <w:r>
-          <w:t>72</w:t>
+          <w:t>76</w:t>
         </w:r>
       </w:fldSimple>
       <w:r>
@@ -9261,7 +9793,7 @@
       <w:r>
         <w:t xml:space="preserve"> </w:t>
       </w:r>
-      <w:bookmarkEnd w:id="214"/>
+      <w:bookmarkEnd w:id="220"/>
       <w:r>
         <w:t xml:space="preserve">Figura 8.12: Porcentaje de los FRE que cuentan con ordenanza para definir el costo de los recetarios oficiales</w:t>
       </w:r>
@@ -9286,8 +9818,8 @@
         <w:t xml:space="preserve">exhibe el porcentaje de los territorios que cuentan con ordenanza para definir el costo de los recetarios oficiales.</w:t>
       </w:r>
     </w:p>
-    <w:bookmarkEnd w:id="215"/>
-    <w:bookmarkStart w:id="216" w:name="seguimiento-y-control-de-ro-1"/>
+    <w:bookmarkEnd w:id="221"/>
+    <w:bookmarkStart w:id="222" w:name="seguimiento-y-control-de-ro-1"/>
     <w:p>
       <w:pPr>
         <w:pStyle w:val="Heading3"/>
@@ -9321,8 +9853,8 @@
         <w:t xml:space="preserve">La mayoría de los entes territoriales cuentan con dos actividades principales para llevar el correcto seguimiento al uso de los recetarios. Estas actividades corresponden a la verificación en la base de datos de ventas de recetarios oficiales y las visitas de vigilancia a las instituciones o prestadores independientes. Estas actividades son un gran apoyo para la consolidación de esta información de manera periódica, además las visitas de vigilancia a las instituciones y prestadores independientes es la actividad de mayor impacto que gestionan los entes territoriales. A partir de lo anterior, la región Andina sur presenta un seguimiento cercano y un control efectivo, en cuanto al manejo de los recetarios.</w:t>
       </w:r>
     </w:p>
-    <w:bookmarkEnd w:id="216"/>
-    <w:bookmarkStart w:id="217" w:name="X161bf645a8ddbfd62e6c3b5999281b4edb216af"/>
+    <w:bookmarkEnd w:id="222"/>
+    <w:bookmarkStart w:id="223" w:name="X161bf645a8ddbfd62e6c3b5999281b4edb216af"/>
     <w:p>
       <w:pPr>
         <w:pStyle w:val="Heading3"/>
@@ -9356,8 +9888,8 @@
         <w:t xml:space="preserve">En este sentido, podría afirmarse que ningún departamento de la región Andina sur lleva a cabo la consolidación e inventario de la información comprendida en los recetarios oficiales que retornan al FRE de cada territorio. La razón principal por la que no se lleva a cabo este proceso internamente en el FRE es el escaso recurso humano.</w:t>
       </w:r>
     </w:p>
-    <w:bookmarkEnd w:id="217"/>
-    <w:bookmarkStart w:id="220" w:name="ruta-tecnológica.-1"/>
+    <w:bookmarkEnd w:id="223"/>
+    <w:bookmarkStart w:id="226" w:name="ruta-tecnológica.-1"/>
     <w:p>
       <w:pPr>
         <w:pStyle w:val="Heading3"/>
@@ -9563,7 +10095,7 @@
                     </pic:cNvPicPr>
                   </pic:nvPicPr>
                   <pic:blipFill>
-                    <a:blip r:embed="rId218"/>
+                    <a:blip r:embed="rId224"/>
                     <a:stretch>
                       <a:fillRect/>
                     </a:stretch>
@@ -9594,13 +10126,13 @@
       <w:pPr>
         <w:pStyle w:val="ImageCaption"/>
       </w:pPr>
-      <w:bookmarkStart w:id="219" w:name="fig73"/>
+      <w:bookmarkStart w:id="225" w:name="fig77"/>
       <w:r>
         <w:t xml:space="preserve">Figure </w:t>
       </w:r>
       <w:fldSimple w:instr="SEQ Figure \* ARABIC ">
         <w:r>
-          <w:t>73</w:t>
+          <w:t>77</w:t>
         </w:r>
       </w:fldSimple>
       <w:r>
@@ -9609,13 +10141,13 @@
       <w:r>
         <w:t xml:space="preserve"> </w:t>
       </w:r>
-      <w:bookmarkEnd w:id="219"/>
+      <w:bookmarkEnd w:id="225"/>
       <w:r>
         <w:t xml:space="preserve">Figura 8.13: Estado actual de la conexión a internet de los FRE de la región Andina Sur.</w:t>
       </w:r>
     </w:p>
-    <w:bookmarkEnd w:id="220"/>
-    <w:bookmarkStart w:id="223" w:name="proyección-de-compra-mme-1"/>
+    <w:bookmarkEnd w:id="226"/>
+    <w:bookmarkStart w:id="229" w:name="proyección-de-compra-mme-1"/>
     <w:p>
       <w:pPr>
         <w:pStyle w:val="Heading3"/>
@@ -9676,7 +10208,7 @@
                     </pic:cNvPicPr>
                   </pic:nvPicPr>
                   <pic:blipFill>
-                    <a:blip r:embed="rId221"/>
+                    <a:blip r:embed="rId227"/>
                     <a:stretch>
                       <a:fillRect/>
                     </a:stretch>
@@ -9707,13 +10239,13 @@
       <w:pPr>
         <w:pStyle w:val="ImageCaption"/>
       </w:pPr>
-      <w:bookmarkStart w:id="222" w:name="fig74"/>
+      <w:bookmarkStart w:id="228" w:name="fig78"/>
       <w:r>
         <w:t xml:space="preserve">Figure </w:t>
       </w:r>
       <w:fldSimple w:instr="SEQ Figure \* ARABIC ">
         <w:r>
-          <w:t>74</w:t>
+          <w:t>78</w:t>
         </w:r>
       </w:fldSimple>
       <w:r>
@@ -9722,7 +10254,7 @@
       <w:r>
         <w:t xml:space="preserve"> </w:t>
       </w:r>
-      <w:bookmarkEnd w:id="222"/>
+      <w:bookmarkEnd w:id="228"/>
       <w:r>
         <w:t xml:space="preserve">Figura 8.14: Percepción de los FRE de la región Andina Sur respecto a Colombia compra eficiente</w:t>
       </w:r>
@@ -9735,8 +10267,8 @@
         <w:t xml:space="preserve">Este indicador nos habla de la adecuada captación de parte de los FRE de está region hacia las capacitaciones en torno al manejo de la plataforma Colombia compra eficiente, que a nivel nacional es un aspecto necesario y útil para los FRE con poca experiencia.</w:t>
       </w:r>
     </w:p>
-    <w:bookmarkEnd w:id="223"/>
-    <w:bookmarkStart w:id="226" w:name="recepción-técnica.-1"/>
+    <w:bookmarkEnd w:id="229"/>
+    <w:bookmarkStart w:id="232" w:name="recepción-técnica.-1"/>
     <w:p>
       <w:pPr>
         <w:pStyle w:val="Heading3"/>
@@ -9791,7 +10323,7 @@
                     </pic:cNvPicPr>
                   </pic:nvPicPr>
                   <pic:blipFill>
-                    <a:blip r:embed="rId224"/>
+                    <a:blip r:embed="rId230"/>
                     <a:stretch>
                       <a:fillRect/>
                     </a:stretch>
@@ -9822,13 +10354,13 @@
       <w:pPr>
         <w:pStyle w:val="ImageCaption"/>
       </w:pPr>
-      <w:bookmarkStart w:id="225" w:name="fig75"/>
+      <w:bookmarkStart w:id="231" w:name="fig79"/>
       <w:r>
         <w:t xml:space="preserve">Figure </w:t>
       </w:r>
       <w:fldSimple w:instr="SEQ Figure \* ARABIC ">
         <w:r>
-          <w:t>75</w:t>
+          <w:t>79</w:t>
         </w:r>
       </w:fldSimple>
       <w:r>
@@ -9837,7 +10369,7 @@
       <w:r>
         <w:t xml:space="preserve"> </w:t>
       </w:r>
-      <w:bookmarkEnd w:id="225"/>
+      <w:bookmarkEnd w:id="231"/>
       <w:r>
         <w:t xml:space="preserve">Figura 8.15: Tiempo de recepción técnica y almacenamiento de los FRE en la región Andina Sur</w:t>
       </w:r>
@@ -9850,8 +10382,8 @@
         <w:t xml:space="preserve">Culminado el proceso de recepción de medicamentos y de asegurarse que la orden de compra está completa y conforme, se procede a realizar un acta de recepción, seguido del almacenamiento de los productos en el área dispuesta para ello.</w:t>
       </w:r>
     </w:p>
-    <w:bookmarkEnd w:id="226"/>
-    <w:bookmarkStart w:id="229" w:name="almacenamiento-e-inventario-de-mme-1"/>
+    <w:bookmarkEnd w:id="232"/>
+    <w:bookmarkStart w:id="235" w:name="almacenamiento-e-inventario-de-mme-1"/>
     <w:p>
       <w:pPr>
         <w:pStyle w:val="Heading3"/>
@@ -9889,7 +10421,7 @@
                     </pic:cNvPicPr>
                   </pic:nvPicPr>
                   <pic:blipFill>
-                    <a:blip r:embed="rId227"/>
+                    <a:blip r:embed="rId233"/>
                     <a:stretch>
                       <a:fillRect/>
                     </a:stretch>
@@ -9920,13 +10452,13 @@
       <w:pPr>
         <w:pStyle w:val="ImageCaption"/>
       </w:pPr>
-      <w:bookmarkStart w:id="228" w:name="fig76"/>
+      <w:bookmarkStart w:id="234" w:name="fig80"/>
       <w:r>
         <w:t xml:space="preserve">Figure </w:t>
       </w:r>
       <w:fldSimple w:instr="SEQ Figure \* ARABIC ">
         <w:r>
-          <w:t>76</w:t>
+          <w:t>80</w:t>
         </w:r>
       </w:fldSimple>
       <w:r>
@@ -9935,7 +10467,7 @@
       <w:r>
         <w:t xml:space="preserve"> </w:t>
       </w:r>
-      <w:bookmarkEnd w:id="228"/>
+      <w:bookmarkEnd w:id="234"/>
       <w:r>
         <w:t xml:space="preserve">Figura 8.16: Ponderación de procesos de adquisición en región Andina Sur</w:t>
       </w:r>
@@ -9996,8 +10528,8 @@
         <w:t xml:space="preserve">Por último, se comprende como oportunidad de mejora y seguimiento para el departamento del Huila la necesidad de revisar a detalle las existencias y manejo de productos considerados para el departamento de baja rotación los cuales se identifica un alto riesgo de vencimiento.</w:t>
       </w:r>
     </w:p>
-    <w:bookmarkEnd w:id="229"/>
-    <w:bookmarkStart w:id="230" w:name="X6b0d3cbe59f2e4485d35bea6be212c33d36f100"/>
+    <w:bookmarkEnd w:id="235"/>
+    <w:bookmarkStart w:id="236" w:name="X6b0d3cbe59f2e4485d35bea6be212c33d36f100"/>
     <w:p>
       <w:pPr>
         <w:pStyle w:val="Heading3"/>
@@ -10031,9 +10563,9 @@
         <w:t xml:space="preserve">Por otro lado, tenemos a los departamentos como Antioquia y Quindío, donde tienen filiales de droguerías que realizan la venta directa a pacientes, descentralizando esta función al FRE. Los mismos, se encargan de capacitar y hacer seguimiento a los establecimientos para evitar el desvìo de MME. Sin embargo, el departamento de Huila, el cual realiza la venta directa a pacientes, se encontró que los controles realizados para la venta directa a pacientes no se cumplen en la totalidad de las ventas, efecto que podría generar un aumento en las posibilidades de encontrar escenarios de fraude o desvíos.</w:t>
       </w:r>
     </w:p>
-    <w:bookmarkEnd w:id="230"/>
-    <w:bookmarkEnd w:id="231"/>
-    <w:bookmarkStart w:id="236" w:name="región-caribe"/>
+    <w:bookmarkEnd w:id="236"/>
+    <w:bookmarkEnd w:id="237"/>
+    <w:bookmarkStart w:id="242" w:name="región-caribe"/>
     <w:p>
       <w:pPr>
         <w:pStyle w:val="Heading2"/>
@@ -10071,7 +10603,7 @@
                     </pic:cNvPicPr>
                   </pic:nvPicPr>
                   <pic:blipFill>
-                    <a:blip r:embed="rId232"/>
+                    <a:blip r:embed="rId238"/>
                     <a:stretch>
                       <a:fillRect/>
                     </a:stretch>
@@ -10102,13 +10634,13 @@
       <w:pPr>
         <w:pStyle w:val="ImageCaption"/>
       </w:pPr>
-      <w:bookmarkStart w:id="233" w:name="fig77"/>
+      <w:bookmarkStart w:id="239" w:name="fig81"/>
       <w:r>
         <w:t xml:space="preserve">Figure </w:t>
       </w:r>
       <w:fldSimple w:instr="SEQ Figure \* ARABIC ">
         <w:r>
-          <w:t>77</w:t>
+          <w:t>81</w:t>
         </w:r>
       </w:fldSimple>
       <w:r>
@@ -10117,7 +10649,7 @@
       <w:r>
         <w:t xml:space="preserve"> </w:t>
       </w:r>
-      <w:bookmarkEnd w:id="233"/>
+      <w:bookmarkEnd w:id="239"/>
       <w:r>
         <w:t xml:space="preserve">Figura 8.17: Porcentaje de ganancias en el departamento para la region Caribe</w:t>
       </w:r>
@@ -10142,7 +10674,7 @@
                     </pic:cNvPicPr>
                   </pic:nvPicPr>
                   <pic:blipFill>
-                    <a:blip r:embed="rId234"/>
+                    <a:blip r:embed="rId240"/>
                     <a:stretch>
                       <a:fillRect/>
                     </a:stretch>
@@ -10173,13 +10705,13 @@
       <w:pPr>
         <w:pStyle w:val="ImageCaption"/>
       </w:pPr>
-      <w:bookmarkStart w:id="235" w:name="fig78"/>
+      <w:bookmarkStart w:id="241" w:name="fig82"/>
       <w:r>
         <w:t xml:space="preserve">Figure </w:t>
       </w:r>
       <w:fldSimple w:instr="SEQ Figure \* ARABIC ">
         <w:r>
-          <w:t>78</w:t>
+          <w:t>82</w:t>
         </w:r>
       </w:fldSimple>
       <w:r>
@@ -10188,7 +10720,7 @@
       <w:r>
         <w:t xml:space="preserve"> </w:t>
       </w:r>
-      <w:bookmarkEnd w:id="235"/>
+      <w:bookmarkEnd w:id="241"/>
       <w:r>
         <w:t xml:space="preserve">Figura 8.18: Tiempos de adquisición de recetarios en el departamento para la region Caribe</w:t>
       </w:r>
@@ -10197,7 +10729,7 @@
       <w:pPr>
         <w:numPr>
           <w:ilvl w:val="0"/>
-          <w:numId w:val="1010"/>
+          <w:numId w:val="1012"/>
         </w:numPr>
         <w:pStyle w:val="Compact"/>
       </w:pPr>
@@ -10209,7 +10741,7 @@
       <w:pPr>
         <w:numPr>
           <w:ilvl w:val="0"/>
-          <w:numId w:val="1010"/>
+          <w:numId w:val="1012"/>
         </w:numPr>
         <w:pStyle w:val="Compact"/>
       </w:pPr>
@@ -10221,7 +10753,7 @@
       <w:pPr>
         <w:numPr>
           <w:ilvl w:val="0"/>
-          <w:numId w:val="1010"/>
+          <w:numId w:val="1012"/>
         </w:numPr>
         <w:pStyle w:val="Compact"/>
       </w:pPr>
@@ -10233,7 +10765,7 @@
       <w:pPr>
         <w:numPr>
           <w:ilvl w:val="0"/>
-          <w:numId w:val="1010"/>
+          <w:numId w:val="1012"/>
         </w:numPr>
         <w:pStyle w:val="Compact"/>
       </w:pPr>
@@ -10245,7 +10777,7 @@
       <w:pPr>
         <w:numPr>
           <w:ilvl w:val="0"/>
-          <w:numId w:val="1010"/>
+          <w:numId w:val="1012"/>
         </w:numPr>
         <w:pStyle w:val="Compact"/>
       </w:pPr>
@@ -10257,7 +10789,7 @@
       <w:pPr>
         <w:numPr>
           <w:ilvl w:val="0"/>
-          <w:numId w:val="1010"/>
+          <w:numId w:val="1012"/>
         </w:numPr>
         <w:pStyle w:val="Compact"/>
       </w:pPr>
@@ -10269,7 +10801,7 @@
       <w:pPr>
         <w:numPr>
           <w:ilvl w:val="0"/>
-          <w:numId w:val="1010"/>
+          <w:numId w:val="1012"/>
         </w:numPr>
         <w:pStyle w:val="Compact"/>
       </w:pPr>
@@ -10281,7 +10813,7 @@
       <w:pPr>
         <w:numPr>
           <w:ilvl w:val="0"/>
-          <w:numId w:val="1010"/>
+          <w:numId w:val="1012"/>
         </w:numPr>
         <w:pStyle w:val="Compact"/>
       </w:pPr>
@@ -10289,8 +10821,8 @@
         <w:t xml:space="preserve">SUCRE</w:t>
       </w:r>
     </w:p>
-    <w:bookmarkEnd w:id="236"/>
-    <w:bookmarkStart w:id="241" w:name="región-orinoquía"/>
+    <w:bookmarkEnd w:id="242"/>
+    <w:bookmarkStart w:id="247" w:name="región-orinoquía"/>
     <w:p>
       <w:pPr>
         <w:pStyle w:val="Heading2"/>
@@ -10328,7 +10860,7 @@
                     </pic:cNvPicPr>
                   </pic:nvPicPr>
                   <pic:blipFill>
-                    <a:blip r:embed="rId237"/>
+                    <a:blip r:embed="rId243"/>
                     <a:stretch>
                       <a:fillRect/>
                     </a:stretch>
@@ -10359,13 +10891,13 @@
       <w:pPr>
         <w:pStyle w:val="ImageCaption"/>
       </w:pPr>
-      <w:bookmarkStart w:id="238" w:name="fig79"/>
+      <w:bookmarkStart w:id="244" w:name="fig83"/>
       <w:r>
         <w:t xml:space="preserve">Figure </w:t>
       </w:r>
       <w:fldSimple w:instr="SEQ Figure \* ARABIC ">
         <w:r>
-          <w:t>79</w:t>
+          <w:t>83</w:t>
         </w:r>
       </w:fldSimple>
       <w:r>
@@ -10374,7 +10906,7 @@
       <w:r>
         <w:t xml:space="preserve"> </w:t>
       </w:r>
-      <w:bookmarkEnd w:id="238"/>
+      <w:bookmarkEnd w:id="244"/>
       <w:r>
         <w:t xml:space="preserve">Figura 8.19: Porcentaje de ganancias en el departamento para la region Orinoquía</w:t>
       </w:r>
@@ -10399,7 +10931,7 @@
                     </pic:cNvPicPr>
                   </pic:nvPicPr>
                   <pic:blipFill>
-                    <a:blip r:embed="rId239"/>
+                    <a:blip r:embed="rId245"/>
                     <a:stretch>
                       <a:fillRect/>
                     </a:stretch>
@@ -10430,13 +10962,13 @@
       <w:pPr>
         <w:pStyle w:val="ImageCaption"/>
       </w:pPr>
-      <w:bookmarkStart w:id="240" w:name="fig80"/>
+      <w:bookmarkStart w:id="246" w:name="fig84"/>
       <w:r>
         <w:t xml:space="preserve">Figure </w:t>
       </w:r>
       <w:fldSimple w:instr="SEQ Figure \* ARABIC ">
         <w:r>
-          <w:t>80</w:t>
+          <w:t>84</w:t>
         </w:r>
       </w:fldSimple>
       <w:r>
@@ -10445,7 +10977,7 @@
       <w:r>
         <w:t xml:space="preserve"> </w:t>
       </w:r>
-      <w:bookmarkEnd w:id="240"/>
+      <w:bookmarkEnd w:id="246"/>
       <w:r>
         <w:t xml:space="preserve">Figura 8.20: Tiempos de adquisición de recetarios en el departamento para la region Orinoquía</w:t>
       </w:r>
@@ -10454,7 +10986,7 @@
       <w:pPr>
         <w:numPr>
           <w:ilvl w:val="0"/>
-          <w:numId w:val="1011"/>
+          <w:numId w:val="1013"/>
         </w:numPr>
         <w:pStyle w:val="Compact"/>
       </w:pPr>
@@ -10466,7 +10998,7 @@
       <w:pPr>
         <w:numPr>
           <w:ilvl w:val="0"/>
-          <w:numId w:val="1011"/>
+          <w:numId w:val="1013"/>
         </w:numPr>
         <w:pStyle w:val="Compact"/>
       </w:pPr>
@@ -10478,7 +11010,7 @@
       <w:pPr>
         <w:numPr>
           <w:ilvl w:val="0"/>
-          <w:numId w:val="1011"/>
+          <w:numId w:val="1013"/>
         </w:numPr>
         <w:pStyle w:val="Compact"/>
       </w:pPr>
@@ -10490,7 +11022,7 @@
       <w:pPr>
         <w:numPr>
           <w:ilvl w:val="0"/>
-          <w:numId w:val="1011"/>
+          <w:numId w:val="1013"/>
         </w:numPr>
         <w:pStyle w:val="Compact"/>
       </w:pPr>
@@ -10498,8 +11030,8 @@
         <w:t xml:space="preserve">VICHADA</w:t>
       </w:r>
     </w:p>
-    <w:bookmarkEnd w:id="241"/>
-    <w:bookmarkStart w:id="246" w:name="región-pacífica"/>
+    <w:bookmarkEnd w:id="247"/>
+    <w:bookmarkStart w:id="252" w:name="región-pacífica"/>
     <w:p>
       <w:pPr>
         <w:pStyle w:val="Heading2"/>
@@ -10537,7 +11069,7 @@
                     </pic:cNvPicPr>
                   </pic:nvPicPr>
                   <pic:blipFill>
-                    <a:blip r:embed="rId242"/>
+                    <a:blip r:embed="rId248"/>
                     <a:stretch>
                       <a:fillRect/>
                     </a:stretch>
@@ -10568,13 +11100,13 @@
       <w:pPr>
         <w:pStyle w:val="ImageCaption"/>
       </w:pPr>
-      <w:bookmarkStart w:id="243" w:name="fig81"/>
+      <w:bookmarkStart w:id="249" w:name="fig85"/>
       <w:r>
         <w:t xml:space="preserve">Figure </w:t>
       </w:r>
       <w:fldSimple w:instr="SEQ Figure \* ARABIC ">
         <w:r>
-          <w:t>81</w:t>
+          <w:t>85</w:t>
         </w:r>
       </w:fldSimple>
       <w:r>
@@ -10583,7 +11115,7 @@
       <w:r>
         <w:t xml:space="preserve"> </w:t>
       </w:r>
-      <w:bookmarkEnd w:id="243"/>
+      <w:bookmarkEnd w:id="249"/>
       <w:r>
         <w:t xml:space="preserve">Figura 8.21: Porcentaje de ganancias en el departamento para la region Pacífica</w:t>
       </w:r>
@@ -10608,7 +11140,7 @@
                     </pic:cNvPicPr>
                   </pic:nvPicPr>
                   <pic:blipFill>
-                    <a:blip r:embed="rId244"/>
+                    <a:blip r:embed="rId250"/>
                     <a:stretch>
                       <a:fillRect/>
                     </a:stretch>
@@ -10639,13 +11171,13 @@
       <w:pPr>
         <w:pStyle w:val="ImageCaption"/>
       </w:pPr>
-      <w:bookmarkStart w:id="245" w:name="fig82"/>
+      <w:bookmarkStart w:id="251" w:name="fig86"/>
       <w:r>
         <w:t xml:space="preserve">Figure </w:t>
       </w:r>
       <w:fldSimple w:instr="SEQ Figure \* ARABIC ">
         <w:r>
-          <w:t>82</w:t>
+          <w:t>86</w:t>
         </w:r>
       </w:fldSimple>
       <w:r>
@@ -10654,7 +11186,7 @@
       <w:r>
         <w:t xml:space="preserve"> </w:t>
       </w:r>
-      <w:bookmarkEnd w:id="245"/>
+      <w:bookmarkEnd w:id="251"/>
       <w:r>
         <w:t xml:space="preserve">Figura 8.22: Tiempos de adquisición de recetarios en el departamento para la region Pacífica</w:t>
       </w:r>
@@ -10663,7 +11195,7 @@
       <w:pPr>
         <w:numPr>
           <w:ilvl w:val="0"/>
-          <w:numId w:val="1012"/>
+          <w:numId w:val="1014"/>
         </w:numPr>
         <w:pStyle w:val="Compact"/>
       </w:pPr>
@@ -10675,7 +11207,7 @@
       <w:pPr>
         <w:numPr>
           <w:ilvl w:val="0"/>
-          <w:numId w:val="1012"/>
+          <w:numId w:val="1014"/>
         </w:numPr>
         <w:pStyle w:val="Compact"/>
       </w:pPr>
@@ -10687,7 +11219,7 @@
       <w:pPr>
         <w:numPr>
           <w:ilvl w:val="0"/>
-          <w:numId w:val="1012"/>
+          <w:numId w:val="1014"/>
         </w:numPr>
         <w:pStyle w:val="Compact"/>
       </w:pPr>
@@ -10699,7 +11231,7 @@
       <w:pPr>
         <w:numPr>
           <w:ilvl w:val="0"/>
-          <w:numId w:val="1012"/>
+          <w:numId w:val="1014"/>
         </w:numPr>
         <w:pStyle w:val="Compact"/>
       </w:pPr>
@@ -10707,9 +11239,9 @@
         <w:t xml:space="preserve">VALLE DEL CAUCA</w:t>
       </w:r>
     </w:p>
-    <w:bookmarkEnd w:id="246"/>
-    <w:bookmarkEnd w:id="247"/>
-    <w:bookmarkStart w:id="248" w:name="lineamientos-y-recomendaciones-generales"/>
+    <w:bookmarkEnd w:id="252"/>
+    <w:bookmarkEnd w:id="253"/>
+    <w:bookmarkStart w:id="254" w:name="lineamientos-y-recomendaciones-generales"/>
     <w:p>
       <w:pPr>
         <w:pStyle w:val="Heading1"/>
@@ -10727,8 +11259,8 @@
         <w:t xml:space="preserve">Lineamientos y Recomendaciones Generales</w:t>
       </w:r>
     </w:p>
-    <w:bookmarkEnd w:id="248"/>
-    <w:bookmarkStart w:id="249" w:name="glosario"/>
+    <w:bookmarkEnd w:id="254"/>
+    <w:bookmarkStart w:id="255" w:name="glosario"/>
     <w:p>
       <w:pPr>
         <w:pStyle w:val="Heading1"/>
@@ -10741,7 +11273,7 @@
       <w:pPr>
         <w:numPr>
           <w:ilvl w:val="0"/>
-          <w:numId w:val="1013"/>
+          <w:numId w:val="1015"/>
         </w:numPr>
       </w:pPr>
       <w:r>
@@ -10759,7 +11291,7 @@
       <w:pPr>
         <w:numPr>
           <w:ilvl w:val="0"/>
-          <w:numId w:val="1013"/>
+          <w:numId w:val="1015"/>
         </w:numPr>
       </w:pPr>
       <w:r>
@@ -10777,7 +11309,7 @@
       <w:pPr>
         <w:numPr>
           <w:ilvl w:val="0"/>
-          <w:numId w:val="1013"/>
+          <w:numId w:val="1015"/>
         </w:numPr>
       </w:pPr>
       <w:r>
@@ -10795,7 +11327,7 @@
       <w:pPr>
         <w:numPr>
           <w:ilvl w:val="0"/>
-          <w:numId w:val="1013"/>
+          <w:numId w:val="1015"/>
         </w:numPr>
       </w:pPr>
       <w:r>
@@ -10813,7 +11345,7 @@
       <w:pPr>
         <w:numPr>
           <w:ilvl w:val="0"/>
-          <w:numId w:val="1013"/>
+          <w:numId w:val="1015"/>
         </w:numPr>
       </w:pPr>
       <w:r>
@@ -10831,7 +11363,7 @@
       <w:pPr>
         <w:numPr>
           <w:ilvl w:val="0"/>
-          <w:numId w:val="1013"/>
+          <w:numId w:val="1015"/>
         </w:numPr>
       </w:pPr>
       <w:r>
@@ -10849,7 +11381,7 @@
       <w:pPr>
         <w:numPr>
           <w:ilvl w:val="0"/>
-          <w:numId w:val="1013"/>
+          <w:numId w:val="1015"/>
         </w:numPr>
       </w:pPr>
       <w:r>
@@ -10867,7 +11399,7 @@
       <w:pPr>
         <w:numPr>
           <w:ilvl w:val="0"/>
-          <w:numId w:val="1013"/>
+          <w:numId w:val="1015"/>
         </w:numPr>
       </w:pPr>
       <w:r>
@@ -10885,7 +11417,7 @@
       <w:pPr>
         <w:numPr>
           <w:ilvl w:val="0"/>
-          <w:numId w:val="1013"/>
+          <w:numId w:val="1015"/>
         </w:numPr>
       </w:pPr>
       <w:r>
@@ -10903,7 +11435,7 @@
       <w:pPr>
         <w:numPr>
           <w:ilvl w:val="0"/>
-          <w:numId w:val="1013"/>
+          <w:numId w:val="1015"/>
         </w:numPr>
       </w:pPr>
       <w:r>
@@ -10921,7 +11453,7 @@
       <w:pPr>
         <w:numPr>
           <w:ilvl w:val="0"/>
-          <w:numId w:val="1013"/>
+          <w:numId w:val="1015"/>
         </w:numPr>
       </w:pPr>
       <w:r>
@@ -10939,7 +11471,7 @@
       <w:pPr>
         <w:numPr>
           <w:ilvl w:val="0"/>
-          <w:numId w:val="1013"/>
+          <w:numId w:val="1015"/>
         </w:numPr>
       </w:pPr>
       <w:r>
@@ -10957,7 +11489,7 @@
       <w:pPr>
         <w:numPr>
           <w:ilvl w:val="0"/>
-          <w:numId w:val="1013"/>
+          <w:numId w:val="1015"/>
         </w:numPr>
       </w:pPr>
       <w:r>
@@ -10975,7 +11507,7 @@
       <w:pPr>
         <w:numPr>
           <w:ilvl w:val="0"/>
-          <w:numId w:val="1013"/>
+          <w:numId w:val="1015"/>
         </w:numPr>
       </w:pPr>
       <w:r>
@@ -10993,7 +11525,7 @@
       <w:pPr>
         <w:numPr>
           <w:ilvl w:val="0"/>
-          <w:numId w:val="1013"/>
+          <w:numId w:val="1015"/>
         </w:numPr>
       </w:pPr>
       <w:r>
@@ -11011,7 +11543,7 @@
       <w:pPr>
         <w:numPr>
           <w:ilvl w:val="0"/>
-          <w:numId w:val="1013"/>
+          <w:numId w:val="1015"/>
         </w:numPr>
       </w:pPr>
       <w:r>
@@ -11029,7 +11561,7 @@
       <w:pPr>
         <w:numPr>
           <w:ilvl w:val="0"/>
-          <w:numId w:val="1013"/>
+          <w:numId w:val="1015"/>
         </w:numPr>
       </w:pPr>
       <w:r>
@@ -11047,7 +11579,7 @@
       <w:pPr>
         <w:numPr>
           <w:ilvl w:val="0"/>
-          <w:numId w:val="1013"/>
+          <w:numId w:val="1015"/>
         </w:numPr>
       </w:pPr>
       <w:r>
@@ -11065,7 +11597,7 @@
       <w:pPr>
         <w:numPr>
           <w:ilvl w:val="0"/>
-          <w:numId w:val="1013"/>
+          <w:numId w:val="1015"/>
         </w:numPr>
       </w:pPr>
       <w:r>
@@ -11079,8 +11611,8 @@
         <w:t xml:space="preserve">: Es la modalidad en la cual se autoriza a los FRE a prestarse entre ellos medicamentos monopolio del Estado sin la necesidad de la autorización del FNE, con el fin de suplir los riesgos de desabastecimiento que hubiere a lugar y dar rotación a medicamentos que estén próximos a vencerse.</w:t>
       </w:r>
     </w:p>
-    <w:bookmarkEnd w:id="249"/>
-    <w:bookmarkStart w:id="251" w:name="créditos"/>
+    <w:bookmarkEnd w:id="255"/>
+    <w:bookmarkStart w:id="257" w:name="créditos"/>
     <w:p>
       <w:pPr>
         <w:pStyle w:val="Heading1"/>
@@ -11089,7 +11621,7 @@
         <w:t xml:space="preserve">Créditos</w:t>
       </w:r>
     </w:p>
-    <w:bookmarkStart w:id="250" w:name="grupo-desarrollador"/>
+    <w:bookmarkStart w:id="256" w:name="grupo-desarrollador"/>
     <w:p>
       <w:pPr>
         <w:pStyle w:val="Heading3"/>
@@ -11173,9 +11705,9 @@
         <w:t xml:space="preserve"> </w:t>
       </w:r>
     </w:p>
-    <w:bookmarkEnd w:id="250"/>
-    <w:bookmarkEnd w:id="251"/>
-    <w:bookmarkStart w:id="256" w:name="referencias"/>
+    <w:bookmarkEnd w:id="256"/>
+    <w:bookmarkEnd w:id="257"/>
+    <w:bookmarkStart w:id="263" w:name="referencias"/>
     <w:p>
       <w:pPr>
         <w:pStyle w:val="Heading1"/>
@@ -11184,8 +11716,8 @@
         <w:t xml:space="preserve">Referencias</w:t>
       </w:r>
     </w:p>
-    <w:bookmarkStart w:id="255" w:name="refs"/>
-    <w:bookmarkStart w:id="252" w:name="ref-Silver2017"/>
+    <w:bookmarkStart w:id="262" w:name="refs"/>
+    <w:bookmarkStart w:id="258" w:name="ref-Silver2017"/>
     <w:p>
       <w:pPr>
         <w:pStyle w:val="Bibliography"/>
@@ -11212,8 +11744,8 @@
         <w:t xml:space="preserve">. 4ed edición. Boca Raton, FL, USA: CRC Press; 2017.</w:t>
       </w:r>
     </w:p>
-    <w:bookmarkEnd w:id="252"/>
-    <w:bookmarkStart w:id="253" w:name="X4e956815ca1199d73a39485c932e7d8485463a0"/>
+    <w:bookmarkEnd w:id="258"/>
+    <w:bookmarkStart w:id="259" w:name="X4e956815ca1199d73a39485c932e7d8485463a0"/>
     <w:p>
       <w:pPr>
         <w:pStyle w:val="Bibliography"/>
@@ -11258,8 +11790,8 @@
         <w:t xml:space="preserve">. 2007.</w:t>
       </w:r>
     </w:p>
-    <w:bookmarkEnd w:id="253"/>
-    <w:bookmarkStart w:id="254" w:name="ref-HernandezVera2017"/>
+    <w:bookmarkEnd w:id="259"/>
+    <w:bookmarkStart w:id="260" w:name="ref-HernandezVera2017"/>
     <w:p>
       <w:pPr>
         <w:pStyle w:val="Bibliography"/>
@@ -11310,9 +11842,67 @@
         <w:t xml:space="preserve">gica de Colombia (UPTC), 2017.</w:t>
       </w:r>
     </w:p>
-    <w:bookmarkEnd w:id="254"/>
-    <w:bookmarkEnd w:id="255"/>
-    <w:bookmarkEnd w:id="256"/>
+    <w:bookmarkEnd w:id="260"/>
+    <w:bookmarkStart w:id="261" w:name="ref-MSPS1479-2006"/>
+    <w:p>
+      <w:pPr>
+        <w:pStyle w:val="Bibliography"/>
+      </w:pPr>
+      <w:r>
+        <w:t xml:space="preserve">4.</w:t>
+      </w:r>
+      <w:r>
+        <w:t xml:space="preserve"> </w:t>
+      </w:r>
+      <w:r>
+        <w:t xml:space="preserve">	</w:t>
+      </w:r>
+      <w:r>
+        <w:t xml:space="preserve">Ministerio de la Protección Social.</w:t>
+      </w:r>
+      <w:r>
+        <w:t xml:space="preserve"> </w:t>
+      </w:r>
+      <w:r>
+        <w:t xml:space="preserve">Resoluci</w:t>
+      </w:r>
+      <w:r>
+        <w:t xml:space="preserve">ó</w:t>
+      </w:r>
+      <w:r>
+        <w:t xml:space="preserve">n 1479 de 2006 de Ministerio de Protecci</w:t>
+      </w:r>
+      <w:r>
+        <w:t xml:space="preserve">ó</w:t>
+      </w:r>
+      <w:r>
+        <w:t xml:space="preserve">n Social: Por la cual se expiden normas para la creaci</w:t>
+      </w:r>
+      <w:r>
+        <w:t xml:space="preserve">ó</w:t>
+      </w:r>
+      <w:r>
+        <w:t xml:space="preserve">n y funcionamiento de los fondos rotatorios de estupefacientes, de las secretar</w:t>
+      </w:r>
+      <w:r>
+        <w:t xml:space="preserve">í</w:t>
+      </w:r>
+      <w:r>
+        <w:t xml:space="preserve">as, institutos o direcciones departamentales de salud y dem</w:t>
+      </w:r>
+      <w:r>
+        <w:t xml:space="preserve">á</w:t>
+      </w:r>
+      <w:r>
+        <w:t xml:space="preserve">s disposic</w:t>
+      </w:r>
+      <w:r>
+        <w:t xml:space="preserve">. 2006.</w:t>
+      </w:r>
+    </w:p>
+    <w:bookmarkEnd w:id="261"/>
+    <w:bookmarkEnd w:id="262"/>
+    <w:bookmarkEnd w:id="263"/>
     <w:sectPr/>
   </w:body>
 </w:document>
@@ -11647,6 +12237,12 @@
     <w:abstractNumId w:val="991"/>
   </w:num>
   <w:num w:numId="1013">
+    <w:abstractNumId w:val="991"/>
+  </w:num>
+  <w:num w:numId="1014">
+    <w:abstractNumId w:val="991"/>
+  </w:num>
+  <w:num w:numId="1015">
     <w:abstractNumId w:val="991"/>
   </w:num>
 </w:numbering>

</xml_diff>

<commit_message>
Modificaciones de graficos reunion de 29 de septiembre de 2021 -- se adiciona figura regresion
</commit_message>
<xml_diff>
--- a/reports/Libro/docs/InformeFinal.docx
+++ b/reports/Libro/docs/InformeFinal.docx
@@ -800,7 +800,7 @@
       </w:r>
     </w:p>
     <w:bookmarkEnd w:id="23"/>
-    <w:bookmarkStart w:id="48" w:name="estructura-del-fre"/>
+    <w:bookmarkStart w:id="49" w:name="estructura-del-fre"/>
     <w:p>
       <w:pPr>
         <w:pStyle w:val="Heading1"/>
@@ -1514,7 +1514,7 @@
       </w:r>
     </w:p>
     <w:bookmarkEnd w:id="44"/>
-    <w:bookmarkStart w:id="47" w:name="X883ad35e60b2ca55a9f4d6d920527bb0b8b7bad"/>
+    <w:bookmarkStart w:id="48" w:name="X883ad35e60b2ca55a9f4d6d920527bb0b8b7bad"/>
     <w:p>
       <w:pPr>
         <w:pStyle w:val="Heading2"/>
@@ -1624,9 +1624,315 @@
         </w:drawing>
       </w:r>
     </w:p>
-    <w:bookmarkEnd w:id="47"/>
+    <w:p>
+      <w:pPr>
+        <w:pStyle w:val="TableCaption"/>
+      </w:pPr>
+      <w:bookmarkStart w:id="47" w:name="table1"/>
+      <w:r>
+        <w:t xml:space="preserve">Table </w:t>
+      </w:r>
+      <w:fldSimple w:instr="SEQ Table \* ARABIC ">
+        <w:r>
+          <w:t>1</w:t>
+        </w:r>
+      </w:fldSimple>
+      <w:r>
+        <w:t xml:space="preserve">:</w:t>
+      </w:r>
+      <w:bookmarkEnd w:id="47"/>
+      <w:r>
+        <w:t xml:space="preserve"> </w:t>
+      </w:r>
+      <w:r>
+        <w:t xml:space="preserve">Tabla 4.1: Proporción de personas contratadas por región</w:t>
+      </w:r>
+    </w:p>
+    <w:tbl>
+      <w:tblPr>
+        <w:tblStyle w:val="Table"/>
+        <w:tblW w:type="auto" w:w="0"/>
+        <w:tblLook w:firstRow="1" w:lastRow="0" w:firstColumn="0" w:lastColumn="0" w:noHBand="0" w:noVBand="0" w:val="0020"/>
+        <w:tblCaption w:val="Tabla 4.1: Proporción de personas contratadas por región"/>
+      </w:tblPr>
+      <w:tblGrid>
+        <w:gridCol w:w="2640"/>
+        <w:gridCol w:w="2640"/>
+        <w:gridCol w:w="2640"/>
+      </w:tblGrid>
+      <w:tr>
+        <w:trPr>
+          <w:tblHeader w:val="true"/>
+        </w:trPr>
+        <w:tc>
+          <w:tcPr/>
+          <w:p>
+            <w:pPr>
+              <w:pStyle w:val="Compact"/>
+              <w:jc w:val="left"/>
+            </w:pPr>
+            <w:r>
+              <w:t xml:space="preserve">Región</w:t>
+            </w:r>
+          </w:p>
+        </w:tc>
+        <w:tc>
+          <w:tcPr/>
+          <w:p>
+            <w:pPr>
+              <w:pStyle w:val="Compact"/>
+              <w:jc w:val="left"/>
+            </w:pPr>
+            <w:r>
+              <w:t xml:space="preserve">Nombramiento</w:t>
+            </w:r>
+          </w:p>
+        </w:tc>
+        <w:tc>
+          <w:tcPr/>
+          <w:p>
+            <w:pPr>
+              <w:pStyle w:val="Compact"/>
+              <w:jc w:val="left"/>
+            </w:pPr>
+            <w:r>
+              <w:t xml:space="preserve">Contratación</w:t>
+            </w:r>
+          </w:p>
+        </w:tc>
+      </w:tr>
+      <w:tr>
+        <w:tc>
+          <w:tcPr/>
+          <w:p>
+            <w:pPr>
+              <w:pStyle w:val="Compact"/>
+              <w:jc w:val="left"/>
+            </w:pPr>
+            <w:r>
+              <w:t xml:space="preserve">Amazonía</w:t>
+            </w:r>
+          </w:p>
+        </w:tc>
+        <w:tc>
+          <w:tcPr/>
+          <w:p>
+            <w:pPr>
+              <w:pStyle w:val="Compact"/>
+              <w:jc w:val="left"/>
+            </w:pPr>
+            <w:r>
+              <w:t xml:space="preserve">21.43%</w:t>
+            </w:r>
+          </w:p>
+        </w:tc>
+        <w:tc>
+          <w:tcPr/>
+          <w:p>
+            <w:pPr>
+              <w:pStyle w:val="Compact"/>
+              <w:jc w:val="left"/>
+            </w:pPr>
+            <w:r>
+              <w:t xml:space="preserve">78.57%</w:t>
+            </w:r>
+          </w:p>
+        </w:tc>
+      </w:tr>
+      <w:tr>
+        <w:tc>
+          <w:tcPr/>
+          <w:p>
+            <w:pPr>
+              <w:pStyle w:val="Compact"/>
+              <w:jc w:val="left"/>
+            </w:pPr>
+            <w:r>
+              <w:t xml:space="preserve">Caribe</w:t>
+            </w:r>
+          </w:p>
+        </w:tc>
+        <w:tc>
+          <w:tcPr/>
+          <w:p>
+            <w:pPr>
+              <w:pStyle w:val="Compact"/>
+              <w:jc w:val="left"/>
+            </w:pPr>
+            <w:r>
+              <w:t xml:space="preserve">42.86%</w:t>
+            </w:r>
+          </w:p>
+        </w:tc>
+        <w:tc>
+          <w:tcPr/>
+          <w:p>
+            <w:pPr>
+              <w:pStyle w:val="Compact"/>
+              <w:jc w:val="left"/>
+            </w:pPr>
+            <w:r>
+              <w:t xml:space="preserve">57.14%</w:t>
+            </w:r>
+          </w:p>
+        </w:tc>
+      </w:tr>
+      <w:tr>
+        <w:tc>
+          <w:tcPr/>
+          <w:p>
+            <w:pPr>
+              <w:pStyle w:val="Compact"/>
+              <w:jc w:val="left"/>
+            </w:pPr>
+            <w:r>
+              <w:t xml:space="preserve">Central</w:t>
+            </w:r>
+          </w:p>
+        </w:tc>
+        <w:tc>
+          <w:tcPr/>
+          <w:p>
+            <w:pPr>
+              <w:pStyle w:val="Compact"/>
+              <w:jc w:val="left"/>
+            </w:pPr>
+            <w:r>
+              <w:t xml:space="preserve">41.38%</w:t>
+            </w:r>
+          </w:p>
+        </w:tc>
+        <w:tc>
+          <w:tcPr/>
+          <w:p>
+            <w:pPr>
+              <w:pStyle w:val="Compact"/>
+              <w:jc w:val="left"/>
+            </w:pPr>
+            <w:r>
+              <w:t xml:space="preserve">58.62%</w:t>
+            </w:r>
+          </w:p>
+        </w:tc>
+      </w:tr>
+      <w:tr>
+        <w:tc>
+          <w:tcPr/>
+          <w:p>
+            <w:pPr>
+              <w:pStyle w:val="Compact"/>
+              <w:jc w:val="left"/>
+            </w:pPr>
+            <w:r>
+              <w:t xml:space="preserve">Eje Cafetero</w:t>
+            </w:r>
+          </w:p>
+        </w:tc>
+        <w:tc>
+          <w:tcPr/>
+          <w:p>
+            <w:pPr>
+              <w:pStyle w:val="Compact"/>
+              <w:jc w:val="left"/>
+            </w:pPr>
+            <w:r>
+              <w:t xml:space="preserve">58.33%</w:t>
+            </w:r>
+          </w:p>
+        </w:tc>
+        <w:tc>
+          <w:tcPr/>
+          <w:p>
+            <w:pPr>
+              <w:pStyle w:val="Compact"/>
+              <w:jc w:val="left"/>
+            </w:pPr>
+            <w:r>
+              <w:t xml:space="preserve">41.67%</w:t>
+            </w:r>
+          </w:p>
+        </w:tc>
+      </w:tr>
+      <w:tr>
+        <w:tc>
+          <w:tcPr/>
+          <w:p>
+            <w:pPr>
+              <w:pStyle w:val="Compact"/>
+              <w:jc w:val="left"/>
+            </w:pPr>
+            <w:r>
+              <w:t xml:space="preserve">Orinoquía</w:t>
+            </w:r>
+          </w:p>
+        </w:tc>
+        <w:tc>
+          <w:tcPr/>
+          <w:p>
+            <w:pPr>
+              <w:pStyle w:val="Compact"/>
+              <w:jc w:val="left"/>
+            </w:pPr>
+            <w:r>
+              <w:t xml:space="preserve">45.45%</w:t>
+            </w:r>
+          </w:p>
+        </w:tc>
+        <w:tc>
+          <w:tcPr/>
+          <w:p>
+            <w:pPr>
+              <w:pStyle w:val="Compact"/>
+              <w:jc w:val="left"/>
+            </w:pPr>
+            <w:r>
+              <w:t xml:space="preserve">54.55%</w:t>
+            </w:r>
+          </w:p>
+        </w:tc>
+      </w:tr>
+      <w:tr>
+        <w:tc>
+          <w:tcPr/>
+          <w:p>
+            <w:pPr>
+              <w:pStyle w:val="Compact"/>
+              <w:jc w:val="left"/>
+            </w:pPr>
+            <w:r>
+              <w:t xml:space="preserve">Pacífico</w:t>
+            </w:r>
+          </w:p>
+        </w:tc>
+        <w:tc>
+          <w:tcPr/>
+          <w:p>
+            <w:pPr>
+              <w:pStyle w:val="Compact"/>
+              <w:jc w:val="left"/>
+            </w:pPr>
+            <w:r>
+              <w:t xml:space="preserve">19.23%</w:t>
+            </w:r>
+          </w:p>
+        </w:tc>
+        <w:tc>
+          <w:tcPr/>
+          <w:p>
+            <w:pPr>
+              <w:pStyle w:val="Compact"/>
+              <w:jc w:val="left"/>
+            </w:pPr>
+            <w:r>
+              <w:t xml:space="preserve">80.77%</w:t>
+            </w:r>
+          </w:p>
+        </w:tc>
+      </w:tr>
+    </w:tbl>
     <w:bookmarkEnd w:id="48"/>
-    <w:bookmarkStart w:id="96" w:name="recetarios-oficiales"/>
+    <w:bookmarkEnd w:id="49"/>
+    <w:bookmarkStart w:id="99" w:name="recetarios-oficiales"/>
     <w:p>
       <w:pPr>
         <w:pStyle w:val="Heading1"/>
@@ -1644,7 +1950,7 @@
         <w:t xml:space="preserve">Recetarios oficiales</w:t>
       </w:r>
     </w:p>
-    <w:bookmarkStart w:id="57" w:name="existencia-de-recetarios"/>
+    <w:bookmarkStart w:id="58" w:name="existencia-de-recetarios"/>
     <w:p>
       <w:pPr>
         <w:pStyle w:val="Heading2"/>
@@ -1682,7 +1988,7 @@
                     </pic:cNvPicPr>
                   </pic:nvPicPr>
                   <pic:blipFill>
-                    <a:blip r:embed="rId49"/>
+                    <a:blip r:embed="rId50"/>
                     <a:stretch>
                       <a:fillRect/>
                     </a:stretch>
@@ -1713,7 +2019,7 @@
       <w:pPr>
         <w:pStyle w:val="ImageCaption"/>
       </w:pPr>
-      <w:bookmarkStart w:id="50" w:name="fig10"/>
+      <w:bookmarkStart w:id="51" w:name="fig10"/>
       <w:r>
         <w:t xml:space="preserve">Figure </w:t>
       </w:r>
@@ -1728,7 +2034,7 @@
       <w:r>
         <w:t xml:space="preserve"> </w:t>
       </w:r>
-      <w:bookmarkEnd w:id="50"/>
+      <w:bookmarkEnd w:id="51"/>
       <w:r>
         <w:t xml:space="preserve">Figura 5.1: N.° de existencias de recetarios en el FRE</w:t>
       </w:r>
@@ -1753,7 +2059,7 @@
                     </pic:cNvPicPr>
                   </pic:nvPicPr>
                   <pic:blipFill>
-                    <a:blip r:embed="rId51"/>
+                    <a:blip r:embed="rId52"/>
                     <a:stretch>
                       <a:fillRect/>
                     </a:stretch>
@@ -1784,7 +2090,7 @@
       <w:pPr>
         <w:pStyle w:val="ImageCaption"/>
       </w:pPr>
-      <w:bookmarkStart w:id="52" w:name="fig11"/>
+      <w:bookmarkStart w:id="53" w:name="fig11"/>
       <w:r>
         <w:t xml:space="preserve">Figure </w:t>
       </w:r>
@@ -1799,7 +2105,7 @@
       <w:r>
         <w:t xml:space="preserve"> </w:t>
       </w:r>
-      <w:bookmarkEnd w:id="52"/>
+      <w:bookmarkEnd w:id="53"/>
       <w:r>
         <w:t xml:space="preserve">Figura 5.2: N.° de recetarios circulantes en el departamento</w:t>
       </w:r>
@@ -1824,7 +2130,7 @@
                     </pic:cNvPicPr>
                   </pic:nvPicPr>
                   <pic:blipFill>
-                    <a:blip r:embed="rId53"/>
+                    <a:blip r:embed="rId54"/>
                     <a:stretch>
                       <a:fillRect/>
                     </a:stretch>
@@ -1855,7 +2161,7 @@
       <w:pPr>
         <w:pStyle w:val="ImageCaption"/>
       </w:pPr>
-      <w:bookmarkStart w:id="54" w:name="fig12"/>
+      <w:bookmarkStart w:id="55" w:name="fig12"/>
       <w:r>
         <w:t xml:space="preserve">Figure </w:t>
       </w:r>
@@ -1870,7 +2176,7 @@
       <w:r>
         <w:t xml:space="preserve"> </w:t>
       </w:r>
-      <w:bookmarkEnd w:id="54"/>
+      <w:bookmarkEnd w:id="55"/>
       <w:r>
         <w:t xml:space="preserve">Figura 5.3: Duración de existencia de recetarios en el FRE</w:t>
       </w:r>
@@ -1895,7 +2201,7 @@
                     </pic:cNvPicPr>
                   </pic:nvPicPr>
                   <pic:blipFill>
-                    <a:blip r:embed="rId55"/>
+                    <a:blip r:embed="rId56"/>
                     <a:stretch>
                       <a:fillRect/>
                     </a:stretch>
@@ -1926,7 +2232,7 @@
       <w:pPr>
         <w:pStyle w:val="ImageCaption"/>
       </w:pPr>
-      <w:bookmarkStart w:id="56" w:name="fig13"/>
+      <w:bookmarkStart w:id="57" w:name="fig13"/>
       <w:r>
         <w:t xml:space="preserve">Figure </w:t>
       </w:r>
@@ -1941,13 +2247,13 @@
       <w:r>
         <w:t xml:space="preserve"> </w:t>
       </w:r>
-      <w:bookmarkEnd w:id="56"/>
+      <w:bookmarkEnd w:id="57"/>
       <w:r>
         <w:t xml:space="preserve">Figura 5.4: N.° de prescripciones por recetario</w:t>
       </w:r>
     </w:p>
-    <w:bookmarkEnd w:id="57"/>
-    <w:bookmarkStart w:id="66" w:name="costos-de-recetarios"/>
+    <w:bookmarkEnd w:id="58"/>
+    <w:bookmarkStart w:id="69" w:name="costos-de-recetarios"/>
     <w:p>
       <w:pPr>
         <w:pStyle w:val="Heading2"/>
@@ -1985,7 +2291,7 @@
                     </pic:cNvPicPr>
                   </pic:nvPicPr>
                   <pic:blipFill>
-                    <a:blip r:embed="rId58"/>
+                    <a:blip r:embed="rId59"/>
                     <a:stretch>
                       <a:fillRect/>
                     </a:stretch>
@@ -2016,7 +2322,7 @@
       <w:pPr>
         <w:pStyle w:val="ImageCaption"/>
       </w:pPr>
-      <w:bookmarkStart w:id="59" w:name="fig14"/>
+      <w:bookmarkStart w:id="60" w:name="fig14"/>
       <w:r>
         <w:t xml:space="preserve">Figure </w:t>
       </w:r>
@@ -2031,32 +2337,32 @@
       <w:r>
         <w:t xml:space="preserve"> </w:t>
       </w:r>
-      <w:bookmarkEnd w:id="59"/>
+      <w:bookmarkEnd w:id="60"/>
       <w:r>
         <w:t xml:space="preserve">Figura 5.5: Comparativo de costo vs precio de recetarios por departamento</w:t>
       </w:r>
     </w:p>
     <w:p>
       <w:pPr>
-        <w:pStyle w:val="CaptionedFigure"/>
+        <w:pStyle w:val="BodyText"/>
       </w:pPr>
       <w:r>
         <w:drawing>
           <wp:inline>
             <wp:extent cx="5334000" cy="4000500"/>
             <wp:effectExtent b="0" l="0" r="0" t="0"/>
-            <wp:docPr descr="Figura 5.6: Comparativo de costo vs precio y márgen de beneficio" title="" id="1" name="Picture"/>
+            <wp:docPr descr="Figura 5.6: Márgen de ganancia por recetario" title="" id="1" name="Picture"/>
             <a:graphic>
               <a:graphicData uri="http://schemas.openxmlformats.org/drawingml/2006/picture">
                 <pic:pic>
                   <pic:nvPicPr>
-                    <pic:cNvPr descr="InformeFinal_files/figure-docx/comparativoDepartamentos-1.png" id="0" name="Picture"/>
+                    <pic:cNvPr descr="InformeFinal_files/figure-docx/comparativoDepartamentos0-1.png" id="0" name="Picture"/>
                     <pic:cNvPicPr>
                       <a:picLocks noChangeArrowheads="1" noChangeAspect="1"/>
                     </pic:cNvPicPr>
                   </pic:nvPicPr>
                   <pic:blipFill>
-                    <a:blip r:embed="rId60"/>
+                    <a:blip r:embed="rId61"/>
                     <a:stretch>
                       <a:fillRect/>
                     </a:stretch>
@@ -2082,29 +2388,50 @@
           </wp:inline>
         </w:drawing>
       </w:r>
-    </w:p>
-    <w:p>
-      <w:pPr>
-        <w:pStyle w:val="ImageCaption"/>
-      </w:pPr>
-      <w:bookmarkStart w:id="61" w:name="fig15"/>
-      <w:r>
-        <w:t xml:space="preserve">Figure </w:t>
-      </w:r>
-      <w:fldSimple w:instr="SEQ Figure \* ARABIC ">
-        <w:r>
-          <w:t>15</w:t>
-        </w:r>
-      </w:fldSimple>
-      <w:r>
-        <w:t xml:space="preserve">:</w:t>
-      </w:r>
-      <w:r>
-        <w:t xml:space="preserve"> </w:t>
-      </w:r>
-      <w:bookmarkEnd w:id="61"/>
-      <w:r>
-        <w:t xml:space="preserve">Figura 5.6: Comparativo de costo vs precio y márgen de beneficio</w:t>
+      <w:r>
+        <w:t xml:space="preserve"> </w:t>
+      </w:r>
+      <w:r>
+        <w:drawing>
+          <wp:inline>
+            <wp:extent cx="5334000" cy="4000500"/>
+            <wp:effectExtent b="0" l="0" r="0" t="0"/>
+            <wp:docPr descr="Figura 5.7: Mapa de márgenes de ganancia por recetario" title="" id="1" name="Picture"/>
+            <a:graphic>
+              <a:graphicData uri="http://schemas.openxmlformats.org/drawingml/2006/picture">
+                <pic:pic>
+                  <pic:nvPicPr>
+                    <pic:cNvPr descr="InformeFinal_files/figure-docx/comparativoDepartamentos1-1.png" id="0" name="Picture"/>
+                    <pic:cNvPicPr>
+                      <a:picLocks noChangeArrowheads="1" noChangeAspect="1"/>
+                    </pic:cNvPicPr>
+                  </pic:nvPicPr>
+                  <pic:blipFill>
+                    <a:blip r:embed="rId62"/>
+                    <a:stretch>
+                      <a:fillRect/>
+                    </a:stretch>
+                  </pic:blipFill>
+                  <pic:spPr bwMode="auto">
+                    <a:xfrm>
+                      <a:off x="0" y="0"/>
+                      <a:ext cx="5334000" cy="4000500"/>
+                    </a:xfrm>
+                    <a:prstGeom prst="rect">
+                      <a:avLst/>
+                    </a:prstGeom>
+                    <a:noFill/>
+                    <a:ln w="9525">
+                      <a:noFill/>
+                      <a:headEnd/>
+                      <a:tailEnd/>
+                    </a:ln>
+                  </pic:spPr>
+                </pic:pic>
+              </a:graphicData>
+            </a:graphic>
+          </wp:inline>
+        </w:drawing>
       </w:r>
     </w:p>
     <w:p>
@@ -2116,7 +2443,7 @@
           <wp:inline>
             <wp:extent cx="5334000" cy="2667000"/>
             <wp:effectExtent b="0" l="0" r="0" t="0"/>
-            <wp:docPr descr="Figura 5.7: Comparativo de costo vs precio y márgen de beneficio (2)" title="" id="1" name="Picture"/>
+            <wp:docPr descr="Figura 5.8: Comparativo de costo vs precio y márgen de beneficio (2)" title="" id="1" name="Picture"/>
             <a:graphic>
               <a:graphicData uri="http://schemas.openxmlformats.org/drawingml/2006/picture">
                 <pic:pic>
@@ -2127,7 +2454,7 @@
                     </pic:cNvPicPr>
                   </pic:nvPicPr>
                   <pic:blipFill>
-                    <a:blip r:embed="rId62"/>
+                    <a:blip r:embed="rId63"/>
                     <a:stretch>
                       <a:fillRect/>
                     </a:stretch>
@@ -2158,13 +2485,13 @@
       <w:pPr>
         <w:pStyle w:val="ImageCaption"/>
       </w:pPr>
-      <w:bookmarkStart w:id="63" w:name="fig16"/>
+      <w:bookmarkStart w:id="64" w:name="fig15"/>
       <w:r>
         <w:t xml:space="preserve">Figure </w:t>
       </w:r>
       <w:fldSimple w:instr="SEQ Figure \* ARABIC ">
         <w:r>
-          <w:t>16</w:t>
+          <w:t>15</w:t>
         </w:r>
       </w:fldSimple>
       <w:r>
@@ -2173,9 +2500,9 @@
       <w:r>
         <w:t xml:space="preserve"> </w:t>
       </w:r>
-      <w:bookmarkEnd w:id="63"/>
-      <w:r>
-        <w:t xml:space="preserve">Figura 5.7: Comparativo de costo vs precio y márgen de beneficio (2)</w:t>
+      <w:bookmarkEnd w:id="64"/>
+      <w:r>
+        <w:t xml:space="preserve">Figura 5.8: Comparativo de costo vs precio y márgen de beneficio (2)</w:t>
       </w:r>
     </w:p>
     <w:p>
@@ -2187,7 +2514,7 @@
           <wp:inline>
             <wp:extent cx="5334000" cy="2963333"/>
             <wp:effectExtent b="0" l="0" r="0" t="0"/>
-            <wp:docPr descr="Figura 5.8: Precio de venta de recetario por prescripción" title="" id="1" name="Picture"/>
+            <wp:docPr descr="Figura 5.9: Precio de venta de recetario por prescripción" title="" id="1" name="Picture"/>
             <a:graphic>
               <a:graphicData uri="http://schemas.openxmlformats.org/drawingml/2006/picture">
                 <pic:pic>
@@ -2198,7 +2525,7 @@
                     </pic:cNvPicPr>
                   </pic:nvPicPr>
                   <pic:blipFill>
-                    <a:blip r:embed="rId64"/>
+                    <a:blip r:embed="rId65"/>
                     <a:stretch>
                       <a:fillRect/>
                     </a:stretch>
@@ -2229,7 +2556,78 @@
       <w:pPr>
         <w:pStyle w:val="ImageCaption"/>
       </w:pPr>
-      <w:bookmarkStart w:id="65" w:name="fig17"/>
+      <w:bookmarkStart w:id="66" w:name="fig16"/>
+      <w:r>
+        <w:t xml:space="preserve">Figure </w:t>
+      </w:r>
+      <w:fldSimple w:instr="SEQ Figure \* ARABIC ">
+        <w:r>
+          <w:t>16</w:t>
+        </w:r>
+      </w:fldSimple>
+      <w:r>
+        <w:t xml:space="preserve">:</w:t>
+      </w:r>
+      <w:r>
+        <w:t xml:space="preserve"> </w:t>
+      </w:r>
+      <w:bookmarkEnd w:id="66"/>
+      <w:r>
+        <w:t xml:space="preserve">Figura 5.9: Precio de venta de recetario por prescripción</w:t>
+      </w:r>
+    </w:p>
+    <w:p>
+      <w:pPr>
+        <w:pStyle w:val="CaptionedFigure"/>
+      </w:pPr>
+      <w:r>
+        <w:drawing>
+          <wp:inline>
+            <wp:extent cx="5334000" cy="2963333"/>
+            <wp:effectExtent b="0" l="0" r="0" t="0"/>
+            <wp:docPr descr="Figura 5.10: Gráficos de dependencia parcia - Modelo de Costos" title="" id="1" name="Picture"/>
+            <a:graphic>
+              <a:graphicData uri="http://schemas.openxmlformats.org/drawingml/2006/picture">
+                <pic:pic>
+                  <pic:nvPicPr>
+                    <pic:cNvPr descr="InformeFinal_files/figure-docx/DependParcial1-1.png" id="0" name="Picture"/>
+                    <pic:cNvPicPr>
+                      <a:picLocks noChangeArrowheads="1" noChangeAspect="1"/>
+                    </pic:cNvPicPr>
+                  </pic:nvPicPr>
+                  <pic:blipFill>
+                    <a:blip r:embed="rId67"/>
+                    <a:stretch>
+                      <a:fillRect/>
+                    </a:stretch>
+                  </pic:blipFill>
+                  <pic:spPr bwMode="auto">
+                    <a:xfrm>
+                      <a:off x="0" y="0"/>
+                      <a:ext cx="5334000" cy="2963333"/>
+                    </a:xfrm>
+                    <a:prstGeom prst="rect">
+                      <a:avLst/>
+                    </a:prstGeom>
+                    <a:noFill/>
+                    <a:ln w="9525">
+                      <a:noFill/>
+                      <a:headEnd/>
+                      <a:tailEnd/>
+                    </a:ln>
+                  </pic:spPr>
+                </pic:pic>
+              </a:graphicData>
+            </a:graphic>
+          </wp:inline>
+        </w:drawing>
+      </w:r>
+    </w:p>
+    <w:p>
+      <w:pPr>
+        <w:pStyle w:val="ImageCaption"/>
+      </w:pPr>
+      <w:bookmarkStart w:id="68" w:name="fig17"/>
       <w:r>
         <w:t xml:space="preserve">Figure </w:t>
       </w:r>
@@ -2244,13 +2642,13 @@
       <w:r>
         <w:t xml:space="preserve"> </w:t>
       </w:r>
-      <w:bookmarkEnd w:id="65"/>
-      <w:r>
-        <w:t xml:space="preserve">Figura 5.8: Precio de venta de recetario por prescripción</w:t>
-      </w:r>
-    </w:p>
-    <w:bookmarkEnd w:id="66"/>
-    <w:bookmarkStart w:id="75" w:name="tiempos-de-adquisición-de-recetarios"/>
+      <w:bookmarkEnd w:id="68"/>
+      <w:r>
+        <w:t xml:space="preserve">Figura 5.10: Gráficos de dependencia parcia - Modelo de Costos</w:t>
+      </w:r>
+    </w:p>
+    <w:bookmarkEnd w:id="69"/>
+    <w:bookmarkStart w:id="78" w:name="tiempos-de-adquisición-de-recetarios"/>
     <w:p>
       <w:pPr>
         <w:pStyle w:val="Heading2"/>
@@ -2277,7 +2675,7 @@
           <wp:inline>
             <wp:extent cx="5334000" cy="3048000"/>
             <wp:effectExtent b="0" l="0" r="0" t="0"/>
-            <wp:docPr descr="Figura 5.9: Modalidad de selección para contratos de adquisición de recetarios" title="" id="1" name="Picture"/>
+            <wp:docPr descr="Figura 5.11: Modalidad de selección para contratos de adquisición de recetarios" title="" id="1" name="Picture"/>
             <a:graphic>
               <a:graphicData uri="http://schemas.openxmlformats.org/drawingml/2006/picture">
                 <pic:pic>
@@ -2288,7 +2686,7 @@
                     </pic:cNvPicPr>
                   </pic:nvPicPr>
                   <pic:blipFill>
-                    <a:blip r:embed="rId67"/>
+                    <a:blip r:embed="rId70"/>
                     <a:stretch>
                       <a:fillRect/>
                     </a:stretch>
@@ -2319,7 +2717,7 @@
       <w:pPr>
         <w:pStyle w:val="ImageCaption"/>
       </w:pPr>
-      <w:bookmarkStart w:id="68" w:name="fig18"/>
+      <w:bookmarkStart w:id="71" w:name="fig18"/>
       <w:r>
         <w:t xml:space="preserve">Figure </w:t>
       </w:r>
@@ -2334,9 +2732,9 @@
       <w:r>
         <w:t xml:space="preserve"> </w:t>
       </w:r>
-      <w:bookmarkEnd w:id="68"/>
-      <w:r>
-        <w:t xml:space="preserve">Figura 5.9: Modalidad de selección para contratos de adquisición de recetarios</w:t>
+      <w:bookmarkEnd w:id="71"/>
+      <w:r>
+        <w:t xml:space="preserve">Figura 5.11: Modalidad de selección para contratos de adquisición de recetarios</w:t>
       </w:r>
     </w:p>
     <w:p>
@@ -2348,7 +2746,7 @@
           <wp:inline>
             <wp:extent cx="5334000" cy="3809999"/>
             <wp:effectExtent b="0" l="0" r="0" t="0"/>
-            <wp:docPr descr="Figura 5.10: Tiempo de demora para adquisición de recetarios" title="" id="1" name="Picture"/>
+            <wp:docPr descr="Figura 5.12: Tiempo de demora para adquisición de recetarios" title="" id="1" name="Picture"/>
             <a:graphic>
               <a:graphicData uri="http://schemas.openxmlformats.org/drawingml/2006/picture">
                 <pic:pic>
@@ -2359,7 +2757,7 @@
                     </pic:cNvPicPr>
                   </pic:nvPicPr>
                   <pic:blipFill>
-                    <a:blip r:embed="rId69"/>
+                    <a:blip r:embed="rId72"/>
                     <a:stretch>
                       <a:fillRect/>
                     </a:stretch>
@@ -2390,7 +2788,7 @@
       <w:pPr>
         <w:pStyle w:val="ImageCaption"/>
       </w:pPr>
-      <w:bookmarkStart w:id="70" w:name="fig19"/>
+      <w:bookmarkStart w:id="73" w:name="fig19"/>
       <w:r>
         <w:t xml:space="preserve">Figure </w:t>
       </w:r>
@@ -2405,9 +2803,9 @@
       <w:r>
         <w:t xml:space="preserve"> </w:t>
       </w:r>
-      <w:bookmarkEnd w:id="70"/>
-      <w:r>
-        <w:t xml:space="preserve">Figura 5.10: Tiempo de demora para adquisición de recetarios</w:t>
+      <w:bookmarkEnd w:id="73"/>
+      <w:r>
+        <w:t xml:space="preserve">Figura 5.12: Tiempo de demora para adquisición de recetarios</w:t>
       </w:r>
     </w:p>
     <w:p>
@@ -2419,7 +2817,7 @@
           <wp:inline>
             <wp:extent cx="5334000" cy="3048000"/>
             <wp:effectExtent b="0" l="0" r="0" t="0"/>
-            <wp:docPr descr="Figura 5.11: Proporción de FRE que diligencian campos en BD de venta de recetarios" title="" id="1" name="Picture"/>
+            <wp:docPr descr="Figura 5.13: Proporción de FRE que diligencian campos en BD de venta de recetarios" title="" id="1" name="Picture"/>
             <a:graphic>
               <a:graphicData uri="http://schemas.openxmlformats.org/drawingml/2006/picture">
                 <pic:pic>
@@ -2430,7 +2828,7 @@
                     </pic:cNvPicPr>
                   </pic:nvPicPr>
                   <pic:blipFill>
-                    <a:blip r:embed="rId71"/>
+                    <a:blip r:embed="rId74"/>
                     <a:stretch>
                       <a:fillRect/>
                     </a:stretch>
@@ -2461,7 +2859,7 @@
       <w:pPr>
         <w:pStyle w:val="ImageCaption"/>
       </w:pPr>
-      <w:bookmarkStart w:id="72" w:name="fig20"/>
+      <w:bookmarkStart w:id="75" w:name="fig20"/>
       <w:r>
         <w:t xml:space="preserve">Figure </w:t>
       </w:r>
@@ -2476,9 +2874,9 @@
       <w:r>
         <w:t xml:space="preserve"> </w:t>
       </w:r>
-      <w:bookmarkEnd w:id="72"/>
-      <w:r>
-        <w:t xml:space="preserve">Figura 5.11: Proporción de FRE que diligencian campos en BD de venta de recetarios</w:t>
+      <w:bookmarkEnd w:id="75"/>
+      <w:r>
+        <w:t xml:space="preserve">Figura 5.13: Proporción de FRE que diligencian campos en BD de venta de recetarios</w:t>
       </w:r>
     </w:p>
     <w:p>
@@ -2490,7 +2888,7 @@
           <wp:inline>
             <wp:extent cx="5334000" cy="3333750"/>
             <wp:effectExtent b="0" l="0" r="0" t="0"/>
-            <wp:docPr descr="Figura 5.12: Actividades realizadas por el FRE para el seguimiento del uso de recetarios" title="" id="1" name="Picture"/>
+            <wp:docPr descr="Figura 5.14: Actividades realizadas por el FRE para el seguimiento del uso de recetarios" title="" id="1" name="Picture"/>
             <a:graphic>
               <a:graphicData uri="http://schemas.openxmlformats.org/drawingml/2006/picture">
                 <pic:pic>
@@ -2501,7 +2899,7 @@
                     </pic:cNvPicPr>
                   </pic:nvPicPr>
                   <pic:blipFill>
-                    <a:blip r:embed="rId73"/>
+                    <a:blip r:embed="rId76"/>
                     <a:stretch>
                       <a:fillRect/>
                     </a:stretch>
@@ -2532,7 +2930,7 @@
       <w:pPr>
         <w:pStyle w:val="ImageCaption"/>
       </w:pPr>
-      <w:bookmarkStart w:id="74" w:name="fig21"/>
+      <w:bookmarkStart w:id="77" w:name="fig21"/>
       <w:r>
         <w:t xml:space="preserve">Figure </w:t>
       </w:r>
@@ -2547,13 +2945,13 @@
       <w:r>
         <w:t xml:space="preserve"> </w:t>
       </w:r>
-      <w:bookmarkEnd w:id="74"/>
-      <w:r>
-        <w:t xml:space="preserve">Figura 5.12: Actividades realizadas por el FRE para el seguimiento del uso de recetarios</w:t>
-      </w:r>
-    </w:p>
-    <w:bookmarkEnd w:id="75"/>
-    <w:bookmarkStart w:id="90" w:name="tiempos-de-despacho-de-recetarios"/>
+      <w:bookmarkEnd w:id="77"/>
+      <w:r>
+        <w:t xml:space="preserve">Figura 5.14: Actividades realizadas por el FRE para el seguimiento del uso de recetarios</w:t>
+      </w:r>
+    </w:p>
+    <w:bookmarkEnd w:id="78"/>
+    <w:bookmarkStart w:id="93" w:name="tiempos-de-despacho-de-recetarios"/>
     <w:p>
       <w:pPr>
         <w:pStyle w:val="Heading2"/>
@@ -2580,7 +2978,7 @@
           <wp:inline>
             <wp:extent cx="5334000" cy="3809999"/>
             <wp:effectExtent b="0" l="0" r="0" t="0"/>
-            <wp:docPr descr="Figura 5.13: Medidas de seguridad en los recetarios" title="" id="1" name="Picture"/>
+            <wp:docPr descr="Figura 5.15: Medidas de seguridad en los recetarios" title="" id="1" name="Picture"/>
             <a:graphic>
               <a:graphicData uri="http://schemas.openxmlformats.org/drawingml/2006/picture">
                 <pic:pic>
@@ -2591,7 +2989,7 @@
                     </pic:cNvPicPr>
                   </pic:nvPicPr>
                   <pic:blipFill>
-                    <a:blip r:embed="rId76"/>
+                    <a:blip r:embed="rId79"/>
                     <a:stretch>
                       <a:fillRect/>
                     </a:stretch>
@@ -2622,7 +3020,7 @@
       <w:pPr>
         <w:pStyle w:val="ImageCaption"/>
       </w:pPr>
-      <w:bookmarkStart w:id="77" w:name="fig22"/>
+      <w:bookmarkStart w:id="80" w:name="fig22"/>
       <w:r>
         <w:t xml:space="preserve">Figure </w:t>
       </w:r>
@@ -2637,21 +3035,21 @@
       <w:r>
         <w:t xml:space="preserve"> </w:t>
       </w:r>
-      <w:bookmarkEnd w:id="77"/>
-      <w:r>
-        <w:t xml:space="preserve">Figura 5.13: Medidas de seguridad en los recetarios</w:t>
-      </w:r>
-    </w:p>
-    <w:p>
-      <w:pPr>
-        <w:pStyle w:val="CaptionedFigure"/>
+      <w:bookmarkEnd w:id="80"/>
+      <w:r>
+        <w:t xml:space="preserve">Figura 5.15: Medidas de seguridad en los recetarios</w:t>
+      </w:r>
+    </w:p>
+    <w:p>
+      <w:pPr>
+        <w:pStyle w:val="BodyText"/>
       </w:pPr>
       <w:r>
         <w:drawing>
           <wp:inline>
             <wp:extent cx="5334000" cy="2667000"/>
             <wp:effectExtent b="0" l="0" r="0" t="0"/>
-            <wp:docPr descr="Figura 5.14: Comparativo de márgen de ganancia de recetarios" title="" id="1" name="Picture"/>
+            <wp:docPr descr="Figura 5.16: Comparativo de márgen de ganancia de recetarios" title="" id="1" name="Picture"/>
             <a:graphic>
               <a:graphicData uri="http://schemas.openxmlformats.org/drawingml/2006/picture">
                 <pic:pic>
@@ -2662,7 +3060,7 @@
                     </pic:cNvPicPr>
                   </pic:nvPicPr>
                   <pic:blipFill>
-                    <a:blip r:embed="rId78"/>
+                    <a:blip r:embed="rId81"/>
                     <a:stretch>
                       <a:fillRect/>
                     </a:stretch>
@@ -2688,29 +3086,50 @@
           </wp:inline>
         </w:drawing>
       </w:r>
-    </w:p>
-    <w:p>
-      <w:pPr>
-        <w:pStyle w:val="ImageCaption"/>
-      </w:pPr>
-      <w:bookmarkStart w:id="79" w:name="fig23"/>
-      <w:r>
-        <w:t xml:space="preserve">Figure </w:t>
-      </w:r>
-      <w:fldSimple w:instr="SEQ Figure \* ARABIC ">
-        <w:r>
-          <w:t>23</w:t>
-        </w:r>
-      </w:fldSimple>
-      <w:r>
-        <w:t xml:space="preserve">:</w:t>
-      </w:r>
-      <w:r>
-        <w:t xml:space="preserve"> </w:t>
-      </w:r>
-      <w:bookmarkEnd w:id="79"/>
-      <w:r>
-        <w:t xml:space="preserve">Figura 5.14: Comparativo de márgen de ganancia de recetarios</w:t>
+      <w:r>
+        <w:t xml:space="preserve"> </w:t>
+      </w:r>
+      <w:r>
+        <w:drawing>
+          <wp:inline>
+            <wp:extent cx="5334000" cy="2667000"/>
+            <wp:effectExtent b="0" l="0" r="0" t="0"/>
+            <wp:docPr descr="Figura 5.17: Comparativo de márgen de ganancia de recetarios" title="" id="1" name="Picture"/>
+            <a:graphic>
+              <a:graphicData uri="http://schemas.openxmlformats.org/drawingml/2006/picture">
+                <pic:pic>
+                  <pic:nvPicPr>
+                    <pic:cNvPr descr="InformeFinal_files/figure-docx/ComparativoCostosRec1-1.png" id="0" name="Picture"/>
+                    <pic:cNvPicPr>
+                      <a:picLocks noChangeArrowheads="1" noChangeAspect="1"/>
+                    </pic:cNvPicPr>
+                  </pic:nvPicPr>
+                  <pic:blipFill>
+                    <a:blip r:embed="rId82"/>
+                    <a:stretch>
+                      <a:fillRect/>
+                    </a:stretch>
+                  </pic:blipFill>
+                  <pic:spPr bwMode="auto">
+                    <a:xfrm>
+                      <a:off x="0" y="0"/>
+                      <a:ext cx="5334000" cy="2667000"/>
+                    </a:xfrm>
+                    <a:prstGeom prst="rect">
+                      <a:avLst/>
+                    </a:prstGeom>
+                    <a:noFill/>
+                    <a:ln w="9525">
+                      <a:noFill/>
+                      <a:headEnd/>
+                      <a:tailEnd/>
+                    </a:ln>
+                  </pic:spPr>
+                </pic:pic>
+              </a:graphicData>
+            </a:graphic>
+          </wp:inline>
+        </w:drawing>
       </w:r>
     </w:p>
     <w:p>
@@ -2722,7 +3141,7 @@
           <wp:inline>
             <wp:extent cx="5334000" cy="4445000"/>
             <wp:effectExtent b="0" l="0" r="0" t="0"/>
-            <wp:docPr descr="Figura 5.15: Recibo de recetarios de instituciones inscritas" title="" id="1" name="Picture"/>
+            <wp:docPr descr="Figura 5.18: Recibo de recetarios de instituciones inscritas" title="" id="1" name="Picture"/>
             <a:graphic>
               <a:graphicData uri="http://schemas.openxmlformats.org/drawingml/2006/picture">
                 <pic:pic>
@@ -2733,7 +3152,7 @@
                     </pic:cNvPicPr>
                   </pic:nvPicPr>
                   <pic:blipFill>
-                    <a:blip r:embed="rId80"/>
+                    <a:blip r:embed="rId83"/>
                     <a:stretch>
                       <a:fillRect/>
                     </a:stretch>
@@ -2764,13 +3183,13 @@
       <w:pPr>
         <w:pStyle w:val="ImageCaption"/>
       </w:pPr>
-      <w:bookmarkStart w:id="81" w:name="fig24"/>
+      <w:bookmarkStart w:id="84" w:name="fig23"/>
       <w:r>
         <w:t xml:space="preserve">Figure </w:t>
       </w:r>
       <w:fldSimple w:instr="SEQ Figure \* ARABIC ">
         <w:r>
-          <w:t>24</w:t>
+          <w:t>23</w:t>
         </w:r>
       </w:fldSimple>
       <w:r>
@@ -2779,9 +3198,9 @@
       <w:r>
         <w:t xml:space="preserve"> </w:t>
       </w:r>
-      <w:bookmarkEnd w:id="81"/>
-      <w:r>
-        <w:t xml:space="preserve">Figura 5.15: Recibo de recetarios de instituciones inscritas</w:t>
+      <w:bookmarkEnd w:id="84"/>
+      <w:r>
+        <w:t xml:space="preserve">Figura 5.18: Recibo de recetarios de instituciones inscritas</w:t>
       </w:r>
     </w:p>
     <w:p>
@@ -2793,7 +3212,7 @@
           <wp:inline>
             <wp:extent cx="5334000" cy="3809999"/>
             <wp:effectExtent b="0" l="0" r="0" t="0"/>
-            <wp:docPr descr="Figura 5.16: Tiempo de recepción de recetarios oficiales desde IPS" title="" id="1" name="Picture"/>
+            <wp:docPr descr="Figura 5.19: Tiempo de recepción de recetarios oficiales desde IPS" title="" id="1" name="Picture"/>
             <a:graphic>
               <a:graphicData uri="http://schemas.openxmlformats.org/drawingml/2006/picture">
                 <pic:pic>
@@ -2804,7 +3223,7 @@
                     </pic:cNvPicPr>
                   </pic:nvPicPr>
                   <pic:blipFill>
-                    <a:blip r:embed="rId82"/>
+                    <a:blip r:embed="rId85"/>
                     <a:stretch>
                       <a:fillRect/>
                     </a:stretch>
@@ -2835,13 +3254,13 @@
       <w:pPr>
         <w:pStyle w:val="ImageCaption"/>
       </w:pPr>
-      <w:bookmarkStart w:id="83" w:name="fig25"/>
+      <w:bookmarkStart w:id="86" w:name="fig24"/>
       <w:r>
         <w:t xml:space="preserve">Figure </w:t>
       </w:r>
       <w:fldSimple w:instr="SEQ Figure \* ARABIC ">
         <w:r>
-          <w:t>25</w:t>
+          <w:t>24</w:t>
         </w:r>
       </w:fldSimple>
       <w:r>
@@ -2850,9 +3269,9 @@
       <w:r>
         <w:t xml:space="preserve"> </w:t>
       </w:r>
-      <w:bookmarkEnd w:id="83"/>
-      <w:r>
-        <w:t xml:space="preserve">Figura 5.16: Tiempo de recepción de recetarios oficiales desde IPS</w:t>
+      <w:bookmarkEnd w:id="86"/>
+      <w:r>
+        <w:t xml:space="preserve">Figura 5.19: Tiempo de recepción de recetarios oficiales desde IPS</w:t>
       </w:r>
     </w:p>
     <w:p>
@@ -2864,7 +3283,7 @@
           <wp:inline>
             <wp:extent cx="5334000" cy="3809999"/>
             <wp:effectExtent b="0" l="0" r="0" t="0"/>
-            <wp:docPr descr="Figura 5.17: Tiempo de archivo de los recetarios oficiales en los FRE" title="" id="1" name="Picture"/>
+            <wp:docPr descr="Figura 5.20: Tiempo de archivo de los recetarios oficiales en los FRE" title="" id="1" name="Picture"/>
             <a:graphic>
               <a:graphicData uri="http://schemas.openxmlformats.org/drawingml/2006/picture">
                 <pic:pic>
@@ -2875,7 +3294,7 @@
                     </pic:cNvPicPr>
                   </pic:nvPicPr>
                   <pic:blipFill>
-                    <a:blip r:embed="rId84"/>
+                    <a:blip r:embed="rId87"/>
                     <a:stretch>
                       <a:fillRect/>
                     </a:stretch>
@@ -2906,13 +3325,13 @@
       <w:pPr>
         <w:pStyle w:val="ImageCaption"/>
       </w:pPr>
-      <w:bookmarkStart w:id="85" w:name="fig26"/>
+      <w:bookmarkStart w:id="88" w:name="fig25"/>
       <w:r>
         <w:t xml:space="preserve">Figure </w:t>
       </w:r>
       <w:fldSimple w:instr="SEQ Figure \* ARABIC ">
         <w:r>
-          <w:t>26</w:t>
+          <w:t>25</w:t>
         </w:r>
       </w:fldSimple>
       <w:r>
@@ -2921,9 +3340,9 @@
       <w:r>
         <w:t xml:space="preserve"> </w:t>
       </w:r>
-      <w:bookmarkEnd w:id="85"/>
-      <w:r>
-        <w:t xml:space="preserve">Figura 5.17: Tiempo de archivo de los recetarios oficiales en los FRE</w:t>
+      <w:bookmarkEnd w:id="88"/>
+      <w:r>
+        <w:t xml:space="preserve">Figura 5.20: Tiempo de archivo de los recetarios oficiales en los FRE</w:t>
       </w:r>
     </w:p>
     <w:p>
@@ -2935,7 +3354,7 @@
           <wp:inline>
             <wp:extent cx="5334000" cy="3809999"/>
             <wp:effectExtent b="0" l="0" r="0" t="0"/>
-            <wp:docPr descr="Figura 5.18: Medidas de seguridad en almacenamiento de recetarios" title="" id="1" name="Picture"/>
+            <wp:docPr descr="Figura 5.21: Medidas de seguridad en almacenamiento de recetarios" title="" id="1" name="Picture"/>
             <a:graphic>
               <a:graphicData uri="http://schemas.openxmlformats.org/drawingml/2006/picture">
                 <pic:pic>
@@ -2946,7 +3365,7 @@
                     </pic:cNvPicPr>
                   </pic:nvPicPr>
                   <pic:blipFill>
-                    <a:blip r:embed="rId86"/>
+                    <a:blip r:embed="rId89"/>
                     <a:stretch>
                       <a:fillRect/>
                     </a:stretch>
@@ -2977,13 +3396,13 @@
       <w:pPr>
         <w:pStyle w:val="ImageCaption"/>
       </w:pPr>
-      <w:bookmarkStart w:id="87" w:name="fig27"/>
+      <w:bookmarkStart w:id="90" w:name="fig26"/>
       <w:r>
         <w:t xml:space="preserve">Figure </w:t>
       </w:r>
       <w:fldSimple w:instr="SEQ Figure \* ARABIC ">
         <w:r>
-          <w:t>27</w:t>
+          <w:t>26</w:t>
         </w:r>
       </w:fldSimple>
       <w:r>
@@ -2992,9 +3411,9 @@
       <w:r>
         <w:t xml:space="preserve"> </w:t>
       </w:r>
-      <w:bookmarkEnd w:id="87"/>
-      <w:r>
-        <w:t xml:space="preserve">Figura 5.18: Medidas de seguridad en almacenamiento de recetarios</w:t>
+      <w:bookmarkEnd w:id="90"/>
+      <w:r>
+        <w:t xml:space="preserve">Figura 5.21: Medidas de seguridad en almacenamiento de recetarios</w:t>
       </w:r>
     </w:p>
     <w:p>
@@ -3006,7 +3425,7 @@
           <wp:inline>
             <wp:extent cx="5334000" cy="3809999"/>
             <wp:effectExtent b="0" l="0" r="0" t="0"/>
-            <wp:docPr descr="Figura 5.19: Proporción de FRE que diligencian en campo de ventas de recetarios" title="" id="1" name="Picture"/>
+            <wp:docPr descr="Figura 5.22: Proporción de FRE que diligencian en campo de ventas de recetarios" title="" id="1" name="Picture"/>
             <a:graphic>
               <a:graphicData uri="http://schemas.openxmlformats.org/drawingml/2006/picture">
                 <pic:pic>
@@ -3017,7 +3436,7 @@
                     </pic:cNvPicPr>
                   </pic:nvPicPr>
                   <pic:blipFill>
-                    <a:blip r:embed="rId88"/>
+                    <a:blip r:embed="rId91"/>
                     <a:stretch>
                       <a:fillRect/>
                     </a:stretch>
@@ -3048,13 +3467,13 @@
       <w:pPr>
         <w:pStyle w:val="ImageCaption"/>
       </w:pPr>
-      <w:bookmarkStart w:id="89" w:name="fig28"/>
+      <w:bookmarkStart w:id="92" w:name="fig27"/>
       <w:r>
         <w:t xml:space="preserve">Figure </w:t>
       </w:r>
       <w:fldSimple w:instr="SEQ Figure \* ARABIC ">
         <w:r>
-          <w:t>28</w:t>
+          <w:t>27</w:t>
         </w:r>
       </w:fldSimple>
       <w:r>
@@ -3063,13 +3482,13 @@
       <w:r>
         <w:t xml:space="preserve"> </w:t>
       </w:r>
-      <w:bookmarkEnd w:id="89"/>
-      <w:r>
-        <w:t xml:space="preserve">Figura 5.19: Proporción de FRE que diligencian en campo de ventas de recetarios</w:t>
-      </w:r>
-    </w:p>
-    <w:bookmarkEnd w:id="90"/>
-    <w:bookmarkStart w:id="95" w:name="recetario-oficial-electrónico"/>
+      <w:bookmarkEnd w:id="92"/>
+      <w:r>
+        <w:t xml:space="preserve">Figura 5.22: Proporción de FRE que diligencian en campo de ventas de recetarios</w:t>
+      </w:r>
+    </w:p>
+    <w:bookmarkEnd w:id="93"/>
+    <w:bookmarkStart w:id="98" w:name="recetario-oficial-electrónico"/>
     <w:p>
       <w:pPr>
         <w:pStyle w:val="Heading2"/>
@@ -3096,7 +3515,7 @@
           <wp:inline>
             <wp:extent cx="5334000" cy="3556000"/>
             <wp:effectExtent b="0" l="0" r="0" t="0"/>
-            <wp:docPr descr="Figura 5.20: Opinión sobre la implementación del Recetario Oficial Electrónico (ROE)" title="" id="1" name="Picture"/>
+            <wp:docPr descr="Figura 5.23: Opinión sobre la implementación del Recetario Oficial Electrónico (ROE)" title="" id="1" name="Picture"/>
             <a:graphic>
               <a:graphicData uri="http://schemas.openxmlformats.org/drawingml/2006/picture">
                 <pic:pic>
@@ -3107,7 +3526,7 @@
                     </pic:cNvPicPr>
                   </pic:nvPicPr>
                   <pic:blipFill>
-                    <a:blip r:embed="rId91"/>
+                    <a:blip r:embed="rId94"/>
                     <a:stretch>
                       <a:fillRect/>
                     </a:stretch>
@@ -3138,13 +3557,13 @@
       <w:pPr>
         <w:pStyle w:val="ImageCaption"/>
       </w:pPr>
-      <w:bookmarkStart w:id="92" w:name="fig29"/>
+      <w:bookmarkStart w:id="95" w:name="fig28"/>
       <w:r>
         <w:t xml:space="preserve">Figure </w:t>
       </w:r>
       <w:fldSimple w:instr="SEQ Figure \* ARABIC ">
         <w:r>
-          <w:t>29</w:t>
+          <w:t>28</w:t>
         </w:r>
       </w:fldSimple>
       <w:r>
@@ -3153,9 +3572,9 @@
       <w:r>
         <w:t xml:space="preserve"> </w:t>
       </w:r>
-      <w:bookmarkEnd w:id="92"/>
-      <w:r>
-        <w:t xml:space="preserve">Figura 5.20: Opinión sobre la implementación del Recetario Oficial Electrónico (ROE)</w:t>
+      <w:bookmarkEnd w:id="95"/>
+      <w:r>
+        <w:t xml:space="preserve">Figura 5.23: Opinión sobre la implementación del Recetario Oficial Electrónico (ROE)</w:t>
       </w:r>
     </w:p>
     <w:p>
@@ -3167,7 +3586,7 @@
           <wp:inline>
             <wp:extent cx="5334000" cy="4000500"/>
             <wp:effectExtent b="0" l="0" r="0" t="0"/>
-            <wp:docPr descr="Figura 5.21: Tiempo de demora en la venta de recetarios oficiales a clientes" title="" id="1" name="Picture"/>
+            <wp:docPr descr="Figura 5.24: Tiempo de demora en la venta de recetarios oficiales a clientes" title="" id="1" name="Picture"/>
             <a:graphic>
               <a:graphicData uri="http://schemas.openxmlformats.org/drawingml/2006/picture">
                 <pic:pic>
@@ -3178,7 +3597,7 @@
                     </pic:cNvPicPr>
                   </pic:nvPicPr>
                   <pic:blipFill>
-                    <a:blip r:embed="rId93"/>
+                    <a:blip r:embed="rId96"/>
                     <a:stretch>
                       <a:fillRect/>
                     </a:stretch>
@@ -3209,13 +3628,13 @@
       <w:pPr>
         <w:pStyle w:val="ImageCaption"/>
       </w:pPr>
-      <w:bookmarkStart w:id="94" w:name="fig30"/>
+      <w:bookmarkStart w:id="97" w:name="fig29"/>
       <w:r>
         <w:t xml:space="preserve">Figure </w:t>
       </w:r>
       <w:fldSimple w:instr="SEQ Figure \* ARABIC ">
         <w:r>
-          <w:t>30</w:t>
+          <w:t>29</w:t>
         </w:r>
       </w:fldSimple>
       <w:r>
@@ -3224,14 +3643,14 @@
       <w:r>
         <w:t xml:space="preserve"> </w:t>
       </w:r>
-      <w:bookmarkEnd w:id="94"/>
-      <w:r>
-        <w:t xml:space="preserve">Figura 5.21: Tiempo de demora en la venta de recetarios oficiales a clientes</w:t>
-      </w:r>
-    </w:p>
-    <w:bookmarkEnd w:id="95"/>
-    <w:bookmarkEnd w:id="96"/>
-    <w:bookmarkStart w:id="165" w:name="manejo-de-medicamentos"/>
+      <w:bookmarkEnd w:id="97"/>
+      <w:r>
+        <w:t xml:space="preserve">Figura 5.24: Tiempo de demora en la venta de recetarios oficiales a clientes</w:t>
+      </w:r>
+    </w:p>
+    <w:bookmarkEnd w:id="98"/>
+    <w:bookmarkEnd w:id="99"/>
+    <w:bookmarkStart w:id="168" w:name="manejo-de-medicamentos"/>
     <w:p>
       <w:pPr>
         <w:pStyle w:val="Heading1"/>
@@ -3269,7 +3688,7 @@
                     </pic:cNvPicPr>
                   </pic:nvPicPr>
                   <pic:blipFill>
-                    <a:blip r:embed="rId97"/>
+                    <a:blip r:embed="rId100"/>
                     <a:stretch>
                       <a:fillRect/>
                     </a:stretch>
@@ -3300,13 +3719,13 @@
       <w:pPr>
         <w:pStyle w:val="ImageCaption"/>
       </w:pPr>
-      <w:bookmarkStart w:id="98" w:name="fig31"/>
+      <w:bookmarkStart w:id="101" w:name="fig30"/>
       <w:r>
         <w:t xml:space="preserve">Figure </w:t>
       </w:r>
       <w:fldSimple w:instr="SEQ Figure \* ARABIC ">
         <w:r>
-          <w:t>31</w:t>
+          <w:t>30</w:t>
         </w:r>
       </w:fldSimple>
       <w:r>
@@ -3315,7 +3734,7 @@
       <w:r>
         <w:t xml:space="preserve"> </w:t>
       </w:r>
-      <w:bookmarkEnd w:id="98"/>
+      <w:bookmarkEnd w:id="101"/>
       <w:r>
         <w:t xml:space="preserve">Figura 6.1: Canales de comunicación FRE con clientes</w:t>
       </w:r>
@@ -3340,7 +3759,7 @@
                     </pic:cNvPicPr>
                   </pic:nvPicPr>
                   <pic:blipFill>
-                    <a:blip r:embed="rId99"/>
+                    <a:blip r:embed="rId102"/>
                     <a:stretch>
                       <a:fillRect/>
                     </a:stretch>
@@ -3371,13 +3790,13 @@
       <w:pPr>
         <w:pStyle w:val="ImageCaption"/>
       </w:pPr>
-      <w:bookmarkStart w:id="100" w:name="fig32"/>
+      <w:bookmarkStart w:id="103" w:name="fig31"/>
       <w:r>
         <w:t xml:space="preserve">Figure </w:t>
       </w:r>
       <w:fldSimple w:instr="SEQ Figure \* ARABIC ">
         <w:r>
-          <w:t>32</w:t>
+          <w:t>31</w:t>
         </w:r>
       </w:fldSimple>
       <w:r>
@@ -3386,7 +3805,7 @@
       <w:r>
         <w:t xml:space="preserve"> </w:t>
       </w:r>
-      <w:bookmarkEnd w:id="100"/>
+      <w:bookmarkEnd w:id="103"/>
       <w:r>
         <w:t xml:space="preserve">Figura 6.2: Velocidad de conexión de internet</w:t>
       </w:r>
@@ -3411,7 +3830,7 @@
                     </pic:cNvPicPr>
                   </pic:nvPicPr>
                   <pic:blipFill>
-                    <a:blip r:embed="rId101"/>
+                    <a:blip r:embed="rId104"/>
                     <a:stretch>
                       <a:fillRect/>
                     </a:stretch>
@@ -3442,13 +3861,13 @@
       <w:pPr>
         <w:pStyle w:val="ImageCaption"/>
       </w:pPr>
-      <w:bookmarkStart w:id="102" w:name="fig33"/>
+      <w:bookmarkStart w:id="105" w:name="fig32"/>
       <w:r>
         <w:t xml:space="preserve">Figure </w:t>
       </w:r>
       <w:fldSimple w:instr="SEQ Figure \* ARABIC ">
         <w:r>
-          <w:t>33</w:t>
+          <w:t>32</w:t>
         </w:r>
       </w:fldSimple>
       <w:r>
@@ -3457,7 +3876,7 @@
       <w:r>
         <w:t xml:space="preserve"> </w:t>
       </w:r>
-      <w:bookmarkEnd w:id="102"/>
+      <w:bookmarkEnd w:id="105"/>
       <w:r>
         <w:t xml:space="preserve">Figura 6.3: N.° de equipos en el FRE</w:t>
       </w:r>
@@ -3482,7 +3901,7 @@
                     </pic:cNvPicPr>
                   </pic:nvPicPr>
                   <pic:blipFill>
-                    <a:blip r:embed="rId103"/>
+                    <a:blip r:embed="rId106"/>
                     <a:stretch>
                       <a:fillRect/>
                     </a:stretch>
@@ -3513,13 +3932,13 @@
       <w:pPr>
         <w:pStyle w:val="ImageCaption"/>
       </w:pPr>
-      <w:bookmarkStart w:id="104" w:name="fig34"/>
+      <w:bookmarkStart w:id="107" w:name="fig33"/>
       <w:r>
         <w:t xml:space="preserve">Figure </w:t>
       </w:r>
       <w:fldSimple w:instr="SEQ Figure \* ARABIC ">
         <w:r>
-          <w:t>34</w:t>
+          <w:t>33</w:t>
         </w:r>
       </w:fldSimple>
       <w:r>
@@ -3528,7 +3947,7 @@
       <w:r>
         <w:t xml:space="preserve"> </w:t>
       </w:r>
-      <w:bookmarkEnd w:id="104"/>
+      <w:bookmarkEnd w:id="107"/>
       <w:r>
         <w:t xml:space="preserve">Figura 6.4: Relación entre el requerimiento de equipos y el número de personas en el FRE</w:t>
       </w:r>
@@ -3553,7 +3972,7 @@
                     </pic:cNvPicPr>
                   </pic:nvPicPr>
                   <pic:blipFill>
-                    <a:blip r:embed="rId105"/>
+                    <a:blip r:embed="rId108"/>
                     <a:stretch>
                       <a:fillRect/>
                     </a:stretch>
@@ -3584,13 +4003,13 @@
       <w:pPr>
         <w:pStyle w:val="ImageCaption"/>
       </w:pPr>
-      <w:bookmarkStart w:id="106" w:name="fig35"/>
+      <w:bookmarkStart w:id="109" w:name="fig34"/>
       <w:r>
         <w:t xml:space="preserve">Figure </w:t>
       </w:r>
       <w:fldSimple w:instr="SEQ Figure \* ARABIC ">
         <w:r>
-          <w:t>35</w:t>
+          <w:t>34</w:t>
         </w:r>
       </w:fldSimple>
       <w:r>
@@ -3599,12 +4018,12 @@
       <w:r>
         <w:t xml:space="preserve"> </w:t>
       </w:r>
-      <w:bookmarkEnd w:id="106"/>
+      <w:bookmarkEnd w:id="109"/>
       <w:r>
         <w:t xml:space="preserve">Figura 6.5: Opinión sobre los equipos de cómputo del FRE</w:t>
       </w:r>
     </w:p>
-    <w:bookmarkStart w:id="127" w:name="adquisición-de-mme-por-parte-del-fre"/>
+    <w:bookmarkStart w:id="130" w:name="adquisición-de-mme-por-parte-del-fre"/>
     <w:p>
       <w:pPr>
         <w:pStyle w:val="Heading2"/>
@@ -3642,7 +4061,7 @@
                     </pic:cNvPicPr>
                   </pic:nvPicPr>
                   <pic:blipFill>
-                    <a:blip r:embed="rId107"/>
+                    <a:blip r:embed="rId110"/>
                     <a:stretch>
                       <a:fillRect/>
                     </a:stretch>
@@ -3673,13 +4092,13 @@
       <w:pPr>
         <w:pStyle w:val="ImageCaption"/>
       </w:pPr>
-      <w:bookmarkStart w:id="108" w:name="fig36"/>
+      <w:bookmarkStart w:id="111" w:name="fig35"/>
       <w:r>
         <w:t xml:space="preserve">Figure </w:t>
       </w:r>
       <w:fldSimple w:instr="SEQ Figure \* ARABIC ">
         <w:r>
-          <w:t>36</w:t>
+          <w:t>35</w:t>
         </w:r>
       </w:fldSimple>
       <w:r>
@@ -3688,7 +4107,7 @@
       <w:r>
         <w:t xml:space="preserve"> </w:t>
       </w:r>
-      <w:bookmarkEnd w:id="108"/>
+      <w:bookmarkEnd w:id="111"/>
       <w:r>
         <w:t xml:space="preserve">Figura 6.6: Herramientas en el manejo de inventarios</w:t>
       </w:r>
@@ -3713,7 +4132,7 @@
                     </pic:cNvPicPr>
                   </pic:nvPicPr>
                   <pic:blipFill>
-                    <a:blip r:embed="rId109"/>
+                    <a:blip r:embed="rId112"/>
                     <a:stretch>
                       <a:fillRect/>
                     </a:stretch>
@@ -3744,13 +4163,13 @@
       <w:pPr>
         <w:pStyle w:val="ImageCaption"/>
       </w:pPr>
-      <w:bookmarkStart w:id="110" w:name="fig37"/>
+      <w:bookmarkStart w:id="113" w:name="fig36"/>
       <w:r>
         <w:t xml:space="preserve">Figure </w:t>
       </w:r>
       <w:fldSimple w:instr="SEQ Figure \* ARABIC ">
         <w:r>
-          <w:t>37</w:t>
+          <w:t>36</w:t>
         </w:r>
       </w:fldSimple>
       <w:r>
@@ -3759,7 +4178,7 @@
       <w:r>
         <w:t xml:space="preserve"> </w:t>
       </w:r>
-      <w:bookmarkEnd w:id="110"/>
+      <w:bookmarkEnd w:id="113"/>
       <w:r>
         <w:t xml:space="preserve">Figura 6.7: Herramientas en el manejo de inventarios (detallado)</w:t>
       </w:r>
@@ -3784,7 +4203,7 @@
                     </pic:cNvPicPr>
                   </pic:nvPicPr>
                   <pic:blipFill>
-                    <a:blip r:embed="rId111"/>
+                    <a:blip r:embed="rId114"/>
                     <a:stretch>
                       <a:fillRect/>
                     </a:stretch>
@@ -3815,13 +4234,13 @@
       <w:pPr>
         <w:pStyle w:val="ImageCaption"/>
       </w:pPr>
-      <w:bookmarkStart w:id="112" w:name="fig38"/>
+      <w:bookmarkStart w:id="115" w:name="fig37"/>
       <w:r>
         <w:t xml:space="preserve">Figure </w:t>
       </w:r>
       <w:fldSimple w:instr="SEQ Figure \* ARABIC ">
         <w:r>
-          <w:t>38</w:t>
+          <w:t>37</w:t>
         </w:r>
       </w:fldSimple>
       <w:r>
@@ -3830,7 +4249,7 @@
       <w:r>
         <w:t xml:space="preserve"> </w:t>
       </w:r>
-      <w:bookmarkEnd w:id="112"/>
+      <w:bookmarkEnd w:id="115"/>
       <w:r>
         <w:t xml:space="preserve">Figura 6.8: Proporción de Herramientas en el manejo de inventarios</w:t>
       </w:r>
@@ -3855,7 +4274,7 @@
                     </pic:cNvPicPr>
                   </pic:nvPicPr>
                   <pic:blipFill>
-                    <a:blip r:embed="rId113"/>
+                    <a:blip r:embed="rId116"/>
                     <a:stretch>
                       <a:fillRect/>
                     </a:stretch>
@@ -3886,13 +4305,13 @@
       <w:pPr>
         <w:pStyle w:val="ImageCaption"/>
       </w:pPr>
-      <w:bookmarkStart w:id="114" w:name="fig39"/>
+      <w:bookmarkStart w:id="117" w:name="fig38"/>
       <w:r>
         <w:t xml:space="preserve">Figure </w:t>
       </w:r>
       <w:fldSimple w:instr="SEQ Figure \* ARABIC ">
         <w:r>
-          <w:t>39</w:t>
+          <w:t>38</w:t>
         </w:r>
       </w:fldSimple>
       <w:r>
@@ -3901,7 +4320,7 @@
       <w:r>
         <w:t xml:space="preserve"> </w:t>
       </w:r>
-      <w:bookmarkEnd w:id="114"/>
+      <w:bookmarkEnd w:id="117"/>
       <w:r>
         <w:t xml:space="preserve">Figura 6.9: Demoras en el proceso de adquisición por departamento</w:t>
       </w:r>
@@ -3926,7 +4345,7 @@
                     </pic:cNvPicPr>
                   </pic:nvPicPr>
                   <pic:blipFill>
-                    <a:blip r:embed="rId115"/>
+                    <a:blip r:embed="rId118"/>
                     <a:stretch>
                       <a:fillRect/>
                     </a:stretch>
@@ -3957,13 +4376,13 @@
       <w:pPr>
         <w:pStyle w:val="ImageCaption"/>
       </w:pPr>
-      <w:bookmarkStart w:id="116" w:name="fig40"/>
+      <w:bookmarkStart w:id="119" w:name="fig39"/>
       <w:r>
         <w:t xml:space="preserve">Figure </w:t>
       </w:r>
       <w:fldSimple w:instr="SEQ Figure \* ARABIC ">
         <w:r>
-          <w:t>40</w:t>
+          <w:t>39</w:t>
         </w:r>
       </w:fldSimple>
       <w:r>
@@ -3972,7 +4391,7 @@
       <w:r>
         <w:t xml:space="preserve"> </w:t>
       </w:r>
-      <w:bookmarkEnd w:id="116"/>
+      <w:bookmarkEnd w:id="119"/>
       <w:r>
         <w:t xml:space="preserve">Figura 6.10: Demoras en el proceso de adquisición por departamento (detallado)</w:t>
       </w:r>
@@ -3997,7 +4416,7 @@
                     </pic:cNvPicPr>
                   </pic:nvPicPr>
                   <pic:blipFill>
-                    <a:blip r:embed="rId117"/>
+                    <a:blip r:embed="rId120"/>
                     <a:stretch>
                       <a:fillRect/>
                     </a:stretch>
@@ -4028,13 +4447,13 @@
       <w:pPr>
         <w:pStyle w:val="ImageCaption"/>
       </w:pPr>
-      <w:bookmarkStart w:id="118" w:name="fig41"/>
+      <w:bookmarkStart w:id="121" w:name="fig40"/>
       <w:r>
         <w:t xml:space="preserve">Figure </w:t>
       </w:r>
       <w:fldSimple w:instr="SEQ Figure \* ARABIC ">
         <w:r>
-          <w:t>41</w:t>
+          <w:t>40</w:t>
         </w:r>
       </w:fldSimple>
       <w:r>
@@ -4043,7 +4462,7 @@
       <w:r>
         <w:t xml:space="preserve"> </w:t>
       </w:r>
-      <w:bookmarkEnd w:id="118"/>
+      <w:bookmarkEnd w:id="121"/>
       <w:r>
         <w:t xml:space="preserve">Figura 6.11: Caracterización en demoras de traslados interdepartamentales</w:t>
       </w:r>
@@ -4068,7 +4487,7 @@
                     </pic:cNvPicPr>
                   </pic:nvPicPr>
                   <pic:blipFill>
-                    <a:blip r:embed="rId119"/>
+                    <a:blip r:embed="rId122"/>
                     <a:stretch>
                       <a:fillRect/>
                     </a:stretch>
@@ -4099,13 +4518,13 @@
       <w:pPr>
         <w:pStyle w:val="ImageCaption"/>
       </w:pPr>
-      <w:bookmarkStart w:id="120" w:name="fig42"/>
+      <w:bookmarkStart w:id="123" w:name="fig41"/>
       <w:r>
         <w:t xml:space="preserve">Figure </w:t>
       </w:r>
       <w:fldSimple w:instr="SEQ Figure \* ARABIC ">
         <w:r>
-          <w:t>42</w:t>
+          <w:t>41</w:t>
         </w:r>
       </w:fldSimple>
       <w:r>
@@ -4114,7 +4533,7 @@
       <w:r>
         <w:t xml:space="preserve"> </w:t>
       </w:r>
-      <w:bookmarkEnd w:id="120"/>
+      <w:bookmarkEnd w:id="123"/>
       <w:r>
         <w:t xml:space="preserve">Figura 6.12: Mapa con demoras de traslados interdepartamentales</w:t>
       </w:r>
@@ -4139,7 +4558,7 @@
                     </pic:cNvPicPr>
                   </pic:nvPicPr>
                   <pic:blipFill>
-                    <a:blip r:embed="rId121"/>
+                    <a:blip r:embed="rId124"/>
                     <a:stretch>
                       <a:fillRect/>
                     </a:stretch>
@@ -4170,13 +4589,13 @@
       <w:pPr>
         <w:pStyle w:val="ImageCaption"/>
       </w:pPr>
-      <w:bookmarkStart w:id="122" w:name="fig43"/>
+      <w:bookmarkStart w:id="125" w:name="fig42"/>
       <w:r>
         <w:t xml:space="preserve">Figure </w:t>
       </w:r>
       <w:fldSimple w:instr="SEQ Figure \* ARABIC ">
         <w:r>
-          <w:t>43</w:t>
+          <w:t>42</w:t>
         </w:r>
       </w:fldSimple>
       <w:r>
@@ -4185,7 +4604,7 @@
       <w:r>
         <w:t xml:space="preserve"> </w:t>
       </w:r>
-      <w:bookmarkEnd w:id="122"/>
+      <w:bookmarkEnd w:id="125"/>
       <w:r>
         <w:t xml:space="preserve">Figura 6.13: Opinión sobre la plataforma Colombia Compra Eficiente</w:t>
       </w:r>
@@ -4210,7 +4629,7 @@
                     </pic:cNvPicPr>
                   </pic:nvPicPr>
                   <pic:blipFill>
-                    <a:blip r:embed="rId123"/>
+                    <a:blip r:embed="rId126"/>
                     <a:stretch>
                       <a:fillRect/>
                     </a:stretch>
@@ -4241,13 +4660,13 @@
       <w:pPr>
         <w:pStyle w:val="ImageCaption"/>
       </w:pPr>
-      <w:bookmarkStart w:id="124" w:name="fig44"/>
+      <w:bookmarkStart w:id="127" w:name="fig43"/>
       <w:r>
         <w:t xml:space="preserve">Figure </w:t>
       </w:r>
       <w:fldSimple w:instr="SEQ Figure \* ARABIC ">
         <w:r>
-          <w:t>44</w:t>
+          <w:t>43</w:t>
         </w:r>
       </w:fldSimple>
       <w:r>
@@ -4256,7 +4675,7 @@
       <w:r>
         <w:t xml:space="preserve"> </w:t>
       </w:r>
-      <w:bookmarkEnd w:id="124"/>
+      <w:bookmarkEnd w:id="127"/>
       <w:r>
         <w:t xml:space="preserve">Figura 6.14: Frecuencia de compras de medicamentos por año al FNE</w:t>
       </w:r>
@@ -4281,7 +4700,7 @@
                     </pic:cNvPicPr>
                   </pic:nvPicPr>
                   <pic:blipFill>
-                    <a:blip r:embed="rId125"/>
+                    <a:blip r:embed="rId128"/>
                     <a:stretch>
                       <a:fillRect/>
                     </a:stretch>
@@ -4312,13 +4731,13 @@
       <w:pPr>
         <w:pStyle w:val="ImageCaption"/>
       </w:pPr>
-      <w:bookmarkStart w:id="126" w:name="fig45"/>
+      <w:bookmarkStart w:id="129" w:name="fig44"/>
       <w:r>
         <w:t xml:space="preserve">Figure </w:t>
       </w:r>
       <w:fldSimple w:instr="SEQ Figure \* ARABIC ">
         <w:r>
-          <w:t>45</w:t>
+          <w:t>44</w:t>
         </w:r>
       </w:fldSimple>
       <w:r>
@@ -4327,13 +4746,13 @@
       <w:r>
         <w:t xml:space="preserve"> </w:t>
       </w:r>
-      <w:bookmarkEnd w:id="126"/>
+      <w:bookmarkEnd w:id="129"/>
       <w:r>
         <w:t xml:space="preserve">Figura 6.15: Frecuencia de venta de MME a instituciones en el departamento</w:t>
       </w:r>
     </w:p>
-    <w:bookmarkEnd w:id="127"/>
-    <w:bookmarkStart w:id="134" w:name="recepción-de-medicamentos"/>
+    <w:bookmarkEnd w:id="130"/>
+    <w:bookmarkStart w:id="137" w:name="recepción-de-medicamentos"/>
     <w:p>
       <w:pPr>
         <w:pStyle w:val="Heading2"/>
@@ -4371,7 +4790,7 @@
                     </pic:cNvPicPr>
                   </pic:nvPicPr>
                   <pic:blipFill>
-                    <a:blip r:embed="rId128"/>
+                    <a:blip r:embed="rId131"/>
                     <a:stretch>
                       <a:fillRect/>
                     </a:stretch>
@@ -4402,13 +4821,13 @@
       <w:pPr>
         <w:pStyle w:val="ImageCaption"/>
       </w:pPr>
-      <w:bookmarkStart w:id="129" w:name="fig46"/>
+      <w:bookmarkStart w:id="132" w:name="fig45"/>
       <w:r>
         <w:t xml:space="preserve">Figure </w:t>
       </w:r>
       <w:fldSimple w:instr="SEQ Figure \* ARABIC ">
         <w:r>
-          <w:t>46</w:t>
+          <w:t>45</w:t>
         </w:r>
       </w:fldSimple>
       <w:r>
@@ -4417,7 +4836,7 @@
       <w:r>
         <w:t xml:space="preserve"> </w:t>
       </w:r>
-      <w:bookmarkEnd w:id="129"/>
+      <w:bookmarkEnd w:id="132"/>
       <w:r>
         <w:t xml:space="preserve">Figura 6.16: Tiempos en la recepción técnica y almacenamiento de MME</w:t>
       </w:r>
@@ -4442,7 +4861,7 @@
                     </pic:cNvPicPr>
                   </pic:nvPicPr>
                   <pic:blipFill>
-                    <a:blip r:embed="rId130"/>
+                    <a:blip r:embed="rId133"/>
                     <a:stretch>
                       <a:fillRect/>
                     </a:stretch>
@@ -4473,13 +4892,13 @@
       <w:pPr>
         <w:pStyle w:val="ImageCaption"/>
       </w:pPr>
-      <w:bookmarkStart w:id="131" w:name="fig47"/>
+      <w:bookmarkStart w:id="134" w:name="fig46"/>
       <w:r>
         <w:t xml:space="preserve">Figure </w:t>
       </w:r>
       <w:fldSimple w:instr="SEQ Figure \* ARABIC ">
         <w:r>
-          <w:t>47</w:t>
+          <w:t>46</w:t>
         </w:r>
       </w:fldSimple>
       <w:r>
@@ -4488,7 +4907,7 @@
       <w:r>
         <w:t xml:space="preserve"> </w:t>
       </w:r>
-      <w:bookmarkEnd w:id="131"/>
+      <w:bookmarkEnd w:id="134"/>
       <w:r>
         <w:t xml:space="preserve">Figura 6.17: Tiempos en la recepción técnica y almacenamiento de MME (mapa)</w:t>
       </w:r>
@@ -4513,7 +4932,7 @@
                     </pic:cNvPicPr>
                   </pic:nvPicPr>
                   <pic:blipFill>
-                    <a:blip r:embed="rId132"/>
+                    <a:blip r:embed="rId135"/>
                     <a:stretch>
                       <a:fillRect/>
                     </a:stretch>
@@ -4544,13 +4963,13 @@
       <w:pPr>
         <w:pStyle w:val="ImageCaption"/>
       </w:pPr>
-      <w:bookmarkStart w:id="133" w:name="fig48"/>
+      <w:bookmarkStart w:id="136" w:name="fig47"/>
       <w:r>
         <w:t xml:space="preserve">Figure </w:t>
       </w:r>
       <w:fldSimple w:instr="SEQ Figure \* ARABIC ">
         <w:r>
-          <w:t>48</w:t>
+          <w:t>47</w:t>
         </w:r>
       </w:fldSimple>
       <w:r>
@@ -4559,13 +4978,13 @@
       <w:r>
         <w:t xml:space="preserve"> </w:t>
       </w:r>
-      <w:bookmarkEnd w:id="133"/>
+      <w:bookmarkEnd w:id="136"/>
       <w:r>
         <w:t xml:space="preserve">Figura 6.18: Uso de niveles de seguridad del inventarios</w:t>
       </w:r>
     </w:p>
-    <w:bookmarkEnd w:id="134"/>
-    <w:bookmarkStart w:id="156" w:name="almacenamiento"/>
+    <w:bookmarkEnd w:id="137"/>
+    <w:bookmarkStart w:id="159" w:name="almacenamiento"/>
     <w:p>
       <w:pPr>
         <w:pStyle w:val="Heading2"/>
@@ -4583,7 +5002,7 @@
         <w:t xml:space="preserve">Almacenamiento</w:t>
       </w:r>
     </w:p>
-    <w:bookmarkStart w:id="137" w:name="Xa9baf659ea1be69c2d279b5cca6283251b5fdeb"/>
+    <w:bookmarkStart w:id="140" w:name="Xa9baf659ea1be69c2d279b5cca6283251b5fdeb"/>
     <w:p>
       <w:pPr>
         <w:pStyle w:val="Heading3"/>
@@ -4641,7 +5060,7 @@
                     </pic:cNvPicPr>
                   </pic:nvPicPr>
                   <pic:blipFill>
-                    <a:blip r:embed="rId135"/>
+                    <a:blip r:embed="rId138"/>
                     <a:stretch>
                       <a:fillRect/>
                     </a:stretch>
@@ -4672,13 +5091,13 @@
       <w:pPr>
         <w:pStyle w:val="ImageCaption"/>
       </w:pPr>
-      <w:bookmarkStart w:id="136" w:name="fig49"/>
+      <w:bookmarkStart w:id="139" w:name="fig48"/>
       <w:r>
         <w:t xml:space="preserve">Figure </w:t>
       </w:r>
       <w:fldSimple w:instr="SEQ Figure \* ARABIC ">
         <w:r>
-          <w:t>49</w:t>
+          <w:t>48</w:t>
         </w:r>
       </w:fldSimple>
       <w:r>
@@ -4687,7 +5106,7 @@
       <w:r>
         <w:t xml:space="preserve"> </w:t>
       </w:r>
-      <w:bookmarkEnd w:id="136"/>
+      <w:bookmarkEnd w:id="139"/>
       <w:r>
         <w:t xml:space="preserve">Figura 6.19: Medidas de seguridad en el almacenamiento de MME</w:t>
       </w:r>
@@ -4708,8 +5127,8 @@
         <w:t xml:space="preserve">Sólo los FRE de Valle del Cauca y Córdoba reportan la existencia de un sistema de monitoreo por cámaras para los medicamentos. Sólo los FRE de Córdoba y Vichada reportan la presencia de seguridad privada como medida de seguridad para los FRE. Se recomienda la adopción de una o varias medidas de seguridad por parte de los FRE frente a posibles robos con intenciones de desvío o tráfico de medicamentos MME.</w:t>
       </w:r>
     </w:p>
-    <w:bookmarkEnd w:id="137"/>
-    <w:bookmarkStart w:id="141" w:name="revisión-de-condiciones-ambientales"/>
+    <w:bookmarkEnd w:id="140"/>
+    <w:bookmarkStart w:id="144" w:name="revisión-de-condiciones-ambientales"/>
     <w:p>
       <w:pPr>
         <w:pStyle w:val="Heading3"/>
@@ -4767,7 +5186,7 @@
                     </pic:cNvPicPr>
                   </pic:nvPicPr>
                   <pic:blipFill>
-                    <a:blip r:embed="rId138"/>
+                    <a:blip r:embed="rId141"/>
                     <a:stretch>
                       <a:fillRect/>
                     </a:stretch>
@@ -4798,13 +5217,13 @@
       <w:pPr>
         <w:pStyle w:val="ImageCaption"/>
       </w:pPr>
-      <w:bookmarkStart w:id="139" w:name="fig50"/>
+      <w:bookmarkStart w:id="142" w:name="fig49"/>
       <w:r>
         <w:t xml:space="preserve">Figure </w:t>
       </w:r>
       <w:fldSimple w:instr="SEQ Figure \* ARABIC ">
         <w:r>
-          <w:t>50</w:t>
+          <w:t>49</w:t>
         </w:r>
       </w:fldSimple>
       <w:r>
@@ -4813,7 +5232,7 @@
       <w:r>
         <w:t xml:space="preserve"> </w:t>
       </w:r>
-      <w:bookmarkEnd w:id="139"/>
+      <w:bookmarkEnd w:id="142"/>
       <w:r>
         <w:t xml:space="preserve">Figura 6.20: Frecuencia de revisión de condiciones ambientales</w:t>
       </w:r>
@@ -4870,7 +5289,7 @@
                     </pic:cNvPicPr>
                   </pic:nvPicPr>
                   <pic:blipFill>
-                    <a:blip r:embed="rId140"/>
+                    <a:blip r:embed="rId143"/>
                     <a:stretch>
                       <a:fillRect/>
                     </a:stretch>
@@ -4915,8 +5334,8 @@
         <w:t xml:space="preserve">se tiene que la práctica más común es realizar la calibración de los equipos de monitoreo por lo menos una vez al año, y hasta en 11 se tiene que no hay un procedimiento de calibración de los equipos. La mayoría de departamentos que no realizan el proceso de calibración se encuentran en la región central.</w:t>
       </w:r>
     </w:p>
-    <w:bookmarkEnd w:id="141"/>
-    <w:bookmarkStart w:id="147" w:name="espacio-de-almacenamiento"/>
+    <w:bookmarkEnd w:id="144"/>
+    <w:bookmarkStart w:id="150" w:name="espacio-de-almacenamiento"/>
     <w:p>
       <w:pPr>
         <w:pStyle w:val="Heading3"/>
@@ -4974,7 +5393,7 @@
                     </pic:cNvPicPr>
                   </pic:nvPicPr>
                   <pic:blipFill>
-                    <a:blip r:embed="rId142"/>
+                    <a:blip r:embed="rId145"/>
                     <a:stretch>
                       <a:fillRect/>
                     </a:stretch>
@@ -5039,7 +5458,7 @@
                     </pic:cNvPicPr>
                   </pic:nvPicPr>
                   <pic:blipFill>
-                    <a:blip r:embed="rId143"/>
+                    <a:blip r:embed="rId146"/>
                     <a:stretch>
                       <a:fillRect/>
                     </a:stretch>
@@ -5070,13 +5489,13 @@
       <w:pPr>
         <w:pStyle w:val="ImageCaption"/>
       </w:pPr>
-      <w:bookmarkStart w:id="144" w:name="fig51"/>
+      <w:bookmarkStart w:id="147" w:name="fig50"/>
       <w:r>
         <w:t xml:space="preserve">Figure </w:t>
       </w:r>
       <w:fldSimple w:instr="SEQ Figure \* ARABIC ">
         <w:r>
-          <w:t>51</w:t>
+          <w:t>50</w:t>
         </w:r>
       </w:fldSimple>
       <w:r>
@@ -5085,7 +5504,7 @@
       <w:r>
         <w:t xml:space="preserve"> </w:t>
       </w:r>
-      <w:bookmarkEnd w:id="144"/>
+      <w:bookmarkEnd w:id="147"/>
       <w:r>
         <w:t xml:space="preserve">Figura 6.23: Ocupación promedio del MME frente a otros medicamentos o ítems almacenados en el FRE</w:t>
       </w:r>
@@ -5148,7 +5567,7 @@
                     </pic:cNvPicPr>
                   </pic:nvPicPr>
                   <pic:blipFill>
-                    <a:blip r:embed="rId145"/>
+                    <a:blip r:embed="rId148"/>
                     <a:stretch>
                       <a:fillRect/>
                     </a:stretch>
@@ -5179,13 +5598,13 @@
       <w:pPr>
         <w:pStyle w:val="ImageCaption"/>
       </w:pPr>
-      <w:bookmarkStart w:id="146" w:name="fig52"/>
+      <w:bookmarkStart w:id="149" w:name="fig51"/>
       <w:r>
         <w:t xml:space="preserve">Figure </w:t>
       </w:r>
       <w:fldSimple w:instr="SEQ Figure \* ARABIC ">
         <w:r>
-          <w:t>52</w:t>
+          <w:t>51</w:t>
         </w:r>
       </w:fldSimple>
       <w:r>
@@ -5194,7 +5613,7 @@
       <w:r>
         <w:t xml:space="preserve"> </w:t>
       </w:r>
-      <w:bookmarkEnd w:id="146"/>
+      <w:bookmarkEnd w:id="149"/>
       <w:r>
         <w:t xml:space="preserve">Figura 6.24: Frecuencia del control de existencias de medicamentos MME</w:t>
       </w:r>
@@ -5207,8 +5626,8 @@
         <w:t xml:space="preserve">Entre los FRE que afirman realizar el monitoreo de niveles de inventarios de forma diaria se encuentran Antioquia, Córdoba, Bolívar, San Andrés, Casanare, Meta y Caldas. El FRE de Cesar afirma realizar el control de existencias varias veces al día. Los FRE que realizan monitoreo cada mes parecen encontrarse en las regiones más periféricas del territorio, y esto se podría deber a la presencia de niveles de inventario promedio bajos.</w:t>
       </w:r>
     </w:p>
-    <w:bookmarkEnd w:id="147"/>
-    <w:bookmarkStart w:id="152" w:name="control-de-fechas-de-vencimiento"/>
+    <w:bookmarkEnd w:id="150"/>
+    <w:bookmarkStart w:id="155" w:name="control-de-fechas-de-vencimiento"/>
     <w:p>
       <w:pPr>
         <w:pStyle w:val="Heading3"/>
@@ -5393,7 +5812,7 @@
                     </pic:cNvPicPr>
                   </pic:nvPicPr>
                   <pic:blipFill>
-                    <a:blip r:embed="rId148"/>
+                    <a:blip r:embed="rId151"/>
                     <a:stretch>
                       <a:fillRect/>
                     </a:stretch>
@@ -5424,13 +5843,13 @@
       <w:pPr>
         <w:pStyle w:val="ImageCaption"/>
       </w:pPr>
-      <w:bookmarkStart w:id="149" w:name="fig53"/>
+      <w:bookmarkStart w:id="152" w:name="fig52"/>
       <w:r>
         <w:t xml:space="preserve">Figure </w:t>
       </w:r>
       <w:fldSimple w:instr="SEQ Figure \* ARABIC ">
         <w:r>
-          <w:t>53</w:t>
+          <w:t>52</w:t>
         </w:r>
       </w:fldSimple>
       <w:r>
@@ -5439,7 +5858,7 @@
       <w:r>
         <w:t xml:space="preserve"> </w:t>
       </w:r>
-      <w:bookmarkEnd w:id="149"/>
+      <w:bookmarkEnd w:id="152"/>
       <w:r>
         <w:t xml:space="preserve">Figura 6.25: Presentación de casos de vencimiento de MME</w:t>
       </w:r>
@@ -5459,124 +5878,6 @@
                 <pic:pic>
                   <pic:nvPicPr>
                     <pic:cNvPr descr="InformeFinal_files/figure-docx/CasosVencimiento2-1.png" id="0" name="Picture"/>
-                    <pic:cNvPicPr>
-                      <a:picLocks noChangeArrowheads="1" noChangeAspect="1"/>
-                    </pic:cNvPicPr>
-                  </pic:nvPicPr>
-                  <pic:blipFill>
-                    <a:blip r:embed="rId150"/>
-                    <a:stretch>
-                      <a:fillRect/>
-                    </a:stretch>
-                  </pic:blipFill>
-                  <pic:spPr bwMode="auto">
-                    <a:xfrm>
-                      <a:off x="0" y="0"/>
-                      <a:ext cx="5334000" cy="3556000"/>
-                    </a:xfrm>
-                    <a:prstGeom prst="rect">
-                      <a:avLst/>
-                    </a:prstGeom>
-                    <a:noFill/>
-                    <a:ln w="9525">
-                      <a:noFill/>
-                      <a:headEnd/>
-                      <a:tailEnd/>
-                    </a:ln>
-                  </pic:spPr>
-                </pic:pic>
-              </a:graphicData>
-            </a:graphic>
-          </wp:inline>
-        </w:drawing>
-      </w:r>
-    </w:p>
-    <w:p>
-      <w:pPr>
-        <w:pStyle w:val="ImageCaption"/>
-      </w:pPr>
-      <w:bookmarkStart w:id="151" w:name="fig54"/>
-      <w:r>
-        <w:t xml:space="preserve">Figure </w:t>
-      </w:r>
-      <w:fldSimple w:instr="SEQ Figure \* ARABIC ">
-        <w:r>
-          <w:t>54</w:t>
-        </w:r>
-      </w:fldSimple>
-      <w:r>
-        <w:t xml:space="preserve">:</w:t>
-      </w:r>
-      <w:r>
-        <w:t xml:space="preserve"> </w:t>
-      </w:r>
-      <w:bookmarkEnd w:id="151"/>
-      <w:r>
-        <w:t xml:space="preserve">Figura 6.26: Medicamentos implicados en casos de vencimiento de MME</w:t>
-      </w:r>
-    </w:p>
-    <w:bookmarkEnd w:id="152"/>
-    <w:bookmarkStart w:id="155" w:name="transporte"/>
-    <w:p>
-      <w:pPr>
-        <w:pStyle w:val="Heading3"/>
-      </w:pPr>
-      <w:r>
-        <w:rPr>
-          <w:rStyle w:val="SectionNumber"/>
-        </w:rPr>
-        <w:t xml:space="preserve">6.3.5</w:t>
-      </w:r>
-      <w:r>
-        <w:tab/>
-      </w:r>
-      <w:r>
-        <w:t xml:space="preserve">Transporte</w:t>
-      </w:r>
-    </w:p>
-    <w:p>
-      <w:pPr>
-        <w:pStyle w:val="FirstParagraph"/>
-      </w:pPr>
-      <w:r>
-        <w:t xml:space="preserve">El transporte de medicamentos por parte del FNE, es un proceso importante dentro de la cadena de suministro de MME. Los costos de transporte de medicamentos por parte del FNE están cubiertos dentro del precio de los MME. El FNE contrata a una empresa especializada en distribución logística de mercancías y bienes para la entrega del producto a nivel nacional.</w:t>
-      </w:r>
-    </w:p>
-    <w:p>
-      <w:pPr>
-        <w:pStyle w:val="BodyText"/>
-      </w:pPr>
-      <w:r>
-        <w:t xml:space="preserve">En la Figura</w:t>
-      </w:r>
-      <w:r>
-        <w:t xml:space="preserve"> </w:t>
-      </w:r>
-      <w:r>
-        <w:t xml:space="preserve">6.27</w:t>
-      </w:r>
-      <w:r>
-        <w:t xml:space="preserve"> </w:t>
-      </w:r>
-      <w:r>
-        <w:t xml:space="preserve">se tiene una descripción de la opinión del servicio de distribución por parte del FNE. Se tiene que las opiniones se encuentran divididas con algunas respuestas positivas (66.6%) y otras negativas (33.3%).</w:t>
-      </w:r>
-    </w:p>
-    <w:p>
-      <w:pPr>
-        <w:pStyle w:val="CaptionedFigure"/>
-      </w:pPr>
-      <w:r>
-        <w:drawing>
-          <wp:inline>
-            <wp:extent cx="5334000" cy="3556000"/>
-            <wp:effectExtent b="0" l="0" r="0" t="0"/>
-            <wp:docPr descr="Figura 6.27: Opinión del servicio de la distribución de los medicamentos MME" title="" id="1" name="Picture"/>
-            <a:graphic>
-              <a:graphicData uri="http://schemas.openxmlformats.org/drawingml/2006/picture">
-                <pic:pic>
-                  <pic:nvPicPr>
-                    <pic:cNvPr descr="InformeFinal_files/figure-docx/TransporteProductos-1.png" id="0" name="Picture"/>
                     <pic:cNvPicPr>
                       <a:picLocks noChangeArrowheads="1" noChangeAspect="1"/>
                     </pic:cNvPicPr>
@@ -5613,13 +5914,13 @@
       <w:pPr>
         <w:pStyle w:val="ImageCaption"/>
       </w:pPr>
-      <w:bookmarkStart w:id="154" w:name="fig55"/>
+      <w:bookmarkStart w:id="154" w:name="fig53"/>
       <w:r>
         <w:t xml:space="preserve">Figure </w:t>
       </w:r>
       <w:fldSimple w:instr="SEQ Figure \* ARABIC ">
         <w:r>
-          <w:t>55</w:t>
+          <w:t>53</w:t>
         </w:r>
       </w:fldSimple>
       <w:r>
@@ -5630,6 +5931,124 @@
       </w:r>
       <w:bookmarkEnd w:id="154"/>
       <w:r>
+        <w:t xml:space="preserve">Figura 6.26: Medicamentos implicados en casos de vencimiento de MME</w:t>
+      </w:r>
+    </w:p>
+    <w:bookmarkEnd w:id="155"/>
+    <w:bookmarkStart w:id="158" w:name="transporte"/>
+    <w:p>
+      <w:pPr>
+        <w:pStyle w:val="Heading3"/>
+      </w:pPr>
+      <w:r>
+        <w:rPr>
+          <w:rStyle w:val="SectionNumber"/>
+        </w:rPr>
+        <w:t xml:space="preserve">6.3.5</w:t>
+      </w:r>
+      <w:r>
+        <w:tab/>
+      </w:r>
+      <w:r>
+        <w:t xml:space="preserve">Transporte</w:t>
+      </w:r>
+    </w:p>
+    <w:p>
+      <w:pPr>
+        <w:pStyle w:val="FirstParagraph"/>
+      </w:pPr>
+      <w:r>
+        <w:t xml:space="preserve">El transporte de medicamentos por parte del FNE, es un proceso importante dentro de la cadena de suministro de MME. Los costos de transporte de medicamentos por parte del FNE están cubiertos dentro del precio de los MME. El FNE contrata a una empresa especializada en distribución logística de mercancías y bienes para la entrega del producto a nivel nacional.</w:t>
+      </w:r>
+    </w:p>
+    <w:p>
+      <w:pPr>
+        <w:pStyle w:val="BodyText"/>
+      </w:pPr>
+      <w:r>
+        <w:t xml:space="preserve">En la Figura</w:t>
+      </w:r>
+      <w:r>
+        <w:t xml:space="preserve"> </w:t>
+      </w:r>
+      <w:r>
+        <w:t xml:space="preserve">6.27</w:t>
+      </w:r>
+      <w:r>
+        <w:t xml:space="preserve"> </w:t>
+      </w:r>
+      <w:r>
+        <w:t xml:space="preserve">se tiene una descripción de la opinión del servicio de distribución por parte del FNE. Se tiene que las opiniones se encuentran divididas con algunas respuestas positivas (66.6%) y otras negativas (33.3%).</w:t>
+      </w:r>
+    </w:p>
+    <w:p>
+      <w:pPr>
+        <w:pStyle w:val="CaptionedFigure"/>
+      </w:pPr>
+      <w:r>
+        <w:drawing>
+          <wp:inline>
+            <wp:extent cx="5334000" cy="3556000"/>
+            <wp:effectExtent b="0" l="0" r="0" t="0"/>
+            <wp:docPr descr="Figura 6.27: Opinión del servicio de la distribución de los medicamentos MME" title="" id="1" name="Picture"/>
+            <a:graphic>
+              <a:graphicData uri="http://schemas.openxmlformats.org/drawingml/2006/picture">
+                <pic:pic>
+                  <pic:nvPicPr>
+                    <pic:cNvPr descr="InformeFinal_files/figure-docx/TransporteProductos-1.png" id="0" name="Picture"/>
+                    <pic:cNvPicPr>
+                      <a:picLocks noChangeArrowheads="1" noChangeAspect="1"/>
+                    </pic:cNvPicPr>
+                  </pic:nvPicPr>
+                  <pic:blipFill>
+                    <a:blip r:embed="rId156"/>
+                    <a:stretch>
+                      <a:fillRect/>
+                    </a:stretch>
+                  </pic:blipFill>
+                  <pic:spPr bwMode="auto">
+                    <a:xfrm>
+                      <a:off x="0" y="0"/>
+                      <a:ext cx="5334000" cy="3556000"/>
+                    </a:xfrm>
+                    <a:prstGeom prst="rect">
+                      <a:avLst/>
+                    </a:prstGeom>
+                    <a:noFill/>
+                    <a:ln w="9525">
+                      <a:noFill/>
+                      <a:headEnd/>
+                      <a:tailEnd/>
+                    </a:ln>
+                  </pic:spPr>
+                </pic:pic>
+              </a:graphicData>
+            </a:graphic>
+          </wp:inline>
+        </w:drawing>
+      </w:r>
+    </w:p>
+    <w:p>
+      <w:pPr>
+        <w:pStyle w:val="ImageCaption"/>
+      </w:pPr>
+      <w:bookmarkStart w:id="157" w:name="fig54"/>
+      <w:r>
+        <w:t xml:space="preserve">Figure </w:t>
+      </w:r>
+      <w:fldSimple w:instr="SEQ Figure \* ARABIC ">
+        <w:r>
+          <w:t>54</w:t>
+        </w:r>
+      </w:fldSimple>
+      <w:r>
+        <w:t xml:space="preserve">:</w:t>
+      </w:r>
+      <w:r>
+        <w:t xml:space="preserve"> </w:t>
+      </w:r>
+      <w:bookmarkEnd w:id="157"/>
+      <w:r>
         <w:t xml:space="preserve">Figura 6.27: Opinión del servicio de la distribución de los medicamentos MME</w:t>
       </w:r>
     </w:p>
@@ -5687,9 +6106,9 @@
         <w:t xml:space="preserve">Se tiene que pese a que más del 50% de los respondientes de la encuesta tienen una opinión positiva del transporte de los medicamentos, casi 1 de cada 3 FRE no están satisfechos con el servicio. El alto grado de insatisfacción y las causas que justifican la opinión se deben tener en cuenta como aspectos para el mejoramiento del proceso.</w:t>
       </w:r>
     </w:p>
-    <w:bookmarkEnd w:id="155"/>
-    <w:bookmarkEnd w:id="156"/>
-    <w:bookmarkStart w:id="164" w:name="precio-de-medicamentos"/>
+    <w:bookmarkEnd w:id="158"/>
+    <w:bookmarkEnd w:id="159"/>
+    <w:bookmarkStart w:id="167" w:name="precio-de-medicamentos"/>
     <w:p>
       <w:pPr>
         <w:pStyle w:val="Heading2"/>
@@ -5832,7 +6251,7 @@
                     </pic:cNvPicPr>
                   </pic:nvPicPr>
                   <pic:blipFill>
-                    <a:blip r:embed="rId157"/>
+                    <a:blip r:embed="rId160"/>
                     <a:stretch>
                       <a:fillRect/>
                     </a:stretch>
@@ -5863,13 +6282,13 @@
       <w:pPr>
         <w:pStyle w:val="ImageCaption"/>
       </w:pPr>
-      <w:bookmarkStart w:id="158" w:name="fig56"/>
+      <w:bookmarkStart w:id="161" w:name="fig55"/>
       <w:r>
         <w:t xml:space="preserve">Figure </w:t>
       </w:r>
       <w:fldSimple w:instr="SEQ Figure \* ARABIC ">
         <w:r>
-          <w:t>56</w:t>
+          <w:t>55</w:t>
         </w:r>
       </w:fldSimple>
       <w:r>
@@ -5878,7 +6297,7 @@
       <w:r>
         <w:t xml:space="preserve"> </w:t>
       </w:r>
-      <w:bookmarkEnd w:id="158"/>
+      <w:bookmarkEnd w:id="161"/>
       <w:r>
         <w:t xml:space="preserve">Figura 6.28: Precio de venta de medicamentos en los FRE</w:t>
       </w:r>
@@ -6133,7 +6552,7 @@
                     </pic:cNvPicPr>
                   </pic:nvPicPr>
                   <pic:blipFill>
-                    <a:blip r:embed="rId159"/>
+                    <a:blip r:embed="rId162"/>
                     <a:stretch>
                       <a:fillRect/>
                     </a:stretch>
@@ -6164,13 +6583,13 @@
       <w:pPr>
         <w:pStyle w:val="ImageCaption"/>
       </w:pPr>
-      <w:bookmarkStart w:id="160" w:name="fig57"/>
+      <w:bookmarkStart w:id="163" w:name="fig56"/>
       <w:r>
         <w:t xml:space="preserve">Figure </w:t>
       </w:r>
       <w:fldSimple w:instr="SEQ Figure \* ARABIC ">
         <w:r>
-          <w:t>57</w:t>
+          <w:t>56</w:t>
         </w:r>
       </w:fldSimple>
       <w:r>
@@ -6179,7 +6598,7 @@
       <w:r>
         <w:t xml:space="preserve"> </w:t>
       </w:r>
-      <w:bookmarkEnd w:id="160"/>
+      <w:bookmarkEnd w:id="163"/>
       <w:r>
         <w:t xml:space="preserve">Figura 6.29: Comparativo de márgenes de precio de venta en el departamento por medicamentos y departamentos</w:t>
       </w:r>
@@ -6308,7 +6727,7 @@
                     </pic:cNvPicPr>
                   </pic:nvPicPr>
                   <pic:blipFill>
-                    <a:blip r:embed="rId161"/>
+                    <a:blip r:embed="rId164"/>
                     <a:stretch>
                       <a:fillRect/>
                     </a:stretch>
@@ -6339,13 +6758,13 @@
       <w:pPr>
         <w:pStyle w:val="ImageCaption"/>
       </w:pPr>
-      <w:bookmarkStart w:id="162" w:name="fig58"/>
+      <w:bookmarkStart w:id="165" w:name="fig57"/>
       <w:r>
         <w:t xml:space="preserve">Figure </w:t>
       </w:r>
       <w:fldSimple w:instr="SEQ Figure \* ARABIC ">
         <w:r>
-          <w:t>58</w:t>
+          <w:t>57</w:t>
         </w:r>
       </w:fldSimple>
       <w:r>
@@ -6354,12 +6773,12 @@
       <w:r>
         <w:t xml:space="preserve"> </w:t>
       </w:r>
-      <w:bookmarkEnd w:id="162"/>
+      <w:bookmarkEnd w:id="165"/>
       <w:r>
         <w:t xml:space="preserve">Figura 6.30: Relación de márgen de ganancia y otras variables</w:t>
       </w:r>
     </w:p>
-    <w:bookmarkStart w:id="163" w:name="recomendaciones-finales"/>
+    <w:bookmarkStart w:id="166" w:name="recomendaciones-finales"/>
     <w:p>
       <w:pPr>
         <w:pStyle w:val="Heading3"/>
@@ -6399,10 +6818,10 @@
         <w:t xml:space="preserve">Se deben establecer mecanismos para la armonización de los precios de ventas de medicamentos de acuerdo a factores como distancia, costos de transporte o mantenimientos ya que los resultados no indican aumentos en los precios debido a este tipo de variables.</w:t>
       </w:r>
     </w:p>
-    <w:bookmarkEnd w:id="163"/>
-    <w:bookmarkEnd w:id="164"/>
-    <w:bookmarkEnd w:id="165"/>
-    <w:bookmarkStart w:id="186" w:name="reporte-de-informes"/>
+    <w:bookmarkEnd w:id="166"/>
+    <w:bookmarkEnd w:id="167"/>
+    <w:bookmarkEnd w:id="168"/>
+    <w:bookmarkStart w:id="189" w:name="reporte-de-informes"/>
     <w:p>
       <w:pPr>
         <w:pStyle w:val="Heading1"/>
@@ -6602,7 +7021,7 @@
                     </pic:cNvPicPr>
                   </pic:nvPicPr>
                   <pic:blipFill>
-                    <a:blip r:embed="rId166"/>
+                    <a:blip r:embed="rId169"/>
                     <a:stretch>
                       <a:fillRect/>
                     </a:stretch>
@@ -6633,13 +7052,13 @@
       <w:pPr>
         <w:pStyle w:val="ImageCaption"/>
       </w:pPr>
-      <w:bookmarkStart w:id="167" w:name="fig59"/>
+      <w:bookmarkStart w:id="170" w:name="fig58"/>
       <w:r>
         <w:t xml:space="preserve">Figure </w:t>
       </w:r>
       <w:fldSimple w:instr="SEQ Figure \* ARABIC ">
         <w:r>
-          <w:t>59</w:t>
+          <w:t>58</w:t>
         </w:r>
       </w:fldSimple>
       <w:r>
@@ -6648,7 +7067,7 @@
       <w:r>
         <w:t xml:space="preserve"> </w:t>
       </w:r>
-      <w:bookmarkEnd w:id="167"/>
+      <w:bookmarkEnd w:id="170"/>
       <w:r>
         <w:t xml:space="preserve">Figura 7.1: Herramientas en el diligenciamiento del Anexo 1 de la Resolución 1479 de 2006</w:t>
       </w:r>
@@ -6693,7 +7112,7 @@
                     </pic:cNvPicPr>
                   </pic:nvPicPr>
                   <pic:blipFill>
-                    <a:blip r:embed="rId168"/>
+                    <a:blip r:embed="rId171"/>
                     <a:stretch>
                       <a:fillRect/>
                     </a:stretch>
@@ -6724,13 +7143,13 @@
       <w:pPr>
         <w:pStyle w:val="ImageCaption"/>
       </w:pPr>
-      <w:bookmarkStart w:id="169" w:name="fig60"/>
+      <w:bookmarkStart w:id="172" w:name="fig59"/>
       <w:r>
         <w:t xml:space="preserve">Figure </w:t>
       </w:r>
       <w:fldSimple w:instr="SEQ Figure \* ARABIC ">
         <w:r>
-          <w:t>60</w:t>
+          <w:t>59</w:t>
         </w:r>
       </w:fldSimple>
       <w:r>
@@ -6739,7 +7158,7 @@
       <w:r>
         <w:t xml:space="preserve"> </w:t>
       </w:r>
-      <w:bookmarkEnd w:id="169"/>
+      <w:bookmarkEnd w:id="172"/>
       <w:r>
         <w:t xml:space="preserve">Figura 7.2: Controles en las ventas directas a pacientes</w:t>
       </w:r>
@@ -6764,7 +7183,7 @@
                     </pic:cNvPicPr>
                   </pic:nvPicPr>
                   <pic:blipFill>
-                    <a:blip r:embed="rId170"/>
+                    <a:blip r:embed="rId173"/>
                     <a:stretch>
                       <a:fillRect/>
                     </a:stretch>
@@ -6795,13 +7214,13 @@
       <w:pPr>
         <w:pStyle w:val="ImageCaption"/>
       </w:pPr>
-      <w:bookmarkStart w:id="171" w:name="fig61"/>
+      <w:bookmarkStart w:id="174" w:name="fig60"/>
       <w:r>
         <w:t xml:space="preserve">Figure </w:t>
       </w:r>
       <w:fldSimple w:instr="SEQ Figure \* ARABIC ">
         <w:r>
-          <w:t>61</w:t>
+          <w:t>60</w:t>
         </w:r>
       </w:fldSimple>
       <w:r>
@@ -6810,7 +7229,7 @@
       <w:r>
         <w:t xml:space="preserve"> </w:t>
       </w:r>
-      <w:bookmarkEnd w:id="171"/>
+      <w:bookmarkEnd w:id="174"/>
       <w:r>
         <w:t xml:space="preserve">Figura 7.3: Tiempo en la consolidación del Anexo 1 de la Resolución 1479 de 2006</w:t>
       </w:r>
@@ -6835,7 +7254,7 @@
                     </pic:cNvPicPr>
                   </pic:nvPicPr>
                   <pic:blipFill>
-                    <a:blip r:embed="rId172"/>
+                    <a:blip r:embed="rId175"/>
                     <a:stretch>
                       <a:fillRect/>
                     </a:stretch>
@@ -6866,13 +7285,13 @@
       <w:pPr>
         <w:pStyle w:val="ImageCaption"/>
       </w:pPr>
-      <w:bookmarkStart w:id="173" w:name="fig62"/>
+      <w:bookmarkStart w:id="176" w:name="fig61"/>
       <w:r>
         <w:t xml:space="preserve">Figure </w:t>
       </w:r>
       <w:fldSimple w:instr="SEQ Figure \* ARABIC ">
         <w:r>
-          <w:t>62</w:t>
+          <w:t>61</w:t>
         </w:r>
       </w:fldSimple>
       <w:r>
@@ -6881,7 +7300,7 @@
       <w:r>
         <w:t xml:space="preserve"> </w:t>
       </w:r>
-      <w:bookmarkEnd w:id="173"/>
+      <w:bookmarkEnd w:id="176"/>
       <w:r>
         <w:t xml:space="preserve">Figura 7.4: Tiempo en la consolidación del Anexo 1 de la Resolución 1479 de 2006 vs N° de instituciones que realizan compra en un año</w:t>
       </w:r>
@@ -6906,7 +7325,7 @@
                     </pic:cNvPicPr>
                   </pic:nvPicPr>
                   <pic:blipFill>
-                    <a:blip r:embed="rId174"/>
+                    <a:blip r:embed="rId177"/>
                     <a:stretch>
                       <a:fillRect/>
                     </a:stretch>
@@ -6937,13 +7356,13 @@
       <w:pPr>
         <w:pStyle w:val="ImageCaption"/>
       </w:pPr>
-      <w:bookmarkStart w:id="175" w:name="fig63"/>
+      <w:bookmarkStart w:id="178" w:name="fig62"/>
       <w:r>
         <w:t xml:space="preserve">Figure </w:t>
       </w:r>
       <w:fldSimple w:instr="SEQ Figure \* ARABIC ">
         <w:r>
-          <w:t>63</w:t>
+          <w:t>62</w:t>
         </w:r>
       </w:fldSimple>
       <w:r>
@@ -6952,7 +7371,7 @@
       <w:r>
         <w:t xml:space="preserve"> </w:t>
       </w:r>
-      <w:bookmarkEnd w:id="175"/>
+      <w:bookmarkEnd w:id="178"/>
       <w:r>
         <w:t xml:space="preserve">Figura 7.5: Tiempo en la consolidación del Anexo 2 de la Resolución 1479 de 2006</w:t>
       </w:r>
@@ -6977,7 +7396,7 @@
                     </pic:cNvPicPr>
                   </pic:nvPicPr>
                   <pic:blipFill>
-                    <a:blip r:embed="rId176"/>
+                    <a:blip r:embed="rId179"/>
                     <a:stretch>
                       <a:fillRect/>
                     </a:stretch>
@@ -7017,161 +7436,6 @@
                 <pic:pic>
                   <pic:nvPicPr>
                     <pic:cNvPr descr="InformeFinal_files/figure-docx/ArchivoInformesFRE-1.png" id="0" name="Picture"/>
-                    <pic:cNvPicPr>
-                      <a:picLocks noChangeArrowheads="1" noChangeAspect="1"/>
-                    </pic:cNvPicPr>
-                  </pic:nvPicPr>
-                  <pic:blipFill>
-                    <a:blip r:embed="rId177"/>
-                    <a:stretch>
-                      <a:fillRect/>
-                    </a:stretch>
-                  </pic:blipFill>
-                  <pic:spPr bwMode="auto">
-                    <a:xfrm>
-                      <a:off x="0" y="0"/>
-                      <a:ext cx="5334000" cy="3556000"/>
-                    </a:xfrm>
-                    <a:prstGeom prst="rect">
-                      <a:avLst/>
-                    </a:prstGeom>
-                    <a:noFill/>
-                    <a:ln w="9525">
-                      <a:noFill/>
-                      <a:headEnd/>
-                      <a:tailEnd/>
-                    </a:ln>
-                  </pic:spPr>
-                </pic:pic>
-              </a:graphicData>
-            </a:graphic>
-          </wp:inline>
-        </w:drawing>
-      </w:r>
-      <w:r>
-        <w:t xml:space="preserve"> </w:t>
-      </w:r>
-      <w:r>
-        <w:drawing>
-          <wp:inline>
-            <wp:extent cx="5334000" cy="3556000"/>
-            <wp:effectExtent b="0" l="0" r="0" t="0"/>
-            <wp:docPr descr="Figura 7.8: Mecanismo de seguimiento de instituciones de envío de informes" title="" id="1" name="Picture"/>
-            <a:graphic>
-              <a:graphicData uri="http://schemas.openxmlformats.org/drawingml/2006/picture">
-                <pic:pic>
-                  <pic:nvPicPr>
-                    <pic:cNvPr descr="InformeFinal_files/figure-docx/SeguimientoEnvioInformes-1.png" id="0" name="Picture"/>
-                    <pic:cNvPicPr>
-                      <a:picLocks noChangeArrowheads="1" noChangeAspect="1"/>
-                    </pic:cNvPicPr>
-                  </pic:nvPicPr>
-                  <pic:blipFill>
-                    <a:blip r:embed="rId178"/>
-                    <a:stretch>
-                      <a:fillRect/>
-                    </a:stretch>
-                  </pic:blipFill>
-                  <pic:spPr bwMode="auto">
-                    <a:xfrm>
-                      <a:off x="0" y="0"/>
-                      <a:ext cx="5334000" cy="3556000"/>
-                    </a:xfrm>
-                    <a:prstGeom prst="rect">
-                      <a:avLst/>
-                    </a:prstGeom>
-                    <a:noFill/>
-                    <a:ln w="9525">
-                      <a:noFill/>
-                      <a:headEnd/>
-                      <a:tailEnd/>
-                    </a:ln>
-                  </pic:spPr>
-                </pic:pic>
-              </a:graphicData>
-            </a:graphic>
-          </wp:inline>
-        </w:drawing>
-      </w:r>
-      <w:r>
-        <w:t xml:space="preserve"> </w:t>
-      </w:r>
-      <w:r>
-        <w:drawing>
-          <wp:inline>
-            <wp:extent cx="5334000" cy="3556000"/>
-            <wp:effectExtent b="0" l="0" r="0" t="0"/>
-            <wp:docPr descr="Figura 7.9: Medidas por incumplimiento de envío de informes" title="" id="1" name="Picture"/>
-            <a:graphic>
-              <a:graphicData uri="http://schemas.openxmlformats.org/drawingml/2006/picture">
-                <pic:pic>
-                  <pic:nvPicPr>
-                    <pic:cNvPr descr="InformeFinal_files/figure-docx/IncumplimientoEnvioInformes-1.png" id="0" name="Picture"/>
-                    <pic:cNvPicPr>
-                      <a:picLocks noChangeArrowheads="1" noChangeAspect="1"/>
-                    </pic:cNvPicPr>
-                  </pic:nvPicPr>
-                  <pic:blipFill>
-                    <a:blip r:embed="rId179"/>
-                    <a:stretch>
-                      <a:fillRect/>
-                    </a:stretch>
-                  </pic:blipFill>
-                  <pic:spPr bwMode="auto">
-                    <a:xfrm>
-                      <a:off x="0" y="0"/>
-                      <a:ext cx="5334000" cy="3556000"/>
-                    </a:xfrm>
-                    <a:prstGeom prst="rect">
-                      <a:avLst/>
-                    </a:prstGeom>
-                    <a:noFill/>
-                    <a:ln w="9525">
-                      <a:noFill/>
-                      <a:headEnd/>
-                      <a:tailEnd/>
-                    </a:ln>
-                  </pic:spPr>
-                </pic:pic>
-              </a:graphicData>
-            </a:graphic>
-          </wp:inline>
-        </w:drawing>
-      </w:r>
-    </w:p>
-    <w:bookmarkStart w:id="185" w:name="seguridad-de-la-información"/>
-    <w:p>
-      <w:pPr>
-        <w:pStyle w:val="Heading2"/>
-      </w:pPr>
-      <w:r>
-        <w:rPr>
-          <w:rStyle w:val="SectionNumber"/>
-        </w:rPr>
-        <w:t xml:space="preserve">7.1</w:t>
-      </w:r>
-      <w:r>
-        <w:tab/>
-      </w:r>
-      <w:r>
-        <w:t xml:space="preserve">Seguridad de la información</w:t>
-      </w:r>
-    </w:p>
-    <w:p>
-      <w:pPr>
-        <w:pStyle w:val="FirstParagraph"/>
-      </w:pPr>
-      <w:r>
-        <w:drawing>
-          <wp:inline>
-            <wp:extent cx="5334000" cy="3556000"/>
-            <wp:effectExtent b="0" l="0" r="0" t="0"/>
-            <wp:docPr descr="Figura 7.10: Medidas para garantizar la seguridad de la información" title="" id="1" name="Picture"/>
-            <a:graphic>
-              <a:graphicData uri="http://schemas.openxmlformats.org/drawingml/2006/picture">
-                <pic:pic>
-                  <pic:nvPicPr>
-                    <pic:cNvPr descr="InformeFinal_files/figure-docx/GarantiaInformacion-1.png" id="0" name="Picture"/>
                     <pic:cNvPicPr>
                       <a:picLocks noChangeArrowheads="1" noChangeAspect="1"/>
                     </pic:cNvPicPr>
@@ -7211,12 +7475,12 @@
           <wp:inline>
             <wp:extent cx="5334000" cy="3556000"/>
             <wp:effectExtent b="0" l="0" r="0" t="0"/>
-            <wp:docPr descr="Figura 7.11: Proporción de FRE que cuenta con base de dato con información de inscritos" title="" id="1" name="Picture"/>
+            <wp:docPr descr="Figura 7.8: Mecanismo de seguimiento de instituciones de envío de informes" title="" id="1" name="Picture"/>
             <a:graphic>
               <a:graphicData uri="http://schemas.openxmlformats.org/drawingml/2006/picture">
                 <pic:pic>
                   <pic:nvPicPr>
-                    <pic:cNvPr descr="InformeFinal_files/figure-docx/InformInscritos-1.png" id="0" name="Picture"/>
+                    <pic:cNvPr descr="InformeFinal_files/figure-docx/SeguimientoEnvioInformes-1.png" id="0" name="Picture"/>
                     <pic:cNvPicPr>
                       <a:picLocks noChangeArrowheads="1" noChangeAspect="1"/>
                     </pic:cNvPicPr>
@@ -7256,12 +7520,12 @@
           <wp:inline>
             <wp:extent cx="5334000" cy="3556000"/>
             <wp:effectExtent b="0" l="0" r="0" t="0"/>
-            <wp:docPr descr="Figura 7.12: Proporción de FRE que cuenta con una base de datos con información de pacientes a los que se les dispensa MME" title="" id="1" name="Picture"/>
+            <wp:docPr descr="Figura 7.9: Medidas por incumplimiento de envío de informes" title="" id="1" name="Picture"/>
             <a:graphic>
               <a:graphicData uri="http://schemas.openxmlformats.org/drawingml/2006/picture">
                 <pic:pic>
                   <pic:nvPicPr>
-                    <pic:cNvPr descr="InformeFinal_files/figure-docx/InformPacientes-1.png" id="0" name="Picture"/>
+                    <pic:cNvPr descr="InformeFinal_files/figure-docx/IncumplimientoEnvioInformes-1.png" id="0" name="Picture"/>
                     <pic:cNvPicPr>
                       <a:picLocks noChangeArrowheads="1" noChangeAspect="1"/>
                     </pic:cNvPicPr>
@@ -7294,41 +7558,39 @@
         </w:drawing>
       </w:r>
     </w:p>
-    <w:p>
-      <w:pPr>
-        <w:pStyle w:val="BodyText"/>
-      </w:pPr>
-      <w:r>
-        <w:t xml:space="preserve">La pregunta a la cual se refiere la Figura</w:t>
-      </w:r>
-      <w:r>
-        <w:t xml:space="preserve"> </w:t>
-      </w:r>
-      <w:r>
-        <w:t xml:space="preserve">7.13</w:t>
-      </w:r>
-      <w:r>
-        <w:t xml:space="preserve"> </w:t>
-      </w:r>
-      <w:r>
-        <w:t xml:space="preserve">se trata de las instituciones que realizan ventas de MME a pacientes, no la entiendo muy bien!!!!.</w:t>
-      </w:r>
-    </w:p>
-    <w:p>
-      <w:pPr>
-        <w:pStyle w:val="CaptionedFigure"/>
+    <w:bookmarkStart w:id="188" w:name="seguridad-de-la-información"/>
+    <w:p>
+      <w:pPr>
+        <w:pStyle w:val="Heading2"/>
+      </w:pPr>
+      <w:r>
+        <w:rPr>
+          <w:rStyle w:val="SectionNumber"/>
+        </w:rPr>
+        <w:t xml:space="preserve">7.1</w:t>
+      </w:r>
+      <w:r>
+        <w:tab/>
+      </w:r>
+      <w:r>
+        <w:t xml:space="preserve">Seguridad de la información</w:t>
+      </w:r>
+    </w:p>
+    <w:p>
+      <w:pPr>
+        <w:pStyle w:val="FirstParagraph"/>
       </w:pPr>
       <w:r>
         <w:drawing>
           <wp:inline>
             <wp:extent cx="5334000" cy="3556000"/>
             <wp:effectExtent b="0" l="0" r="0" t="0"/>
-            <wp:docPr descr="Figura 7.13: Existencia de otras instituciones que realizan ventas a instituciones a MME" title="" id="1" name="Picture"/>
+            <wp:docPr descr="Figura 7.10: Medidas para garantizar la seguridad de la información" title="" id="1" name="Picture"/>
             <a:graphic>
               <a:graphicData uri="http://schemas.openxmlformats.org/drawingml/2006/picture">
                 <pic:pic>
                   <pic:nvPicPr>
-                    <pic:cNvPr descr="InformeFinal_files/figure-docx/InstitucionesAdicionales-1.png" id="0" name="Picture"/>
+                    <pic:cNvPr descr="InformeFinal_files/figure-docx/GarantiaInformacion-1.png" id="0" name="Picture"/>
                     <pic:cNvPicPr>
                       <a:picLocks noChangeArrowheads="1" noChangeAspect="1"/>
                     </pic:cNvPicPr>
@@ -7360,18 +7622,175 @@
           </wp:inline>
         </w:drawing>
       </w:r>
+      <w:r>
+        <w:t xml:space="preserve"> </w:t>
+      </w:r>
+      <w:r>
+        <w:drawing>
+          <wp:inline>
+            <wp:extent cx="5334000" cy="3556000"/>
+            <wp:effectExtent b="0" l="0" r="0" t="0"/>
+            <wp:docPr descr="Figura 7.11: Proporción de FRE que cuenta con base de dato con información de inscritos" title="" id="1" name="Picture"/>
+            <a:graphic>
+              <a:graphicData uri="http://schemas.openxmlformats.org/drawingml/2006/picture">
+                <pic:pic>
+                  <pic:nvPicPr>
+                    <pic:cNvPr descr="InformeFinal_files/figure-docx/InformInscritos-1.png" id="0" name="Picture"/>
+                    <pic:cNvPicPr>
+                      <a:picLocks noChangeArrowheads="1" noChangeAspect="1"/>
+                    </pic:cNvPicPr>
+                  </pic:nvPicPr>
+                  <pic:blipFill>
+                    <a:blip r:embed="rId184"/>
+                    <a:stretch>
+                      <a:fillRect/>
+                    </a:stretch>
+                  </pic:blipFill>
+                  <pic:spPr bwMode="auto">
+                    <a:xfrm>
+                      <a:off x="0" y="0"/>
+                      <a:ext cx="5334000" cy="3556000"/>
+                    </a:xfrm>
+                    <a:prstGeom prst="rect">
+                      <a:avLst/>
+                    </a:prstGeom>
+                    <a:noFill/>
+                    <a:ln w="9525">
+                      <a:noFill/>
+                      <a:headEnd/>
+                      <a:tailEnd/>
+                    </a:ln>
+                  </pic:spPr>
+                </pic:pic>
+              </a:graphicData>
+            </a:graphic>
+          </wp:inline>
+        </w:drawing>
+      </w:r>
+      <w:r>
+        <w:t xml:space="preserve"> </w:t>
+      </w:r>
+      <w:r>
+        <w:drawing>
+          <wp:inline>
+            <wp:extent cx="5334000" cy="3556000"/>
+            <wp:effectExtent b="0" l="0" r="0" t="0"/>
+            <wp:docPr descr="Figura 7.12: Proporción de FRE que cuenta con una base de datos con información de pacientes a los que se les dispensa MME" title="" id="1" name="Picture"/>
+            <a:graphic>
+              <a:graphicData uri="http://schemas.openxmlformats.org/drawingml/2006/picture">
+                <pic:pic>
+                  <pic:nvPicPr>
+                    <pic:cNvPr descr="InformeFinal_files/figure-docx/InformPacientes-1.png" id="0" name="Picture"/>
+                    <pic:cNvPicPr>
+                      <a:picLocks noChangeArrowheads="1" noChangeAspect="1"/>
+                    </pic:cNvPicPr>
+                  </pic:nvPicPr>
+                  <pic:blipFill>
+                    <a:blip r:embed="rId185"/>
+                    <a:stretch>
+                      <a:fillRect/>
+                    </a:stretch>
+                  </pic:blipFill>
+                  <pic:spPr bwMode="auto">
+                    <a:xfrm>
+                      <a:off x="0" y="0"/>
+                      <a:ext cx="5334000" cy="3556000"/>
+                    </a:xfrm>
+                    <a:prstGeom prst="rect">
+                      <a:avLst/>
+                    </a:prstGeom>
+                    <a:noFill/>
+                    <a:ln w="9525">
+                      <a:noFill/>
+                      <a:headEnd/>
+                      <a:tailEnd/>
+                    </a:ln>
+                  </pic:spPr>
+                </pic:pic>
+              </a:graphicData>
+            </a:graphic>
+          </wp:inline>
+        </w:drawing>
+      </w:r>
+    </w:p>
+    <w:p>
+      <w:pPr>
+        <w:pStyle w:val="BodyText"/>
+      </w:pPr>
+      <w:r>
+        <w:t xml:space="preserve">La pregunta a la cual se refiere la Figura</w:t>
+      </w:r>
+      <w:r>
+        <w:t xml:space="preserve"> </w:t>
+      </w:r>
+      <w:r>
+        <w:t xml:space="preserve">7.13</w:t>
+      </w:r>
+      <w:r>
+        <w:t xml:space="preserve"> </w:t>
+      </w:r>
+      <w:r>
+        <w:t xml:space="preserve">se trata de las instituciones que realizan ventas de MME a pacientes, no la entiendo muy bien!!!!.</w:t>
+      </w:r>
+    </w:p>
+    <w:p>
+      <w:pPr>
+        <w:pStyle w:val="CaptionedFigure"/>
+      </w:pPr>
+      <w:r>
+        <w:drawing>
+          <wp:inline>
+            <wp:extent cx="5334000" cy="3556000"/>
+            <wp:effectExtent b="0" l="0" r="0" t="0"/>
+            <wp:docPr descr="Figura 7.13: Existencia de otras instituciones que realizan ventas a instituciones a MME" title="" id="1" name="Picture"/>
+            <a:graphic>
+              <a:graphicData uri="http://schemas.openxmlformats.org/drawingml/2006/picture">
+                <pic:pic>
+                  <pic:nvPicPr>
+                    <pic:cNvPr descr="InformeFinal_files/figure-docx/InstitucionesAdicionales-1.png" id="0" name="Picture"/>
+                    <pic:cNvPicPr>
+                      <a:picLocks noChangeArrowheads="1" noChangeAspect="1"/>
+                    </pic:cNvPicPr>
+                  </pic:nvPicPr>
+                  <pic:blipFill>
+                    <a:blip r:embed="rId186"/>
+                    <a:stretch>
+                      <a:fillRect/>
+                    </a:stretch>
+                  </pic:blipFill>
+                  <pic:spPr bwMode="auto">
+                    <a:xfrm>
+                      <a:off x="0" y="0"/>
+                      <a:ext cx="5334000" cy="3556000"/>
+                    </a:xfrm>
+                    <a:prstGeom prst="rect">
+                      <a:avLst/>
+                    </a:prstGeom>
+                    <a:noFill/>
+                    <a:ln w="9525">
+                      <a:noFill/>
+                      <a:headEnd/>
+                      <a:tailEnd/>
+                    </a:ln>
+                  </pic:spPr>
+                </pic:pic>
+              </a:graphicData>
+            </a:graphic>
+          </wp:inline>
+        </w:drawing>
+      </w:r>
     </w:p>
     <w:p>
       <w:pPr>
         <w:pStyle w:val="ImageCaption"/>
       </w:pPr>
-      <w:bookmarkStart w:id="184" w:name="fig64"/>
+      <w:bookmarkStart w:id="187" w:name="fig63"/>
       <w:r>
         <w:t xml:space="preserve">Figure </w:t>
       </w:r>
       <w:fldSimple w:instr="SEQ Figure \* ARABIC ">
         <w:r>
-          <w:t>64</w:t>
+          <w:t>63</w:t>
         </w:r>
       </w:fldSimple>
       <w:r>
@@ -7380,14 +7799,14 @@
       <w:r>
         <w:t xml:space="preserve"> </w:t>
       </w:r>
-      <w:bookmarkEnd w:id="184"/>
+      <w:bookmarkEnd w:id="187"/>
       <w:r>
         <w:t xml:space="preserve">Figura 7.13: Existencia de otras instituciones que realizan ventas a instituciones a MME</w:t>
       </w:r>
     </w:p>
-    <w:bookmarkEnd w:id="185"/>
-    <w:bookmarkEnd w:id="186"/>
-    <w:bookmarkStart w:id="253" w:name="análisis-a-nivel-regional"/>
+    <w:bookmarkEnd w:id="188"/>
+    <w:bookmarkEnd w:id="189"/>
+    <w:bookmarkStart w:id="256" w:name="análisis-a-nivel-regional"/>
     <w:p>
       <w:pPr>
         <w:pStyle w:val="Heading1"/>
@@ -7405,7 +7824,7 @@
         <w:t xml:space="preserve">Análisis a Nivel Regional</w:t>
       </w:r>
     </w:p>
-    <w:bookmarkStart w:id="210" w:name="región-andina-norte"/>
+    <w:bookmarkStart w:id="213" w:name="región-andina-norte"/>
     <w:p>
       <w:pPr>
         <w:pStyle w:val="Heading2"/>
@@ -7491,7 +7910,7 @@
         <w:t xml:space="preserve">Estas consideraciones se hacen con el fin de tratar de agregar un insumo al análisis de los hallazgos en general debido a que los FRE se comportan de manera muy heterogénea en muchas de las variables analizadas en este estudio.</w:t>
       </w:r>
     </w:p>
-    <w:bookmarkStart w:id="195" w:name="adquisición-venta-y-distribución-de-ro"/>
+    <w:bookmarkStart w:id="198" w:name="adquisición-venta-y-distribución-de-ro"/>
     <w:p>
       <w:pPr>
         <w:pStyle w:val="Heading3"/>
@@ -7537,7 +7956,7 @@
                     </pic:cNvPicPr>
                   </pic:nvPicPr>
                   <pic:blipFill>
-                    <a:blip r:embed="rId187"/>
+                    <a:blip r:embed="rId190"/>
                     <a:stretch>
                       <a:fillRect/>
                     </a:stretch>
@@ -7568,13 +7987,13 @@
       <w:pPr>
         <w:pStyle w:val="ImageCaption"/>
       </w:pPr>
-      <w:bookmarkStart w:id="188" w:name="fig65"/>
+      <w:bookmarkStart w:id="191" w:name="fig64"/>
       <w:r>
         <w:t xml:space="preserve">Figure </w:t>
       </w:r>
       <w:fldSimple w:instr="SEQ Figure \* ARABIC ">
         <w:r>
-          <w:t>65</w:t>
+          <w:t>64</w:t>
         </w:r>
       </w:fldSimple>
       <w:r>
@@ -7583,7 +8002,7 @@
       <w:r>
         <w:t xml:space="preserve"> </w:t>
       </w:r>
-      <w:bookmarkEnd w:id="188"/>
+      <w:bookmarkEnd w:id="191"/>
       <w:r>
         <w:t xml:space="preserve">Figura 8.1: N.° de recetarios en la Región Andina Norte</w:t>
       </w:r>
@@ -7628,7 +8047,7 @@
                     </pic:cNvPicPr>
                   </pic:nvPicPr>
                   <pic:blipFill>
-                    <a:blip r:embed="rId189"/>
+                    <a:blip r:embed="rId192"/>
                     <a:stretch>
                       <a:fillRect/>
                     </a:stretch>
@@ -7659,13 +8078,13 @@
       <w:pPr>
         <w:pStyle w:val="ImageCaption"/>
       </w:pPr>
-      <w:bookmarkStart w:id="190" w:name="fig66"/>
+      <w:bookmarkStart w:id="193" w:name="fig65"/>
       <w:r>
         <w:t xml:space="preserve">Figure </w:t>
       </w:r>
       <w:fldSimple w:instr="SEQ Figure \* ARABIC ">
         <w:r>
-          <w:t>66</w:t>
+          <w:t>65</w:t>
         </w:r>
       </w:fldSimple>
       <w:r>
@@ -7674,7 +8093,7 @@
       <w:r>
         <w:t xml:space="preserve"> </w:t>
       </w:r>
-      <w:bookmarkEnd w:id="190"/>
+      <w:bookmarkEnd w:id="193"/>
       <w:r>
         <w:t xml:space="preserve">Figura 8.2: Tiempos de adquisición de recetarios en la Región Andina Norte</w:t>
       </w:r>
@@ -7725,7 +8144,7 @@
                     </pic:cNvPicPr>
                   </pic:nvPicPr>
                   <pic:blipFill>
-                    <a:blip r:embed="rId191"/>
+                    <a:blip r:embed="rId194"/>
                     <a:stretch>
                       <a:fillRect/>
                     </a:stretch>
@@ -7756,13 +8175,13 @@
       <w:pPr>
         <w:pStyle w:val="ImageCaption"/>
       </w:pPr>
-      <w:bookmarkStart w:id="192" w:name="fig67"/>
+      <w:bookmarkStart w:id="195" w:name="fig66"/>
       <w:r>
         <w:t xml:space="preserve">Figure </w:t>
       </w:r>
       <w:fldSimple w:instr="SEQ Figure \* ARABIC ">
         <w:r>
-          <w:t>67</w:t>
+          <w:t>66</w:t>
         </w:r>
       </w:fldSimple>
       <w:r>
@@ -7771,7 +8190,7 @@
       <w:r>
         <w:t xml:space="preserve"> </w:t>
       </w:r>
-      <w:bookmarkEnd w:id="192"/>
+      <w:bookmarkEnd w:id="195"/>
       <w:r>
         <w:t xml:space="preserve">Figura 8.3: Porcentaje de ingresos provenientes del RO y conformidad respeto a la implementación del ROE</w:t>
       </w:r>
@@ -7816,7 +8235,7 @@
                     </pic:cNvPicPr>
                   </pic:nvPicPr>
                   <pic:blipFill>
-                    <a:blip r:embed="rId193"/>
+                    <a:blip r:embed="rId196"/>
                     <a:stretch>
                       <a:fillRect/>
                     </a:stretch>
@@ -7847,13 +8266,13 @@
       <w:pPr>
         <w:pStyle w:val="ImageCaption"/>
       </w:pPr>
-      <w:bookmarkStart w:id="194" w:name="fig68"/>
+      <w:bookmarkStart w:id="197" w:name="fig67"/>
       <w:r>
         <w:t xml:space="preserve">Figure </w:t>
       </w:r>
       <w:fldSimple w:instr="SEQ Figure \* ARABIC ">
         <w:r>
-          <w:t>68</w:t>
+          <w:t>67</w:t>
         </w:r>
       </w:fldSimple>
       <w:r>
@@ -7862,13 +8281,13 @@
       <w:r>
         <w:t xml:space="preserve"> </w:t>
       </w:r>
-      <w:bookmarkEnd w:id="194"/>
+      <w:bookmarkEnd w:id="197"/>
       <w:r>
         <w:t xml:space="preserve">Figura 8.4: Porcentaje de ganancias en los departamentos</w:t>
       </w:r>
     </w:p>
-    <w:bookmarkEnd w:id="195"/>
-    <w:bookmarkStart w:id="196" w:name="seguimiento-y-control-de-ro"/>
+    <w:bookmarkEnd w:id="198"/>
+    <w:bookmarkStart w:id="199" w:name="seguimiento-y-control-de-ro"/>
     <w:p>
       <w:pPr>
         <w:pStyle w:val="Heading3"/>
@@ -7902,8 +8321,8 @@
         <w:t xml:space="preserve">Referente a la Seguridad de los recetarios, ambos departamentos tienen una gran confianza en ellos, sin embargo, se puede observar que el recetario del FRE Boyacá contiene mucho más distintivos de seguridad que el Norte de Santander, lo cual es crítico para un departamento que comparte una zona fronteriza tan grande con Venezuela.</w:t>
       </w:r>
     </w:p>
-    <w:bookmarkEnd w:id="196"/>
-    <w:bookmarkStart w:id="197" w:name="X009f82ebffead5dcb9f8956889afa0983c81115"/>
+    <w:bookmarkEnd w:id="199"/>
+    <w:bookmarkStart w:id="200" w:name="X009f82ebffead5dcb9f8956889afa0983c81115"/>
     <w:p>
       <w:pPr>
         <w:pStyle w:val="Heading3"/>
@@ -7929,8 +8348,8 @@
         <w:t xml:space="preserve">En ninguno de los departamentos evaluados se hace una recepción y consolidación de recetarios oficiales, pues manifiestan que tienen diferentes métodos para asegurarse que las cantidades solicitadas sean las indicadas y los pacientes de las instituciones existan, por ejemplo Norte de Santander recibe las cajas de inventarios solo para hacer contrarreferencia de las copias de los recetarios por los códigos y luego procede a destruir las cajas, no almacenan, mientras Boyacá recibe las cajas de la misma manera pero solo las acumula. Para el inventario de los recetarios oficiales que entran, solo se toma cómo almacenamiento muerto, pues no existe algún control real de recepción y consolidación en el caso de los departamentos que no hacen destrucción automática. en cuanto a las existencias nuevas de recetarios disponibles para venta, se realizan inventarios en conjunto con los medicamentos, hay un control de salidas y entradas de cantidades que se revisan semanalmente para verificar que no existan pérdidas, hasta el momento no existe alguna discrepancia o desvío reportado de recetarios.</w:t>
       </w:r>
     </w:p>
-    <w:bookmarkEnd w:id="197"/>
-    <w:bookmarkStart w:id="203" w:name="ruta-tecnológica."/>
+    <w:bookmarkEnd w:id="200"/>
+    <w:bookmarkStart w:id="206" w:name="ruta-tecnológica."/>
     <w:p>
       <w:pPr>
         <w:pStyle w:val="Heading3"/>
@@ -7994,7 +8413,7 @@
                     </pic:cNvPicPr>
                   </pic:nvPicPr>
                   <pic:blipFill>
-                    <a:blip r:embed="rId198"/>
+                    <a:blip r:embed="rId201"/>
                     <a:stretch>
                       <a:fillRect/>
                     </a:stretch>
@@ -8025,13 +8444,13 @@
       <w:pPr>
         <w:pStyle w:val="ImageCaption"/>
       </w:pPr>
-      <w:bookmarkStart w:id="199" w:name="fig69"/>
+      <w:bookmarkStart w:id="202" w:name="fig68"/>
       <w:r>
         <w:t xml:space="preserve">Figure </w:t>
       </w:r>
       <w:fldSimple w:instr="SEQ Figure \* ARABIC ">
         <w:r>
-          <w:t>69</w:t>
+          <w:t>68</w:t>
         </w:r>
       </w:fldSimple>
       <w:r>
@@ -8040,7 +8459,7 @@
       <w:r>
         <w:t xml:space="preserve"> </w:t>
       </w:r>
-      <w:bookmarkEnd w:id="199"/>
+      <w:bookmarkEnd w:id="202"/>
       <w:r>
         <w:t xml:space="preserve">Figura 8.5: Cuenta con ordenanza</w:t>
       </w:r>
@@ -8065,7 +8484,7 @@
                     </pic:cNvPicPr>
                   </pic:nvPicPr>
                   <pic:blipFill>
-                    <a:blip r:embed="rId200"/>
+                    <a:blip r:embed="rId203"/>
                     <a:stretch>
                       <a:fillRect/>
                     </a:stretch>
@@ -8096,13 +8515,13 @@
       <w:pPr>
         <w:pStyle w:val="ImageCaption"/>
       </w:pPr>
-      <w:bookmarkStart w:id="201" w:name="fig70"/>
+      <w:bookmarkStart w:id="204" w:name="fig69"/>
       <w:r>
         <w:t xml:space="preserve">Figure </w:t>
       </w:r>
       <w:fldSimple w:instr="SEQ Figure \* ARABIC ">
         <w:r>
-          <w:t>70</w:t>
+          <w:t>69</w:t>
         </w:r>
       </w:fldSimple>
       <w:r>
@@ -8111,7 +8530,7 @@
       <w:r>
         <w:t xml:space="preserve"> </w:t>
       </w:r>
-      <w:bookmarkEnd w:id="201"/>
+      <w:bookmarkEnd w:id="204"/>
       <w:r>
         <w:t xml:space="preserve">Figura 8.6: Evaluación de la conexión de internet</w:t>
       </w:r>
@@ -8120,19 +8539,19 @@
       <w:pPr>
         <w:pStyle w:val="TableCaption"/>
       </w:pPr>
-      <w:bookmarkStart w:id="202" w:name="table1"/>
+      <w:bookmarkStart w:id="205" w:name="table2"/>
       <w:r>
         <w:t xml:space="preserve">Table </w:t>
       </w:r>
       <w:fldSimple w:instr="SEQ Table \* ARABIC ">
         <w:r>
-          <w:t>1</w:t>
+          <w:t>2</w:t>
         </w:r>
       </w:fldSimple>
       <w:r>
         <w:t xml:space="preserve">:</w:t>
       </w:r>
-      <w:bookmarkEnd w:id="202"/>
+      <w:bookmarkEnd w:id="205"/>
       <w:r>
         <w:t xml:space="preserve"> </w:t>
       </w:r>
@@ -8270,8 +8689,8 @@
         </w:tc>
       </w:tr>
     </w:tbl>
-    <w:bookmarkEnd w:id="203"/>
-    <w:bookmarkStart w:id="204" w:name="proyección-de-compra-mme"/>
+    <w:bookmarkEnd w:id="206"/>
+    <w:bookmarkStart w:id="207" w:name="proyección-de-compra-mme"/>
     <w:p>
       <w:pPr>
         <w:pStyle w:val="Heading3"/>
@@ -8297,8 +8716,8 @@
         <w:t xml:space="preserve">Cómo se mencionó en el inciso de los recetarios oficiales, los FRE evaluados de la Región Andina Norte solo participan de manera activa en los estudios previos de todo el proceso de contratación para cualquiera sea la ocasión, por esta razón si bien tienen claridad sobre la demora en los tiempos de cada parte del proceso que no llevan a cabo, no tienen una idea más allá de la complejidad o realización de estos pasos. En Norte de Santander se comparan consumos históricos y fechas de vencimiento, ponen cómo ejemplo que no se puede comprar Metilfenidato de 10mg porque se encuentra a punto de vencerse, en este FRE se manejan cortes semestrales pero un solo registro anual de compras, En Boyacá hace principalmente dos compras al año, las cuales son estimadas observando el consumo anual y las necesidades que hayan manifestado los clientes, a esta cifra se le incrementa un 10% debido a que suelen llegar menos medicamentos de los solicitados al Fondo Nacional de Estupefacientes o para tener una reserva corta. En Santander…</w:t>
       </w:r>
     </w:p>
-    <w:bookmarkEnd w:id="204"/>
-    <w:bookmarkStart w:id="205" w:name="recepción-técnica."/>
+    <w:bookmarkEnd w:id="207"/>
+    <w:bookmarkStart w:id="208" w:name="recepción-técnica."/>
     <w:p>
       <w:pPr>
         <w:pStyle w:val="Heading3"/>
@@ -8324,8 +8743,8 @@
         <w:t xml:space="preserve">La recepción técnica suele ser un tema que está estandarizado en los diferentes FRE, pero hay particularidades que es importante resaltar con el fin de entender mejor este proceso y qué variables pueden ser influyentes. Lo más relevante para destacar es que en el FRE Boyacá, se toman tres días para hacer la recepción técnica, debido a que es la encargada del FRE la que se encarga personalmente de hacer la recepción, ralentizando el proceso al volverlo unipersonal, esto no quiere decir que el talento humano relacionado al FRE no colabore, sino que el procedimiento de llenado de actas y revisión de calidad de los MME lo hace la encargada sola. Sin embargo, que esta recepción se haga en un periodo largo, no ha</w:t>
       </w:r>
     </w:p>
-    <w:bookmarkEnd w:id="205"/>
-    <w:bookmarkStart w:id="206" w:name="almacenamiento-e-inventario-de-mme"/>
+    <w:bookmarkEnd w:id="208"/>
+    <w:bookmarkStart w:id="209" w:name="almacenamiento-e-inventario-de-mme"/>
     <w:p>
       <w:pPr>
         <w:pStyle w:val="Heading3"/>
@@ -8343,8 +8762,8 @@
         <w:t xml:space="preserve">Almacenamiento e inventario de MME</w:t>
       </w:r>
     </w:p>
-    <w:bookmarkEnd w:id="206"/>
-    <w:bookmarkStart w:id="209" w:name="X655d72eb7072741882bb279aeb3b055e249ceb5"/>
+    <w:bookmarkEnd w:id="209"/>
+    <w:bookmarkStart w:id="212" w:name="X655d72eb7072741882bb279aeb3b055e249ceb5"/>
     <w:p>
       <w:pPr>
         <w:pStyle w:val="Heading3"/>
@@ -8382,7 +8801,7 @@
                     </pic:cNvPicPr>
                   </pic:nvPicPr>
                   <pic:blipFill>
-                    <a:blip r:embed="rId207"/>
+                    <a:blip r:embed="rId210"/>
                     <a:stretch>
                       <a:fillRect/>
                     </a:stretch>
@@ -8413,13 +8832,13 @@
       <w:pPr>
         <w:pStyle w:val="ImageCaption"/>
       </w:pPr>
-      <w:bookmarkStart w:id="208" w:name="fig71"/>
+      <w:bookmarkStart w:id="211" w:name="fig70"/>
       <w:r>
         <w:t xml:space="preserve">Figure </w:t>
       </w:r>
       <w:fldSimple w:instr="SEQ Figure \* ARABIC ">
         <w:r>
-          <w:t>71</w:t>
+          <w:t>70</w:t>
         </w:r>
       </w:fldSimple>
       <w:r>
@@ -8428,7 +8847,7 @@
       <w:r>
         <w:t xml:space="preserve"> </w:t>
       </w:r>
-      <w:bookmarkEnd w:id="208"/>
+      <w:bookmarkEnd w:id="211"/>
       <w:r>
         <w:t xml:space="preserve">Figura 8.7: Percepción de Colombia Compra Eficiente</w:t>
       </w:r>
@@ -9337,9 +9756,9 @@
         <w:t xml:space="preserve">percepción del personal.</w:t>
       </w:r>
     </w:p>
-    <w:bookmarkEnd w:id="209"/>
-    <w:bookmarkEnd w:id="210"/>
-    <w:bookmarkStart w:id="237" w:name="región-andina-sur"/>
+    <w:bookmarkEnd w:id="212"/>
+    <w:bookmarkEnd w:id="213"/>
+    <w:bookmarkStart w:id="240" w:name="región-andina-sur"/>
     <w:p>
       <w:pPr>
         <w:pStyle w:val="Heading2"/>
@@ -9357,7 +9776,7 @@
         <w:t xml:space="preserve">Región Andina Sur</w:t>
       </w:r>
     </w:p>
-    <w:bookmarkStart w:id="221" w:name="adquisición-venta-y-distribución-de-ro-1"/>
+    <w:bookmarkStart w:id="224" w:name="adquisición-venta-y-distribución-de-ro-1"/>
     <w:p>
       <w:pPr>
         <w:pStyle w:val="Heading3"/>
@@ -9412,7 +9831,7 @@
                     </pic:cNvPicPr>
                   </pic:nvPicPr>
                   <pic:blipFill>
-                    <a:blip r:embed="rId211"/>
+                    <a:blip r:embed="rId214"/>
                     <a:stretch>
                       <a:fillRect/>
                     </a:stretch>
@@ -9443,13 +9862,13 @@
       <w:pPr>
         <w:pStyle w:val="ImageCaption"/>
       </w:pPr>
-      <w:bookmarkStart w:id="212" w:name="fig72"/>
+      <w:bookmarkStart w:id="215" w:name="fig71"/>
       <w:r>
         <w:t xml:space="preserve">Figure </w:t>
       </w:r>
       <w:fldSimple w:instr="SEQ Figure \* ARABIC ">
         <w:r>
-          <w:t>72</w:t>
+          <w:t>71</w:t>
         </w:r>
       </w:fldSimple>
       <w:r>
@@ -9458,7 +9877,7 @@
       <w:r>
         <w:t xml:space="preserve"> </w:t>
       </w:r>
-      <w:bookmarkEnd w:id="212"/>
+      <w:bookmarkEnd w:id="215"/>
       <w:r>
         <w:t xml:space="preserve">Figura 8.8: Disponibilidad de recetarios oficiales en la región Andina sur</w:t>
       </w:r>
@@ -9500,7 +9919,7 @@
                     </pic:cNvPicPr>
                   </pic:nvPicPr>
                   <pic:blipFill>
-                    <a:blip r:embed="rId213"/>
+                    <a:blip r:embed="rId216"/>
                     <a:stretch>
                       <a:fillRect/>
                     </a:stretch>
@@ -9531,13 +9950,13 @@
       <w:pPr>
         <w:pStyle w:val="ImageCaption"/>
       </w:pPr>
-      <w:bookmarkStart w:id="214" w:name="fig73"/>
+      <w:bookmarkStart w:id="217" w:name="fig72"/>
       <w:r>
         <w:t xml:space="preserve">Figure </w:t>
       </w:r>
       <w:fldSimple w:instr="SEQ Figure \* ARABIC ">
         <w:r>
-          <w:t>73</w:t>
+          <w:t>72</w:t>
         </w:r>
       </w:fldSimple>
       <w:r>
@@ -9546,7 +9965,7 @@
       <w:r>
         <w:t xml:space="preserve"> </w:t>
       </w:r>
-      <w:bookmarkEnd w:id="214"/>
+      <w:bookmarkEnd w:id="217"/>
       <w:r>
         <w:t xml:space="preserve">Figura 8.9: Tiempos en la adquisición de los recetarios oficiales para cada FRE</w:t>
       </w:r>
@@ -9588,7 +10007,7 @@
                     </pic:cNvPicPr>
                   </pic:nvPicPr>
                   <pic:blipFill>
-                    <a:blip r:embed="rId215"/>
+                    <a:blip r:embed="rId218"/>
                     <a:stretch>
                       <a:fillRect/>
                     </a:stretch>
@@ -9619,13 +10038,13 @@
       <w:pPr>
         <w:pStyle w:val="ImageCaption"/>
       </w:pPr>
-      <w:bookmarkStart w:id="216" w:name="fig74"/>
+      <w:bookmarkStart w:id="219" w:name="fig73"/>
       <w:r>
         <w:t xml:space="preserve">Figure </w:t>
       </w:r>
       <w:fldSimple w:instr="SEQ Figure \* ARABIC ">
         <w:r>
-          <w:t>74</w:t>
+          <w:t>73</w:t>
         </w:r>
       </w:fldSimple>
       <w:r>
@@ -9634,7 +10053,7 @@
       <w:r>
         <w:t xml:space="preserve"> </w:t>
       </w:r>
-      <w:bookmarkEnd w:id="216"/>
+      <w:bookmarkEnd w:id="219"/>
       <w:r>
         <w:t xml:space="preserve">Figura 8.10: Porcentaje de ganancias que tiene cada FRE a partir de la venta de los recetarios oficiales</w:t>
       </w:r>
@@ -9676,7 +10095,7 @@
                     </pic:cNvPicPr>
                   </pic:nvPicPr>
                   <pic:blipFill>
-                    <a:blip r:embed="rId217"/>
+                    <a:blip r:embed="rId220"/>
                     <a:stretch>
                       <a:fillRect/>
                     </a:stretch>
@@ -9707,13 +10126,13 @@
       <w:pPr>
         <w:pStyle w:val="ImageCaption"/>
       </w:pPr>
-      <w:bookmarkStart w:id="218" w:name="fig75"/>
+      <w:bookmarkStart w:id="221" w:name="fig74"/>
       <w:r>
         <w:t xml:space="preserve">Figure </w:t>
       </w:r>
       <w:fldSimple w:instr="SEQ Figure \* ARABIC ">
         <w:r>
-          <w:t>75</w:t>
+          <w:t>74</w:t>
         </w:r>
       </w:fldSimple>
       <w:r>
@@ -9722,7 +10141,7 @@
       <w:r>
         <w:t xml:space="preserve"> </w:t>
       </w:r>
-      <w:bookmarkEnd w:id="218"/>
+      <w:bookmarkEnd w:id="221"/>
       <w:r>
         <w:t xml:space="preserve">Figura 8.11: Porcentaje de ingresos provenientes del Recetario oficial y conformidad respecto a la implementación del Recetario oficial electrónico (ROE)</w:t>
       </w:r>
@@ -9747,7 +10166,7 @@
                     </pic:cNvPicPr>
                   </pic:nvPicPr>
                   <pic:blipFill>
-                    <a:blip r:embed="rId219"/>
+                    <a:blip r:embed="rId222"/>
                     <a:stretch>
                       <a:fillRect/>
                     </a:stretch>
@@ -9778,13 +10197,13 @@
       <w:pPr>
         <w:pStyle w:val="ImageCaption"/>
       </w:pPr>
-      <w:bookmarkStart w:id="220" w:name="fig76"/>
+      <w:bookmarkStart w:id="223" w:name="fig75"/>
       <w:r>
         <w:t xml:space="preserve">Figure </w:t>
       </w:r>
       <w:fldSimple w:instr="SEQ Figure \* ARABIC ">
         <w:r>
-          <w:t>76</w:t>
+          <w:t>75</w:t>
         </w:r>
       </w:fldSimple>
       <w:r>
@@ -9793,7 +10212,7 @@
       <w:r>
         <w:t xml:space="preserve"> </w:t>
       </w:r>
-      <w:bookmarkEnd w:id="220"/>
+      <w:bookmarkEnd w:id="223"/>
       <w:r>
         <w:t xml:space="preserve">Figura 8.12: Porcentaje de los FRE que cuentan con ordenanza para definir el costo de los recetarios oficiales</w:t>
       </w:r>
@@ -9818,8 +10237,8 @@
         <w:t xml:space="preserve">exhibe el porcentaje de los territorios que cuentan con ordenanza para definir el costo de los recetarios oficiales.</w:t>
       </w:r>
     </w:p>
-    <w:bookmarkEnd w:id="221"/>
-    <w:bookmarkStart w:id="222" w:name="seguimiento-y-control-de-ro-1"/>
+    <w:bookmarkEnd w:id="224"/>
+    <w:bookmarkStart w:id="225" w:name="seguimiento-y-control-de-ro-1"/>
     <w:p>
       <w:pPr>
         <w:pStyle w:val="Heading3"/>
@@ -9853,8 +10272,8 @@
         <w:t xml:space="preserve">La mayoría de los entes territoriales cuentan con dos actividades principales para llevar el correcto seguimiento al uso de los recetarios. Estas actividades corresponden a la verificación en la base de datos de ventas de recetarios oficiales y las visitas de vigilancia a las instituciones o prestadores independientes. Estas actividades son un gran apoyo para la consolidación de esta información de manera periódica, además las visitas de vigilancia a las instituciones y prestadores independientes es la actividad de mayor impacto que gestionan los entes territoriales. A partir de lo anterior, la región Andina sur presenta un seguimiento cercano y un control efectivo, en cuanto al manejo de los recetarios.</w:t>
       </w:r>
     </w:p>
-    <w:bookmarkEnd w:id="222"/>
-    <w:bookmarkStart w:id="223" w:name="X161bf645a8ddbfd62e6c3b5999281b4edb216af"/>
+    <w:bookmarkEnd w:id="225"/>
+    <w:bookmarkStart w:id="226" w:name="X161bf645a8ddbfd62e6c3b5999281b4edb216af"/>
     <w:p>
       <w:pPr>
         <w:pStyle w:val="Heading3"/>
@@ -9888,8 +10307,8 @@
         <w:t xml:space="preserve">En este sentido, podría afirmarse que ningún departamento de la región Andina sur lleva a cabo la consolidación e inventario de la información comprendida en los recetarios oficiales que retornan al FRE de cada territorio. La razón principal por la que no se lleva a cabo este proceso internamente en el FRE es el escaso recurso humano.</w:t>
       </w:r>
     </w:p>
-    <w:bookmarkEnd w:id="223"/>
-    <w:bookmarkStart w:id="226" w:name="ruta-tecnológica.-1"/>
+    <w:bookmarkEnd w:id="226"/>
+    <w:bookmarkStart w:id="229" w:name="ruta-tecnológica.-1"/>
     <w:p>
       <w:pPr>
         <w:pStyle w:val="Heading3"/>
@@ -10090,119 +10509,6 @@
                 <pic:pic>
                   <pic:nvPicPr>
                     <pic:cNvPr descr="figures/Imagen20.png" id="0" name="Picture"/>
-                    <pic:cNvPicPr>
-                      <a:picLocks noChangeArrowheads="1" noChangeAspect="1"/>
-                    </pic:cNvPicPr>
-                  </pic:nvPicPr>
-                  <pic:blipFill>
-                    <a:blip r:embed="rId224"/>
-                    <a:stretch>
-                      <a:fillRect/>
-                    </a:stretch>
-                  </pic:blipFill>
-                  <pic:spPr bwMode="auto">
-                    <a:xfrm>
-                      <a:off x="0" y="0"/>
-                      <a:ext cx="3917482" cy="3022332"/>
-                    </a:xfrm>
-                    <a:prstGeom prst="rect">
-                      <a:avLst/>
-                    </a:prstGeom>
-                    <a:noFill/>
-                    <a:ln w="9525">
-                      <a:noFill/>
-                      <a:headEnd/>
-                      <a:tailEnd/>
-                    </a:ln>
-                  </pic:spPr>
-                </pic:pic>
-              </a:graphicData>
-            </a:graphic>
-          </wp:inline>
-        </w:drawing>
-      </w:r>
-    </w:p>
-    <w:p>
-      <w:pPr>
-        <w:pStyle w:val="ImageCaption"/>
-      </w:pPr>
-      <w:bookmarkStart w:id="225" w:name="fig77"/>
-      <w:r>
-        <w:t xml:space="preserve">Figure </w:t>
-      </w:r>
-      <w:fldSimple w:instr="SEQ Figure \* ARABIC ">
-        <w:r>
-          <w:t>77</w:t>
-        </w:r>
-      </w:fldSimple>
-      <w:r>
-        <w:t xml:space="preserve">:</w:t>
-      </w:r>
-      <w:r>
-        <w:t xml:space="preserve"> </w:t>
-      </w:r>
-      <w:bookmarkEnd w:id="225"/>
-      <w:r>
-        <w:t xml:space="preserve">Figura 8.13: Estado actual de la conexión a internet de los FRE de la región Andina Sur.</w:t>
-      </w:r>
-    </w:p>
-    <w:bookmarkEnd w:id="226"/>
-    <w:bookmarkStart w:id="229" w:name="proyección-de-compra-mme-1"/>
-    <w:p>
-      <w:pPr>
-        <w:pStyle w:val="Heading3"/>
-      </w:pPr>
-      <w:r>
-        <w:rPr>
-          <w:rStyle w:val="SectionNumber"/>
-        </w:rPr>
-        <w:t xml:space="preserve">8.2.5</w:t>
-      </w:r>
-      <w:r>
-        <w:tab/>
-      </w:r>
-      <w:r>
-        <w:t xml:space="preserve">Proyección de Compra MME</w:t>
-      </w:r>
-    </w:p>
-    <w:p>
-      <w:pPr>
-        <w:pStyle w:val="FirstParagraph"/>
-      </w:pPr>
-      <w:r>
-        <w:t xml:space="preserve">Pese a que en algunos FRE la estimación de compra no se realice de manera estandarizada, en lo general la región Andina Sur, la estimación de compra se efectúa a través de aplicativos y plataformas digitales que poseen los entes territoriales para el manejo e inventario de MME, el cual da el dato de consumo histórico del departamento, permitiendo un pedido dirigido al FNE fidedigno con la utilización de los pacientes en el departamento.</w:t>
-      </w:r>
-      <w:r>
-        <w:t xml:space="preserve"> </w:t>
-      </w:r>
-      <w:r>
-        <w:t xml:space="preserve">Con la implementación de Colombia compra eficiente para la adquisición de MME, se han encontrado posturas que tienden a una opinión favorable por parte de los FRE de la región Andina Sur. Es así como lo expone el Diagrama</w:t>
-      </w:r>
-      <w:r>
-        <w:t xml:space="preserve"> </w:t>
-      </w:r>
-      <w:r>
-        <w:t xml:space="preserve">8.14</w:t>
-      </w:r>
-      <w:r>
-        <w:t xml:space="preserve">, en donde el 50% de los FRE no cuenta con una postura definida ante la plataforma, pero el otro 50% de la población de estudio tiene una percepción algo conforme y muy conforme de la herramienta digital.</w:t>
-      </w:r>
-    </w:p>
-    <w:p>
-      <w:pPr>
-        <w:pStyle w:val="CaptionedFigure"/>
-      </w:pPr>
-      <w:r>
-        <w:drawing>
-          <wp:inline>
-            <wp:extent cx="3917482" cy="3022332"/>
-            <wp:effectExtent b="0" l="0" r="0" t="0"/>
-            <wp:docPr descr="Figura 8.14: Percepción de los FRE de la región Andina Sur respecto a Colombia compra eficiente" title="" id="1" name="Picture"/>
-            <a:graphic>
-              <a:graphicData uri="http://schemas.openxmlformats.org/drawingml/2006/picture">
-                <pic:pic>
-                  <pic:nvPicPr>
-                    <pic:cNvPr descr="figures/Imagen21.png" id="0" name="Picture"/>
                     <pic:cNvPicPr>
                       <a:picLocks noChangeArrowheads="1" noChangeAspect="1"/>
                     </pic:cNvPicPr>
@@ -10239,13 +10545,13 @@
       <w:pPr>
         <w:pStyle w:val="ImageCaption"/>
       </w:pPr>
-      <w:bookmarkStart w:id="228" w:name="fig78"/>
+      <w:bookmarkStart w:id="228" w:name="fig76"/>
       <w:r>
         <w:t xml:space="preserve">Figure </w:t>
       </w:r>
       <w:fldSimple w:instr="SEQ Figure \* ARABIC ">
         <w:r>
-          <w:t>78</w:t>
+          <w:t>76</w:t>
         </w:r>
       </w:fldSimple>
       <w:r>
@@ -10256,6 +10562,119 @@
       </w:r>
       <w:bookmarkEnd w:id="228"/>
       <w:r>
+        <w:t xml:space="preserve">Figura 8.13: Estado actual de la conexión a internet de los FRE de la región Andina Sur.</w:t>
+      </w:r>
+    </w:p>
+    <w:bookmarkEnd w:id="229"/>
+    <w:bookmarkStart w:id="232" w:name="proyección-de-compra-mme-1"/>
+    <w:p>
+      <w:pPr>
+        <w:pStyle w:val="Heading3"/>
+      </w:pPr>
+      <w:r>
+        <w:rPr>
+          <w:rStyle w:val="SectionNumber"/>
+        </w:rPr>
+        <w:t xml:space="preserve">8.2.5</w:t>
+      </w:r>
+      <w:r>
+        <w:tab/>
+      </w:r>
+      <w:r>
+        <w:t xml:space="preserve">Proyección de Compra MME</w:t>
+      </w:r>
+    </w:p>
+    <w:p>
+      <w:pPr>
+        <w:pStyle w:val="FirstParagraph"/>
+      </w:pPr>
+      <w:r>
+        <w:t xml:space="preserve">Pese a que en algunos FRE la estimación de compra no se realice de manera estandarizada, en lo general la región Andina Sur, la estimación de compra se efectúa a través de aplicativos y plataformas digitales que poseen los entes territoriales para el manejo e inventario de MME, el cual da el dato de consumo histórico del departamento, permitiendo un pedido dirigido al FNE fidedigno con la utilización de los pacientes en el departamento.</w:t>
+      </w:r>
+      <w:r>
+        <w:t xml:space="preserve"> </w:t>
+      </w:r>
+      <w:r>
+        <w:t xml:space="preserve">Con la implementación de Colombia compra eficiente para la adquisición de MME, se han encontrado posturas que tienden a una opinión favorable por parte de los FRE de la región Andina Sur. Es así como lo expone el Diagrama</w:t>
+      </w:r>
+      <w:r>
+        <w:t xml:space="preserve"> </w:t>
+      </w:r>
+      <w:r>
+        <w:t xml:space="preserve">8.14</w:t>
+      </w:r>
+      <w:r>
+        <w:t xml:space="preserve">, en donde el 50% de los FRE no cuenta con una postura definida ante la plataforma, pero el otro 50% de la población de estudio tiene una percepción algo conforme y muy conforme de la herramienta digital.</w:t>
+      </w:r>
+    </w:p>
+    <w:p>
+      <w:pPr>
+        <w:pStyle w:val="CaptionedFigure"/>
+      </w:pPr>
+      <w:r>
+        <w:drawing>
+          <wp:inline>
+            <wp:extent cx="3917482" cy="3022332"/>
+            <wp:effectExtent b="0" l="0" r="0" t="0"/>
+            <wp:docPr descr="Figura 8.14: Percepción de los FRE de la región Andina Sur respecto a Colombia compra eficiente" title="" id="1" name="Picture"/>
+            <a:graphic>
+              <a:graphicData uri="http://schemas.openxmlformats.org/drawingml/2006/picture">
+                <pic:pic>
+                  <pic:nvPicPr>
+                    <pic:cNvPr descr="figures/Imagen21.png" id="0" name="Picture"/>
+                    <pic:cNvPicPr>
+                      <a:picLocks noChangeArrowheads="1" noChangeAspect="1"/>
+                    </pic:cNvPicPr>
+                  </pic:nvPicPr>
+                  <pic:blipFill>
+                    <a:blip r:embed="rId230"/>
+                    <a:stretch>
+                      <a:fillRect/>
+                    </a:stretch>
+                  </pic:blipFill>
+                  <pic:spPr bwMode="auto">
+                    <a:xfrm>
+                      <a:off x="0" y="0"/>
+                      <a:ext cx="3917482" cy="3022332"/>
+                    </a:xfrm>
+                    <a:prstGeom prst="rect">
+                      <a:avLst/>
+                    </a:prstGeom>
+                    <a:noFill/>
+                    <a:ln w="9525">
+                      <a:noFill/>
+                      <a:headEnd/>
+                      <a:tailEnd/>
+                    </a:ln>
+                  </pic:spPr>
+                </pic:pic>
+              </a:graphicData>
+            </a:graphic>
+          </wp:inline>
+        </w:drawing>
+      </w:r>
+    </w:p>
+    <w:p>
+      <w:pPr>
+        <w:pStyle w:val="ImageCaption"/>
+      </w:pPr>
+      <w:bookmarkStart w:id="231" w:name="fig77"/>
+      <w:r>
+        <w:t xml:space="preserve">Figure </w:t>
+      </w:r>
+      <w:fldSimple w:instr="SEQ Figure \* ARABIC ">
+        <w:r>
+          <w:t>77</w:t>
+        </w:r>
+      </w:fldSimple>
+      <w:r>
+        <w:t xml:space="preserve">:</w:t>
+      </w:r>
+      <w:r>
+        <w:t xml:space="preserve"> </w:t>
+      </w:r>
+      <w:bookmarkEnd w:id="231"/>
+      <w:r>
         <w:t xml:space="preserve">Figura 8.14: Percepción de los FRE de la región Andina Sur respecto a Colombia compra eficiente</w:t>
       </w:r>
     </w:p>
@@ -10267,8 +10686,8 @@
         <w:t xml:space="preserve">Este indicador nos habla de la adecuada captación de parte de los FRE de está region hacia las capacitaciones en torno al manejo de la plataforma Colombia compra eficiente, que a nivel nacional es un aspecto necesario y útil para los FRE con poca experiencia.</w:t>
       </w:r>
     </w:p>
-    <w:bookmarkEnd w:id="229"/>
-    <w:bookmarkStart w:id="232" w:name="recepción-técnica.-1"/>
+    <w:bookmarkEnd w:id="232"/>
+    <w:bookmarkStart w:id="235" w:name="recepción-técnica.-1"/>
     <w:p>
       <w:pPr>
         <w:pStyle w:val="Heading3"/>
@@ -10323,7 +10742,7 @@
                     </pic:cNvPicPr>
                   </pic:nvPicPr>
                   <pic:blipFill>
-                    <a:blip r:embed="rId230"/>
+                    <a:blip r:embed="rId233"/>
                     <a:stretch>
                       <a:fillRect/>
                     </a:stretch>
@@ -10354,13 +10773,13 @@
       <w:pPr>
         <w:pStyle w:val="ImageCaption"/>
       </w:pPr>
-      <w:bookmarkStart w:id="231" w:name="fig79"/>
+      <w:bookmarkStart w:id="234" w:name="fig78"/>
       <w:r>
         <w:t xml:space="preserve">Figure </w:t>
       </w:r>
       <w:fldSimple w:instr="SEQ Figure \* ARABIC ">
         <w:r>
-          <w:t>79</w:t>
+          <w:t>78</w:t>
         </w:r>
       </w:fldSimple>
       <w:r>
@@ -10369,7 +10788,7 @@
       <w:r>
         <w:t xml:space="preserve"> </w:t>
       </w:r>
-      <w:bookmarkEnd w:id="231"/>
+      <w:bookmarkEnd w:id="234"/>
       <w:r>
         <w:t xml:space="preserve">Figura 8.15: Tiempo de recepción técnica y almacenamiento de los FRE en la región Andina Sur</w:t>
       </w:r>
@@ -10382,8 +10801,8 @@
         <w:t xml:space="preserve">Culminado el proceso de recepción de medicamentos y de asegurarse que la orden de compra está completa y conforme, se procede a realizar un acta de recepción, seguido del almacenamiento de los productos en el área dispuesta para ello.</w:t>
       </w:r>
     </w:p>
-    <w:bookmarkEnd w:id="232"/>
-    <w:bookmarkStart w:id="235" w:name="almacenamiento-e-inventario-de-mme-1"/>
+    <w:bookmarkEnd w:id="235"/>
+    <w:bookmarkStart w:id="238" w:name="almacenamiento-e-inventario-de-mme-1"/>
     <w:p>
       <w:pPr>
         <w:pStyle w:val="Heading3"/>
@@ -10421,7 +10840,7 @@
                     </pic:cNvPicPr>
                   </pic:nvPicPr>
                   <pic:blipFill>
-                    <a:blip r:embed="rId233"/>
+                    <a:blip r:embed="rId236"/>
                     <a:stretch>
                       <a:fillRect/>
                     </a:stretch>
@@ -10452,13 +10871,13 @@
       <w:pPr>
         <w:pStyle w:val="ImageCaption"/>
       </w:pPr>
-      <w:bookmarkStart w:id="234" w:name="fig80"/>
+      <w:bookmarkStart w:id="237" w:name="fig79"/>
       <w:r>
         <w:t xml:space="preserve">Figure </w:t>
       </w:r>
       <w:fldSimple w:instr="SEQ Figure \* ARABIC ">
         <w:r>
-          <w:t>80</w:t>
+          <w:t>79</w:t>
         </w:r>
       </w:fldSimple>
       <w:r>
@@ -10467,7 +10886,7 @@
       <w:r>
         <w:t xml:space="preserve"> </w:t>
       </w:r>
-      <w:bookmarkEnd w:id="234"/>
+      <w:bookmarkEnd w:id="237"/>
       <w:r>
         <w:t xml:space="preserve">Figura 8.16: Ponderación de procesos de adquisición en región Andina Sur</w:t>
       </w:r>
@@ -10528,8 +10947,8 @@
         <w:t xml:space="preserve">Por último, se comprende como oportunidad de mejora y seguimiento para el departamento del Huila la necesidad de revisar a detalle las existencias y manejo de productos considerados para el departamento de baja rotación los cuales se identifica un alto riesgo de vencimiento.</w:t>
       </w:r>
     </w:p>
-    <w:bookmarkEnd w:id="235"/>
-    <w:bookmarkStart w:id="236" w:name="X6b0d3cbe59f2e4485d35bea6be212c33d36f100"/>
+    <w:bookmarkEnd w:id="238"/>
+    <w:bookmarkStart w:id="239" w:name="X6b0d3cbe59f2e4485d35bea6be212c33d36f100"/>
     <w:p>
       <w:pPr>
         <w:pStyle w:val="Heading3"/>
@@ -10563,9 +10982,9 @@
         <w:t xml:space="preserve">Por otro lado, tenemos a los departamentos como Antioquia y Quindío, donde tienen filiales de droguerías que realizan la venta directa a pacientes, descentralizando esta función al FRE. Los mismos, se encargan de capacitar y hacer seguimiento a los establecimientos para evitar el desvìo de MME. Sin embargo, el departamento de Huila, el cual realiza la venta directa a pacientes, se encontró que los controles realizados para la venta directa a pacientes no se cumplen en la totalidad de las ventas, efecto que podría generar un aumento en las posibilidades de encontrar escenarios de fraude o desvíos.</w:t>
       </w:r>
     </w:p>
-    <w:bookmarkEnd w:id="236"/>
-    <w:bookmarkEnd w:id="237"/>
-    <w:bookmarkStart w:id="242" w:name="región-caribe"/>
+    <w:bookmarkEnd w:id="239"/>
+    <w:bookmarkEnd w:id="240"/>
+    <w:bookmarkStart w:id="245" w:name="región-caribe"/>
     <w:p>
       <w:pPr>
         <w:pStyle w:val="Heading2"/>
@@ -10603,7 +11022,7 @@
                     </pic:cNvPicPr>
                   </pic:nvPicPr>
                   <pic:blipFill>
-                    <a:blip r:embed="rId238"/>
+                    <a:blip r:embed="rId241"/>
                     <a:stretch>
                       <a:fillRect/>
                     </a:stretch>
@@ -10634,13 +11053,13 @@
       <w:pPr>
         <w:pStyle w:val="ImageCaption"/>
       </w:pPr>
-      <w:bookmarkStart w:id="239" w:name="fig81"/>
+      <w:bookmarkStart w:id="242" w:name="fig80"/>
       <w:r>
         <w:t xml:space="preserve">Figure </w:t>
       </w:r>
       <w:fldSimple w:instr="SEQ Figure \* ARABIC ">
         <w:r>
-          <w:t>81</w:t>
+          <w:t>80</w:t>
         </w:r>
       </w:fldSimple>
       <w:r>
@@ -10649,7 +11068,7 @@
       <w:r>
         <w:t xml:space="preserve"> </w:t>
       </w:r>
-      <w:bookmarkEnd w:id="239"/>
+      <w:bookmarkEnd w:id="242"/>
       <w:r>
         <w:t xml:space="preserve">Figura 8.17: Porcentaje de ganancias en el departamento para la region Caribe</w:t>
       </w:r>
@@ -10674,7 +11093,7 @@
                     </pic:cNvPicPr>
                   </pic:nvPicPr>
                   <pic:blipFill>
-                    <a:blip r:embed="rId240"/>
+                    <a:blip r:embed="rId243"/>
                     <a:stretch>
                       <a:fillRect/>
                     </a:stretch>
@@ -10705,13 +11124,13 @@
       <w:pPr>
         <w:pStyle w:val="ImageCaption"/>
       </w:pPr>
-      <w:bookmarkStart w:id="241" w:name="fig82"/>
+      <w:bookmarkStart w:id="244" w:name="fig81"/>
       <w:r>
         <w:t xml:space="preserve">Figure </w:t>
       </w:r>
       <w:fldSimple w:instr="SEQ Figure \* ARABIC ">
         <w:r>
-          <w:t>82</w:t>
+          <w:t>81</w:t>
         </w:r>
       </w:fldSimple>
       <w:r>
@@ -10720,7 +11139,7 @@
       <w:r>
         <w:t xml:space="preserve"> </w:t>
       </w:r>
-      <w:bookmarkEnd w:id="241"/>
+      <w:bookmarkEnd w:id="244"/>
       <w:r>
         <w:t xml:space="preserve">Figura 8.18: Tiempos de adquisición de recetarios en el departamento para la region Caribe</w:t>
       </w:r>
@@ -10821,8 +11240,8 @@
         <w:t xml:space="preserve">SUCRE</w:t>
       </w:r>
     </w:p>
-    <w:bookmarkEnd w:id="242"/>
-    <w:bookmarkStart w:id="247" w:name="región-orinoquía"/>
+    <w:bookmarkEnd w:id="245"/>
+    <w:bookmarkStart w:id="250" w:name="región-orinoquía"/>
     <w:p>
       <w:pPr>
         <w:pStyle w:val="Heading2"/>
@@ -10860,7 +11279,7 @@
                     </pic:cNvPicPr>
                   </pic:nvPicPr>
                   <pic:blipFill>
-                    <a:blip r:embed="rId243"/>
+                    <a:blip r:embed="rId246"/>
                     <a:stretch>
                       <a:fillRect/>
                     </a:stretch>
@@ -10891,13 +11310,13 @@
       <w:pPr>
         <w:pStyle w:val="ImageCaption"/>
       </w:pPr>
-      <w:bookmarkStart w:id="244" w:name="fig83"/>
+      <w:bookmarkStart w:id="247" w:name="fig82"/>
       <w:r>
         <w:t xml:space="preserve">Figure </w:t>
       </w:r>
       <w:fldSimple w:instr="SEQ Figure \* ARABIC ">
         <w:r>
-          <w:t>83</w:t>
+          <w:t>82</w:t>
         </w:r>
       </w:fldSimple>
       <w:r>
@@ -10906,7 +11325,7 @@
       <w:r>
         <w:t xml:space="preserve"> </w:t>
       </w:r>
-      <w:bookmarkEnd w:id="244"/>
+      <w:bookmarkEnd w:id="247"/>
       <w:r>
         <w:t xml:space="preserve">Figura 8.19: Porcentaje de ganancias en el departamento para la region Orinoquía</w:t>
       </w:r>
@@ -10931,7 +11350,7 @@
                     </pic:cNvPicPr>
                   </pic:nvPicPr>
                   <pic:blipFill>
-                    <a:blip r:embed="rId245"/>
+                    <a:blip r:embed="rId248"/>
                     <a:stretch>
                       <a:fillRect/>
                     </a:stretch>
@@ -10962,13 +11381,13 @@
       <w:pPr>
         <w:pStyle w:val="ImageCaption"/>
       </w:pPr>
-      <w:bookmarkStart w:id="246" w:name="fig84"/>
+      <w:bookmarkStart w:id="249" w:name="fig83"/>
       <w:r>
         <w:t xml:space="preserve">Figure </w:t>
       </w:r>
       <w:fldSimple w:instr="SEQ Figure \* ARABIC ">
         <w:r>
-          <w:t>84</w:t>
+          <w:t>83</w:t>
         </w:r>
       </w:fldSimple>
       <w:r>
@@ -10977,7 +11396,7 @@
       <w:r>
         <w:t xml:space="preserve"> </w:t>
       </w:r>
-      <w:bookmarkEnd w:id="246"/>
+      <w:bookmarkEnd w:id="249"/>
       <w:r>
         <w:t xml:space="preserve">Figura 8.20: Tiempos de adquisición de recetarios en el departamento para la region Orinoquía</w:t>
       </w:r>
@@ -11030,8 +11449,8 @@
         <w:t xml:space="preserve">VICHADA</w:t>
       </w:r>
     </w:p>
-    <w:bookmarkEnd w:id="247"/>
-    <w:bookmarkStart w:id="252" w:name="región-pacífica"/>
+    <w:bookmarkEnd w:id="250"/>
+    <w:bookmarkStart w:id="255" w:name="región-pacífica"/>
     <w:p>
       <w:pPr>
         <w:pStyle w:val="Heading2"/>
@@ -11069,7 +11488,7 @@
                     </pic:cNvPicPr>
                   </pic:nvPicPr>
                   <pic:blipFill>
-                    <a:blip r:embed="rId248"/>
+                    <a:blip r:embed="rId251"/>
                     <a:stretch>
                       <a:fillRect/>
                     </a:stretch>
@@ -11100,13 +11519,13 @@
       <w:pPr>
         <w:pStyle w:val="ImageCaption"/>
       </w:pPr>
-      <w:bookmarkStart w:id="249" w:name="fig85"/>
+      <w:bookmarkStart w:id="252" w:name="fig84"/>
       <w:r>
         <w:t xml:space="preserve">Figure </w:t>
       </w:r>
       <w:fldSimple w:instr="SEQ Figure \* ARABIC ">
         <w:r>
-          <w:t>85</w:t>
+          <w:t>84</w:t>
         </w:r>
       </w:fldSimple>
       <w:r>
@@ -11115,7 +11534,7 @@
       <w:r>
         <w:t xml:space="preserve"> </w:t>
       </w:r>
-      <w:bookmarkEnd w:id="249"/>
+      <w:bookmarkEnd w:id="252"/>
       <w:r>
         <w:t xml:space="preserve">Figura 8.21: Porcentaje de ganancias en el departamento para la region Pacífica</w:t>
       </w:r>
@@ -11140,7 +11559,7 @@
                     </pic:cNvPicPr>
                   </pic:nvPicPr>
                   <pic:blipFill>
-                    <a:blip r:embed="rId250"/>
+                    <a:blip r:embed="rId253"/>
                     <a:stretch>
                       <a:fillRect/>
                     </a:stretch>
@@ -11171,13 +11590,13 @@
       <w:pPr>
         <w:pStyle w:val="ImageCaption"/>
       </w:pPr>
-      <w:bookmarkStart w:id="251" w:name="fig86"/>
+      <w:bookmarkStart w:id="254" w:name="fig85"/>
       <w:r>
         <w:t xml:space="preserve">Figure </w:t>
       </w:r>
       <w:fldSimple w:instr="SEQ Figure \* ARABIC ">
         <w:r>
-          <w:t>86</w:t>
+          <w:t>85</w:t>
         </w:r>
       </w:fldSimple>
       <w:r>
@@ -11186,7 +11605,7 @@
       <w:r>
         <w:t xml:space="preserve"> </w:t>
       </w:r>
-      <w:bookmarkEnd w:id="251"/>
+      <w:bookmarkEnd w:id="254"/>
       <w:r>
         <w:t xml:space="preserve">Figura 8.22: Tiempos de adquisición de recetarios en el departamento para la region Pacífica</w:t>
       </w:r>
@@ -11239,9 +11658,9 @@
         <w:t xml:space="preserve">VALLE DEL CAUCA</w:t>
       </w:r>
     </w:p>
-    <w:bookmarkEnd w:id="252"/>
-    <w:bookmarkEnd w:id="253"/>
-    <w:bookmarkStart w:id="254" w:name="lineamientos-y-recomendaciones-generales"/>
+    <w:bookmarkEnd w:id="255"/>
+    <w:bookmarkEnd w:id="256"/>
+    <w:bookmarkStart w:id="257" w:name="lineamientos-y-recomendaciones-generales"/>
     <w:p>
       <w:pPr>
         <w:pStyle w:val="Heading1"/>
@@ -11259,8 +11678,8 @@
         <w:t xml:space="preserve">Lineamientos y Recomendaciones Generales</w:t>
       </w:r>
     </w:p>
-    <w:bookmarkEnd w:id="254"/>
-    <w:bookmarkStart w:id="255" w:name="glosario"/>
+    <w:bookmarkEnd w:id="257"/>
+    <w:bookmarkStart w:id="258" w:name="glosario"/>
     <w:p>
       <w:pPr>
         <w:pStyle w:val="Heading1"/>
@@ -11611,8 +12030,8 @@
         <w:t xml:space="preserve">: Es la modalidad en la cual se autoriza a los FRE a prestarse entre ellos medicamentos monopolio del Estado sin la necesidad de la autorización del FNE, con el fin de suplir los riesgos de desabastecimiento que hubiere a lugar y dar rotación a medicamentos que estén próximos a vencerse.</w:t>
       </w:r>
     </w:p>
-    <w:bookmarkEnd w:id="255"/>
-    <w:bookmarkStart w:id="257" w:name="créditos"/>
+    <w:bookmarkEnd w:id="258"/>
+    <w:bookmarkStart w:id="260" w:name="créditos"/>
     <w:p>
       <w:pPr>
         <w:pStyle w:val="Heading1"/>
@@ -11621,7 +12040,7 @@
         <w:t xml:space="preserve">Créditos</w:t>
       </w:r>
     </w:p>
-    <w:bookmarkStart w:id="256" w:name="grupo-desarrollador"/>
+    <w:bookmarkStart w:id="259" w:name="grupo-desarrollador"/>
     <w:p>
       <w:pPr>
         <w:pStyle w:val="Heading3"/>
@@ -11705,9 +12124,9 @@
         <w:t xml:space="preserve"> </w:t>
       </w:r>
     </w:p>
-    <w:bookmarkEnd w:id="256"/>
-    <w:bookmarkEnd w:id="257"/>
-    <w:bookmarkStart w:id="263" w:name="referencias"/>
+    <w:bookmarkEnd w:id="259"/>
+    <w:bookmarkEnd w:id="260"/>
+    <w:bookmarkStart w:id="266" w:name="referencias"/>
     <w:p>
       <w:pPr>
         <w:pStyle w:val="Heading1"/>
@@ -11716,8 +12135,8 @@
         <w:t xml:space="preserve">Referencias</w:t>
       </w:r>
     </w:p>
-    <w:bookmarkStart w:id="262" w:name="refs"/>
-    <w:bookmarkStart w:id="258" w:name="ref-Silver2017"/>
+    <w:bookmarkStart w:id="265" w:name="refs"/>
+    <w:bookmarkStart w:id="261" w:name="ref-Silver2017"/>
     <w:p>
       <w:pPr>
         <w:pStyle w:val="Bibliography"/>
@@ -11744,8 +12163,8 @@
         <w:t xml:space="preserve">. 4ed edición. Boca Raton, FL, USA: CRC Press; 2017.</w:t>
       </w:r>
     </w:p>
-    <w:bookmarkEnd w:id="258"/>
-    <w:bookmarkStart w:id="259" w:name="X4e956815ca1199d73a39485c932e7d8485463a0"/>
+    <w:bookmarkEnd w:id="261"/>
+    <w:bookmarkStart w:id="262" w:name="X4e956815ca1199d73a39485c932e7d8485463a0"/>
     <w:p>
       <w:pPr>
         <w:pStyle w:val="Bibliography"/>
@@ -11790,8 +12209,8 @@
         <w:t xml:space="preserve">. 2007.</w:t>
       </w:r>
     </w:p>
-    <w:bookmarkEnd w:id="259"/>
-    <w:bookmarkStart w:id="260" w:name="ref-HernandezVera2017"/>
+    <w:bookmarkEnd w:id="262"/>
+    <w:bookmarkStart w:id="263" w:name="ref-HernandezVera2017"/>
     <w:p>
       <w:pPr>
         <w:pStyle w:val="Bibliography"/>
@@ -11842,8 +12261,8 @@
         <w:t xml:space="preserve">gica de Colombia (UPTC), 2017.</w:t>
       </w:r>
     </w:p>
-    <w:bookmarkEnd w:id="260"/>
-    <w:bookmarkStart w:id="261" w:name="ref-MSPS1479-2006"/>
+    <w:bookmarkEnd w:id="263"/>
+    <w:bookmarkStart w:id="264" w:name="ref-MSPS1479-2006"/>
     <w:p>
       <w:pPr>
         <w:pStyle w:val="Bibliography"/>
@@ -11900,9 +12319,9 @@
         <w:t xml:space="preserve">. 2006.</w:t>
       </w:r>
     </w:p>
-    <w:bookmarkEnd w:id="261"/>
-    <w:bookmarkEnd w:id="262"/>
-    <w:bookmarkEnd w:id="263"/>
+    <w:bookmarkEnd w:id="264"/>
+    <w:bookmarkEnd w:id="265"/>
+    <w:bookmarkEnd w:id="266"/>
     <w:sectPr/>
   </w:body>
 </w:document>

</xml_diff>

<commit_message>
Reorganización de módulos del informe
</commit_message>
<xml_diff>
--- a/reports/Libro/docs/InformeFinal.docx
+++ b/reports/Libro/docs/InformeFinal.docx
@@ -2951,7 +2951,7 @@
       </w:r>
     </w:p>
     <w:bookmarkEnd w:id="78"/>
-    <w:bookmarkStart w:id="93" w:name="tiempos-de-despacho-de-recetarios"/>
+    <w:bookmarkStart w:id="93" w:name="características-de-los-recetarios"/>
     <w:p>
       <w:pPr>
         <w:pStyle w:val="Heading2"/>
@@ -2966,7 +2966,7 @@
         <w:tab/>
       </w:r>
       <w:r>
-        <w:t xml:space="preserve">Tiempos de despacho de recetarios</w:t>
+        <w:t xml:space="preserve">Características de los recetarios</w:t>
       </w:r>
     </w:p>
     <w:p>
@@ -3650,7 +3650,7 @@
     </w:p>
     <w:bookmarkEnd w:id="98"/>
     <w:bookmarkEnd w:id="99"/>
-    <w:bookmarkStart w:id="168" w:name="manejo-de-medicamentos"/>
+    <w:bookmarkStart w:id="166" w:name="manejo-de-medicamentos"/>
     <w:p>
       <w:pPr>
         <w:pStyle w:val="Heading1"/>
@@ -4023,7 +4023,7 @@
         <w:t xml:space="preserve">Figura 6.5: Opinión sobre los equipos de cómputo del FRE</w:t>
       </w:r>
     </w:p>
-    <w:bookmarkStart w:id="130" w:name="adquisición-de-mme-por-parte-del-fre"/>
+    <w:bookmarkStart w:id="128" w:name="adquisición-de-mme-por-parte-del-fre"/>
     <w:p>
       <w:pPr>
         <w:pStyle w:val="Heading2"/>
@@ -4043,7 +4043,7 @@
     </w:p>
     <w:p>
       <w:pPr>
-        <w:pStyle w:val="CaptionedFigure"/>
+        <w:pStyle w:val="FirstParagraph"/>
       </w:pPr>
       <w:r>
         <w:drawing>
@@ -4087,35 +4087,15 @@
           </wp:inline>
         </w:drawing>
       </w:r>
-    </w:p>
-    <w:p>
-      <w:pPr>
-        <w:pStyle w:val="ImageCaption"/>
-      </w:pPr>
-      <w:bookmarkStart w:id="111" w:name="fig35"/>
-      <w:r>
-        <w:t xml:space="preserve">Figure </w:t>
-      </w:r>
-      <w:fldSimple w:instr="SEQ Figure \* ARABIC ">
-        <w:r>
-          <w:t>35</w:t>
-        </w:r>
-      </w:fldSimple>
-      <w:r>
-        <w:t xml:space="preserve">:</w:t>
-      </w:r>
-      <w:r>
-        <w:t xml:space="preserve"> </w:t>
-      </w:r>
-      <w:bookmarkEnd w:id="111"/>
-      <w:r>
-        <w:t xml:space="preserve">Figura 6.6: Herramientas en el manejo de inventarios</w:t>
-      </w:r>
-    </w:p>
-    <w:p>
-      <w:pPr>
-        <w:pStyle w:val="CaptionedFigure"/>
-      </w:pPr>
+      <w:r>
+        <w:t xml:space="preserve"> </w:t>
+      </w:r>
+      <w:r>
+        <w:t xml:space="preserve">Eliminar o cambiar reformar !!</w:t>
+      </w:r>
+      <w:r>
+        <w:t xml:space="preserve"> </w:t>
+      </w:r>
       <w:r>
         <w:drawing>
           <wp:inline>
@@ -4132,7 +4112,7 @@
                     </pic:cNvPicPr>
                   </pic:nvPicPr>
                   <pic:blipFill>
-                    <a:blip r:embed="rId112"/>
+                    <a:blip r:embed="rId111"/>
                     <a:stretch>
                       <a:fillRect/>
                     </a:stretch>
@@ -4161,30 +4141,6 @@
     </w:p>
     <w:p>
       <w:pPr>
-        <w:pStyle w:val="ImageCaption"/>
-      </w:pPr>
-      <w:bookmarkStart w:id="113" w:name="fig36"/>
-      <w:r>
-        <w:t xml:space="preserve">Figure </w:t>
-      </w:r>
-      <w:fldSimple w:instr="SEQ Figure \* ARABIC ">
-        <w:r>
-          <w:t>36</w:t>
-        </w:r>
-      </w:fldSimple>
-      <w:r>
-        <w:t xml:space="preserve">:</w:t>
-      </w:r>
-      <w:r>
-        <w:t xml:space="preserve"> </w:t>
-      </w:r>
-      <w:bookmarkEnd w:id="113"/>
-      <w:r>
-        <w:t xml:space="preserve">Figura 6.7: Herramientas en el manejo de inventarios (detallado)</w:t>
-      </w:r>
-    </w:p>
-    <w:p>
-      <w:pPr>
         <w:pStyle w:val="CaptionedFigure"/>
       </w:pPr>
       <w:r>
@@ -4203,7 +4159,7 @@
                     </pic:cNvPicPr>
                   </pic:nvPicPr>
                   <pic:blipFill>
-                    <a:blip r:embed="rId114"/>
+                    <a:blip r:embed="rId112"/>
                     <a:stretch>
                       <a:fillRect/>
                     </a:stretch>
@@ -4234,13 +4190,13 @@
       <w:pPr>
         <w:pStyle w:val="ImageCaption"/>
       </w:pPr>
-      <w:bookmarkStart w:id="115" w:name="fig37"/>
+      <w:bookmarkStart w:id="113" w:name="fig35"/>
       <w:r>
         <w:t xml:space="preserve">Figure </w:t>
       </w:r>
       <w:fldSimple w:instr="SEQ Figure \* ARABIC ">
         <w:r>
-          <w:t>37</w:t>
+          <w:t>35</w:t>
         </w:r>
       </w:fldSimple>
       <w:r>
@@ -4249,7 +4205,7 @@
       <w:r>
         <w:t xml:space="preserve"> </w:t>
       </w:r>
-      <w:bookmarkEnd w:id="115"/>
+      <w:bookmarkEnd w:id="113"/>
       <w:r>
         <w:t xml:space="preserve">Figura 6.8: Proporción de Herramientas en el manejo de inventarios</w:t>
       </w:r>
@@ -4274,7 +4230,7 @@
                     </pic:cNvPicPr>
                   </pic:nvPicPr>
                   <pic:blipFill>
-                    <a:blip r:embed="rId116"/>
+                    <a:blip r:embed="rId114"/>
                     <a:stretch>
                       <a:fillRect/>
                     </a:stretch>
@@ -4305,13 +4261,13 @@
       <w:pPr>
         <w:pStyle w:val="ImageCaption"/>
       </w:pPr>
-      <w:bookmarkStart w:id="117" w:name="fig38"/>
+      <w:bookmarkStart w:id="115" w:name="fig36"/>
       <w:r>
         <w:t xml:space="preserve">Figure </w:t>
       </w:r>
       <w:fldSimple w:instr="SEQ Figure \* ARABIC ">
         <w:r>
-          <w:t>38</w:t>
+          <w:t>36</w:t>
         </w:r>
       </w:fldSimple>
       <w:r>
@@ -4320,7 +4276,7 @@
       <w:r>
         <w:t xml:space="preserve"> </w:t>
       </w:r>
-      <w:bookmarkEnd w:id="117"/>
+      <w:bookmarkEnd w:id="115"/>
       <w:r>
         <w:t xml:space="preserve">Figura 6.9: Demoras en el proceso de adquisición por departamento</w:t>
       </w:r>
@@ -4345,7 +4301,7 @@
                     </pic:cNvPicPr>
                   </pic:nvPicPr>
                   <pic:blipFill>
-                    <a:blip r:embed="rId118"/>
+                    <a:blip r:embed="rId116"/>
                     <a:stretch>
                       <a:fillRect/>
                     </a:stretch>
@@ -4376,13 +4332,13 @@
       <w:pPr>
         <w:pStyle w:val="ImageCaption"/>
       </w:pPr>
-      <w:bookmarkStart w:id="119" w:name="fig39"/>
+      <w:bookmarkStart w:id="117" w:name="fig37"/>
       <w:r>
         <w:t xml:space="preserve">Figure </w:t>
       </w:r>
       <w:fldSimple w:instr="SEQ Figure \* ARABIC ">
         <w:r>
-          <w:t>39</w:t>
+          <w:t>37</w:t>
         </w:r>
       </w:fldSimple>
       <w:r>
@@ -4391,7 +4347,7 @@
       <w:r>
         <w:t xml:space="preserve"> </w:t>
       </w:r>
-      <w:bookmarkEnd w:id="119"/>
+      <w:bookmarkEnd w:id="117"/>
       <w:r>
         <w:t xml:space="preserve">Figura 6.10: Demoras en el proceso de adquisición por departamento (detallado)</w:t>
       </w:r>
@@ -4416,7 +4372,7 @@
                     </pic:cNvPicPr>
                   </pic:nvPicPr>
                   <pic:blipFill>
-                    <a:blip r:embed="rId120"/>
+                    <a:blip r:embed="rId118"/>
                     <a:stretch>
                       <a:fillRect/>
                     </a:stretch>
@@ -4447,13 +4403,13 @@
       <w:pPr>
         <w:pStyle w:val="ImageCaption"/>
       </w:pPr>
-      <w:bookmarkStart w:id="121" w:name="fig40"/>
+      <w:bookmarkStart w:id="119" w:name="fig38"/>
       <w:r>
         <w:t xml:space="preserve">Figure </w:t>
       </w:r>
       <w:fldSimple w:instr="SEQ Figure \* ARABIC ">
         <w:r>
-          <w:t>40</w:t>
+          <w:t>38</w:t>
         </w:r>
       </w:fldSimple>
       <w:r>
@@ -4462,7 +4418,7 @@
       <w:r>
         <w:t xml:space="preserve"> </w:t>
       </w:r>
-      <w:bookmarkEnd w:id="121"/>
+      <w:bookmarkEnd w:id="119"/>
       <w:r>
         <w:t xml:space="preserve">Figura 6.11: Caracterización en demoras de traslados interdepartamentales</w:t>
       </w:r>
@@ -4482,6 +4438,77 @@
                 <pic:pic>
                   <pic:nvPicPr>
                     <pic:cNvPr descr="InformeFinal_files/figure-docx/TiemposTransladosMapa-1.png" id="0" name="Picture"/>
+                    <pic:cNvPicPr>
+                      <a:picLocks noChangeArrowheads="1" noChangeAspect="1"/>
+                    </pic:cNvPicPr>
+                  </pic:nvPicPr>
+                  <pic:blipFill>
+                    <a:blip r:embed="rId120"/>
+                    <a:stretch>
+                      <a:fillRect/>
+                    </a:stretch>
+                  </pic:blipFill>
+                  <pic:spPr bwMode="auto">
+                    <a:xfrm>
+                      <a:off x="0" y="0"/>
+                      <a:ext cx="5334000" cy="4000500"/>
+                    </a:xfrm>
+                    <a:prstGeom prst="rect">
+                      <a:avLst/>
+                    </a:prstGeom>
+                    <a:noFill/>
+                    <a:ln w="9525">
+                      <a:noFill/>
+                      <a:headEnd/>
+                      <a:tailEnd/>
+                    </a:ln>
+                  </pic:spPr>
+                </pic:pic>
+              </a:graphicData>
+            </a:graphic>
+          </wp:inline>
+        </w:drawing>
+      </w:r>
+    </w:p>
+    <w:p>
+      <w:pPr>
+        <w:pStyle w:val="ImageCaption"/>
+      </w:pPr>
+      <w:bookmarkStart w:id="121" w:name="fig39"/>
+      <w:r>
+        <w:t xml:space="preserve">Figure </w:t>
+      </w:r>
+      <w:fldSimple w:instr="SEQ Figure \* ARABIC ">
+        <w:r>
+          <w:t>39</w:t>
+        </w:r>
+      </w:fldSimple>
+      <w:r>
+        <w:t xml:space="preserve">:</w:t>
+      </w:r>
+      <w:r>
+        <w:t xml:space="preserve"> </w:t>
+      </w:r>
+      <w:bookmarkEnd w:id="121"/>
+      <w:r>
+        <w:t xml:space="preserve">Figura 6.12: Mapa con demoras de traslados interdepartamentales</w:t>
+      </w:r>
+    </w:p>
+    <w:p>
+      <w:pPr>
+        <w:pStyle w:val="CaptionedFigure"/>
+      </w:pPr>
+      <w:r>
+        <w:drawing>
+          <wp:inline>
+            <wp:extent cx="5334000" cy="4000500"/>
+            <wp:effectExtent b="0" l="0" r="0" t="0"/>
+            <wp:docPr descr="Figura 6.13: Opinión sobre la plataforma Colombia Compra Eficiente" title="" id="1" name="Picture"/>
+            <a:graphic>
+              <a:graphicData uri="http://schemas.openxmlformats.org/drawingml/2006/picture">
+                <pic:pic>
+                  <pic:nvPicPr>
+                    <pic:cNvPr descr="InformeFinal_files/figure-docx/ColombiaCompra-1.png" id="0" name="Picture"/>
                     <pic:cNvPicPr>
                       <a:picLocks noChangeArrowheads="1" noChangeAspect="1"/>
                     </pic:cNvPicPr>
@@ -4518,13 +4545,13 @@
       <w:pPr>
         <w:pStyle w:val="ImageCaption"/>
       </w:pPr>
-      <w:bookmarkStart w:id="123" w:name="fig41"/>
+      <w:bookmarkStart w:id="123" w:name="fig40"/>
       <w:r>
         <w:t xml:space="preserve">Figure </w:t>
       </w:r>
       <w:fldSimple w:instr="SEQ Figure \* ARABIC ">
         <w:r>
-          <w:t>41</w:t>
+          <w:t>40</w:t>
         </w:r>
       </w:fldSimple>
       <w:r>
@@ -4535,7 +4562,7 @@
       </w:r>
       <w:bookmarkEnd w:id="123"/>
       <w:r>
-        <w:t xml:space="preserve">Figura 6.12: Mapa con demoras de traslados interdepartamentales</w:t>
+        <w:t xml:space="preserve">Figura 6.13: Opinión sobre la plataforma Colombia Compra Eficiente</w:t>
       </w:r>
     </w:p>
     <w:p>
@@ -4545,14 +4572,14 @@
       <w:r>
         <w:drawing>
           <wp:inline>
-            <wp:extent cx="5334000" cy="4000500"/>
+            <wp:extent cx="5334000" cy="3556000"/>
             <wp:effectExtent b="0" l="0" r="0" t="0"/>
-            <wp:docPr descr="Figura 6.13: Opinión sobre la plataforma Colombia Compra Eficiente" title="" id="1" name="Picture"/>
+            <wp:docPr descr="Figura 6.14: Frecuencia de compras de medicamentos por año al FNE" title="" id="1" name="Picture"/>
             <a:graphic>
               <a:graphicData uri="http://schemas.openxmlformats.org/drawingml/2006/picture">
                 <pic:pic>
                   <pic:nvPicPr>
-                    <pic:cNvPr descr="InformeFinal_files/figure-docx/ColombiaCompra-1.png" id="0" name="Picture"/>
+                    <pic:cNvPr descr="InformeFinal_files/figure-docx/FrecComprasFNR-1.png" id="0" name="Picture"/>
                     <pic:cNvPicPr>
                       <a:picLocks noChangeArrowheads="1" noChangeAspect="1"/>
                     </pic:cNvPicPr>
@@ -4566,7 +4593,7 @@
                   <pic:spPr bwMode="auto">
                     <a:xfrm>
                       <a:off x="0" y="0"/>
-                      <a:ext cx="5334000" cy="4000500"/>
+                      <a:ext cx="5334000" cy="3556000"/>
                     </a:xfrm>
                     <a:prstGeom prst="rect">
                       <a:avLst/>
@@ -4589,13 +4616,13 @@
       <w:pPr>
         <w:pStyle w:val="ImageCaption"/>
       </w:pPr>
-      <w:bookmarkStart w:id="125" w:name="fig42"/>
+      <w:bookmarkStart w:id="125" w:name="fig41"/>
       <w:r>
         <w:t xml:space="preserve">Figure </w:t>
       </w:r>
       <w:fldSimple w:instr="SEQ Figure \* ARABIC ">
         <w:r>
-          <w:t>42</w:t>
+          <w:t>41</w:t>
         </w:r>
       </w:fldSimple>
       <w:r>
@@ -4606,7 +4633,7 @@
       </w:r>
       <w:bookmarkEnd w:id="125"/>
       <w:r>
-        <w:t xml:space="preserve">Figura 6.13: Opinión sobre la plataforma Colombia Compra Eficiente</w:t>
+        <w:t xml:space="preserve">Figura 6.14: Frecuencia de compras de medicamentos por año al FNE</w:t>
       </w:r>
     </w:p>
     <w:p>
@@ -4618,12 +4645,12 @@
           <wp:inline>
             <wp:extent cx="5334000" cy="3556000"/>
             <wp:effectExtent b="0" l="0" r="0" t="0"/>
-            <wp:docPr descr="Figura 6.14: Frecuencia de compras de medicamentos por año al FNE" title="" id="1" name="Picture"/>
+            <wp:docPr descr="Figura 6.15: Frecuencia de venta de MME a instituciones en el departamento" title="" id="1" name="Picture"/>
             <a:graphic>
               <a:graphicData uri="http://schemas.openxmlformats.org/drawingml/2006/picture">
                 <pic:pic>
                   <pic:nvPicPr>
-                    <pic:cNvPr descr="InformeFinal_files/figure-docx/FrecComprasFNR-1.png" id="0" name="Picture"/>
+                    <pic:cNvPr descr="InformeFinal_files/figure-docx/FrecVentaInstituciones-1.png" id="0" name="Picture"/>
                     <pic:cNvPicPr>
                       <a:picLocks noChangeArrowheads="1" noChangeAspect="1"/>
                     </pic:cNvPicPr>
@@ -4660,13 +4687,13 @@
       <w:pPr>
         <w:pStyle w:val="ImageCaption"/>
       </w:pPr>
-      <w:bookmarkStart w:id="127" w:name="fig43"/>
+      <w:bookmarkStart w:id="127" w:name="fig42"/>
       <w:r>
         <w:t xml:space="preserve">Figure </w:t>
       </w:r>
       <w:fldSimple w:instr="SEQ Figure \* ARABIC ">
         <w:r>
-          <w:t>43</w:t>
+          <w:t>42</w:t>
         </w:r>
       </w:fldSimple>
       <w:r>
@@ -4677,7 +4704,26 @@
       </w:r>
       <w:bookmarkEnd w:id="127"/>
       <w:r>
-        <w:t xml:space="preserve">Figura 6.14: Frecuencia de compras de medicamentos por año al FNE</w:t>
+        <w:t xml:space="preserve">Figura 6.15: Frecuencia de venta de MME a instituciones en el departamento</w:t>
+      </w:r>
+    </w:p>
+    <w:bookmarkEnd w:id="128"/>
+    <w:bookmarkStart w:id="135" w:name="recepción-de-medicamentos"/>
+    <w:p>
+      <w:pPr>
+        <w:pStyle w:val="Heading2"/>
+      </w:pPr>
+      <w:r>
+        <w:rPr>
+          <w:rStyle w:val="SectionNumber"/>
+        </w:rPr>
+        <w:t xml:space="preserve">6.2</w:t>
+      </w:r>
+      <w:r>
+        <w:tab/>
+      </w:r>
+      <w:r>
+        <w:t xml:space="preserve">Recepción de medicamentos</w:t>
       </w:r>
     </w:p>
     <w:p>
@@ -4687,20 +4733,20 @@
       <w:r>
         <w:drawing>
           <wp:inline>
-            <wp:extent cx="5334000" cy="3556000"/>
+            <wp:extent cx="5334000" cy="4000500"/>
             <wp:effectExtent b="0" l="0" r="0" t="0"/>
-            <wp:docPr descr="Figura 6.15: Frecuencia de venta de MME a instituciones en el departamento" title="" id="1" name="Picture"/>
+            <wp:docPr descr="Figura 6.16: Tiempos en la recepción técnica y almacenamiento de MME" title="" id="1" name="Picture"/>
             <a:graphic>
               <a:graphicData uri="http://schemas.openxmlformats.org/drawingml/2006/picture">
                 <pic:pic>
                   <pic:nvPicPr>
-                    <pic:cNvPr descr="InformeFinal_files/figure-docx/FrecVentaInstituciones-1.png" id="0" name="Picture"/>
+                    <pic:cNvPr descr="InformeFinal_files/figure-docx/TiemposRecepcionAlmacenamiento-1.png" id="0" name="Picture"/>
                     <pic:cNvPicPr>
                       <a:picLocks noChangeArrowheads="1" noChangeAspect="1"/>
                     </pic:cNvPicPr>
                   </pic:nvPicPr>
                   <pic:blipFill>
-                    <a:blip r:embed="rId128"/>
+                    <a:blip r:embed="rId129"/>
                     <a:stretch>
                       <a:fillRect/>
                     </a:stretch>
@@ -4708,7 +4754,7 @@
                   <pic:spPr bwMode="auto">
                     <a:xfrm>
                       <a:off x="0" y="0"/>
-                      <a:ext cx="5334000" cy="3556000"/>
+                      <a:ext cx="5334000" cy="4000500"/>
                     </a:xfrm>
                     <a:prstGeom prst="rect">
                       <a:avLst/>
@@ -4731,13 +4777,13 @@
       <w:pPr>
         <w:pStyle w:val="ImageCaption"/>
       </w:pPr>
-      <w:bookmarkStart w:id="129" w:name="fig44"/>
+      <w:bookmarkStart w:id="130" w:name="fig43"/>
       <w:r>
         <w:t xml:space="preserve">Figure </w:t>
       </w:r>
       <w:fldSimple w:instr="SEQ Figure \* ARABIC ">
         <w:r>
-          <w:t>44</w:t>
+          <w:t>43</w:t>
         </w:r>
       </w:fldSimple>
       <w:r>
@@ -4746,28 +4792,9 @@
       <w:r>
         <w:t xml:space="preserve"> </w:t>
       </w:r>
-      <w:bookmarkEnd w:id="129"/>
-      <w:r>
-        <w:t xml:space="preserve">Figura 6.15: Frecuencia de venta de MME a instituciones en el departamento</w:t>
-      </w:r>
-    </w:p>
-    <w:bookmarkEnd w:id="130"/>
-    <w:bookmarkStart w:id="137" w:name="recepción-de-medicamentos"/>
-    <w:p>
-      <w:pPr>
-        <w:pStyle w:val="Heading2"/>
-      </w:pPr>
-      <w:r>
-        <w:rPr>
-          <w:rStyle w:val="SectionNumber"/>
-        </w:rPr>
-        <w:t xml:space="preserve">6.2</w:t>
-      </w:r>
-      <w:r>
-        <w:tab/>
-      </w:r>
-      <w:r>
-        <w:t xml:space="preserve">Recepción de medicamentos</w:t>
+      <w:bookmarkEnd w:id="130"/>
+      <w:r>
+        <w:t xml:space="preserve">Figura 6.16: Tiempos en la recepción técnica y almacenamiento de MME</w:t>
       </w:r>
     </w:p>
     <w:p>
@@ -4779,12 +4806,12 @@
           <wp:inline>
             <wp:extent cx="5334000" cy="4000500"/>
             <wp:effectExtent b="0" l="0" r="0" t="0"/>
-            <wp:docPr descr="Figura 6.16: Tiempos en la recepción técnica y almacenamiento de MME" title="" id="1" name="Picture"/>
+            <wp:docPr descr="Figura 6.17: Tiempos en la recepción técnica y almacenamiento de MME (mapa)" title="" id="1" name="Picture"/>
             <a:graphic>
               <a:graphicData uri="http://schemas.openxmlformats.org/drawingml/2006/picture">
                 <pic:pic>
                   <pic:nvPicPr>
-                    <pic:cNvPr descr="InformeFinal_files/figure-docx/TiemposRecepcionAlmacenamiento-1.png" id="0" name="Picture"/>
+                    <pic:cNvPr descr="InformeFinal_files/figure-docx/TiemposRecepcionAlmacenamientoMapa-1.png" id="0" name="Picture"/>
                     <pic:cNvPicPr>
                       <a:picLocks noChangeArrowheads="1" noChangeAspect="1"/>
                     </pic:cNvPicPr>
@@ -4821,13 +4848,13 @@
       <w:pPr>
         <w:pStyle w:val="ImageCaption"/>
       </w:pPr>
-      <w:bookmarkStart w:id="132" w:name="fig45"/>
+      <w:bookmarkStart w:id="132" w:name="fig44"/>
       <w:r>
         <w:t xml:space="preserve">Figure </w:t>
       </w:r>
       <w:fldSimple w:instr="SEQ Figure \* ARABIC ">
         <w:r>
-          <w:t>45</w:t>
+          <w:t>44</w:t>
         </w:r>
       </w:fldSimple>
       <w:r>
@@ -4838,7 +4865,7 @@
       </w:r>
       <w:bookmarkEnd w:id="132"/>
       <w:r>
-        <w:t xml:space="preserve">Figura 6.16: Tiempos en la recepción técnica y almacenamiento de MME</w:t>
+        <w:t xml:space="preserve">Figura 6.17: Tiempos en la recepción técnica y almacenamiento de MME (mapa)</w:t>
       </w:r>
     </w:p>
     <w:p>
@@ -4848,20 +4875,148 @@
       <w:r>
         <w:drawing>
           <wp:inline>
-            <wp:extent cx="5334000" cy="4000500"/>
+            <wp:extent cx="5334000" cy="3556000"/>
             <wp:effectExtent b="0" l="0" r="0" t="0"/>
-            <wp:docPr descr="Figura 6.17: Tiempos en la recepción técnica y almacenamiento de MME (mapa)" title="" id="1" name="Picture"/>
+            <wp:docPr descr="Figura 6.18: Uso de niveles de seguridad del inventarios" title="" id="1" name="Picture"/>
             <a:graphic>
               <a:graphicData uri="http://schemas.openxmlformats.org/drawingml/2006/picture">
                 <pic:pic>
                   <pic:nvPicPr>
-                    <pic:cNvPr descr="InformeFinal_files/figure-docx/TiemposRecepcionAlmacenamientoMapa-1.png" id="0" name="Picture"/>
+                    <pic:cNvPr descr="InformeFinal_files/figure-docx/UsoNivelesSeguridad-1.png" id="0" name="Picture"/>
                     <pic:cNvPicPr>
                       <a:picLocks noChangeArrowheads="1" noChangeAspect="1"/>
                     </pic:cNvPicPr>
                   </pic:nvPicPr>
                   <pic:blipFill>
                     <a:blip r:embed="rId133"/>
+                    <a:stretch>
+                      <a:fillRect/>
+                    </a:stretch>
+                  </pic:blipFill>
+                  <pic:spPr bwMode="auto">
+                    <a:xfrm>
+                      <a:off x="0" y="0"/>
+                      <a:ext cx="5334000" cy="3556000"/>
+                    </a:xfrm>
+                    <a:prstGeom prst="rect">
+                      <a:avLst/>
+                    </a:prstGeom>
+                    <a:noFill/>
+                    <a:ln w="9525">
+                      <a:noFill/>
+                      <a:headEnd/>
+                      <a:tailEnd/>
+                    </a:ln>
+                  </pic:spPr>
+                </pic:pic>
+              </a:graphicData>
+            </a:graphic>
+          </wp:inline>
+        </w:drawing>
+      </w:r>
+    </w:p>
+    <w:p>
+      <w:pPr>
+        <w:pStyle w:val="ImageCaption"/>
+      </w:pPr>
+      <w:bookmarkStart w:id="134" w:name="fig45"/>
+      <w:r>
+        <w:t xml:space="preserve">Figure </w:t>
+      </w:r>
+      <w:fldSimple w:instr="SEQ Figure \* ARABIC ">
+        <w:r>
+          <w:t>45</w:t>
+        </w:r>
+      </w:fldSimple>
+      <w:r>
+        <w:t xml:space="preserve">:</w:t>
+      </w:r>
+      <w:r>
+        <w:t xml:space="preserve"> </w:t>
+      </w:r>
+      <w:bookmarkEnd w:id="134"/>
+      <w:r>
+        <w:t xml:space="preserve">Figura 6.18: Uso de niveles de seguridad del inventarios</w:t>
+      </w:r>
+    </w:p>
+    <w:bookmarkEnd w:id="135"/>
+    <w:bookmarkStart w:id="157" w:name="almacenamiento"/>
+    <w:p>
+      <w:pPr>
+        <w:pStyle w:val="Heading2"/>
+      </w:pPr>
+      <w:r>
+        <w:rPr>
+          <w:rStyle w:val="SectionNumber"/>
+        </w:rPr>
+        <w:t xml:space="preserve">6.3</w:t>
+      </w:r>
+      <w:r>
+        <w:tab/>
+      </w:r>
+      <w:r>
+        <w:t xml:space="preserve">Almacenamiento</w:t>
+      </w:r>
+    </w:p>
+    <w:bookmarkStart w:id="138" w:name="Xa9baf659ea1be69c2d279b5cca6283251b5fdeb"/>
+    <w:p>
+      <w:pPr>
+        <w:pStyle w:val="Heading3"/>
+      </w:pPr>
+      <w:r>
+        <w:rPr>
+          <w:rStyle w:val="SectionNumber"/>
+        </w:rPr>
+        <w:t xml:space="preserve">6.3.1</w:t>
+      </w:r>
+      <w:r>
+        <w:tab/>
+      </w:r>
+      <w:r>
+        <w:t xml:space="preserve">Medidas de seguridad para el almacenamiento</w:t>
+      </w:r>
+    </w:p>
+    <w:p>
+      <w:pPr>
+        <w:pStyle w:val="FirstParagraph"/>
+      </w:pPr>
+      <w:r>
+        <w:t xml:space="preserve">En la Figura</w:t>
+      </w:r>
+      <w:r>
+        <w:t xml:space="preserve"> </w:t>
+      </w:r>
+      <w:r>
+        <w:t xml:space="preserve">6.19</w:t>
+      </w:r>
+      <w:r>
+        <w:t xml:space="preserve"> </w:t>
+      </w:r>
+      <w:r>
+        <w:t xml:space="preserve">se listan las medidas de seguridad adoptadas por los FRE para disminuir la posibilidad de robo con fines de desvío de los MME. Las medidas más adoptadas por parte de los FRE consisten en (i) el acceso de seguridad restringido a cierto personal (con respuesta afirmativa por parte de 18 de 26 FRE), seguido de (ii) gabinetes con llaves simple (en 14 de 26 FRE), (iii) almacenamiento en oficina privada (14 de 26 FRE responden que lo aplican), (iv) inventarios físicos diarios, y (v) protección en gabinetes hechos de materiales resistentes.</w:t>
+      </w:r>
+    </w:p>
+    <w:p>
+      <w:pPr>
+        <w:pStyle w:val="CaptionedFigure"/>
+      </w:pPr>
+      <w:r>
+        <w:drawing>
+          <wp:inline>
+            <wp:extent cx="5334000" cy="4000500"/>
+            <wp:effectExtent b="0" l="0" r="0" t="0"/>
+            <wp:docPr descr="Figura 6.19: Medidas de seguridad en el almacenamiento de MME" title="" id="1" name="Picture"/>
+            <a:graphic>
+              <a:graphicData uri="http://schemas.openxmlformats.org/drawingml/2006/picture">
+                <pic:pic>
+                  <pic:nvPicPr>
+                    <pic:cNvPr descr="InformeFinal_files/figure-docx/MedidasSeguridadAlmacenamientoMME-1.png" id="0" name="Picture"/>
+                    <pic:cNvPicPr>
+                      <a:picLocks noChangeArrowheads="1" noChangeAspect="1"/>
+                    </pic:cNvPicPr>
+                  </pic:nvPicPr>
+                  <pic:blipFill>
+                    <a:blip r:embed="rId136"/>
                     <a:stretch>
                       <a:fillRect/>
                     </a:stretch>
@@ -4892,7 +5047,7 @@
       <w:pPr>
         <w:pStyle w:val="ImageCaption"/>
       </w:pPr>
-      <w:bookmarkStart w:id="134" w:name="fig46"/>
+      <w:bookmarkStart w:id="137" w:name="fig46"/>
       <w:r>
         <w:t xml:space="preserve">Figure </w:t>
       </w:r>
@@ -4907,9 +5062,64 @@
       <w:r>
         <w:t xml:space="preserve"> </w:t>
       </w:r>
-      <w:bookmarkEnd w:id="134"/>
-      <w:r>
-        <w:t xml:space="preserve">Figura 6.17: Tiempos en la recepción técnica y almacenamiento de MME (mapa)</w:t>
+      <w:bookmarkEnd w:id="137"/>
+      <w:r>
+        <w:t xml:space="preserve">Figura 6.19: Medidas de seguridad en el almacenamiento de MME</w:t>
+      </w:r>
+    </w:p>
+    <w:p>
+      <w:pPr>
+        <w:pStyle w:val="BodyText"/>
+      </w:pPr>
+      <w:r>
+        <w:t xml:space="preserve">El departamento que reporta la mayor cantidad de medidas de seguridad es César con 7 medidas como: (i) acceso de seguridad restringido a cierto personal, (ii) procedimientos para el manejo de personal huésped, (iii) visitantes, (iv) mantenimiento o no empleados del FRE, (v) almacenamiento en oficina privada, (vi) inventario físico diario, y (vii) Disponibilidad local de protección policial. Entre los FRE con mayor número de medidas de seguridad reportadas se tiene Casanare (con 6 medidas reportadas), y Córdoba, Antioquia, Norte de Santander, Valle del Cauca, Guaviare y Risaralda con 5 medidas reportadas. Los FRE de Atlántico, Magdalena, Huila, Quindío, y Amazonas sólo reportan una medida de seguridad.</w:t>
+      </w:r>
+    </w:p>
+    <w:p>
+      <w:pPr>
+        <w:pStyle w:val="BodyText"/>
+      </w:pPr>
+      <w:r>
+        <w:t xml:space="preserve">Sólo los FRE de Valle del Cauca y Córdoba reportan la existencia de un sistema de monitoreo por cámaras para los medicamentos. Sólo los FRE de Córdoba y Vichada reportan la presencia de seguridad privada como medida de seguridad para los FRE. Se recomienda la adopción de una o varias medidas de seguridad por parte de los FRE frente a posibles robos con intenciones de desvío o tráfico de medicamentos MME.</w:t>
+      </w:r>
+    </w:p>
+    <w:bookmarkEnd w:id="138"/>
+    <w:bookmarkStart w:id="142" w:name="revisión-de-condiciones-ambientales"/>
+    <w:p>
+      <w:pPr>
+        <w:pStyle w:val="Heading3"/>
+      </w:pPr>
+      <w:r>
+        <w:rPr>
+          <w:rStyle w:val="SectionNumber"/>
+        </w:rPr>
+        <w:t xml:space="preserve">6.3.2</w:t>
+      </w:r>
+      <w:r>
+        <w:tab/>
+      </w:r>
+      <w:r>
+        <w:t xml:space="preserve">Revisión de condiciones ambientales</w:t>
+      </w:r>
+    </w:p>
+    <w:p>
+      <w:pPr>
+        <w:pStyle w:val="FirstParagraph"/>
+      </w:pPr>
+      <w:r>
+        <w:t xml:space="preserve">En la Figura</w:t>
+      </w:r>
+      <w:r>
+        <w:t xml:space="preserve"> </w:t>
+      </w:r>
+      <w:r>
+        <w:t xml:space="preserve">6.20</w:t>
+      </w:r>
+      <w:r>
+        <w:t xml:space="preserve"> </w:t>
+      </w:r>
+      <w:r>
+        <w:t xml:space="preserve">se muestra la frecuencia de revisión de condiciones ambientales en el almacenamiento de MME. Se tienen que la práctica más frecuente en los FRE es la realización de verificación de condiciones ambientales por lo menos dos veces al día. Sólo algunos FRE afirman que no hacen revisión de condiciones ambientales como Bolívar, Sucre, Chocó, Norte de Santander, Amazonas y Vichada.</w:t>
       </w:r>
     </w:p>
     <w:p>
@@ -4921,18 +5131,18 @@
           <wp:inline>
             <wp:extent cx="5334000" cy="3556000"/>
             <wp:effectExtent b="0" l="0" r="0" t="0"/>
-            <wp:docPr descr="Figura 6.18: Uso de niveles de seguridad del inventarios" title="" id="1" name="Picture"/>
+            <wp:docPr descr="Figura 6.20: Frecuencia de revisión de condiciones ambientales" title="" id="1" name="Picture"/>
             <a:graphic>
               <a:graphicData uri="http://schemas.openxmlformats.org/drawingml/2006/picture">
                 <pic:pic>
                   <pic:nvPicPr>
-                    <pic:cNvPr descr="InformeFinal_files/figure-docx/UsoNivelesSeguridad-1.png" id="0" name="Picture"/>
+                    <pic:cNvPr descr="InformeFinal_files/figure-docx/FrecRevCondiciones-1.png" id="0" name="Picture"/>
                     <pic:cNvPicPr>
                       <a:picLocks noChangeArrowheads="1" noChangeAspect="1"/>
                     </pic:cNvPicPr>
                   </pic:nvPicPr>
                   <pic:blipFill>
-                    <a:blip r:embed="rId135"/>
+                    <a:blip r:embed="rId139"/>
                     <a:stretch>
                       <a:fillRect/>
                     </a:stretch>
@@ -4963,7 +5173,7 @@
       <w:pPr>
         <w:pStyle w:val="ImageCaption"/>
       </w:pPr>
-      <w:bookmarkStart w:id="136" w:name="fig47"/>
+      <w:bookmarkStart w:id="140" w:name="fig47"/>
       <w:r>
         <w:t xml:space="preserve">Figure </w:t>
       </w:r>
@@ -4978,89 +5188,168 @@
       <w:r>
         <w:t xml:space="preserve"> </w:t>
       </w:r>
-      <w:bookmarkEnd w:id="136"/>
-      <w:r>
-        <w:t xml:space="preserve">Figura 6.18: Uso de niveles de seguridad del inventarios</w:t>
-      </w:r>
-    </w:p>
-    <w:bookmarkEnd w:id="137"/>
-    <w:bookmarkStart w:id="159" w:name="almacenamiento"/>
-    <w:p>
-      <w:pPr>
-        <w:pStyle w:val="Heading2"/>
-      </w:pPr>
-      <w:r>
-        <w:rPr>
-          <w:rStyle w:val="SectionNumber"/>
-        </w:rPr>
-        <w:t xml:space="preserve">6.3</w:t>
-      </w:r>
-      <w:r>
-        <w:tab/>
-      </w:r>
-      <w:r>
-        <w:t xml:space="preserve">Almacenamiento</w:t>
-      </w:r>
-    </w:p>
-    <w:bookmarkStart w:id="140" w:name="Xa9baf659ea1be69c2d279b5cca6283251b5fdeb"/>
-    <w:p>
-      <w:pPr>
-        <w:pStyle w:val="Heading3"/>
-      </w:pPr>
-      <w:r>
-        <w:rPr>
-          <w:rStyle w:val="SectionNumber"/>
-        </w:rPr>
-        <w:t xml:space="preserve">6.3.1</w:t>
-      </w:r>
-      <w:r>
-        <w:tab/>
-      </w:r>
-      <w:r>
-        <w:t xml:space="preserve">Medidas de seguridad para el almacenamiento</w:t>
-      </w:r>
-    </w:p>
-    <w:p>
-      <w:pPr>
-        <w:pStyle w:val="FirstParagraph"/>
-      </w:pPr>
-      <w:r>
-        <w:t xml:space="preserve">En la Figura</w:t>
-      </w:r>
-      <w:r>
-        <w:t xml:space="preserve"> </w:t>
-      </w:r>
-      <w:r>
-        <w:t xml:space="preserve">6.19</w:t>
-      </w:r>
-      <w:r>
-        <w:t xml:space="preserve"> </w:t>
-      </w:r>
-      <w:r>
-        <w:t xml:space="preserve">se listan las medidas de seguridad adoptadas por los FRE para disminuir la posibilidad de robo con fines de desvío de los MME. Las medidas más adoptadas por parte de los FRE consisten en (i) el acceso de seguridad restringido a cierto personal (con respuesta afirmativa por parte de 18 de 26 FRE), seguido de (ii) gabinetes con llaves simple (en 14 de 26 FRE), (iii) almacenamiento en oficina privada (14 de 26 FRE responden que lo aplican), (iv) inventarios físicos diarios, y (v) protección en gabinetes hechos de materiales resistentes.</w:t>
-      </w:r>
-    </w:p>
-    <w:p>
-      <w:pPr>
-        <w:pStyle w:val="CaptionedFigure"/>
+      <w:bookmarkEnd w:id="140"/>
+      <w:r>
+        <w:t xml:space="preserve">Figura 6.20: Frecuencia de revisión de condiciones ambientales</w:t>
+      </w:r>
+    </w:p>
+    <w:p>
+      <w:pPr>
+        <w:pStyle w:val="BodyText"/>
+      </w:pPr>
+      <w:r>
+        <w:t xml:space="preserve">En el panel izquierdo de la Figura</w:t>
+      </w:r>
+      <w:r>
+        <w:t xml:space="preserve"> </w:t>
+      </w:r>
+      <w:r>
+        <w:t xml:space="preserve">6.21</w:t>
+      </w:r>
+      <w:r>
+        <w:t xml:space="preserve"> </w:t>
+      </w:r>
+      <w:r>
+        <w:t xml:space="preserve">se presentan los métodos o tecnologías utilizadas en la monitorización de los medicamentos. En la Figura</w:t>
+      </w:r>
+      <w:r>
+        <w:t xml:space="preserve"> </w:t>
+      </w:r>
+      <w:r>
+        <w:t xml:space="preserve">6.21</w:t>
+      </w:r>
+      <w:r>
+        <w:t xml:space="preserve"> </w:t>
+      </w:r>
+      <w:r>
+        <w:t xml:space="preserve">se observa que al menos 25 de 30 fondos rotatorios cuentan con un termohigrómetro para la evaluación de condiciones ambientales. La práctica de diligenciar registros cuenta con una menor adopción por parte de los fondos rotatorios, se tiene que 7 y 4 de los fondos rotatorios realiza el diligenciamiento de estos formatos de manera manual y electrónica de manera respectiva.</w:t>
+      </w:r>
+    </w:p>
+    <w:p>
+      <w:pPr>
+        <w:pStyle w:val="BodyText"/>
       </w:pPr>
       <w:r>
         <w:drawing>
           <wp:inline>
-            <wp:extent cx="5334000" cy="4000500"/>
+            <wp:extent cx="5334000" cy="2133600"/>
             <wp:effectExtent b="0" l="0" r="0" t="0"/>
-            <wp:docPr descr="Figura 6.19: Medidas de seguridad en el almacenamiento de MME" title="" id="1" name="Picture"/>
+            <wp:docPr descr="Figura 6.21: (A) Tecnologías de control y seguimiento de condiciones ambientales y (B) Frecuencia de calibración y mantenimiento de equipos de seguimiento ambiental" title="" id="1" name="Picture"/>
             <a:graphic>
               <a:graphicData uri="http://schemas.openxmlformats.org/drawingml/2006/picture">
                 <pic:pic>
                   <pic:nvPicPr>
-                    <pic:cNvPr descr="InformeFinal_files/figure-docx/MedidasSeguridadAlmacenamientoMME-1.png" id="0" name="Picture"/>
+                    <pic:cNvPr descr="InformeFinal_files/figure-docx/MetodosSeguimientoControlAmbiental-1.png" id="0" name="Picture"/>
                     <pic:cNvPicPr>
                       <a:picLocks noChangeArrowheads="1" noChangeAspect="1"/>
                     </pic:cNvPicPr>
                   </pic:nvPicPr>
                   <pic:blipFill>
-                    <a:blip r:embed="rId138"/>
+                    <a:blip r:embed="rId141"/>
+                    <a:stretch>
+                      <a:fillRect/>
+                    </a:stretch>
+                  </pic:blipFill>
+                  <pic:spPr bwMode="auto">
+                    <a:xfrm>
+                      <a:off x="0" y="0"/>
+                      <a:ext cx="5334000" cy="2133600"/>
+                    </a:xfrm>
+                    <a:prstGeom prst="rect">
+                      <a:avLst/>
+                    </a:prstGeom>
+                    <a:noFill/>
+                    <a:ln w="9525">
+                      <a:noFill/>
+                      <a:headEnd/>
+                      <a:tailEnd/>
+                    </a:ln>
+                  </pic:spPr>
+                </pic:pic>
+              </a:graphicData>
+            </a:graphic>
+          </wp:inline>
+        </w:drawing>
+      </w:r>
+      <w:r>
+        <w:t xml:space="preserve"> </w:t>
+      </w:r>
+      <w:r>
+        <w:t xml:space="preserve">En sólo dos FRE (Chocó y Norte de Santander) se reporta el uso de aire acondicionado como una medida para el seguimiento de condiciones ambientales. En el panel derecho de la Figura</w:t>
+      </w:r>
+      <w:r>
+        <w:t xml:space="preserve"> </w:t>
+      </w:r>
+      <w:r>
+        <w:t xml:space="preserve">6.21</w:t>
+      </w:r>
+      <w:r>
+        <w:t xml:space="preserve"> </w:t>
+      </w:r>
+      <w:r>
+        <w:t xml:space="preserve">se tiene que la práctica más común es realizar la calibración de los equipos de monitoreo por lo menos una vez al año, y hasta en 11 se tiene que no hay un procedimiento de calibración de los equipos. La mayoría de departamentos que no realizan el proceso de calibración se encuentran en la región central.</w:t>
+      </w:r>
+    </w:p>
+    <w:bookmarkEnd w:id="142"/>
+    <w:bookmarkStart w:id="148" w:name="espacio-de-almacenamiento"/>
+    <w:p>
+      <w:pPr>
+        <w:pStyle w:val="Heading3"/>
+      </w:pPr>
+      <w:r>
+        <w:rPr>
+          <w:rStyle w:val="SectionNumber"/>
+        </w:rPr>
+        <w:t xml:space="preserve">6.3.3</w:t>
+      </w:r>
+      <w:r>
+        <w:tab/>
+      </w:r>
+      <w:r>
+        <w:t xml:space="preserve">Espacio de almacenamiento</w:t>
+      </w:r>
+    </w:p>
+    <w:p>
+      <w:pPr>
+        <w:pStyle w:val="FirstParagraph"/>
+      </w:pPr>
+      <w:r>
+        <w:t xml:space="preserve">En la Figura</w:t>
+      </w:r>
+      <w:r>
+        <w:t xml:space="preserve"> </w:t>
+      </w:r>
+      <w:r>
+        <w:t xml:space="preserve">6.22</w:t>
+      </w:r>
+      <w:r>
+        <w:t xml:space="preserve"> </w:t>
+      </w:r>
+      <w:r>
+        <w:t xml:space="preserve">se muestra la frecuencia de varias categorías de productos con los cuales se comparten los MME en el almacén de los FRE. Se tiene que en casi la mitad de los FRE se comparten los MME con medicamentos de salud pública, en 7 de 30 casos se reporta la utilización del espacio en conjunto con papelería (7/30) o recetarios oficiales (3/30). Algunos FRE tienen otros items como vacunas, medicamentos de carros de paro y medicamentos incautados. En 9 de 30 casos se tiene que el FRE tiene un espacio dedicado únicamente a MME.</w:t>
+      </w:r>
+    </w:p>
+    <w:p>
+      <w:pPr>
+        <w:pStyle w:val="BodyText"/>
+      </w:pPr>
+      <w:r>
+        <w:drawing>
+          <wp:inline>
+            <wp:extent cx="5334000" cy="4000500"/>
+            <wp:effectExtent b="0" l="0" r="0" t="0"/>
+            <wp:docPr descr="Figura 6.22: Productos compartidos en el almacén de MME" title="" id="1" name="Picture"/>
+            <a:graphic>
+              <a:graphicData uri="http://schemas.openxmlformats.org/drawingml/2006/picture">
+                <pic:pic>
+                  <pic:nvPicPr>
+                    <pic:cNvPr descr="InformeFinal_files/figure-docx/ProductosCompartidos1-1.png" id="0" name="Picture"/>
+                    <pic:cNvPicPr>
+                      <a:picLocks noChangeArrowheads="1" noChangeAspect="1"/>
+                    </pic:cNvPicPr>
+                  </pic:nvPicPr>
+                  <pic:blipFill>
+                    <a:blip r:embed="rId143"/>
                     <a:stretch>
                       <a:fillRect/>
                     </a:stretch>
@@ -5086,70 +5375,9 @@
           </wp:inline>
         </w:drawing>
       </w:r>
-    </w:p>
-    <w:p>
-      <w:pPr>
-        <w:pStyle w:val="ImageCaption"/>
-      </w:pPr>
-      <w:bookmarkStart w:id="139" w:name="fig48"/>
-      <w:r>
-        <w:t xml:space="preserve">Figure </w:t>
-      </w:r>
-      <w:fldSimple w:instr="SEQ Figure \* ARABIC ">
-        <w:r>
-          <w:t>48</w:t>
-        </w:r>
-      </w:fldSimple>
-      <w:r>
-        <w:t xml:space="preserve">:</w:t>
-      </w:r>
-      <w:r>
-        <w:t xml:space="preserve"> </w:t>
-      </w:r>
-      <w:bookmarkEnd w:id="139"/>
-      <w:r>
-        <w:t xml:space="preserve">Figura 6.19: Medidas de seguridad en el almacenamiento de MME</w:t>
-      </w:r>
-    </w:p>
-    <w:p>
-      <w:pPr>
-        <w:pStyle w:val="BodyText"/>
-      </w:pPr>
-      <w:r>
-        <w:t xml:space="preserve">El departamento que reporta la mayor cantidad de medidas de seguridad es César con 7 medidas como: (i) acceso de seguridad restringido a cierto personal, (ii) procedimientos para el manejo de personal huésped, (iii) visitantes, (iv) mantenimiento o no empleados del FRE, (v) almacenamiento en oficina privada, (vi) inventario físico diario, y (vii) Disponibilidad local de protección policial. Entre los FRE con mayor número de medidas de seguridad reportadas se tiene Casanare (con 6 medidas reportadas), y Córdoba, Antioquia, Norte de Santander, Valle del Cauca, Guaviare y Risaralda con 5 medidas reportadas. Los FRE de Atlántico, Magdalena, Huila, Quindío, y Amazonas sólo reportan una medida de seguridad.</w:t>
-      </w:r>
-    </w:p>
-    <w:p>
-      <w:pPr>
-        <w:pStyle w:val="BodyText"/>
-      </w:pPr>
-      <w:r>
-        <w:t xml:space="preserve">Sólo los FRE de Valle del Cauca y Córdoba reportan la existencia de un sistema de monitoreo por cámaras para los medicamentos. Sólo los FRE de Córdoba y Vichada reportan la presencia de seguridad privada como medida de seguridad para los FRE. Se recomienda la adopción de una o varias medidas de seguridad por parte de los FRE frente a posibles robos con intenciones de desvío o tráfico de medicamentos MME.</w:t>
-      </w:r>
-    </w:p>
-    <w:bookmarkEnd w:id="140"/>
-    <w:bookmarkStart w:id="144" w:name="revisión-de-condiciones-ambientales"/>
-    <w:p>
-      <w:pPr>
-        <w:pStyle w:val="Heading3"/>
-      </w:pPr>
-      <w:r>
-        <w:rPr>
-          <w:rStyle w:val="SectionNumber"/>
-        </w:rPr>
-        <w:t xml:space="preserve">6.3.2</w:t>
-      </w:r>
-      <w:r>
-        <w:tab/>
-      </w:r>
-      <w:r>
-        <w:t xml:space="preserve">Revisión de condiciones ambientales</w:t>
-      </w:r>
-    </w:p>
-    <w:p>
-      <w:pPr>
-        <w:pStyle w:val="FirstParagraph"/>
-      </w:pPr>
+      <w:r>
+        <w:t xml:space="preserve"> </w:t>
+      </w:r>
       <w:r>
         <w:t xml:space="preserve">En la Figura</w:t>
       </w:r>
@@ -5157,13 +5385,13 @@
         <w:t xml:space="preserve"> </w:t>
       </w:r>
       <w:r>
-        <w:t xml:space="preserve">6.20</w:t>
-      </w:r>
-      <w:r>
-        <w:t xml:space="preserve"> </w:t>
-      </w:r>
-      <w:r>
-        <w:t xml:space="preserve">se muestra la frecuencia de revisión de condiciones ambientales en el almacenamiento de MME. Se tienen que la práctica más frecuente en los FRE es la realización de verificación de condiciones ambientales por lo menos dos veces al día. Sólo algunos FRE afirman que no hacen revisión de condiciones ambientales como Bolívar, Sucre, Chocó, Norte de Santander, Amazonas y Vichada.</w:t>
+        <w:t xml:space="preserve">6.23</w:t>
+      </w:r>
+      <w:r>
+        <w:t xml:space="preserve"> </w:t>
+      </w:r>
+      <w:r>
+        <w:t xml:space="preserve">se tiene una estimación del promedio de ocupación de medicamentos MME en los almacenes frente a otros productos. Se tiene que la práctica más común es la utilización de un espacio destinado exclusivo para estos medicamentos y esto se da en 12 FREs.</w:t>
       </w:r>
     </w:p>
     <w:p>
@@ -5175,18 +5403,18 @@
           <wp:inline>
             <wp:extent cx="5334000" cy="3556000"/>
             <wp:effectExtent b="0" l="0" r="0" t="0"/>
-            <wp:docPr descr="Figura 6.20: Frecuencia de revisión de condiciones ambientales" title="" id="1" name="Picture"/>
+            <wp:docPr descr="Figura 6.23: Ocupación promedio del MME frente a otros medicamentos o ítems almacenados en el FRE" title="" id="1" name="Picture"/>
             <a:graphic>
               <a:graphicData uri="http://schemas.openxmlformats.org/drawingml/2006/picture">
                 <pic:pic>
                   <pic:nvPicPr>
-                    <pic:cNvPr descr="InformeFinal_files/figure-docx/FrecRevCondiciones-1.png" id="0" name="Picture"/>
+                    <pic:cNvPr descr="InformeFinal_files/figure-docx/PropOcupacionAlmacen-1.png" id="0" name="Picture"/>
                     <pic:cNvPicPr>
                       <a:picLocks noChangeArrowheads="1" noChangeAspect="1"/>
                     </pic:cNvPicPr>
                   </pic:nvPicPr>
                   <pic:blipFill>
-                    <a:blip r:embed="rId141"/>
+                    <a:blip r:embed="rId144"/>
                     <a:stretch>
                       <a:fillRect/>
                     </a:stretch>
@@ -5217,13 +5445,13 @@
       <w:pPr>
         <w:pStyle w:val="ImageCaption"/>
       </w:pPr>
-      <w:bookmarkStart w:id="142" w:name="fig49"/>
+      <w:bookmarkStart w:id="145" w:name="fig48"/>
       <w:r>
         <w:t xml:space="preserve">Figure </w:t>
       </w:r>
       <w:fldSimple w:instr="SEQ Figure \* ARABIC ">
         <w:r>
-          <w:t>49</w:t>
+          <w:t>48</w:t>
         </w:r>
       </w:fldSimple>
       <w:r>
@@ -5232,9 +5460,9 @@
       <w:r>
         <w:t xml:space="preserve"> </w:t>
       </w:r>
-      <w:bookmarkEnd w:id="142"/>
-      <w:r>
-        <w:t xml:space="preserve">Figura 6.20: Frecuencia de revisión de condiciones ambientales</w:t>
+      <w:bookmarkEnd w:id="145"/>
+      <w:r>
+        <w:t xml:space="preserve">Figura 6.23: Ocupación promedio del MME frente a otros medicamentos o ítems almacenados en el FRE</w:t>
       </w:r>
     </w:p>
     <w:p>
@@ -5242,54 +5470,60 @@
         <w:pStyle w:val="BodyText"/>
       </w:pPr>
       <w:r>
-        <w:t xml:space="preserve">En el panel izquierdo de la Figura</w:t>
-      </w:r>
-      <w:r>
-        <w:t xml:space="preserve"> </w:t>
-      </w:r>
-      <w:r>
-        <w:t xml:space="preserve">6.21</w:t>
-      </w:r>
-      <w:r>
-        <w:t xml:space="preserve"> </w:t>
-      </w:r>
-      <w:r>
-        <w:t xml:space="preserve">se presentan los métodos o tecnologías utilizadas en la monitorización de los medicamentos. En la Figura</w:t>
-      </w:r>
-      <w:r>
-        <w:t xml:space="preserve"> </w:t>
-      </w:r>
-      <w:r>
-        <w:t xml:space="preserve">6.21</w:t>
-      </w:r>
-      <w:r>
-        <w:t xml:space="preserve"> </w:t>
-      </w:r>
-      <w:r>
-        <w:t xml:space="preserve">se observa que al menos 25 de 30 fondos rotatorios cuentan con un termohigrómetro para la evaluación de condiciones ambientales. La práctica de diligenciar registros cuenta con una menor adopción por parte de los fondos rotatorios, se tiene que 7 y 4 de los fondos rotatorios realiza el diligenciamiento de estos formatos de manera manual y electrónica de manera respectiva.</w:t>
-      </w:r>
-    </w:p>
-    <w:p>
-      <w:pPr>
-        <w:pStyle w:val="BodyText"/>
+        <w:t xml:space="preserve">Se considera que existen dos tipos de métodos de control de inventario conocidos como sistemas perpetuos o periódicos</w:t>
+      </w:r>
+      <w:hyperlink w:anchor="ref-Silver2017">
+        <w:r>
+          <w:rPr>
+            <w:rStyle w:val="Hyperlink"/>
+            <w:vertAlign w:val="superscript"/>
+          </w:rPr>
+          <w:t xml:space="preserve">1</w:t>
+        </w:r>
+      </w:hyperlink>
+      <w:r>
+        <w:t xml:space="preserve">.</w:t>
+      </w:r>
+      <w:r>
+        <w:t xml:space="preserve"> </w:t>
+      </w:r>
+      <w:r>
+        <w:t xml:space="preserve">En la Figura</w:t>
+      </w:r>
+      <w:r>
+        <w:t xml:space="preserve"> </w:t>
+      </w:r>
+      <w:r>
+        <w:t xml:space="preserve">6.24</w:t>
+      </w:r>
+      <w:r>
+        <w:t xml:space="preserve"> </w:t>
+      </w:r>
+      <w:r>
+        <w:t xml:space="preserve">se tiene una caracterización de la frecuencia de control de existencias de los MME. En la mayoría de los FRE se realiza esta verificación de manera mensual, o de forma diaria. La frecuencia de monitoreo de existencias parece estar relacionada con el nivel medio de inventario.</w:t>
+      </w:r>
+    </w:p>
+    <w:p>
+      <w:pPr>
+        <w:pStyle w:val="CaptionedFigure"/>
       </w:pPr>
       <w:r>
         <w:drawing>
           <wp:inline>
             <wp:extent cx="5334000" cy="2133600"/>
             <wp:effectExtent b="0" l="0" r="0" t="0"/>
-            <wp:docPr descr="Figura 6.21: (A) Tecnologías de control y seguimiento de condiciones ambientales y (B) Frecuencia de calibración y mantenimiento de equipos de seguimiento ambiental" title="" id="1" name="Picture"/>
+            <wp:docPr descr="Figura 6.24: Frecuencia del control de existencias de medicamentos MME" title="" id="1" name="Picture"/>
             <a:graphic>
               <a:graphicData uri="http://schemas.openxmlformats.org/drawingml/2006/picture">
                 <pic:pic>
                   <pic:nvPicPr>
-                    <pic:cNvPr descr="InformeFinal_files/figure-docx/MetodosSeguimientoControlAmbiental-1.png" id="0" name="Picture"/>
+                    <pic:cNvPr descr="InformeFinal_files/figure-docx/FrecControlExistencias-1.png" id="0" name="Picture"/>
                     <pic:cNvPicPr>
                       <a:picLocks noChangeArrowheads="1" noChangeAspect="1"/>
                     </pic:cNvPicPr>
                   </pic:nvPicPr>
                   <pic:blipFill>
-                    <a:blip r:embed="rId143"/>
+                    <a:blip r:embed="rId146"/>
                     <a:stretch>
                       <a:fillRect/>
                     </a:stretch>
@@ -5315,27 +5549,41 @@
           </wp:inline>
         </w:drawing>
       </w:r>
-      <w:r>
-        <w:t xml:space="preserve"> </w:t>
-      </w:r>
-      <w:r>
-        <w:t xml:space="preserve">En sólo dos FRE (Chocó y Norte de Santander) se reporta el uso de aire acondicionado como una medida para el seguimiento de condiciones ambientales. En el panel derecho de la Figura</w:t>
-      </w:r>
-      <w:r>
-        <w:t xml:space="preserve"> </w:t>
-      </w:r>
-      <w:r>
-        <w:t xml:space="preserve">6.21</w:t>
-      </w:r>
-      <w:r>
-        <w:t xml:space="preserve"> </w:t>
-      </w:r>
-      <w:r>
-        <w:t xml:space="preserve">se tiene que la práctica más común es realizar la calibración de los equipos de monitoreo por lo menos una vez al año, y hasta en 11 se tiene que no hay un procedimiento de calibración de los equipos. La mayoría de departamentos que no realizan el proceso de calibración se encuentran en la región central.</w:t>
-      </w:r>
-    </w:p>
-    <w:bookmarkEnd w:id="144"/>
-    <w:bookmarkStart w:id="150" w:name="espacio-de-almacenamiento"/>
+    </w:p>
+    <w:p>
+      <w:pPr>
+        <w:pStyle w:val="ImageCaption"/>
+      </w:pPr>
+      <w:bookmarkStart w:id="147" w:name="fig49"/>
+      <w:r>
+        <w:t xml:space="preserve">Figure </w:t>
+      </w:r>
+      <w:fldSimple w:instr="SEQ Figure \* ARABIC ">
+        <w:r>
+          <w:t>49</w:t>
+        </w:r>
+      </w:fldSimple>
+      <w:r>
+        <w:t xml:space="preserve">:</w:t>
+      </w:r>
+      <w:r>
+        <w:t xml:space="preserve"> </w:t>
+      </w:r>
+      <w:bookmarkEnd w:id="147"/>
+      <w:r>
+        <w:t xml:space="preserve">Figura 6.24: Frecuencia del control de existencias de medicamentos MME</w:t>
+      </w:r>
+    </w:p>
+    <w:p>
+      <w:pPr>
+        <w:pStyle w:val="BodyText"/>
+      </w:pPr>
+      <w:r>
+        <w:t xml:space="preserve">Entre los FRE que afirman realizar el monitoreo de niveles de inventarios de forma diaria se encuentran Antioquia, Córdoba, Bolívar, San Andrés, Casanare, Meta y Caldas. El FRE de Cesar afirma realizar el control de existencias varias veces al día. Los FRE que realizan monitoreo cada mes parecen encontrarse en las regiones más periféricas del territorio, y esto se podría deber a la presencia de niveles de inventario promedio bajos.</w:t>
+      </w:r>
+    </w:p>
+    <w:bookmarkEnd w:id="148"/>
+    <w:bookmarkStart w:id="153" w:name="control-de-fechas-de-vencimiento"/>
     <w:p>
       <w:pPr>
         <w:pStyle w:val="Heading3"/>
@@ -5344,13 +5592,13 @@
         <w:rPr>
           <w:rStyle w:val="SectionNumber"/>
         </w:rPr>
-        <w:t xml:space="preserve">6.3.3</w:t>
+        <w:t xml:space="preserve">6.3.4</w:t>
       </w:r>
       <w:r>
         <w:tab/>
       </w:r>
       <w:r>
-        <w:t xml:space="preserve">Espacio de almacenamiento</w:t>
+        <w:t xml:space="preserve">Control de fechas de vencimiento</w:t>
       </w:r>
     </w:p>
     <w:p>
@@ -5358,107 +5606,169 @@
         <w:pStyle w:val="FirstParagraph"/>
       </w:pPr>
       <w:r>
-        <w:t xml:space="preserve">En la Figura</w:t>
-      </w:r>
-      <w:r>
-        <w:t xml:space="preserve"> </w:t>
-      </w:r>
-      <w:r>
-        <w:t xml:space="preserve">6.22</w:t>
-      </w:r>
-      <w:r>
-        <w:t xml:space="preserve"> </w:t>
-      </w:r>
-      <w:r>
-        <w:t xml:space="preserve">se muestra la frecuencia de varias categorías de productos con los cuales se comparten los MME en el almacén de los FRE. Se tiene que en casi la mitad de los FRE se comparten los MME con medicamentos de salud pública, en 7 de 30 casos se reporta la utilización del espacio en conjunto con papelería (7/30) o recetarios oficiales (3/30). Algunos FRE tienen otros items como vacunas, medicamentos de carros de paro y medicamentos incautados. En 9 de 30 casos se tiene que el FRE tiene un espacio dedicado únicamente a MME.</w:t>
+        <w:t xml:space="preserve">De acuerdo a la Resolución 1403 de 2007 del MSPS</w:t>
+      </w:r>
+      <w:hyperlink w:anchor="X4e956815ca1199d73a39485c932e7d8485463a0">
+        <w:r>
+          <w:rPr>
+            <w:rStyle w:val="Hyperlink"/>
+            <w:vertAlign w:val="superscript"/>
+          </w:rPr>
+          <w:t xml:space="preserve">2</w:t>
+        </w:r>
+      </w:hyperlink>
+      <w:r>
+        <w:t xml:space="preserve">, el control de fechas de vencimiento es un procedimiento importante enmarcado en el proceso de Recepción y Almacenamiento de Medicamentos y Dispositivos Médicos dentro del Modelo de Gestión del Servicio Farmacéutico. Los servicios farmacéuticos deben contar con criterios procedimientos y recursos que le permitan verificar y recursos que permitan verificar continuamente la fecha de vencimiento de los medicamentos</w:t>
+      </w:r>
+      <w:hyperlink w:anchor="X4e956815ca1199d73a39485c932e7d8485463a0">
+        <w:r>
+          <w:rPr>
+            <w:rStyle w:val="Hyperlink"/>
+            <w:vertAlign w:val="superscript"/>
+          </w:rPr>
+          <w:t xml:space="preserve">2</w:t>
+        </w:r>
+      </w:hyperlink>
+      <w:r>
+        <w:t xml:space="preserve">.</w:t>
       </w:r>
     </w:p>
     <w:p>
       <w:pPr>
         <w:pStyle w:val="BodyText"/>
+      </w:pPr>
+      <w:r>
+        <w:t xml:space="preserve">Entre estos recursos se encuentra la</w:t>
+      </w:r>
+      <w:r>
+        <w:t xml:space="preserve"> </w:t>
+      </w:r>
+      <w:r>
+        <w:rPr>
+          <w:iCs/>
+          <w:i/>
+        </w:rPr>
+        <w:t xml:space="preserve">semaforización</w:t>
+      </w:r>
+      <w:r>
+        <w:t xml:space="preserve">, que es una herramienta que permite identificar y determinar en el momento oportuno que medicamentos están próximos a vencer. De forma común, esta herramienta se aplica mediante la rotulación de las unidades con colores de los medicamentos de acuerdo al tiempo esperado hasta la fecha de vencimiento</w:t>
+      </w:r>
+      <w:hyperlink w:anchor="ref-HernandezVera2017">
+        <w:r>
+          <w:rPr>
+            <w:rStyle w:val="Hyperlink"/>
+            <w:vertAlign w:val="superscript"/>
+          </w:rPr>
+          <w:t xml:space="preserve">3</w:t>
+        </w:r>
+      </w:hyperlink>
+      <w:r>
+        <w:t xml:space="preserve">. La semaforización también se podría aplicar mediante sistemas de alertas electrónica.</w:t>
+      </w:r>
+    </w:p>
+    <w:p>
+      <w:pPr>
+        <w:pStyle w:val="BodyText"/>
+      </w:pPr>
+      <w:r>
+        <w:t xml:space="preserve">La adopción de esta práctica sólo se ha realizado en 40% de los FRE. Esta práctica se lleva a cabo teniendo en cuenta tres colores:</w:t>
+      </w:r>
+    </w:p>
+    <w:p>
+      <w:pPr>
+        <w:numPr>
+          <w:ilvl w:val="0"/>
+          <w:numId w:val="1008"/>
+        </w:numPr>
+        <w:pStyle w:val="Compact"/>
+      </w:pPr>
+      <w:r>
+        <w:t xml:space="preserve">Rojo: medicamento que se encuentra próximo a vencer.</w:t>
+      </w:r>
+    </w:p>
+    <w:p>
+      <w:pPr>
+        <w:numPr>
+          <w:ilvl w:val="0"/>
+          <w:numId w:val="1008"/>
+        </w:numPr>
+        <w:pStyle w:val="Compact"/>
+      </w:pPr>
+      <w:r>
+        <w:t xml:space="preserve">Amarillo: medicamento que se encuentra en riesgo moderado de vencimiento.</w:t>
+      </w:r>
+    </w:p>
+    <w:p>
+      <w:pPr>
+        <w:numPr>
+          <w:ilvl w:val="0"/>
+          <w:numId w:val="1008"/>
+        </w:numPr>
+        <w:pStyle w:val="Compact"/>
+      </w:pPr>
+      <w:r>
+        <w:t xml:space="preserve">Verde: medicamento que no tiene riesgo de vencimiento. En ocasiones, no se genera ningún tipo de alerta cuando el producto está en esta condición.</w:t>
+      </w:r>
+    </w:p>
+    <w:p>
+      <w:pPr>
+        <w:pStyle w:val="FirstParagraph"/>
+      </w:pPr>
+      <w:r>
+        <w:t xml:space="preserve">Los umbrales adoptados por la mayoría de las entidades ha sido</w:t>
+      </w:r>
+      <w:r>
+        <w:t xml:space="preserve"> </w:t>
+      </w:r>
+      <w:r>
+        <w:rPr>
+          <w:rStyle w:val="VerbatimChar"/>
+        </w:rPr>
+        <w:t xml:space="preserve">6|12</w:t>
+      </w:r>
+      <w:r>
+        <w:t xml:space="preserve"> </w:t>
+      </w:r>
+      <w:r>
+        <w:t xml:space="preserve">que indica colocar una etiqueta roja sí el medicamento se encuentra a 6 meses de vencerse, y una etiqueta amarilla sí el medicamento se encuentra a 12 meses de vencerse. Algunos FRE también tienen umbrales de</w:t>
+      </w:r>
+      <w:r>
+        <w:t xml:space="preserve"> </w:t>
+      </w:r>
+      <w:r>
+        <w:rPr>
+          <w:rStyle w:val="VerbatimChar"/>
+        </w:rPr>
+        <w:t xml:space="preserve">3|6</w:t>
+      </w:r>
+      <w:r>
+        <w:t xml:space="preserve"> </w:t>
+      </w:r>
+      <w:r>
+        <w:t xml:space="preserve">meses para el proceso de semaforización.</w:t>
+      </w:r>
+    </w:p>
+    <w:p>
+      <w:pPr>
+        <w:pStyle w:val="CaptionedFigure"/>
       </w:pPr>
       <w:r>
         <w:drawing>
           <wp:inline>
-            <wp:extent cx="5334000" cy="4000500"/>
+            <wp:extent cx="5334000" cy="3556000"/>
             <wp:effectExtent b="0" l="0" r="0" t="0"/>
-            <wp:docPr descr="Figura 6.22: Productos compartidos en el almacén de MME" title="" id="1" name="Picture"/>
+            <wp:docPr descr="Figura 6.25: Presentación de casos de vencimiento de MME" title="" id="1" name="Picture"/>
             <a:graphic>
               <a:graphicData uri="http://schemas.openxmlformats.org/drawingml/2006/picture">
                 <pic:pic>
                   <pic:nvPicPr>
-                    <pic:cNvPr descr="InformeFinal_files/figure-docx/ProductosCompartidos1-1.png" id="0" name="Picture"/>
+                    <pic:cNvPr descr="InformeFinal_files/figure-docx/CasosVencimiento1-1.png" id="0" name="Picture"/>
                     <pic:cNvPicPr>
                       <a:picLocks noChangeArrowheads="1" noChangeAspect="1"/>
                     </pic:cNvPicPr>
                   </pic:nvPicPr>
                   <pic:blipFill>
-                    <a:blip r:embed="rId145"/>
-                    <a:stretch>
-                      <a:fillRect/>
-                    </a:stretch>
-                  </pic:blipFill>
-                  <pic:spPr bwMode="auto">
-                    <a:xfrm>
-                      <a:off x="0" y="0"/>
-                      <a:ext cx="5334000" cy="4000500"/>
-                    </a:xfrm>
-                    <a:prstGeom prst="rect">
-                      <a:avLst/>
-                    </a:prstGeom>
-                    <a:noFill/>
-                    <a:ln w="9525">
-                      <a:noFill/>
-                      <a:headEnd/>
-                      <a:tailEnd/>
-                    </a:ln>
-                  </pic:spPr>
-                </pic:pic>
-              </a:graphicData>
-            </a:graphic>
-          </wp:inline>
-        </w:drawing>
-      </w:r>
-      <w:r>
-        <w:t xml:space="preserve"> </w:t>
-      </w:r>
-      <w:r>
-        <w:t xml:space="preserve">En la Figura</w:t>
-      </w:r>
-      <w:r>
-        <w:t xml:space="preserve"> </w:t>
-      </w:r>
-      <w:r>
-        <w:t xml:space="preserve">6.23</w:t>
-      </w:r>
-      <w:r>
-        <w:t xml:space="preserve"> </w:t>
-      </w:r>
-      <w:r>
-        <w:t xml:space="preserve">se tiene una estimación del promedio de ocupación de medicamentos MME en los almacenes frente a otros productos. Se tiene que la práctica más común es la utilización de un espacio destinado exclusivo para estos medicamentos y esto se da en 12 FREs.</w:t>
-      </w:r>
-    </w:p>
-    <w:p>
-      <w:pPr>
-        <w:pStyle w:val="CaptionedFigure"/>
-      </w:pPr>
-      <w:r>
-        <w:drawing>
-          <wp:inline>
-            <wp:extent cx="5334000" cy="3556000"/>
-            <wp:effectExtent b="0" l="0" r="0" t="0"/>
-            <wp:docPr descr="Figura 6.23: Ocupación promedio del MME frente a otros medicamentos o ítems almacenados en el FRE" title="" id="1" name="Picture"/>
-            <a:graphic>
-              <a:graphicData uri="http://schemas.openxmlformats.org/drawingml/2006/picture">
-                <pic:pic>
-                  <pic:nvPicPr>
-                    <pic:cNvPr descr="InformeFinal_files/figure-docx/PropOcupacionAlmacen-1.png" id="0" name="Picture"/>
-                    <pic:cNvPicPr>
-                      <a:picLocks noChangeArrowheads="1" noChangeAspect="1"/>
-                    </pic:cNvPicPr>
-                  </pic:nvPicPr>
-                  <pic:blipFill>
-                    <a:blip r:embed="rId146"/>
+                    <a:blip r:embed="rId149"/>
                     <a:stretch>
                       <a:fillRect/>
                     </a:stretch>
@@ -5489,7 +5799,7 @@
       <w:pPr>
         <w:pStyle w:val="ImageCaption"/>
       </w:pPr>
-      <w:bookmarkStart w:id="147" w:name="fig50"/>
+      <w:bookmarkStart w:id="150" w:name="fig50"/>
       <w:r>
         <w:t xml:space="preserve">Figure </w:t>
       </w:r>
@@ -5504,47 +5814,9 @@
       <w:r>
         <w:t xml:space="preserve"> </w:t>
       </w:r>
-      <w:bookmarkEnd w:id="147"/>
-      <w:r>
-        <w:t xml:space="preserve">Figura 6.23: Ocupación promedio del MME frente a otros medicamentos o ítems almacenados en el FRE</w:t>
-      </w:r>
-    </w:p>
-    <w:p>
-      <w:pPr>
-        <w:pStyle w:val="BodyText"/>
-      </w:pPr>
-      <w:r>
-        <w:t xml:space="preserve">Se considera que existen dos tipos de métodos de control de inventario conocidos como sistemas perpetuos o periódicos</w:t>
-      </w:r>
-      <w:hyperlink w:anchor="ref-Silver2017">
-        <w:r>
-          <w:rPr>
-            <w:rStyle w:val="Hyperlink"/>
-            <w:vertAlign w:val="superscript"/>
-          </w:rPr>
-          <w:t xml:space="preserve">1</w:t>
-        </w:r>
-      </w:hyperlink>
-      <w:r>
-        <w:t xml:space="preserve">.</w:t>
-      </w:r>
-      <w:r>
-        <w:t xml:space="preserve"> </w:t>
-      </w:r>
-      <w:r>
-        <w:t xml:space="preserve">En la Figura</w:t>
-      </w:r>
-      <w:r>
-        <w:t xml:space="preserve"> </w:t>
-      </w:r>
-      <w:r>
-        <w:t xml:space="preserve">6.24</w:t>
-      </w:r>
-      <w:r>
-        <w:t xml:space="preserve"> </w:t>
-      </w:r>
-      <w:r>
-        <w:t xml:space="preserve">se tiene una caracterización de la frecuencia de control de existencias de los MME. En la mayoría de los FRE se realiza esta verificación de manera mensual, o de forma diaria. La frecuencia de monitoreo de existencias parece estar relacionada con el nivel medio de inventario.</w:t>
+      <w:bookmarkEnd w:id="150"/>
+      <w:r>
+        <w:t xml:space="preserve">Figura 6.25: Presentación de casos de vencimiento de MME</w:t>
       </w:r>
     </w:p>
     <w:p>
@@ -5554,259 +5826,14 @@
       <w:r>
         <w:drawing>
           <wp:inline>
-            <wp:extent cx="5334000" cy="2133600"/>
+            <wp:extent cx="5334000" cy="3556000"/>
             <wp:effectExtent b="0" l="0" r="0" t="0"/>
-            <wp:docPr descr="Figura 6.24: Frecuencia del control de existencias de medicamentos MME" title="" id="1" name="Picture"/>
+            <wp:docPr descr="Figura 6.26: Medicamentos implicados en casos de vencimiento de MME" title="" id="1" name="Picture"/>
             <a:graphic>
               <a:graphicData uri="http://schemas.openxmlformats.org/drawingml/2006/picture">
                 <pic:pic>
                   <pic:nvPicPr>
-                    <pic:cNvPr descr="InformeFinal_files/figure-docx/FrecControlExistencias-1.png" id="0" name="Picture"/>
-                    <pic:cNvPicPr>
-                      <a:picLocks noChangeArrowheads="1" noChangeAspect="1"/>
-                    </pic:cNvPicPr>
-                  </pic:nvPicPr>
-                  <pic:blipFill>
-                    <a:blip r:embed="rId148"/>
-                    <a:stretch>
-                      <a:fillRect/>
-                    </a:stretch>
-                  </pic:blipFill>
-                  <pic:spPr bwMode="auto">
-                    <a:xfrm>
-                      <a:off x="0" y="0"/>
-                      <a:ext cx="5334000" cy="2133600"/>
-                    </a:xfrm>
-                    <a:prstGeom prst="rect">
-                      <a:avLst/>
-                    </a:prstGeom>
-                    <a:noFill/>
-                    <a:ln w="9525">
-                      <a:noFill/>
-                      <a:headEnd/>
-                      <a:tailEnd/>
-                    </a:ln>
-                  </pic:spPr>
-                </pic:pic>
-              </a:graphicData>
-            </a:graphic>
-          </wp:inline>
-        </w:drawing>
-      </w:r>
-    </w:p>
-    <w:p>
-      <w:pPr>
-        <w:pStyle w:val="ImageCaption"/>
-      </w:pPr>
-      <w:bookmarkStart w:id="149" w:name="fig51"/>
-      <w:r>
-        <w:t xml:space="preserve">Figure </w:t>
-      </w:r>
-      <w:fldSimple w:instr="SEQ Figure \* ARABIC ">
-        <w:r>
-          <w:t>51</w:t>
-        </w:r>
-      </w:fldSimple>
-      <w:r>
-        <w:t xml:space="preserve">:</w:t>
-      </w:r>
-      <w:r>
-        <w:t xml:space="preserve"> </w:t>
-      </w:r>
-      <w:bookmarkEnd w:id="149"/>
-      <w:r>
-        <w:t xml:space="preserve">Figura 6.24: Frecuencia del control de existencias de medicamentos MME</w:t>
-      </w:r>
-    </w:p>
-    <w:p>
-      <w:pPr>
-        <w:pStyle w:val="BodyText"/>
-      </w:pPr>
-      <w:r>
-        <w:t xml:space="preserve">Entre los FRE que afirman realizar el monitoreo de niveles de inventarios de forma diaria se encuentran Antioquia, Córdoba, Bolívar, San Andrés, Casanare, Meta y Caldas. El FRE de Cesar afirma realizar el control de existencias varias veces al día. Los FRE que realizan monitoreo cada mes parecen encontrarse en las regiones más periféricas del territorio, y esto se podría deber a la presencia de niveles de inventario promedio bajos.</w:t>
-      </w:r>
-    </w:p>
-    <w:bookmarkEnd w:id="150"/>
-    <w:bookmarkStart w:id="155" w:name="control-de-fechas-de-vencimiento"/>
-    <w:p>
-      <w:pPr>
-        <w:pStyle w:val="Heading3"/>
-      </w:pPr>
-      <w:r>
-        <w:rPr>
-          <w:rStyle w:val="SectionNumber"/>
-        </w:rPr>
-        <w:t xml:space="preserve">6.3.4</w:t>
-      </w:r>
-      <w:r>
-        <w:tab/>
-      </w:r>
-      <w:r>
-        <w:t xml:space="preserve">Control de fechas de vencimiento</w:t>
-      </w:r>
-    </w:p>
-    <w:p>
-      <w:pPr>
-        <w:pStyle w:val="FirstParagraph"/>
-      </w:pPr>
-      <w:r>
-        <w:t xml:space="preserve">De acuerdo a la Resolución 1403 de 2007 del MSPS</w:t>
-      </w:r>
-      <w:hyperlink w:anchor="X4e956815ca1199d73a39485c932e7d8485463a0">
-        <w:r>
-          <w:rPr>
-            <w:rStyle w:val="Hyperlink"/>
-            <w:vertAlign w:val="superscript"/>
-          </w:rPr>
-          <w:t xml:space="preserve">2</w:t>
-        </w:r>
-      </w:hyperlink>
-      <w:r>
-        <w:t xml:space="preserve">, el control de fechas de vencimiento es un procedimiento importante enmarcado en el proceso de Recepción y Almacenamiento de Medicamentos y Dispositivos Médicos dentro del Modelo de Gestión del Servicio Farmacéutico. Los servicios farmacéuticos deben contar con criterios procedimientos y recursos que le permitan verificar y recursos que permitan verificar continuamente la fecha de vencimiento de los medicamentos</w:t>
-      </w:r>
-      <w:hyperlink w:anchor="X4e956815ca1199d73a39485c932e7d8485463a0">
-        <w:r>
-          <w:rPr>
-            <w:rStyle w:val="Hyperlink"/>
-            <w:vertAlign w:val="superscript"/>
-          </w:rPr>
-          <w:t xml:space="preserve">2</w:t>
-        </w:r>
-      </w:hyperlink>
-      <w:r>
-        <w:t xml:space="preserve">.</w:t>
-      </w:r>
-    </w:p>
-    <w:p>
-      <w:pPr>
-        <w:pStyle w:val="BodyText"/>
-      </w:pPr>
-      <w:r>
-        <w:t xml:space="preserve">Entre estos recursos se encuentra la</w:t>
-      </w:r>
-      <w:r>
-        <w:t xml:space="preserve"> </w:t>
-      </w:r>
-      <w:r>
-        <w:rPr>
-          <w:iCs/>
-          <w:i/>
-        </w:rPr>
-        <w:t xml:space="preserve">semaforización</w:t>
-      </w:r>
-      <w:r>
-        <w:t xml:space="preserve">, que es una herramienta que permite identificar y determinar en el momento oportuno que medicamentos están próximos a vencer. De forma común, esta herramienta se aplica mediante la rotulación de las unidades con colores de los medicamentos de acuerdo al tiempo esperado hasta la fecha de vencimiento</w:t>
-      </w:r>
-      <w:hyperlink w:anchor="ref-HernandezVera2017">
-        <w:r>
-          <w:rPr>
-            <w:rStyle w:val="Hyperlink"/>
-            <w:vertAlign w:val="superscript"/>
-          </w:rPr>
-          <w:t xml:space="preserve">3</w:t>
-        </w:r>
-      </w:hyperlink>
-      <w:r>
-        <w:t xml:space="preserve">. La semaforización también se podría aplicar mediante sistemas de alertas electrónica.</w:t>
-      </w:r>
-    </w:p>
-    <w:p>
-      <w:pPr>
-        <w:pStyle w:val="BodyText"/>
-      </w:pPr>
-      <w:r>
-        <w:t xml:space="preserve">La adopción de esta práctica sólo se ha realizado en 40% de los FRE. Esta práctica se lleva a cabo teniendo en cuenta tres colores:</w:t>
-      </w:r>
-    </w:p>
-    <w:p>
-      <w:pPr>
-        <w:numPr>
-          <w:ilvl w:val="0"/>
-          <w:numId w:val="1008"/>
-        </w:numPr>
-        <w:pStyle w:val="Compact"/>
-      </w:pPr>
-      <w:r>
-        <w:t xml:space="preserve">Rojo: medicamento que se encuentra próximo a vencer.</w:t>
-      </w:r>
-    </w:p>
-    <w:p>
-      <w:pPr>
-        <w:numPr>
-          <w:ilvl w:val="0"/>
-          <w:numId w:val="1008"/>
-        </w:numPr>
-        <w:pStyle w:val="Compact"/>
-      </w:pPr>
-      <w:r>
-        <w:t xml:space="preserve">Amarillo: medicamento que se encuentra en riesgo moderado de vencimiento.</w:t>
-      </w:r>
-    </w:p>
-    <w:p>
-      <w:pPr>
-        <w:numPr>
-          <w:ilvl w:val="0"/>
-          <w:numId w:val="1008"/>
-        </w:numPr>
-        <w:pStyle w:val="Compact"/>
-      </w:pPr>
-      <w:r>
-        <w:t xml:space="preserve">Verde: medicamento que no tiene riesgo de vencimiento. En ocasiones, no se genera ningún tipo de alerta cuando el producto está en esta condición.</w:t>
-      </w:r>
-    </w:p>
-    <w:p>
-      <w:pPr>
-        <w:pStyle w:val="FirstParagraph"/>
-      </w:pPr>
-      <w:r>
-        <w:t xml:space="preserve">Los umbrales adoptados por la mayoría de las entidades ha sido</w:t>
-      </w:r>
-      <w:r>
-        <w:t xml:space="preserve"> </w:t>
-      </w:r>
-      <w:r>
-        <w:rPr>
-          <w:rStyle w:val="VerbatimChar"/>
-        </w:rPr>
-        <w:t xml:space="preserve">6|12</w:t>
-      </w:r>
-      <w:r>
-        <w:t xml:space="preserve"> </w:t>
-      </w:r>
-      <w:r>
-        <w:t xml:space="preserve">que indica colocar una etiqueta roja sí el medicamento se encuentra a 6 meses de vencerse, y una etiqueta amarilla sí el medicamento se encuentra a 12 meses de vencerse. Algunos FRE también tienen umbrales de</w:t>
-      </w:r>
-      <w:r>
-        <w:t xml:space="preserve"> </w:t>
-      </w:r>
-      <w:r>
-        <w:rPr>
-          <w:rStyle w:val="VerbatimChar"/>
-        </w:rPr>
-        <w:t xml:space="preserve">3|6</w:t>
-      </w:r>
-      <w:r>
-        <w:t xml:space="preserve"> </w:t>
-      </w:r>
-      <w:r>
-        <w:t xml:space="preserve">meses para el proceso de semaforización.</w:t>
-      </w:r>
-    </w:p>
-    <w:p>
-      <w:pPr>
-        <w:pStyle w:val="CaptionedFigure"/>
-      </w:pPr>
-      <w:r>
-        <w:drawing>
-          <wp:inline>
-            <wp:extent cx="5334000" cy="3556000"/>
-            <wp:effectExtent b="0" l="0" r="0" t="0"/>
-            <wp:docPr descr="Figura 6.25: Presentación de casos de vencimiento de MME" title="" id="1" name="Picture"/>
-            <a:graphic>
-              <a:graphicData uri="http://schemas.openxmlformats.org/drawingml/2006/picture">
-                <pic:pic>
-                  <pic:nvPicPr>
-                    <pic:cNvPr descr="InformeFinal_files/figure-docx/CasosVencimiento1-1.png" id="0" name="Picture"/>
+                    <pic:cNvPr descr="InformeFinal_files/figure-docx/CasosVencimiento2-1.png" id="0" name="Picture"/>
                     <pic:cNvPicPr>
                       <a:picLocks noChangeArrowheads="1" noChangeAspect="1"/>
                     </pic:cNvPicPr>
@@ -5843,13 +5870,13 @@
       <w:pPr>
         <w:pStyle w:val="ImageCaption"/>
       </w:pPr>
-      <w:bookmarkStart w:id="152" w:name="fig52"/>
+      <w:bookmarkStart w:id="152" w:name="fig51"/>
       <w:r>
         <w:t xml:space="preserve">Figure </w:t>
       </w:r>
       <w:fldSimple w:instr="SEQ Figure \* ARABIC ">
         <w:r>
-          <w:t>52</w:t>
+          <w:t>51</w:t>
         </w:r>
       </w:fldSimple>
       <w:r>
@@ -5860,7 +5887,54 @@
       </w:r>
       <w:bookmarkEnd w:id="152"/>
       <w:r>
-        <w:t xml:space="preserve">Figura 6.25: Presentación de casos de vencimiento de MME</w:t>
+        <w:t xml:space="preserve">Figura 6.26: Medicamentos implicados en casos de vencimiento de MME</w:t>
+      </w:r>
+    </w:p>
+    <w:bookmarkEnd w:id="153"/>
+    <w:bookmarkStart w:id="156" w:name="transporte"/>
+    <w:p>
+      <w:pPr>
+        <w:pStyle w:val="Heading3"/>
+      </w:pPr>
+      <w:r>
+        <w:rPr>
+          <w:rStyle w:val="SectionNumber"/>
+        </w:rPr>
+        <w:t xml:space="preserve">6.3.5</w:t>
+      </w:r>
+      <w:r>
+        <w:tab/>
+      </w:r>
+      <w:r>
+        <w:t xml:space="preserve">Transporte</w:t>
+      </w:r>
+    </w:p>
+    <w:p>
+      <w:pPr>
+        <w:pStyle w:val="FirstParagraph"/>
+      </w:pPr>
+      <w:r>
+        <w:t xml:space="preserve">El transporte de medicamentos por parte del FNE, es un proceso importante dentro de la cadena de suministro de MME. Los costos de transporte de medicamentos por parte del FNE están cubiertos dentro del precio de los MME. El FNE contrata a una empresa especializada en distribución logística de mercancías y bienes para la entrega del producto a nivel nacional.</w:t>
+      </w:r>
+    </w:p>
+    <w:p>
+      <w:pPr>
+        <w:pStyle w:val="BodyText"/>
+      </w:pPr>
+      <w:r>
+        <w:t xml:space="preserve">En la Figura</w:t>
+      </w:r>
+      <w:r>
+        <w:t xml:space="preserve"> </w:t>
+      </w:r>
+      <w:r>
+        <w:t xml:space="preserve">6.27</w:t>
+      </w:r>
+      <w:r>
+        <w:t xml:space="preserve"> </w:t>
+      </w:r>
+      <w:r>
+        <w:t xml:space="preserve">se tiene una descripción de la opinión del servicio de distribución por parte del FNE. Se tiene que las opiniones se encuentran divididas con algunas respuestas positivas (66.6%) y otras negativas (33.3%).</w:t>
       </w:r>
     </w:p>
     <w:p>
@@ -5872,18 +5946,18 @@
           <wp:inline>
             <wp:extent cx="5334000" cy="3556000"/>
             <wp:effectExtent b="0" l="0" r="0" t="0"/>
-            <wp:docPr descr="Figura 6.26: Medicamentos implicados en casos de vencimiento de MME" title="" id="1" name="Picture"/>
+            <wp:docPr descr="Figura 6.27: Opinión del servicio de la distribución de los medicamentos MME" title="" id="1" name="Picture"/>
             <a:graphic>
               <a:graphicData uri="http://schemas.openxmlformats.org/drawingml/2006/picture">
                 <pic:pic>
                   <pic:nvPicPr>
-                    <pic:cNvPr descr="InformeFinal_files/figure-docx/CasosVencimiento2-1.png" id="0" name="Picture"/>
+                    <pic:cNvPr descr="InformeFinal_files/figure-docx/TransporteProductos-1.png" id="0" name="Picture"/>
                     <pic:cNvPicPr>
                       <a:picLocks noChangeArrowheads="1" noChangeAspect="1"/>
                     </pic:cNvPicPr>
                   </pic:nvPicPr>
                   <pic:blipFill>
-                    <a:blip r:embed="rId153"/>
+                    <a:blip r:embed="rId154"/>
                     <a:stretch>
                       <a:fillRect/>
                     </a:stretch>
@@ -5914,13 +5988,13 @@
       <w:pPr>
         <w:pStyle w:val="ImageCaption"/>
       </w:pPr>
-      <w:bookmarkStart w:id="154" w:name="fig53"/>
+      <w:bookmarkStart w:id="155" w:name="fig52"/>
       <w:r>
         <w:t xml:space="preserve">Figure </w:t>
       </w:r>
       <w:fldSimple w:instr="SEQ Figure \* ARABIC ">
         <w:r>
-          <w:t>53</w:t>
+          <w:t>52</w:t>
         </w:r>
       </w:fldSimple>
       <w:r>
@@ -5929,28 +6003,43 @@
       <w:r>
         <w:t xml:space="preserve"> </w:t>
       </w:r>
-      <w:bookmarkEnd w:id="154"/>
-      <w:r>
-        <w:t xml:space="preserve">Figura 6.26: Medicamentos implicados en casos de vencimiento de MME</w:t>
-      </w:r>
-    </w:p>
-    <w:bookmarkEnd w:id="155"/>
-    <w:bookmarkStart w:id="158" w:name="transporte"/>
-    <w:p>
-      <w:pPr>
-        <w:pStyle w:val="Heading3"/>
+      <w:bookmarkEnd w:id="155"/>
+      <w:r>
+        <w:t xml:space="preserve">Figura 6.27: Opinión del servicio de la distribución de los medicamentos MME</w:t>
+      </w:r>
+    </w:p>
+    <w:p>
+      <w:pPr>
+        <w:pStyle w:val="BodyText"/>
+      </w:pPr>
+      <w:r>
+        <w:t xml:space="preserve">En cuanto a las opiniones negativas se tiene como principal queja a las averías en los productos causadas por el transporte. Se tienen también quejas relacionadas con (i) problemas en el enrutamiento de los envíos, (ii) demoras, (iii) disposición de los medicamentos en la entrada de las secretarías sin entregarlos de forma directa a los encargados, (iv) falta de cobertura en todo el territorio y (v) condiciones de almacenamiento inadecuadas.</w:t>
+      </w:r>
+    </w:p>
+    <w:p>
+      <w:pPr>
+        <w:pStyle w:val="BlockText"/>
       </w:pPr>
       <w:r>
         <w:rPr>
-          <w:rStyle w:val="SectionNumber"/>
+          <w:iCs/>
+          <w:i/>
         </w:rPr>
-        <w:t xml:space="preserve">6.3.5</w:t>
-      </w:r>
-      <w:r>
-        <w:tab/>
-      </w:r>
-      <w:r>
-        <w:t xml:space="preserve">Transporte</w:t>
+        <w:t xml:space="preserve">“</w:t>
+      </w:r>
+      <w:r>
+        <w:rPr>
+          <w:iCs/>
+          <w:i/>
+        </w:rPr>
+        <w:t xml:space="preserve">Problemas de embalaje y muchos problemas de averías</w:t>
+      </w:r>
+      <w:r>
+        <w:rPr>
+          <w:iCs/>
+          <w:i/>
+        </w:rPr>
+        <w:t xml:space="preserve">”</w:t>
       </w:r>
     </w:p>
     <w:p>
@@ -5958,7 +6047,7 @@
         <w:pStyle w:val="FirstParagraph"/>
       </w:pPr>
       <w:r>
-        <w:t xml:space="preserve">El transporte de medicamentos por parte del FNE, es un proceso importante dentro de la cadena de suministro de MME. Los costos de transporte de medicamentos por parte del FNE están cubiertos dentro del precio de los MME. El FNE contrata a una empresa especializada en distribución logística de mercancías y bienes para la entrega del producto a nivel nacional.</w:t>
+        <w:t xml:space="preserve">Los problemas en el transporte de medicamentos han generado inconvenientes relacionados a sobrecostos en este mismo rubro, de manera que algunos FRE han tenido que recurrir a otros convenios, por ejemplo como aquellos utilizados por medicamentos de salud pública.</w:t>
       </w:r>
     </w:p>
     <w:p>
@@ -5966,98 +6055,7 @@
         <w:pStyle w:val="BodyText"/>
       </w:pPr>
       <w:r>
-        <w:t xml:space="preserve">En la Figura</w:t>
-      </w:r>
-      <w:r>
-        <w:t xml:space="preserve"> </w:t>
-      </w:r>
-      <w:r>
-        <w:t xml:space="preserve">6.27</w:t>
-      </w:r>
-      <w:r>
-        <w:t xml:space="preserve"> </w:t>
-      </w:r>
-      <w:r>
-        <w:t xml:space="preserve">se tiene una descripción de la opinión del servicio de distribución por parte del FNE. Se tiene que las opiniones se encuentran divididas con algunas respuestas positivas (66.6%) y otras negativas (33.3%).</w:t>
-      </w:r>
-    </w:p>
-    <w:p>
-      <w:pPr>
-        <w:pStyle w:val="CaptionedFigure"/>
-      </w:pPr>
-      <w:r>
-        <w:drawing>
-          <wp:inline>
-            <wp:extent cx="5334000" cy="3556000"/>
-            <wp:effectExtent b="0" l="0" r="0" t="0"/>
-            <wp:docPr descr="Figura 6.27: Opinión del servicio de la distribución de los medicamentos MME" title="" id="1" name="Picture"/>
-            <a:graphic>
-              <a:graphicData uri="http://schemas.openxmlformats.org/drawingml/2006/picture">
-                <pic:pic>
-                  <pic:nvPicPr>
-                    <pic:cNvPr descr="InformeFinal_files/figure-docx/TransporteProductos-1.png" id="0" name="Picture"/>
-                    <pic:cNvPicPr>
-                      <a:picLocks noChangeArrowheads="1" noChangeAspect="1"/>
-                    </pic:cNvPicPr>
-                  </pic:nvPicPr>
-                  <pic:blipFill>
-                    <a:blip r:embed="rId156"/>
-                    <a:stretch>
-                      <a:fillRect/>
-                    </a:stretch>
-                  </pic:blipFill>
-                  <pic:spPr bwMode="auto">
-                    <a:xfrm>
-                      <a:off x="0" y="0"/>
-                      <a:ext cx="5334000" cy="3556000"/>
-                    </a:xfrm>
-                    <a:prstGeom prst="rect">
-                      <a:avLst/>
-                    </a:prstGeom>
-                    <a:noFill/>
-                    <a:ln w="9525">
-                      <a:noFill/>
-                      <a:headEnd/>
-                      <a:tailEnd/>
-                    </a:ln>
-                  </pic:spPr>
-                </pic:pic>
-              </a:graphicData>
-            </a:graphic>
-          </wp:inline>
-        </w:drawing>
-      </w:r>
-    </w:p>
-    <w:p>
-      <w:pPr>
-        <w:pStyle w:val="ImageCaption"/>
-      </w:pPr>
-      <w:bookmarkStart w:id="157" w:name="fig54"/>
-      <w:r>
-        <w:t xml:space="preserve">Figure </w:t>
-      </w:r>
-      <w:fldSimple w:instr="SEQ Figure \* ARABIC ">
-        <w:r>
-          <w:t>54</w:t>
-        </w:r>
-      </w:fldSimple>
-      <w:r>
-        <w:t xml:space="preserve">:</w:t>
-      </w:r>
-      <w:r>
-        <w:t xml:space="preserve"> </w:t>
-      </w:r>
-      <w:bookmarkEnd w:id="157"/>
-      <w:r>
-        <w:t xml:space="preserve">Figura 6.27: Opinión del servicio de la distribución de los medicamentos MME</w:t>
-      </w:r>
-    </w:p>
-    <w:p>
-      <w:pPr>
-        <w:pStyle w:val="BodyText"/>
-      </w:pPr>
-      <w:r>
-        <w:t xml:space="preserve">En cuanto a las opiniones negativas se tiene como principal queja a las averías en los productos causadas por el transporte. Se tienen también quejas relacionadas con (i) problemas en el enrutamiento de los envíos, (ii) demoras, (iii) disposición de los medicamentos en la entrada de las secretarías sin entregarlos de forma directa a los encargados, (iv) falta de cobertura en todo el territorio y (v) condiciones de almacenamiento inadecuadas.</w:t>
+        <w:t xml:space="preserve">En cuanto a las respuestas positivas se tiene que la mayoría de los FRE que responden de esta manera no han tenido inconvenientes con la entrega de los productos. Algunos de estos FRE manifiestan que la empresa hace llegar el producto dentro de 5 días después del despacho, así mismo que los medicamentos llegan en buenas condiciones y que no se han tenido problemas. Sólo algunos de los FRE no tienen registros de inconvenientes con el transportador previamente. Un ejemplo de respuesta positiva ha sido:</w:t>
       </w:r>
     </w:p>
     <w:p>
@@ -6065,12 +6063,24 @@
         <w:pStyle w:val="BlockText"/>
       </w:pPr>
       <w:r>
+        <w:rPr>
+          <w:iCs/>
+          <w:i/>
+        </w:rPr>
         <w:t xml:space="preserve">“</w:t>
       </w:r>
       <w:r>
-        <w:t xml:space="preserve">Problemas de embalaje y muchos problemas de averías</w:t>
-      </w:r>
-      <w:r>
+        <w:rPr>
+          <w:iCs/>
+          <w:i/>
+        </w:rPr>
+        <w:t xml:space="preserve">No hemos tenido inconvenientes con el transporte de MME. Cuando surge un caso de producto no conforme, el FNE siempre responde y efectúa la devolución de estos productos con averías.</w:t>
+      </w:r>
+      <w:r>
+        <w:rPr>
+          <w:iCs/>
+          <w:i/>
+        </w:rPr>
         <w:t xml:space="preserve">”</w:t>
       </w:r>
     </w:p>
@@ -6079,36 +6089,12 @@
         <w:pStyle w:val="FirstParagraph"/>
       </w:pPr>
       <w:r>
-        <w:t xml:space="preserve">Los problemas en el transporte de medicamentos han generado inconvenientes relacionados a sobrecostos en este mismo rubro, de manera que algunos FRE han tenido que recurrir a otros convenios, por ejemplo como aquellos utilizados por medicamentos de salud pública.</w:t>
-      </w:r>
-    </w:p>
-    <w:p>
-      <w:pPr>
-        <w:pStyle w:val="BodyText"/>
-      </w:pPr>
-      <w:r>
-        <w:t xml:space="preserve">En cuanto a las respuestas positivas se tiene que la mayoría de los FRE que responden de esta manera no han tenido inconvenientes con la entrega de los productos. Algunos de estos FRE manifiestan que la empresa hace llegar el producto dentro de 5 días después del despacho, así mismo que los medicamentos llegan en buenas condiciones y que no se han tenido problemas. Sólo algunos de los FRE no tienen registros de inconvenientes con el transportador previamente. Un ejemplo de respuesta positiva ha sido:</w:t>
-      </w:r>
-    </w:p>
-    <w:p>
-      <w:pPr>
-        <w:pStyle w:val="BlockText"/>
-      </w:pPr>
-      <w:r>
-        <w:t xml:space="preserve">No han tenido inconvenientes con el transporte de MME. Cuando surge un caso de producto no conforme, el personal afirma que el FNE siempre responde y efectúa la devolución de estos productos con averías.</w:t>
-      </w:r>
-    </w:p>
-    <w:p>
-      <w:pPr>
-        <w:pStyle w:val="FirstParagraph"/>
-      </w:pPr>
-      <w:r>
         <w:t xml:space="preserve">Se tiene que pese a que más del 50% de los respondientes de la encuesta tienen una opinión positiva del transporte de los medicamentos, casi 1 de cada 3 FRE no están satisfechos con el servicio. El alto grado de insatisfacción y las causas que justifican la opinión se deben tener en cuenta como aspectos para el mejoramiento del proceso.</w:t>
       </w:r>
     </w:p>
-    <w:bookmarkEnd w:id="158"/>
-    <w:bookmarkEnd w:id="159"/>
-    <w:bookmarkStart w:id="167" w:name="precio-de-medicamentos"/>
+    <w:bookmarkEnd w:id="156"/>
+    <w:bookmarkEnd w:id="157"/>
+    <w:bookmarkStart w:id="165" w:name="precio-de-medicamentos"/>
     <w:p>
       <w:pPr>
         <w:pStyle w:val="Heading2"/>
@@ -6251,7 +6237,7 @@
                     </pic:cNvPicPr>
                   </pic:nvPicPr>
                   <pic:blipFill>
-                    <a:blip r:embed="rId160"/>
+                    <a:blip r:embed="rId158"/>
                     <a:stretch>
                       <a:fillRect/>
                     </a:stretch>
@@ -6282,13 +6268,13 @@
       <w:pPr>
         <w:pStyle w:val="ImageCaption"/>
       </w:pPr>
-      <w:bookmarkStart w:id="161" w:name="fig55"/>
+      <w:bookmarkStart w:id="159" w:name="fig53"/>
       <w:r>
         <w:t xml:space="preserve">Figure </w:t>
       </w:r>
       <w:fldSimple w:instr="SEQ Figure \* ARABIC ">
         <w:r>
-          <w:t>55</w:t>
+          <w:t>53</w:t>
         </w:r>
       </w:fldSimple>
       <w:r>
@@ -6297,7 +6283,7 @@
       <w:r>
         <w:t xml:space="preserve"> </w:t>
       </w:r>
-      <w:bookmarkEnd w:id="161"/>
+      <w:bookmarkEnd w:id="159"/>
       <w:r>
         <w:t xml:space="preserve">Figura 6.28: Precio de venta de medicamentos en los FRE</w:t>
       </w:r>
@@ -6552,7 +6538,7 @@
                     </pic:cNvPicPr>
                   </pic:nvPicPr>
                   <pic:blipFill>
-                    <a:blip r:embed="rId162"/>
+                    <a:blip r:embed="rId160"/>
                     <a:stretch>
                       <a:fillRect/>
                     </a:stretch>
@@ -6583,13 +6569,13 @@
       <w:pPr>
         <w:pStyle w:val="ImageCaption"/>
       </w:pPr>
-      <w:bookmarkStart w:id="163" w:name="fig56"/>
+      <w:bookmarkStart w:id="161" w:name="fig54"/>
       <w:r>
         <w:t xml:space="preserve">Figure </w:t>
       </w:r>
       <w:fldSimple w:instr="SEQ Figure \* ARABIC ">
         <w:r>
-          <w:t>56</w:t>
+          <w:t>54</w:t>
         </w:r>
       </w:fldSimple>
       <w:r>
@@ -6598,7 +6584,7 @@
       <w:r>
         <w:t xml:space="preserve"> </w:t>
       </w:r>
-      <w:bookmarkEnd w:id="163"/>
+      <w:bookmarkEnd w:id="161"/>
       <w:r>
         <w:t xml:space="preserve">Figura 6.29: Comparativo de márgenes de precio de venta en el departamento por medicamentos y departamentos</w:t>
       </w:r>
@@ -6727,7 +6713,7 @@
                     </pic:cNvPicPr>
                   </pic:nvPicPr>
                   <pic:blipFill>
-                    <a:blip r:embed="rId164"/>
+                    <a:blip r:embed="rId162"/>
                     <a:stretch>
                       <a:fillRect/>
                     </a:stretch>
@@ -6758,13 +6744,13 @@
       <w:pPr>
         <w:pStyle w:val="ImageCaption"/>
       </w:pPr>
-      <w:bookmarkStart w:id="165" w:name="fig57"/>
+      <w:bookmarkStart w:id="163" w:name="fig55"/>
       <w:r>
         <w:t xml:space="preserve">Figure </w:t>
       </w:r>
       <w:fldSimple w:instr="SEQ Figure \* ARABIC ">
         <w:r>
-          <w:t>57</w:t>
+          <w:t>55</w:t>
         </w:r>
       </w:fldSimple>
       <w:r>
@@ -6773,12 +6759,12 @@
       <w:r>
         <w:t xml:space="preserve"> </w:t>
       </w:r>
-      <w:bookmarkEnd w:id="165"/>
+      <w:bookmarkEnd w:id="163"/>
       <w:r>
         <w:t xml:space="preserve">Figura 6.30: Relación de márgen de ganancia y otras variables</w:t>
       </w:r>
     </w:p>
-    <w:bookmarkStart w:id="166" w:name="recomendaciones-finales"/>
+    <w:bookmarkStart w:id="164" w:name="recomendaciones-finales"/>
     <w:p>
       <w:pPr>
         <w:pStyle w:val="Heading3"/>
@@ -6818,10 +6804,10 @@
         <w:t xml:space="preserve">Se deben establecer mecanismos para la armonización de los precios de ventas de medicamentos de acuerdo a factores como distancia, costos de transporte o mantenimientos ya que los resultados no indican aumentos en los precios debido a este tipo de variables.</w:t>
       </w:r>
     </w:p>
+    <w:bookmarkEnd w:id="164"/>
+    <w:bookmarkEnd w:id="165"/>
     <w:bookmarkEnd w:id="166"/>
-    <w:bookmarkEnd w:id="167"/>
-    <w:bookmarkEnd w:id="168"/>
-    <w:bookmarkStart w:id="189" w:name="reporte-de-informes"/>
+    <w:bookmarkStart w:id="187" w:name="reporte-de-informes"/>
     <w:p>
       <w:pPr>
         <w:pStyle w:val="Heading1"/>
@@ -7021,7 +7007,7 @@
                     </pic:cNvPicPr>
                   </pic:nvPicPr>
                   <pic:blipFill>
-                    <a:blip r:embed="rId169"/>
+                    <a:blip r:embed="rId167"/>
                     <a:stretch>
                       <a:fillRect/>
                     </a:stretch>
@@ -7052,13 +7038,13 @@
       <w:pPr>
         <w:pStyle w:val="ImageCaption"/>
       </w:pPr>
-      <w:bookmarkStart w:id="170" w:name="fig58"/>
+      <w:bookmarkStart w:id="168" w:name="fig56"/>
       <w:r>
         <w:t xml:space="preserve">Figure </w:t>
       </w:r>
       <w:fldSimple w:instr="SEQ Figure \* ARABIC ">
         <w:r>
-          <w:t>58</w:t>
+          <w:t>56</w:t>
         </w:r>
       </w:fldSimple>
       <w:r>
@@ -7067,7 +7053,7 @@
       <w:r>
         <w:t xml:space="preserve"> </w:t>
       </w:r>
-      <w:bookmarkEnd w:id="170"/>
+      <w:bookmarkEnd w:id="168"/>
       <w:r>
         <w:t xml:space="preserve">Figura 7.1: Herramientas en el diligenciamiento del Anexo 1 de la Resolución 1479 de 2006</w:t>
       </w:r>
@@ -7107,6 +7093,77 @@
                 <pic:pic>
                   <pic:nvPicPr>
                     <pic:cNvPr descr="InformeFinal_files/figure-docx/ControlesVentasFRE-1.png" id="0" name="Picture"/>
+                    <pic:cNvPicPr>
+                      <a:picLocks noChangeArrowheads="1" noChangeAspect="1"/>
+                    </pic:cNvPicPr>
+                  </pic:nvPicPr>
+                  <pic:blipFill>
+                    <a:blip r:embed="rId169"/>
+                    <a:stretch>
+                      <a:fillRect/>
+                    </a:stretch>
+                  </pic:blipFill>
+                  <pic:spPr bwMode="auto">
+                    <a:xfrm>
+                      <a:off x="0" y="0"/>
+                      <a:ext cx="5334000" cy="4000500"/>
+                    </a:xfrm>
+                    <a:prstGeom prst="rect">
+                      <a:avLst/>
+                    </a:prstGeom>
+                    <a:noFill/>
+                    <a:ln w="9525">
+                      <a:noFill/>
+                      <a:headEnd/>
+                      <a:tailEnd/>
+                    </a:ln>
+                  </pic:spPr>
+                </pic:pic>
+              </a:graphicData>
+            </a:graphic>
+          </wp:inline>
+        </w:drawing>
+      </w:r>
+    </w:p>
+    <w:p>
+      <w:pPr>
+        <w:pStyle w:val="ImageCaption"/>
+      </w:pPr>
+      <w:bookmarkStart w:id="170" w:name="fig57"/>
+      <w:r>
+        <w:t xml:space="preserve">Figure </w:t>
+      </w:r>
+      <w:fldSimple w:instr="SEQ Figure \* ARABIC ">
+        <w:r>
+          <w:t>57</w:t>
+        </w:r>
+      </w:fldSimple>
+      <w:r>
+        <w:t xml:space="preserve">:</w:t>
+      </w:r>
+      <w:r>
+        <w:t xml:space="preserve"> </w:t>
+      </w:r>
+      <w:bookmarkEnd w:id="170"/>
+      <w:r>
+        <w:t xml:space="preserve">Figura 7.2: Controles en las ventas directas a pacientes</w:t>
+      </w:r>
+    </w:p>
+    <w:p>
+      <w:pPr>
+        <w:pStyle w:val="CaptionedFigure"/>
+      </w:pPr>
+      <w:r>
+        <w:drawing>
+          <wp:inline>
+            <wp:extent cx="5334000" cy="4000500"/>
+            <wp:effectExtent b="0" l="0" r="0" t="0"/>
+            <wp:docPr descr="Figura 7.3: Tiempo en la consolidación del Anexo 1 de la Resolución 1479 de 2006" title="" id="1" name="Picture"/>
+            <a:graphic>
+              <a:graphicData uri="http://schemas.openxmlformats.org/drawingml/2006/picture">
+                <pic:pic>
+                  <pic:nvPicPr>
+                    <pic:cNvPr descr="InformeFinal_files/figure-docx/TiemposConsolidacionA1-1.png" id="0" name="Picture"/>
                     <pic:cNvPicPr>
                       <a:picLocks noChangeArrowheads="1" noChangeAspect="1"/>
                     </pic:cNvPicPr>
@@ -7143,13 +7200,13 @@
       <w:pPr>
         <w:pStyle w:val="ImageCaption"/>
       </w:pPr>
-      <w:bookmarkStart w:id="172" w:name="fig59"/>
+      <w:bookmarkStart w:id="172" w:name="fig58"/>
       <w:r>
         <w:t xml:space="preserve">Figure </w:t>
       </w:r>
       <w:fldSimple w:instr="SEQ Figure \* ARABIC ">
         <w:r>
-          <w:t>59</w:t>
+          <w:t>58</w:t>
         </w:r>
       </w:fldSimple>
       <w:r>
@@ -7160,7 +7217,7 @@
       </w:r>
       <w:bookmarkEnd w:id="172"/>
       <w:r>
-        <w:t xml:space="preserve">Figura 7.2: Controles en las ventas directas a pacientes</w:t>
+        <w:t xml:space="preserve">Figura 7.3: Tiempo en la consolidación del Anexo 1 de la Resolución 1479 de 2006</w:t>
       </w:r>
     </w:p>
     <w:p>
@@ -7172,12 +7229,12 @@
           <wp:inline>
             <wp:extent cx="5334000" cy="4000500"/>
             <wp:effectExtent b="0" l="0" r="0" t="0"/>
-            <wp:docPr descr="Figura 7.3: Tiempo en la consolidación del Anexo 1 de la Resolución 1479 de 2006" title="" id="1" name="Picture"/>
+            <wp:docPr descr="Figura 7.4: Tiempo en la consolidación del Anexo 1 de la Resolución 1479 de 2006 vs N° de instituciones que realizan compra en un año" title="" id="1" name="Picture"/>
             <a:graphic>
               <a:graphicData uri="http://schemas.openxmlformats.org/drawingml/2006/picture">
                 <pic:pic>
                   <pic:nvPicPr>
-                    <pic:cNvPr descr="InformeFinal_files/figure-docx/TiemposConsolidacionA1-1.png" id="0" name="Picture"/>
+                    <pic:cNvPr descr="InformeFinal_files/figure-docx/TiemposConsolidacionA1-1-1.png" id="0" name="Picture"/>
                     <pic:cNvPicPr>
                       <a:picLocks noChangeArrowheads="1" noChangeAspect="1"/>
                     </pic:cNvPicPr>
@@ -7214,13 +7271,13 @@
       <w:pPr>
         <w:pStyle w:val="ImageCaption"/>
       </w:pPr>
-      <w:bookmarkStart w:id="174" w:name="fig60"/>
+      <w:bookmarkStart w:id="174" w:name="fig59"/>
       <w:r>
         <w:t xml:space="preserve">Figure </w:t>
       </w:r>
       <w:fldSimple w:instr="SEQ Figure \* ARABIC ">
         <w:r>
-          <w:t>60</w:t>
+          <w:t>59</w:t>
         </w:r>
       </w:fldSimple>
       <w:r>
@@ -7231,7 +7288,7 @@
       </w:r>
       <w:bookmarkEnd w:id="174"/>
       <w:r>
-        <w:t xml:space="preserve">Figura 7.3: Tiempo en la consolidación del Anexo 1 de la Resolución 1479 de 2006</w:t>
+        <w:t xml:space="preserve">Figura 7.4: Tiempo en la consolidación del Anexo 1 de la Resolución 1479 de 2006 vs N° de instituciones que realizan compra en un año</w:t>
       </w:r>
     </w:p>
     <w:p>
@@ -7241,20 +7298,91 @@
       <w:r>
         <w:drawing>
           <wp:inline>
-            <wp:extent cx="5334000" cy="4000500"/>
+            <wp:extent cx="5334000" cy="2667000"/>
             <wp:effectExtent b="0" l="0" r="0" t="0"/>
-            <wp:docPr descr="Figura 7.4: Tiempo en la consolidación del Anexo 1 de la Resolución 1479 de 2006 vs N° de instituciones que realizan compra en un año" title="" id="1" name="Picture"/>
+            <wp:docPr descr="Figura 7.5: Tiempo en la consolidación del Anexo 2 de la Resolución 1479 de 2006" title="" id="1" name="Picture"/>
             <a:graphic>
               <a:graphicData uri="http://schemas.openxmlformats.org/drawingml/2006/picture">
                 <pic:pic>
                   <pic:nvPicPr>
-                    <pic:cNvPr descr="InformeFinal_files/figure-docx/TiemposConsolidacionA1-1-1.png" id="0" name="Picture"/>
+                    <pic:cNvPr descr="InformeFinal_files/figure-docx/TiemposConsolidacionA2-1.png" id="0" name="Picture"/>
                     <pic:cNvPicPr>
                       <a:picLocks noChangeArrowheads="1" noChangeAspect="1"/>
                     </pic:cNvPicPr>
                   </pic:nvPicPr>
                   <pic:blipFill>
                     <a:blip r:embed="rId175"/>
+                    <a:stretch>
+                      <a:fillRect/>
+                    </a:stretch>
+                  </pic:blipFill>
+                  <pic:spPr bwMode="auto">
+                    <a:xfrm>
+                      <a:off x="0" y="0"/>
+                      <a:ext cx="5334000" cy="2667000"/>
+                    </a:xfrm>
+                    <a:prstGeom prst="rect">
+                      <a:avLst/>
+                    </a:prstGeom>
+                    <a:noFill/>
+                    <a:ln w="9525">
+                      <a:noFill/>
+                      <a:headEnd/>
+                      <a:tailEnd/>
+                    </a:ln>
+                  </pic:spPr>
+                </pic:pic>
+              </a:graphicData>
+            </a:graphic>
+          </wp:inline>
+        </w:drawing>
+      </w:r>
+    </w:p>
+    <w:p>
+      <w:pPr>
+        <w:pStyle w:val="ImageCaption"/>
+      </w:pPr>
+      <w:bookmarkStart w:id="176" w:name="fig60"/>
+      <w:r>
+        <w:t xml:space="preserve">Figure </w:t>
+      </w:r>
+      <w:fldSimple w:instr="SEQ Figure \* ARABIC ">
+        <w:r>
+          <w:t>60</w:t>
+        </w:r>
+      </w:fldSimple>
+      <w:r>
+        <w:t xml:space="preserve">:</w:t>
+      </w:r>
+      <w:r>
+        <w:t xml:space="preserve"> </w:t>
+      </w:r>
+      <w:bookmarkEnd w:id="176"/>
+      <w:r>
+        <w:t xml:space="preserve">Figura 7.5: Tiempo en la consolidación del Anexo 2 de la Resolución 1479 de 2006</w:t>
+      </w:r>
+    </w:p>
+    <w:p>
+      <w:pPr>
+        <w:pStyle w:val="BodyText"/>
+      </w:pPr>
+      <w:r>
+        <w:drawing>
+          <wp:inline>
+            <wp:extent cx="5334000" cy="4000500"/>
+            <wp:effectExtent b="0" l="0" r="0" t="0"/>
+            <wp:docPr descr="Figura 7.6: Medio para consolidación de Anexo 13 de la Resolución 1478 de 2006" title="" id="1" name="Picture"/>
+            <a:graphic>
+              <a:graphicData uri="http://schemas.openxmlformats.org/drawingml/2006/picture">
+                <pic:pic>
+                  <pic:nvPicPr>
+                    <pic:cNvPr descr="InformeFinal_files/figure-docx/RecepcionA13-1.png" id="0" name="Picture"/>
+                    <pic:cNvPicPr>
+                      <a:picLocks noChangeArrowheads="1" noChangeAspect="1"/>
+                    </pic:cNvPicPr>
+                  </pic:nvPicPr>
+                  <pic:blipFill>
+                    <a:blip r:embed="rId177"/>
                     <a:stretch>
                       <a:fillRect/>
                     </a:stretch>
@@ -7280,52 +7408,26 @@
           </wp:inline>
         </w:drawing>
       </w:r>
-    </w:p>
-    <w:p>
-      <w:pPr>
-        <w:pStyle w:val="ImageCaption"/>
-      </w:pPr>
-      <w:bookmarkStart w:id="176" w:name="fig61"/>
-      <w:r>
-        <w:t xml:space="preserve">Figure </w:t>
-      </w:r>
-      <w:fldSimple w:instr="SEQ Figure \* ARABIC ">
-        <w:r>
-          <w:t>61</w:t>
-        </w:r>
-      </w:fldSimple>
-      <w:r>
-        <w:t xml:space="preserve">:</w:t>
-      </w:r>
-      <w:r>
-        <w:t xml:space="preserve"> </w:t>
-      </w:r>
-      <w:bookmarkEnd w:id="176"/>
-      <w:r>
-        <w:t xml:space="preserve">Figura 7.4: Tiempo en la consolidación del Anexo 1 de la Resolución 1479 de 2006 vs N° de instituciones que realizan compra en un año</w:t>
-      </w:r>
-    </w:p>
-    <w:p>
-      <w:pPr>
-        <w:pStyle w:val="CaptionedFigure"/>
-      </w:pPr>
+      <w:r>
+        <w:t xml:space="preserve"> </w:t>
+      </w:r>
       <w:r>
         <w:drawing>
           <wp:inline>
-            <wp:extent cx="5334000" cy="2667000"/>
+            <wp:extent cx="5334000" cy="3556000"/>
             <wp:effectExtent b="0" l="0" r="0" t="0"/>
-            <wp:docPr descr="Figura 7.5: Tiempo en la consolidación del Anexo 2 de la Resolución 1479 de 2006" title="" id="1" name="Picture"/>
+            <wp:docPr descr="Figura 7.7: Tiempo de archivo de Anexo 13 de la Resolución 1478 de 2006" title="" id="1" name="Picture"/>
             <a:graphic>
               <a:graphicData uri="http://schemas.openxmlformats.org/drawingml/2006/picture">
                 <pic:pic>
                   <pic:nvPicPr>
-                    <pic:cNvPr descr="InformeFinal_files/figure-docx/TiemposConsolidacionA2-1.png" id="0" name="Picture"/>
+                    <pic:cNvPr descr="InformeFinal_files/figure-docx/ArchivoInformesFRE-1.png" id="0" name="Picture"/>
                     <pic:cNvPicPr>
                       <a:picLocks noChangeArrowheads="1" noChangeAspect="1"/>
                     </pic:cNvPicPr>
                   </pic:nvPicPr>
                   <pic:blipFill>
-                    <a:blip r:embed="rId177"/>
+                    <a:blip r:embed="rId178"/>
                     <a:stretch>
                       <a:fillRect/>
                     </a:stretch>
@@ -7333,7 +7435,7 @@
                   <pic:spPr bwMode="auto">
                     <a:xfrm>
                       <a:off x="0" y="0"/>
-                      <a:ext cx="5334000" cy="2667000"/>
+                      <a:ext cx="5334000" cy="3556000"/>
                     </a:xfrm>
                     <a:prstGeom prst="rect">
                       <a:avLst/>
@@ -7351,46 +7453,20 @@
           </wp:inline>
         </w:drawing>
       </w:r>
-    </w:p>
-    <w:p>
-      <w:pPr>
-        <w:pStyle w:val="ImageCaption"/>
-      </w:pPr>
-      <w:bookmarkStart w:id="178" w:name="fig62"/>
-      <w:r>
-        <w:t xml:space="preserve">Figure </w:t>
-      </w:r>
-      <w:fldSimple w:instr="SEQ Figure \* ARABIC ">
-        <w:r>
-          <w:t>62</w:t>
-        </w:r>
-      </w:fldSimple>
-      <w:r>
-        <w:t xml:space="preserve">:</w:t>
-      </w:r>
-      <w:r>
-        <w:t xml:space="preserve"> </w:t>
-      </w:r>
-      <w:bookmarkEnd w:id="178"/>
-      <w:r>
-        <w:t xml:space="preserve">Figura 7.5: Tiempo en la consolidación del Anexo 2 de la Resolución 1479 de 2006</w:t>
-      </w:r>
-    </w:p>
-    <w:p>
-      <w:pPr>
-        <w:pStyle w:val="BodyText"/>
-      </w:pPr>
+      <w:r>
+        <w:t xml:space="preserve"> </w:t>
+      </w:r>
       <w:r>
         <w:drawing>
           <wp:inline>
-            <wp:extent cx="5334000" cy="4000500"/>
+            <wp:extent cx="5334000" cy="3556000"/>
             <wp:effectExtent b="0" l="0" r="0" t="0"/>
-            <wp:docPr descr="Figura 7.6: Medio para consolidación de Anexo 13 de la Resolución 1478 de 2006" title="" id="1" name="Picture"/>
+            <wp:docPr descr="Figura 7.8: Mecanismo de seguimiento de instituciones de envío de informes" title="" id="1" name="Picture"/>
             <a:graphic>
               <a:graphicData uri="http://schemas.openxmlformats.org/drawingml/2006/picture">
                 <pic:pic>
                   <pic:nvPicPr>
-                    <pic:cNvPr descr="InformeFinal_files/figure-docx/RecepcionA13-1.png" id="0" name="Picture"/>
+                    <pic:cNvPr descr="InformeFinal_files/figure-docx/SeguimientoEnvioInformes-1.png" id="0" name="Picture"/>
                     <pic:cNvPicPr>
                       <a:picLocks noChangeArrowheads="1" noChangeAspect="1"/>
                     </pic:cNvPicPr>
@@ -7404,7 +7480,7 @@
                   <pic:spPr bwMode="auto">
                     <a:xfrm>
                       <a:off x="0" y="0"/>
-                      <a:ext cx="5334000" cy="4000500"/>
+                      <a:ext cx="5334000" cy="3556000"/>
                     </a:xfrm>
                     <a:prstGeom prst="rect">
                       <a:avLst/>
@@ -7430,12 +7506,12 @@
           <wp:inline>
             <wp:extent cx="5334000" cy="3556000"/>
             <wp:effectExtent b="0" l="0" r="0" t="0"/>
-            <wp:docPr descr="Figura 7.7: Tiempo de archivo de Anexo 13 de la Resolución 1478 de 2006" title="" id="1" name="Picture"/>
+            <wp:docPr descr="Figura 7.9: Medidas por incumplimiento de envío de informes" title="" id="1" name="Picture"/>
             <a:graphic>
               <a:graphicData uri="http://schemas.openxmlformats.org/drawingml/2006/picture">
                 <pic:pic>
                   <pic:nvPicPr>
-                    <pic:cNvPr descr="InformeFinal_files/figure-docx/ArchivoInformesFRE-1.png" id="0" name="Picture"/>
+                    <pic:cNvPr descr="InformeFinal_files/figure-docx/IncumplimientoEnvioInformes-1.png" id="0" name="Picture"/>
                     <pic:cNvPicPr>
                       <a:picLocks noChangeArrowheads="1" noChangeAspect="1"/>
                     </pic:cNvPicPr>
@@ -7467,20 +7543,40 @@
           </wp:inline>
         </w:drawing>
       </w:r>
-      <w:r>
-        <w:t xml:space="preserve"> </w:t>
-      </w:r>
+    </w:p>
+    <w:bookmarkStart w:id="186" w:name="seguridad-de-la-información"/>
+    <w:p>
+      <w:pPr>
+        <w:pStyle w:val="Heading2"/>
+      </w:pPr>
+      <w:r>
+        <w:rPr>
+          <w:rStyle w:val="SectionNumber"/>
+        </w:rPr>
+        <w:t xml:space="preserve">7.1</w:t>
+      </w:r>
+      <w:r>
+        <w:tab/>
+      </w:r>
+      <w:r>
+        <w:t xml:space="preserve">Seguridad de la información</w:t>
+      </w:r>
+    </w:p>
+    <w:p>
+      <w:pPr>
+        <w:pStyle w:val="FirstParagraph"/>
+      </w:pPr>
       <w:r>
         <w:drawing>
           <wp:inline>
             <wp:extent cx="5334000" cy="3556000"/>
             <wp:effectExtent b="0" l="0" r="0" t="0"/>
-            <wp:docPr descr="Figura 7.8: Mecanismo de seguimiento de instituciones de envío de informes" title="" id="1" name="Picture"/>
+            <wp:docPr descr="Figura 7.10: Medidas para garantizar la seguridad de la información" title="" id="1" name="Picture"/>
             <a:graphic>
               <a:graphicData uri="http://schemas.openxmlformats.org/drawingml/2006/picture">
                 <pic:pic>
                   <pic:nvPicPr>
-                    <pic:cNvPr descr="InformeFinal_files/figure-docx/SeguimientoEnvioInformes-1.png" id="0" name="Picture"/>
+                    <pic:cNvPr descr="InformeFinal_files/figure-docx/GarantiaInformacion-1.png" id="0" name="Picture"/>
                     <pic:cNvPicPr>
                       <a:picLocks noChangeArrowheads="1" noChangeAspect="1"/>
                     </pic:cNvPicPr>
@@ -7520,12 +7616,12 @@
           <wp:inline>
             <wp:extent cx="5334000" cy="3556000"/>
             <wp:effectExtent b="0" l="0" r="0" t="0"/>
-            <wp:docPr descr="Figura 7.9: Medidas por incumplimiento de envío de informes" title="" id="1" name="Picture"/>
+            <wp:docPr descr="Figura 7.11: Proporción de FRE que cuenta con base de dato con información de inscritos" title="" id="1" name="Picture"/>
             <a:graphic>
               <a:graphicData uri="http://schemas.openxmlformats.org/drawingml/2006/picture">
                 <pic:pic>
                   <pic:nvPicPr>
-                    <pic:cNvPr descr="InformeFinal_files/figure-docx/IncumplimientoEnvioInformes-1.png" id="0" name="Picture"/>
+                    <pic:cNvPr descr="InformeFinal_files/figure-docx/InformInscritos-1.png" id="0" name="Picture"/>
                     <pic:cNvPicPr>
                       <a:picLocks noChangeArrowheads="1" noChangeAspect="1"/>
                     </pic:cNvPicPr>
@@ -7557,40 +7653,20 @@
           </wp:inline>
         </w:drawing>
       </w:r>
-    </w:p>
-    <w:bookmarkStart w:id="188" w:name="seguridad-de-la-información"/>
-    <w:p>
-      <w:pPr>
-        <w:pStyle w:val="Heading2"/>
-      </w:pPr>
-      <w:r>
-        <w:rPr>
-          <w:rStyle w:val="SectionNumber"/>
-        </w:rPr>
-        <w:t xml:space="preserve">7.1</w:t>
-      </w:r>
-      <w:r>
-        <w:tab/>
-      </w:r>
-      <w:r>
-        <w:t xml:space="preserve">Seguridad de la información</w:t>
-      </w:r>
-    </w:p>
-    <w:p>
-      <w:pPr>
-        <w:pStyle w:val="FirstParagraph"/>
-      </w:pPr>
+      <w:r>
+        <w:t xml:space="preserve"> </w:t>
+      </w:r>
       <w:r>
         <w:drawing>
           <wp:inline>
             <wp:extent cx="5334000" cy="3556000"/>
             <wp:effectExtent b="0" l="0" r="0" t="0"/>
-            <wp:docPr descr="Figura 7.10: Medidas para garantizar la seguridad de la información" title="" id="1" name="Picture"/>
+            <wp:docPr descr="Figura 7.12: Proporción de FRE que cuenta con una base de datos con información de pacientes a los que se les dispensa MME" title="" id="1" name="Picture"/>
             <a:graphic>
               <a:graphicData uri="http://schemas.openxmlformats.org/drawingml/2006/picture">
                 <pic:pic>
                   <pic:nvPicPr>
-                    <pic:cNvPr descr="InformeFinal_files/figure-docx/GarantiaInformacion-1.png" id="0" name="Picture"/>
+                    <pic:cNvPr descr="InformeFinal_files/figure-docx/InformPacientes-1.png" id="0" name="Picture"/>
                     <pic:cNvPicPr>
                       <a:picLocks noChangeArrowheads="1" noChangeAspect="1"/>
                     </pic:cNvPicPr>
@@ -7622,20 +7698,42 @@
           </wp:inline>
         </w:drawing>
       </w:r>
-      <w:r>
-        <w:t xml:space="preserve"> </w:t>
-      </w:r>
+    </w:p>
+    <w:p>
+      <w:pPr>
+        <w:pStyle w:val="BodyText"/>
+      </w:pPr>
+      <w:r>
+        <w:t xml:space="preserve">La pregunta a la cual se refiere la Figura</w:t>
+      </w:r>
+      <w:r>
+        <w:t xml:space="preserve"> </w:t>
+      </w:r>
+      <w:r>
+        <w:t xml:space="preserve">7.13</w:t>
+      </w:r>
+      <w:r>
+        <w:t xml:space="preserve"> </w:t>
+      </w:r>
+      <w:r>
+        <w:t xml:space="preserve">se trata de las instituciones que realizan ventas de MME a pacientes, no la entiendo muy bien!!!!.</w:t>
+      </w:r>
+    </w:p>
+    <w:p>
+      <w:pPr>
+        <w:pStyle w:val="CaptionedFigure"/>
+      </w:pPr>
       <w:r>
         <w:drawing>
           <wp:inline>
             <wp:extent cx="5334000" cy="3556000"/>
             <wp:effectExtent b="0" l="0" r="0" t="0"/>
-            <wp:docPr descr="Figura 7.11: Proporción de FRE que cuenta con base de dato con información de inscritos" title="" id="1" name="Picture"/>
+            <wp:docPr descr="Figura 7.13: Existencia de otras instituciones que realizan ventas a instituciones a MME" title="" id="1" name="Picture"/>
             <a:graphic>
               <a:graphicData uri="http://schemas.openxmlformats.org/drawingml/2006/picture">
                 <pic:pic>
                   <pic:nvPicPr>
-                    <pic:cNvPr descr="InformeFinal_files/figure-docx/InformInscritos-1.png" id="0" name="Picture"/>
+                    <pic:cNvPr descr="InformeFinal_files/figure-docx/InstitucionesAdicionales-1.png" id="0" name="Picture"/>
                     <pic:cNvPicPr>
                       <a:picLocks noChangeArrowheads="1" noChangeAspect="1"/>
                     </pic:cNvPicPr>
@@ -7667,130 +7765,18 @@
           </wp:inline>
         </w:drawing>
       </w:r>
-      <w:r>
-        <w:t xml:space="preserve"> </w:t>
-      </w:r>
-      <w:r>
-        <w:drawing>
-          <wp:inline>
-            <wp:extent cx="5334000" cy="3556000"/>
-            <wp:effectExtent b="0" l="0" r="0" t="0"/>
-            <wp:docPr descr="Figura 7.12: Proporción de FRE que cuenta con una base de datos con información de pacientes a los que se les dispensa MME" title="" id="1" name="Picture"/>
-            <a:graphic>
-              <a:graphicData uri="http://schemas.openxmlformats.org/drawingml/2006/picture">
-                <pic:pic>
-                  <pic:nvPicPr>
-                    <pic:cNvPr descr="InformeFinal_files/figure-docx/InformPacientes-1.png" id="0" name="Picture"/>
-                    <pic:cNvPicPr>
-                      <a:picLocks noChangeArrowheads="1" noChangeAspect="1"/>
-                    </pic:cNvPicPr>
-                  </pic:nvPicPr>
-                  <pic:blipFill>
-                    <a:blip r:embed="rId185"/>
-                    <a:stretch>
-                      <a:fillRect/>
-                    </a:stretch>
-                  </pic:blipFill>
-                  <pic:spPr bwMode="auto">
-                    <a:xfrm>
-                      <a:off x="0" y="0"/>
-                      <a:ext cx="5334000" cy="3556000"/>
-                    </a:xfrm>
-                    <a:prstGeom prst="rect">
-                      <a:avLst/>
-                    </a:prstGeom>
-                    <a:noFill/>
-                    <a:ln w="9525">
-                      <a:noFill/>
-                      <a:headEnd/>
-                      <a:tailEnd/>
-                    </a:ln>
-                  </pic:spPr>
-                </pic:pic>
-              </a:graphicData>
-            </a:graphic>
-          </wp:inline>
-        </w:drawing>
-      </w:r>
-    </w:p>
-    <w:p>
-      <w:pPr>
-        <w:pStyle w:val="BodyText"/>
-      </w:pPr>
-      <w:r>
-        <w:t xml:space="preserve">La pregunta a la cual se refiere la Figura</w:t>
-      </w:r>
-      <w:r>
-        <w:t xml:space="preserve"> </w:t>
-      </w:r>
-      <w:r>
-        <w:t xml:space="preserve">7.13</w:t>
-      </w:r>
-      <w:r>
-        <w:t xml:space="preserve"> </w:t>
-      </w:r>
-      <w:r>
-        <w:t xml:space="preserve">se trata de las instituciones que realizan ventas de MME a pacientes, no la entiendo muy bien!!!!.</w:t>
-      </w:r>
-    </w:p>
-    <w:p>
-      <w:pPr>
-        <w:pStyle w:val="CaptionedFigure"/>
-      </w:pPr>
-      <w:r>
-        <w:drawing>
-          <wp:inline>
-            <wp:extent cx="5334000" cy="3556000"/>
-            <wp:effectExtent b="0" l="0" r="0" t="0"/>
-            <wp:docPr descr="Figura 7.13: Existencia de otras instituciones que realizan ventas a instituciones a MME" title="" id="1" name="Picture"/>
-            <a:graphic>
-              <a:graphicData uri="http://schemas.openxmlformats.org/drawingml/2006/picture">
-                <pic:pic>
-                  <pic:nvPicPr>
-                    <pic:cNvPr descr="InformeFinal_files/figure-docx/InstitucionesAdicionales-1.png" id="0" name="Picture"/>
-                    <pic:cNvPicPr>
-                      <a:picLocks noChangeArrowheads="1" noChangeAspect="1"/>
-                    </pic:cNvPicPr>
-                  </pic:nvPicPr>
-                  <pic:blipFill>
-                    <a:blip r:embed="rId186"/>
-                    <a:stretch>
-                      <a:fillRect/>
-                    </a:stretch>
-                  </pic:blipFill>
-                  <pic:spPr bwMode="auto">
-                    <a:xfrm>
-                      <a:off x="0" y="0"/>
-                      <a:ext cx="5334000" cy="3556000"/>
-                    </a:xfrm>
-                    <a:prstGeom prst="rect">
-                      <a:avLst/>
-                    </a:prstGeom>
-                    <a:noFill/>
-                    <a:ln w="9525">
-                      <a:noFill/>
-                      <a:headEnd/>
-                      <a:tailEnd/>
-                    </a:ln>
-                  </pic:spPr>
-                </pic:pic>
-              </a:graphicData>
-            </a:graphic>
-          </wp:inline>
-        </w:drawing>
-      </w:r>
     </w:p>
     <w:p>
       <w:pPr>
         <w:pStyle w:val="ImageCaption"/>
       </w:pPr>
-      <w:bookmarkStart w:id="187" w:name="fig63"/>
+      <w:bookmarkStart w:id="185" w:name="fig61"/>
       <w:r>
         <w:t xml:space="preserve">Figure </w:t>
       </w:r>
       <w:fldSimple w:instr="SEQ Figure \* ARABIC ">
         <w:r>
-          <w:t>63</w:t>
+          <w:t>61</w:t>
         </w:r>
       </w:fldSimple>
       <w:r>
@@ -7799,14 +7785,14 @@
       <w:r>
         <w:t xml:space="preserve"> </w:t>
       </w:r>
-      <w:bookmarkEnd w:id="187"/>
+      <w:bookmarkEnd w:id="185"/>
       <w:r>
         <w:t xml:space="preserve">Figura 7.13: Existencia de otras instituciones que realizan ventas a instituciones a MME</w:t>
       </w:r>
     </w:p>
-    <w:bookmarkEnd w:id="188"/>
-    <w:bookmarkEnd w:id="189"/>
-    <w:bookmarkStart w:id="256" w:name="análisis-a-nivel-regional"/>
+    <w:bookmarkEnd w:id="186"/>
+    <w:bookmarkEnd w:id="187"/>
+    <w:bookmarkStart w:id="254" w:name="análisis-a-nivel-regional"/>
     <w:p>
       <w:pPr>
         <w:pStyle w:val="Heading1"/>
@@ -7824,7 +7810,7 @@
         <w:t xml:space="preserve">Análisis a Nivel Regional</w:t>
       </w:r>
     </w:p>
-    <w:bookmarkStart w:id="213" w:name="región-andina-norte"/>
+    <w:bookmarkStart w:id="211" w:name="región-andina-norte"/>
     <w:p>
       <w:pPr>
         <w:pStyle w:val="Heading2"/>
@@ -7910,7 +7896,7 @@
         <w:t xml:space="preserve">Estas consideraciones se hacen con el fin de tratar de agregar un insumo al análisis de los hallazgos en general debido a que los FRE se comportan de manera muy heterogénea en muchas de las variables analizadas en este estudio.</w:t>
       </w:r>
     </w:p>
-    <w:bookmarkStart w:id="198" w:name="adquisición-venta-y-distribución-de-ro"/>
+    <w:bookmarkStart w:id="196" w:name="adquisición-venta-y-distribución-de-ro"/>
     <w:p>
       <w:pPr>
         <w:pStyle w:val="Heading3"/>
@@ -7956,7 +7942,7 @@
                     </pic:cNvPicPr>
                   </pic:nvPicPr>
                   <pic:blipFill>
-                    <a:blip r:embed="rId190"/>
+                    <a:blip r:embed="rId188"/>
                     <a:stretch>
                       <a:fillRect/>
                     </a:stretch>
@@ -7987,13 +7973,13 @@
       <w:pPr>
         <w:pStyle w:val="ImageCaption"/>
       </w:pPr>
-      <w:bookmarkStart w:id="191" w:name="fig64"/>
+      <w:bookmarkStart w:id="189" w:name="fig62"/>
       <w:r>
         <w:t xml:space="preserve">Figure </w:t>
       </w:r>
       <w:fldSimple w:instr="SEQ Figure \* ARABIC ">
         <w:r>
-          <w:t>64</w:t>
+          <w:t>62</w:t>
         </w:r>
       </w:fldSimple>
       <w:r>
@@ -8002,7 +7988,7 @@
       <w:r>
         <w:t xml:space="preserve"> </w:t>
       </w:r>
-      <w:bookmarkEnd w:id="191"/>
+      <w:bookmarkEnd w:id="189"/>
       <w:r>
         <w:t xml:space="preserve">Figura 8.1: N.° de recetarios en la Región Andina Norte</w:t>
       </w:r>
@@ -8047,7 +8033,7 @@
                     </pic:cNvPicPr>
                   </pic:nvPicPr>
                   <pic:blipFill>
-                    <a:blip r:embed="rId192"/>
+                    <a:blip r:embed="rId190"/>
                     <a:stretch>
                       <a:fillRect/>
                     </a:stretch>
@@ -8078,13 +8064,13 @@
       <w:pPr>
         <w:pStyle w:val="ImageCaption"/>
       </w:pPr>
-      <w:bookmarkStart w:id="193" w:name="fig65"/>
+      <w:bookmarkStart w:id="191" w:name="fig63"/>
       <w:r>
         <w:t xml:space="preserve">Figure </w:t>
       </w:r>
       <w:fldSimple w:instr="SEQ Figure \* ARABIC ">
         <w:r>
-          <w:t>65</w:t>
+          <w:t>63</w:t>
         </w:r>
       </w:fldSimple>
       <w:r>
@@ -8093,7 +8079,7 @@
       <w:r>
         <w:t xml:space="preserve"> </w:t>
       </w:r>
-      <w:bookmarkEnd w:id="193"/>
+      <w:bookmarkEnd w:id="191"/>
       <w:r>
         <w:t xml:space="preserve">Figura 8.2: Tiempos de adquisición de recetarios en la Región Andina Norte</w:t>
       </w:r>
@@ -8144,7 +8130,7 @@
                     </pic:cNvPicPr>
                   </pic:nvPicPr>
                   <pic:blipFill>
-                    <a:blip r:embed="rId194"/>
+                    <a:blip r:embed="rId192"/>
                     <a:stretch>
                       <a:fillRect/>
                     </a:stretch>
@@ -8175,13 +8161,13 @@
       <w:pPr>
         <w:pStyle w:val="ImageCaption"/>
       </w:pPr>
-      <w:bookmarkStart w:id="195" w:name="fig66"/>
+      <w:bookmarkStart w:id="193" w:name="fig64"/>
       <w:r>
         <w:t xml:space="preserve">Figure </w:t>
       </w:r>
       <w:fldSimple w:instr="SEQ Figure \* ARABIC ">
         <w:r>
-          <w:t>66</w:t>
+          <w:t>64</w:t>
         </w:r>
       </w:fldSimple>
       <w:r>
@@ -8190,7 +8176,7 @@
       <w:r>
         <w:t xml:space="preserve"> </w:t>
       </w:r>
-      <w:bookmarkEnd w:id="195"/>
+      <w:bookmarkEnd w:id="193"/>
       <w:r>
         <w:t xml:space="preserve">Figura 8.3: Porcentaje de ingresos provenientes del RO y conformidad respeto a la implementación del ROE</w:t>
       </w:r>
@@ -8235,7 +8221,7 @@
                     </pic:cNvPicPr>
                   </pic:nvPicPr>
                   <pic:blipFill>
-                    <a:blip r:embed="rId196"/>
+                    <a:blip r:embed="rId194"/>
                     <a:stretch>
                       <a:fillRect/>
                     </a:stretch>
@@ -8266,13 +8252,13 @@
       <w:pPr>
         <w:pStyle w:val="ImageCaption"/>
       </w:pPr>
-      <w:bookmarkStart w:id="197" w:name="fig67"/>
+      <w:bookmarkStart w:id="195" w:name="fig65"/>
       <w:r>
         <w:t xml:space="preserve">Figure </w:t>
       </w:r>
       <w:fldSimple w:instr="SEQ Figure \* ARABIC ">
         <w:r>
-          <w:t>67</w:t>
+          <w:t>65</w:t>
         </w:r>
       </w:fldSimple>
       <w:r>
@@ -8281,13 +8267,13 @@
       <w:r>
         <w:t xml:space="preserve"> </w:t>
       </w:r>
-      <w:bookmarkEnd w:id="197"/>
+      <w:bookmarkEnd w:id="195"/>
       <w:r>
         <w:t xml:space="preserve">Figura 8.4: Porcentaje de ganancias en los departamentos</w:t>
       </w:r>
     </w:p>
-    <w:bookmarkEnd w:id="198"/>
-    <w:bookmarkStart w:id="199" w:name="seguimiento-y-control-de-ro"/>
+    <w:bookmarkEnd w:id="196"/>
+    <w:bookmarkStart w:id="197" w:name="seguimiento-y-control-de-ro"/>
     <w:p>
       <w:pPr>
         <w:pStyle w:val="Heading3"/>
@@ -8321,8 +8307,8 @@
         <w:t xml:space="preserve">Referente a la Seguridad de los recetarios, ambos departamentos tienen una gran confianza en ellos, sin embargo, se puede observar que el recetario del FRE Boyacá contiene mucho más distintivos de seguridad que el Norte de Santander, lo cual es crítico para un departamento que comparte una zona fronteriza tan grande con Venezuela.</w:t>
       </w:r>
     </w:p>
-    <w:bookmarkEnd w:id="199"/>
-    <w:bookmarkStart w:id="200" w:name="X009f82ebffead5dcb9f8956889afa0983c81115"/>
+    <w:bookmarkEnd w:id="197"/>
+    <w:bookmarkStart w:id="198" w:name="X009f82ebffead5dcb9f8956889afa0983c81115"/>
     <w:p>
       <w:pPr>
         <w:pStyle w:val="Heading3"/>
@@ -8348,8 +8334,8 @@
         <w:t xml:space="preserve">En ninguno de los departamentos evaluados se hace una recepción y consolidación de recetarios oficiales, pues manifiestan que tienen diferentes métodos para asegurarse que las cantidades solicitadas sean las indicadas y los pacientes de las instituciones existan, por ejemplo Norte de Santander recibe las cajas de inventarios solo para hacer contrarreferencia de las copias de los recetarios por los códigos y luego procede a destruir las cajas, no almacenan, mientras Boyacá recibe las cajas de la misma manera pero solo las acumula. Para el inventario de los recetarios oficiales que entran, solo se toma cómo almacenamiento muerto, pues no existe algún control real de recepción y consolidación en el caso de los departamentos que no hacen destrucción automática. en cuanto a las existencias nuevas de recetarios disponibles para venta, se realizan inventarios en conjunto con los medicamentos, hay un control de salidas y entradas de cantidades que se revisan semanalmente para verificar que no existan pérdidas, hasta el momento no existe alguna discrepancia o desvío reportado de recetarios.</w:t>
       </w:r>
     </w:p>
-    <w:bookmarkEnd w:id="200"/>
-    <w:bookmarkStart w:id="206" w:name="ruta-tecnológica."/>
+    <w:bookmarkEnd w:id="198"/>
+    <w:bookmarkStart w:id="204" w:name="ruta-tecnológica."/>
     <w:p>
       <w:pPr>
         <w:pStyle w:val="Heading3"/>
@@ -8413,7 +8399,7 @@
                     </pic:cNvPicPr>
                   </pic:nvPicPr>
                   <pic:blipFill>
-                    <a:blip r:embed="rId201"/>
+                    <a:blip r:embed="rId199"/>
                     <a:stretch>
                       <a:fillRect/>
                     </a:stretch>
@@ -8444,13 +8430,13 @@
       <w:pPr>
         <w:pStyle w:val="ImageCaption"/>
       </w:pPr>
-      <w:bookmarkStart w:id="202" w:name="fig68"/>
+      <w:bookmarkStart w:id="200" w:name="fig66"/>
       <w:r>
         <w:t xml:space="preserve">Figure </w:t>
       </w:r>
       <w:fldSimple w:instr="SEQ Figure \* ARABIC ">
         <w:r>
-          <w:t>68</w:t>
+          <w:t>66</w:t>
         </w:r>
       </w:fldSimple>
       <w:r>
@@ -8459,7 +8445,7 @@
       <w:r>
         <w:t xml:space="preserve"> </w:t>
       </w:r>
-      <w:bookmarkEnd w:id="202"/>
+      <w:bookmarkEnd w:id="200"/>
       <w:r>
         <w:t xml:space="preserve">Figura 8.5: Cuenta con ordenanza</w:t>
       </w:r>
@@ -8484,7 +8470,7 @@
                     </pic:cNvPicPr>
                   </pic:nvPicPr>
                   <pic:blipFill>
-                    <a:blip r:embed="rId203"/>
+                    <a:blip r:embed="rId201"/>
                     <a:stretch>
                       <a:fillRect/>
                     </a:stretch>
@@ -8515,13 +8501,13 @@
       <w:pPr>
         <w:pStyle w:val="ImageCaption"/>
       </w:pPr>
-      <w:bookmarkStart w:id="204" w:name="fig69"/>
+      <w:bookmarkStart w:id="202" w:name="fig67"/>
       <w:r>
         <w:t xml:space="preserve">Figure </w:t>
       </w:r>
       <w:fldSimple w:instr="SEQ Figure \* ARABIC ">
         <w:r>
-          <w:t>69</w:t>
+          <w:t>67</w:t>
         </w:r>
       </w:fldSimple>
       <w:r>
@@ -8530,7 +8516,7 @@
       <w:r>
         <w:t xml:space="preserve"> </w:t>
       </w:r>
-      <w:bookmarkEnd w:id="204"/>
+      <w:bookmarkEnd w:id="202"/>
       <w:r>
         <w:t xml:space="preserve">Figura 8.6: Evaluación de la conexión de internet</w:t>
       </w:r>
@@ -8539,7 +8525,7 @@
       <w:pPr>
         <w:pStyle w:val="TableCaption"/>
       </w:pPr>
-      <w:bookmarkStart w:id="205" w:name="table2"/>
+      <w:bookmarkStart w:id="203" w:name="table2"/>
       <w:r>
         <w:t xml:space="preserve">Table </w:t>
       </w:r>
@@ -8551,7 +8537,7 @@
       <w:r>
         <w:t xml:space="preserve">:</w:t>
       </w:r>
-      <w:bookmarkEnd w:id="205"/>
+      <w:bookmarkEnd w:id="203"/>
       <w:r>
         <w:t xml:space="preserve"> </w:t>
       </w:r>
@@ -8689,8 +8675,8 @@
         </w:tc>
       </w:tr>
     </w:tbl>
-    <w:bookmarkEnd w:id="206"/>
-    <w:bookmarkStart w:id="207" w:name="proyección-de-compra-mme"/>
+    <w:bookmarkEnd w:id="204"/>
+    <w:bookmarkStart w:id="205" w:name="proyección-de-compra-mme"/>
     <w:p>
       <w:pPr>
         <w:pStyle w:val="Heading3"/>
@@ -8716,8 +8702,8 @@
         <w:t xml:space="preserve">Cómo se mencionó en el inciso de los recetarios oficiales, los FRE evaluados de la Región Andina Norte solo participan de manera activa en los estudios previos de todo el proceso de contratación para cualquiera sea la ocasión, por esta razón si bien tienen claridad sobre la demora en los tiempos de cada parte del proceso que no llevan a cabo, no tienen una idea más allá de la complejidad o realización de estos pasos. En Norte de Santander se comparan consumos históricos y fechas de vencimiento, ponen cómo ejemplo que no se puede comprar Metilfenidato de 10mg porque se encuentra a punto de vencerse, en este FRE se manejan cortes semestrales pero un solo registro anual de compras, En Boyacá hace principalmente dos compras al año, las cuales son estimadas observando el consumo anual y las necesidades que hayan manifestado los clientes, a esta cifra se le incrementa un 10% debido a que suelen llegar menos medicamentos de los solicitados al Fondo Nacional de Estupefacientes o para tener una reserva corta. En Santander…</w:t>
       </w:r>
     </w:p>
-    <w:bookmarkEnd w:id="207"/>
-    <w:bookmarkStart w:id="208" w:name="recepción-técnica."/>
+    <w:bookmarkEnd w:id="205"/>
+    <w:bookmarkStart w:id="206" w:name="recepción-técnica."/>
     <w:p>
       <w:pPr>
         <w:pStyle w:val="Heading3"/>
@@ -8743,8 +8729,8 @@
         <w:t xml:space="preserve">La recepción técnica suele ser un tema que está estandarizado en los diferentes FRE, pero hay particularidades que es importante resaltar con el fin de entender mejor este proceso y qué variables pueden ser influyentes. Lo más relevante para destacar es que en el FRE Boyacá, se toman tres días para hacer la recepción técnica, debido a que es la encargada del FRE la que se encarga personalmente de hacer la recepción, ralentizando el proceso al volverlo unipersonal, esto no quiere decir que el talento humano relacionado al FRE no colabore, sino que el procedimiento de llenado de actas y revisión de calidad de los MME lo hace la encargada sola. Sin embargo, que esta recepción se haga en un periodo largo, no ha</w:t>
       </w:r>
     </w:p>
-    <w:bookmarkEnd w:id="208"/>
-    <w:bookmarkStart w:id="209" w:name="almacenamiento-e-inventario-de-mme"/>
+    <w:bookmarkEnd w:id="206"/>
+    <w:bookmarkStart w:id="207" w:name="almacenamiento-e-inventario-de-mme"/>
     <w:p>
       <w:pPr>
         <w:pStyle w:val="Heading3"/>
@@ -8762,8 +8748,8 @@
         <w:t xml:space="preserve">Almacenamiento e inventario de MME</w:t>
       </w:r>
     </w:p>
-    <w:bookmarkEnd w:id="209"/>
-    <w:bookmarkStart w:id="212" w:name="X655d72eb7072741882bb279aeb3b055e249ceb5"/>
+    <w:bookmarkEnd w:id="207"/>
+    <w:bookmarkStart w:id="210" w:name="X655d72eb7072741882bb279aeb3b055e249ceb5"/>
     <w:p>
       <w:pPr>
         <w:pStyle w:val="Heading3"/>
@@ -8801,7 +8787,7 @@
                     </pic:cNvPicPr>
                   </pic:nvPicPr>
                   <pic:blipFill>
-                    <a:blip r:embed="rId210"/>
+                    <a:blip r:embed="rId208"/>
                     <a:stretch>
                       <a:fillRect/>
                     </a:stretch>
@@ -8832,13 +8818,13 @@
       <w:pPr>
         <w:pStyle w:val="ImageCaption"/>
       </w:pPr>
-      <w:bookmarkStart w:id="211" w:name="fig70"/>
+      <w:bookmarkStart w:id="209" w:name="fig68"/>
       <w:r>
         <w:t xml:space="preserve">Figure </w:t>
       </w:r>
       <w:fldSimple w:instr="SEQ Figure \* ARABIC ">
         <w:r>
-          <w:t>70</w:t>
+          <w:t>68</w:t>
         </w:r>
       </w:fldSimple>
       <w:r>
@@ -8847,7 +8833,7 @@
       <w:r>
         <w:t xml:space="preserve"> </w:t>
       </w:r>
-      <w:bookmarkEnd w:id="211"/>
+      <w:bookmarkEnd w:id="209"/>
       <w:r>
         <w:t xml:space="preserve">Figura 8.7: Percepción de Colombia Compra Eficiente</w:t>
       </w:r>
@@ -9756,9 +9742,9 @@
         <w:t xml:space="preserve">percepción del personal.</w:t>
       </w:r>
     </w:p>
-    <w:bookmarkEnd w:id="212"/>
-    <w:bookmarkEnd w:id="213"/>
-    <w:bookmarkStart w:id="240" w:name="región-andina-sur"/>
+    <w:bookmarkEnd w:id="210"/>
+    <w:bookmarkEnd w:id="211"/>
+    <w:bookmarkStart w:id="238" w:name="región-andina-sur"/>
     <w:p>
       <w:pPr>
         <w:pStyle w:val="Heading2"/>
@@ -9776,7 +9762,7 @@
         <w:t xml:space="preserve">Región Andina Sur</w:t>
       </w:r>
     </w:p>
-    <w:bookmarkStart w:id="224" w:name="adquisición-venta-y-distribución-de-ro-1"/>
+    <w:bookmarkStart w:id="222" w:name="adquisición-venta-y-distribución-de-ro-1"/>
     <w:p>
       <w:pPr>
         <w:pStyle w:val="Heading3"/>
@@ -9831,7 +9817,7 @@
                     </pic:cNvPicPr>
                   </pic:nvPicPr>
                   <pic:blipFill>
-                    <a:blip r:embed="rId214"/>
+                    <a:blip r:embed="rId212"/>
                     <a:stretch>
                       <a:fillRect/>
                     </a:stretch>
@@ -9862,13 +9848,13 @@
       <w:pPr>
         <w:pStyle w:val="ImageCaption"/>
       </w:pPr>
-      <w:bookmarkStart w:id="215" w:name="fig71"/>
+      <w:bookmarkStart w:id="213" w:name="fig69"/>
       <w:r>
         <w:t xml:space="preserve">Figure </w:t>
       </w:r>
       <w:fldSimple w:instr="SEQ Figure \* ARABIC ">
         <w:r>
-          <w:t>71</w:t>
+          <w:t>69</w:t>
         </w:r>
       </w:fldSimple>
       <w:r>
@@ -9877,7 +9863,7 @@
       <w:r>
         <w:t xml:space="preserve"> </w:t>
       </w:r>
-      <w:bookmarkEnd w:id="215"/>
+      <w:bookmarkEnd w:id="213"/>
       <w:r>
         <w:t xml:space="preserve">Figura 8.8: Disponibilidad de recetarios oficiales en la región Andina sur</w:t>
       </w:r>
@@ -9919,7 +9905,7 @@
                     </pic:cNvPicPr>
                   </pic:nvPicPr>
                   <pic:blipFill>
-                    <a:blip r:embed="rId216"/>
+                    <a:blip r:embed="rId214"/>
                     <a:stretch>
                       <a:fillRect/>
                     </a:stretch>
@@ -9950,13 +9936,13 @@
       <w:pPr>
         <w:pStyle w:val="ImageCaption"/>
       </w:pPr>
-      <w:bookmarkStart w:id="217" w:name="fig72"/>
+      <w:bookmarkStart w:id="215" w:name="fig70"/>
       <w:r>
         <w:t xml:space="preserve">Figure </w:t>
       </w:r>
       <w:fldSimple w:instr="SEQ Figure \* ARABIC ">
         <w:r>
-          <w:t>72</w:t>
+          <w:t>70</w:t>
         </w:r>
       </w:fldSimple>
       <w:r>
@@ -9965,7 +9951,7 @@
       <w:r>
         <w:t xml:space="preserve"> </w:t>
       </w:r>
-      <w:bookmarkEnd w:id="217"/>
+      <w:bookmarkEnd w:id="215"/>
       <w:r>
         <w:t xml:space="preserve">Figura 8.9: Tiempos en la adquisición de los recetarios oficiales para cada FRE</w:t>
       </w:r>
@@ -10007,7 +9993,7 @@
                     </pic:cNvPicPr>
                   </pic:nvPicPr>
                   <pic:blipFill>
-                    <a:blip r:embed="rId218"/>
+                    <a:blip r:embed="rId216"/>
                     <a:stretch>
                       <a:fillRect/>
                     </a:stretch>
@@ -10038,13 +10024,13 @@
       <w:pPr>
         <w:pStyle w:val="ImageCaption"/>
       </w:pPr>
-      <w:bookmarkStart w:id="219" w:name="fig73"/>
+      <w:bookmarkStart w:id="217" w:name="fig71"/>
       <w:r>
         <w:t xml:space="preserve">Figure </w:t>
       </w:r>
       <w:fldSimple w:instr="SEQ Figure \* ARABIC ">
         <w:r>
-          <w:t>73</w:t>
+          <w:t>71</w:t>
         </w:r>
       </w:fldSimple>
       <w:r>
@@ -10053,7 +10039,7 @@
       <w:r>
         <w:t xml:space="preserve"> </w:t>
       </w:r>
-      <w:bookmarkEnd w:id="219"/>
+      <w:bookmarkEnd w:id="217"/>
       <w:r>
         <w:t xml:space="preserve">Figura 8.10: Porcentaje de ganancias que tiene cada FRE a partir de la venta de los recetarios oficiales</w:t>
       </w:r>
@@ -10095,7 +10081,7 @@
                     </pic:cNvPicPr>
                   </pic:nvPicPr>
                   <pic:blipFill>
-                    <a:blip r:embed="rId220"/>
+                    <a:blip r:embed="rId218"/>
                     <a:stretch>
                       <a:fillRect/>
                     </a:stretch>
@@ -10126,13 +10112,13 @@
       <w:pPr>
         <w:pStyle w:val="ImageCaption"/>
       </w:pPr>
-      <w:bookmarkStart w:id="221" w:name="fig74"/>
+      <w:bookmarkStart w:id="219" w:name="fig72"/>
       <w:r>
         <w:t xml:space="preserve">Figure </w:t>
       </w:r>
       <w:fldSimple w:instr="SEQ Figure \* ARABIC ">
         <w:r>
-          <w:t>74</w:t>
+          <w:t>72</w:t>
         </w:r>
       </w:fldSimple>
       <w:r>
@@ -10141,7 +10127,7 @@
       <w:r>
         <w:t xml:space="preserve"> </w:t>
       </w:r>
-      <w:bookmarkEnd w:id="221"/>
+      <w:bookmarkEnd w:id="219"/>
       <w:r>
         <w:t xml:space="preserve">Figura 8.11: Porcentaje de ingresos provenientes del Recetario oficial y conformidad respecto a la implementación del Recetario oficial electrónico (ROE)</w:t>
       </w:r>
@@ -10166,7 +10152,7 @@
                     </pic:cNvPicPr>
                   </pic:nvPicPr>
                   <pic:blipFill>
-                    <a:blip r:embed="rId222"/>
+                    <a:blip r:embed="rId220"/>
                     <a:stretch>
                       <a:fillRect/>
                     </a:stretch>
@@ -10197,13 +10183,13 @@
       <w:pPr>
         <w:pStyle w:val="ImageCaption"/>
       </w:pPr>
-      <w:bookmarkStart w:id="223" w:name="fig75"/>
+      <w:bookmarkStart w:id="221" w:name="fig73"/>
       <w:r>
         <w:t xml:space="preserve">Figure </w:t>
       </w:r>
       <w:fldSimple w:instr="SEQ Figure \* ARABIC ">
         <w:r>
-          <w:t>75</w:t>
+          <w:t>73</w:t>
         </w:r>
       </w:fldSimple>
       <w:r>
@@ -10212,7 +10198,7 @@
       <w:r>
         <w:t xml:space="preserve"> </w:t>
       </w:r>
-      <w:bookmarkEnd w:id="223"/>
+      <w:bookmarkEnd w:id="221"/>
       <w:r>
         <w:t xml:space="preserve">Figura 8.12: Porcentaje de los FRE que cuentan con ordenanza para definir el costo de los recetarios oficiales</w:t>
       </w:r>
@@ -10237,8 +10223,8 @@
         <w:t xml:space="preserve">exhibe el porcentaje de los territorios que cuentan con ordenanza para definir el costo de los recetarios oficiales.</w:t>
       </w:r>
     </w:p>
-    <w:bookmarkEnd w:id="224"/>
-    <w:bookmarkStart w:id="225" w:name="seguimiento-y-control-de-ro-1"/>
+    <w:bookmarkEnd w:id="222"/>
+    <w:bookmarkStart w:id="223" w:name="seguimiento-y-control-de-ro-1"/>
     <w:p>
       <w:pPr>
         <w:pStyle w:val="Heading3"/>
@@ -10272,8 +10258,8 @@
         <w:t xml:space="preserve">La mayoría de los entes territoriales cuentan con dos actividades principales para llevar el correcto seguimiento al uso de los recetarios. Estas actividades corresponden a la verificación en la base de datos de ventas de recetarios oficiales y las visitas de vigilancia a las instituciones o prestadores independientes. Estas actividades son un gran apoyo para la consolidación de esta información de manera periódica, además las visitas de vigilancia a las instituciones y prestadores independientes es la actividad de mayor impacto que gestionan los entes territoriales. A partir de lo anterior, la región Andina sur presenta un seguimiento cercano y un control efectivo, en cuanto al manejo de los recetarios.</w:t>
       </w:r>
     </w:p>
-    <w:bookmarkEnd w:id="225"/>
-    <w:bookmarkStart w:id="226" w:name="X161bf645a8ddbfd62e6c3b5999281b4edb216af"/>
+    <w:bookmarkEnd w:id="223"/>
+    <w:bookmarkStart w:id="224" w:name="X161bf645a8ddbfd62e6c3b5999281b4edb216af"/>
     <w:p>
       <w:pPr>
         <w:pStyle w:val="Heading3"/>
@@ -10307,8 +10293,8 @@
         <w:t xml:space="preserve">En este sentido, podría afirmarse que ningún departamento de la región Andina sur lleva a cabo la consolidación e inventario de la información comprendida en los recetarios oficiales que retornan al FRE de cada territorio. La razón principal por la que no se lleva a cabo este proceso internamente en el FRE es el escaso recurso humano.</w:t>
       </w:r>
     </w:p>
-    <w:bookmarkEnd w:id="226"/>
-    <w:bookmarkStart w:id="229" w:name="ruta-tecnológica.-1"/>
+    <w:bookmarkEnd w:id="224"/>
+    <w:bookmarkStart w:id="227" w:name="ruta-tecnológica.-1"/>
     <w:p>
       <w:pPr>
         <w:pStyle w:val="Heading3"/>
@@ -10514,7 +10500,7 @@
                     </pic:cNvPicPr>
                   </pic:nvPicPr>
                   <pic:blipFill>
-                    <a:blip r:embed="rId227"/>
+                    <a:blip r:embed="rId225"/>
                     <a:stretch>
                       <a:fillRect/>
                     </a:stretch>
@@ -10545,13 +10531,13 @@
       <w:pPr>
         <w:pStyle w:val="ImageCaption"/>
       </w:pPr>
-      <w:bookmarkStart w:id="228" w:name="fig76"/>
+      <w:bookmarkStart w:id="226" w:name="fig74"/>
       <w:r>
         <w:t xml:space="preserve">Figure </w:t>
       </w:r>
       <w:fldSimple w:instr="SEQ Figure \* ARABIC ">
         <w:r>
-          <w:t>76</w:t>
+          <w:t>74</w:t>
         </w:r>
       </w:fldSimple>
       <w:r>
@@ -10560,13 +10546,13 @@
       <w:r>
         <w:t xml:space="preserve"> </w:t>
       </w:r>
-      <w:bookmarkEnd w:id="228"/>
+      <w:bookmarkEnd w:id="226"/>
       <w:r>
         <w:t xml:space="preserve">Figura 8.13: Estado actual de la conexión a internet de los FRE de la región Andina Sur.</w:t>
       </w:r>
     </w:p>
-    <w:bookmarkEnd w:id="229"/>
-    <w:bookmarkStart w:id="232" w:name="proyección-de-compra-mme-1"/>
+    <w:bookmarkEnd w:id="227"/>
+    <w:bookmarkStart w:id="230" w:name="proyección-de-compra-mme-1"/>
     <w:p>
       <w:pPr>
         <w:pStyle w:val="Heading3"/>
@@ -10627,7 +10613,7 @@
                     </pic:cNvPicPr>
                   </pic:nvPicPr>
                   <pic:blipFill>
-                    <a:blip r:embed="rId230"/>
+                    <a:blip r:embed="rId228"/>
                     <a:stretch>
                       <a:fillRect/>
                     </a:stretch>
@@ -10658,13 +10644,13 @@
       <w:pPr>
         <w:pStyle w:val="ImageCaption"/>
       </w:pPr>
-      <w:bookmarkStart w:id="231" w:name="fig77"/>
+      <w:bookmarkStart w:id="229" w:name="fig75"/>
       <w:r>
         <w:t xml:space="preserve">Figure </w:t>
       </w:r>
       <w:fldSimple w:instr="SEQ Figure \* ARABIC ">
         <w:r>
-          <w:t>77</w:t>
+          <w:t>75</w:t>
         </w:r>
       </w:fldSimple>
       <w:r>
@@ -10673,7 +10659,7 @@
       <w:r>
         <w:t xml:space="preserve"> </w:t>
       </w:r>
-      <w:bookmarkEnd w:id="231"/>
+      <w:bookmarkEnd w:id="229"/>
       <w:r>
         <w:t xml:space="preserve">Figura 8.14: Percepción de los FRE de la región Andina Sur respecto a Colombia compra eficiente</w:t>
       </w:r>
@@ -10686,8 +10672,8 @@
         <w:t xml:space="preserve">Este indicador nos habla de la adecuada captación de parte de los FRE de está region hacia las capacitaciones en torno al manejo de la plataforma Colombia compra eficiente, que a nivel nacional es un aspecto necesario y útil para los FRE con poca experiencia.</w:t>
       </w:r>
     </w:p>
-    <w:bookmarkEnd w:id="232"/>
-    <w:bookmarkStart w:id="235" w:name="recepción-técnica.-1"/>
+    <w:bookmarkEnd w:id="230"/>
+    <w:bookmarkStart w:id="233" w:name="recepción-técnica.-1"/>
     <w:p>
       <w:pPr>
         <w:pStyle w:val="Heading3"/>
@@ -10742,7 +10728,7 @@
                     </pic:cNvPicPr>
                   </pic:nvPicPr>
                   <pic:blipFill>
-                    <a:blip r:embed="rId233"/>
+                    <a:blip r:embed="rId231"/>
                     <a:stretch>
                       <a:fillRect/>
                     </a:stretch>
@@ -10773,13 +10759,13 @@
       <w:pPr>
         <w:pStyle w:val="ImageCaption"/>
       </w:pPr>
-      <w:bookmarkStart w:id="234" w:name="fig78"/>
+      <w:bookmarkStart w:id="232" w:name="fig76"/>
       <w:r>
         <w:t xml:space="preserve">Figure </w:t>
       </w:r>
       <w:fldSimple w:instr="SEQ Figure \* ARABIC ">
         <w:r>
-          <w:t>78</w:t>
+          <w:t>76</w:t>
         </w:r>
       </w:fldSimple>
       <w:r>
@@ -10788,7 +10774,7 @@
       <w:r>
         <w:t xml:space="preserve"> </w:t>
       </w:r>
-      <w:bookmarkEnd w:id="234"/>
+      <w:bookmarkEnd w:id="232"/>
       <w:r>
         <w:t xml:space="preserve">Figura 8.15: Tiempo de recepción técnica y almacenamiento de los FRE en la región Andina Sur</w:t>
       </w:r>
@@ -10801,8 +10787,8 @@
         <w:t xml:space="preserve">Culminado el proceso de recepción de medicamentos y de asegurarse que la orden de compra está completa y conforme, se procede a realizar un acta de recepción, seguido del almacenamiento de los productos en el área dispuesta para ello.</w:t>
       </w:r>
     </w:p>
-    <w:bookmarkEnd w:id="235"/>
-    <w:bookmarkStart w:id="238" w:name="almacenamiento-e-inventario-de-mme-1"/>
+    <w:bookmarkEnd w:id="233"/>
+    <w:bookmarkStart w:id="236" w:name="almacenamiento-e-inventario-de-mme-1"/>
     <w:p>
       <w:pPr>
         <w:pStyle w:val="Heading3"/>
@@ -10840,7 +10826,7 @@
                     </pic:cNvPicPr>
                   </pic:nvPicPr>
                   <pic:blipFill>
-                    <a:blip r:embed="rId236"/>
+                    <a:blip r:embed="rId234"/>
                     <a:stretch>
                       <a:fillRect/>
                     </a:stretch>
@@ -10871,13 +10857,13 @@
       <w:pPr>
         <w:pStyle w:val="ImageCaption"/>
       </w:pPr>
-      <w:bookmarkStart w:id="237" w:name="fig79"/>
+      <w:bookmarkStart w:id="235" w:name="fig77"/>
       <w:r>
         <w:t xml:space="preserve">Figure </w:t>
       </w:r>
       <w:fldSimple w:instr="SEQ Figure \* ARABIC ">
         <w:r>
-          <w:t>79</w:t>
+          <w:t>77</w:t>
         </w:r>
       </w:fldSimple>
       <w:r>
@@ -10886,7 +10872,7 @@
       <w:r>
         <w:t xml:space="preserve"> </w:t>
       </w:r>
-      <w:bookmarkEnd w:id="237"/>
+      <w:bookmarkEnd w:id="235"/>
       <w:r>
         <w:t xml:space="preserve">Figura 8.16: Ponderación de procesos de adquisición en región Andina Sur</w:t>
       </w:r>
@@ -10947,8 +10933,8 @@
         <w:t xml:space="preserve">Por último, se comprende como oportunidad de mejora y seguimiento para el departamento del Huila la necesidad de revisar a detalle las existencias y manejo de productos considerados para el departamento de baja rotación los cuales se identifica un alto riesgo de vencimiento.</w:t>
       </w:r>
     </w:p>
-    <w:bookmarkEnd w:id="238"/>
-    <w:bookmarkStart w:id="239" w:name="X6b0d3cbe59f2e4485d35bea6be212c33d36f100"/>
+    <w:bookmarkEnd w:id="236"/>
+    <w:bookmarkStart w:id="237" w:name="X6b0d3cbe59f2e4485d35bea6be212c33d36f100"/>
     <w:p>
       <w:pPr>
         <w:pStyle w:val="Heading3"/>
@@ -10982,9 +10968,9 @@
         <w:t xml:space="preserve">Por otro lado, tenemos a los departamentos como Antioquia y Quindío, donde tienen filiales de droguerías que realizan la venta directa a pacientes, descentralizando esta función al FRE. Los mismos, se encargan de capacitar y hacer seguimiento a los establecimientos para evitar el desvìo de MME. Sin embargo, el departamento de Huila, el cual realiza la venta directa a pacientes, se encontró que los controles realizados para la venta directa a pacientes no se cumplen en la totalidad de las ventas, efecto que podría generar un aumento en las posibilidades de encontrar escenarios de fraude o desvíos.</w:t>
       </w:r>
     </w:p>
-    <w:bookmarkEnd w:id="239"/>
-    <w:bookmarkEnd w:id="240"/>
-    <w:bookmarkStart w:id="245" w:name="región-caribe"/>
+    <w:bookmarkEnd w:id="237"/>
+    <w:bookmarkEnd w:id="238"/>
+    <w:bookmarkStart w:id="243" w:name="región-caribe"/>
     <w:p>
       <w:pPr>
         <w:pStyle w:val="Heading2"/>
@@ -11022,7 +11008,7 @@
                     </pic:cNvPicPr>
                   </pic:nvPicPr>
                   <pic:blipFill>
-                    <a:blip r:embed="rId241"/>
+                    <a:blip r:embed="rId239"/>
                     <a:stretch>
                       <a:fillRect/>
                     </a:stretch>
@@ -11053,13 +11039,13 @@
       <w:pPr>
         <w:pStyle w:val="ImageCaption"/>
       </w:pPr>
-      <w:bookmarkStart w:id="242" w:name="fig80"/>
+      <w:bookmarkStart w:id="240" w:name="fig78"/>
       <w:r>
         <w:t xml:space="preserve">Figure </w:t>
       </w:r>
       <w:fldSimple w:instr="SEQ Figure \* ARABIC ">
         <w:r>
-          <w:t>80</w:t>
+          <w:t>78</w:t>
         </w:r>
       </w:fldSimple>
       <w:r>
@@ -11068,7 +11054,7 @@
       <w:r>
         <w:t xml:space="preserve"> </w:t>
       </w:r>
-      <w:bookmarkEnd w:id="242"/>
+      <w:bookmarkEnd w:id="240"/>
       <w:r>
         <w:t xml:space="preserve">Figura 8.17: Porcentaje de ganancias en el departamento para la region Caribe</w:t>
       </w:r>
@@ -11093,7 +11079,7 @@
                     </pic:cNvPicPr>
                   </pic:nvPicPr>
                   <pic:blipFill>
-                    <a:blip r:embed="rId243"/>
+                    <a:blip r:embed="rId241"/>
                     <a:stretch>
                       <a:fillRect/>
                     </a:stretch>
@@ -11124,13 +11110,13 @@
       <w:pPr>
         <w:pStyle w:val="ImageCaption"/>
       </w:pPr>
-      <w:bookmarkStart w:id="244" w:name="fig81"/>
+      <w:bookmarkStart w:id="242" w:name="fig79"/>
       <w:r>
         <w:t xml:space="preserve">Figure </w:t>
       </w:r>
       <w:fldSimple w:instr="SEQ Figure \* ARABIC ">
         <w:r>
-          <w:t>81</w:t>
+          <w:t>79</w:t>
         </w:r>
       </w:fldSimple>
       <w:r>
@@ -11139,7 +11125,7 @@
       <w:r>
         <w:t xml:space="preserve"> </w:t>
       </w:r>
-      <w:bookmarkEnd w:id="244"/>
+      <w:bookmarkEnd w:id="242"/>
       <w:r>
         <w:t xml:space="preserve">Figura 8.18: Tiempos de adquisición de recetarios en el departamento para la region Caribe</w:t>
       </w:r>
@@ -11240,8 +11226,8 @@
         <w:t xml:space="preserve">SUCRE</w:t>
       </w:r>
     </w:p>
-    <w:bookmarkEnd w:id="245"/>
-    <w:bookmarkStart w:id="250" w:name="región-orinoquía"/>
+    <w:bookmarkEnd w:id="243"/>
+    <w:bookmarkStart w:id="248" w:name="región-orinoquía"/>
     <w:p>
       <w:pPr>
         <w:pStyle w:val="Heading2"/>
@@ -11279,7 +11265,7 @@
                     </pic:cNvPicPr>
                   </pic:nvPicPr>
                   <pic:blipFill>
-                    <a:blip r:embed="rId246"/>
+                    <a:blip r:embed="rId244"/>
                     <a:stretch>
                       <a:fillRect/>
                     </a:stretch>
@@ -11310,13 +11296,13 @@
       <w:pPr>
         <w:pStyle w:val="ImageCaption"/>
       </w:pPr>
-      <w:bookmarkStart w:id="247" w:name="fig82"/>
+      <w:bookmarkStart w:id="245" w:name="fig80"/>
       <w:r>
         <w:t xml:space="preserve">Figure </w:t>
       </w:r>
       <w:fldSimple w:instr="SEQ Figure \* ARABIC ">
         <w:r>
-          <w:t>82</w:t>
+          <w:t>80</w:t>
         </w:r>
       </w:fldSimple>
       <w:r>
@@ -11325,7 +11311,7 @@
       <w:r>
         <w:t xml:space="preserve"> </w:t>
       </w:r>
-      <w:bookmarkEnd w:id="247"/>
+      <w:bookmarkEnd w:id="245"/>
       <w:r>
         <w:t xml:space="preserve">Figura 8.19: Porcentaje de ganancias en el departamento para la region Orinoquía</w:t>
       </w:r>
@@ -11350,7 +11336,7 @@
                     </pic:cNvPicPr>
                   </pic:nvPicPr>
                   <pic:blipFill>
-                    <a:blip r:embed="rId248"/>
+                    <a:blip r:embed="rId246"/>
                     <a:stretch>
                       <a:fillRect/>
                     </a:stretch>
@@ -11381,13 +11367,13 @@
       <w:pPr>
         <w:pStyle w:val="ImageCaption"/>
       </w:pPr>
-      <w:bookmarkStart w:id="249" w:name="fig83"/>
+      <w:bookmarkStart w:id="247" w:name="fig81"/>
       <w:r>
         <w:t xml:space="preserve">Figure </w:t>
       </w:r>
       <w:fldSimple w:instr="SEQ Figure \* ARABIC ">
         <w:r>
-          <w:t>83</w:t>
+          <w:t>81</w:t>
         </w:r>
       </w:fldSimple>
       <w:r>
@@ -11396,7 +11382,7 @@
       <w:r>
         <w:t xml:space="preserve"> </w:t>
       </w:r>
-      <w:bookmarkEnd w:id="249"/>
+      <w:bookmarkEnd w:id="247"/>
       <w:r>
         <w:t xml:space="preserve">Figura 8.20: Tiempos de adquisición de recetarios en el departamento para la region Orinoquía</w:t>
       </w:r>
@@ -11449,8 +11435,8 @@
         <w:t xml:space="preserve">VICHADA</w:t>
       </w:r>
     </w:p>
-    <w:bookmarkEnd w:id="250"/>
-    <w:bookmarkStart w:id="255" w:name="región-pacífica"/>
+    <w:bookmarkEnd w:id="248"/>
+    <w:bookmarkStart w:id="253" w:name="región-pacífica"/>
     <w:p>
       <w:pPr>
         <w:pStyle w:val="Heading2"/>
@@ -11488,7 +11474,7 @@
                     </pic:cNvPicPr>
                   </pic:nvPicPr>
                   <pic:blipFill>
-                    <a:blip r:embed="rId251"/>
+                    <a:blip r:embed="rId249"/>
                     <a:stretch>
                       <a:fillRect/>
                     </a:stretch>
@@ -11519,13 +11505,13 @@
       <w:pPr>
         <w:pStyle w:val="ImageCaption"/>
       </w:pPr>
-      <w:bookmarkStart w:id="252" w:name="fig84"/>
+      <w:bookmarkStart w:id="250" w:name="fig82"/>
       <w:r>
         <w:t xml:space="preserve">Figure </w:t>
       </w:r>
       <w:fldSimple w:instr="SEQ Figure \* ARABIC ">
         <w:r>
-          <w:t>84</w:t>
+          <w:t>82</w:t>
         </w:r>
       </w:fldSimple>
       <w:r>
@@ -11534,7 +11520,7 @@
       <w:r>
         <w:t xml:space="preserve"> </w:t>
       </w:r>
-      <w:bookmarkEnd w:id="252"/>
+      <w:bookmarkEnd w:id="250"/>
       <w:r>
         <w:t xml:space="preserve">Figura 8.21: Porcentaje de ganancias en el departamento para la region Pacífica</w:t>
       </w:r>
@@ -11559,7 +11545,7 @@
                     </pic:cNvPicPr>
                   </pic:nvPicPr>
                   <pic:blipFill>
-                    <a:blip r:embed="rId253"/>
+                    <a:blip r:embed="rId251"/>
                     <a:stretch>
                       <a:fillRect/>
                     </a:stretch>
@@ -11590,13 +11576,13 @@
       <w:pPr>
         <w:pStyle w:val="ImageCaption"/>
       </w:pPr>
-      <w:bookmarkStart w:id="254" w:name="fig85"/>
+      <w:bookmarkStart w:id="252" w:name="fig83"/>
       <w:r>
         <w:t xml:space="preserve">Figure </w:t>
       </w:r>
       <w:fldSimple w:instr="SEQ Figure \* ARABIC ">
         <w:r>
-          <w:t>85</w:t>
+          <w:t>83</w:t>
         </w:r>
       </w:fldSimple>
       <w:r>
@@ -11605,7 +11591,7 @@
       <w:r>
         <w:t xml:space="preserve"> </w:t>
       </w:r>
-      <w:bookmarkEnd w:id="254"/>
+      <w:bookmarkEnd w:id="252"/>
       <w:r>
         <w:t xml:space="preserve">Figura 8.22: Tiempos de adquisición de recetarios en el departamento para la region Pacífica</w:t>
       </w:r>
@@ -11658,9 +11644,9 @@
         <w:t xml:space="preserve">VALLE DEL CAUCA</w:t>
       </w:r>
     </w:p>
-    <w:bookmarkEnd w:id="255"/>
-    <w:bookmarkEnd w:id="256"/>
-    <w:bookmarkStart w:id="257" w:name="lineamientos-y-recomendaciones-generales"/>
+    <w:bookmarkEnd w:id="253"/>
+    <w:bookmarkEnd w:id="254"/>
+    <w:bookmarkStart w:id="255" w:name="lineamientos-y-recomendaciones-generales"/>
     <w:p>
       <w:pPr>
         <w:pStyle w:val="Heading1"/>
@@ -11678,8 +11664,8 @@
         <w:t xml:space="preserve">Lineamientos y Recomendaciones Generales</w:t>
       </w:r>
     </w:p>
-    <w:bookmarkEnd w:id="257"/>
-    <w:bookmarkStart w:id="258" w:name="glosario"/>
+    <w:bookmarkEnd w:id="255"/>
+    <w:bookmarkStart w:id="256" w:name="glosario"/>
     <w:p>
       <w:pPr>
         <w:pStyle w:val="Heading1"/>
@@ -12030,8 +12016,8 @@
         <w:t xml:space="preserve">: Es la modalidad en la cual se autoriza a los FRE a prestarse entre ellos medicamentos monopolio del Estado sin la necesidad de la autorización del FNE, con el fin de suplir los riesgos de desabastecimiento que hubiere a lugar y dar rotación a medicamentos que estén próximos a vencerse.</w:t>
       </w:r>
     </w:p>
-    <w:bookmarkEnd w:id="258"/>
-    <w:bookmarkStart w:id="260" w:name="créditos"/>
+    <w:bookmarkEnd w:id="256"/>
+    <w:bookmarkStart w:id="258" w:name="créditos"/>
     <w:p>
       <w:pPr>
         <w:pStyle w:val="Heading1"/>
@@ -12040,7 +12026,7 @@
         <w:t xml:space="preserve">Créditos</w:t>
       </w:r>
     </w:p>
-    <w:bookmarkStart w:id="259" w:name="grupo-desarrollador"/>
+    <w:bookmarkStart w:id="257" w:name="grupo-desarrollador"/>
     <w:p>
       <w:pPr>
         <w:pStyle w:val="Heading3"/>
@@ -12124,25 +12110,99 @@
         <w:t xml:space="preserve"> </w:t>
       </w:r>
     </w:p>
+    <w:bookmarkEnd w:id="257"/>
+    <w:bookmarkEnd w:id="258"/>
+    <w:bookmarkStart w:id="264" w:name="referencias"/>
+    <w:p>
+      <w:pPr>
+        <w:pStyle w:val="Heading1"/>
+      </w:pPr>
+      <w:r>
+        <w:t xml:space="preserve">Referencias</w:t>
+      </w:r>
+    </w:p>
+    <w:bookmarkStart w:id="263" w:name="refs"/>
+    <w:bookmarkStart w:id="259" w:name="ref-Silver2017"/>
+    <w:p>
+      <w:pPr>
+        <w:pStyle w:val="Bibliography"/>
+      </w:pPr>
+      <w:r>
+        <w:t xml:space="preserve">1.</w:t>
+      </w:r>
+      <w:r>
+        <w:t xml:space="preserve"> </w:t>
+      </w:r>
+      <w:r>
+        <w:t xml:space="preserve">	</w:t>
+      </w:r>
+      <w:r>
+        <w:t xml:space="preserve">Silver EA., Pyke DF., Thomas DA.</w:t>
+      </w:r>
+      <w:r>
+        <w:t xml:space="preserve"> </w:t>
+      </w:r>
+      <w:r>
+        <w:t xml:space="preserve">Inventory and Production Management in Supply Chains</w:t>
+      </w:r>
+      <w:r>
+        <w:t xml:space="preserve">. 4ed edición. Boca Raton, FL, USA: CRC Press; 2017.</w:t>
+      </w:r>
+    </w:p>
     <w:bookmarkEnd w:id="259"/>
+    <w:bookmarkStart w:id="260" w:name="X4e956815ca1199d73a39485c932e7d8485463a0"/>
+    <w:p>
+      <w:pPr>
+        <w:pStyle w:val="Bibliography"/>
+      </w:pPr>
+      <w:r>
+        <w:t xml:space="preserve">2.</w:t>
+      </w:r>
+      <w:r>
+        <w:t xml:space="preserve"> </w:t>
+      </w:r>
+      <w:r>
+        <w:t xml:space="preserve">	</w:t>
+      </w:r>
+      <w:r>
+        <w:t xml:space="preserve">Ministerio de Salud y Protección Social.</w:t>
+      </w:r>
+      <w:r>
+        <w:t xml:space="preserve"> </w:t>
+      </w:r>
+      <w:r>
+        <w:t xml:space="preserve">Resoluci</w:t>
+      </w:r>
+      <w:r>
+        <w:t xml:space="preserve">ó</w:t>
+      </w:r>
+      <w:r>
+        <w:t xml:space="preserve">n 1403 de 2007. Por la cual se determina el Modelo de Gesti</w:t>
+      </w:r>
+      <w:r>
+        <w:t xml:space="preserve">ó</w:t>
+      </w:r>
+      <w:r>
+        <w:t xml:space="preserve">n del Servicio Farmac</w:t>
+      </w:r>
+      <w:r>
+        <w:t xml:space="preserve">é</w:t>
+      </w:r>
+      <w:r>
+        <w:t xml:space="preserve">utico, se adopta el Manual de Condiciones Esenciales y Procedimientos y se dictan otras disposiciones</w:t>
+      </w:r>
+      <w:r>
+        <w:t xml:space="preserve">. 2007.</w:t>
+      </w:r>
+    </w:p>
     <w:bookmarkEnd w:id="260"/>
-    <w:bookmarkStart w:id="266" w:name="referencias"/>
-    <w:p>
-      <w:pPr>
-        <w:pStyle w:val="Heading1"/>
-      </w:pPr>
-      <w:r>
-        <w:t xml:space="preserve">Referencias</w:t>
-      </w:r>
-    </w:p>
-    <w:bookmarkStart w:id="265" w:name="refs"/>
-    <w:bookmarkStart w:id="261" w:name="ref-Silver2017"/>
+    <w:bookmarkStart w:id="261" w:name="ref-HernandezVera2017"/>
     <w:p>
       <w:pPr>
         <w:pStyle w:val="Bibliography"/>
       </w:pPr>
       <w:r>
-        <w:t xml:space="preserve">1.</w:t>
+        <w:t xml:space="preserve">3.</w:t>
       </w:r>
       <w:r>
         <w:t xml:space="preserve"> </w:t>
@@ -12151,26 +12211,50 @@
         <w:t xml:space="preserve">	</w:t>
       </w:r>
       <w:r>
-        <w:t xml:space="preserve">Silver EA., Pyke DF., Thomas DA.</w:t>
-      </w:r>
-      <w:r>
-        <w:t xml:space="preserve"> </w:t>
-      </w:r>
-      <w:r>
-        <w:t xml:space="preserve">Inventory and Production Management in Supply Chains</w:t>
-      </w:r>
-      <w:r>
-        <w:t xml:space="preserve">. 4ed edición. Boca Raton, FL, USA: CRC Press; 2017.</w:t>
+        <w:t xml:space="preserve">Hernandez Vera EF., Rosas Camargo LA.</w:t>
+      </w:r>
+      <w:r>
+        <w:t xml:space="preserve"> </w:t>
+      </w:r>
+      <w:r>
+        <w:t xml:space="preserve">Dise</w:t>
+      </w:r>
+      <w:r>
+        <w:t xml:space="preserve">ñ</w:t>
+      </w:r>
+      <w:r>
+        <w:t xml:space="preserve">o de los procesos administrativos del servicio farmac</w:t>
+      </w:r>
+      <w:r>
+        <w:t xml:space="preserve">é</w:t>
+      </w:r>
+      <w:r>
+        <w:t xml:space="preserve">utico del Hospital Regional de Sogamoso E.S.E.</w:t>
+      </w:r>
+      <w:r>
+        <w:t xml:space="preserve"> Tesis doctoral, Universidad Pedag</w:t>
+      </w:r>
+      <w:r>
+        <w:t xml:space="preserve">ó</w:t>
+      </w:r>
+      <w:r>
+        <w:t xml:space="preserve">gica y Tecnol</w:t>
+      </w:r>
+      <w:r>
+        <w:t xml:space="preserve">ó</w:t>
+      </w:r>
+      <w:r>
+        <w:t xml:space="preserve">gica de Colombia (UPTC), 2017.</w:t>
       </w:r>
     </w:p>
     <w:bookmarkEnd w:id="261"/>
-    <w:bookmarkStart w:id="262" w:name="X4e956815ca1199d73a39485c932e7d8485463a0"/>
+    <w:bookmarkStart w:id="262" w:name="ref-MSPS1479-2006"/>
     <w:p>
       <w:pPr>
         <w:pStyle w:val="Bibliography"/>
       </w:pPr>
       <w:r>
-        <w:t xml:space="preserve">2.</w:t>
+        <w:t xml:space="preserve">4.</w:t>
       </w:r>
       <w:r>
         <w:t xml:space="preserve"> </w:t>
@@ -12179,7 +12263,7 @@
         <w:t xml:space="preserve">	</w:t>
       </w:r>
       <w:r>
-        <w:t xml:space="preserve">Ministerio de Salud y Protección Social.</w:t>
+        <w:t xml:space="preserve">Ministerio de la Protección Social.</w:t>
       </w:r>
       <w:r>
         <w:t xml:space="preserve"> </w:t>
@@ -12191,137 +12275,39 @@
         <w:t xml:space="preserve">ó</w:t>
       </w:r>
       <w:r>
-        <w:t xml:space="preserve">n 1403 de 2007. Por la cual se determina el Modelo de Gesti</w:t>
+        <w:t xml:space="preserve">n 1479 de 2006 de Ministerio de Protecci</w:t>
       </w:r>
       <w:r>
         <w:t xml:space="preserve">ó</w:t>
       </w:r>
       <w:r>
-        <w:t xml:space="preserve">n del Servicio Farmac</w:t>
-      </w:r>
-      <w:r>
-        <w:t xml:space="preserve">é</w:t>
-      </w:r>
-      <w:r>
-        <w:t xml:space="preserve">utico, se adopta el Manual de Condiciones Esenciales y Procedimientos y se dictan otras disposiciones</w:t>
-      </w:r>
-      <w:r>
-        <w:t xml:space="preserve">. 2007.</w:t>
+        <w:t xml:space="preserve">n Social: Por la cual se expiden normas para la creaci</w:t>
+      </w:r>
+      <w:r>
+        <w:t xml:space="preserve">ó</w:t>
+      </w:r>
+      <w:r>
+        <w:t xml:space="preserve">n y funcionamiento de los fondos rotatorios de estupefacientes, de las secretar</w:t>
+      </w:r>
+      <w:r>
+        <w:t xml:space="preserve">í</w:t>
+      </w:r>
+      <w:r>
+        <w:t xml:space="preserve">as, institutos o direcciones departamentales de salud y dem</w:t>
+      </w:r>
+      <w:r>
+        <w:t xml:space="preserve">á</w:t>
+      </w:r>
+      <w:r>
+        <w:t xml:space="preserve">s disposic</w:t>
+      </w:r>
+      <w:r>
+        <w:t xml:space="preserve">. 2006.</w:t>
       </w:r>
     </w:p>
     <w:bookmarkEnd w:id="262"/>
-    <w:bookmarkStart w:id="263" w:name="ref-HernandezVera2017"/>
-    <w:p>
-      <w:pPr>
-        <w:pStyle w:val="Bibliography"/>
-      </w:pPr>
-      <w:r>
-        <w:t xml:space="preserve">3.</w:t>
-      </w:r>
-      <w:r>
-        <w:t xml:space="preserve"> </w:t>
-      </w:r>
-      <w:r>
-        <w:t xml:space="preserve">	</w:t>
-      </w:r>
-      <w:r>
-        <w:t xml:space="preserve">Hernandez Vera EF., Rosas Camargo LA.</w:t>
-      </w:r>
-      <w:r>
-        <w:t xml:space="preserve"> </w:t>
-      </w:r>
-      <w:r>
-        <w:t xml:space="preserve">Dise</w:t>
-      </w:r>
-      <w:r>
-        <w:t xml:space="preserve">ñ</w:t>
-      </w:r>
-      <w:r>
-        <w:t xml:space="preserve">o de los procesos administrativos del servicio farmac</w:t>
-      </w:r>
-      <w:r>
-        <w:t xml:space="preserve">é</w:t>
-      </w:r>
-      <w:r>
-        <w:t xml:space="preserve">utico del Hospital Regional de Sogamoso E.S.E.</w:t>
-      </w:r>
-      <w:r>
-        <w:t xml:space="preserve"> Tesis doctoral, Universidad Pedag</w:t>
-      </w:r>
-      <w:r>
-        <w:t xml:space="preserve">ó</w:t>
-      </w:r>
-      <w:r>
-        <w:t xml:space="preserve">gica y Tecnol</w:t>
-      </w:r>
-      <w:r>
-        <w:t xml:space="preserve">ó</w:t>
-      </w:r>
-      <w:r>
-        <w:t xml:space="preserve">gica de Colombia (UPTC), 2017.</w:t>
-      </w:r>
-    </w:p>
     <w:bookmarkEnd w:id="263"/>
-    <w:bookmarkStart w:id="264" w:name="ref-MSPS1479-2006"/>
-    <w:p>
-      <w:pPr>
-        <w:pStyle w:val="Bibliography"/>
-      </w:pPr>
-      <w:r>
-        <w:t xml:space="preserve">4.</w:t>
-      </w:r>
-      <w:r>
-        <w:t xml:space="preserve"> </w:t>
-      </w:r>
-      <w:r>
-        <w:t xml:space="preserve">	</w:t>
-      </w:r>
-      <w:r>
-        <w:t xml:space="preserve">Ministerio de la Protección Social.</w:t>
-      </w:r>
-      <w:r>
-        <w:t xml:space="preserve"> </w:t>
-      </w:r>
-      <w:r>
-        <w:t xml:space="preserve">Resoluci</w:t>
-      </w:r>
-      <w:r>
-        <w:t xml:space="preserve">ó</w:t>
-      </w:r>
-      <w:r>
-        <w:t xml:space="preserve">n 1479 de 2006 de Ministerio de Protecci</w:t>
-      </w:r>
-      <w:r>
-        <w:t xml:space="preserve">ó</w:t>
-      </w:r>
-      <w:r>
-        <w:t xml:space="preserve">n Social: Por la cual se expiden normas para la creaci</w:t>
-      </w:r>
-      <w:r>
-        <w:t xml:space="preserve">ó</w:t>
-      </w:r>
-      <w:r>
-        <w:t xml:space="preserve">n y funcionamiento de los fondos rotatorios de estupefacientes, de las secretar</w:t>
-      </w:r>
-      <w:r>
-        <w:t xml:space="preserve">í</w:t>
-      </w:r>
-      <w:r>
-        <w:t xml:space="preserve">as, institutos o direcciones departamentales de salud y dem</w:t>
-      </w:r>
-      <w:r>
-        <w:t xml:space="preserve">á</w:t>
-      </w:r>
-      <w:r>
-        <w:t xml:space="preserve">s disposic</w:t>
-      </w:r>
-      <w:r>
-        <w:t xml:space="preserve">. 2006.</w:t>
-      </w:r>
-    </w:p>
     <w:bookmarkEnd w:id="264"/>
-    <w:bookmarkEnd w:id="265"/>
-    <w:bookmarkEnd w:id="266"/>
     <w:sectPr/>
   </w:body>
 </w:document>

</xml_diff>

<commit_message>
Cambio de gráficos de 2021 - 04 - 10
</commit_message>
<xml_diff>
--- a/reports/Libro/docs/InformeFinal.docx
+++ b/reports/Libro/docs/InformeFinal.docx
@@ -1946,7 +1946,7 @@
     </w:p>
     <w:bookmarkEnd w:id="41"/>
     <w:bookmarkEnd w:id="42"/>
-    <w:bookmarkStart w:id="87" w:name="recetarios-oficiales"/>
+    <w:bookmarkStart w:id="86" w:name="recetarios-oficiales"/>
     <w:p>
       <w:pPr>
         <w:pStyle w:val="Heading1"/>
@@ -3167,7 +3167,7 @@
       </w:r>
     </w:p>
     <w:bookmarkEnd w:id="68"/>
-    <w:bookmarkStart w:id="81" w:name="características-de-los-recetarios"/>
+    <w:bookmarkStart w:id="80" w:name="características-de-los-recetarios"/>
     <w:p>
       <w:pPr>
         <w:pStyle w:val="Heading2"/>
@@ -3707,14 +3707,14 @@
     </w:p>
     <w:p>
       <w:pPr>
-        <w:pStyle w:val="CaptionedFigure"/>
+        <w:pStyle w:val="BodyText"/>
       </w:pPr>
       <w:r>
         <w:drawing>
           <wp:inline>
             <wp:extent cx="5334000" cy="3809999"/>
             <wp:effectExtent b="0" l="0" r="0" t="0"/>
-            <wp:docPr descr="Figura 5.18: Medidas de seguridad en almacenamiento de recetarios" title="" id="1" name="Picture"/>
+            <wp:docPr descr="" title="" id="1" name="Picture"/>
             <a:graphic>
               <a:graphicData uri="http://schemas.openxmlformats.org/drawingml/2006/picture">
                 <pic:pic>
@@ -3754,30 +3754,6 @@
     </w:p>
     <w:p>
       <w:pPr>
-        <w:pStyle w:val="ImageCaption"/>
-      </w:pPr>
-      <w:bookmarkStart w:id="80" w:name="fig21"/>
-      <w:r>
-        <w:t xml:space="preserve">Figure </w:t>
-      </w:r>
-      <w:fldSimple w:instr="SEQ Figure \* ARABIC ">
-        <w:r>
-          <w:t>21</w:t>
-        </w:r>
-      </w:fldSimple>
-      <w:r>
-        <w:t xml:space="preserve">:</w:t>
-      </w:r>
-      <w:r>
-        <w:t xml:space="preserve"> </w:t>
-      </w:r>
-      <w:bookmarkEnd w:id="80"/>
-      <w:r>
-        <w:t xml:space="preserve">Figura 5.18: Medidas de seguridad en almacenamiento de recetarios</w:t>
-      </w:r>
-    </w:p>
-    <w:p>
-      <w:pPr>
         <w:pStyle w:val="BodyText"/>
       </w:pPr>
       <w:r>
@@ -3829,7 +3805,7 @@
         <w:t xml:space="preserve"> </w:t>
       </w:r>
       <w:r>
-        <w:t xml:space="preserve">5.18</w:t>
+        <w:t xml:space="preserve">??</w:t>
       </w:r>
       <w:r>
         <w:t xml:space="preserve"> </w:t>
@@ -3854,8 +3830,8 @@
         <w:t xml:space="preserve">Además de lo anterior, existen 3 departamentos que realizan un inventario físico diario aumentado la seguridad y trazabilidad de la rotación de los recetarios. Este inventario físico está relacionado con… __</w:t>
       </w:r>
     </w:p>
-    <w:bookmarkEnd w:id="81"/>
-    <w:bookmarkStart w:id="86" w:name="recetario-oficial-electrónico"/>
+    <w:bookmarkEnd w:id="80"/>
+    <w:bookmarkStart w:id="85" w:name="recetario-oficial-electrónico"/>
     <w:p>
       <w:pPr>
         <w:pStyle w:val="Heading2"/>
@@ -3884,7 +3860,7 @@
         <w:t xml:space="preserve"> </w:t>
       </w:r>
       <w:r>
-        <w:t xml:space="preserve">5.19</w:t>
+        <w:t xml:space="preserve">5.18</w:t>
       </w:r>
       <w:r>
         <w:t xml:space="preserve">, más del 50% de los FRE del país tienen una opinión favorable acerca del ROE, ya que según la información recopilada, los encargados de los diferentes FRE piensan que podría ser una herramienta que brinde amyor seguimiento, trazabilidad y seguridad a las prescripciones de MME, además del ahorro de papel y de espacio de almacenamiento en las bodegas que sería liberado.</w:t>
@@ -3899,7 +3875,7 @@
           <wp:inline>
             <wp:extent cx="5334000" cy="3556000"/>
             <wp:effectExtent b="0" l="0" r="0" t="0"/>
-            <wp:docPr descr="Figura 5.19: Opinión sobre la implementación del Recetario Oficial Electrónico (ROE)" title="" id="1" name="Picture"/>
+            <wp:docPr descr="Figura 5.18: Opinión sobre la implementación del Recetario Oficial Electrónico (ROE)" title="" id="1" name="Picture"/>
             <a:graphic>
               <a:graphicData uri="http://schemas.openxmlformats.org/drawingml/2006/picture">
                 <pic:pic>
@@ -3910,7 +3886,7 @@
                     </pic:cNvPicPr>
                   </pic:nvPicPr>
                   <pic:blipFill>
-                    <a:blip r:embed="rId82"/>
+                    <a:blip r:embed="rId81"/>
                     <a:stretch>
                       <a:fillRect/>
                     </a:stretch>
@@ -3941,13 +3917,13 @@
       <w:pPr>
         <w:pStyle w:val="ImageCaption"/>
       </w:pPr>
-      <w:bookmarkStart w:id="83" w:name="fig22"/>
+      <w:bookmarkStart w:id="82" w:name="fig21"/>
       <w:r>
         <w:t xml:space="preserve">Figure </w:t>
       </w:r>
       <w:fldSimple w:instr="SEQ Figure \* ARABIC ">
         <w:r>
-          <w:t>22</w:t>
+          <w:t>21</w:t>
         </w:r>
       </w:fldSimple>
       <w:r>
@@ -3956,9 +3932,9 @@
       <w:r>
         <w:t xml:space="preserve"> </w:t>
       </w:r>
-      <w:bookmarkEnd w:id="83"/>
-      <w:r>
-        <w:t xml:space="preserve">Figura 5.19: Opinión sobre la implementación del Recetario Oficial Electrónico (ROE)</w:t>
+      <w:bookmarkEnd w:id="82"/>
+      <w:r>
+        <w:t xml:space="preserve">Figura 5.18: Opinión sobre la implementación del Recetario Oficial Electrónico (ROE)</w:t>
       </w:r>
     </w:p>
     <w:p>
@@ -3980,7 +3956,7 @@
         <w:t xml:space="preserve"> </w:t>
       </w:r>
       <w:r>
-        <w:t xml:space="preserve">5.20</w:t>
+        <w:t xml:space="preserve">5.19</w:t>
       </w:r>
       <w:r>
         <w:t xml:space="preserve"> </w:t>
@@ -3998,7 +3974,7 @@
           <wp:inline>
             <wp:extent cx="5334000" cy="4000500"/>
             <wp:effectExtent b="0" l="0" r="0" t="0"/>
-            <wp:docPr descr="Figura 5.20: Tiempo de demora en la venta de recetarios oficiales a clientes" title="" id="1" name="Picture"/>
+            <wp:docPr descr="Figura 5.19: Tiempo de demora en la venta de recetarios oficiales a clientes" title="" id="1" name="Picture"/>
             <a:graphic>
               <a:graphicData uri="http://schemas.openxmlformats.org/drawingml/2006/picture">
                 <pic:pic>
@@ -4009,7 +3985,7 @@
                     </pic:cNvPicPr>
                   </pic:nvPicPr>
                   <pic:blipFill>
-                    <a:blip r:embed="rId84"/>
+                    <a:blip r:embed="rId83"/>
                     <a:stretch>
                       <a:fillRect/>
                     </a:stretch>
@@ -4040,13 +4016,13 @@
       <w:pPr>
         <w:pStyle w:val="ImageCaption"/>
       </w:pPr>
-      <w:bookmarkStart w:id="85" w:name="fig23"/>
+      <w:bookmarkStart w:id="84" w:name="fig22"/>
       <w:r>
         <w:t xml:space="preserve">Figure </w:t>
       </w:r>
       <w:fldSimple w:instr="SEQ Figure \* ARABIC ">
         <w:r>
-          <w:t>23</w:t>
+          <w:t>22</w:t>
         </w:r>
       </w:fldSimple>
       <w:r>
@@ -4055,14 +4031,14 @@
       <w:r>
         <w:t xml:space="preserve"> </w:t>
       </w:r>
-      <w:bookmarkEnd w:id="85"/>
-      <w:r>
-        <w:t xml:space="preserve">Figura 5.20: Tiempo de demora en la venta de recetarios oficiales a clientes</w:t>
-      </w:r>
-    </w:p>
+      <w:bookmarkEnd w:id="84"/>
+      <w:r>
+        <w:t xml:space="preserve">Figura 5.19: Tiempo de demora en la venta de recetarios oficiales a clientes</w:t>
+      </w:r>
+    </w:p>
+    <w:bookmarkEnd w:id="85"/>
     <w:bookmarkEnd w:id="86"/>
-    <w:bookmarkEnd w:id="87"/>
-    <w:bookmarkStart w:id="149" w:name="manejo-de-medicamentos"/>
+    <w:bookmarkStart w:id="148" w:name="manejo-de-medicamentos"/>
     <w:p>
       <w:pPr>
         <w:pStyle w:val="Heading1"/>
@@ -4080,7 +4056,7 @@
         <w:t xml:space="preserve">Manejo de Medicamentos</w:t>
       </w:r>
     </w:p>
-    <w:bookmarkStart w:id="109" w:name="adquisición-de-mme-por-parte-del-fre"/>
+    <w:bookmarkStart w:id="108" w:name="adquisición-de-mme-por-parte-del-fre"/>
     <w:p>
       <w:pPr>
         <w:pStyle w:val="Heading2"/>
@@ -4113,6 +4089,59 @@
                 <pic:pic>
                   <pic:nvPicPr>
                     <pic:cNvPr descr="InformeFinal_files/figure-docx/HerramientasManejoInventarios-1.png" id="0" name="Picture"/>
+                    <pic:cNvPicPr>
+                      <a:picLocks noChangeArrowheads="1" noChangeAspect="1"/>
+                    </pic:cNvPicPr>
+                  </pic:nvPicPr>
+                  <pic:blipFill>
+                    <a:blip r:embed="rId87"/>
+                    <a:stretch>
+                      <a:fillRect/>
+                    </a:stretch>
+                  </pic:blipFill>
+                  <pic:spPr bwMode="auto">
+                    <a:xfrm>
+                      <a:off x="0" y="0"/>
+                      <a:ext cx="5334000" cy="3809999"/>
+                    </a:xfrm>
+                    <a:prstGeom prst="rect">
+                      <a:avLst/>
+                    </a:prstGeom>
+                    <a:noFill/>
+                    <a:ln w="9525">
+                      <a:noFill/>
+                      <a:headEnd/>
+                      <a:tailEnd/>
+                    </a:ln>
+                  </pic:spPr>
+                </pic:pic>
+              </a:graphicData>
+            </a:graphic>
+          </wp:inline>
+        </w:drawing>
+      </w:r>
+      <w:r>
+        <w:t xml:space="preserve"> </w:t>
+      </w:r>
+      <w:r>
+        <w:t xml:space="preserve">Eliminar o cambiar reformar !!</w:t>
+      </w:r>
+    </w:p>
+    <w:p>
+      <w:pPr>
+        <w:pStyle w:val="CaptionedFigure"/>
+      </w:pPr>
+      <w:r>
+        <w:drawing>
+          <wp:inline>
+            <wp:extent cx="5334000" cy="3809999"/>
+            <wp:effectExtent b="0" l="0" r="0" t="0"/>
+            <wp:docPr descr="Figura 6.2: Herramientas en el manejo de inventarios (detallado)" title="" id="1" name="Picture"/>
+            <a:graphic>
+              <a:graphicData uri="http://schemas.openxmlformats.org/drawingml/2006/picture">
+                <pic:pic>
+                  <pic:nvPicPr>
+                    <pic:cNvPr descr="InformeFinal_files/figure-docx/HerramientasManejoInventarios1-1.png" id="0" name="Picture"/>
                     <pic:cNvPicPr>
                       <a:picLocks noChangeArrowheads="1" noChangeAspect="1"/>
                     </pic:cNvPicPr>
@@ -4144,71 +4173,18 @@
           </wp:inline>
         </w:drawing>
       </w:r>
-      <w:r>
-        <w:t xml:space="preserve"> </w:t>
-      </w:r>
-      <w:r>
-        <w:t xml:space="preserve">Eliminar o cambiar reformar !!</w:t>
-      </w:r>
-    </w:p>
-    <w:p>
-      <w:pPr>
-        <w:pStyle w:val="CaptionedFigure"/>
-      </w:pPr>
-      <w:r>
-        <w:drawing>
-          <wp:inline>
-            <wp:extent cx="5334000" cy="3809999"/>
-            <wp:effectExtent b="0" l="0" r="0" t="0"/>
-            <wp:docPr descr="Figura 6.2: Herramientas en el manejo de inventarios (detallado)" title="" id="1" name="Picture"/>
-            <a:graphic>
-              <a:graphicData uri="http://schemas.openxmlformats.org/drawingml/2006/picture">
-                <pic:pic>
-                  <pic:nvPicPr>
-                    <pic:cNvPr descr="InformeFinal_files/figure-docx/HerramientasManejoInventarios1-1.png" id="0" name="Picture"/>
-                    <pic:cNvPicPr>
-                      <a:picLocks noChangeArrowheads="1" noChangeAspect="1"/>
-                    </pic:cNvPicPr>
-                  </pic:nvPicPr>
-                  <pic:blipFill>
-                    <a:blip r:embed="rId89"/>
-                    <a:stretch>
-                      <a:fillRect/>
-                    </a:stretch>
-                  </pic:blipFill>
-                  <pic:spPr bwMode="auto">
-                    <a:xfrm>
-                      <a:off x="0" y="0"/>
-                      <a:ext cx="5334000" cy="3809999"/>
-                    </a:xfrm>
-                    <a:prstGeom prst="rect">
-                      <a:avLst/>
-                    </a:prstGeom>
-                    <a:noFill/>
-                    <a:ln w="9525">
-                      <a:noFill/>
-                      <a:headEnd/>
-                      <a:tailEnd/>
-                    </a:ln>
-                  </pic:spPr>
-                </pic:pic>
-              </a:graphicData>
-            </a:graphic>
-          </wp:inline>
-        </w:drawing>
-      </w:r>
     </w:p>
     <w:p>
       <w:pPr>
         <w:pStyle w:val="ImageCaption"/>
       </w:pPr>
-      <w:bookmarkStart w:id="90" w:name="fig24"/>
+      <w:bookmarkStart w:id="89" w:name="fig23"/>
       <w:r>
         <w:t xml:space="preserve">Figure </w:t>
       </w:r>
       <w:fldSimple w:instr="SEQ Figure \* ARABIC ">
         <w:r>
-          <w:t>24</w:t>
+          <w:t>23</w:t>
         </w:r>
       </w:fldSimple>
       <w:r>
@@ -4217,7 +4193,7 @@
       <w:r>
         <w:t xml:space="preserve"> </w:t>
       </w:r>
-      <w:bookmarkEnd w:id="90"/>
+      <w:bookmarkEnd w:id="89"/>
       <w:r>
         <w:t xml:space="preserve">Figura 6.2: Herramientas en el manejo de inventarios (detallado)</w:t>
       </w:r>
@@ -4242,7 +4218,7 @@
                     </pic:cNvPicPr>
                   </pic:nvPicPr>
                   <pic:blipFill>
-                    <a:blip r:embed="rId91"/>
+                    <a:blip r:embed="rId90"/>
                     <a:stretch>
                       <a:fillRect/>
                     </a:stretch>
@@ -4273,13 +4249,13 @@
       <w:pPr>
         <w:pStyle w:val="ImageCaption"/>
       </w:pPr>
-      <w:bookmarkStart w:id="92" w:name="fig25"/>
+      <w:bookmarkStart w:id="91" w:name="fig24"/>
       <w:r>
         <w:t xml:space="preserve">Figure </w:t>
       </w:r>
       <w:fldSimple w:instr="SEQ Figure \* ARABIC ">
         <w:r>
-          <w:t>25</w:t>
+          <w:t>24</w:t>
         </w:r>
       </w:fldSimple>
       <w:r>
@@ -4288,7 +4264,7 @@
       <w:r>
         <w:t xml:space="preserve"> </w:t>
       </w:r>
-      <w:bookmarkEnd w:id="92"/>
+      <w:bookmarkEnd w:id="91"/>
       <w:r>
         <w:t xml:space="preserve">Figura 6.3: Proporción de Herramientas en el manejo de inventarios</w:t>
       </w:r>
@@ -4313,7 +4289,7 @@
                     </pic:cNvPicPr>
                   </pic:nvPicPr>
                   <pic:blipFill>
-                    <a:blip r:embed="rId93"/>
+                    <a:blip r:embed="rId92"/>
                     <a:stretch>
                       <a:fillRect/>
                     </a:stretch>
@@ -4344,13 +4320,13 @@
       <w:pPr>
         <w:pStyle w:val="ImageCaption"/>
       </w:pPr>
-      <w:bookmarkStart w:id="94" w:name="fig26"/>
+      <w:bookmarkStart w:id="93" w:name="fig25"/>
       <w:r>
         <w:t xml:space="preserve">Figure </w:t>
       </w:r>
       <w:fldSimple w:instr="SEQ Figure \* ARABIC ">
         <w:r>
-          <w:t>26</w:t>
+          <w:t>25</w:t>
         </w:r>
       </w:fldSimple>
       <w:r>
@@ -4359,7 +4335,7 @@
       <w:r>
         <w:t xml:space="preserve"> </w:t>
       </w:r>
-      <w:bookmarkEnd w:id="94"/>
+      <w:bookmarkEnd w:id="93"/>
       <w:r>
         <w:t xml:space="preserve">Figura 6.4: Demoras en el proceso de adquisición por departamento</w:t>
       </w:r>
@@ -4384,7 +4360,7 @@
                     </pic:cNvPicPr>
                   </pic:nvPicPr>
                   <pic:blipFill>
-                    <a:blip r:embed="rId95"/>
+                    <a:blip r:embed="rId94"/>
                     <a:stretch>
                       <a:fillRect/>
                     </a:stretch>
@@ -4415,13 +4391,13 @@
       <w:pPr>
         <w:pStyle w:val="ImageCaption"/>
       </w:pPr>
-      <w:bookmarkStart w:id="96" w:name="fig27"/>
+      <w:bookmarkStart w:id="95" w:name="fig26"/>
       <w:r>
         <w:t xml:space="preserve">Figure </w:t>
       </w:r>
       <w:fldSimple w:instr="SEQ Figure \* ARABIC ">
         <w:r>
-          <w:t>27</w:t>
+          <w:t>26</w:t>
         </w:r>
       </w:fldSimple>
       <w:r>
@@ -4430,7 +4406,7 @@
       <w:r>
         <w:t xml:space="preserve"> </w:t>
       </w:r>
-      <w:bookmarkEnd w:id="96"/>
+      <w:bookmarkEnd w:id="95"/>
       <w:r>
         <w:t xml:space="preserve">Figura 6.5: Demoras en el proceso de adquisición por departamento (detallado)</w:t>
       </w:r>
@@ -4455,7 +4431,7 @@
                     </pic:cNvPicPr>
                   </pic:nvPicPr>
                   <pic:blipFill>
-                    <a:blip r:embed="rId97"/>
+                    <a:blip r:embed="rId96"/>
                     <a:stretch>
                       <a:fillRect/>
                     </a:stretch>
@@ -4486,13 +4462,13 @@
       <w:pPr>
         <w:pStyle w:val="ImageCaption"/>
       </w:pPr>
-      <w:bookmarkStart w:id="98" w:name="fig28"/>
+      <w:bookmarkStart w:id="97" w:name="fig27"/>
       <w:r>
         <w:t xml:space="preserve">Figure </w:t>
       </w:r>
       <w:fldSimple w:instr="SEQ Figure \* ARABIC ">
         <w:r>
-          <w:t>28</w:t>
+          <w:t>27</w:t>
         </w:r>
       </w:fldSimple>
       <w:r>
@@ -4501,7 +4477,7 @@
       <w:r>
         <w:t xml:space="preserve"> </w:t>
       </w:r>
-      <w:bookmarkEnd w:id="98"/>
+      <w:bookmarkEnd w:id="97"/>
       <w:r>
         <w:t xml:space="preserve">Figura 6.6: Caracterización en demoras de traslados interdepartamentales</w:t>
       </w:r>
@@ -4526,7 +4502,7 @@
                     </pic:cNvPicPr>
                   </pic:nvPicPr>
                   <pic:blipFill>
-                    <a:blip r:embed="rId99"/>
+                    <a:blip r:embed="rId98"/>
                     <a:stretch>
                       <a:fillRect/>
                     </a:stretch>
@@ -4557,13 +4533,13 @@
       <w:pPr>
         <w:pStyle w:val="ImageCaption"/>
       </w:pPr>
-      <w:bookmarkStart w:id="100" w:name="fig29"/>
+      <w:bookmarkStart w:id="99" w:name="fig28"/>
       <w:r>
         <w:t xml:space="preserve">Figure </w:t>
       </w:r>
       <w:fldSimple w:instr="SEQ Figure \* ARABIC ">
         <w:r>
-          <w:t>29</w:t>
+          <w:t>28</w:t>
         </w:r>
       </w:fldSimple>
       <w:r>
@@ -4572,7 +4548,7 @@
       <w:r>
         <w:t xml:space="preserve"> </w:t>
       </w:r>
-      <w:bookmarkEnd w:id="100"/>
+      <w:bookmarkEnd w:id="99"/>
       <w:r>
         <w:t xml:space="preserve">Figura 6.7: Mapa con demoras de traslados interdepartamentales</w:t>
       </w:r>
@@ -4597,7 +4573,7 @@
                     </pic:cNvPicPr>
                   </pic:nvPicPr>
                   <pic:blipFill>
-                    <a:blip r:embed="rId101"/>
+                    <a:blip r:embed="rId100"/>
                     <a:stretch>
                       <a:fillRect/>
                     </a:stretch>
@@ -4628,13 +4604,13 @@
       <w:pPr>
         <w:pStyle w:val="ImageCaption"/>
       </w:pPr>
-      <w:bookmarkStart w:id="102" w:name="fig30"/>
+      <w:bookmarkStart w:id="101" w:name="fig29"/>
       <w:r>
         <w:t xml:space="preserve">Figure </w:t>
       </w:r>
       <w:fldSimple w:instr="SEQ Figure \* ARABIC ">
         <w:r>
-          <w:t>30</w:t>
+          <w:t>29</w:t>
         </w:r>
       </w:fldSimple>
       <w:r>
@@ -4643,7 +4619,7 @@
       <w:r>
         <w:t xml:space="preserve"> </w:t>
       </w:r>
-      <w:bookmarkEnd w:id="102"/>
+      <w:bookmarkEnd w:id="101"/>
       <w:r>
         <w:t xml:space="preserve">Figura 6.8: Opinión sobre la plataforma Colombia Compra Eficiente</w:t>
       </w:r>
@@ -4668,7 +4644,7 @@
                     </pic:cNvPicPr>
                   </pic:nvPicPr>
                   <pic:blipFill>
-                    <a:blip r:embed="rId103"/>
+                    <a:blip r:embed="rId102"/>
                     <a:stretch>
                       <a:fillRect/>
                     </a:stretch>
@@ -4699,13 +4675,13 @@
       <w:pPr>
         <w:pStyle w:val="ImageCaption"/>
       </w:pPr>
-      <w:bookmarkStart w:id="104" w:name="fig31"/>
+      <w:bookmarkStart w:id="103" w:name="fig30"/>
       <w:r>
         <w:t xml:space="preserve">Figure </w:t>
       </w:r>
       <w:fldSimple w:instr="SEQ Figure \* ARABIC ">
         <w:r>
-          <w:t>31</w:t>
+          <w:t>30</w:t>
         </w:r>
       </w:fldSimple>
       <w:r>
@@ -4714,7 +4690,7 @@
       <w:r>
         <w:t xml:space="preserve"> </w:t>
       </w:r>
-      <w:bookmarkEnd w:id="104"/>
+      <w:bookmarkEnd w:id="103"/>
       <w:r>
         <w:t xml:space="preserve">Figura 6.9: Frecuencia de compras de medicamentos por año al FNE</w:t>
       </w:r>
@@ -4739,7 +4715,7 @@
                     </pic:cNvPicPr>
                   </pic:nvPicPr>
                   <pic:blipFill>
-                    <a:blip r:embed="rId105"/>
+                    <a:blip r:embed="rId104"/>
                     <a:stretch>
                       <a:fillRect/>
                     </a:stretch>
@@ -4770,13 +4746,13 @@
       <w:pPr>
         <w:pStyle w:val="ImageCaption"/>
       </w:pPr>
-      <w:bookmarkStart w:id="106" w:name="fig32"/>
+      <w:bookmarkStart w:id="105" w:name="fig31"/>
       <w:r>
         <w:t xml:space="preserve">Figure </w:t>
       </w:r>
       <w:fldSimple w:instr="SEQ Figure \* ARABIC ">
         <w:r>
-          <w:t>32</w:t>
+          <w:t>31</w:t>
         </w:r>
       </w:fldSimple>
       <w:r>
@@ -4785,7 +4761,7 @@
       <w:r>
         <w:t xml:space="preserve"> </w:t>
       </w:r>
-      <w:bookmarkEnd w:id="106"/>
+      <w:bookmarkEnd w:id="105"/>
       <w:r>
         <w:t xml:space="preserve">Figura 6.10: N.° de pedidos de medicamentos por año al FNE</w:t>
       </w:r>
@@ -4810,7 +4786,7 @@
                     </pic:cNvPicPr>
                   </pic:nvPicPr>
                   <pic:blipFill>
-                    <a:blip r:embed="rId107"/>
+                    <a:blip r:embed="rId106"/>
                     <a:stretch>
                       <a:fillRect/>
                     </a:stretch>
@@ -4841,13 +4817,13 @@
       <w:pPr>
         <w:pStyle w:val="ImageCaption"/>
       </w:pPr>
-      <w:bookmarkStart w:id="108" w:name="fig33"/>
+      <w:bookmarkStart w:id="107" w:name="fig32"/>
       <w:r>
         <w:t xml:space="preserve">Figure </w:t>
       </w:r>
       <w:fldSimple w:instr="SEQ Figure \* ARABIC ">
         <w:r>
-          <w:t>33</w:t>
+          <w:t>32</w:t>
         </w:r>
       </w:fldSimple>
       <w:r>
@@ -4856,13 +4832,13 @@
       <w:r>
         <w:t xml:space="preserve"> </w:t>
       </w:r>
-      <w:bookmarkEnd w:id="108"/>
+      <w:bookmarkEnd w:id="107"/>
       <w:r>
         <w:t xml:space="preserve">Figura 6.11: Frecuencia de venta de MME a instituciones en el departamento</w:t>
       </w:r>
     </w:p>
-    <w:bookmarkEnd w:id="109"/>
-    <w:bookmarkStart w:id="118" w:name="recepción-de-medicamentos"/>
+    <w:bookmarkEnd w:id="108"/>
+    <w:bookmarkStart w:id="117" w:name="recepción-de-medicamentos"/>
     <w:p>
       <w:pPr>
         <w:pStyle w:val="Heading2"/>
@@ -4900,7 +4876,7 @@
                     </pic:cNvPicPr>
                   </pic:nvPicPr>
                   <pic:blipFill>
-                    <a:blip r:embed="rId110"/>
+                    <a:blip r:embed="rId109"/>
                     <a:stretch>
                       <a:fillRect/>
                     </a:stretch>
@@ -4931,13 +4907,13 @@
       <w:pPr>
         <w:pStyle w:val="ImageCaption"/>
       </w:pPr>
-      <w:bookmarkStart w:id="111" w:name="fig34"/>
+      <w:bookmarkStart w:id="110" w:name="fig33"/>
       <w:r>
         <w:t xml:space="preserve">Figure </w:t>
       </w:r>
       <w:fldSimple w:instr="SEQ Figure \* ARABIC ">
         <w:r>
-          <w:t>34</w:t>
+          <w:t>33</w:t>
         </w:r>
       </w:fldSimple>
       <w:r>
@@ -4946,7 +4922,7 @@
       <w:r>
         <w:t xml:space="preserve"> </w:t>
       </w:r>
-      <w:bookmarkEnd w:id="111"/>
+      <w:bookmarkEnd w:id="110"/>
       <w:r>
         <w:t xml:space="preserve">Figura 6.12: Tiempos en la recepción técnica y almacenamiento de MME</w:t>
       </w:r>
@@ -4971,7 +4947,7 @@
                     </pic:cNvPicPr>
                   </pic:nvPicPr>
                   <pic:blipFill>
-                    <a:blip r:embed="rId112"/>
+                    <a:blip r:embed="rId111"/>
                     <a:stretch>
                       <a:fillRect/>
                     </a:stretch>
@@ -5002,13 +4978,13 @@
       <w:pPr>
         <w:pStyle w:val="ImageCaption"/>
       </w:pPr>
-      <w:bookmarkStart w:id="113" w:name="fig35"/>
+      <w:bookmarkStart w:id="112" w:name="fig34"/>
       <w:r>
         <w:t xml:space="preserve">Figure </w:t>
       </w:r>
       <w:fldSimple w:instr="SEQ Figure \* ARABIC ">
         <w:r>
-          <w:t>35</w:t>
+          <w:t>34</w:t>
         </w:r>
       </w:fldSimple>
       <w:r>
@@ -5017,7 +4993,7 @@
       <w:r>
         <w:t xml:space="preserve"> </w:t>
       </w:r>
-      <w:bookmarkEnd w:id="113"/>
+      <w:bookmarkEnd w:id="112"/>
       <w:r>
         <w:t xml:space="preserve">Figura 6.13: Tiempos en la recepción técnica y almacenamiento de MME</w:t>
       </w:r>
@@ -5042,7 +5018,7 @@
                     </pic:cNvPicPr>
                   </pic:nvPicPr>
                   <pic:blipFill>
-                    <a:blip r:embed="rId114"/>
+                    <a:blip r:embed="rId113"/>
                     <a:stretch>
                       <a:fillRect/>
                     </a:stretch>
@@ -5073,13 +5049,13 @@
       <w:pPr>
         <w:pStyle w:val="ImageCaption"/>
       </w:pPr>
-      <w:bookmarkStart w:id="115" w:name="fig36"/>
+      <w:bookmarkStart w:id="114" w:name="fig35"/>
       <w:r>
         <w:t xml:space="preserve">Figure </w:t>
       </w:r>
       <w:fldSimple w:instr="SEQ Figure \* ARABIC ">
         <w:r>
-          <w:t>36</w:t>
+          <w:t>35</w:t>
         </w:r>
       </w:fldSimple>
       <w:r>
@@ -5088,7 +5064,7 @@
       <w:r>
         <w:t xml:space="preserve"> </w:t>
       </w:r>
-      <w:bookmarkEnd w:id="115"/>
+      <w:bookmarkEnd w:id="114"/>
       <w:r>
         <w:t xml:space="preserve">Figura 6.14: Tiempos en la recepción técnica y almacenamiento de MME (mapa)</w:t>
       </w:r>
@@ -5113,7 +5089,7 @@
                     </pic:cNvPicPr>
                   </pic:nvPicPr>
                   <pic:blipFill>
-                    <a:blip r:embed="rId116"/>
+                    <a:blip r:embed="rId115"/>
                     <a:stretch>
                       <a:fillRect/>
                     </a:stretch>
@@ -5144,13 +5120,13 @@
       <w:pPr>
         <w:pStyle w:val="ImageCaption"/>
       </w:pPr>
-      <w:bookmarkStart w:id="117" w:name="fig37"/>
+      <w:bookmarkStart w:id="116" w:name="fig36"/>
       <w:r>
         <w:t xml:space="preserve">Figure </w:t>
       </w:r>
       <w:fldSimple w:instr="SEQ Figure \* ARABIC ">
         <w:r>
-          <w:t>37</w:t>
+          <w:t>36</w:t>
         </w:r>
       </w:fldSimple>
       <w:r>
@@ -5159,13 +5135,13 @@
       <w:r>
         <w:t xml:space="preserve"> </w:t>
       </w:r>
-      <w:bookmarkEnd w:id="117"/>
+      <w:bookmarkEnd w:id="116"/>
       <w:r>
         <w:t xml:space="preserve">Figura 6.15: Uso de niveles de seguridad del inventarios</w:t>
       </w:r>
     </w:p>
-    <w:bookmarkEnd w:id="118"/>
-    <w:bookmarkStart w:id="140" w:name="almacenamiento"/>
+    <w:bookmarkEnd w:id="117"/>
+    <w:bookmarkStart w:id="139" w:name="almacenamiento"/>
     <w:p>
       <w:pPr>
         <w:pStyle w:val="Heading2"/>
@@ -5183,7 +5159,7 @@
         <w:t xml:space="preserve">Almacenamiento</w:t>
       </w:r>
     </w:p>
-    <w:bookmarkStart w:id="121" w:name="Xa9baf659ea1be69c2d279b5cca6283251b5fdeb"/>
+    <w:bookmarkStart w:id="120" w:name="Xa9baf659ea1be69c2d279b5cca6283251b5fdeb"/>
     <w:p>
       <w:pPr>
         <w:pStyle w:val="Heading3"/>
@@ -5241,7 +5217,7 @@
                     </pic:cNvPicPr>
                   </pic:nvPicPr>
                   <pic:blipFill>
-                    <a:blip r:embed="rId119"/>
+                    <a:blip r:embed="rId118"/>
                     <a:stretch>
                       <a:fillRect/>
                     </a:stretch>
@@ -5272,13 +5248,13 @@
       <w:pPr>
         <w:pStyle w:val="ImageCaption"/>
       </w:pPr>
-      <w:bookmarkStart w:id="120" w:name="fig38"/>
+      <w:bookmarkStart w:id="119" w:name="fig37"/>
       <w:r>
         <w:t xml:space="preserve">Figure </w:t>
       </w:r>
       <w:fldSimple w:instr="SEQ Figure \* ARABIC ">
         <w:r>
-          <w:t>38</w:t>
+          <w:t>37</w:t>
         </w:r>
       </w:fldSimple>
       <w:r>
@@ -5287,7 +5263,7 @@
       <w:r>
         <w:t xml:space="preserve"> </w:t>
       </w:r>
-      <w:bookmarkEnd w:id="120"/>
+      <w:bookmarkEnd w:id="119"/>
       <w:r>
         <w:t xml:space="preserve">Figura 6.16: Medidas de seguridad en el almacenamiento de MME</w:t>
       </w:r>
@@ -5308,8 +5284,8 @@
         <w:t xml:space="preserve">Sólo los FRE de Valle del Cauca y Córdoba reportan la existencia de un sistema de monitoreo por cámaras para los medicamentos. Sólo los FRE de Córdoba y Vichada reportan la presencia de seguridad privada como medida de seguridad para los FRE. Se recomienda la adopción de una o varias medidas de seguridad por parte de los FRE frente a posibles robos con intenciones de desvío o tráfico de medicamentos MME.</w:t>
       </w:r>
     </w:p>
-    <w:bookmarkEnd w:id="121"/>
-    <w:bookmarkStart w:id="125" w:name="revisión-de-condiciones-ambientales"/>
+    <w:bookmarkEnd w:id="120"/>
+    <w:bookmarkStart w:id="124" w:name="revisión-de-condiciones-ambientales"/>
     <w:p>
       <w:pPr>
         <w:pStyle w:val="Heading3"/>
@@ -5367,7 +5343,7 @@
                     </pic:cNvPicPr>
                   </pic:nvPicPr>
                   <pic:blipFill>
-                    <a:blip r:embed="rId122"/>
+                    <a:blip r:embed="rId121"/>
                     <a:stretch>
                       <a:fillRect/>
                     </a:stretch>
@@ -5398,13 +5374,13 @@
       <w:pPr>
         <w:pStyle w:val="ImageCaption"/>
       </w:pPr>
-      <w:bookmarkStart w:id="123" w:name="fig39"/>
+      <w:bookmarkStart w:id="122" w:name="fig38"/>
       <w:r>
         <w:t xml:space="preserve">Figure </w:t>
       </w:r>
       <w:fldSimple w:instr="SEQ Figure \* ARABIC ">
         <w:r>
-          <w:t>39</w:t>
+          <w:t>38</w:t>
         </w:r>
       </w:fldSimple>
       <w:r>
@@ -5413,7 +5389,7 @@
       <w:r>
         <w:t xml:space="preserve"> </w:t>
       </w:r>
-      <w:bookmarkEnd w:id="123"/>
+      <w:bookmarkEnd w:id="122"/>
       <w:r>
         <w:t xml:space="preserve">Figura 6.17: Frecuencia de revisión de condiciones ambientales</w:t>
       </w:r>
@@ -5470,7 +5446,7 @@
                     </pic:cNvPicPr>
                   </pic:nvPicPr>
                   <pic:blipFill>
-                    <a:blip r:embed="rId124"/>
+                    <a:blip r:embed="rId123"/>
                     <a:stretch>
                       <a:fillRect/>
                     </a:stretch>
@@ -5515,8 +5491,8 @@
         <w:t xml:space="preserve">se tiene que la práctica más común es realizar la calibración de los equipos de monitoreo por lo menos una vez al año, y hasta en 11 se tiene que no hay un procedimiento de calibración de los equipos. La mayoría de departamentos que no realizan el proceso de calibración se encuentran en la región central.</w:t>
       </w:r>
     </w:p>
-    <w:bookmarkEnd w:id="125"/>
-    <w:bookmarkStart w:id="131" w:name="espacio-de-almacenamiento"/>
+    <w:bookmarkEnd w:id="124"/>
+    <w:bookmarkStart w:id="130" w:name="espacio-de-almacenamiento"/>
     <w:p>
       <w:pPr>
         <w:pStyle w:val="Heading3"/>
@@ -5574,7 +5550,7 @@
                     </pic:cNvPicPr>
                   </pic:nvPicPr>
                   <pic:blipFill>
-                    <a:blip r:embed="rId126"/>
+                    <a:blip r:embed="rId125"/>
                     <a:stretch>
                       <a:fillRect/>
                     </a:stretch>
@@ -5639,7 +5615,7 @@
                     </pic:cNvPicPr>
                   </pic:nvPicPr>
                   <pic:blipFill>
-                    <a:blip r:embed="rId127"/>
+                    <a:blip r:embed="rId126"/>
                     <a:stretch>
                       <a:fillRect/>
                     </a:stretch>
@@ -5670,13 +5646,13 @@
       <w:pPr>
         <w:pStyle w:val="ImageCaption"/>
       </w:pPr>
-      <w:bookmarkStart w:id="128" w:name="fig40"/>
+      <w:bookmarkStart w:id="127" w:name="fig39"/>
       <w:r>
         <w:t xml:space="preserve">Figure </w:t>
       </w:r>
       <w:fldSimple w:instr="SEQ Figure \* ARABIC ">
         <w:r>
-          <w:t>40</w:t>
+          <w:t>39</w:t>
         </w:r>
       </w:fldSimple>
       <w:r>
@@ -5685,7 +5661,7 @@
       <w:r>
         <w:t xml:space="preserve"> </w:t>
       </w:r>
-      <w:bookmarkEnd w:id="128"/>
+      <w:bookmarkEnd w:id="127"/>
       <w:r>
         <w:t xml:space="preserve">Figura 6.20: Ocupación promedio del MME frente a otros medicamentos o ítems almacenados en el FRE</w:t>
       </w:r>
@@ -5748,7 +5724,7 @@
                     </pic:cNvPicPr>
                   </pic:nvPicPr>
                   <pic:blipFill>
-                    <a:blip r:embed="rId129"/>
+                    <a:blip r:embed="rId128"/>
                     <a:stretch>
                       <a:fillRect/>
                     </a:stretch>
@@ -5779,13 +5755,13 @@
       <w:pPr>
         <w:pStyle w:val="ImageCaption"/>
       </w:pPr>
-      <w:bookmarkStart w:id="130" w:name="fig41"/>
+      <w:bookmarkStart w:id="129" w:name="fig40"/>
       <w:r>
         <w:t xml:space="preserve">Figure </w:t>
       </w:r>
       <w:fldSimple w:instr="SEQ Figure \* ARABIC ">
         <w:r>
-          <w:t>41</w:t>
+          <w:t>40</w:t>
         </w:r>
       </w:fldSimple>
       <w:r>
@@ -5794,7 +5770,7 @@
       <w:r>
         <w:t xml:space="preserve"> </w:t>
       </w:r>
-      <w:bookmarkEnd w:id="130"/>
+      <w:bookmarkEnd w:id="129"/>
       <w:r>
         <w:t xml:space="preserve">Figura 6.21: Frecuencia del control de existencias de medicamentos MME</w:t>
       </w:r>
@@ -5807,8 +5783,8 @@
         <w:t xml:space="preserve">Entre los FRE que afirman realizar el monitoreo de niveles de inventarios de forma diaria se encuentran Antioquia, Córdoba, Bolívar, San Andrés, Casanare, Meta y Caldas. El FRE de Cesar afirma realizar el control de existencias varias veces al día. Los FRE que realizan monitoreo cada mes parecen encontrarse en las regiones más periféricas del territorio, y esto se podría deber a la presencia de niveles de inventario promedio bajos.</w:t>
       </w:r>
     </w:p>
-    <w:bookmarkEnd w:id="131"/>
-    <w:bookmarkStart w:id="136" w:name="control-de-fechas-de-vencimiento"/>
+    <w:bookmarkEnd w:id="130"/>
+    <w:bookmarkStart w:id="135" w:name="control-de-fechas-de-vencimiento"/>
     <w:p>
       <w:pPr>
         <w:pStyle w:val="Heading3"/>
@@ -5993,7 +5969,7 @@
                     </pic:cNvPicPr>
                   </pic:nvPicPr>
                   <pic:blipFill>
-                    <a:blip r:embed="rId132"/>
+                    <a:blip r:embed="rId131"/>
                     <a:stretch>
                       <a:fillRect/>
                     </a:stretch>
@@ -6024,13 +6000,13 @@
       <w:pPr>
         <w:pStyle w:val="ImageCaption"/>
       </w:pPr>
-      <w:bookmarkStart w:id="133" w:name="fig42"/>
+      <w:bookmarkStart w:id="132" w:name="fig41"/>
       <w:r>
         <w:t xml:space="preserve">Figure </w:t>
       </w:r>
       <w:fldSimple w:instr="SEQ Figure \* ARABIC ">
         <w:r>
-          <w:t>42</w:t>
+          <w:t>41</w:t>
         </w:r>
       </w:fldSimple>
       <w:r>
@@ -6039,7 +6015,7 @@
       <w:r>
         <w:t xml:space="preserve"> </w:t>
       </w:r>
-      <w:bookmarkEnd w:id="133"/>
+      <w:bookmarkEnd w:id="132"/>
       <w:r>
         <w:t xml:space="preserve">Figura 6.22: Presentación de casos de vencimiento de MME</w:t>
       </w:r>
@@ -6064,7 +6040,7 @@
                     </pic:cNvPicPr>
                   </pic:nvPicPr>
                   <pic:blipFill>
-                    <a:blip r:embed="rId134"/>
+                    <a:blip r:embed="rId133"/>
                     <a:stretch>
                       <a:fillRect/>
                     </a:stretch>
@@ -6095,13 +6071,13 @@
       <w:pPr>
         <w:pStyle w:val="ImageCaption"/>
       </w:pPr>
-      <w:bookmarkStart w:id="135" w:name="fig43"/>
+      <w:bookmarkStart w:id="134" w:name="fig42"/>
       <w:r>
         <w:t xml:space="preserve">Figure </w:t>
       </w:r>
       <w:fldSimple w:instr="SEQ Figure \* ARABIC ">
         <w:r>
-          <w:t>43</w:t>
+          <w:t>42</w:t>
         </w:r>
       </w:fldSimple>
       <w:r>
@@ -6110,13 +6086,13 @@
       <w:r>
         <w:t xml:space="preserve"> </w:t>
       </w:r>
-      <w:bookmarkEnd w:id="135"/>
+      <w:bookmarkEnd w:id="134"/>
       <w:r>
         <w:t xml:space="preserve">Figura 6.23: Medicamentos implicados en casos de vencimiento de MME</w:t>
       </w:r>
     </w:p>
-    <w:bookmarkEnd w:id="136"/>
-    <w:bookmarkStart w:id="139" w:name="transporte"/>
+    <w:bookmarkEnd w:id="135"/>
+    <w:bookmarkStart w:id="138" w:name="transporte"/>
     <w:p>
       <w:pPr>
         <w:pStyle w:val="Heading3"/>
@@ -6182,7 +6158,7 @@
                     </pic:cNvPicPr>
                   </pic:nvPicPr>
                   <pic:blipFill>
-                    <a:blip r:embed="rId137"/>
+                    <a:blip r:embed="rId136"/>
                     <a:stretch>
                       <a:fillRect/>
                     </a:stretch>
@@ -6213,13 +6189,13 @@
       <w:pPr>
         <w:pStyle w:val="ImageCaption"/>
       </w:pPr>
-      <w:bookmarkStart w:id="138" w:name="fig44"/>
+      <w:bookmarkStart w:id="137" w:name="fig43"/>
       <w:r>
         <w:t xml:space="preserve">Figure </w:t>
       </w:r>
       <w:fldSimple w:instr="SEQ Figure \* ARABIC ">
         <w:r>
-          <w:t>44</w:t>
+          <w:t>43</w:t>
         </w:r>
       </w:fldSimple>
       <w:r>
@@ -6228,7 +6204,7 @@
       <w:r>
         <w:t xml:space="preserve"> </w:t>
       </w:r>
-      <w:bookmarkEnd w:id="138"/>
+      <w:bookmarkEnd w:id="137"/>
       <w:r>
         <w:t xml:space="preserve">Figura 6.24: Opinión del servicio de la distribución de los medicamentos MME</w:t>
       </w:r>
@@ -6317,9 +6293,9 @@
         <w:t xml:space="preserve">Se tiene que pese a que más del 50% de los respondientes de la encuesta tienen una opinión positiva del transporte de los medicamentos, casi 1 de cada 3 FRE no están satisfechos con el servicio. El alto grado de insatisfacción y las causas que justifican la opinión se deben tener en cuenta como aspectos para el mejoramiento del proceso.</w:t>
       </w:r>
     </w:p>
+    <w:bookmarkEnd w:id="138"/>
     <w:bookmarkEnd w:id="139"/>
-    <w:bookmarkEnd w:id="140"/>
-    <w:bookmarkStart w:id="148" w:name="precio-de-medicamentos"/>
+    <w:bookmarkStart w:id="147" w:name="precio-de-medicamentos"/>
     <w:p>
       <w:pPr>
         <w:pStyle w:val="Heading2"/>
@@ -6462,7 +6438,7 @@
                     </pic:cNvPicPr>
                   </pic:nvPicPr>
                   <pic:blipFill>
-                    <a:blip r:embed="rId141"/>
+                    <a:blip r:embed="rId140"/>
                     <a:stretch>
                       <a:fillRect/>
                     </a:stretch>
@@ -6493,13 +6469,13 @@
       <w:pPr>
         <w:pStyle w:val="ImageCaption"/>
       </w:pPr>
-      <w:bookmarkStart w:id="142" w:name="fig45"/>
+      <w:bookmarkStart w:id="141" w:name="fig44"/>
       <w:r>
         <w:t xml:space="preserve">Figure </w:t>
       </w:r>
       <w:fldSimple w:instr="SEQ Figure \* ARABIC ">
         <w:r>
-          <w:t>45</w:t>
+          <w:t>44</w:t>
         </w:r>
       </w:fldSimple>
       <w:r>
@@ -6508,7 +6484,7 @@
       <w:r>
         <w:t xml:space="preserve"> </w:t>
       </w:r>
-      <w:bookmarkEnd w:id="142"/>
+      <w:bookmarkEnd w:id="141"/>
       <w:r>
         <w:t xml:space="preserve">Figura 6.25: Precio de venta de medicamentos en los FRE</w:t>
       </w:r>
@@ -6763,7 +6739,7 @@
                     </pic:cNvPicPr>
                   </pic:nvPicPr>
                   <pic:blipFill>
-                    <a:blip r:embed="rId143"/>
+                    <a:blip r:embed="rId142"/>
                     <a:stretch>
                       <a:fillRect/>
                     </a:stretch>
@@ -6794,13 +6770,13 @@
       <w:pPr>
         <w:pStyle w:val="ImageCaption"/>
       </w:pPr>
-      <w:bookmarkStart w:id="144" w:name="fig46"/>
+      <w:bookmarkStart w:id="143" w:name="fig45"/>
       <w:r>
         <w:t xml:space="preserve">Figure </w:t>
       </w:r>
       <w:fldSimple w:instr="SEQ Figure \* ARABIC ">
         <w:r>
-          <w:t>46</w:t>
+          <w:t>45</w:t>
         </w:r>
       </w:fldSimple>
       <w:r>
@@ -6809,7 +6785,7 @@
       <w:r>
         <w:t xml:space="preserve"> </w:t>
       </w:r>
-      <w:bookmarkEnd w:id="144"/>
+      <w:bookmarkEnd w:id="143"/>
       <w:r>
         <w:t xml:space="preserve">Figura 6.26: Comparativo de márgenes de precio de venta en el departamento por medicamentos y departamentos</w:t>
       </w:r>
@@ -6938,7 +6914,7 @@
                     </pic:cNvPicPr>
                   </pic:nvPicPr>
                   <pic:blipFill>
-                    <a:blip r:embed="rId145"/>
+                    <a:blip r:embed="rId144"/>
                     <a:stretch>
                       <a:fillRect/>
                     </a:stretch>
@@ -6969,13 +6945,13 @@
       <w:pPr>
         <w:pStyle w:val="ImageCaption"/>
       </w:pPr>
-      <w:bookmarkStart w:id="146" w:name="fig47"/>
+      <w:bookmarkStart w:id="145" w:name="fig46"/>
       <w:r>
         <w:t xml:space="preserve">Figure </w:t>
       </w:r>
       <w:fldSimple w:instr="SEQ Figure \* ARABIC ">
         <w:r>
-          <w:t>47</w:t>
+          <w:t>46</w:t>
         </w:r>
       </w:fldSimple>
       <w:r>
@@ -6984,12 +6960,12 @@
       <w:r>
         <w:t xml:space="preserve"> </w:t>
       </w:r>
-      <w:bookmarkEnd w:id="146"/>
+      <w:bookmarkEnd w:id="145"/>
       <w:r>
         <w:t xml:space="preserve">Figura 6.27: Relación de márgen de ganancia y otras variables</w:t>
       </w:r>
     </w:p>
-    <w:bookmarkStart w:id="147" w:name="recomendaciones-finales"/>
+    <w:bookmarkStart w:id="146" w:name="recomendaciones-finales"/>
     <w:p>
       <w:pPr>
         <w:pStyle w:val="Heading3"/>
@@ -7029,10 +7005,10 @@
         <w:t xml:space="preserve">Se deben establecer mecanismos para la armonización de los precios de ventas de medicamentos de acuerdo a factores como distancia, costos de transporte o mantenimientos ya que los resultados no indican aumentos en los precios debido a este tipo de variables.</w:t>
       </w:r>
     </w:p>
+    <w:bookmarkEnd w:id="146"/>
     <w:bookmarkEnd w:id="147"/>
     <w:bookmarkEnd w:id="148"/>
-    <w:bookmarkEnd w:id="149"/>
-    <w:bookmarkStart w:id="160" w:name="ruta-tecnológica"/>
+    <w:bookmarkStart w:id="159" w:name="ruta-tecnológica"/>
     <w:p>
       <w:pPr>
         <w:pStyle w:val="Heading1"/>
@@ -7090,7 +7066,7 @@
                     </pic:cNvPicPr>
                   </pic:nvPicPr>
                   <pic:blipFill>
-                    <a:blip r:embed="rId150"/>
+                    <a:blip r:embed="rId149"/>
                     <a:stretch>
                       <a:fillRect/>
                     </a:stretch>
@@ -7121,13 +7097,13 @@
       <w:pPr>
         <w:pStyle w:val="ImageCaption"/>
       </w:pPr>
-      <w:bookmarkStart w:id="151" w:name="fig48"/>
+      <w:bookmarkStart w:id="150" w:name="fig47"/>
       <w:r>
         <w:t xml:space="preserve">Figure </w:t>
       </w:r>
       <w:fldSimple w:instr="SEQ Figure \* ARABIC ">
         <w:r>
-          <w:t>48</w:t>
+          <w:t>47</w:t>
         </w:r>
       </w:fldSimple>
       <w:r>
@@ -7136,7 +7112,7 @@
       <w:r>
         <w:t xml:space="preserve"> </w:t>
       </w:r>
-      <w:bookmarkEnd w:id="151"/>
+      <w:bookmarkEnd w:id="150"/>
       <w:r>
         <w:t xml:space="preserve">Figura 7.1: Canales de comunicación FRE con clientes</w:t>
       </w:r>
@@ -7217,7 +7193,7 @@
                     </pic:cNvPicPr>
                   </pic:nvPicPr>
                   <pic:blipFill>
-                    <a:blip r:embed="rId152"/>
+                    <a:blip r:embed="rId151"/>
                     <a:stretch>
                       <a:fillRect/>
                     </a:stretch>
@@ -7248,13 +7224,13 @@
       <w:pPr>
         <w:pStyle w:val="ImageCaption"/>
       </w:pPr>
-      <w:bookmarkStart w:id="153" w:name="fig49"/>
+      <w:bookmarkStart w:id="152" w:name="fig48"/>
       <w:r>
         <w:t xml:space="preserve">Figure </w:t>
       </w:r>
       <w:fldSimple w:instr="SEQ Figure \* ARABIC ">
         <w:r>
-          <w:t>49</w:t>
+          <w:t>48</w:t>
         </w:r>
       </w:fldSimple>
       <w:r>
@@ -7263,7 +7239,7 @@
       <w:r>
         <w:t xml:space="preserve"> </w:t>
       </w:r>
-      <w:bookmarkEnd w:id="153"/>
+      <w:bookmarkEnd w:id="152"/>
       <w:r>
         <w:t xml:space="preserve">Figura 7.2: Velocidad de conexión de internet</w:t>
       </w:r>
@@ -7305,7 +7281,7 @@
                     </pic:cNvPicPr>
                   </pic:nvPicPr>
                   <pic:blipFill>
-                    <a:blip r:embed="rId154"/>
+                    <a:blip r:embed="rId153"/>
                     <a:stretch>
                       <a:fillRect/>
                     </a:stretch>
@@ -7336,13 +7312,13 @@
       <w:pPr>
         <w:pStyle w:val="ImageCaption"/>
       </w:pPr>
-      <w:bookmarkStart w:id="155" w:name="fig50"/>
+      <w:bookmarkStart w:id="154" w:name="fig49"/>
       <w:r>
         <w:t xml:space="preserve">Figure </w:t>
       </w:r>
       <w:fldSimple w:instr="SEQ Figure \* ARABIC ">
         <w:r>
-          <w:t>50</w:t>
+          <w:t>49</w:t>
         </w:r>
       </w:fldSimple>
       <w:r>
@@ -7351,7 +7327,7 @@
       <w:r>
         <w:t xml:space="preserve"> </w:t>
       </w:r>
-      <w:bookmarkEnd w:id="155"/>
+      <w:bookmarkEnd w:id="154"/>
       <w:r>
         <w:t xml:space="preserve">Figura 7.3: N.° de equipos en el FRE</w:t>
       </w:r>
@@ -7384,7 +7360,7 @@
                     </pic:cNvPicPr>
                   </pic:nvPicPr>
                   <pic:blipFill>
-                    <a:blip r:embed="rId156"/>
+                    <a:blip r:embed="rId155"/>
                     <a:stretch>
                       <a:fillRect/>
                     </a:stretch>
@@ -7415,13 +7391,13 @@
       <w:pPr>
         <w:pStyle w:val="ImageCaption"/>
       </w:pPr>
-      <w:bookmarkStart w:id="157" w:name="fig51"/>
+      <w:bookmarkStart w:id="156" w:name="fig50"/>
       <w:r>
         <w:t xml:space="preserve">Figure </w:t>
       </w:r>
       <w:fldSimple w:instr="SEQ Figure \* ARABIC ">
         <w:r>
-          <w:t>51</w:t>
+          <w:t>50</w:t>
         </w:r>
       </w:fldSimple>
       <w:r>
@@ -7430,7 +7406,7 @@
       <w:r>
         <w:t xml:space="preserve"> </w:t>
       </w:r>
-      <w:bookmarkEnd w:id="157"/>
+      <w:bookmarkEnd w:id="156"/>
       <w:r>
         <w:t xml:space="preserve">Figura 7.4: Relación entre el requerimiento de equipos y el número de personas en el FRE</w:t>
       </w:r>
@@ -7475,7 +7451,7 @@
                     </pic:cNvPicPr>
                   </pic:nvPicPr>
                   <pic:blipFill>
-                    <a:blip r:embed="rId158"/>
+                    <a:blip r:embed="rId157"/>
                     <a:stretch>
                       <a:fillRect/>
                     </a:stretch>
@@ -7506,13 +7482,13 @@
       <w:pPr>
         <w:pStyle w:val="ImageCaption"/>
       </w:pPr>
-      <w:bookmarkStart w:id="159" w:name="fig52"/>
+      <w:bookmarkStart w:id="158" w:name="fig51"/>
       <w:r>
         <w:t xml:space="preserve">Figure </w:t>
       </w:r>
       <w:fldSimple w:instr="SEQ Figure \* ARABIC ">
         <w:r>
-          <w:t>52</w:t>
+          <w:t>51</w:t>
         </w:r>
       </w:fldSimple>
       <w:r>
@@ -7521,7 +7497,7 @@
       <w:r>
         <w:t xml:space="preserve"> </w:t>
       </w:r>
-      <w:bookmarkEnd w:id="159"/>
+      <w:bookmarkEnd w:id="158"/>
       <w:r>
         <w:t xml:space="preserve">Figura 7.5: Opinión sobre los equipos de cómputo del FRE</w:t>
       </w:r>
@@ -7550,8 +7526,8 @@
         <w:t xml:space="preserve">hasta mejorar esta condición tecnológica.</w:t>
       </w:r>
     </w:p>
-    <w:bookmarkEnd w:id="160"/>
-    <w:bookmarkStart w:id="181" w:name="reporte-de-informes"/>
+    <w:bookmarkEnd w:id="159"/>
+    <w:bookmarkStart w:id="180" w:name="reporte-de-informes"/>
     <w:p>
       <w:pPr>
         <w:pStyle w:val="Heading1"/>
@@ -7751,7 +7727,7 @@
                     </pic:cNvPicPr>
                   </pic:nvPicPr>
                   <pic:blipFill>
-                    <a:blip r:embed="rId161"/>
+                    <a:blip r:embed="rId160"/>
                     <a:stretch>
                       <a:fillRect/>
                     </a:stretch>
@@ -7782,13 +7758,13 @@
       <w:pPr>
         <w:pStyle w:val="ImageCaption"/>
       </w:pPr>
-      <w:bookmarkStart w:id="162" w:name="fig53"/>
+      <w:bookmarkStart w:id="161" w:name="fig52"/>
       <w:r>
         <w:t xml:space="preserve">Figure </w:t>
       </w:r>
       <w:fldSimple w:instr="SEQ Figure \* ARABIC ">
         <w:r>
-          <w:t>53</w:t>
+          <w:t>52</w:t>
         </w:r>
       </w:fldSimple>
       <w:r>
@@ -7797,7 +7773,7 @@
       <w:r>
         <w:t xml:space="preserve"> </w:t>
       </w:r>
-      <w:bookmarkEnd w:id="162"/>
+      <w:bookmarkEnd w:id="161"/>
       <w:r>
         <w:t xml:space="preserve">Figura 8.1: Herramientas en el diligenciamiento del Anexo 1 de la Resolución 1479 de 2006</w:t>
       </w:r>
@@ -7842,7 +7818,7 @@
                     </pic:cNvPicPr>
                   </pic:nvPicPr>
                   <pic:blipFill>
-                    <a:blip r:embed="rId163"/>
+                    <a:blip r:embed="rId162"/>
                     <a:stretch>
                       <a:fillRect/>
                     </a:stretch>
@@ -7873,13 +7849,13 @@
       <w:pPr>
         <w:pStyle w:val="ImageCaption"/>
       </w:pPr>
-      <w:bookmarkStart w:id="164" w:name="fig54"/>
+      <w:bookmarkStart w:id="163" w:name="fig53"/>
       <w:r>
         <w:t xml:space="preserve">Figure </w:t>
       </w:r>
       <w:fldSimple w:instr="SEQ Figure \* ARABIC ">
         <w:r>
-          <w:t>54</w:t>
+          <w:t>53</w:t>
         </w:r>
       </w:fldSimple>
       <w:r>
@@ -7888,7 +7864,7 @@
       <w:r>
         <w:t xml:space="preserve"> </w:t>
       </w:r>
-      <w:bookmarkEnd w:id="164"/>
+      <w:bookmarkEnd w:id="163"/>
       <w:r>
         <w:t xml:space="preserve">Figura 8.2: Controles en las ventas directas a pacientes</w:t>
       </w:r>
@@ -7921,7 +7897,7 @@
                     </pic:cNvPicPr>
                   </pic:nvPicPr>
                   <pic:blipFill>
-                    <a:blip r:embed="rId165"/>
+                    <a:blip r:embed="rId164"/>
                     <a:stretch>
                       <a:fillRect/>
                     </a:stretch>
@@ -7952,13 +7928,13 @@
       <w:pPr>
         <w:pStyle w:val="ImageCaption"/>
       </w:pPr>
-      <w:bookmarkStart w:id="166" w:name="fig55"/>
+      <w:bookmarkStart w:id="165" w:name="fig54"/>
       <w:r>
         <w:t xml:space="preserve">Figure </w:t>
       </w:r>
       <w:fldSimple w:instr="SEQ Figure \* ARABIC ">
         <w:r>
-          <w:t>55</w:t>
+          <w:t>54</w:t>
         </w:r>
       </w:fldSimple>
       <w:r>
@@ -7967,7 +7943,7 @@
       <w:r>
         <w:t xml:space="preserve"> </w:t>
       </w:r>
-      <w:bookmarkEnd w:id="166"/>
+      <w:bookmarkEnd w:id="165"/>
       <w:r>
         <w:t xml:space="preserve">Figura 8.3: Tiempo en la consolidación del Anexo 1 de la Resolución 1479 de 2006</w:t>
       </w:r>
@@ -7992,7 +7968,7 @@
                     </pic:cNvPicPr>
                   </pic:nvPicPr>
                   <pic:blipFill>
-                    <a:blip r:embed="rId167"/>
+                    <a:blip r:embed="rId166"/>
                     <a:stretch>
                       <a:fillRect/>
                     </a:stretch>
@@ -8023,13 +7999,13 @@
       <w:pPr>
         <w:pStyle w:val="ImageCaption"/>
       </w:pPr>
-      <w:bookmarkStart w:id="168" w:name="fig56"/>
+      <w:bookmarkStart w:id="167" w:name="fig55"/>
       <w:r>
         <w:t xml:space="preserve">Figure </w:t>
       </w:r>
       <w:fldSimple w:instr="SEQ Figure \* ARABIC ">
         <w:r>
-          <w:t>56</w:t>
+          <w:t>55</w:t>
         </w:r>
       </w:fldSimple>
       <w:r>
@@ -8038,7 +8014,7 @@
       <w:r>
         <w:t xml:space="preserve"> </w:t>
       </w:r>
-      <w:bookmarkEnd w:id="168"/>
+      <w:bookmarkEnd w:id="167"/>
       <w:r>
         <w:t xml:space="preserve">Figura 8.4: Tiempo en la consolidación del Anexo 1 de la Resolución 1479 de 2006 vs N° de instituciones que realizan compra en un año</w:t>
       </w:r>
@@ -8063,7 +8039,7 @@
                     </pic:cNvPicPr>
                   </pic:nvPicPr>
                   <pic:blipFill>
-                    <a:blip r:embed="rId169"/>
+                    <a:blip r:embed="rId168"/>
                     <a:stretch>
                       <a:fillRect/>
                     </a:stretch>
@@ -8094,13 +8070,13 @@
       <w:pPr>
         <w:pStyle w:val="ImageCaption"/>
       </w:pPr>
-      <w:bookmarkStart w:id="170" w:name="fig57"/>
+      <w:bookmarkStart w:id="169" w:name="fig56"/>
       <w:r>
         <w:t xml:space="preserve">Figure </w:t>
       </w:r>
       <w:fldSimple w:instr="SEQ Figure \* ARABIC ">
         <w:r>
-          <w:t>57</w:t>
+          <w:t>56</w:t>
         </w:r>
       </w:fldSimple>
       <w:r>
@@ -8109,7 +8085,7 @@
       <w:r>
         <w:t xml:space="preserve"> </w:t>
       </w:r>
-      <w:bookmarkEnd w:id="170"/>
+      <w:bookmarkEnd w:id="169"/>
       <w:r>
         <w:t xml:space="preserve">Figura 8.5: Tiempo en la consolidación del Anexo 2 de la Resolución 1479 de 2006</w:t>
       </w:r>
@@ -8134,7 +8110,7 @@
                     </pic:cNvPicPr>
                   </pic:nvPicPr>
                   <pic:blipFill>
-                    <a:blip r:embed="rId171"/>
+                    <a:blip r:embed="rId170"/>
                     <a:stretch>
                       <a:fillRect/>
                     </a:stretch>
@@ -8174,6 +8150,51 @@
                 <pic:pic>
                   <pic:nvPicPr>
                     <pic:cNvPr descr="InformeFinal_files/figure-docx/ArchivoInformesFRE-1.png" id="0" name="Picture"/>
+                    <pic:cNvPicPr>
+                      <a:picLocks noChangeArrowheads="1" noChangeAspect="1"/>
+                    </pic:cNvPicPr>
+                  </pic:nvPicPr>
+                  <pic:blipFill>
+                    <a:blip r:embed="rId171"/>
+                    <a:stretch>
+                      <a:fillRect/>
+                    </a:stretch>
+                  </pic:blipFill>
+                  <pic:spPr bwMode="auto">
+                    <a:xfrm>
+                      <a:off x="0" y="0"/>
+                      <a:ext cx="5334000" cy="3556000"/>
+                    </a:xfrm>
+                    <a:prstGeom prst="rect">
+                      <a:avLst/>
+                    </a:prstGeom>
+                    <a:noFill/>
+                    <a:ln w="9525">
+                      <a:noFill/>
+                      <a:headEnd/>
+                      <a:tailEnd/>
+                    </a:ln>
+                  </pic:spPr>
+                </pic:pic>
+              </a:graphicData>
+            </a:graphic>
+          </wp:inline>
+        </w:drawing>
+      </w:r>
+      <w:r>
+        <w:t xml:space="preserve"> </w:t>
+      </w:r>
+      <w:r>
+        <w:drawing>
+          <wp:inline>
+            <wp:extent cx="5334000" cy="3556000"/>
+            <wp:effectExtent b="0" l="0" r="0" t="0"/>
+            <wp:docPr descr="Figura 8.8: Mecanismo de seguimiento de instituciones de envío de informes" title="" id="1" name="Picture"/>
+            <a:graphic>
+              <a:graphicData uri="http://schemas.openxmlformats.org/drawingml/2006/picture">
+                <pic:pic>
+                  <pic:nvPicPr>
+                    <pic:cNvPr descr="InformeFinal_files/figure-docx/SeguimientoEnvioInformes-1.png" id="0" name="Picture"/>
                     <pic:cNvPicPr>
                       <a:picLocks noChangeArrowheads="1" noChangeAspect="1"/>
                     </pic:cNvPicPr>
@@ -8213,12 +8234,12 @@
           <wp:inline>
             <wp:extent cx="5334000" cy="3556000"/>
             <wp:effectExtent b="0" l="0" r="0" t="0"/>
-            <wp:docPr descr="Figura 8.8: Mecanismo de seguimiento de instituciones de envío de informes" title="" id="1" name="Picture"/>
+            <wp:docPr descr="Figura 8.9: Medidas por incumplimiento de envío de informes" title="" id="1" name="Picture"/>
             <a:graphic>
               <a:graphicData uri="http://schemas.openxmlformats.org/drawingml/2006/picture">
                 <pic:pic>
                   <pic:nvPicPr>
-                    <pic:cNvPr descr="InformeFinal_files/figure-docx/SeguimientoEnvioInformes-1.png" id="0" name="Picture"/>
+                    <pic:cNvPr descr="InformeFinal_files/figure-docx/IncumplimientoEnvioInformes-1.png" id="0" name="Picture"/>
                     <pic:cNvPicPr>
                       <a:picLocks noChangeArrowheads="1" noChangeAspect="1"/>
                     </pic:cNvPicPr>
@@ -8250,20 +8271,68 @@
           </wp:inline>
         </w:drawing>
       </w:r>
-      <w:r>
-        <w:t xml:space="preserve"> </w:t>
-      </w:r>
+    </w:p>
+    <w:p>
+      <w:pPr>
+        <w:pStyle w:val="BodyText"/>
+      </w:pPr>
+      <w:r>
+        <w:t xml:space="preserve">Analizando algunas otras circunstancias por las cuáles los FRE no realizan los informes a tiempo, podría también estar relacionada con un retraso en la entrega de los informes por parte de las instituciones al FRE, en la gráfica AB, es claro que 23 de los 30 FRE solo se quedan en un llamado de atención en caso de incuplimiento en las fechas de entrega de informes de consumo, esto ya está mucho más relacionado con la forma en la que el área de IVC de cada departamento realiza procesos administrativos o medidas sancionatorias a las instituciones que no hacen entrega de estos documentos, pues si el seguimiento que se hace por parte del FRE es débil, esto puede repercutir en el comportamiento de las instituciones hacía el FRE, pero este es un asunto gobernanza e institucionalidad que es potestad de cada ente territorial tratar.</w:t>
+      </w:r>
+    </w:p>
+    <w:bookmarkStart w:id="179" w:name="seguridad-de-la-información"/>
+    <w:p>
+      <w:pPr>
+        <w:pStyle w:val="Heading2"/>
+      </w:pPr>
+      <w:r>
+        <w:rPr>
+          <w:rStyle w:val="SectionNumber"/>
+        </w:rPr>
+        <w:t xml:space="preserve">8.1</w:t>
+      </w:r>
+      <w:r>
+        <w:tab/>
+      </w:r>
+      <w:r>
+        <w:t xml:space="preserve">Seguridad de la información</w:t>
+      </w:r>
+    </w:p>
+    <w:p>
+      <w:pPr>
+        <w:pStyle w:val="FirstParagraph"/>
+      </w:pPr>
+      <w:r>
+        <w:t xml:space="preserve">Cabe resaltar que en la Figura</w:t>
+      </w:r>
+      <w:r>
+        <w:t xml:space="preserve"> </w:t>
+      </w:r>
+      <w:r>
+        <w:t xml:space="preserve">8.10</w:t>
+      </w:r>
+      <w:r>
+        <w:t xml:space="preserve"> </w:t>
+      </w:r>
+      <w:r>
+        <w:t xml:space="preserve">cuándo se habla de restricción de acceso, se refiere al restringido acceso que se tiene a estos informes, aunque particularmente algunos FRE cómo Guajira, si tienen una restricción de acceso a los informes presentados, por medio de contraseñas y bloqueo de columnas. En general una gran parte de los FRE maneja bases de datos combinadas (Bitácoras manuales y hojas de cálculo) para el manejo de Recetarios Oficiales y MME, esto permite una trazabilidad fragmentada en la información completa de un FRE y cómo se ha mencionado anteriormente, la transcripción es más presta a que se cometan errores humanos en la digitación.</w:t>
+      </w:r>
+    </w:p>
+    <w:p>
+      <w:pPr>
+        <w:pStyle w:val="BodyText"/>
+      </w:pPr>
       <w:r>
         <w:drawing>
           <wp:inline>
             <wp:extent cx="5334000" cy="3556000"/>
             <wp:effectExtent b="0" l="0" r="0" t="0"/>
-            <wp:docPr descr="Figura 8.9: Medidas por incumplimiento de envío de informes" title="" id="1" name="Picture"/>
+            <wp:docPr descr="Figura 8.10: Medidas para garantizar la seguridad de la información" title="" id="1" name="Picture"/>
             <a:graphic>
               <a:graphicData uri="http://schemas.openxmlformats.org/drawingml/2006/picture">
                 <pic:pic>
                   <pic:nvPicPr>
-                    <pic:cNvPr descr="InformeFinal_files/figure-docx/IncumplimientoEnvioInformes-1.png" id="0" name="Picture"/>
+                    <pic:cNvPr descr="InformeFinal_files/figure-docx/GarantiaInformacion-1.png" id="0" name="Picture"/>
                     <pic:cNvPicPr>
                       <a:picLocks noChangeArrowheads="1" noChangeAspect="1"/>
                     </pic:cNvPicPr>
@@ -8295,68 +8364,20 @@
           </wp:inline>
         </w:drawing>
       </w:r>
-    </w:p>
-    <w:p>
-      <w:pPr>
-        <w:pStyle w:val="BodyText"/>
-      </w:pPr>
-      <w:r>
-        <w:t xml:space="preserve">Analizando algunas otras circunstancias por las cuáles los FRE no realizan los informes a tiempo, podría también estar relacionada con un retraso en la entrega de los informes por parte de las instituciones al FRE, en la gráfica AB, es claro que 23 de los 30 FRE solo se quedan en un llamado de atención en caso de incuplimiento en las fechas de entrega de informes de consumo, esto ya está mucho más relacionado con la forma en la que el área de IVC de cada departamento realiza procesos administrativos o medidas sancionatorias a las instituciones que no hacen entrega de estos documentos, pues si el seguimiento que se hace por parte del FRE es débil, esto puede repercutir en el comportamiento de las instituciones hacía el FRE, pero este es un asunto gobernanza e institucionalidad que es potestad de cada ente territorial tratar.</w:t>
-      </w:r>
-    </w:p>
-    <w:bookmarkStart w:id="180" w:name="seguridad-de-la-información"/>
-    <w:p>
-      <w:pPr>
-        <w:pStyle w:val="Heading2"/>
-      </w:pPr>
-      <w:r>
-        <w:rPr>
-          <w:rStyle w:val="SectionNumber"/>
-        </w:rPr>
-        <w:t xml:space="preserve">8.1</w:t>
-      </w:r>
-      <w:r>
-        <w:tab/>
-      </w:r>
-      <w:r>
-        <w:t xml:space="preserve">Seguridad de la información</w:t>
-      </w:r>
-    </w:p>
-    <w:p>
-      <w:pPr>
-        <w:pStyle w:val="FirstParagraph"/>
-      </w:pPr>
-      <w:r>
-        <w:t xml:space="preserve">Cabe resaltar que en la Figura</w:t>
-      </w:r>
-      <w:r>
-        <w:t xml:space="preserve"> </w:t>
-      </w:r>
-      <w:r>
-        <w:t xml:space="preserve">8.10</w:t>
-      </w:r>
-      <w:r>
-        <w:t xml:space="preserve"> </w:t>
-      </w:r>
-      <w:r>
-        <w:t xml:space="preserve">cuándo se habla de restricción de acceso, se refiere al restringido acceso que se tiene a estos informes, aunque particularmente algunos FRE cómo Guajira, si tienen una restricción de acceso a los informes presentados, por medio de contraseñas y bloqueo de columnas. En general una gran parte de los FRE maneja bases de datos combinadas (Bitácoras manuales y hojas de cálculo) para el manejo de Recetarios Oficiales y MME, esto permite una trazabilidad fragmentada en la información completa de un FRE y cómo se ha mencionado anteriormente, la transcripción es más presta a que se cometan errores humanos en la digitación.</w:t>
-      </w:r>
-    </w:p>
-    <w:p>
-      <w:pPr>
-        <w:pStyle w:val="BodyText"/>
-      </w:pPr>
+      <w:r>
+        <w:t xml:space="preserve"> </w:t>
+      </w:r>
       <w:r>
         <w:drawing>
           <wp:inline>
             <wp:extent cx="5334000" cy="3556000"/>
             <wp:effectExtent b="0" l="0" r="0" t="0"/>
-            <wp:docPr descr="Figura 8.10: Medidas para garantizar la seguridad de la información" title="" id="1" name="Picture"/>
+            <wp:docPr descr="Figura 8.11: Proporción de FRE que cuenta con base de dato con información de inscritos" title="" id="1" name="Picture"/>
             <a:graphic>
               <a:graphicData uri="http://schemas.openxmlformats.org/drawingml/2006/picture">
                 <pic:pic>
                   <pic:nvPicPr>
-                    <pic:cNvPr descr="InformeFinal_files/figure-docx/GarantiaInformacion-1.png" id="0" name="Picture"/>
+                    <pic:cNvPr descr="InformeFinal_files/figure-docx/InformInscritos-1.png" id="0" name="Picture"/>
                     <pic:cNvPicPr>
                       <a:picLocks noChangeArrowheads="1" noChangeAspect="1"/>
                     </pic:cNvPicPr>
@@ -8396,12 +8417,12 @@
           <wp:inline>
             <wp:extent cx="5334000" cy="3556000"/>
             <wp:effectExtent b="0" l="0" r="0" t="0"/>
-            <wp:docPr descr="Figura 8.11: Proporción de FRE que cuenta con base de dato con información de inscritos" title="" id="1" name="Picture"/>
+            <wp:docPr descr="Figura 8.12: Proporción de FRE que cuenta con una base de datos con información de pacientes a los que se les dispensa MME" title="" id="1" name="Picture"/>
             <a:graphic>
               <a:graphicData uri="http://schemas.openxmlformats.org/drawingml/2006/picture">
                 <pic:pic>
                   <pic:nvPicPr>
-                    <pic:cNvPr descr="InformeFinal_files/figure-docx/InformInscritos-1.png" id="0" name="Picture"/>
+                    <pic:cNvPr descr="InformeFinal_files/figure-docx/InformPacientes-1.png" id="0" name="Picture"/>
                     <pic:cNvPicPr>
                       <a:picLocks noChangeArrowheads="1" noChangeAspect="1"/>
                     </pic:cNvPicPr>
@@ -8433,20 +8454,22 @@
           </wp:inline>
         </w:drawing>
       </w:r>
-      <w:r>
-        <w:t xml:space="preserve"> </w:t>
-      </w:r>
+    </w:p>
+    <w:p>
+      <w:pPr>
+        <w:pStyle w:val="CaptionedFigure"/>
+      </w:pPr>
       <w:r>
         <w:drawing>
           <wp:inline>
             <wp:extent cx="5334000" cy="3556000"/>
             <wp:effectExtent b="0" l="0" r="0" t="0"/>
-            <wp:docPr descr="Figura 8.12: Proporción de FRE que cuenta con una base de datos con información de pacientes a los que se les dispensa MME" title="" id="1" name="Picture"/>
+            <wp:docPr descr="Figura 8.13: Existencia de otras instituciones que realizan ventas a instituciones a MME" title="" id="1" name="Picture"/>
             <a:graphic>
               <a:graphicData uri="http://schemas.openxmlformats.org/drawingml/2006/picture">
                 <pic:pic>
                   <pic:nvPicPr>
-                    <pic:cNvPr descr="InformeFinal_files/figure-docx/InformPacientes-1.png" id="0" name="Picture"/>
+                    <pic:cNvPr descr="InformeFinal_files/figure-docx/InstitucionesAdicionales-1.png" id="0" name="Picture"/>
                     <pic:cNvPicPr>
                       <a:picLocks noChangeArrowheads="1" noChangeAspect="1"/>
                     </pic:cNvPicPr>
@@ -8481,62 +8504,15 @@
     </w:p>
     <w:p>
       <w:pPr>
-        <w:pStyle w:val="CaptionedFigure"/>
-      </w:pPr>
-      <w:r>
-        <w:drawing>
-          <wp:inline>
-            <wp:extent cx="5334000" cy="3556000"/>
-            <wp:effectExtent b="0" l="0" r="0" t="0"/>
-            <wp:docPr descr="Figura 8.13: Existencia de otras instituciones que realizan ventas a instituciones a MME" title="" id="1" name="Picture"/>
-            <a:graphic>
-              <a:graphicData uri="http://schemas.openxmlformats.org/drawingml/2006/picture">
-                <pic:pic>
-                  <pic:nvPicPr>
-                    <pic:cNvPr descr="InformeFinal_files/figure-docx/InstitucionesAdicionales-1.png" id="0" name="Picture"/>
-                    <pic:cNvPicPr>
-                      <a:picLocks noChangeArrowheads="1" noChangeAspect="1"/>
-                    </pic:cNvPicPr>
-                  </pic:nvPicPr>
-                  <pic:blipFill>
-                    <a:blip r:embed="rId178"/>
-                    <a:stretch>
-                      <a:fillRect/>
-                    </a:stretch>
-                  </pic:blipFill>
-                  <pic:spPr bwMode="auto">
-                    <a:xfrm>
-                      <a:off x="0" y="0"/>
-                      <a:ext cx="5334000" cy="3556000"/>
-                    </a:xfrm>
-                    <a:prstGeom prst="rect">
-                      <a:avLst/>
-                    </a:prstGeom>
-                    <a:noFill/>
-                    <a:ln w="9525">
-                      <a:noFill/>
-                      <a:headEnd/>
-                      <a:tailEnd/>
-                    </a:ln>
-                  </pic:spPr>
-                </pic:pic>
-              </a:graphicData>
-            </a:graphic>
-          </wp:inline>
-        </w:drawing>
-      </w:r>
-    </w:p>
-    <w:p>
-      <w:pPr>
         <w:pStyle w:val="ImageCaption"/>
       </w:pPr>
-      <w:bookmarkStart w:id="179" w:name="fig58"/>
+      <w:bookmarkStart w:id="178" w:name="fig57"/>
       <w:r>
         <w:t xml:space="preserve">Figure </w:t>
       </w:r>
       <w:fldSimple w:instr="SEQ Figure \* ARABIC ">
         <w:r>
-          <w:t>58</w:t>
+          <w:t>57</w:t>
         </w:r>
       </w:fldSimple>
       <w:r>
@@ -8545,14 +8521,14 @@
       <w:r>
         <w:t xml:space="preserve"> </w:t>
       </w:r>
-      <w:bookmarkEnd w:id="179"/>
+      <w:bookmarkEnd w:id="178"/>
       <w:r>
         <w:t xml:space="preserve">Figura 8.13: Existencia de otras instituciones que realizan ventas a instituciones a MME</w:t>
       </w:r>
     </w:p>
+    <w:bookmarkEnd w:id="179"/>
     <w:bookmarkEnd w:id="180"/>
-    <w:bookmarkEnd w:id="181"/>
-    <w:bookmarkStart w:id="248" w:name="análisis-a-nivel-regional"/>
+    <w:bookmarkStart w:id="247" w:name="análisis-a-nivel-regional"/>
     <w:p>
       <w:pPr>
         <w:pStyle w:val="Heading1"/>
@@ -8570,7 +8546,7 @@
         <w:t xml:space="preserve">Análisis a Nivel Regional</w:t>
       </w:r>
     </w:p>
-    <w:bookmarkStart w:id="205" w:name="región-andina-norte"/>
+    <w:bookmarkStart w:id="204" w:name="región-andina-norte"/>
     <w:p>
       <w:pPr>
         <w:pStyle w:val="Heading2"/>
@@ -8656,7 +8632,7 @@
         <w:t xml:space="preserve">Estas consideraciones se hacen con el fin de tratar de agregar un insumo al análisis de los hallazgos en general debido a que los FRE se comportan de manera muy heterogénea en muchas de las variables analizadas en este estudio.</w:t>
       </w:r>
     </w:p>
-    <w:bookmarkStart w:id="190" w:name="adquisición-venta-y-distribución-de-ro"/>
+    <w:bookmarkStart w:id="189" w:name="adquisición-venta-y-distribución-de-ro"/>
     <w:p>
       <w:pPr>
         <w:pStyle w:val="Heading3"/>
@@ -8702,7 +8678,7 @@
                     </pic:cNvPicPr>
                   </pic:nvPicPr>
                   <pic:blipFill>
-                    <a:blip r:embed="rId182"/>
+                    <a:blip r:embed="rId181"/>
                     <a:stretch>
                       <a:fillRect/>
                     </a:stretch>
@@ -8733,13 +8709,13 @@
       <w:pPr>
         <w:pStyle w:val="ImageCaption"/>
       </w:pPr>
-      <w:bookmarkStart w:id="183" w:name="fig59"/>
+      <w:bookmarkStart w:id="182" w:name="fig58"/>
       <w:r>
         <w:t xml:space="preserve">Figure </w:t>
       </w:r>
       <w:fldSimple w:instr="SEQ Figure \* ARABIC ">
         <w:r>
-          <w:t>59</w:t>
+          <w:t>58</w:t>
         </w:r>
       </w:fldSimple>
       <w:r>
@@ -8748,7 +8724,7 @@
       <w:r>
         <w:t xml:space="preserve"> </w:t>
       </w:r>
-      <w:bookmarkEnd w:id="183"/>
+      <w:bookmarkEnd w:id="182"/>
       <w:r>
         <w:t xml:space="preserve">Figura 9.1: N.° de recetarios en la Región Andina Norte</w:t>
       </w:r>
@@ -8793,7 +8769,7 @@
                     </pic:cNvPicPr>
                   </pic:nvPicPr>
                   <pic:blipFill>
-                    <a:blip r:embed="rId184"/>
+                    <a:blip r:embed="rId183"/>
                     <a:stretch>
                       <a:fillRect/>
                     </a:stretch>
@@ -8824,13 +8800,13 @@
       <w:pPr>
         <w:pStyle w:val="ImageCaption"/>
       </w:pPr>
-      <w:bookmarkStart w:id="185" w:name="fig60"/>
+      <w:bookmarkStart w:id="184" w:name="fig59"/>
       <w:r>
         <w:t xml:space="preserve">Figure </w:t>
       </w:r>
       <w:fldSimple w:instr="SEQ Figure \* ARABIC ">
         <w:r>
-          <w:t>60</w:t>
+          <w:t>59</w:t>
         </w:r>
       </w:fldSimple>
       <w:r>
@@ -8839,7 +8815,7 @@
       <w:r>
         <w:t xml:space="preserve"> </w:t>
       </w:r>
-      <w:bookmarkEnd w:id="185"/>
+      <w:bookmarkEnd w:id="184"/>
       <w:r>
         <w:t xml:space="preserve">Figura 9.2: Tiempos de adquisición de recetarios en la Región Andina Norte</w:t>
       </w:r>
@@ -8890,7 +8866,7 @@
                     </pic:cNvPicPr>
                   </pic:nvPicPr>
                   <pic:blipFill>
-                    <a:blip r:embed="rId186"/>
+                    <a:blip r:embed="rId185"/>
                     <a:stretch>
                       <a:fillRect/>
                     </a:stretch>
@@ -8921,13 +8897,13 @@
       <w:pPr>
         <w:pStyle w:val="ImageCaption"/>
       </w:pPr>
-      <w:bookmarkStart w:id="187" w:name="fig61"/>
+      <w:bookmarkStart w:id="186" w:name="fig60"/>
       <w:r>
         <w:t xml:space="preserve">Figure </w:t>
       </w:r>
       <w:fldSimple w:instr="SEQ Figure \* ARABIC ">
         <w:r>
-          <w:t>61</w:t>
+          <w:t>60</w:t>
         </w:r>
       </w:fldSimple>
       <w:r>
@@ -8936,7 +8912,7 @@
       <w:r>
         <w:t xml:space="preserve"> </w:t>
       </w:r>
-      <w:bookmarkEnd w:id="187"/>
+      <w:bookmarkEnd w:id="186"/>
       <w:r>
         <w:t xml:space="preserve">Figura 9.3: Porcentaje de ingresos provenientes del RO y conformidad respeto a la implementación del ROE</w:t>
       </w:r>
@@ -8981,7 +8957,7 @@
                     </pic:cNvPicPr>
                   </pic:nvPicPr>
                   <pic:blipFill>
-                    <a:blip r:embed="rId188"/>
+                    <a:blip r:embed="rId187"/>
                     <a:stretch>
                       <a:fillRect/>
                     </a:stretch>
@@ -9012,13 +8988,13 @@
       <w:pPr>
         <w:pStyle w:val="ImageCaption"/>
       </w:pPr>
-      <w:bookmarkStart w:id="189" w:name="fig62"/>
+      <w:bookmarkStart w:id="188" w:name="fig61"/>
       <w:r>
         <w:t xml:space="preserve">Figure </w:t>
       </w:r>
       <w:fldSimple w:instr="SEQ Figure \* ARABIC ">
         <w:r>
-          <w:t>62</w:t>
+          <w:t>61</w:t>
         </w:r>
       </w:fldSimple>
       <w:r>
@@ -9027,13 +9003,13 @@
       <w:r>
         <w:t xml:space="preserve"> </w:t>
       </w:r>
-      <w:bookmarkEnd w:id="189"/>
+      <w:bookmarkEnd w:id="188"/>
       <w:r>
         <w:t xml:space="preserve">Figura 9.4: Porcentaje de ganancias en los departamentos</w:t>
       </w:r>
     </w:p>
-    <w:bookmarkEnd w:id="190"/>
-    <w:bookmarkStart w:id="191" w:name="seguimiento-y-control-de-ro"/>
+    <w:bookmarkEnd w:id="189"/>
+    <w:bookmarkStart w:id="190" w:name="seguimiento-y-control-de-ro"/>
     <w:p>
       <w:pPr>
         <w:pStyle w:val="Heading3"/>
@@ -9067,8 +9043,8 @@
         <w:t xml:space="preserve">Referente a la Seguridad de los recetarios, ambos departamentos tienen una gran confianza en ellos, sin embargo, se puede observar que el recetario del FRE Boyacá contiene mucho más distintivos de seguridad que el Norte de Santander, lo cual es crítico para un departamento que comparte una zona fronteriza tan grande con Venezuela.</w:t>
       </w:r>
     </w:p>
-    <w:bookmarkEnd w:id="191"/>
-    <w:bookmarkStart w:id="192" w:name="X009f82ebffead5dcb9f8956889afa0983c81115"/>
+    <w:bookmarkEnd w:id="190"/>
+    <w:bookmarkStart w:id="191" w:name="X009f82ebffead5dcb9f8956889afa0983c81115"/>
     <w:p>
       <w:pPr>
         <w:pStyle w:val="Heading3"/>
@@ -9094,8 +9070,8 @@
         <w:t xml:space="preserve">En ninguno de los departamentos evaluados se hace una recepción y consolidación de recetarios oficiales, pues manifiestan que tienen diferentes métodos para asegurarse que las cantidades solicitadas sean las indicadas y los pacientes de las instituciones existan, por ejemplo Norte de Santander recibe las cajas de inventarios solo para hacer contrarreferencia de las copias de los recetarios por los códigos y luego procede a destruir las cajas, no almacenan, mientras Boyacá recibe las cajas de la misma manera pero solo las acumula. Para el inventario de los recetarios oficiales que entran, solo se toma cómo almacenamiento muerto, pues no existe algún control real de recepción y consolidación en el caso de los departamentos que no hacen destrucción automática. en cuanto a las existencias nuevas de recetarios disponibles para venta, se realizan inventarios en conjunto con los medicamentos, hay un control de salidas y entradas de cantidades que se revisan semanalmente para verificar que no existan pérdidas, hasta el momento no existe alguna discrepancia o desvío reportado de recetarios.</w:t>
       </w:r>
     </w:p>
-    <w:bookmarkEnd w:id="192"/>
-    <w:bookmarkStart w:id="198" w:name="ruta-tecnológica."/>
+    <w:bookmarkEnd w:id="191"/>
+    <w:bookmarkStart w:id="197" w:name="ruta-tecnológica."/>
     <w:p>
       <w:pPr>
         <w:pStyle w:val="Heading3"/>
@@ -9159,7 +9135,7 @@
                     </pic:cNvPicPr>
                   </pic:nvPicPr>
                   <pic:blipFill>
-                    <a:blip r:embed="rId193"/>
+                    <a:blip r:embed="rId192"/>
                     <a:stretch>
                       <a:fillRect/>
                     </a:stretch>
@@ -9190,13 +9166,13 @@
       <w:pPr>
         <w:pStyle w:val="ImageCaption"/>
       </w:pPr>
-      <w:bookmarkStart w:id="194" w:name="fig63"/>
+      <w:bookmarkStart w:id="193" w:name="fig62"/>
       <w:r>
         <w:t xml:space="preserve">Figure </w:t>
       </w:r>
       <w:fldSimple w:instr="SEQ Figure \* ARABIC ">
         <w:r>
-          <w:t>63</w:t>
+          <w:t>62</w:t>
         </w:r>
       </w:fldSimple>
       <w:r>
@@ -9205,7 +9181,7 @@
       <w:r>
         <w:t xml:space="preserve"> </w:t>
       </w:r>
-      <w:bookmarkEnd w:id="194"/>
+      <w:bookmarkEnd w:id="193"/>
       <w:r>
         <w:t xml:space="preserve">Figura 9.5: Cuenta con ordenanza</w:t>
       </w:r>
@@ -9230,7 +9206,7 @@
                     </pic:cNvPicPr>
                   </pic:nvPicPr>
                   <pic:blipFill>
-                    <a:blip r:embed="rId195"/>
+                    <a:blip r:embed="rId194"/>
                     <a:stretch>
                       <a:fillRect/>
                     </a:stretch>
@@ -9261,13 +9237,13 @@
       <w:pPr>
         <w:pStyle w:val="ImageCaption"/>
       </w:pPr>
-      <w:bookmarkStart w:id="196" w:name="fig64"/>
+      <w:bookmarkStart w:id="195" w:name="fig63"/>
       <w:r>
         <w:t xml:space="preserve">Figure </w:t>
       </w:r>
       <w:fldSimple w:instr="SEQ Figure \* ARABIC ">
         <w:r>
-          <w:t>64</w:t>
+          <w:t>63</w:t>
         </w:r>
       </w:fldSimple>
       <w:r>
@@ -9276,7 +9252,7 @@
       <w:r>
         <w:t xml:space="preserve"> </w:t>
       </w:r>
-      <w:bookmarkEnd w:id="196"/>
+      <w:bookmarkEnd w:id="195"/>
       <w:r>
         <w:t xml:space="preserve">Figura 9.6: Evaluación de la conexión de internet</w:t>
       </w:r>
@@ -9285,7 +9261,7 @@
       <w:pPr>
         <w:pStyle w:val="TableCaption"/>
       </w:pPr>
-      <w:bookmarkStart w:id="197" w:name="table2"/>
+      <w:bookmarkStart w:id="196" w:name="table2"/>
       <w:r>
         <w:t xml:space="preserve">Table </w:t>
       </w:r>
@@ -9297,7 +9273,7 @@
       <w:r>
         <w:t xml:space="preserve">:</w:t>
       </w:r>
-      <w:bookmarkEnd w:id="197"/>
+      <w:bookmarkEnd w:id="196"/>
       <w:r>
         <w:t xml:space="preserve"> </w:t>
       </w:r>
@@ -9435,8 +9411,8 @@
         </w:tc>
       </w:tr>
     </w:tbl>
-    <w:bookmarkEnd w:id="198"/>
-    <w:bookmarkStart w:id="199" w:name="proyección-de-compra-mme"/>
+    <w:bookmarkEnd w:id="197"/>
+    <w:bookmarkStart w:id="198" w:name="proyección-de-compra-mme"/>
     <w:p>
       <w:pPr>
         <w:pStyle w:val="Heading3"/>
@@ -9462,8 +9438,8 @@
         <w:t xml:space="preserve">Cómo se mencionó en el inciso de los recetarios oficiales, los FRE evaluados de la Región Andina Norte solo participan de manera activa en los estudios previos de todo el proceso de contratación para cualquiera sea la ocasión, por esta razón si bien tienen claridad sobre la demora en los tiempos de cada parte del proceso que no llevan a cabo, no tienen una idea más allá de la complejidad o realización de estos pasos. En Norte de Santander se comparan consumos históricos y fechas de vencimiento, ponen cómo ejemplo que no se puede comprar Metilfenidato de 10mg porque se encuentra a punto de vencerse, en este FRE se manejan cortes semestrales pero un solo registro anual de compras, En Boyacá hace principalmente dos compras al año, las cuales son estimadas observando el consumo anual y las necesidades que hayan manifestado los clientes, a esta cifra se le incrementa un 10% debido a que suelen llegar menos medicamentos de los solicitados al Fondo Nacional de Estupefacientes o para tener una reserva corta. En Santander…</w:t>
       </w:r>
     </w:p>
-    <w:bookmarkEnd w:id="199"/>
-    <w:bookmarkStart w:id="200" w:name="recepción-técnica."/>
+    <w:bookmarkEnd w:id="198"/>
+    <w:bookmarkStart w:id="199" w:name="recepción-técnica."/>
     <w:p>
       <w:pPr>
         <w:pStyle w:val="Heading3"/>
@@ -9489,8 +9465,8 @@
         <w:t xml:space="preserve">La recepción técnica suele ser un tema que está estandarizado en los diferentes FRE, pero hay particularidades que es importante resaltar con el fin de entender mejor este proceso y qué variables pueden ser influyentes. Lo más relevante para destacar es que en el FRE Boyacá, se toman tres días para hacer la recepción técnica, debido a que es la encargada del FRE la que se encarga personalmente de hacer la recepción, ralentizando el proceso al volverlo unipersonal, esto no quiere decir que el talento humano relacionado al FRE no colabore, sino que el procedimiento de llenado de actas y revisión de calidad de los MME lo hace la encargada sola. Sin embargo, que esta recepción se haga en un periodo largo, no ha</w:t>
       </w:r>
     </w:p>
-    <w:bookmarkEnd w:id="200"/>
-    <w:bookmarkStart w:id="201" w:name="almacenamiento-e-inventario-de-mme"/>
+    <w:bookmarkEnd w:id="199"/>
+    <w:bookmarkStart w:id="200" w:name="almacenamiento-e-inventario-de-mme"/>
     <w:p>
       <w:pPr>
         <w:pStyle w:val="Heading3"/>
@@ -9508,8 +9484,8 @@
         <w:t xml:space="preserve">Almacenamiento e inventario de MME</w:t>
       </w:r>
     </w:p>
-    <w:bookmarkEnd w:id="201"/>
-    <w:bookmarkStart w:id="204" w:name="X655d72eb7072741882bb279aeb3b055e249ceb5"/>
+    <w:bookmarkEnd w:id="200"/>
+    <w:bookmarkStart w:id="203" w:name="X655d72eb7072741882bb279aeb3b055e249ceb5"/>
     <w:p>
       <w:pPr>
         <w:pStyle w:val="Heading3"/>
@@ -9547,7 +9523,7 @@
                     </pic:cNvPicPr>
                   </pic:nvPicPr>
                   <pic:blipFill>
-                    <a:blip r:embed="rId202"/>
+                    <a:blip r:embed="rId201"/>
                     <a:stretch>
                       <a:fillRect/>
                     </a:stretch>
@@ -9578,13 +9554,13 @@
       <w:pPr>
         <w:pStyle w:val="ImageCaption"/>
       </w:pPr>
-      <w:bookmarkStart w:id="203" w:name="fig65"/>
+      <w:bookmarkStart w:id="202" w:name="fig64"/>
       <w:r>
         <w:t xml:space="preserve">Figure </w:t>
       </w:r>
       <w:fldSimple w:instr="SEQ Figure \* ARABIC ">
         <w:r>
-          <w:t>65</w:t>
+          <w:t>64</w:t>
         </w:r>
       </w:fldSimple>
       <w:r>
@@ -9593,7 +9569,7 @@
       <w:r>
         <w:t xml:space="preserve"> </w:t>
       </w:r>
-      <w:bookmarkEnd w:id="203"/>
+      <w:bookmarkEnd w:id="202"/>
       <w:r>
         <w:t xml:space="preserve">Figura 9.7: Percepción de Colombia Compra Eficiente</w:t>
       </w:r>
@@ -10502,9 +10478,9 @@
         <w:t xml:space="preserve">percepción del personal.</w:t>
       </w:r>
     </w:p>
+    <w:bookmarkEnd w:id="203"/>
     <w:bookmarkEnd w:id="204"/>
-    <w:bookmarkEnd w:id="205"/>
-    <w:bookmarkStart w:id="232" w:name="región-andina-sur"/>
+    <w:bookmarkStart w:id="231" w:name="región-andina-sur"/>
     <w:p>
       <w:pPr>
         <w:pStyle w:val="Heading2"/>
@@ -10522,7 +10498,7 @@
         <w:t xml:space="preserve">Región Andina Sur</w:t>
       </w:r>
     </w:p>
-    <w:bookmarkStart w:id="216" w:name="adquisición-venta-y-distribución-de-ro-1"/>
+    <w:bookmarkStart w:id="215" w:name="adquisición-venta-y-distribución-de-ro-1"/>
     <w:p>
       <w:pPr>
         <w:pStyle w:val="Heading3"/>
@@ -10577,7 +10553,7 @@
                     </pic:cNvPicPr>
                   </pic:nvPicPr>
                   <pic:blipFill>
-                    <a:blip r:embed="rId206"/>
+                    <a:blip r:embed="rId205"/>
                     <a:stretch>
                       <a:fillRect/>
                     </a:stretch>
@@ -10608,13 +10584,13 @@
       <w:pPr>
         <w:pStyle w:val="ImageCaption"/>
       </w:pPr>
-      <w:bookmarkStart w:id="207" w:name="fig66"/>
+      <w:bookmarkStart w:id="206" w:name="fig65"/>
       <w:r>
         <w:t xml:space="preserve">Figure </w:t>
       </w:r>
       <w:fldSimple w:instr="SEQ Figure \* ARABIC ">
         <w:r>
-          <w:t>66</w:t>
+          <w:t>65</w:t>
         </w:r>
       </w:fldSimple>
       <w:r>
@@ -10623,7 +10599,7 @@
       <w:r>
         <w:t xml:space="preserve"> </w:t>
       </w:r>
-      <w:bookmarkEnd w:id="207"/>
+      <w:bookmarkEnd w:id="206"/>
       <w:r>
         <w:t xml:space="preserve">Figura 9.8: Disponibilidad de recetarios oficiales en la región Andina sur</w:t>
       </w:r>
@@ -10665,7 +10641,7 @@
                     </pic:cNvPicPr>
                   </pic:nvPicPr>
                   <pic:blipFill>
-                    <a:blip r:embed="rId208"/>
+                    <a:blip r:embed="rId207"/>
                     <a:stretch>
                       <a:fillRect/>
                     </a:stretch>
@@ -10696,13 +10672,13 @@
       <w:pPr>
         <w:pStyle w:val="ImageCaption"/>
       </w:pPr>
-      <w:bookmarkStart w:id="209" w:name="fig67"/>
+      <w:bookmarkStart w:id="208" w:name="fig66"/>
       <w:r>
         <w:t xml:space="preserve">Figure </w:t>
       </w:r>
       <w:fldSimple w:instr="SEQ Figure \* ARABIC ">
         <w:r>
-          <w:t>67</w:t>
+          <w:t>66</w:t>
         </w:r>
       </w:fldSimple>
       <w:r>
@@ -10711,7 +10687,7 @@
       <w:r>
         <w:t xml:space="preserve"> </w:t>
       </w:r>
-      <w:bookmarkEnd w:id="209"/>
+      <w:bookmarkEnd w:id="208"/>
       <w:r>
         <w:t xml:space="preserve">Figura 9.9: Tiempos en la adquisición de los recetarios oficiales para cada FRE</w:t>
       </w:r>
@@ -10753,7 +10729,7 @@
                     </pic:cNvPicPr>
                   </pic:nvPicPr>
                   <pic:blipFill>
-                    <a:blip r:embed="rId210"/>
+                    <a:blip r:embed="rId209"/>
                     <a:stretch>
                       <a:fillRect/>
                     </a:stretch>
@@ -10784,13 +10760,13 @@
       <w:pPr>
         <w:pStyle w:val="ImageCaption"/>
       </w:pPr>
-      <w:bookmarkStart w:id="211" w:name="fig68"/>
+      <w:bookmarkStart w:id="210" w:name="fig67"/>
       <w:r>
         <w:t xml:space="preserve">Figure </w:t>
       </w:r>
       <w:fldSimple w:instr="SEQ Figure \* ARABIC ">
         <w:r>
-          <w:t>68</w:t>
+          <w:t>67</w:t>
         </w:r>
       </w:fldSimple>
       <w:r>
@@ -10799,7 +10775,7 @@
       <w:r>
         <w:t xml:space="preserve"> </w:t>
       </w:r>
-      <w:bookmarkEnd w:id="211"/>
+      <w:bookmarkEnd w:id="210"/>
       <w:r>
         <w:t xml:space="preserve">Figura 9.10: Porcentaje de ganancias que tiene cada FRE a partir de la venta de los recetarios oficiales</w:t>
       </w:r>
@@ -10841,7 +10817,7 @@
                     </pic:cNvPicPr>
                   </pic:nvPicPr>
                   <pic:blipFill>
-                    <a:blip r:embed="rId212"/>
+                    <a:blip r:embed="rId211"/>
                     <a:stretch>
                       <a:fillRect/>
                     </a:stretch>
@@ -10872,13 +10848,13 @@
       <w:pPr>
         <w:pStyle w:val="ImageCaption"/>
       </w:pPr>
-      <w:bookmarkStart w:id="213" w:name="fig69"/>
+      <w:bookmarkStart w:id="212" w:name="fig68"/>
       <w:r>
         <w:t xml:space="preserve">Figure </w:t>
       </w:r>
       <w:fldSimple w:instr="SEQ Figure \* ARABIC ">
         <w:r>
-          <w:t>69</w:t>
+          <w:t>68</w:t>
         </w:r>
       </w:fldSimple>
       <w:r>
@@ -10887,7 +10863,7 @@
       <w:r>
         <w:t xml:space="preserve"> </w:t>
       </w:r>
-      <w:bookmarkEnd w:id="213"/>
+      <w:bookmarkEnd w:id="212"/>
       <w:r>
         <w:t xml:space="preserve">Figura 9.11: Porcentaje de ingresos provenientes del Recetario oficial y conformidad respecto a la implementación del Recetario oficial electrónico (ROE)</w:t>
       </w:r>
@@ -10912,7 +10888,7 @@
                     </pic:cNvPicPr>
                   </pic:nvPicPr>
                   <pic:blipFill>
-                    <a:blip r:embed="rId214"/>
+                    <a:blip r:embed="rId213"/>
                     <a:stretch>
                       <a:fillRect/>
                     </a:stretch>
@@ -10943,13 +10919,13 @@
       <w:pPr>
         <w:pStyle w:val="ImageCaption"/>
       </w:pPr>
-      <w:bookmarkStart w:id="215" w:name="fig70"/>
+      <w:bookmarkStart w:id="214" w:name="fig69"/>
       <w:r>
         <w:t xml:space="preserve">Figure </w:t>
       </w:r>
       <w:fldSimple w:instr="SEQ Figure \* ARABIC ">
         <w:r>
-          <w:t>70</w:t>
+          <w:t>69</w:t>
         </w:r>
       </w:fldSimple>
       <w:r>
@@ -10958,7 +10934,7 @@
       <w:r>
         <w:t xml:space="preserve"> </w:t>
       </w:r>
-      <w:bookmarkEnd w:id="215"/>
+      <w:bookmarkEnd w:id="214"/>
       <w:r>
         <w:t xml:space="preserve">Figura 9.12: Porcentaje de los FRE que cuentan con ordenanza para definir el costo de los recetarios oficiales</w:t>
       </w:r>
@@ -10983,8 +10959,8 @@
         <w:t xml:space="preserve">exhibe el porcentaje de los territorios que cuentan con ordenanza para definir el costo de los recetarios oficiales.</w:t>
       </w:r>
     </w:p>
-    <w:bookmarkEnd w:id="216"/>
-    <w:bookmarkStart w:id="217" w:name="seguimiento-y-control-de-ro-1"/>
+    <w:bookmarkEnd w:id="215"/>
+    <w:bookmarkStart w:id="216" w:name="seguimiento-y-control-de-ro-1"/>
     <w:p>
       <w:pPr>
         <w:pStyle w:val="Heading3"/>
@@ -11018,8 +10994,8 @@
         <w:t xml:space="preserve">La mayoría de los entes territoriales cuentan con dos actividades principales para llevar el correcto seguimiento al uso de los recetarios. Estas actividades corresponden a la verificación en la base de datos de ventas de recetarios oficiales y las visitas de vigilancia a las instituciones o prestadores independientes. Estas actividades son un gran apoyo para la consolidación de esta información de manera periódica, además las visitas de vigilancia a las instituciones y prestadores independientes es la actividad de mayor impacto que gestionan los entes territoriales. A partir de lo anterior, la región Andina sur presenta un seguimiento cercano y un control efectivo, en cuanto al manejo de los recetarios.</w:t>
       </w:r>
     </w:p>
-    <w:bookmarkEnd w:id="217"/>
-    <w:bookmarkStart w:id="218" w:name="X161bf645a8ddbfd62e6c3b5999281b4edb216af"/>
+    <w:bookmarkEnd w:id="216"/>
+    <w:bookmarkStart w:id="217" w:name="X161bf645a8ddbfd62e6c3b5999281b4edb216af"/>
     <w:p>
       <w:pPr>
         <w:pStyle w:val="Heading3"/>
@@ -11053,8 +11029,8 @@
         <w:t xml:space="preserve">En este sentido, podría afirmarse que ningún departamento de la región Andina sur lleva a cabo la consolidación e inventario de la información comprendida en los recetarios oficiales que retornan al FRE de cada territorio. La razón principal por la que no se lleva a cabo este proceso internamente en el FRE es el escaso recurso humano.</w:t>
       </w:r>
     </w:p>
-    <w:bookmarkEnd w:id="218"/>
-    <w:bookmarkStart w:id="221" w:name="ruta-tecnológica.-1"/>
+    <w:bookmarkEnd w:id="217"/>
+    <w:bookmarkStart w:id="220" w:name="ruta-tecnológica.-1"/>
     <w:p>
       <w:pPr>
         <w:pStyle w:val="Heading3"/>
@@ -11260,7 +11236,7 @@
                     </pic:cNvPicPr>
                   </pic:nvPicPr>
                   <pic:blipFill>
-                    <a:blip r:embed="rId219"/>
+                    <a:blip r:embed="rId218"/>
                     <a:stretch>
                       <a:fillRect/>
                     </a:stretch>
@@ -11291,13 +11267,13 @@
       <w:pPr>
         <w:pStyle w:val="ImageCaption"/>
       </w:pPr>
-      <w:bookmarkStart w:id="220" w:name="fig71"/>
+      <w:bookmarkStart w:id="219" w:name="fig70"/>
       <w:r>
         <w:t xml:space="preserve">Figure </w:t>
       </w:r>
       <w:fldSimple w:instr="SEQ Figure \* ARABIC ">
         <w:r>
-          <w:t>71</w:t>
+          <w:t>70</w:t>
         </w:r>
       </w:fldSimple>
       <w:r>
@@ -11306,13 +11282,13 @@
       <w:r>
         <w:t xml:space="preserve"> </w:t>
       </w:r>
-      <w:bookmarkEnd w:id="220"/>
+      <w:bookmarkEnd w:id="219"/>
       <w:r>
         <w:t xml:space="preserve">Figura 9.13: Estado actual de la conexión a internet de los FRE de la región Andina Sur.</w:t>
       </w:r>
     </w:p>
-    <w:bookmarkEnd w:id="221"/>
-    <w:bookmarkStart w:id="224" w:name="proyección-de-compra-mme-1"/>
+    <w:bookmarkEnd w:id="220"/>
+    <w:bookmarkStart w:id="223" w:name="proyección-de-compra-mme-1"/>
     <w:p>
       <w:pPr>
         <w:pStyle w:val="Heading3"/>
@@ -11373,7 +11349,7 @@
                     </pic:cNvPicPr>
                   </pic:nvPicPr>
                   <pic:blipFill>
-                    <a:blip r:embed="rId222"/>
+                    <a:blip r:embed="rId221"/>
                     <a:stretch>
                       <a:fillRect/>
                     </a:stretch>
@@ -11404,13 +11380,13 @@
       <w:pPr>
         <w:pStyle w:val="ImageCaption"/>
       </w:pPr>
-      <w:bookmarkStart w:id="223" w:name="fig72"/>
+      <w:bookmarkStart w:id="222" w:name="fig71"/>
       <w:r>
         <w:t xml:space="preserve">Figure </w:t>
       </w:r>
       <w:fldSimple w:instr="SEQ Figure \* ARABIC ">
         <w:r>
-          <w:t>72</w:t>
+          <w:t>71</w:t>
         </w:r>
       </w:fldSimple>
       <w:r>
@@ -11419,7 +11395,7 @@
       <w:r>
         <w:t xml:space="preserve"> </w:t>
       </w:r>
-      <w:bookmarkEnd w:id="223"/>
+      <w:bookmarkEnd w:id="222"/>
       <w:r>
         <w:t xml:space="preserve">Figura 9.14: Percepción de los FRE de la región Andina Sur respecto a Colombia compra eficiente</w:t>
       </w:r>
@@ -11432,8 +11408,8 @@
         <w:t xml:space="preserve">Este indicador nos habla de la adecuada captación de parte de los FRE de está region hacia las capacitaciones en torno al manejo de la plataforma Colombia compra eficiente, que a nivel nacional es un aspecto necesario y útil para los FRE con poca experiencia.</w:t>
       </w:r>
     </w:p>
-    <w:bookmarkEnd w:id="224"/>
-    <w:bookmarkStart w:id="227" w:name="recepción-técnica.-1"/>
+    <w:bookmarkEnd w:id="223"/>
+    <w:bookmarkStart w:id="226" w:name="recepción-técnica.-1"/>
     <w:p>
       <w:pPr>
         <w:pStyle w:val="Heading3"/>
@@ -11488,7 +11464,7 @@
                     </pic:cNvPicPr>
                   </pic:nvPicPr>
                   <pic:blipFill>
-                    <a:blip r:embed="rId225"/>
+                    <a:blip r:embed="rId224"/>
                     <a:stretch>
                       <a:fillRect/>
                     </a:stretch>
@@ -11519,13 +11495,13 @@
       <w:pPr>
         <w:pStyle w:val="ImageCaption"/>
       </w:pPr>
-      <w:bookmarkStart w:id="226" w:name="fig73"/>
+      <w:bookmarkStart w:id="225" w:name="fig72"/>
       <w:r>
         <w:t xml:space="preserve">Figure </w:t>
       </w:r>
       <w:fldSimple w:instr="SEQ Figure \* ARABIC ">
         <w:r>
-          <w:t>73</w:t>
+          <w:t>72</w:t>
         </w:r>
       </w:fldSimple>
       <w:r>
@@ -11534,7 +11510,7 @@
       <w:r>
         <w:t xml:space="preserve"> </w:t>
       </w:r>
-      <w:bookmarkEnd w:id="226"/>
+      <w:bookmarkEnd w:id="225"/>
       <w:r>
         <w:t xml:space="preserve">Figura 9.15: Tiempo de recepción técnica y almacenamiento de los FRE en la región Andina Sur</w:t>
       </w:r>
@@ -11547,8 +11523,8 @@
         <w:t xml:space="preserve">Culminado el proceso de recepción de medicamentos y de asegurarse que la orden de compra está completa y conforme, se procede a realizar un acta de recepción, seguido del almacenamiento de los productos en el área dispuesta para ello.</w:t>
       </w:r>
     </w:p>
-    <w:bookmarkEnd w:id="227"/>
-    <w:bookmarkStart w:id="230" w:name="almacenamiento-e-inventario-de-mme-1"/>
+    <w:bookmarkEnd w:id="226"/>
+    <w:bookmarkStart w:id="229" w:name="almacenamiento-e-inventario-de-mme-1"/>
     <w:p>
       <w:pPr>
         <w:pStyle w:val="Heading3"/>
@@ -11586,7 +11562,7 @@
                     </pic:cNvPicPr>
                   </pic:nvPicPr>
                   <pic:blipFill>
-                    <a:blip r:embed="rId228"/>
+                    <a:blip r:embed="rId227"/>
                     <a:stretch>
                       <a:fillRect/>
                     </a:stretch>
@@ -11617,13 +11593,13 @@
       <w:pPr>
         <w:pStyle w:val="ImageCaption"/>
       </w:pPr>
-      <w:bookmarkStart w:id="229" w:name="fig74"/>
+      <w:bookmarkStart w:id="228" w:name="fig73"/>
       <w:r>
         <w:t xml:space="preserve">Figure </w:t>
       </w:r>
       <w:fldSimple w:instr="SEQ Figure \* ARABIC ">
         <w:r>
-          <w:t>74</w:t>
+          <w:t>73</w:t>
         </w:r>
       </w:fldSimple>
       <w:r>
@@ -11632,7 +11608,7 @@
       <w:r>
         <w:t xml:space="preserve"> </w:t>
       </w:r>
-      <w:bookmarkEnd w:id="229"/>
+      <w:bookmarkEnd w:id="228"/>
       <w:r>
         <w:t xml:space="preserve">Figura 9.16: Ponderación de procesos de adquisición en región Andina Sur</w:t>
       </w:r>
@@ -11693,8 +11669,8 @@
         <w:t xml:space="preserve">Por último, se comprende como oportunidad de mejora y seguimiento para el departamento del Huila la necesidad de revisar a detalle las existencias y manejo de productos considerados para el departamento de baja rotación los cuales se identifica un alto riesgo de vencimiento.</w:t>
       </w:r>
     </w:p>
-    <w:bookmarkEnd w:id="230"/>
-    <w:bookmarkStart w:id="231" w:name="X6b0d3cbe59f2e4485d35bea6be212c33d36f100"/>
+    <w:bookmarkEnd w:id="229"/>
+    <w:bookmarkStart w:id="230" w:name="X6b0d3cbe59f2e4485d35bea6be212c33d36f100"/>
     <w:p>
       <w:pPr>
         <w:pStyle w:val="Heading3"/>
@@ -11728,9 +11704,9 @@
         <w:t xml:space="preserve">Por otro lado, tenemos a los departamentos como Antioquia y Quindío, donde tienen filiales de droguerías que realizan la venta directa a pacientes, descentralizando esta función al FRE. Los mismos, se encargan de capacitar y hacer seguimiento a los establecimientos para evitar el desvìo de MME. Sin embargo, el departamento de Huila, el cual realiza la venta directa a pacientes, se encontró que los controles realizados para la venta directa a pacientes no se cumplen en la totalidad de las ventas, efecto que podría generar un aumento en las posibilidades de encontrar escenarios de fraude o desvíos.</w:t>
       </w:r>
     </w:p>
+    <w:bookmarkEnd w:id="230"/>
     <w:bookmarkEnd w:id="231"/>
-    <w:bookmarkEnd w:id="232"/>
-    <w:bookmarkStart w:id="237" w:name="región-caribe"/>
+    <w:bookmarkStart w:id="236" w:name="región-caribe"/>
     <w:p>
       <w:pPr>
         <w:pStyle w:val="Heading2"/>
@@ -11768,7 +11744,7 @@
                     </pic:cNvPicPr>
                   </pic:nvPicPr>
                   <pic:blipFill>
-                    <a:blip r:embed="rId233"/>
+                    <a:blip r:embed="rId232"/>
                     <a:stretch>
                       <a:fillRect/>
                     </a:stretch>
@@ -11799,13 +11775,13 @@
       <w:pPr>
         <w:pStyle w:val="ImageCaption"/>
       </w:pPr>
-      <w:bookmarkStart w:id="234" w:name="fig75"/>
+      <w:bookmarkStart w:id="233" w:name="fig74"/>
       <w:r>
         <w:t xml:space="preserve">Figure </w:t>
       </w:r>
       <w:fldSimple w:instr="SEQ Figure \* ARABIC ">
         <w:r>
-          <w:t>75</w:t>
+          <w:t>74</w:t>
         </w:r>
       </w:fldSimple>
       <w:r>
@@ -11814,7 +11790,7 @@
       <w:r>
         <w:t xml:space="preserve"> </w:t>
       </w:r>
-      <w:bookmarkEnd w:id="234"/>
+      <w:bookmarkEnd w:id="233"/>
       <w:r>
         <w:t xml:space="preserve">Figura 9.17: Porcentaje de ganancias en el departamento para la region Caribe</w:t>
       </w:r>
@@ -11839,7 +11815,7 @@
                     </pic:cNvPicPr>
                   </pic:nvPicPr>
                   <pic:blipFill>
-                    <a:blip r:embed="rId235"/>
+                    <a:blip r:embed="rId234"/>
                     <a:stretch>
                       <a:fillRect/>
                     </a:stretch>
@@ -11870,13 +11846,13 @@
       <w:pPr>
         <w:pStyle w:val="ImageCaption"/>
       </w:pPr>
-      <w:bookmarkStart w:id="236" w:name="fig76"/>
+      <w:bookmarkStart w:id="235" w:name="fig75"/>
       <w:r>
         <w:t xml:space="preserve">Figure </w:t>
       </w:r>
       <w:fldSimple w:instr="SEQ Figure \* ARABIC ">
         <w:r>
-          <w:t>76</w:t>
+          <w:t>75</w:t>
         </w:r>
       </w:fldSimple>
       <w:r>
@@ -11885,7 +11861,7 @@
       <w:r>
         <w:t xml:space="preserve"> </w:t>
       </w:r>
-      <w:bookmarkEnd w:id="236"/>
+      <w:bookmarkEnd w:id="235"/>
       <w:r>
         <w:t xml:space="preserve">Figura 9.18: Tiempos de adquisición de recetarios en el departamento para la region Caribe</w:t>
       </w:r>
@@ -11986,8 +11962,8 @@
         <w:t xml:space="preserve">SUCRE</w:t>
       </w:r>
     </w:p>
-    <w:bookmarkEnd w:id="237"/>
-    <w:bookmarkStart w:id="242" w:name="región-orinoquía"/>
+    <w:bookmarkEnd w:id="236"/>
+    <w:bookmarkStart w:id="241" w:name="región-orinoquía"/>
     <w:p>
       <w:pPr>
         <w:pStyle w:val="Heading2"/>
@@ -12025,7 +12001,7 @@
                     </pic:cNvPicPr>
                   </pic:nvPicPr>
                   <pic:blipFill>
-                    <a:blip r:embed="rId238"/>
+                    <a:blip r:embed="rId237"/>
                     <a:stretch>
                       <a:fillRect/>
                     </a:stretch>
@@ -12056,13 +12032,13 @@
       <w:pPr>
         <w:pStyle w:val="ImageCaption"/>
       </w:pPr>
-      <w:bookmarkStart w:id="239" w:name="fig77"/>
+      <w:bookmarkStart w:id="238" w:name="fig76"/>
       <w:r>
         <w:t xml:space="preserve">Figure </w:t>
       </w:r>
       <w:fldSimple w:instr="SEQ Figure \* ARABIC ">
         <w:r>
-          <w:t>77</w:t>
+          <w:t>76</w:t>
         </w:r>
       </w:fldSimple>
       <w:r>
@@ -12071,7 +12047,7 @@
       <w:r>
         <w:t xml:space="preserve"> </w:t>
       </w:r>
-      <w:bookmarkEnd w:id="239"/>
+      <w:bookmarkEnd w:id="238"/>
       <w:r>
         <w:t xml:space="preserve">Figura 9.19: Porcentaje de ganancias en el departamento para la region Orinoquía</w:t>
       </w:r>
@@ -12096,7 +12072,7 @@
                     </pic:cNvPicPr>
                   </pic:nvPicPr>
                   <pic:blipFill>
-                    <a:blip r:embed="rId240"/>
+                    <a:blip r:embed="rId239"/>
                     <a:stretch>
                       <a:fillRect/>
                     </a:stretch>
@@ -12127,13 +12103,13 @@
       <w:pPr>
         <w:pStyle w:val="ImageCaption"/>
       </w:pPr>
-      <w:bookmarkStart w:id="241" w:name="fig78"/>
+      <w:bookmarkStart w:id="240" w:name="fig77"/>
       <w:r>
         <w:t xml:space="preserve">Figure </w:t>
       </w:r>
       <w:fldSimple w:instr="SEQ Figure \* ARABIC ">
         <w:r>
-          <w:t>78</w:t>
+          <w:t>77</w:t>
         </w:r>
       </w:fldSimple>
       <w:r>
@@ -12142,7 +12118,7 @@
       <w:r>
         <w:t xml:space="preserve"> </w:t>
       </w:r>
-      <w:bookmarkEnd w:id="241"/>
+      <w:bookmarkEnd w:id="240"/>
       <w:r>
         <w:t xml:space="preserve">Figura 9.20: Tiempos de adquisición de recetarios en el departamento para la region Orinoquía</w:t>
       </w:r>
@@ -12195,8 +12171,8 @@
         <w:t xml:space="preserve">VICHADA</w:t>
       </w:r>
     </w:p>
-    <w:bookmarkEnd w:id="242"/>
-    <w:bookmarkStart w:id="247" w:name="región-pacífica"/>
+    <w:bookmarkEnd w:id="241"/>
+    <w:bookmarkStart w:id="246" w:name="región-pacífica"/>
     <w:p>
       <w:pPr>
         <w:pStyle w:val="Heading2"/>
@@ -12234,7 +12210,7 @@
                     </pic:cNvPicPr>
                   </pic:nvPicPr>
                   <pic:blipFill>
-                    <a:blip r:embed="rId243"/>
+                    <a:blip r:embed="rId242"/>
                     <a:stretch>
                       <a:fillRect/>
                     </a:stretch>
@@ -12265,13 +12241,13 @@
       <w:pPr>
         <w:pStyle w:val="ImageCaption"/>
       </w:pPr>
-      <w:bookmarkStart w:id="244" w:name="fig79"/>
+      <w:bookmarkStart w:id="243" w:name="fig78"/>
       <w:r>
         <w:t xml:space="preserve">Figure </w:t>
       </w:r>
       <w:fldSimple w:instr="SEQ Figure \* ARABIC ">
         <w:r>
-          <w:t>79</w:t>
+          <w:t>78</w:t>
         </w:r>
       </w:fldSimple>
       <w:r>
@@ -12280,7 +12256,7 @@
       <w:r>
         <w:t xml:space="preserve"> </w:t>
       </w:r>
-      <w:bookmarkEnd w:id="244"/>
+      <w:bookmarkEnd w:id="243"/>
       <w:r>
         <w:t xml:space="preserve">Figura 9.21: Porcentaje de ganancias en el departamento para la region Pacífica</w:t>
       </w:r>
@@ -12305,7 +12281,7 @@
                     </pic:cNvPicPr>
                   </pic:nvPicPr>
                   <pic:blipFill>
-                    <a:blip r:embed="rId245"/>
+                    <a:blip r:embed="rId244"/>
                     <a:stretch>
                       <a:fillRect/>
                     </a:stretch>
@@ -12336,13 +12312,13 @@
       <w:pPr>
         <w:pStyle w:val="ImageCaption"/>
       </w:pPr>
-      <w:bookmarkStart w:id="246" w:name="fig80"/>
+      <w:bookmarkStart w:id="245" w:name="fig79"/>
       <w:r>
         <w:t xml:space="preserve">Figure </w:t>
       </w:r>
       <w:fldSimple w:instr="SEQ Figure \* ARABIC ">
         <w:r>
-          <w:t>80</w:t>
+          <w:t>79</w:t>
         </w:r>
       </w:fldSimple>
       <w:r>
@@ -12351,7 +12327,7 @@
       <w:r>
         <w:t xml:space="preserve"> </w:t>
       </w:r>
-      <w:bookmarkEnd w:id="246"/>
+      <w:bookmarkEnd w:id="245"/>
       <w:r>
         <w:t xml:space="preserve">Figura 9.22: Tiempos de adquisición de recetarios en el departamento para la region Pacífica</w:t>
       </w:r>
@@ -12404,9 +12380,9 @@
         <w:t xml:space="preserve">VALLE DEL CAUCA</w:t>
       </w:r>
     </w:p>
+    <w:bookmarkEnd w:id="246"/>
     <w:bookmarkEnd w:id="247"/>
-    <w:bookmarkEnd w:id="248"/>
-    <w:bookmarkStart w:id="249" w:name="lineamientos-y-recomendaciones-generales"/>
+    <w:bookmarkStart w:id="248" w:name="lineamientos-y-recomendaciones-generales"/>
     <w:p>
       <w:pPr>
         <w:pStyle w:val="Heading1"/>
@@ -12424,8 +12400,8 @@
         <w:t xml:space="preserve">Lineamientos y Recomendaciones Generales</w:t>
       </w:r>
     </w:p>
-    <w:bookmarkEnd w:id="249"/>
-    <w:bookmarkStart w:id="250" w:name="glosario"/>
+    <w:bookmarkEnd w:id="248"/>
+    <w:bookmarkStart w:id="249" w:name="glosario"/>
     <w:p>
       <w:pPr>
         <w:pStyle w:val="Heading1"/>
@@ -12776,8 +12752,8 @@
         <w:t xml:space="preserve">: Es la modalidad en la cual se autoriza a los FRE a prestarse entre ellos medicamentos monopolio del Estado sin la necesidad de la autorización del FNE, con el fin de suplir los riesgos de desabastecimiento que hubiere a lugar y dar rotación a medicamentos que estén próximos a vencerse.</w:t>
       </w:r>
     </w:p>
-    <w:bookmarkEnd w:id="250"/>
-    <w:bookmarkStart w:id="252" w:name="créditos"/>
+    <w:bookmarkEnd w:id="249"/>
+    <w:bookmarkStart w:id="251" w:name="créditos"/>
     <w:p>
       <w:pPr>
         <w:pStyle w:val="Heading1"/>
@@ -12786,7 +12762,7 @@
         <w:t xml:space="preserve">Créditos</w:t>
       </w:r>
     </w:p>
-    <w:bookmarkStart w:id="251" w:name="grupo-desarrollador"/>
+    <w:bookmarkStart w:id="250" w:name="grupo-desarrollador"/>
     <w:p>
       <w:pPr>
         <w:pStyle w:val="Heading3"/>
@@ -12870,25 +12846,77 @@
         <w:t xml:space="preserve"> </w:t>
       </w:r>
     </w:p>
+    <w:bookmarkEnd w:id="250"/>
     <w:bookmarkEnd w:id="251"/>
+    <w:bookmarkStart w:id="261" w:name="referencias"/>
+    <w:p>
+      <w:pPr>
+        <w:pStyle w:val="Heading1"/>
+      </w:pPr>
+      <w:r>
+        <w:t xml:space="preserve">Referencias</w:t>
+      </w:r>
+    </w:p>
+    <w:bookmarkStart w:id="260" w:name="refs"/>
+    <w:bookmarkStart w:id="252" w:name="ref-MSPS1479-2006"/>
+    <w:p>
+      <w:pPr>
+        <w:pStyle w:val="Bibliography"/>
+      </w:pPr>
+      <w:r>
+        <w:t xml:space="preserve">1.</w:t>
+      </w:r>
+      <w:r>
+        <w:t xml:space="preserve"> </w:t>
+      </w:r>
+      <w:r>
+        <w:t xml:space="preserve">	</w:t>
+      </w:r>
+      <w:r>
+        <w:t xml:space="preserve">Ministerio de la Protección Social.</w:t>
+      </w:r>
+      <w:r>
+        <w:t xml:space="preserve"> </w:t>
+      </w:r>
+      <w:r>
+        <w:t xml:space="preserve">Resoluci</w:t>
+      </w:r>
+      <w:r>
+        <w:t xml:space="preserve">ó</w:t>
+      </w:r>
+      <w:r>
+        <w:t xml:space="preserve">n 1479 de 2006. Por la cual se expiden normas para la creaci</w:t>
+      </w:r>
+      <w:r>
+        <w:t xml:space="preserve">ó</w:t>
+      </w:r>
+      <w:r>
+        <w:t xml:space="preserve">n y funcionamiento de los fondos rotatorios de estupefacientes, de las secretar</w:t>
+      </w:r>
+      <w:r>
+        <w:t xml:space="preserve">í</w:t>
+      </w:r>
+      <w:r>
+        <w:t xml:space="preserve">as, institutos o direcciones departamentales de salud y dem</w:t>
+      </w:r>
+      <w:r>
+        <w:t xml:space="preserve">á</w:t>
+      </w:r>
+      <w:r>
+        <w:t xml:space="preserve">s disposic</w:t>
+      </w:r>
+      <w:r>
+        <w:t xml:space="preserve">. 2006.</w:t>
+      </w:r>
+    </w:p>
     <w:bookmarkEnd w:id="252"/>
-    <w:bookmarkStart w:id="262" w:name="referencias"/>
-    <w:p>
-      <w:pPr>
-        <w:pStyle w:val="Heading1"/>
-      </w:pPr>
-      <w:r>
-        <w:t xml:space="preserve">Referencias</w:t>
-      </w:r>
-    </w:p>
-    <w:bookmarkStart w:id="261" w:name="refs"/>
-    <w:bookmarkStart w:id="253" w:name="ref-MSPS1479-2006"/>
+    <w:bookmarkStart w:id="253" w:name="ref-CongresodelaRepublica1974"/>
     <w:p>
       <w:pPr>
         <w:pStyle w:val="Bibliography"/>
       </w:pPr>
       <w:r>
-        <w:t xml:space="preserve">1.</w:t>
+        <w:t xml:space="preserve">2.</w:t>
       </w:r>
       <w:r>
         <w:t xml:space="preserve"> </w:t>
@@ -12897,6 +12925,83 @@
         <w:t xml:space="preserve">	</w:t>
       </w:r>
       <w:r>
+        <w:t xml:space="preserve">Congreso de la República de Colombia.</w:t>
+      </w:r>
+      <w:r>
+        <w:t xml:space="preserve"> </w:t>
+      </w:r>
+      <w:r>
+        <w:t xml:space="preserve">Ley 13 de 1974. Por medio de la cual se aprueba la "Convenci</w:t>
+      </w:r>
+      <w:r>
+        <w:t xml:space="preserve">ó</w:t>
+      </w:r>
+      <w:r>
+        <w:t xml:space="preserve">n</w:t>
+      </w:r>
+      <w:r>
+        <w:t xml:space="preserve"> </w:t>
+      </w:r>
+      <w:r>
+        <w:t xml:space="preserve">Ú</w:t>
+      </w:r>
+      <w:r>
+        <w:t xml:space="preserve">nica sobre estupefacientes", hecho, en Nueva York el 30 de marzo de 1961, y su Protocolo de Modificaciones, hecho en Ginebra el 25 de marzo de 1972</w:t>
+      </w:r>
+      <w:r>
+        <w:t xml:space="preserve">. 1974.</w:t>
+      </w:r>
+    </w:p>
+    <w:bookmarkEnd w:id="253"/>
+    <w:bookmarkStart w:id="254" w:name="ref-DANE2021"/>
+    <w:p>
+      <w:pPr>
+        <w:pStyle w:val="Bibliography"/>
+      </w:pPr>
+      <w:r>
+        <w:t xml:space="preserve">3.</w:t>
+      </w:r>
+      <w:r>
+        <w:t xml:space="preserve"> </w:t>
+      </w:r>
+      <w:r>
+        <w:t xml:space="preserve">	</w:t>
+      </w:r>
+      <w:r>
+        <w:t xml:space="preserve">Departamento Administrativo Nacional de Estadística (DANE).</w:t>
+      </w:r>
+      <w:r>
+        <w:t xml:space="preserve"> </w:t>
+      </w:r>
+      <w:r>
+        <w:t xml:space="preserve">P</w:t>
+      </w:r>
+      <w:r>
+        <w:t xml:space="preserve">á</w:t>
+      </w:r>
+      <w:r>
+        <w:t xml:space="preserve">gina web del DANE</w:t>
+      </w:r>
+      <w:r>
+        <w:t xml:space="preserve">. 2021.</w:t>
+      </w:r>
+    </w:p>
+    <w:bookmarkEnd w:id="254"/>
+    <w:bookmarkStart w:id="255" w:name="ref-MSPS1478-2006"/>
+    <w:p>
+      <w:pPr>
+        <w:pStyle w:val="Bibliography"/>
+      </w:pPr>
+      <w:r>
+        <w:t xml:space="preserve">4.</w:t>
+      </w:r>
+      <w:r>
+        <w:t xml:space="preserve"> </w:t>
+      </w:r>
+      <w:r>
+        <w:t xml:space="preserve">	</w:t>
+      </w:r>
+      <w:r>
         <w:t xml:space="preserve">Ministerio de la Protección Social.</w:t>
       </w:r>
       <w:r>
@@ -12909,38 +13014,62 @@
         <w:t xml:space="preserve">ó</w:t>
       </w:r>
       <w:r>
-        <w:t xml:space="preserve">n 1479 de 2006. Por la cual se expiden normas para la creaci</w:t>
+        <w:t xml:space="preserve">n 1478 de 2006. Por la cual se expiden normas para el control, seguimiento y vigilancia de la importaci</w:t>
       </w:r>
       <w:r>
         <w:t xml:space="preserve">ó</w:t>
       </w:r>
       <w:r>
-        <w:t xml:space="preserve">n y funcionamiento de los fondos rotatorios de estupefacientes, de las secretar</w:t>
+        <w:t xml:space="preserve">n, exportaci</w:t>
+      </w:r>
+      <w:r>
+        <w:t xml:space="preserve">ó</w:t>
+      </w:r>
+      <w:r>
+        <w:t xml:space="preserve">n, procesamiento, s</w:t>
       </w:r>
       <w:r>
         <w:t xml:space="preserve">í</w:t>
       </w:r>
       <w:r>
-        <w:t xml:space="preserve">as, institutos o direcciones departamentales de salud y dem</w:t>
-      </w:r>
-      <w:r>
-        <w:t xml:space="preserve">á</w:t>
-      </w:r>
-      <w:r>
-        <w:t xml:space="preserve">s disposic</w:t>
+        <w:t xml:space="preserve">ntesis, fabricaci</w:t>
+      </w:r>
+      <w:r>
+        <w:t xml:space="preserve">ó</w:t>
+      </w:r>
+      <w:r>
+        <w:t xml:space="preserve">n, distribuci</w:t>
+      </w:r>
+      <w:r>
+        <w:t xml:space="preserve">ó</w:t>
+      </w:r>
+      <w:r>
+        <w:t xml:space="preserve">n, dispensaci</w:t>
+      </w:r>
+      <w:r>
+        <w:t xml:space="preserve">ó</w:t>
+      </w:r>
+      <w:r>
+        <w:t xml:space="preserve">n, compra, venta, destrucci</w:t>
+      </w:r>
+      <w:r>
+        <w:t xml:space="preserve">ó</w:t>
+      </w:r>
+      <w:r>
+        <w:t xml:space="preserve">n y uso de sustancias sometidas a f</w:t>
       </w:r>
       <w:r>
         <w:t xml:space="preserve">. 2006.</w:t>
       </w:r>
     </w:p>
-    <w:bookmarkEnd w:id="253"/>
-    <w:bookmarkStart w:id="254" w:name="ref-CongresodelaRepublica1974"/>
+    <w:bookmarkEnd w:id="255"/>
+    <w:bookmarkStart w:id="256" w:name="ref-FNE2015-9"/>
     <w:p>
       <w:pPr>
         <w:pStyle w:val="Bibliography"/>
       </w:pPr>
       <w:r>
-        <w:t xml:space="preserve">2.</w:t>
+        <w:t xml:space="preserve">5.</w:t>
       </w:r>
       <w:r>
         <w:t xml:space="preserve"> </w:t>
@@ -12949,41 +13078,100 @@
         <w:t xml:space="preserve">	</w:t>
       </w:r>
       <w:r>
-        <w:t xml:space="preserve">Congreso de la República de Colombia.</w:t>
-      </w:r>
-      <w:r>
-        <w:t xml:space="preserve"> </w:t>
-      </w:r>
-      <w:r>
-        <w:t xml:space="preserve">Ley 13 de 1974. Por medio de la cual se aprueba la "Convenci</w:t>
+        <w:t xml:space="preserve">Fondo Nacional de Estupefacientes.</w:t>
+      </w:r>
+      <w:r>
+        <w:t xml:space="preserve"> </w:t>
+      </w:r>
+      <w:r>
+        <w:t xml:space="preserve">Circular Externa 009 de 2015 del FNE</w:t>
+      </w:r>
+      <w:r>
+        <w:t xml:space="preserve">. 2015.</w:t>
+      </w:r>
+    </w:p>
+    <w:bookmarkEnd w:id="256"/>
+    <w:bookmarkStart w:id="257" w:name="ref-Silver2017"/>
+    <w:p>
+      <w:pPr>
+        <w:pStyle w:val="Bibliography"/>
+      </w:pPr>
+      <w:r>
+        <w:t xml:space="preserve">6.</w:t>
+      </w:r>
+      <w:r>
+        <w:t xml:space="preserve"> </w:t>
+      </w:r>
+      <w:r>
+        <w:t xml:space="preserve">	</w:t>
+      </w:r>
+      <w:r>
+        <w:t xml:space="preserve">Silver EA., Pyke DF., Thomas DA.</w:t>
+      </w:r>
+      <w:r>
+        <w:t xml:space="preserve"> </w:t>
+      </w:r>
+      <w:r>
+        <w:t xml:space="preserve">Inventory and Production Management in Supply Chains</w:t>
+      </w:r>
+      <w:r>
+        <w:t xml:space="preserve">. 4ed edición. Boca Raton, FL, USA: CRC Press; 2017.</w:t>
+      </w:r>
+    </w:p>
+    <w:bookmarkEnd w:id="257"/>
+    <w:bookmarkStart w:id="258" w:name="X4e956815ca1199d73a39485c932e7d8485463a0"/>
+    <w:p>
+      <w:pPr>
+        <w:pStyle w:val="Bibliography"/>
+      </w:pPr>
+      <w:r>
+        <w:t xml:space="preserve">7.</w:t>
+      </w:r>
+      <w:r>
+        <w:t xml:space="preserve"> </w:t>
+      </w:r>
+      <w:r>
+        <w:t xml:space="preserve">	</w:t>
+      </w:r>
+      <w:r>
+        <w:t xml:space="preserve">Ministerio de Salud y Protección Social.</w:t>
+      </w:r>
+      <w:r>
+        <w:t xml:space="preserve"> </w:t>
+      </w:r>
+      <w:r>
+        <w:t xml:space="preserve">Resoluci</w:t>
       </w:r>
       <w:r>
         <w:t xml:space="preserve">ó</w:t>
       </w:r>
       <w:r>
-        <w:t xml:space="preserve">n</w:t>
-      </w:r>
-      <w:r>
-        <w:t xml:space="preserve"> </w:t>
-      </w:r>
-      <w:r>
-        <w:t xml:space="preserve">Ú</w:t>
-      </w:r>
-      <w:r>
-        <w:t xml:space="preserve">nica sobre estupefacientes", hecho, en Nueva York el 30 de marzo de 1961, y su Protocolo de Modificaciones, hecho en Ginebra el 25 de marzo de 1972</w:t>
-      </w:r>
-      <w:r>
-        <w:t xml:space="preserve">. 1974.</w:t>
-      </w:r>
-    </w:p>
-    <w:bookmarkEnd w:id="254"/>
-    <w:bookmarkStart w:id="255" w:name="ref-DANE2021"/>
+        <w:t xml:space="preserve">n 1403 de 2007. Por la cual se determina el Modelo de Gesti</w:t>
+      </w:r>
+      <w:r>
+        <w:t xml:space="preserve">ó</w:t>
+      </w:r>
+      <w:r>
+        <w:t xml:space="preserve">n del Servicio Farmac</w:t>
+      </w:r>
+      <w:r>
+        <w:t xml:space="preserve">é</w:t>
+      </w:r>
+      <w:r>
+        <w:t xml:space="preserve">utico, se adopta el Manual de Condiciones Esenciales y Procedimientos y se dictan otras disposiciones</w:t>
+      </w:r>
+      <w:r>
+        <w:t xml:space="preserve">. 2007.</w:t>
+      </w:r>
+    </w:p>
+    <w:bookmarkEnd w:id="258"/>
+    <w:bookmarkStart w:id="259" w:name="ref-HernandezVera2017"/>
     <w:p>
       <w:pPr>
         <w:pStyle w:val="Bibliography"/>
       </w:pPr>
       <w:r>
-        <w:t xml:space="preserve">3.</w:t>
+        <w:t xml:space="preserve">8.</w:t>
       </w:r>
       <w:r>
         <w:t xml:space="preserve"> </w:t>
@@ -12992,257 +13180,45 @@
         <w:t xml:space="preserve">	</w:t>
       </w:r>
       <w:r>
-        <w:t xml:space="preserve">Departamento Administrativo Nacional de Estadística (DANE).</w:t>
-      </w:r>
-      <w:r>
-        <w:t xml:space="preserve"> </w:t>
-      </w:r>
-      <w:r>
-        <w:t xml:space="preserve">P</w:t>
-      </w:r>
-      <w:r>
-        <w:t xml:space="preserve">á</w:t>
-      </w:r>
-      <w:r>
-        <w:t xml:space="preserve">gina web del DANE</w:t>
-      </w:r>
-      <w:r>
-        <w:t xml:space="preserve">. 2021.</w:t>
-      </w:r>
-    </w:p>
-    <w:bookmarkEnd w:id="255"/>
-    <w:bookmarkStart w:id="256" w:name="ref-MSPS1478-2006"/>
-    <w:p>
-      <w:pPr>
-        <w:pStyle w:val="Bibliography"/>
-      </w:pPr>
-      <w:r>
-        <w:t xml:space="preserve">4.</w:t>
-      </w:r>
-      <w:r>
-        <w:t xml:space="preserve"> </w:t>
-      </w:r>
-      <w:r>
-        <w:t xml:space="preserve">	</w:t>
-      </w:r>
-      <w:r>
-        <w:t xml:space="preserve">Ministerio de la Protección Social.</w:t>
-      </w:r>
-      <w:r>
-        <w:t xml:space="preserve"> </w:t>
-      </w:r>
-      <w:r>
-        <w:t xml:space="preserve">Resoluci</w:t>
+        <w:t xml:space="preserve">Hernandez Vera EF., Rosas Camargo LA.</w:t>
+      </w:r>
+      <w:r>
+        <w:t xml:space="preserve"> </w:t>
+      </w:r>
+      <w:r>
+        <w:t xml:space="preserve">Dise</w:t>
+      </w:r>
+      <w:r>
+        <w:t xml:space="preserve">ñ</w:t>
+      </w:r>
+      <w:r>
+        <w:t xml:space="preserve">o de los procesos administrativos del servicio farmac</w:t>
+      </w:r>
+      <w:r>
+        <w:t xml:space="preserve">é</w:t>
+      </w:r>
+      <w:r>
+        <w:t xml:space="preserve">utico del Hospital Regional de Sogamoso E.S.E.</w:t>
+      </w:r>
+      <w:r>
+        <w:t xml:space="preserve"> Tesis doctoral, Universidad Pedag</w:t>
       </w:r>
       <w:r>
         <w:t xml:space="preserve">ó</w:t>
       </w:r>
       <w:r>
-        <w:t xml:space="preserve">n 1478 de 2006. Por la cual se expiden normas para el control, seguimiento y vigilancia de la importaci</w:t>
+        <w:t xml:space="preserve">gica y Tecnol</w:t>
       </w:r>
       <w:r>
         <w:t xml:space="preserve">ó</w:t>
       </w:r>
       <w:r>
-        <w:t xml:space="preserve">n, exportaci</w:t>
-      </w:r>
-      <w:r>
-        <w:t xml:space="preserve">ó</w:t>
-      </w:r>
-      <w:r>
-        <w:t xml:space="preserve">n, procesamiento, s</w:t>
-      </w:r>
-      <w:r>
-        <w:t xml:space="preserve">í</w:t>
-      </w:r>
-      <w:r>
-        <w:t xml:space="preserve">ntesis, fabricaci</w:t>
-      </w:r>
-      <w:r>
-        <w:t xml:space="preserve">ó</w:t>
-      </w:r>
-      <w:r>
-        <w:t xml:space="preserve">n, distribuci</w:t>
-      </w:r>
-      <w:r>
-        <w:t xml:space="preserve">ó</w:t>
-      </w:r>
-      <w:r>
-        <w:t xml:space="preserve">n, dispensaci</w:t>
-      </w:r>
-      <w:r>
-        <w:t xml:space="preserve">ó</w:t>
-      </w:r>
-      <w:r>
-        <w:t xml:space="preserve">n, compra, venta, destrucci</w:t>
-      </w:r>
-      <w:r>
-        <w:t xml:space="preserve">ó</w:t>
-      </w:r>
-      <w:r>
-        <w:t xml:space="preserve">n y uso de sustancias sometidas a f</w:t>
-      </w:r>
-      <w:r>
-        <w:t xml:space="preserve">. 2006.</w:t>
-      </w:r>
-    </w:p>
-    <w:bookmarkEnd w:id="256"/>
-    <w:bookmarkStart w:id="257" w:name="ref-FNE2015-9"/>
-    <w:p>
-      <w:pPr>
-        <w:pStyle w:val="Bibliography"/>
-      </w:pPr>
-      <w:r>
-        <w:t xml:space="preserve">5.</w:t>
-      </w:r>
-      <w:r>
-        <w:t xml:space="preserve"> </w:t>
-      </w:r>
-      <w:r>
-        <w:t xml:space="preserve">	</w:t>
-      </w:r>
-      <w:r>
-        <w:t xml:space="preserve">Fondo Nacional de Estupefacientes.</w:t>
-      </w:r>
-      <w:r>
-        <w:t xml:space="preserve"> </w:t>
-      </w:r>
-      <w:r>
-        <w:t xml:space="preserve">Circular Externa 009 de 2015 del FNE</w:t>
-      </w:r>
-      <w:r>
-        <w:t xml:space="preserve">. 2015.</w:t>
-      </w:r>
-    </w:p>
-    <w:bookmarkEnd w:id="257"/>
-    <w:bookmarkStart w:id="258" w:name="ref-Silver2017"/>
-    <w:p>
-      <w:pPr>
-        <w:pStyle w:val="Bibliography"/>
-      </w:pPr>
-      <w:r>
-        <w:t xml:space="preserve">6.</w:t>
-      </w:r>
-      <w:r>
-        <w:t xml:space="preserve"> </w:t>
-      </w:r>
-      <w:r>
-        <w:t xml:space="preserve">	</w:t>
-      </w:r>
-      <w:r>
-        <w:t xml:space="preserve">Silver EA., Pyke DF., Thomas DA.</w:t>
-      </w:r>
-      <w:r>
-        <w:t xml:space="preserve"> </w:t>
-      </w:r>
-      <w:r>
-        <w:t xml:space="preserve">Inventory and Production Management in Supply Chains</w:t>
-      </w:r>
-      <w:r>
-        <w:t xml:space="preserve">. 4ed edición. Boca Raton, FL, USA: CRC Press; 2017.</w:t>
-      </w:r>
-    </w:p>
-    <w:bookmarkEnd w:id="258"/>
-    <w:bookmarkStart w:id="259" w:name="X4e956815ca1199d73a39485c932e7d8485463a0"/>
-    <w:p>
-      <w:pPr>
-        <w:pStyle w:val="Bibliography"/>
-      </w:pPr>
-      <w:r>
-        <w:t xml:space="preserve">7.</w:t>
-      </w:r>
-      <w:r>
-        <w:t xml:space="preserve"> </w:t>
-      </w:r>
-      <w:r>
-        <w:t xml:space="preserve">	</w:t>
-      </w:r>
-      <w:r>
-        <w:t xml:space="preserve">Ministerio de Salud y Protección Social.</w:t>
-      </w:r>
-      <w:r>
-        <w:t xml:space="preserve"> </w:t>
-      </w:r>
-      <w:r>
-        <w:t xml:space="preserve">Resoluci</w:t>
-      </w:r>
-      <w:r>
-        <w:t xml:space="preserve">ó</w:t>
-      </w:r>
-      <w:r>
-        <w:t xml:space="preserve">n 1403 de 2007. Por la cual se determina el Modelo de Gesti</w:t>
-      </w:r>
-      <w:r>
-        <w:t xml:space="preserve">ó</w:t>
-      </w:r>
-      <w:r>
-        <w:t xml:space="preserve">n del Servicio Farmac</w:t>
-      </w:r>
-      <w:r>
-        <w:t xml:space="preserve">é</w:t>
-      </w:r>
-      <w:r>
-        <w:t xml:space="preserve">utico, se adopta el Manual de Condiciones Esenciales y Procedimientos y se dictan otras disposiciones</w:t>
-      </w:r>
-      <w:r>
-        <w:t xml:space="preserve">. 2007.</w:t>
+        <w:t xml:space="preserve">gica de Colombia (UPTC), 2017.</w:t>
       </w:r>
     </w:p>
     <w:bookmarkEnd w:id="259"/>
-    <w:bookmarkStart w:id="260" w:name="ref-HernandezVera2017"/>
-    <w:p>
-      <w:pPr>
-        <w:pStyle w:val="Bibliography"/>
-      </w:pPr>
-      <w:r>
-        <w:t xml:space="preserve">8.</w:t>
-      </w:r>
-      <w:r>
-        <w:t xml:space="preserve"> </w:t>
-      </w:r>
-      <w:r>
-        <w:t xml:space="preserve">	</w:t>
-      </w:r>
-      <w:r>
-        <w:t xml:space="preserve">Hernandez Vera EF., Rosas Camargo LA.</w:t>
-      </w:r>
-      <w:r>
-        <w:t xml:space="preserve"> </w:t>
-      </w:r>
-      <w:r>
-        <w:t xml:space="preserve">Dise</w:t>
-      </w:r>
-      <w:r>
-        <w:t xml:space="preserve">ñ</w:t>
-      </w:r>
-      <w:r>
-        <w:t xml:space="preserve">o de los procesos administrativos del servicio farmac</w:t>
-      </w:r>
-      <w:r>
-        <w:t xml:space="preserve">é</w:t>
-      </w:r>
-      <w:r>
-        <w:t xml:space="preserve">utico del Hospital Regional de Sogamoso E.S.E.</w:t>
-      </w:r>
-      <w:r>
-        <w:t xml:space="preserve"> Tesis doctoral, Universidad Pedag</w:t>
-      </w:r>
-      <w:r>
-        <w:t xml:space="preserve">ó</w:t>
-      </w:r>
-      <w:r>
-        <w:t xml:space="preserve">gica y Tecnol</w:t>
-      </w:r>
-      <w:r>
-        <w:t xml:space="preserve">ó</w:t>
-      </w:r>
-      <w:r>
-        <w:t xml:space="preserve">gica de Colombia (UPTC), 2017.</w:t>
-      </w:r>
-    </w:p>
     <w:bookmarkEnd w:id="260"/>
     <w:bookmarkEnd w:id="261"/>
-    <w:bookmarkEnd w:id="262"/>
     <w:sectPr/>
   </w:body>
 </w:document>

</xml_diff>

<commit_message>
Actualización del 7 de octubre de 2021
</commit_message>
<xml_diff>
--- a/reports/Libro/docs/InformeFinal.docx
+++ b/reports/Libro/docs/InformeFinal.docx
@@ -2726,7 +2726,7 @@
     </w:p>
     <w:bookmarkEnd w:id="47"/>
     <w:bookmarkEnd w:id="48"/>
-    <w:bookmarkStart w:id="109" w:name="recetarios-oficiales"/>
+    <w:bookmarkStart w:id="110" w:name="recetarios-oficiales"/>
     <w:p>
       <w:pPr>
         <w:pStyle w:val="Heading1"/>
@@ -2802,6 +2802,24 @@
         <w:t xml:space="preserve">Existencia de recetarios</w:t>
       </w:r>
     </w:p>
+    <w:bookmarkStart w:id="51" w:name="existencias-en-el-fre"/>
+    <w:p>
+      <w:pPr>
+        <w:pStyle w:val="Heading3"/>
+      </w:pPr>
+      <w:r>
+        <w:rPr>
+          <w:rStyle w:val="SectionNumber"/>
+        </w:rPr>
+        <w:t xml:space="preserve">5.1.1</w:t>
+      </w:r>
+      <w:r>
+        <w:tab/>
+      </w:r>
+      <w:r>
+        <w:t xml:space="preserve">Existencias en el FRE</w:t>
+      </w:r>
+    </w:p>
     <w:p>
       <w:pPr>
         <w:pStyle w:val="FirstParagraph"/>
@@ -2816,7 +2834,7 @@
         <w:t xml:space="preserve">5.1</w:t>
       </w:r>
       <w:r>
-        <w:t xml:space="preserve">, se observa la tendencia de los departamentos más distantes de la capital de la nación, a presentar una menor cantidad de recetarios en existencia.</w:t>
+        <w:t xml:space="preserve">A, se observa la tendencia de los departamentos más distantes de la capital de la nación, a presentar una menor cantidad de recetarios en existencia.</w:t>
       </w:r>
     </w:p>
     <w:p>
@@ -2826,9 +2844,9 @@
       <w:r>
         <w:drawing>
           <wp:inline>
-            <wp:extent cx="5334000" cy="4000500"/>
+            <wp:extent cx="5334000" cy="2222500"/>
             <wp:effectExtent b="0" l="0" r="0" t="0"/>
-            <wp:docPr descr="Figura 5.1: N.° de existencias de recetarios en el FRE" title="" id="1" name="Picture"/>
+            <wp:docPr descr="Figura 5.1: Existencias en el FRE. Panel A. N.° de existencias de recetarios en el FRE. Panel B. Cobertura de existencias de recetarios en el FRE." title="" id="1" name="Picture"/>
             <a:graphic>
               <a:graphicData uri="http://schemas.openxmlformats.org/drawingml/2006/picture">
                 <pic:pic>
@@ -2847,7 +2865,7 @@
                   <pic:spPr bwMode="auto">
                     <a:xfrm>
                       <a:off x="0" y="0"/>
-                      <a:ext cx="5334000" cy="4000500"/>
+                      <a:ext cx="5334000" cy="2222500"/>
                     </a:xfrm>
                     <a:prstGeom prst="rect">
                       <a:avLst/>
@@ -2887,7 +2905,7 @@
       </w:r>
       <w:bookmarkEnd w:id="50"/>
       <w:r>
-        <w:t xml:space="preserve">Figura 5.1: N.° de existencias de recetarios en el FRE</w:t>
+        <w:t xml:space="preserve">Figura 5.1: Existencias en el FRE. Panel A. N.° de existencias de recetarios en el FRE. Panel B. Cobertura de existencias de recetarios en el FRE.</w:t>
       </w:r>
     </w:p>
     <w:p>
@@ -2901,6 +2919,59 @@
     <w:p>
       <w:pPr>
         <w:pStyle w:val="BodyText"/>
+      </w:pPr>
+      <w:r>
+        <w:t xml:space="preserve">Dentro del censo realizado en los diferentes departamentos del país, se observa en la Figura</w:t>
+      </w:r>
+      <w:r>
+        <w:t xml:space="preserve"> </w:t>
+      </w:r>
+      <w:r>
+        <w:t xml:space="preserve">5.1</w:t>
+      </w:r>
+      <w:r>
+        <w:t xml:space="preserve">B predisposición entre los distintos FRE a presentar en estos momentos una duración de existencias de recetarios oficiales a 25 semanas. El motivo de esto es que en gran parte de los entes territoriales se concretan órdenes de compra de recetarios por un año, de modo que en la época en la cual se realizó el censo, aproximadamente mitad de año, aún quedan alrededor de 20 a 30 semanas más para la finalización del año calendario. Además de ello, en ocasiones se estima un periodo de 2 a 3 meses más, es decir, disponibilidad de recetarios hasta febrero o marzo, ya que por motivos de contratación de personal a inicio del año calendario se dificulta llevar a cabo el proceso de licitación de recetarios hasta que se hayan contratado nuevamente a los funcionarios del FRE, cuestión que se da por el tipo de contrato laboral con el que están vinculados la mayoría de los funcionarios de apoyo en el país (Figura</w:t>
+      </w:r>
+      <w:r>
+        <w:t xml:space="preserve"> </w:t>
+      </w:r>
+      <w:r>
+        <w:t xml:space="preserve">4.5</w:t>
+      </w:r>
+      <w:r>
+        <w:t xml:space="preserve">).</w:t>
+      </w:r>
+    </w:p>
+    <w:p>
+      <w:pPr>
+        <w:pStyle w:val="BodyText"/>
+      </w:pPr>
+      <w:r>
+        <w:t xml:space="preserve">Se tiene que Boyacá y Nariño son los departamentos que en la actualidad cuentan con mayor proyección de disponibilidad de recetarios oficiales ya que son regiones en donde el FRE hace compras para 2 a 3 años, procesos que fueron llevados a cabo recientemente, a inicio del año 2021.</w:t>
+      </w:r>
+    </w:p>
+    <w:bookmarkEnd w:id="51"/>
+    <w:bookmarkStart w:id="54" w:name="circulación-en-el-departamento"/>
+    <w:p>
+      <w:pPr>
+        <w:pStyle w:val="Heading3"/>
+      </w:pPr>
+      <w:r>
+        <w:rPr>
+          <w:rStyle w:val="SectionNumber"/>
+        </w:rPr>
+        <w:t xml:space="preserve">5.1.2</w:t>
+      </w:r>
+      <w:r>
+        <w:tab/>
+      </w:r>
+      <w:r>
+        <w:t xml:space="preserve">Circulación en el departamento</w:t>
+      </w:r>
+    </w:p>
+    <w:p>
+      <w:pPr>
+        <w:pStyle w:val="FirstParagraph"/>
       </w:pPr>
       <w:r>
         <w:t xml:space="preserve">Así mismo, ligado a las existencias actuales de recetarios oficiales en la nación, como se observa en la Figura</w:t>
@@ -2947,7 +3018,7 @@
                     </pic:cNvPicPr>
                   </pic:nvPicPr>
                   <pic:blipFill>
-                    <a:blip r:embed="rId51"/>
+                    <a:blip r:embed="rId52"/>
                     <a:stretch>
                       <a:fillRect/>
                     </a:stretch>
@@ -2978,7 +3049,7 @@
       <w:pPr>
         <w:pStyle w:val="ImageCaption"/>
       </w:pPr>
-      <w:bookmarkStart w:id="52" w:name="fig11"/>
+      <w:bookmarkStart w:id="53" w:name="fig11"/>
       <w:r>
         <w:t xml:space="preserve">Figure </w:t>
       </w:r>
@@ -2993,119 +3064,12 @@
       <w:r>
         <w:t xml:space="preserve"> </w:t>
       </w:r>
-      <w:bookmarkEnd w:id="52"/>
+      <w:bookmarkEnd w:id="53"/>
       <w:r>
         <w:t xml:space="preserve">Figura 5.2: N.° de recetarios circulantes en el departamento</w:t>
       </w:r>
     </w:p>
-    <w:p>
-      <w:pPr>
-        <w:pStyle w:val="BodyText"/>
-      </w:pPr>
-      <w:r>
-        <w:t xml:space="preserve">Dentro del censo realizado en los diferentes departamentos del país, se observa en la Figura</w:t>
-      </w:r>
-      <w:r>
-        <w:t xml:space="preserve"> </w:t>
-      </w:r>
-      <w:r>
-        <w:t xml:space="preserve">??</w:t>
-      </w:r>
-      <w:r>
-        <w:t xml:space="preserve"> </w:t>
-      </w:r>
-      <w:r>
-        <w:t xml:space="preserve">predisposición entre los distintos FRE a presentar en estos momentos una duración de existencias de recetarios oficiales a 25 semanas. El motivo de esto es que en gran parte de los entes territoriales se concretan órdenes de compra de recetarios por un año, de modo que en la época en la cual se realizó el censo, aproximadamente mitad de año, aún quedan alrededor de 20 a 30 semanas más para la finalización del año calendario. Además de ello, en ocasiones se estima un periodo de 2 a 3 meses más, es decir, disponibilidad de recetarios hasta febrero o marzo, ya que por motivos de contratación de personal a inicio del año calendario se dificulta llevar a cabo el proceso de licitación de recetarios hasta que se hayan contratado nuevamente a los funcionarios del FRE, cuestión que se da por el tipo de contrato laboral con el que están vinculados la mayoría de los funcionarios de apoyo en el país (Figura</w:t>
-      </w:r>
-      <w:r>
-        <w:t xml:space="preserve"> </w:t>
-      </w:r>
-      <w:r>
-        <w:t xml:space="preserve">4.5</w:t>
-      </w:r>
-      <w:r>
-        <w:t xml:space="preserve">).</w:t>
-      </w:r>
-    </w:p>
-    <w:p>
-      <w:pPr>
-        <w:pStyle w:val="CaptionedFigure"/>
-      </w:pPr>
-      <w:r>
-        <w:drawing>
-          <wp:inline>
-            <wp:extent cx="5334000" cy="3809999"/>
-            <wp:effectExtent b="0" l="0" r="0" t="0"/>
-            <wp:docPr descr="Figura 5.3: Duración de existencia de recetarios en el FRE" title="" id="1" name="Picture"/>
-            <a:graphic>
-              <a:graphicData uri="http://schemas.openxmlformats.org/drawingml/2006/picture">
-                <pic:pic>
-                  <pic:nvPicPr>
-                    <pic:cNvPr descr="InformeFinal_files/figure-docx/existenciaRecetarios3-1.png" id="0" name="Picture"/>
-                    <pic:cNvPicPr>
-                      <a:picLocks noChangeArrowheads="1" noChangeAspect="1"/>
-                    </pic:cNvPicPr>
-                  </pic:nvPicPr>
-                  <pic:blipFill>
-                    <a:blip r:embed="rId53"/>
-                    <a:stretch>
-                      <a:fillRect/>
-                    </a:stretch>
-                  </pic:blipFill>
-                  <pic:spPr bwMode="auto">
-                    <a:xfrm>
-                      <a:off x="0" y="0"/>
-                      <a:ext cx="5334000" cy="3809999"/>
-                    </a:xfrm>
-                    <a:prstGeom prst="rect">
-                      <a:avLst/>
-                    </a:prstGeom>
-                    <a:noFill/>
-                    <a:ln w="9525">
-                      <a:noFill/>
-                      <a:headEnd/>
-                      <a:tailEnd/>
-                    </a:ln>
-                  </pic:spPr>
-                </pic:pic>
-              </a:graphicData>
-            </a:graphic>
-          </wp:inline>
-        </w:drawing>
-      </w:r>
-    </w:p>
-    <w:p>
-      <w:pPr>
-        <w:pStyle w:val="ImageCaption"/>
-      </w:pPr>
-      <w:bookmarkStart w:id="54" w:name="fig12"/>
-      <w:r>
-        <w:t xml:space="preserve">Figure </w:t>
-      </w:r>
-      <w:fldSimple w:instr="SEQ Figure \* ARABIC ">
-        <w:r>
-          <w:t>12</w:t>
-        </w:r>
-      </w:fldSimple>
-      <w:r>
-        <w:t xml:space="preserve">:</w:t>
-      </w:r>
-      <w:r>
-        <w:t xml:space="preserve"> </w:t>
-      </w:r>
-      <w:bookmarkEnd w:id="54"/>
-      <w:r>
-        <w:t xml:space="preserve">Figura 5.3: Duración de existencia de recetarios en el FRE</w:t>
-      </w:r>
-    </w:p>
-    <w:p>
-      <w:pPr>
-        <w:pStyle w:val="BodyText"/>
-      </w:pPr>
-      <w:r>
-        <w:t xml:space="preserve">Se tiene que Boyacá y Nariño son los departamentos que en la actualidad cuentan con mayor proyección de disponibilidad de recetarios oficiales ya que son regiones en donde el FRE hace compras para 2 a 3 años, procesos que fueron llevados a cabo recientemente, a inicio del año 2021.</w:t>
-      </w:r>
-    </w:p>
+    <w:bookmarkEnd w:id="54"/>
     <w:bookmarkEnd w:id="55"/>
     <w:bookmarkStart w:id="67" w:name="costos-de-recetarios"/>
     <w:p>
@@ -3154,7 +3118,7 @@
         <w:t xml:space="preserve"> </w:t>
       </w:r>
       <w:r>
-        <w:t xml:space="preserve">5.4</w:t>
+        <w:t xml:space="preserve">5.3</w:t>
       </w:r>
       <w:r>
         <w:t xml:space="preserve">A), dada sus particularidades en la contratación, puesto que se encargan del proceso de licitación y contratación de recetarios, únicamente realizan estudios de necesidad que son enviados al ente encargado de concretar la contratación, en muchos casos, la gobernación departamental.</w:t>
@@ -3169,7 +3133,7 @@
           <wp:inline>
             <wp:extent cx="5334000" cy="3333750"/>
             <wp:effectExtent b="0" l="0" r="0" t="0"/>
-            <wp:docPr descr="Figura 5.4: Comparativo de costo vs precio de recetarios por departamento. Panel A. Costos de adquisición de recetarios por departamento. Panel B. Precios de recetarios por departamento." title="" id="1" name="Picture"/>
+            <wp:docPr descr="Figura 5.3: Comparativo de costo vs precio de recetarios por departamento. Panel A. Costos de adquisición de recetarios por departamento. Panel B. Precios de recetarios por departamento." title="" id="1" name="Picture"/>
             <a:graphic>
               <a:graphicData uri="http://schemas.openxmlformats.org/drawingml/2006/picture">
                 <pic:pic>
@@ -3211,13 +3175,13 @@
       <w:pPr>
         <w:pStyle w:val="ImageCaption"/>
       </w:pPr>
-      <w:bookmarkStart w:id="57" w:name="fig13"/>
+      <w:bookmarkStart w:id="57" w:name="fig12"/>
       <w:r>
         <w:t xml:space="preserve">Figure </w:t>
       </w:r>
       <w:fldSimple w:instr="SEQ Figure \* ARABIC ">
         <w:r>
-          <w:t>13</w:t>
+          <w:t>12</w:t>
         </w:r>
       </w:fldSimple>
       <w:r>
@@ -3228,7 +3192,7 @@
       </w:r>
       <w:bookmarkEnd w:id="57"/>
       <w:r>
-        <w:t xml:space="preserve">Figura 5.4: Comparativo de costo vs precio de recetarios por departamento. Panel A. Costos de adquisición de recetarios por departamento. Panel B. Precios de recetarios por departamento.</w:t>
+        <w:t xml:space="preserve">Figura 5.3: Comparativo de costo vs precio de recetarios por departamento. Panel A. Costos de adquisición de recetarios por departamento. Panel B. Precios de recetarios por departamento.</w:t>
       </w:r>
     </w:p>
     <w:p>
@@ -3242,24 +3206,24 @@
         <w:t xml:space="preserve"> </w:t>
       </w:r>
       <w:r>
+        <w:t xml:space="preserve">5.3</w:t>
+      </w:r>
+      <w:r>
+        <w:t xml:space="preserve">B) que se ajusta cada año. Así mismo, se observa correlación entre los departamentos con costo de recetario más alto y precio de venta mayor, como se da en Valle del Cauca, Bolívar y Casanare.</w:t>
+      </w:r>
+    </w:p>
+    <w:p>
+      <w:pPr>
+        <w:pStyle w:val="BodyText"/>
+      </w:pPr>
+      <w:r>
+        <w:t xml:space="preserve">Ahora bien, el margen de ganancias que deja la venta de recetarios se observa en la Figura</w:t>
+      </w:r>
+      <w:r>
+        <w:t xml:space="preserve"> </w:t>
+      </w:r>
+      <w:r>
         <w:t xml:space="preserve">5.4</w:t>
-      </w:r>
-      <w:r>
-        <w:t xml:space="preserve">B) que se ajusta cada año. Así mismo, se observa correlación entre los departamentos con costo de recetario más alto y precio de venta mayor, como se da en Valle del Cauca, Bolívar y Casanare.</w:t>
-      </w:r>
-    </w:p>
-    <w:p>
-      <w:pPr>
-        <w:pStyle w:val="BodyText"/>
-      </w:pPr>
-      <w:r>
-        <w:t xml:space="preserve">Ahora bien, el margen de ganancias que deja la venta de recetarios se observa en la Figura</w:t>
-      </w:r>
-      <w:r>
-        <w:t xml:space="preserve"> </w:t>
-      </w:r>
-      <w:r>
-        <w:t xml:space="preserve">5.5</w:t>
       </w:r>
       <w:r>
         <w:t xml:space="preserve">, en donde se puede establecer que con mayor frecuencia los entes territoriales obtienen entre 100 y 200% de ganancia sobre el costo del recetario. No obstante, los FRE de La Guajira y Nariño, poseen ganancias entre 800 y 900% en la venta de sus recetarios oficiales. En los FRE de Córdoba, Vichada y Guainía no se registran márgenes de ganancia para la venta de recetarios oficiales dado que no se tiene conocimiento en dichos territorios del costo de adquisición de recetarios puesto que son los entes gubernamentales del departamento los encargados de la contratación, proceso en el que el ente territorial no interviene.</w:t>
@@ -3274,7 +3238,7 @@
           <wp:inline>
             <wp:extent cx="5334000" cy="2667000"/>
             <wp:effectExtent b="0" l="0" r="0" t="0"/>
-            <wp:docPr descr="Figura 5.5: Márgen de ganancia por recetario. Panel A. Frecuencia de departamentos por márgen de ganancia. Panel B. Márgen de ganancia de recetarios por departamento." title="" id="1" name="Picture"/>
+            <wp:docPr descr="Figura 5.4: Márgen de ganancia por recetario. Panel A. Frecuencia de departamentos por márgen de ganancia. Panel B. Márgen de ganancia de recetarios por departamento." title="" id="1" name="Picture"/>
             <a:graphic>
               <a:graphicData uri="http://schemas.openxmlformats.org/drawingml/2006/picture">
                 <pic:pic>
@@ -3316,13 +3280,13 @@
       <w:pPr>
         <w:pStyle w:val="ImageCaption"/>
       </w:pPr>
-      <w:bookmarkStart w:id="59" w:name="fig14"/>
+      <w:bookmarkStart w:id="59" w:name="fig13"/>
       <w:r>
         <w:t xml:space="preserve">Figure </w:t>
       </w:r>
       <w:fldSimple w:instr="SEQ Figure \* ARABIC ">
         <w:r>
-          <w:t>14</w:t>
+          <w:t>13</w:t>
         </w:r>
       </w:fldSimple>
       <w:r>
@@ -3333,7 +3297,7 @@
       </w:r>
       <w:bookmarkEnd w:id="59"/>
       <w:r>
-        <w:t xml:space="preserve">Figura 5.5: Márgen de ganancia por recetario. Panel A. Frecuencia de departamentos por márgen de ganancia. Panel B. Márgen de ganancia de recetarios por departamento.</w:t>
+        <w:t xml:space="preserve">Figura 5.4: Márgen de ganancia por recetario. Panel A. Frecuencia de departamentos por márgen de ganancia. Panel B. Márgen de ganancia de recetarios por departamento.</w:t>
       </w:r>
     </w:p>
     <w:p>
@@ -3852,7 +3816,7 @@
         <w:t xml:space="preserve"> </w:t>
       </w:r>
       <w:r>
-        <w:t xml:space="preserve">5.6</w:t>
+        <w:t xml:space="preserve">5.5</w:t>
       </w:r>
       <w:r>
         <w:t xml:space="preserve"> </w:t>
@@ -3870,7 +3834,7 @@
           <wp:inline>
             <wp:extent cx="5334000" cy="2963333"/>
             <wp:effectExtent b="0" l="0" r="0" t="0"/>
-            <wp:docPr descr="Figura 5.6: Gráficos de dependencia parcial - Modelo de Costos." title="" id="1" name="Picture"/>
+            <wp:docPr descr="Figura 5.5: Gráficos de dependencia parcial - Modelo de Costos." title="" id="1" name="Picture"/>
             <a:graphic>
               <a:graphicData uri="http://schemas.openxmlformats.org/drawingml/2006/picture">
                 <pic:pic>
@@ -3912,13 +3876,13 @@
       <w:pPr>
         <w:pStyle w:val="ImageCaption"/>
       </w:pPr>
-      <w:bookmarkStart w:id="62" w:name="fig15"/>
+      <w:bookmarkStart w:id="62" w:name="fig14"/>
       <w:r>
         <w:t xml:space="preserve">Figure </w:t>
       </w:r>
       <w:fldSimple w:instr="SEQ Figure \* ARABIC ">
         <w:r>
-          <w:t>15</w:t>
+          <w:t>14</w:t>
         </w:r>
       </w:fldSimple>
       <w:r>
@@ -3929,7 +3893,7 @@
       </w:r>
       <w:bookmarkEnd w:id="62"/>
       <w:r>
-        <w:t xml:space="preserve">Figura 5.6: Gráficos de dependencia parcial - Modelo de Costos.</w:t>
+        <w:t xml:space="preserve">Figura 5.5: Gráficos de dependencia parcial - Modelo de Costos.</w:t>
       </w:r>
     </w:p>
     <w:p>
@@ -3978,7 +3942,7 @@
         <w:t xml:space="preserve"> </w:t>
       </w:r>
       <w:r>
-        <w:t xml:space="preserve">5.7</w:t>
+        <w:t xml:space="preserve">5.6</w:t>
       </w:r>
       <w:r>
         <w:t xml:space="preserve">).</w:t>
@@ -3993,7 +3957,7 @@
           <wp:inline>
             <wp:extent cx="5334000" cy="2963333"/>
             <wp:effectExtent b="0" l="0" r="0" t="0"/>
-            <wp:docPr descr="Figura 5.7: Precio de venta de recetario por prescripción." title="" id="1" name="Picture"/>
+            <wp:docPr descr="Figura 5.6: Precio de venta de recetario por prescripción." title="" id="1" name="Picture"/>
             <a:graphic>
               <a:graphicData uri="http://schemas.openxmlformats.org/drawingml/2006/picture">
                 <pic:pic>
@@ -4035,13 +3999,13 @@
       <w:pPr>
         <w:pStyle w:val="ImageCaption"/>
       </w:pPr>
-      <w:bookmarkStart w:id="65" w:name="fig16"/>
+      <w:bookmarkStart w:id="65" w:name="fig15"/>
       <w:r>
         <w:t xml:space="preserve">Figure </w:t>
       </w:r>
       <w:fldSimple w:instr="SEQ Figure \* ARABIC ">
         <w:r>
-          <w:t>16</w:t>
+          <w:t>15</w:t>
         </w:r>
       </w:fldSimple>
       <w:r>
@@ -4052,7 +4016,7 @@
       </w:r>
       <w:bookmarkEnd w:id="65"/>
       <w:r>
-        <w:t xml:space="preserve">Figura 5.7: Precio de venta de recetario por prescripción.</w:t>
+        <w:t xml:space="preserve">Figura 5.6: Precio de venta de recetario por prescripción.</w:t>
       </w:r>
     </w:p>
     <w:p>
@@ -4120,7 +4084,7 @@
         <w:t xml:space="preserve"> </w:t>
       </w:r>
       <w:r>
-        <w:t xml:space="preserve">5.8</w:t>
+        <w:t xml:space="preserve">5.7</w:t>
       </w:r>
       <w:r>
         <w:t xml:space="preserve">, se muestra un resumen de las modalidades de selección en el último proceso de adquisición de recetarios por parte de los FRE. Se evidencia que la modalidad más utilizada en este último periodo de reabastecimiento de recetario fue mínima cuantía.</w:t>
@@ -4135,7 +4099,7 @@
           <wp:inline>
             <wp:extent cx="5334000" cy="3048000"/>
             <wp:effectExtent b="0" l="0" r="0" t="0"/>
-            <wp:docPr descr="Figura 5.8: Modalidad de selección para contratos de adquisición de recetarios" title="" id="1" name="Picture"/>
+            <wp:docPr descr="Figura 5.7: Modalidad de selección para contratos de adquisición de recetarios" title="" id="1" name="Picture"/>
             <a:graphic>
               <a:graphicData uri="http://schemas.openxmlformats.org/drawingml/2006/picture">
                 <pic:pic>
@@ -4177,13 +4141,13 @@
       <w:pPr>
         <w:pStyle w:val="ImageCaption"/>
       </w:pPr>
-      <w:bookmarkStart w:id="69" w:name="fig17"/>
+      <w:bookmarkStart w:id="69" w:name="fig16"/>
       <w:r>
         <w:t xml:space="preserve">Figure </w:t>
       </w:r>
       <w:fldSimple w:instr="SEQ Figure \* ARABIC ">
         <w:r>
-          <w:t>17</w:t>
+          <w:t>16</w:t>
         </w:r>
       </w:fldSimple>
       <w:r>
@@ -4194,21 +4158,21 @@
       </w:r>
       <w:bookmarkEnd w:id="69"/>
       <w:r>
-        <w:t xml:space="preserve">Figura 5.8: Modalidad de selección para contratos de adquisición de recetarios</w:t>
-      </w:r>
-    </w:p>
-    <w:p>
-      <w:pPr>
-        <w:pStyle w:val="BodyText"/>
-      </w:pPr>
-      <w:r>
-        <w:t xml:space="preserve">De acuerdo con los entes territoriales, esta modalidad de selección presenta favorabilidad desde el punto de vista financiero respecto a la inversión y recaudo posterior tras la venta de los recetarios oficiales. El ingreso por venta de recetarios es una de las principales fuentes de financiación de varios FRE (citar Figura</w:t>
-      </w:r>
-      <w:r>
-        <w:t xml:space="preserve"> </w:t>
-      </w:r>
-      <w:r>
-        <w:t xml:space="preserve">??</w:t>
+        <w:t xml:space="preserve">Figura 5.7: Modalidad de selección para contratos de adquisición de recetarios</w:t>
+      </w:r>
+    </w:p>
+    <w:p>
+      <w:pPr>
+        <w:pStyle w:val="BodyText"/>
+      </w:pPr>
+      <w:r>
+        <w:t xml:space="preserve">De acuerdo con los entes territoriales, esta modalidad de selección presenta favorabilidad desde el punto de vista financiero respecto a la inversión y recaudo posterior tras la venta de los recetarios oficiales. El ingreso por venta de recetarios es una de las principales fuentes de financiación de varios FRE (ver Figura</w:t>
+      </w:r>
+      <w:r>
+        <w:t xml:space="preserve"> </w:t>
+      </w:r>
+      <w:r>
+        <w:t xml:space="preserve">4.9</w:t>
       </w:r>
       <w:r>
         <w:t xml:space="preserve">).</w:t>
@@ -4233,7 +4197,7 @@
         <w:t xml:space="preserve"> </w:t>
       </w:r>
       <w:r>
-        <w:t xml:space="preserve">??</w:t>
+        <w:t xml:space="preserve">5.16</w:t>
       </w:r>
       <w:r>
         <w:t xml:space="preserve">) se espera que el proponente logre demostrar la capacidad de cumplir con la entrega del producto especificado.</w:t>
@@ -4274,7 +4238,7 @@
         <w:t xml:space="preserve"> </w:t>
       </w:r>
       <w:r>
-        <w:t xml:space="preserve">5.9</w:t>
+        <w:t xml:space="preserve">5.8</w:t>
       </w:r>
       <w:r>
         <w:t xml:space="preserve">, en la mayoría de los casos, los funcionarios de los FRE se encargan exclusivamente de la realización de los estudios previos, en donde se solicita la necesidad en cantidad y forma de recetarios. Posterior a ello, es la dirección territorial en salud, que en algunos casos es la secretaria de salud departamental, la gobernación u otra dependencia con interés en la salud pública del territorio, la encargada de desarrollar la etapa contractual del proceso, mediante una de las modalidades de selección de oferentes que más convenga, se elige la empresa proveedora y se establece el contrato de elaboración de recetarios oficiales.</w:t>
@@ -4289,7 +4253,7 @@
           <wp:inline>
             <wp:extent cx="3810000" cy="4943856"/>
             <wp:effectExtent b="0" l="0" r="0" t="0"/>
-            <wp:docPr descr="Figura 5.9: Proceso de contratación/licitación de los recetarios oficiales." title="" id="1" name="Picture"/>
+            <wp:docPr descr="Figura 5.8: Proceso de contratación/licitación de los recetarios oficiales." title="" id="1" name="Picture"/>
             <a:graphic>
               <a:graphicData uri="http://schemas.openxmlformats.org/drawingml/2006/picture">
                 <pic:pic>
@@ -4331,13 +4295,13 @@
       <w:pPr>
         <w:pStyle w:val="ImageCaption"/>
       </w:pPr>
-      <w:bookmarkStart w:id="71" w:name="fig18"/>
+      <w:bookmarkStart w:id="71" w:name="fig17"/>
       <w:r>
         <w:t xml:space="preserve">Figure </w:t>
       </w:r>
       <w:fldSimple w:instr="SEQ Figure \* ARABIC ">
         <w:r>
-          <w:t>18</w:t>
+          <w:t>17</w:t>
         </w:r>
       </w:fldSimple>
       <w:r>
@@ -4348,7 +4312,7 @@
       </w:r>
       <w:bookmarkEnd w:id="71"/>
       <w:r>
-        <w:t xml:space="preserve">Figura 5.9: Proceso de contratación/licitación de los recetarios oficiales.</w:t>
+        <w:t xml:space="preserve">Figura 5.8: Proceso de contratación/licitación de los recetarios oficiales.</w:t>
       </w:r>
     </w:p>
     <w:bookmarkEnd w:id="72"/>
@@ -4379,7 +4343,7 @@
           <wp:inline>
             <wp:extent cx="5334000" cy="3809999"/>
             <wp:effectExtent b="0" l="0" r="0" t="0"/>
-            <wp:docPr descr="Figura 5.10: Tiempo de demora para adquisición de recetarios" title="" id="1" name="Picture"/>
+            <wp:docPr descr="Figura 5.9: Tiempo de demora para adquisición de recetarios" title="" id="1" name="Picture"/>
             <a:graphic>
               <a:graphicData uri="http://schemas.openxmlformats.org/drawingml/2006/picture">
                 <pic:pic>
@@ -4421,13 +4385,13 @@
       <w:pPr>
         <w:pStyle w:val="ImageCaption"/>
       </w:pPr>
-      <w:bookmarkStart w:id="74" w:name="fig19"/>
+      <w:bookmarkStart w:id="74" w:name="fig18"/>
       <w:r>
         <w:t xml:space="preserve">Figure </w:t>
       </w:r>
       <w:fldSimple w:instr="SEQ Figure \* ARABIC ">
         <w:r>
-          <w:t>19</w:t>
+          <w:t>18</w:t>
         </w:r>
       </w:fldSimple>
       <w:r>
@@ -4438,7 +4402,7 @@
       </w:r>
       <w:bookmarkEnd w:id="74"/>
       <w:r>
-        <w:t xml:space="preserve">Figura 5.10: Tiempo de demora para adquisición de recetarios</w:t>
+        <w:t xml:space="preserve">Figura 5.9: Tiempo de demora para adquisición de recetarios</w:t>
       </w:r>
     </w:p>
     <w:p>
@@ -4452,7 +4416,7 @@
         <w:t xml:space="preserve"> </w:t>
       </w:r>
       <w:r>
-        <w:t xml:space="preserve">5.10</w:t>
+        <w:t xml:space="preserve">5.9</w:t>
       </w:r>
       <w:r>
         <w:t xml:space="preserve"> </w:t>
@@ -4543,7 +4507,7 @@
     </w:p>
     <w:bookmarkEnd w:id="75"/>
     <w:bookmarkEnd w:id="76"/>
-    <w:bookmarkStart w:id="94" w:name="procesos-relacionados-a-los-recetarios"/>
+    <w:bookmarkStart w:id="95" w:name="procesos-relacionados-a-los-recetarios"/>
     <w:p>
       <w:pPr>
         <w:pStyle w:val="Heading2"/>
@@ -4590,7 +4554,7 @@
         <w:t xml:space="preserve"> </w:t>
       </w:r>
       <w:r>
-        <w:t xml:space="preserve">5.11</w:t>
+        <w:t xml:space="preserve">5.10</w:t>
       </w:r>
       <w:r>
         <w:t xml:space="preserve">A, se puede observar que 17 de los FRE entrevistados confirmaron que, sí reciben los recetarios diligenciados de las instituciones inscritas en su despacho dentro de los tiempos estimados, ver Figura</w:t>
@@ -4599,7 +4563,7 @@
         <w:t xml:space="preserve"> </w:t>
       </w:r>
       <w:r>
-        <w:t xml:space="preserve">5.11</w:t>
+        <w:t xml:space="preserve">5.10</w:t>
       </w:r>
       <w:r>
         <w:t xml:space="preserve">B. Esto se realiza con el fin de corroborar los informes allegados correspondientes al anexo 13 que se entregan mensualmente.</w:t>
@@ -4614,7 +4578,7 @@
           <wp:inline>
             <wp:extent cx="5334000" cy="2667000"/>
             <wp:effectExtent b="0" l="0" r="0" t="0"/>
-            <wp:docPr descr="Figura 5.11: Recepción de recetarios. Panel A. Porcentaje de entes territoriales que reciben recetarios oficiales recibidos prescritos/diligenciados. Panel B. Tiempo de recepción de recetarios oficiales desde IPS." title="" id="1" name="Picture"/>
+            <wp:docPr descr="Figura 5.10: Recepción de recetarios. Panel A. Porcentaje de entes territoriales que reciben recetarios oficiales recibidos prescritos/diligenciados. Panel B. Tiempo de recepción de recetarios oficiales desde IPS." title="" id="1" name="Picture"/>
             <a:graphic>
               <a:graphicData uri="http://schemas.openxmlformats.org/drawingml/2006/picture">
                 <pic:pic>
@@ -4656,13 +4620,13 @@
       <w:pPr>
         <w:pStyle w:val="ImageCaption"/>
       </w:pPr>
-      <w:bookmarkStart w:id="78" w:name="fig20"/>
+      <w:bookmarkStart w:id="78" w:name="fig19"/>
       <w:r>
         <w:t xml:space="preserve">Figure </w:t>
       </w:r>
       <w:fldSimple w:instr="SEQ Figure \* ARABIC ">
         <w:r>
-          <w:t>20</w:t>
+          <w:t>19</w:t>
         </w:r>
       </w:fldSimple>
       <w:r>
@@ -4673,7 +4637,7 @@
       </w:r>
       <w:bookmarkEnd w:id="78"/>
       <w:r>
-        <w:t xml:space="preserve">Figura 5.11: Recepción de recetarios. Panel A. Porcentaje de entes territoriales que reciben recetarios oficiales recibidos prescritos/diligenciados. Panel B. Tiempo de recepción de recetarios oficiales desde IPS.</w:t>
+        <w:t xml:space="preserve">Figura 5.10: Recepción de recetarios. Panel A. Porcentaje de entes territoriales que reciben recetarios oficiales recibidos prescritos/diligenciados. Panel B. Tiempo de recepción de recetarios oficiales desde IPS.</w:t>
       </w:r>
     </w:p>
     <w:p>
@@ -4693,7 +4657,7 @@
       </w:r>
     </w:p>
     <w:bookmarkEnd w:id="79"/>
-    <w:bookmarkStart w:id="84" w:name="proceso-de-venta-de-recetarios-oficiales"/>
+    <w:bookmarkStart w:id="84" w:name="venta-de-recetarios-oficiales"/>
     <w:p>
       <w:pPr>
         <w:pStyle w:val="Heading3"/>
@@ -4708,7 +4672,7 @@
         <w:tab/>
       </w:r>
       <w:r>
-        <w:t xml:space="preserve">Proceso de venta de recetarios oficiales</w:t>
+        <w:t xml:space="preserve">Venta de recetarios oficiales</w:t>
       </w:r>
     </w:p>
     <w:p>
@@ -4722,7 +4686,7 @@
         <w:t xml:space="preserve"> </w:t>
       </w:r>
       <w:r>
-        <w:t xml:space="preserve">5.12</w:t>
+        <w:t xml:space="preserve">5.11</w:t>
       </w:r>
       <w:r>
         <w:t xml:space="preserve">. Allí se observa se forma generalizada la primera instancia del proceso, la cual es la solicitud de cotización de recetarios oficiales al FRE. Esta puede ser de forma personal o vía correo electrónico. Posterior a ello, el ente territorial realiza su estudio interno de disponibilidad y responde a la institución interesada con la cantidad que puede vender, de ser el caso en que no disponga del total de recetarios que el establecimiento farmacéutico requirió.</w:t>
@@ -4737,7 +4701,7 @@
           <wp:inline>
             <wp:extent cx="4639376" cy="4350618"/>
             <wp:effectExtent b="0" l="0" r="0" t="0"/>
-            <wp:docPr descr="Figura 5.12: Proceso de venta de recetarios oficiales" title="" id="1" name="Picture"/>
+            <wp:docPr descr="Figura 5.11: Proceso de venta de recetarios oficiales" title="" id="1" name="Picture"/>
             <a:graphic>
               <a:graphicData uri="http://schemas.openxmlformats.org/drawingml/2006/picture">
                 <pic:pic>
@@ -4779,13 +4743,13 @@
       <w:pPr>
         <w:pStyle w:val="ImageCaption"/>
       </w:pPr>
-      <w:bookmarkStart w:id="81" w:name="fig21"/>
+      <w:bookmarkStart w:id="81" w:name="fig20"/>
       <w:r>
         <w:t xml:space="preserve">Figure </w:t>
       </w:r>
       <w:fldSimple w:instr="SEQ Figure \* ARABIC ">
         <w:r>
-          <w:t>21</w:t>
+          <w:t>20</w:t>
         </w:r>
       </w:fldSimple>
       <w:r>
@@ -4796,7 +4760,7 @@
       </w:r>
       <w:bookmarkEnd w:id="81"/>
       <w:r>
-        <w:t xml:space="preserve">Figura 5.12: Proceso de venta de recetarios oficiales</w:t>
+        <w:t xml:space="preserve">Figura 5.11: Proceso de venta de recetarios oficiales</w:t>
       </w:r>
     </w:p>
     <w:p>
@@ -4833,7 +4797,7 @@
         <w:t xml:space="preserve"> </w:t>
       </w:r>
       <w:r>
-        <w:t xml:space="preserve">5.13</w:t>
+        <w:t xml:space="preserve">5.12</w:t>
       </w:r>
       <w:r>
         <w:t xml:space="preserve">. En la mayoría de departamentos tarda entre 1 y 2 días concretar la venta, tiempo que es determinado realmente por el establecimiento y cuanto demore en hacer el pago bancario a la cuenta del FRE. Los casos particulares en que el proceso toma hasta 5 días o más, como es el caso particular del FRE de Norte de Santander, se da por el alto riesgo de desvíos y posibilidad de fraudes de recetarios oficiales, por lo que los funcionarios del ente territorial, se toman una semana para realizar exhaustivamente la revisión del comprador. Por otro lado, en los FRE de Huila, Tolima y Vaupés, este comportamiento se presenta principalmente por falta de personal que pueda abarcar el total de las actividades que debe desarrollar el ente territorial, panorama común dentro de lo observado a lo largo de los acompañamientos técnicos del Proyecto de inversión Misión PRI 1901 a los distintos FRE de la nación, en donde por carencia de personal suficiente se tienen que priorizar unas tareas y relegar otras actividades del ente territorial igualmente valiosas para la salud pública de la región.</w:t>
@@ -4848,7 +4812,7 @@
           <wp:inline>
             <wp:extent cx="5334000" cy="4000500"/>
             <wp:effectExtent b="0" l="0" r="0" t="0"/>
-            <wp:docPr descr="Figura 5.13: Tiempo de demora en la venta de recetarios oficiales a clientes" title="" id="1" name="Picture"/>
+            <wp:docPr descr="Figura 5.12: Tiempo de demora en la venta de recetarios oficiales a clientes" title="" id="1" name="Picture"/>
             <a:graphic>
               <a:graphicData uri="http://schemas.openxmlformats.org/drawingml/2006/picture">
                 <pic:pic>
@@ -4890,13 +4854,13 @@
       <w:pPr>
         <w:pStyle w:val="ImageCaption"/>
       </w:pPr>
-      <w:bookmarkStart w:id="83" w:name="fig22"/>
+      <w:bookmarkStart w:id="83" w:name="fig21"/>
       <w:r>
         <w:t xml:space="preserve">Figure </w:t>
       </w:r>
       <w:fldSimple w:instr="SEQ Figure \* ARABIC ">
         <w:r>
-          <w:t>22</w:t>
+          <w:t>21</w:t>
         </w:r>
       </w:fldSimple>
       <w:r>
@@ -4907,7 +4871,7 @@
       </w:r>
       <w:bookmarkEnd w:id="83"/>
       <w:r>
-        <w:t xml:space="preserve">Figura 5.13: Tiempo de demora en la venta de recetarios oficiales a clientes</w:t>
+        <w:t xml:space="preserve">Figura 5.12: Tiempo de demora en la venta de recetarios oficiales a clientes</w:t>
       </w:r>
     </w:p>
     <w:bookmarkEnd w:id="84"/>
@@ -4940,7 +4904,7 @@
         <w:t xml:space="preserve"> </w:t>
       </w:r>
       <w:r>
-        <w:t xml:space="preserve">5.14</w:t>
+        <w:t xml:space="preserve">5.13</w:t>
       </w:r>
       <w:r>
         <w:t xml:space="preserve"> </w:t>
@@ -5002,7 +4966,7 @@
           <wp:inline>
             <wp:extent cx="5334000" cy="3048000"/>
             <wp:effectExtent b="0" l="0" r="0" t="0"/>
-            <wp:docPr descr="Figura 5.14: Proporción de FRE que diligencian campos en BD de venta de recetarios" title="" id="1" name="Picture"/>
+            <wp:docPr descr="Figura 5.13: Proporción de FRE que diligencian campos en BD de venta de recetarios" title="" id="1" name="Picture"/>
             <a:graphic>
               <a:graphicData uri="http://schemas.openxmlformats.org/drawingml/2006/picture">
                 <pic:pic>
@@ -5044,13 +5008,13 @@
       <w:pPr>
         <w:pStyle w:val="ImageCaption"/>
       </w:pPr>
-      <w:bookmarkStart w:id="86" w:name="fig23"/>
+      <w:bookmarkStart w:id="86" w:name="fig22"/>
       <w:r>
         <w:t xml:space="preserve">Figure </w:t>
       </w:r>
       <w:fldSimple w:instr="SEQ Figure \* ARABIC ">
         <w:r>
-          <w:t>23</w:t>
+          <w:t>22</w:t>
         </w:r>
       </w:fldSimple>
       <w:r>
@@ -5061,7 +5025,7 @@
       </w:r>
       <w:bookmarkEnd w:id="86"/>
       <w:r>
-        <w:t xml:space="preserve">Figura 5.14: Proporción de FRE que diligencian campos en BD de venta de recetarios</w:t>
+        <w:t xml:space="preserve">Figura 5.13: Proporción de FRE que diligencian campos en BD de venta de recetarios</w:t>
       </w:r>
     </w:p>
     <w:p>
@@ -5105,32 +5069,32 @@
         <w:t xml:space="preserve"> </w:t>
       </w:r>
       <w:r>
+        <w:t xml:space="preserve">5.13</w:t>
+      </w:r>
+      <w:r>
+        <w:t xml:space="preserve">) llevaban un control de información con el fin de identificar a los compradores (Nombre del comprador persona o institución) y las cantidades adquiridas – Unidades compradas. Se almacenan datos de contacto, como dirección o teléfono en tan solo 25% de los FRE. Por otro lado, se evidenció que la mayoría de departamentos (83%) optan por realizar seguimiento a los recetarios con el código de serial, debido a que estos son únicos en cada recetario.</w:t>
+      </w:r>
+    </w:p>
+    <w:p>
+      <w:pPr>
+        <w:pStyle w:val="BodyText"/>
+      </w:pPr>
+      <w:r>
+        <w:t xml:space="preserve">Así mismo, se observaron otros tipos de campos almacenados por los FRE (opción Otros) en la venta de recetarios. Entre estos otros se encuentra: (a) consecutivos de las facturas emitidas en cada compra, (b) registro REPS, (c) saldo de recetarios oficiales tras la compra, o (d) códigos de recetarios oficiales prescritos allegados para su revisión. Algunos FRE cierran el ciclo de control del RO, en la misma base de datos, al relacionar los RO prescritos que son devueltos para su revisión.</w:t>
+      </w:r>
+    </w:p>
+    <w:p>
+      <w:pPr>
+        <w:pStyle w:val="BodyText"/>
+      </w:pPr>
+      <w:r>
+        <w:t xml:space="preserve">Los FRE realizan una serie de actividades para el seguimiento de uso de los recetarios. En la Figura</w:t>
+      </w:r>
+      <w:r>
+        <w:t xml:space="preserve"> </w:t>
+      </w:r>
+      <w:r>
         <w:t xml:space="preserve">5.14</w:t>
-      </w:r>
-      <w:r>
-        <w:t xml:space="preserve">) llevaban un control de información con el fin de identificar a los compradores (Nombre del comprador persona o institución) y las cantidades adquiridas – Unidades compradas. Se almacenan datos de contacto, como dirección o teléfono en tan solo 25% de los FRE. Por otro lado, se evidenció que la mayoría de departamentos (83%) optan por realizar seguimiento a los recetarios con el código de serial, debido a que estos son únicos en cada recetario.</w:t>
-      </w:r>
-    </w:p>
-    <w:p>
-      <w:pPr>
-        <w:pStyle w:val="BodyText"/>
-      </w:pPr>
-      <w:r>
-        <w:t xml:space="preserve">Así mismo, se observaron otros tipos de campos almacenados por los FRE (opción Otros) en la venta de recetarios. Entre estos otros se encuentra: (a) consecutivos de las facturas emitidas en cada compra, (b) registro REPS, (c) saldo de recetarios oficiales tras la compra, o (d) códigos de recetarios oficiales prescritos allegados para su revisión. Algunos FRE cierran el ciclo de control del RO, en la misma base de datos, al relacionar los RO prescritos que son devueltos para su revisión.</w:t>
-      </w:r>
-    </w:p>
-    <w:p>
-      <w:pPr>
-        <w:pStyle w:val="BodyText"/>
-      </w:pPr>
-      <w:r>
-        <w:t xml:space="preserve">Los FRE realizan una serie de actividades para el seguimiento de uso de los recetarios. En la Figura</w:t>
-      </w:r>
-      <w:r>
-        <w:t xml:space="preserve"> </w:t>
-      </w:r>
-      <w:r>
-        <w:t xml:space="preserve">5.15</w:t>
       </w:r>
       <w:r>
         <w:t xml:space="preserve"> </w:t>
@@ -5180,7 +5144,7 @@
           <wp:inline>
             <wp:extent cx="5334000" cy="3333750"/>
             <wp:effectExtent b="0" l="0" r="0" t="0"/>
-            <wp:docPr descr="Figura 5.15: Actividades realizadas por el FRE para el seguimiento del uso de recetarios" title="" id="1" name="Picture"/>
+            <wp:docPr descr="Figura 5.14: Actividades realizadas por el FRE para el seguimiento del uso de recetarios" title="" id="1" name="Picture"/>
             <a:graphic>
               <a:graphicData uri="http://schemas.openxmlformats.org/drawingml/2006/picture">
                 <pic:pic>
@@ -5222,13 +5186,13 @@
       <w:pPr>
         <w:pStyle w:val="ImageCaption"/>
       </w:pPr>
-      <w:bookmarkStart w:id="88" w:name="fig24"/>
+      <w:bookmarkStart w:id="88" w:name="fig23"/>
       <w:r>
         <w:t xml:space="preserve">Figure </w:t>
       </w:r>
       <w:fldSimple w:instr="SEQ Figure \* ARABIC ">
         <w:r>
-          <w:t>24</w:t>
+          <w:t>23</w:t>
         </w:r>
       </w:fldSimple>
       <w:r>
@@ -5239,11 +5203,11 @@
       </w:r>
       <w:bookmarkEnd w:id="88"/>
       <w:r>
-        <w:t xml:space="preserve">Figura 5.15: Actividades realizadas por el FRE para el seguimiento del uso de recetarios</w:t>
+        <w:t xml:space="preserve">Figura 5.14: Actividades realizadas por el FRE para el seguimiento del uso de recetarios</w:t>
       </w:r>
     </w:p>
     <w:bookmarkEnd w:id="89"/>
-    <w:bookmarkStart w:id="93" w:name="archivo-de-recetarios"/>
+    <w:bookmarkStart w:id="94" w:name="archivo-de-recetarios"/>
     <w:p>
       <w:pPr>
         <w:pStyle w:val="Heading3"/>
@@ -5284,7 +5248,7 @@
         <w:t xml:space="preserve"> </w:t>
       </w:r>
       <w:r>
-        <w:t xml:space="preserve">5.11</w:t>
+        <w:t xml:space="preserve">5.10</w:t>
       </w:r>
       <w:r>
         <w:t xml:space="preserve">B La frecuencia de recepción de recetarios guarda relación con la información analizada en el punto anterior. Se tiene que 13 FRE reciben los 10 primeros días del mes los recetarios oficiales prescritos conforme a lo solicitado a las instituciones de cada departamento, mientras que los otros 4 FRE no han estandarizado el tiempo de entrega y reciben los recetarios oficiales a lo largo del mes, asegurando su recepción mediante recordatorio por correo electrónico o comunicación telefónica, si llega a ser requerido. Se tiene que 17 de 31 FRE reciben los recetarios oficiales desde IPS.</w:t>
@@ -5301,7 +5265,7 @@
         <w:t xml:space="preserve"> </w:t>
       </w:r>
       <w:r>
-        <w:t xml:space="preserve">5.11</w:t>
+        <w:t xml:space="preserve">5.10</w:t>
       </w:r>
       <w:r>
         <w:t xml:space="preserve"> </w:t>
@@ -5313,7 +5277,7 @@
         <w:t xml:space="preserve"> </w:t>
       </w:r>
       <w:r>
-        <w:t xml:space="preserve">5.16</w:t>
+        <w:t xml:space="preserve">5.15</w:t>
       </w:r>
       <w:r>
         <w:t xml:space="preserve">, se relacionó el tiempo de archivo que los FRE que si reciben los recetarios oficiales los almacenan, obteniendo que 10 FRE los almacenan por un periodo mayor a 5 años. Durante las jornadas de inmersión territorial se pudo observar que este tiempo de almacenamiento, en la mayoría de los casos, es por desinformación en los FRE, puesto que no se tiene presente el tiempo que se deben guardar estas copias, y al considerarlas parte de la historia clínica de un paciente estiman guardarlas hasta por 10 años, superando en muchos casos la capacidad de archivo de los FRE.</w:t>
@@ -5328,7 +5292,7 @@
           <wp:inline>
             <wp:extent cx="5334000" cy="3809999"/>
             <wp:effectExtent b="0" l="0" r="0" t="0"/>
-            <wp:docPr descr="Figura 5.16: Tiempo de archivo de los recetarios oficiales en los FRE" title="" id="1" name="Picture"/>
+            <wp:docPr descr="Figura 5.15: Tiempo de archivo de los recetarios oficiales en los FRE" title="" id="1" name="Picture"/>
             <a:graphic>
               <a:graphicData uri="http://schemas.openxmlformats.org/drawingml/2006/picture">
                 <pic:pic>
@@ -5370,13 +5334,13 @@
       <w:pPr>
         <w:pStyle w:val="ImageCaption"/>
       </w:pPr>
-      <w:bookmarkStart w:id="91" w:name="fig25"/>
+      <w:bookmarkStart w:id="91" w:name="fig24"/>
       <w:r>
         <w:t xml:space="preserve">Figure </w:t>
       </w:r>
       <w:fldSimple w:instr="SEQ Figure \* ARABIC ">
         <w:r>
-          <w:t>25</w:t>
+          <w:t>24</w:t>
         </w:r>
       </w:fldSimple>
       <w:r>
@@ -5387,7 +5351,7 @@
       </w:r>
       <w:bookmarkEnd w:id="91"/>
       <w:r>
-        <w:t xml:space="preserve">Figura 5.16: Tiempo de archivo de los recetarios oficiales en los FRE</w:t>
+        <w:t xml:space="preserve">Figura 5.15: Tiempo de archivo de los recetarios oficiales en los FRE</w:t>
       </w:r>
     </w:p>
     <w:p>
@@ -5482,7 +5446,7 @@
         <w:t xml:space="preserve"> </w:t>
       </w:r>
       <w:r>
-        <w:t xml:space="preserve">??</w:t>
+        <w:t xml:space="preserve">5.16</w:t>
       </w:r>
       <w:r>
         <w:t xml:space="preserve"> </w:t>
@@ -5493,14 +5457,14 @@
     </w:p>
     <w:p>
       <w:pPr>
-        <w:pStyle w:val="BodyText"/>
+        <w:pStyle w:val="CaptionedFigure"/>
       </w:pPr>
       <w:r>
         <w:drawing>
           <wp:inline>
             <wp:extent cx="5334000" cy="3809999"/>
             <wp:effectExtent b="0" l="0" r="0" t="0"/>
-            <wp:docPr descr="" title="" id="1" name="Picture"/>
+            <wp:docPr descr="Figura 5.16: Proporción de FRE con medidas de seguridad implementada en almacenamiento de recetarios" title="" id="1" name="Picture"/>
             <a:graphic>
               <a:graphicData uri="http://schemas.openxmlformats.org/drawingml/2006/picture">
                 <pic:pic>
@@ -5540,6 +5504,30 @@
     </w:p>
     <w:p>
       <w:pPr>
+        <w:pStyle w:val="ImageCaption"/>
+      </w:pPr>
+      <w:bookmarkStart w:id="93" w:name="fig25"/>
+      <w:r>
+        <w:t xml:space="preserve">Figure </w:t>
+      </w:r>
+      <w:fldSimple w:instr="SEQ Figure \* ARABIC ">
+        <w:r>
+          <w:t>25</w:t>
+        </w:r>
+      </w:fldSimple>
+      <w:r>
+        <w:t xml:space="preserve">:</w:t>
+      </w:r>
+      <w:r>
+        <w:t xml:space="preserve"> </w:t>
+      </w:r>
+      <w:bookmarkEnd w:id="93"/>
+      <w:r>
+        <w:t xml:space="preserve">Figura 5.16: Proporción de FRE con medidas de seguridad implementada en almacenamiento de recetarios</w:t>
+      </w:r>
+    </w:p>
+    <w:p>
+      <w:pPr>
         <w:pStyle w:val="BodyText"/>
       </w:pPr>
       <w:r>
@@ -5562,9 +5550,9 @@
         <w:t xml:space="preserve">Por último, sólo 3 departamentos realizan un inventario físico diario, asegurando que los recetarios estén completos. Esta actividad suele hacerse revisando las cajas donde son traídos los recetarios, observando que la cantidad de estas no estén alteradas.</w:t>
       </w:r>
     </w:p>
-    <w:bookmarkEnd w:id="93"/>
     <w:bookmarkEnd w:id="94"/>
-    <w:bookmarkStart w:id="103" w:name="características-de-los-recetarios"/>
+    <w:bookmarkEnd w:id="95"/>
+    <w:bookmarkStart w:id="104" w:name="características-de-los-recetarios"/>
     <w:p>
       <w:pPr>
         <w:pStyle w:val="Heading2"/>
@@ -5582,7 +5570,7 @@
         <w:t xml:space="preserve">Características de los recetarios</w:t>
       </w:r>
     </w:p>
-    <w:bookmarkStart w:id="97" w:name="número-de-prescripciones-por-recetario"/>
+    <w:bookmarkStart w:id="98" w:name="número-de-prescripciones-por-recetario"/>
     <w:p>
       <w:pPr>
         <w:pStyle w:val="Heading3"/>
@@ -5664,7 +5652,7 @@
                     </pic:cNvPicPr>
                   </pic:nvPicPr>
                   <pic:blipFill>
-                    <a:blip r:embed="rId95"/>
+                    <a:blip r:embed="rId96"/>
                     <a:stretch>
                       <a:fillRect/>
                     </a:stretch>
@@ -5695,7 +5683,7 @@
       <w:pPr>
         <w:pStyle w:val="ImageCaption"/>
       </w:pPr>
-      <w:bookmarkStart w:id="96" w:name="fig26"/>
+      <w:bookmarkStart w:id="97" w:name="fig26"/>
       <w:r>
         <w:t xml:space="preserve">Figure </w:t>
       </w:r>
@@ -5710,13 +5698,13 @@
       <w:r>
         <w:t xml:space="preserve"> </w:t>
       </w:r>
-      <w:bookmarkEnd w:id="96"/>
+      <w:bookmarkEnd w:id="97"/>
       <w:r>
         <w:t xml:space="preserve">Figura 5.17: N.° de prescripciones por recetario</w:t>
       </w:r>
     </w:p>
-    <w:bookmarkEnd w:id="97"/>
-    <w:bookmarkStart w:id="102" w:name="medidas-de-seguridad"/>
+    <w:bookmarkEnd w:id="98"/>
+    <w:bookmarkStart w:id="103" w:name="medidas-de-seguridad"/>
     <w:p>
       <w:pPr>
         <w:pStyle w:val="Heading3"/>
@@ -5795,7 +5783,7 @@
                     </pic:cNvPicPr>
                   </pic:nvPicPr>
                   <pic:blipFill>
-                    <a:blip r:embed="rId98"/>
+                    <a:blip r:embed="rId99"/>
                     <a:stretch>
                       <a:fillRect/>
                     </a:stretch>
@@ -5826,7 +5814,7 @@
       <w:pPr>
         <w:pStyle w:val="ImageCaption"/>
       </w:pPr>
-      <w:bookmarkStart w:id="99" w:name="fig27"/>
+      <w:bookmarkStart w:id="100" w:name="fig27"/>
       <w:r>
         <w:t xml:space="preserve">Figure </w:t>
       </w:r>
@@ -5841,7 +5829,7 @@
       <w:r>
         <w:t xml:space="preserve"> </w:t>
       </w:r>
-      <w:bookmarkEnd w:id="99"/>
+      <w:bookmarkEnd w:id="100"/>
       <w:r>
         <w:t xml:space="preserve">Figura 5.18: Medidas de seguridad en los recetarios</w:t>
       </w:r>
@@ -5951,7 +5939,7 @@
         <w:t xml:space="preserve"> </w:t>
       </w:r>
       <w:r>
-        <w:t xml:space="preserve">5.6</w:t>
+        <w:t xml:space="preserve">5.5</w:t>
       </w:r>
       <w:r>
         <w:t xml:space="preserve">, entre más características de seguridad implementadas en un recetario, éste tiende a ser más económico en su costo de adquisición.</w:t>
@@ -5977,7 +5965,7 @@
                     </pic:cNvPicPr>
                   </pic:nvPicPr>
                   <pic:blipFill>
-                    <a:blip r:embed="rId100"/>
+                    <a:blip r:embed="rId101"/>
                     <a:stretch>
                       <a:fillRect/>
                     </a:stretch>
@@ -6008,7 +5996,7 @@
       <w:pPr>
         <w:pStyle w:val="ImageCaption"/>
       </w:pPr>
-      <w:bookmarkStart w:id="101" w:name="fig28"/>
+      <w:bookmarkStart w:id="102" w:name="fig28"/>
       <w:r>
         <w:t xml:space="preserve">Figure </w:t>
       </w:r>
@@ -6023,7 +6011,7 @@
       <w:r>
         <w:t xml:space="preserve"> </w:t>
       </w:r>
-      <w:bookmarkEnd w:id="101"/>
+      <w:bookmarkEnd w:id="102"/>
       <w:r>
         <w:t xml:space="preserve">Figura 5.19: Comparativo de márgen de ganancia de recetarios</w:t>
       </w:r>
@@ -6039,7 +6027,7 @@
         <w:t xml:space="preserve"> </w:t>
       </w:r>
       <w:r>
-        <w:t xml:space="preserve">5.5</w:t>
+        <w:t xml:space="preserve">5.4</w:t>
       </w:r>
       <w:r>
         <w:t xml:space="preserve">. Sin embargo, no se encuentra una relación entre este margen de ganancia con el número de personas que trabajan dentro del FRE.</w:t>
@@ -6053,9 +6041,9 @@
         <w:t xml:space="preserve">Si bien las ganancias obtenidas por las ventas de recetarios son unas de las fuentes principales de ingresos en los entes territoriales, no hay claridad de cómo se manejan estos valores debido a que departamentos con los mismos márgenes de ganancia tienen condiciones distintas, tanto en personal como en infraestructura tecnológica y estructural.</w:t>
       </w:r>
     </w:p>
-    <w:bookmarkEnd w:id="102"/>
     <w:bookmarkEnd w:id="103"/>
-    <w:bookmarkStart w:id="108" w:name="recetario-oficial-electrónico"/>
+    <w:bookmarkEnd w:id="104"/>
+    <w:bookmarkStart w:id="109" w:name="recetario-oficial-electrónico"/>
     <w:p>
       <w:pPr>
         <w:pStyle w:val="Heading2"/>
@@ -6081,7 +6069,7 @@
         <w:t xml:space="preserve">El recetario oficial es …</w:t>
       </w:r>
     </w:p>
-    <w:bookmarkStart w:id="106" w:name="opiniones-sobre-el-roe"/>
+    <w:bookmarkStart w:id="107" w:name="opiniones-sobre-el-roe"/>
     <w:p>
       <w:pPr>
         <w:pStyle w:val="Heading3"/>
@@ -6119,7 +6107,7 @@
                     </pic:cNvPicPr>
                   </pic:nvPicPr>
                   <pic:blipFill>
-                    <a:blip r:embed="rId104"/>
+                    <a:blip r:embed="rId105"/>
                     <a:stretch>
                       <a:fillRect/>
                     </a:stretch>
@@ -6150,7 +6138,7 @@
       <w:pPr>
         <w:pStyle w:val="ImageCaption"/>
       </w:pPr>
-      <w:bookmarkStart w:id="105" w:name="fig29"/>
+      <w:bookmarkStart w:id="106" w:name="fig29"/>
       <w:r>
         <w:t xml:space="preserve">Figure </w:t>
       </w:r>
@@ -6165,7 +6153,7 @@
       <w:r>
         <w:t xml:space="preserve"> </w:t>
       </w:r>
-      <w:bookmarkEnd w:id="105"/>
+      <w:bookmarkEnd w:id="106"/>
       <w:r>
         <w:t xml:space="preserve">Figura 5.20: Opinión sobre la implementación del Recetario Oficial Electrónico (ROE)</w:t>
       </w:r>
@@ -6255,8 +6243,8 @@
         <w:t xml:space="preserve">”</w:t>
       </w:r>
     </w:p>
-    <w:bookmarkEnd w:id="106"/>
-    <w:bookmarkStart w:id="107" w:name="X48acb357b00d559a146f6f2135defaabfe2787f"/>
+    <w:bookmarkEnd w:id="107"/>
+    <w:bookmarkStart w:id="108" w:name="X48acb357b00d559a146f6f2135defaabfe2787f"/>
     <w:p>
       <w:pPr>
         <w:pStyle w:val="Heading3"/>
@@ -6337,10 +6325,10 @@
         <w:t xml:space="preserve">Tener niveles de seguridad para realizar la compra de nuevos recetarios, evitando desabastecimientos y llegando a planes de contingencia que pueden llegar a ser reprocesos en los entes territoriales.</w:t>
       </w:r>
     </w:p>
-    <w:bookmarkEnd w:id="107"/>
     <w:bookmarkEnd w:id="108"/>
     <w:bookmarkEnd w:id="109"/>
-    <w:bookmarkStart w:id="167" w:name="manejo-de-medicamentos"/>
+    <w:bookmarkEnd w:id="110"/>
+    <w:bookmarkStart w:id="168" w:name="manejo-de-medicamentos"/>
     <w:p>
       <w:pPr>
         <w:pStyle w:val="Heading1"/>
@@ -6358,7 +6346,7 @@
         <w:t xml:space="preserve">Manejo de Medicamentos</w:t>
       </w:r>
     </w:p>
-    <w:bookmarkStart w:id="127" w:name="adquisición-de-mme-por-parte-del-fre"/>
+    <w:bookmarkStart w:id="128" w:name="adquisición-de-mme-por-parte-del-fre"/>
     <w:p>
       <w:pPr>
         <w:pStyle w:val="Heading2"/>
@@ -6376,7 +6364,7 @@
         <w:t xml:space="preserve">Adquisición de MME por parte del FRE</w:t>
       </w:r>
     </w:p>
-    <w:bookmarkStart w:id="111" w:name="control-de-inventarios"/>
+    <w:bookmarkStart w:id="112" w:name="control-de-inventarios"/>
     <w:p>
       <w:pPr>
         <w:pStyle w:val="Heading3"/>
@@ -6431,7 +6419,7 @@
                     </pic:cNvPicPr>
                   </pic:nvPicPr>
                   <pic:blipFill>
-                    <a:blip r:embed="rId110"/>
+                    <a:blip r:embed="rId111"/>
                     <a:stretch>
                       <a:fillRect/>
                     </a:stretch>
@@ -6520,8 +6508,8 @@
         <w:t xml:space="preserve">Finalmente, el manejo de inventarios por parte de los FRE deja en evidencia las brechas tecnológicas importantes entre los territorios. Los FRE menos centralizados presentan menor acceso a tecnologías actualizadas y en estos fue común encontrar la necesidad de acceso a más equipos de cómputo que le permita al personal desarrollar las actividades para el funcionamiento del FRE.</w:t>
       </w:r>
     </w:p>
-    <w:bookmarkEnd w:id="111"/>
-    <w:bookmarkStart w:id="115" w:name="Xc45cd4a64f99073019fbd4f2b6fa0ebe3e64c13"/>
+    <w:bookmarkEnd w:id="112"/>
+    <w:bookmarkStart w:id="116" w:name="Xc45cd4a64f99073019fbd4f2b6fa0ebe3e64c13"/>
     <w:p>
       <w:pPr>
         <w:pStyle w:val="Heading3"/>
@@ -6650,7 +6638,7 @@
                     </pic:cNvPicPr>
                   </pic:nvPicPr>
                   <pic:blipFill>
-                    <a:blip r:embed="rId112"/>
+                    <a:blip r:embed="rId113"/>
                     <a:stretch>
                       <a:fillRect/>
                     </a:stretch>
@@ -6739,7 +6727,7 @@
                     </pic:cNvPicPr>
                   </pic:nvPicPr>
                   <pic:blipFill>
-                    <a:blip r:embed="rId113"/>
+                    <a:blip r:embed="rId114"/>
                     <a:stretch>
                       <a:fillRect/>
                     </a:stretch>
@@ -6770,7 +6758,7 @@
       <w:pPr>
         <w:pStyle w:val="ImageCaption"/>
       </w:pPr>
-      <w:bookmarkStart w:id="114" w:name="fig30"/>
+      <w:bookmarkStart w:id="115" w:name="fig30"/>
       <w:r>
         <w:t xml:space="preserve">Figure </w:t>
       </w:r>
@@ -6785,7 +6773,7 @@
       <w:r>
         <w:t xml:space="preserve"> </w:t>
       </w:r>
-      <w:bookmarkEnd w:id="114"/>
+      <w:bookmarkEnd w:id="115"/>
       <w:r>
         <w:t xml:space="preserve">Figura 6.3: Demoras en el proceso de adquisición por departamento (detallado)</w:t>
       </w:r>
@@ -6822,8 +6810,8 @@
         <w:t xml:space="preserve">Existen casos a exaltar como el FRE de Sucre que, a pesar de tener un tamaño relativamente pequeño a otros en la región, tiene un proceso de estimación de necesidades de MME está altamente estandarizado a través de una herramienta que facilita la toma de decisiones de compra de MME. El FRE afirma que el uso de este manual reduce el tiempo de estimación de compra a una semana, y esto indica que es un proceso eficiente en este departamento.</w:t>
       </w:r>
     </w:p>
-    <w:bookmarkEnd w:id="115"/>
-    <w:bookmarkStart w:id="118" w:name="traslados-interdepartamentales"/>
+    <w:bookmarkEnd w:id="116"/>
+    <w:bookmarkStart w:id="119" w:name="traslados-interdepartamentales"/>
     <w:p>
       <w:pPr>
         <w:pStyle w:val="Heading3"/>
@@ -6881,7 +6869,7 @@
                     </pic:cNvPicPr>
                   </pic:nvPicPr>
                   <pic:blipFill>
-                    <a:blip r:embed="rId116"/>
+                    <a:blip r:embed="rId117"/>
                     <a:stretch>
                       <a:fillRect/>
                     </a:stretch>
@@ -6912,7 +6900,7 @@
       <w:pPr>
         <w:pStyle w:val="ImageCaption"/>
       </w:pPr>
-      <w:bookmarkStart w:id="117" w:name="fig31"/>
+      <w:bookmarkStart w:id="118" w:name="fig31"/>
       <w:r>
         <w:t xml:space="preserve">Figure </w:t>
       </w:r>
@@ -6927,13 +6915,13 @@
       <w:r>
         <w:t xml:space="preserve"> </w:t>
       </w:r>
-      <w:bookmarkEnd w:id="117"/>
+      <w:bookmarkEnd w:id="118"/>
       <w:r>
         <w:t xml:space="preserve">Figura 6.4: Caracterización en demoras de traslados interdepartamentales. Panel A. Gráfico de tiempos de traslados interdepartamentales reportados para los departamentos. Panel B. Mapa de tiempos de traslados interdepartamentales.</w:t>
       </w:r>
     </w:p>
-    <w:bookmarkEnd w:id="118"/>
-    <w:bookmarkStart w:id="121" w:name="plataforma-de-compra-estatal"/>
+    <w:bookmarkEnd w:id="119"/>
+    <w:bookmarkStart w:id="122" w:name="plataforma-de-compra-estatal"/>
     <w:p>
       <w:pPr>
         <w:pStyle w:val="Heading3"/>
@@ -7131,7 +7119,7 @@
                     </pic:cNvPicPr>
                   </pic:nvPicPr>
                   <pic:blipFill>
-                    <a:blip r:embed="rId119"/>
+                    <a:blip r:embed="rId120"/>
                     <a:stretch>
                       <a:fillRect/>
                     </a:stretch>
@@ -7162,7 +7150,7 @@
       <w:pPr>
         <w:pStyle w:val="ImageCaption"/>
       </w:pPr>
-      <w:bookmarkStart w:id="120" w:name="fig32"/>
+      <w:bookmarkStart w:id="121" w:name="fig32"/>
       <w:r>
         <w:t xml:space="preserve">Figure </w:t>
       </w:r>
@@ -7177,7 +7165,7 @@
       <w:r>
         <w:t xml:space="preserve"> </w:t>
       </w:r>
-      <w:bookmarkEnd w:id="120"/>
+      <w:bookmarkEnd w:id="121"/>
       <w:r>
         <w:t xml:space="preserve">Figura 6.5: Opinión sobre la plataforma Colombia Compra Eficiente</w:t>
       </w:r>
@@ -7190,8 +7178,8 @@
         <w:t xml:space="preserve">En algunos casos, los FRE manifestaron la necesidad de recibir capacitación sobre el uso de esta herramienta, pues el desconocimiento sobre la misma por parte del personal puede ocasionar demoras en el proceso de compra de MME, como ocurre en el caso del FRE Sucre que si bien tienen un método eficiente para realizar la estimación de compra, se ve retrasado en la etapa que implica el uso de esta plataforma.</w:t>
       </w:r>
     </w:p>
-    <w:bookmarkEnd w:id="121"/>
-    <w:bookmarkStart w:id="126" w:name="comportamiento-de-compra-de-fre"/>
+    <w:bookmarkEnd w:id="122"/>
+    <w:bookmarkStart w:id="127" w:name="comportamiento-de-compra-de-fre"/>
     <w:p>
       <w:pPr>
         <w:pStyle w:val="Heading3"/>
@@ -7270,7 +7258,7 @@
                     </pic:cNvPicPr>
                   </pic:nvPicPr>
                   <pic:blipFill>
-                    <a:blip r:embed="rId122"/>
+                    <a:blip r:embed="rId123"/>
                     <a:stretch>
                       <a:fillRect/>
                     </a:stretch>
@@ -7301,7 +7289,7 @@
       <w:pPr>
         <w:pStyle w:val="ImageCaption"/>
       </w:pPr>
-      <w:bookmarkStart w:id="123" w:name="fig33"/>
+      <w:bookmarkStart w:id="124" w:name="fig33"/>
       <w:r>
         <w:t xml:space="preserve">Figure </w:t>
       </w:r>
@@ -7316,7 +7304,7 @@
       <w:r>
         <w:t xml:space="preserve"> </w:t>
       </w:r>
-      <w:bookmarkEnd w:id="123"/>
+      <w:bookmarkEnd w:id="124"/>
       <w:r>
         <w:t xml:space="preserve">Figura 6.6: Frecuencia de compras de medicamentos por año al FNE</w:t>
       </w:r>
@@ -7349,7 +7337,7 @@
                     </pic:cNvPicPr>
                   </pic:nvPicPr>
                   <pic:blipFill>
-                    <a:blip r:embed="rId124"/>
+                    <a:blip r:embed="rId125"/>
                     <a:stretch>
                       <a:fillRect/>
                     </a:stretch>
@@ -7380,7 +7368,7 @@
       <w:pPr>
         <w:pStyle w:val="ImageCaption"/>
       </w:pPr>
-      <w:bookmarkStart w:id="125" w:name="fig34"/>
+      <w:bookmarkStart w:id="126" w:name="fig34"/>
       <w:r>
         <w:t xml:space="preserve">Figure </w:t>
       </w:r>
@@ -7395,7 +7383,7 @@
       <w:r>
         <w:t xml:space="preserve"> </w:t>
       </w:r>
-      <w:bookmarkEnd w:id="125"/>
+      <w:bookmarkEnd w:id="126"/>
       <w:r>
         <w:t xml:space="preserve">Figura 6.7: Frecuencia de venta de MME a instituciones en el departamento</w:t>
       </w:r>
@@ -7408,9 +7396,9 @@
         <w:t xml:space="preserve">En el departamento del Atlántico antes de la pandemia la venta de medicamentos se hacía diariamente, sin embargo, por la contingencia en salud se decidió que solo se despachan medicamentos dos días a la semana. Otro departamento que hace venta diaria de MME es Choco y afirma que las necesidades de MME pueden variar en el departamento gracias al traslado no esperado de pacientes de zonas muy distantes a las capitales de los departamentos de Antioquia y Valle del Cauca.</w:t>
       </w:r>
     </w:p>
-    <w:bookmarkEnd w:id="126"/>
     <w:bookmarkEnd w:id="127"/>
-    <w:bookmarkStart w:id="136" w:name="recepción-de-medicamentos"/>
+    <w:bookmarkEnd w:id="128"/>
+    <w:bookmarkStart w:id="137" w:name="recepción-de-medicamentos"/>
     <w:p>
       <w:pPr>
         <w:pStyle w:val="Heading2"/>
@@ -7448,7 +7436,7 @@
                     </pic:cNvPicPr>
                   </pic:nvPicPr>
                   <pic:blipFill>
-                    <a:blip r:embed="rId128"/>
+                    <a:blip r:embed="rId129"/>
                     <a:stretch>
                       <a:fillRect/>
                     </a:stretch>
@@ -7479,7 +7467,7 @@
       <w:pPr>
         <w:pStyle w:val="ImageCaption"/>
       </w:pPr>
-      <w:bookmarkStart w:id="129" w:name="fig35"/>
+      <w:bookmarkStart w:id="130" w:name="fig35"/>
       <w:r>
         <w:t xml:space="preserve">Figure </w:t>
       </w:r>
@@ -7494,7 +7482,7 @@
       <w:r>
         <w:t xml:space="preserve"> </w:t>
       </w:r>
-      <w:bookmarkEnd w:id="129"/>
+      <w:bookmarkEnd w:id="130"/>
       <w:r>
         <w:t xml:space="preserve">Figura 6.8: Tiempos en la recepción técnica y almacenamiento de MME</w:t>
       </w:r>
@@ -7519,7 +7507,7 @@
                     </pic:cNvPicPr>
                   </pic:nvPicPr>
                   <pic:blipFill>
-                    <a:blip r:embed="rId130"/>
+                    <a:blip r:embed="rId131"/>
                     <a:stretch>
                       <a:fillRect/>
                     </a:stretch>
@@ -7550,7 +7538,7 @@
       <w:pPr>
         <w:pStyle w:val="ImageCaption"/>
       </w:pPr>
-      <w:bookmarkStart w:id="131" w:name="fig36"/>
+      <w:bookmarkStart w:id="132" w:name="fig36"/>
       <w:r>
         <w:t xml:space="preserve">Figure </w:t>
       </w:r>
@@ -7565,7 +7553,7 @@
       <w:r>
         <w:t xml:space="preserve"> </w:t>
       </w:r>
-      <w:bookmarkEnd w:id="131"/>
+      <w:bookmarkEnd w:id="132"/>
       <w:r>
         <w:t xml:space="preserve">Figura 6.9: Tiempos en la recepción técnica y almacenamiento de MME</w:t>
       </w:r>
@@ -7590,7 +7578,7 @@
                     </pic:cNvPicPr>
                   </pic:nvPicPr>
                   <pic:blipFill>
-                    <a:blip r:embed="rId132"/>
+                    <a:blip r:embed="rId133"/>
                     <a:stretch>
                       <a:fillRect/>
                     </a:stretch>
@@ -7621,7 +7609,7 @@
       <w:pPr>
         <w:pStyle w:val="ImageCaption"/>
       </w:pPr>
-      <w:bookmarkStart w:id="133" w:name="fig37"/>
+      <w:bookmarkStart w:id="134" w:name="fig37"/>
       <w:r>
         <w:t xml:space="preserve">Figure </w:t>
       </w:r>
@@ -7636,7 +7624,7 @@
       <w:r>
         <w:t xml:space="preserve"> </w:t>
       </w:r>
-      <w:bookmarkEnd w:id="133"/>
+      <w:bookmarkEnd w:id="134"/>
       <w:r>
         <w:t xml:space="preserve">Figura 6.10: Tiempos en la recepción técnica y almacenamiento de MME (mapa)</w:t>
       </w:r>
@@ -7661,7 +7649,7 @@
                     </pic:cNvPicPr>
                   </pic:nvPicPr>
                   <pic:blipFill>
-                    <a:blip r:embed="rId134"/>
+                    <a:blip r:embed="rId135"/>
                     <a:stretch>
                       <a:fillRect/>
                     </a:stretch>
@@ -7692,7 +7680,7 @@
       <w:pPr>
         <w:pStyle w:val="ImageCaption"/>
       </w:pPr>
-      <w:bookmarkStart w:id="135" w:name="fig38"/>
+      <w:bookmarkStart w:id="136" w:name="fig38"/>
       <w:r>
         <w:t xml:space="preserve">Figure </w:t>
       </w:r>
@@ -7707,13 +7695,13 @@
       <w:r>
         <w:t xml:space="preserve"> </w:t>
       </w:r>
-      <w:bookmarkEnd w:id="135"/>
+      <w:bookmarkEnd w:id="136"/>
       <w:r>
         <w:t xml:space="preserve">Figura 6.11: Uso de niveles de seguridad del inventarios</w:t>
       </w:r>
     </w:p>
-    <w:bookmarkEnd w:id="136"/>
-    <w:bookmarkStart w:id="158" w:name="almacenamiento"/>
+    <w:bookmarkEnd w:id="137"/>
+    <w:bookmarkStart w:id="159" w:name="almacenamiento"/>
     <w:p>
       <w:pPr>
         <w:pStyle w:val="Heading2"/>
@@ -7731,7 +7719,7 @@
         <w:t xml:space="preserve">Almacenamiento</w:t>
       </w:r>
     </w:p>
-    <w:bookmarkStart w:id="139" w:name="Xa9baf659ea1be69c2d279b5cca6283251b5fdeb"/>
+    <w:bookmarkStart w:id="140" w:name="Xa9baf659ea1be69c2d279b5cca6283251b5fdeb"/>
     <w:p>
       <w:pPr>
         <w:pStyle w:val="Heading3"/>
@@ -7789,7 +7777,7 @@
                     </pic:cNvPicPr>
                   </pic:nvPicPr>
                   <pic:blipFill>
-                    <a:blip r:embed="rId137"/>
+                    <a:blip r:embed="rId138"/>
                     <a:stretch>
                       <a:fillRect/>
                     </a:stretch>
@@ -7820,7 +7808,7 @@
       <w:pPr>
         <w:pStyle w:val="ImageCaption"/>
       </w:pPr>
-      <w:bookmarkStart w:id="138" w:name="fig39"/>
+      <w:bookmarkStart w:id="139" w:name="fig39"/>
       <w:r>
         <w:t xml:space="preserve">Figure </w:t>
       </w:r>
@@ -7835,7 +7823,7 @@
       <w:r>
         <w:t xml:space="preserve"> </w:t>
       </w:r>
-      <w:bookmarkEnd w:id="138"/>
+      <w:bookmarkEnd w:id="139"/>
       <w:r>
         <w:t xml:space="preserve">Figura 6.12: Medidas de seguridad en el almacenamiento de MME</w:t>
       </w:r>
@@ -7856,8 +7844,8 @@
         <w:t xml:space="preserve">Sólo los FRE de Valle del Cauca y Córdoba reportan la existencia de un sistema de monitoreo por cámaras para los medicamentos. Sólo los FRE de Córdoba y Vichada reportan la presencia de seguridad privada como medida de seguridad para los FRE. Se recomienda la adopción de una o varias medidas de seguridad por parte de los FRE frente a posibles robos con intenciones de desvío o tráfico de medicamentos MME.</w:t>
       </w:r>
     </w:p>
-    <w:bookmarkEnd w:id="139"/>
-    <w:bookmarkStart w:id="143" w:name="revisión-de-condiciones-ambientales"/>
+    <w:bookmarkEnd w:id="140"/>
+    <w:bookmarkStart w:id="144" w:name="revisión-de-condiciones-ambientales"/>
     <w:p>
       <w:pPr>
         <w:pStyle w:val="Heading3"/>
@@ -7915,7 +7903,7 @@
                     </pic:cNvPicPr>
                   </pic:nvPicPr>
                   <pic:blipFill>
-                    <a:blip r:embed="rId140"/>
+                    <a:blip r:embed="rId141"/>
                     <a:stretch>
                       <a:fillRect/>
                     </a:stretch>
@@ -7946,7 +7934,7 @@
       <w:pPr>
         <w:pStyle w:val="ImageCaption"/>
       </w:pPr>
-      <w:bookmarkStart w:id="141" w:name="fig40"/>
+      <w:bookmarkStart w:id="142" w:name="fig40"/>
       <w:r>
         <w:t xml:space="preserve">Figure </w:t>
       </w:r>
@@ -7961,7 +7949,7 @@
       <w:r>
         <w:t xml:space="preserve"> </w:t>
       </w:r>
-      <w:bookmarkEnd w:id="141"/>
+      <w:bookmarkEnd w:id="142"/>
       <w:r>
         <w:t xml:space="preserve">Figura 6.13: Frecuencia de revisión de condiciones ambientales</w:t>
       </w:r>
@@ -8018,7 +8006,7 @@
                     </pic:cNvPicPr>
                   </pic:nvPicPr>
                   <pic:blipFill>
-                    <a:blip r:embed="rId142"/>
+                    <a:blip r:embed="rId143"/>
                     <a:stretch>
                       <a:fillRect/>
                     </a:stretch>
@@ -8063,8 +8051,8 @@
         <w:t xml:space="preserve">se tiene que la práctica más común es realizar la calibración de los equipos de monitoreo por lo menos una vez al año, y hasta en 11 se tiene que no hay un procedimiento de calibración de los equipos. La mayoría de departamentos que no realizan el proceso de calibración se encuentran en la región central.</w:t>
       </w:r>
     </w:p>
-    <w:bookmarkEnd w:id="143"/>
-    <w:bookmarkStart w:id="149" w:name="espacio-de-almacenamiento"/>
+    <w:bookmarkEnd w:id="144"/>
+    <w:bookmarkStart w:id="150" w:name="espacio-de-almacenamiento"/>
     <w:p>
       <w:pPr>
         <w:pStyle w:val="Heading3"/>
@@ -8122,7 +8110,7 @@
                     </pic:cNvPicPr>
                   </pic:nvPicPr>
                   <pic:blipFill>
-                    <a:blip r:embed="rId144"/>
+                    <a:blip r:embed="rId145"/>
                     <a:stretch>
                       <a:fillRect/>
                     </a:stretch>
@@ -8187,7 +8175,7 @@
                     </pic:cNvPicPr>
                   </pic:nvPicPr>
                   <pic:blipFill>
-                    <a:blip r:embed="rId145"/>
+                    <a:blip r:embed="rId146"/>
                     <a:stretch>
                       <a:fillRect/>
                     </a:stretch>
@@ -8218,7 +8206,7 @@
       <w:pPr>
         <w:pStyle w:val="ImageCaption"/>
       </w:pPr>
-      <w:bookmarkStart w:id="146" w:name="fig41"/>
+      <w:bookmarkStart w:id="147" w:name="fig41"/>
       <w:r>
         <w:t xml:space="preserve">Figure </w:t>
       </w:r>
@@ -8233,7 +8221,7 @@
       <w:r>
         <w:t xml:space="preserve"> </w:t>
       </w:r>
-      <w:bookmarkEnd w:id="146"/>
+      <w:bookmarkEnd w:id="147"/>
       <w:r>
         <w:t xml:space="preserve">Figura 6.16: Ocupación promedio del MME frente a otros medicamentos o ítems almacenados en el FRE</w:t>
       </w:r>
@@ -8296,7 +8284,7 @@
                     </pic:cNvPicPr>
                   </pic:nvPicPr>
                   <pic:blipFill>
-                    <a:blip r:embed="rId147"/>
+                    <a:blip r:embed="rId148"/>
                     <a:stretch>
                       <a:fillRect/>
                     </a:stretch>
@@ -8327,7 +8315,7 @@
       <w:pPr>
         <w:pStyle w:val="ImageCaption"/>
       </w:pPr>
-      <w:bookmarkStart w:id="148" w:name="fig42"/>
+      <w:bookmarkStart w:id="149" w:name="fig42"/>
       <w:r>
         <w:t xml:space="preserve">Figure </w:t>
       </w:r>
@@ -8342,7 +8330,7 @@
       <w:r>
         <w:t xml:space="preserve"> </w:t>
       </w:r>
-      <w:bookmarkEnd w:id="148"/>
+      <w:bookmarkEnd w:id="149"/>
       <w:r>
         <w:t xml:space="preserve">Figura 6.17: Frecuencia del control de existencias de medicamentos MME</w:t>
       </w:r>
@@ -8355,8 +8343,8 @@
         <w:t xml:space="preserve">Entre los FRE que afirman realizar el monitoreo de niveles de inventarios de forma diaria se encuentran Antioquia, Córdoba, Bolívar, San Andrés, Casanare, Meta y Caldas. El FRE de Cesar afirma realizar el control de existencias varias veces al día. Los FRE que realizan monitoreo cada mes parecen encontrarse en las regiones más periféricas del territorio, y esto se podría deber a la presencia de niveles de inventario promedio bajos.</w:t>
       </w:r>
     </w:p>
-    <w:bookmarkEnd w:id="149"/>
-    <w:bookmarkStart w:id="154" w:name="control-de-fechas-de-vencimiento"/>
+    <w:bookmarkEnd w:id="150"/>
+    <w:bookmarkStart w:id="155" w:name="control-de-fechas-de-vencimiento"/>
     <w:p>
       <w:pPr>
         <w:pStyle w:val="Heading3"/>
@@ -8561,7 +8549,7 @@
                     </pic:cNvPicPr>
                   </pic:nvPicPr>
                   <pic:blipFill>
-                    <a:blip r:embed="rId150"/>
+                    <a:blip r:embed="rId151"/>
                     <a:stretch>
                       <a:fillRect/>
                     </a:stretch>
@@ -8592,7 +8580,7 @@
       <w:pPr>
         <w:pStyle w:val="ImageCaption"/>
       </w:pPr>
-      <w:bookmarkStart w:id="151" w:name="fig43"/>
+      <w:bookmarkStart w:id="152" w:name="fig43"/>
       <w:r>
         <w:t xml:space="preserve">Figure </w:t>
       </w:r>
@@ -8607,7 +8595,7 @@
       <w:r>
         <w:t xml:space="preserve"> </w:t>
       </w:r>
-      <w:bookmarkEnd w:id="151"/>
+      <w:bookmarkEnd w:id="152"/>
       <w:r>
         <w:t xml:space="preserve">Figura 6.18: Presentación de casos de vencimiento de MME</w:t>
       </w:r>
@@ -8638,7 +8626,6 @@
           <w:ilvl w:val="0"/>
           <w:numId w:val="1019"/>
         </w:numPr>
-        <w:pStyle w:val="Compact"/>
       </w:pPr>
       <w:r>
         <w:t xml:space="preserve">El producto cuenta con una vida útil de 18 meses.</w:t>
@@ -8650,10 +8637,20 @@
           <w:ilvl w:val="0"/>
           <w:numId w:val="1019"/>
         </w:numPr>
-        <w:pStyle w:val="Compact"/>
-      </w:pPr>
-      <w:r>
-        <w:t xml:space="preserve">Este medicamento es importado y en ocasiones la casa matriz entrega el producto con una vida útil efectiva menor a los 18 meses mencionados.- Debido a la emergencia sanitaria producida por el coronavirus se ha presentado una contracción importante de la demanda que se encuentra posiblemente relacionada a los cambios en la movilidad de los ciudadanos y las restricciones de presencialidad en instituciones escolares.</w:t>
+      </w:pPr>
+      <w:r>
+        <w:t xml:space="preserve">Este medicamento es importado y en ocasiones la casa matriz entrega el producto con una vida útil efectiva menor a los 18 meses mencionados.</w:t>
+      </w:r>
+    </w:p>
+    <w:p>
+      <w:pPr>
+        <w:numPr>
+          <w:ilvl w:val="0"/>
+          <w:numId w:val="1019"/>
+        </w:numPr>
+      </w:pPr>
+      <w:r>
+        <w:t xml:space="preserve">Debido a la emergencia sanitaria producida por el coronavirus se ha presentado una contracción importante de la demanda que se encuentra posiblemente relacionada a los cambios en la movilidad de los ciudadanos y las restricciones de presencialidad en instituciones escolares.</w:t>
       </w:r>
     </w:p>
     <w:p>
@@ -8684,7 +8681,7 @@
                     </pic:cNvPicPr>
                   </pic:nvPicPr>
                   <pic:blipFill>
-                    <a:blip r:embed="rId152"/>
+                    <a:blip r:embed="rId153"/>
                     <a:stretch>
                       <a:fillRect/>
                     </a:stretch>
@@ -8715,7 +8712,7 @@
       <w:pPr>
         <w:pStyle w:val="ImageCaption"/>
       </w:pPr>
-      <w:bookmarkStart w:id="153" w:name="fig44"/>
+      <w:bookmarkStart w:id="154" w:name="fig44"/>
       <w:r>
         <w:t xml:space="preserve">Figure </w:t>
       </w:r>
@@ -8730,13 +8727,13 @@
       <w:r>
         <w:t xml:space="preserve"> </w:t>
       </w:r>
-      <w:bookmarkEnd w:id="153"/>
+      <w:bookmarkEnd w:id="154"/>
       <w:r>
         <w:t xml:space="preserve">Figura 6.19: Medicamentos implicados en casos de vencimiento de MME</w:t>
       </w:r>
     </w:p>
-    <w:bookmarkEnd w:id="154"/>
-    <w:bookmarkStart w:id="157" w:name="transporte"/>
+    <w:bookmarkEnd w:id="155"/>
+    <w:bookmarkStart w:id="158" w:name="transporte"/>
     <w:p>
       <w:pPr>
         <w:pStyle w:val="Heading3"/>
@@ -8802,7 +8799,7 @@
                     </pic:cNvPicPr>
                   </pic:nvPicPr>
                   <pic:blipFill>
-                    <a:blip r:embed="rId155"/>
+                    <a:blip r:embed="rId156"/>
                     <a:stretch>
                       <a:fillRect/>
                     </a:stretch>
@@ -8833,7 +8830,7 @@
       <w:pPr>
         <w:pStyle w:val="ImageCaption"/>
       </w:pPr>
-      <w:bookmarkStart w:id="156" w:name="fig45"/>
+      <w:bookmarkStart w:id="157" w:name="fig45"/>
       <w:r>
         <w:t xml:space="preserve">Figure </w:t>
       </w:r>
@@ -8848,7 +8845,7 @@
       <w:r>
         <w:t xml:space="preserve"> </w:t>
       </w:r>
-      <w:bookmarkEnd w:id="156"/>
+      <w:bookmarkEnd w:id="157"/>
       <w:r>
         <w:t xml:space="preserve">Figura 6.20: Opinión del servicio de la distribución de los medicamentos MME</w:t>
       </w:r>
@@ -8937,9 +8934,9 @@
         <w:t xml:space="preserve">Se tiene que pese a que más del 50% de los respondientes de la encuesta tienen una opinión positiva del transporte de los medicamentos, casi 1 de cada 3 FRE no están satisfechos con el servicio. El alto grado de insatisfacción y las causas que justifican la opinión se deben tener en cuenta como aspectos para el mejoramiento del proceso.</w:t>
       </w:r>
     </w:p>
-    <w:bookmarkEnd w:id="157"/>
     <w:bookmarkEnd w:id="158"/>
-    <w:bookmarkStart w:id="166" w:name="precio-de-medicamentos"/>
+    <w:bookmarkEnd w:id="159"/>
+    <w:bookmarkStart w:id="167" w:name="precio-de-medicamentos"/>
     <w:p>
       <w:pPr>
         <w:pStyle w:val="Heading2"/>
@@ -9082,7 +9079,7 @@
                     </pic:cNvPicPr>
                   </pic:nvPicPr>
                   <pic:blipFill>
-                    <a:blip r:embed="rId159"/>
+                    <a:blip r:embed="rId160"/>
                     <a:stretch>
                       <a:fillRect/>
                     </a:stretch>
@@ -9113,7 +9110,7 @@
       <w:pPr>
         <w:pStyle w:val="ImageCaption"/>
       </w:pPr>
-      <w:bookmarkStart w:id="160" w:name="fig46"/>
+      <w:bookmarkStart w:id="161" w:name="fig46"/>
       <w:r>
         <w:t xml:space="preserve">Figure </w:t>
       </w:r>
@@ -9128,7 +9125,7 @@
       <w:r>
         <w:t xml:space="preserve"> </w:t>
       </w:r>
-      <w:bookmarkEnd w:id="160"/>
+      <w:bookmarkEnd w:id="161"/>
       <w:r>
         <w:t xml:space="preserve">Figura 6.21: Precio de venta de medicamentos en los FRE</w:t>
       </w:r>
@@ -9383,7 +9380,7 @@
                     </pic:cNvPicPr>
                   </pic:nvPicPr>
                   <pic:blipFill>
-                    <a:blip r:embed="rId161"/>
+                    <a:blip r:embed="rId162"/>
                     <a:stretch>
                       <a:fillRect/>
                     </a:stretch>
@@ -9414,7 +9411,7 @@
       <w:pPr>
         <w:pStyle w:val="ImageCaption"/>
       </w:pPr>
-      <w:bookmarkStart w:id="162" w:name="fig47"/>
+      <w:bookmarkStart w:id="163" w:name="fig47"/>
       <w:r>
         <w:t xml:space="preserve">Figure </w:t>
       </w:r>
@@ -9429,7 +9426,7 @@
       <w:r>
         <w:t xml:space="preserve"> </w:t>
       </w:r>
-      <w:bookmarkEnd w:id="162"/>
+      <w:bookmarkEnd w:id="163"/>
       <w:r>
         <w:t xml:space="preserve">Figura 6.22: Comparativo de márgenes de precio de venta en el departamento por medicamentos y departamentos</w:t>
       </w:r>
@@ -9558,7 +9555,7 @@
                     </pic:cNvPicPr>
                   </pic:nvPicPr>
                   <pic:blipFill>
-                    <a:blip r:embed="rId163"/>
+                    <a:blip r:embed="rId164"/>
                     <a:stretch>
                       <a:fillRect/>
                     </a:stretch>
@@ -9589,7 +9586,7 @@
       <w:pPr>
         <w:pStyle w:val="ImageCaption"/>
       </w:pPr>
-      <w:bookmarkStart w:id="164" w:name="fig48"/>
+      <w:bookmarkStart w:id="165" w:name="fig48"/>
       <w:r>
         <w:t xml:space="preserve">Figure </w:t>
       </w:r>
@@ -9604,12 +9601,12 @@
       <w:r>
         <w:t xml:space="preserve"> </w:t>
       </w:r>
-      <w:bookmarkEnd w:id="164"/>
+      <w:bookmarkEnd w:id="165"/>
       <w:r>
         <w:t xml:space="preserve">Figura 6.23: Relación de márgen de ganancia y otras variables</w:t>
       </w:r>
     </w:p>
-    <w:bookmarkStart w:id="165" w:name="recomendaciones-finales"/>
+    <w:bookmarkStart w:id="166" w:name="recomendaciones-finales"/>
     <w:p>
       <w:pPr>
         <w:pStyle w:val="Heading3"/>
@@ -9649,10 +9646,10 @@
         <w:t xml:space="preserve">Se deben establecer mecanismos para la armonización de los precios de ventas de medicamentos de acuerdo a factores como distancia, costos de transporte o mantenimientos ya que los resultados no indican aumentos en los precios debido a este tipo de variables.</w:t>
       </w:r>
     </w:p>
-    <w:bookmarkEnd w:id="165"/>
     <w:bookmarkEnd w:id="166"/>
     <w:bookmarkEnd w:id="167"/>
-    <w:bookmarkStart w:id="178" w:name="ruta-tecnológica"/>
+    <w:bookmarkEnd w:id="168"/>
+    <w:bookmarkStart w:id="183" w:name="ruta-tecnológica"/>
     <w:p>
       <w:pPr>
         <w:pStyle w:val="Heading1"/>
@@ -9675,7 +9672,7 @@
         <w:pStyle w:val="FirstParagraph"/>
       </w:pPr>
       <w:r>
-        <w:t xml:space="preserve">De acuerdo a la Figura</w:t>
+        <w:t xml:space="preserve">La infraestructura tecnológica de cada FRE es un elemento importante en el avance y cumplimiento de la mayoría de las funciones que tiene como ente territorial. La Figuras</w:t>
       </w:r>
       <w:r>
         <w:t xml:space="preserve"> </w:t>
@@ -9687,7 +9684,176 @@
         <w:t xml:space="preserve"> </w:t>
       </w:r>
       <w:r>
-        <w:t xml:space="preserve">se evidencia que los canales más frecuentes que manejan los FRE para comunicarse con los usuarios corresponden al teléfono y el correo electrónico. Incluso estos medios de comunicación toman mayor relevancia en estos tiempos actuales de distanciamiento por la pandemia reciente referente a la COVID-19. En ese orden de ideas, menos de la mitad de los FRE mantienen la atención presencial en el FRE y la correspondencia ya fue reemplazada por la digitalización y el correo electrónico. Esto podría demostrar cierta aceptabilidad, por parte del personal del FRE y los usuarios inscritos, por los medios digitales que han surgido en la actualidad.</w:t>
+        <w:t xml:space="preserve">muestra la proporción de herramientas en el manejo de inventarios a nivel nacional y herramientas que usa el FRE para consolidar los informes (Anexos) de la Resolución 1479 de 2006</w:t>
+      </w:r>
+      <w:hyperlink w:anchor="ref-MSPS1479-2006">
+        <w:r>
+          <w:rPr>
+            <w:rStyle w:val="Hyperlink"/>
+            <w:vertAlign w:val="superscript"/>
+          </w:rPr>
+          <w:t xml:space="preserve">1</w:t>
+        </w:r>
+      </w:hyperlink>
+      <w:r>
+        <w:t xml:space="preserve">. A partir de esta información se detalla el paquete ofimático Microsoft Excel, como la principal herramienta que emplea la mayoría de los FRE departamentales.</w:t>
+      </w:r>
+    </w:p>
+    <w:p>
+      <w:pPr>
+        <w:pStyle w:val="CaptionedFigure"/>
+      </w:pPr>
+      <w:r>
+        <w:drawing>
+          <wp:inline>
+            <wp:extent cx="5334000" cy="3556000"/>
+            <wp:effectExtent b="0" l="0" r="0" t="0"/>
+            <wp:docPr descr="Figura 7.1: Proporción de Herramientas en el manejo de inventarios" title="" id="1" name="Picture"/>
+            <a:graphic>
+              <a:graphicData uri="http://schemas.openxmlformats.org/drawingml/2006/picture">
+                <pic:pic>
+                  <pic:nvPicPr>
+                    <pic:cNvPr descr="InformeFinal_files/figure-docx/PropHerramientasManejoInventarios-1.png" id="0" name="Picture"/>
+                    <pic:cNvPicPr>
+                      <a:picLocks noChangeArrowheads="1" noChangeAspect="1"/>
+                    </pic:cNvPicPr>
+                  </pic:nvPicPr>
+                  <pic:blipFill>
+                    <a:blip r:embed="rId169"/>
+                    <a:stretch>
+                      <a:fillRect/>
+                    </a:stretch>
+                  </pic:blipFill>
+                  <pic:spPr bwMode="auto">
+                    <a:xfrm>
+                      <a:off x="0" y="0"/>
+                      <a:ext cx="5334000" cy="3556000"/>
+                    </a:xfrm>
+                    <a:prstGeom prst="rect">
+                      <a:avLst/>
+                    </a:prstGeom>
+                    <a:noFill/>
+                    <a:ln w="9525">
+                      <a:noFill/>
+                      <a:headEnd/>
+                      <a:tailEnd/>
+                    </a:ln>
+                  </pic:spPr>
+                </pic:pic>
+              </a:graphicData>
+            </a:graphic>
+          </wp:inline>
+        </w:drawing>
+      </w:r>
+    </w:p>
+    <w:p>
+      <w:pPr>
+        <w:pStyle w:val="ImageCaption"/>
+      </w:pPr>
+      <w:bookmarkStart w:id="170" w:name="fig49"/>
+      <w:r>
+        <w:t xml:space="preserve">Figure </w:t>
+      </w:r>
+      <w:fldSimple w:instr="SEQ Figure \* ARABIC ">
+        <w:r>
+          <w:t>49</w:t>
+        </w:r>
+      </w:fldSimple>
+      <w:r>
+        <w:t xml:space="preserve">:</w:t>
+      </w:r>
+      <w:r>
+        <w:t xml:space="preserve"> </w:t>
+      </w:r>
+      <w:bookmarkEnd w:id="170"/>
+      <w:r>
+        <w:t xml:space="preserve">Figura 7.1: Proporción de Herramientas en el manejo de inventarios</w:t>
+      </w:r>
+    </w:p>
+    <w:p>
+      <w:pPr>
+        <w:pStyle w:val="BodyText"/>
+      </w:pPr>
+      <w:r>
+        <w:t xml:space="preserve">Así mismo, se encuentran diferentes soportes tecnológicos empleados por el personal de los FRE como Softwares, donde se adelantan estas actividades de inventario y consolidación de informes. Según el panorama, la mayoría de FRE departamentales cuentan con alguna percepción o conocimiento profundo de las herramientas digitales que abarca la infraestructura tecnológica adecuada para el desarrollo de sus principales actividades.</w:t>
+      </w:r>
+    </w:p>
+    <w:p>
+      <w:pPr>
+        <w:pStyle w:val="BodyText"/>
+      </w:pPr>
+      <w:r>
+        <w:t xml:space="preserve">No obstante, se mantiene un grupo numeroso de FRE que permanecen con su gestión manual y evitan la transición de sus procesos manuales a alguna herramienta digital tecnológica. En un mediano futuro, con la implementación del ROE, se deben contemplar estos FRE que se resisten al cambio y eluden su adaptación al mundo digital, en virtud de que el ROE será manejado desde una plataforma tecnológica y el personal del FRE deberá adoptar estos recursos tecnológicos de alguna manera.</w:t>
+      </w:r>
+    </w:p>
+    <w:p>
+      <w:pPr>
+        <w:pStyle w:val="BodyText"/>
+      </w:pPr>
+      <w:r>
+        <w:t xml:space="preserve">Las condiciones en la infraestructura tecnológica de cada FRE, logran evidenciar la capacidad operativa y técnica que tiene el ente territorial, en los procesos internos que realiza referente al manejo de los medicamentos de control especial, la consolidación y envío de informes de la Resolución 1478 de 2006</w:t>
+      </w:r>
+      <w:hyperlink w:anchor="ref-MSPS1478-2006">
+        <w:r>
+          <w:rPr>
+            <w:rStyle w:val="Hyperlink"/>
+            <w:vertAlign w:val="superscript"/>
+          </w:rPr>
+          <w:t xml:space="preserve">4</w:t>
+        </w:r>
+      </w:hyperlink>
+      <w:r>
+        <w:t xml:space="preserve"> </w:t>
+      </w:r>
+      <w:r>
+        <w:t xml:space="preserve">y Resolución 1479 de 2006</w:t>
+      </w:r>
+      <w:hyperlink w:anchor="ref-MSPS1479-2006">
+        <w:r>
+          <w:rPr>
+            <w:rStyle w:val="Hyperlink"/>
+            <w:vertAlign w:val="superscript"/>
+          </w:rPr>
+          <w:t xml:space="preserve">1</w:t>
+        </w:r>
+      </w:hyperlink>
+      <w:r>
+        <w:t xml:space="preserve">. Este componente tecnológico es un elemento crítico para determinar las condiciones actuales de cada FRE. Inicialmente, el canal de comunicación que mantiene el FRE con los usuarios precisa que tan cercano se encuentra el FRE con la población del territorio.</w:t>
+      </w:r>
+    </w:p>
+    <w:bookmarkStart w:id="175" w:name="canales-de-comunicación"/>
+    <w:p>
+      <w:pPr>
+        <w:pStyle w:val="Heading2"/>
+      </w:pPr>
+      <w:r>
+        <w:rPr>
+          <w:rStyle w:val="SectionNumber"/>
+        </w:rPr>
+        <w:t xml:space="preserve">7.1</w:t>
+      </w:r>
+      <w:r>
+        <w:tab/>
+      </w:r>
+      <w:r>
+        <w:t xml:space="preserve">Canales de comunicación</w:t>
+      </w:r>
+    </w:p>
+    <w:p>
+      <w:pPr>
+        <w:pStyle w:val="FirstParagraph"/>
+      </w:pPr>
+      <w:r>
+        <w:t xml:space="preserve">De acuerdo con la Figura</w:t>
+      </w:r>
+      <w:r>
+        <w:t xml:space="preserve"> </w:t>
+      </w:r>
+      <w:r>
+        <w:t xml:space="preserve">7.2</w:t>
+      </w:r>
+      <w:r>
+        <w:t xml:space="preserve">, se evidencia que los canales más frecuentes que manejan los FRE para comunicarse con los usuarios corresponden al teléfono y el correo electrónico. Incluso estos medios de comunicación toman mayor relevancia en estos tiempos actuales de distanciamiento social, a causa de la reciente pandemia referente a la COVID-19. En ese orden de ideas, cada vez son menos los FRE que mantienen la atención presencial en sus instalaciones, al igual que la correspondencia. Estos canales de comunicación fueron reemplazados por el mundo moderno y la digitalización, en función del uso correcto del correo electrónico. Este análisis permite demostrar cierta aceptabilidad por los medios digitales que han surgido en la actualidad, por parte del personal del FRE y los usuarios inscritos en el territorio.</w:t>
       </w:r>
     </w:p>
     <w:p>
@@ -9699,7 +9865,7 @@
           <wp:inline>
             <wp:extent cx="5334000" cy="3809999"/>
             <wp:effectExtent b="0" l="0" r="0" t="0"/>
-            <wp:docPr descr="Figura 7.1: Canales de comunicación FRE con clientes" title="" id="1" name="Picture"/>
+            <wp:docPr descr="Figura 7.2: Canales de comunicación FRE con clientes" title="" id="1" name="Picture"/>
             <a:graphic>
               <a:graphicData uri="http://schemas.openxmlformats.org/drawingml/2006/picture">
                 <pic:pic>
@@ -9710,7 +9876,7 @@
                     </pic:cNvPicPr>
                   </pic:nvPicPr>
                   <pic:blipFill>
-                    <a:blip r:embed="rId168"/>
+                    <a:blip r:embed="rId171"/>
                     <a:stretch>
                       <a:fillRect/>
                     </a:stretch>
@@ -9741,13 +9907,13 @@
       <w:pPr>
         <w:pStyle w:val="ImageCaption"/>
       </w:pPr>
-      <w:bookmarkStart w:id="169" w:name="fig49"/>
+      <w:bookmarkStart w:id="172" w:name="fig50"/>
       <w:r>
         <w:t xml:space="preserve">Figure </w:t>
       </w:r>
       <w:fldSimple w:instr="SEQ Figure \* ARABIC ">
         <w:r>
-          <w:t>49</w:t>
+          <w:t>50</w:t>
         </w:r>
       </w:fldSimple>
       <w:r>
@@ -9756,29 +9922,29 @@
       <w:r>
         <w:t xml:space="preserve"> </w:t>
       </w:r>
-      <w:bookmarkEnd w:id="169"/>
-      <w:r>
-        <w:t xml:space="preserve">Figura 7.1: Canales de comunicación FRE con clientes</w:t>
-      </w:r>
-    </w:p>
-    <w:p>
-      <w:pPr>
-        <w:pStyle w:val="BodyText"/>
-      </w:pPr>
-      <w:r>
-        <w:t xml:space="preserve">Por otro lado, la</w:t>
-      </w:r>
-      <w:r>
-        <w:t xml:space="preserve"> </w:t>
-      </w:r>
-      <w:r>
-        <w:t xml:space="preserve">7.2</w:t>
-      </w:r>
-      <w:r>
-        <w:t xml:space="preserve"> </w:t>
-      </w:r>
-      <w:r>
-        <w:t xml:space="preserve">exhibe la velocidad de conexión a internet en cada zona donde se encuentra ubicado el FRE departamental de cada territorio. Cerca de la mitad de los FRE cuentan con una concepción</w:t>
+      <w:bookmarkEnd w:id="172"/>
+      <w:r>
+        <w:t xml:space="preserve">Figura 7.2: Canales de comunicación FRE con clientes</w:t>
+      </w:r>
+    </w:p>
+    <w:p>
+      <w:pPr>
+        <w:pStyle w:val="BodyText"/>
+      </w:pPr>
+      <w:r>
+        <w:t xml:space="preserve">Por otro lado, la Figura</w:t>
+      </w:r>
+      <w:r>
+        <w:t xml:space="preserve"> </w:t>
+      </w:r>
+      <w:r>
+        <w:t xml:space="preserve">7.3</w:t>
+      </w:r>
+      <w:r>
+        <w:t xml:space="preserve"> </w:t>
+      </w:r>
+      <w:r>
+        <w:t xml:space="preserve">exhibe la velocidad de conexión a internet en cada zona del país, donde se encuentran ubicados los FRE de cada departamento. Cerca de la mitad de los FRE cuentan con una concepción</w:t>
       </w:r>
       <w:r>
         <w:t xml:space="preserve"> </w:t>
@@ -9814,7 +9980,15 @@
         <w:t xml:space="preserve"> </w:t>
       </w:r>
       <w:r>
-        <w:t xml:space="preserve">señal del internet en su sitio de trabajo. Esto podría representar varios inconvenientes en la conectividad a la red y el desarrollo adecuado de los procesos digitales en muchos FRE. La apuesta a futuro de la modernización en los procesos de manejo de recetarios oficiales y MME, por ejemplo, la implementación del ROE, mostraría cierta deficiencia en el acceso a internet para un sector grande en la población colombiana. Esta transformación digital debe considerar, ante todo, aquellos territorios que muestran falencias en la conectividad a internet, con el fin de evitar barreras al acceso de medicamentos en estas zonas.</w:t>
+        <w:t xml:space="preserve">señal del internet en su sitio de trabajo. Esto podría representar varios inconvenientes en la conectividad a la red y el desarrollo adecuado de los procesos digitales en muchos FRE departamentales.</w:t>
+      </w:r>
+    </w:p>
+    <w:p>
+      <w:pPr>
+        <w:pStyle w:val="BodyText"/>
+      </w:pPr>
+      <w:r>
+        <w:t xml:space="preserve">La apuesta a futuro de la modernización en los procesos de manejo de recetarios oficiales y MME, por ejemplo, la implementación del ROE, mostraría cierta deficiencia en el acceso a internet para un sector grande en la población colombiana. Esta transformación digital debe considerar principalmente, aquellos territorios que mantienen falencias en la conectividad a internet, con el fin de evitar barreras al acceso de medicamentos en estas zonas del país.</w:t>
       </w:r>
     </w:p>
     <w:p>
@@ -9826,7 +10000,7 @@
           <wp:inline>
             <wp:extent cx="5334000" cy="3809999"/>
             <wp:effectExtent b="0" l="0" r="0" t="0"/>
-            <wp:docPr descr="Figura 7.2: Velocidad de conexión de internet" title="" id="1" name="Picture"/>
+            <wp:docPr descr="Figura 7.3: Velocidad de conexión de internet" title="" id="1" name="Picture"/>
             <a:graphic>
               <a:graphicData uri="http://schemas.openxmlformats.org/drawingml/2006/picture">
                 <pic:pic>
@@ -9837,7 +10011,7 @@
                     </pic:cNvPicPr>
                   </pic:nvPicPr>
                   <pic:blipFill>
-                    <a:blip r:embed="rId170"/>
+                    <a:blip r:embed="rId173"/>
                     <a:stretch>
                       <a:fillRect/>
                     </a:stretch>
@@ -9868,13 +10042,13 @@
       <w:pPr>
         <w:pStyle w:val="ImageCaption"/>
       </w:pPr>
-      <w:bookmarkStart w:id="171" w:name="fig50"/>
+      <w:bookmarkStart w:id="174" w:name="fig51"/>
       <w:r>
         <w:t xml:space="preserve">Figure </w:t>
       </w:r>
       <w:fldSimple w:instr="SEQ Figure \* ARABIC ">
         <w:r>
-          <w:t>50</w:t>
+          <w:t>51</w:t>
         </w:r>
       </w:fldSimple>
       <w:r>
@@ -9883,14 +10057,33 @@
       <w:r>
         <w:t xml:space="preserve"> </w:t>
       </w:r>
-      <w:bookmarkEnd w:id="171"/>
-      <w:r>
-        <w:t xml:space="preserve">Figura 7.2: Velocidad de conexión de internet</w:t>
-      </w:r>
-    </w:p>
-    <w:p>
-      <w:pPr>
-        <w:pStyle w:val="BodyText"/>
+      <w:bookmarkEnd w:id="174"/>
+      <w:r>
+        <w:t xml:space="preserve">Figura 7.3: Velocidad de conexión de internet</w:t>
+      </w:r>
+    </w:p>
+    <w:bookmarkEnd w:id="175"/>
+    <w:bookmarkStart w:id="182" w:name="equipos-de-cómputo"/>
+    <w:p>
+      <w:pPr>
+        <w:pStyle w:val="Heading2"/>
+      </w:pPr>
+      <w:r>
+        <w:rPr>
+          <w:rStyle w:val="SectionNumber"/>
+        </w:rPr>
+        <w:t xml:space="preserve">7.2</w:t>
+      </w:r>
+      <w:r>
+        <w:tab/>
+      </w:r>
+      <w:r>
+        <w:t xml:space="preserve">Equipos de cómputo</w:t>
+      </w:r>
+    </w:p>
+    <w:p>
+      <w:pPr>
+        <w:pStyle w:val="FirstParagraph"/>
       </w:pPr>
       <w:r>
         <w:t xml:space="preserve">Según la Figura</w:t>
@@ -9899,10 +10092,19 @@
         <w:t xml:space="preserve"> </w:t>
       </w:r>
       <w:r>
-        <w:t xml:space="preserve">7.3</w:t>
-      </w:r>
-      <w:r>
-        <w:t xml:space="preserve">, más de la mitad de los FRE poseen hasta dos (2) computadores para el desarrollo de sus funciones como ente territorial. En dos casos particularmente, FRE Guaviare y FRE San Andres, no cuentan con equipo de cómputo actualmente y esto influye desfavorablemente en el cumplimiento de sus obligaciones como FRE. En esa misma línea, podemos encontrar nueve FRE que poseen solo un (1) equipo de cómputo, perjudicando igualmente el avance de sus actividades laborales y funciones principales como ente territorial, responsable del control de MME en el departamento. Incluso, según las experiencias y observaciones del personal vinculado a los FRE, disponer de dos (2) computadores sigue siendo condicionado el desarrollo laboral y en casi todas las ocasiones, los equipos son insuficientes para el personal del FRE.</w:t>
+        <w:t xml:space="preserve">7.4</w:t>
+      </w:r>
+      <w:r>
+        <w:t xml:space="preserve">, más de la mitad de los FRE poseen únicamente hasta dos (2) computadores para el desarrollo de sus funciones como ente territorial. En dos casos particulares, FRE Guaviare y FRE San Andrés, no cuentan con equipo de cómputo actualmente y esto influye desfavorablemente en el cumplimiento de sus obligaciones como FRE. En esa misma línea, podemos encontrar nueve FRE que poseen solo un (1) equipo de cómputo, perjudicando igualmente el avance de sus actividades laborales y funciones principales como ente territorial, responsable del control de MME en el departamento. Incluso, según las experiencias y observaciones del personal vinculado a los FRE, disponer de dos (2) computadores sigue siendo una limitante en las herramientas del trabajo, condicionado el adecuado desarrollo laboral. Sin contar que, en la mayoría de departamentos, los equipos de cómputo son insuficientes para el personal del FRE o deben ser cambiados por obsolescencia, según la Figura</w:t>
+      </w:r>
+      <w:r>
+        <w:t xml:space="preserve"> </w:t>
+      </w:r>
+      <w:r>
+        <w:t xml:space="preserve">7.6</w:t>
+      </w:r>
+      <w:r>
+        <w:t xml:space="preserve">.</w:t>
       </w:r>
     </w:p>
     <w:p>
@@ -9914,182 +10116,12 @@
           <wp:inline>
             <wp:extent cx="5334000" cy="3556000"/>
             <wp:effectExtent b="0" l="0" r="0" t="0"/>
-            <wp:docPr descr="Figura 7.3: N.° de equipos en el FRE" title="" id="1" name="Picture"/>
+            <wp:docPr descr="Figura 7.4: N.° de equipos en el FRE" title="" id="1" name="Picture"/>
             <a:graphic>
               <a:graphicData uri="http://schemas.openxmlformats.org/drawingml/2006/picture">
                 <pic:pic>
                   <pic:nvPicPr>
                     <pic:cNvPr descr="InformeFinal_files/figure-docx/EquiposComputo-1.png" id="0" name="Picture"/>
-                    <pic:cNvPicPr>
-                      <a:picLocks noChangeArrowheads="1" noChangeAspect="1"/>
-                    </pic:cNvPicPr>
-                  </pic:nvPicPr>
-                  <pic:blipFill>
-                    <a:blip r:embed="rId172"/>
-                    <a:stretch>
-                      <a:fillRect/>
-                    </a:stretch>
-                  </pic:blipFill>
-                  <pic:spPr bwMode="auto">
-                    <a:xfrm>
-                      <a:off x="0" y="0"/>
-                      <a:ext cx="5334000" cy="3556000"/>
-                    </a:xfrm>
-                    <a:prstGeom prst="rect">
-                      <a:avLst/>
-                    </a:prstGeom>
-                    <a:noFill/>
-                    <a:ln w="9525">
-                      <a:noFill/>
-                      <a:headEnd/>
-                      <a:tailEnd/>
-                    </a:ln>
-                  </pic:spPr>
-                </pic:pic>
-              </a:graphicData>
-            </a:graphic>
-          </wp:inline>
-        </w:drawing>
-      </w:r>
-    </w:p>
-    <w:p>
-      <w:pPr>
-        <w:pStyle w:val="ImageCaption"/>
-      </w:pPr>
-      <w:bookmarkStart w:id="173" w:name="fig51"/>
-      <w:r>
-        <w:t xml:space="preserve">Figure </w:t>
-      </w:r>
-      <w:fldSimple w:instr="SEQ Figure \* ARABIC ">
-        <w:r>
-          <w:t>51</w:t>
-        </w:r>
-      </w:fldSimple>
-      <w:r>
-        <w:t xml:space="preserve">:</w:t>
-      </w:r>
-      <w:r>
-        <w:t xml:space="preserve"> </w:t>
-      </w:r>
-      <w:bookmarkEnd w:id="173"/>
-      <w:r>
-        <w:t xml:space="preserve">Figura 7.3: N.° de equipos en el FRE</w:t>
-      </w:r>
-    </w:p>
-    <w:p>
-      <w:pPr>
-        <w:pStyle w:val="BodyText"/>
-      </w:pPr>
-      <w:r>
-        <w:t xml:space="preserve">Únicamente 6 FRE departamentales cuentan con cuatro (4) o más computadores en su área de trabajo, cuya índole permite mejores condiciones laborales al equipo de apoyo del FRE. Por consiguiente, estos 6 entes territoriales, se encuentran en excelentes condiciones de infraestructura tecnológica para atender y proyectar una gestión apropiada en los MME y los recetarios oficiales.</w:t>
-      </w:r>
-    </w:p>
-    <w:p>
-      <w:pPr>
-        <w:pStyle w:val="CaptionedFigure"/>
-      </w:pPr>
-      <w:r>
-        <w:drawing>
-          <wp:inline>
-            <wp:extent cx="5334000" cy="3556000"/>
-            <wp:effectExtent b="0" l="0" r="0" t="0"/>
-            <wp:docPr descr="Figura 7.4: Relación entre el requerimiento de equipos y el número de personas en el FRE" title="" id="1" name="Picture"/>
-            <a:graphic>
-              <a:graphicData uri="http://schemas.openxmlformats.org/drawingml/2006/picture">
-                <pic:pic>
-                  <pic:nvPicPr>
-                    <pic:cNvPr descr="InformeFinal_files/figure-docx/RelacionEquiposPersonal-1.png" id="0" name="Picture"/>
-                    <pic:cNvPicPr>
-                      <a:picLocks noChangeArrowheads="1" noChangeAspect="1"/>
-                    </pic:cNvPicPr>
-                  </pic:nvPicPr>
-                  <pic:blipFill>
-                    <a:blip r:embed="rId174"/>
-                    <a:stretch>
-                      <a:fillRect/>
-                    </a:stretch>
-                  </pic:blipFill>
-                  <pic:spPr bwMode="auto">
-                    <a:xfrm>
-                      <a:off x="0" y="0"/>
-                      <a:ext cx="5334000" cy="3556000"/>
-                    </a:xfrm>
-                    <a:prstGeom prst="rect">
-                      <a:avLst/>
-                    </a:prstGeom>
-                    <a:noFill/>
-                    <a:ln w="9525">
-                      <a:noFill/>
-                      <a:headEnd/>
-                      <a:tailEnd/>
-                    </a:ln>
-                  </pic:spPr>
-                </pic:pic>
-              </a:graphicData>
-            </a:graphic>
-          </wp:inline>
-        </w:drawing>
-      </w:r>
-    </w:p>
-    <w:p>
-      <w:pPr>
-        <w:pStyle w:val="ImageCaption"/>
-      </w:pPr>
-      <w:bookmarkStart w:id="175" w:name="fig52"/>
-      <w:r>
-        <w:t xml:space="preserve">Figure </w:t>
-      </w:r>
-      <w:fldSimple w:instr="SEQ Figure \* ARABIC ">
-        <w:r>
-          <w:t>52</w:t>
-        </w:r>
-      </w:fldSimple>
-      <w:r>
-        <w:t xml:space="preserve">:</w:t>
-      </w:r>
-      <w:r>
-        <w:t xml:space="preserve"> </w:t>
-      </w:r>
-      <w:bookmarkEnd w:id="175"/>
-      <w:r>
-        <w:t xml:space="preserve">Figura 7.4: Relación entre el requerimiento de equipos y el número de personas en el FRE</w:t>
-      </w:r>
-    </w:p>
-    <w:p>
-      <w:pPr>
-        <w:pStyle w:val="BodyText"/>
-      </w:pPr>
-      <w:r>
-        <w:t xml:space="preserve">De acuerdo a la Figura</w:t>
-      </w:r>
-      <w:r>
-        <w:t xml:space="preserve"> </w:t>
-      </w:r>
-      <w:r>
-        <w:t xml:space="preserve">7.5</w:t>
-      </w:r>
-      <w:r>
-        <w:t xml:space="preserve"> </w:t>
-      </w:r>
-      <w:r>
-        <w:t xml:space="preserve">se puede evidenciar que aproximadamente la mitad de los FRE manifiestan que los equipos de cómputo del FRE son adecuados para las actividades del FRE. No obstante, una gran porción de los entes territoriales, mantienen opiniones negativas respecto a su infraestructura tecnológica, cuyo elemento es asociado, en algunos casos, con una negligencia en las actividades internas del FRE por falta de estas herramientas tecnológicas. actuales Como se mencionó anteriormente, la modernización en los procesos referentes al manejo de recetarios oficiales y MME, tendrá que considerar, ante todo, aquellos territorios que muestran obstáculos en su disponibilidad tecnológica, representada principalmente por el estado actual de los equipos de cómputo a lo largo del territorio nacional.</w:t>
-      </w:r>
-    </w:p>
-    <w:p>
-      <w:pPr>
-        <w:pStyle w:val="CaptionedFigure"/>
-      </w:pPr>
-      <w:r>
-        <w:drawing>
-          <wp:inline>
-            <wp:extent cx="5334000" cy="3556000"/>
-            <wp:effectExtent b="0" l="0" r="0" t="0"/>
-            <wp:docPr descr="Figura 7.5: Opinión sobre los equipos de cómputo del FRE" title="" id="1" name="Picture"/>
-            <a:graphic>
-              <a:graphicData uri="http://schemas.openxmlformats.org/drawingml/2006/picture">
-                <pic:pic>
-                  <pic:nvPicPr>
-                    <pic:cNvPr descr="InformeFinal_files/figure-docx/OpinionEquiposComputo-1.png" id="0" name="Picture"/>
                     <pic:cNvPicPr>
                       <a:picLocks noChangeArrowheads="1" noChangeAspect="1"/>
                     </pic:cNvPicPr>
@@ -10126,7 +10158,106 @@
       <w:pPr>
         <w:pStyle w:val="ImageCaption"/>
       </w:pPr>
-      <w:bookmarkStart w:id="177" w:name="fig53"/>
+      <w:bookmarkStart w:id="177" w:name="fig52"/>
+      <w:r>
+        <w:t xml:space="preserve">Figure </w:t>
+      </w:r>
+      <w:fldSimple w:instr="SEQ Figure \* ARABIC ">
+        <w:r>
+          <w:t>52</w:t>
+        </w:r>
+      </w:fldSimple>
+      <w:r>
+        <w:t xml:space="preserve">:</w:t>
+      </w:r>
+      <w:r>
+        <w:t xml:space="preserve"> </w:t>
+      </w:r>
+      <w:bookmarkEnd w:id="177"/>
+      <w:r>
+        <w:t xml:space="preserve">Figura 7.4: N.° de equipos en el FRE</w:t>
+      </w:r>
+    </w:p>
+    <w:p>
+      <w:pPr>
+        <w:pStyle w:val="BodyText"/>
+      </w:pPr>
+      <w:r>
+        <w:t xml:space="preserve">Únicamente 6 FRE a nivel nacional, cuentan con cuatro (4) o más computadores en su área de trabajo, cuya índole permite mejores condiciones laborales al personal de apoyo del FRE. Por consiguiente, estos 6 entes territoriales conservan excelentes condiciones de infraestructura tecnológica, cuyo factor facilita la atención de la necesidad de MME en su territorio y favorece en la proyección de la demanda de MME y recetarios oficiales. Si el personal del FRE cuenta con equipos de cómputo suficiente para la gestión apropiada de los MME y los recetarios oficiales, se puede afirmar que estos entes territoriales están sintonizados con la infraestructura tecnológica necesaria para cumplir las funciones de FRE.</w:t>
+      </w:r>
+    </w:p>
+    <w:p>
+      <w:pPr>
+        <w:pStyle w:val="BodyText"/>
+      </w:pPr>
+      <w:r>
+        <w:t xml:space="preserve">Adicionalmente en la Figura</w:t>
+      </w:r>
+      <w:r>
+        <w:t xml:space="preserve"> </w:t>
+      </w:r>
+      <w:r>
+        <w:t xml:space="preserve">7.5</w:t>
+      </w:r>
+      <w:r>
+        <w:t xml:space="preserve"> </w:t>
+      </w:r>
+      <w:r>
+        <w:t xml:space="preserve">se presenta la relación entre el requerimiento de equipos y el número de personas en cada FRE. La figura muestra una alta dispersión de los datos y por consiguiente se podría determinar que no hay alguna tendencia permanente entre el número de equipos y el personal vinculado por cada FRE. No obstante, es importante resaltar algunos casos particulares de los FRE que poseen notoriamente más personas vinculadas que equipos de cómputo, correspondiendo a los casos de los FRE Guaviare, Norte de Santander, Boyacá, Guainía, Meta, Risaralda y Tolima. Este factor tecnológico crítico representa gran importancia en estos territorios y se debe prestar mayor atención en la gestión de los MME y recetarios oficiales.</w:t>
+      </w:r>
+    </w:p>
+    <w:p>
+      <w:pPr>
+        <w:pStyle w:val="CaptionedFigure"/>
+      </w:pPr>
+      <w:r>
+        <w:drawing>
+          <wp:inline>
+            <wp:extent cx="5334000" cy="3556000"/>
+            <wp:effectExtent b="0" l="0" r="0" t="0"/>
+            <wp:docPr descr="Figura 7.5: Relación entre el requerimiento de equipos y el número de personas en el FRE" title="" id="1" name="Picture"/>
+            <a:graphic>
+              <a:graphicData uri="http://schemas.openxmlformats.org/drawingml/2006/picture">
+                <pic:pic>
+                  <pic:nvPicPr>
+                    <pic:cNvPr descr="InformeFinal_files/figure-docx/RelacionEquiposPersonal-1.png" id="0" name="Picture"/>
+                    <pic:cNvPicPr>
+                      <a:picLocks noChangeArrowheads="1" noChangeAspect="1"/>
+                    </pic:cNvPicPr>
+                  </pic:nvPicPr>
+                  <pic:blipFill>
+                    <a:blip r:embed="rId178"/>
+                    <a:stretch>
+                      <a:fillRect/>
+                    </a:stretch>
+                  </pic:blipFill>
+                  <pic:spPr bwMode="auto">
+                    <a:xfrm>
+                      <a:off x="0" y="0"/>
+                      <a:ext cx="5334000" cy="3556000"/>
+                    </a:xfrm>
+                    <a:prstGeom prst="rect">
+                      <a:avLst/>
+                    </a:prstGeom>
+                    <a:noFill/>
+                    <a:ln w="9525">
+                      <a:noFill/>
+                      <a:headEnd/>
+                      <a:tailEnd/>
+                    </a:ln>
+                  </pic:spPr>
+                </pic:pic>
+              </a:graphicData>
+            </a:graphic>
+          </wp:inline>
+        </w:drawing>
+      </w:r>
+    </w:p>
+    <w:p>
+      <w:pPr>
+        <w:pStyle w:val="ImageCaption"/>
+      </w:pPr>
+      <w:bookmarkStart w:id="179" w:name="fig53"/>
       <w:r>
         <w:t xml:space="preserve">Figure </w:t>
       </w:r>
@@ -10141,37 +10272,123 @@
       <w:r>
         <w:t xml:space="preserve"> </w:t>
       </w:r>
-      <w:bookmarkEnd w:id="177"/>
-      <w:r>
-        <w:t xml:space="preserve">Figura 7.5: Opinión sobre los equipos de cómputo del FRE</w:t>
-      </w:r>
-    </w:p>
-    <w:p>
-      <w:pPr>
-        <w:pStyle w:val="BodyText"/>
-      </w:pPr>
-      <w:r>
-        <w:t xml:space="preserve">Si los inconvenientes relacionados a la infraestructura tecnológica, se presentan actualmente en las zonas más alejadas del país, el escenario de la implementación del ROE no podría aspirar a grandes cambios en cada territorio. Lo anterior, se originaria barrera al acceso de medicamentos desde cada Secretaria de Salud o Dirección en salud departamental.</w:t>
+      <w:bookmarkEnd w:id="179"/>
+      <w:r>
+        <w:t xml:space="preserve">Figura 7.5: Relación entre el requerimiento de equipos y el número de personas en el FRE</w:t>
+      </w:r>
+    </w:p>
+    <w:p>
+      <w:pPr>
+        <w:pStyle w:val="BodyText"/>
+      </w:pPr>
+      <w:r>
+        <w:t xml:space="preserve">De acuerdo a la Figura</w:t>
+      </w:r>
+      <w:r>
+        <w:t xml:space="preserve"> </w:t>
+      </w:r>
+      <w:r>
+        <w:t xml:space="preserve">7.6</w:t>
+      </w:r>
+      <w:r>
+        <w:t xml:space="preserve"> </w:t>
+      </w:r>
+      <w:r>
+        <w:t xml:space="preserve">se puede evidenciar que aproximadamente la mitad de los FRE manifiestan que los equipos de cómputo de la entidad territorial son adecuados para las actividades y funciones del FRE. No obstante, una gran porción de los entes territoriales, mantienen opiniones negativas respecto a su infraestructura tecnológica, cuyo elemento es asociado, en algunos casos, con una negligencia en las actividades internas del FRE por falta de estas herramientas tecnológicas. Como se mencionó anteriormente, la modernización en los procesos referentes al manejo de recetarios oficiales y MME, tendrá que considerar principalmente, aquellos FRE cuyos territorios muestran obstáculos en la disponibilidad tecnológica, representada principalmente por el estado actual de los equipos de cómputo a lo largo del territorio nacional.</w:t>
+      </w:r>
+    </w:p>
+    <w:p>
+      <w:pPr>
+        <w:pStyle w:val="CaptionedFigure"/>
+      </w:pPr>
+      <w:r>
+        <w:drawing>
+          <wp:inline>
+            <wp:extent cx="5334000" cy="3556000"/>
+            <wp:effectExtent b="0" l="0" r="0" t="0"/>
+            <wp:docPr descr="Figura 7.6: Opinión sobre los equipos de cómputo del FRE" title="" id="1" name="Picture"/>
+            <a:graphic>
+              <a:graphicData uri="http://schemas.openxmlformats.org/drawingml/2006/picture">
+                <pic:pic>
+                  <pic:nvPicPr>
+                    <pic:cNvPr descr="InformeFinal_files/figure-docx/OpinionEquiposComputo-1.png" id="0" name="Picture"/>
+                    <pic:cNvPicPr>
+                      <a:picLocks noChangeArrowheads="1" noChangeAspect="1"/>
+                    </pic:cNvPicPr>
+                  </pic:nvPicPr>
+                  <pic:blipFill>
+                    <a:blip r:embed="rId180"/>
+                    <a:stretch>
+                      <a:fillRect/>
+                    </a:stretch>
+                  </pic:blipFill>
+                  <pic:spPr bwMode="auto">
+                    <a:xfrm>
+                      <a:off x="0" y="0"/>
+                      <a:ext cx="5334000" cy="3556000"/>
+                    </a:xfrm>
+                    <a:prstGeom prst="rect">
+                      <a:avLst/>
+                    </a:prstGeom>
+                    <a:noFill/>
+                    <a:ln w="9525">
+                      <a:noFill/>
+                      <a:headEnd/>
+                      <a:tailEnd/>
+                    </a:ln>
+                  </pic:spPr>
+                </pic:pic>
+              </a:graphicData>
+            </a:graphic>
+          </wp:inline>
+        </w:drawing>
+      </w:r>
+    </w:p>
+    <w:p>
+      <w:pPr>
+        <w:pStyle w:val="ImageCaption"/>
+      </w:pPr>
+      <w:bookmarkStart w:id="181" w:name="fig54"/>
+      <w:r>
+        <w:t xml:space="preserve">Figure </w:t>
+      </w:r>
+      <w:fldSimple w:instr="SEQ Figure \* ARABIC ">
+        <w:r>
+          <w:t>54</w:t>
+        </w:r>
+      </w:fldSimple>
+      <w:r>
+        <w:t xml:space="preserve">:</w:t>
+      </w:r>
+      <w:r>
+        <w:t xml:space="preserve"> </w:t>
+      </w:r>
+      <w:bookmarkEnd w:id="181"/>
+      <w:r>
+        <w:t xml:space="preserve">Figura 7.6: Opinión sobre los equipos de cómputo del FRE</w:t>
+      </w:r>
+    </w:p>
+    <w:p>
+      <w:pPr>
+        <w:pStyle w:val="BodyText"/>
+      </w:pPr>
+      <w:r>
+        <w:t xml:space="preserve">Si los inconvenientes relacionados a la infraestructura tecnológica, se presentan actualmente en las zonas más alejadas del país, el escenario para la implementación del ROE no podría aspirar a grandes cambios en cada territorio. Lo anterior, podría originar una barrera al acceso de medicamentos desde cada Secretaria de Salud o Dirección departamental de salud. A continuación, se presentan tres observaciones obtenidas durante las visitas técnicas en los FRE</w:t>
       </w:r>
       <w:r>
         <w:t xml:space="preserve"> </w:t>
       </w:r>
       <w:r>
         <w:rPr>
-          <w:bCs/>
-          <w:b/>
+          <w:iCs/>
+          <w:i/>
         </w:rPr>
-        <w:t xml:space="preserve">JUSTIFICAR CON OBSERVACIONES</w:t>
-      </w:r>
-      <w:r>
-        <w:t xml:space="preserve"> </w:t>
-      </w:r>
-      <w:r>
-        <w:t xml:space="preserve">hasta mejorar esta condición tecnológica.</w:t>
-      </w:r>
-    </w:p>
-    <w:bookmarkEnd w:id="178"/>
-    <w:bookmarkStart w:id="199" w:name="reporte-de-informes"/>
+        <w:t xml:space="preserve">WWW y WWW.</w:t>
+      </w:r>
+    </w:p>
+    <w:bookmarkEnd w:id="182"/>
+    <w:bookmarkEnd w:id="183"/>
+    <w:bookmarkStart w:id="205" w:name="reporte-de-informes"/>
     <w:p>
       <w:pPr>
         <w:pStyle w:val="Heading1"/>
@@ -10321,6 +10538,24 @@
       </w:pPr>
       <w:r>
         <w:t xml:space="preserve">Consolidado semestral del registro de Farmacodependientes de productos sometidos a fiscalización.</w:t>
+      </w:r>
+    </w:p>
+    <w:bookmarkStart w:id="198" w:name="diligenciamiento-de-anexos"/>
+    <w:p>
+      <w:pPr>
+        <w:pStyle w:val="Heading2"/>
+      </w:pPr>
+      <w:r>
+        <w:rPr>
+          <w:rStyle w:val="SectionNumber"/>
+        </w:rPr>
+        <w:t xml:space="preserve">8.1</w:t>
+      </w:r>
+      <w:r>
+        <w:tab/>
+      </w:r>
+      <w:r>
+        <w:t xml:space="preserve">Diligenciamiento de anexos</w:t>
       </w:r>
     </w:p>
     <w:p>
@@ -10371,7 +10606,7 @@
                     </pic:cNvPicPr>
                   </pic:nvPicPr>
                   <pic:blipFill>
-                    <a:blip r:embed="rId179"/>
+                    <a:blip r:embed="rId184"/>
                     <a:stretch>
                       <a:fillRect/>
                     </a:stretch>
@@ -10402,13 +10637,13 @@
       <w:pPr>
         <w:pStyle w:val="ImageCaption"/>
       </w:pPr>
-      <w:bookmarkStart w:id="180" w:name="fig54"/>
+      <w:bookmarkStart w:id="185" w:name="fig55"/>
       <w:r>
         <w:t xml:space="preserve">Figure </w:t>
       </w:r>
       <w:fldSimple w:instr="SEQ Figure \* ARABIC ">
         <w:r>
-          <w:t>54</w:t>
+          <w:t>55</w:t>
         </w:r>
       </w:fldSimple>
       <w:r>
@@ -10417,7 +10652,7 @@
       <w:r>
         <w:t xml:space="preserve"> </w:t>
       </w:r>
-      <w:bookmarkEnd w:id="180"/>
+      <w:bookmarkEnd w:id="185"/>
       <w:r>
         <w:t xml:space="preserve">Figura 8.1: Herramientas en el diligenciamiento del Anexo 1 de la Resolución 1479 de 2006</w:t>
       </w:r>
@@ -10462,7 +10697,7 @@
                     </pic:cNvPicPr>
                   </pic:nvPicPr>
                   <pic:blipFill>
-                    <a:blip r:embed="rId181"/>
+                    <a:blip r:embed="rId186"/>
                     <a:stretch>
                       <a:fillRect/>
                     </a:stretch>
@@ -10493,13 +10728,13 @@
       <w:pPr>
         <w:pStyle w:val="ImageCaption"/>
       </w:pPr>
-      <w:bookmarkStart w:id="182" w:name="fig55"/>
+      <w:bookmarkStart w:id="187" w:name="fig56"/>
       <w:r>
         <w:t xml:space="preserve">Figure </w:t>
       </w:r>
       <w:fldSimple w:instr="SEQ Figure \* ARABIC ">
         <w:r>
-          <w:t>55</w:t>
+          <w:t>56</w:t>
         </w:r>
       </w:fldSimple>
       <w:r>
@@ -10508,7 +10743,7 @@
       <w:r>
         <w:t xml:space="preserve"> </w:t>
       </w:r>
-      <w:bookmarkEnd w:id="182"/>
+      <w:bookmarkEnd w:id="187"/>
       <w:r>
         <w:t xml:space="preserve">Figura 8.2: Controles en las ventas directas a pacientes</w:t>
       </w:r>
@@ -10541,7 +10776,7 @@
                     </pic:cNvPicPr>
                   </pic:nvPicPr>
                   <pic:blipFill>
-                    <a:blip r:embed="rId183"/>
+                    <a:blip r:embed="rId188"/>
                     <a:stretch>
                       <a:fillRect/>
                     </a:stretch>
@@ -10572,13 +10807,13 @@
       <w:pPr>
         <w:pStyle w:val="ImageCaption"/>
       </w:pPr>
-      <w:bookmarkStart w:id="184" w:name="fig56"/>
+      <w:bookmarkStart w:id="189" w:name="fig57"/>
       <w:r>
         <w:t xml:space="preserve">Figure </w:t>
       </w:r>
       <w:fldSimple w:instr="SEQ Figure \* ARABIC ">
         <w:r>
-          <w:t>56</w:t>
+          <w:t>57</w:t>
         </w:r>
       </w:fldSimple>
       <w:r>
@@ -10587,7 +10822,7 @@
       <w:r>
         <w:t xml:space="preserve"> </w:t>
       </w:r>
-      <w:bookmarkEnd w:id="184"/>
+      <w:bookmarkEnd w:id="189"/>
       <w:r>
         <w:t xml:space="preserve">Figura 8.3: Tiempo en la consolidación del Anexo 1 de la Resolución 1479 de 2006</w:t>
       </w:r>
@@ -10612,7 +10847,7 @@
                     </pic:cNvPicPr>
                   </pic:nvPicPr>
                   <pic:blipFill>
-                    <a:blip r:embed="rId185"/>
+                    <a:blip r:embed="rId190"/>
                     <a:stretch>
                       <a:fillRect/>
                     </a:stretch>
@@ -10643,13 +10878,13 @@
       <w:pPr>
         <w:pStyle w:val="ImageCaption"/>
       </w:pPr>
-      <w:bookmarkStart w:id="186" w:name="fig57"/>
+      <w:bookmarkStart w:id="191" w:name="fig58"/>
       <w:r>
         <w:t xml:space="preserve">Figure </w:t>
       </w:r>
       <w:fldSimple w:instr="SEQ Figure \* ARABIC ">
         <w:r>
-          <w:t>57</w:t>
+          <w:t>58</w:t>
         </w:r>
       </w:fldSimple>
       <w:r>
@@ -10658,7 +10893,7 @@
       <w:r>
         <w:t xml:space="preserve"> </w:t>
       </w:r>
-      <w:bookmarkEnd w:id="186"/>
+      <w:bookmarkEnd w:id="191"/>
       <w:r>
         <w:t xml:space="preserve">Figura 8.4: Tiempo en la consolidación del Anexo 1 de la Resolución 1479 de 2006 vs N° de instituciones que realizan compra en un año</w:t>
       </w:r>
@@ -10683,7 +10918,7 @@
                     </pic:cNvPicPr>
                   </pic:nvPicPr>
                   <pic:blipFill>
-                    <a:blip r:embed="rId187"/>
+                    <a:blip r:embed="rId192"/>
                     <a:stretch>
                       <a:fillRect/>
                     </a:stretch>
@@ -10714,13 +10949,13 @@
       <w:pPr>
         <w:pStyle w:val="ImageCaption"/>
       </w:pPr>
-      <w:bookmarkStart w:id="188" w:name="fig58"/>
+      <w:bookmarkStart w:id="193" w:name="fig59"/>
       <w:r>
         <w:t xml:space="preserve">Figure </w:t>
       </w:r>
       <w:fldSimple w:instr="SEQ Figure \* ARABIC ">
         <w:r>
-          <w:t>58</w:t>
+          <w:t>59</w:t>
         </w:r>
       </w:fldSimple>
       <w:r>
@@ -10729,7 +10964,7 @@
       <w:r>
         <w:t xml:space="preserve"> </w:t>
       </w:r>
-      <w:bookmarkEnd w:id="188"/>
+      <w:bookmarkEnd w:id="193"/>
       <w:r>
         <w:t xml:space="preserve">Figura 8.5: Tiempo en la consolidación del Anexo 2 de la Resolución 1479 de 2006</w:t>
       </w:r>
@@ -10754,7 +10989,7 @@
                     </pic:cNvPicPr>
                   </pic:nvPicPr>
                   <pic:blipFill>
-                    <a:blip r:embed="rId189"/>
+                    <a:blip r:embed="rId194"/>
                     <a:stretch>
                       <a:fillRect/>
                     </a:stretch>
@@ -10794,279 +11029,6 @@
                 <pic:pic>
                   <pic:nvPicPr>
                     <pic:cNvPr descr="InformeFinal_files/figure-docx/ArchivoInformesFRE-1.png" id="0" name="Picture"/>
-                    <pic:cNvPicPr>
-                      <a:picLocks noChangeArrowheads="1" noChangeAspect="1"/>
-                    </pic:cNvPicPr>
-                  </pic:nvPicPr>
-                  <pic:blipFill>
-                    <a:blip r:embed="rId190"/>
-                    <a:stretch>
-                      <a:fillRect/>
-                    </a:stretch>
-                  </pic:blipFill>
-                  <pic:spPr bwMode="auto">
-                    <a:xfrm>
-                      <a:off x="0" y="0"/>
-                      <a:ext cx="5334000" cy="3556000"/>
-                    </a:xfrm>
-                    <a:prstGeom prst="rect">
-                      <a:avLst/>
-                    </a:prstGeom>
-                    <a:noFill/>
-                    <a:ln w="9525">
-                      <a:noFill/>
-                      <a:headEnd/>
-                      <a:tailEnd/>
-                    </a:ln>
-                  </pic:spPr>
-                </pic:pic>
-              </a:graphicData>
-            </a:graphic>
-          </wp:inline>
-        </w:drawing>
-      </w:r>
-      <w:r>
-        <w:t xml:space="preserve"> </w:t>
-      </w:r>
-      <w:r>
-        <w:drawing>
-          <wp:inline>
-            <wp:extent cx="5334000" cy="3556000"/>
-            <wp:effectExtent b="0" l="0" r="0" t="0"/>
-            <wp:docPr descr="Figura 8.8: Mecanismo de seguimiento de instituciones de envío de informes" title="" id="1" name="Picture"/>
-            <a:graphic>
-              <a:graphicData uri="http://schemas.openxmlformats.org/drawingml/2006/picture">
-                <pic:pic>
-                  <pic:nvPicPr>
-                    <pic:cNvPr descr="InformeFinal_files/figure-docx/SeguimientoEnvioInformes-1.png" id="0" name="Picture"/>
-                    <pic:cNvPicPr>
-                      <a:picLocks noChangeArrowheads="1" noChangeAspect="1"/>
-                    </pic:cNvPicPr>
-                  </pic:nvPicPr>
-                  <pic:blipFill>
-                    <a:blip r:embed="rId191"/>
-                    <a:stretch>
-                      <a:fillRect/>
-                    </a:stretch>
-                  </pic:blipFill>
-                  <pic:spPr bwMode="auto">
-                    <a:xfrm>
-                      <a:off x="0" y="0"/>
-                      <a:ext cx="5334000" cy="3556000"/>
-                    </a:xfrm>
-                    <a:prstGeom prst="rect">
-                      <a:avLst/>
-                    </a:prstGeom>
-                    <a:noFill/>
-                    <a:ln w="9525">
-                      <a:noFill/>
-                      <a:headEnd/>
-                      <a:tailEnd/>
-                    </a:ln>
-                  </pic:spPr>
-                </pic:pic>
-              </a:graphicData>
-            </a:graphic>
-          </wp:inline>
-        </w:drawing>
-      </w:r>
-      <w:r>
-        <w:t xml:space="preserve"> </w:t>
-      </w:r>
-      <w:r>
-        <w:drawing>
-          <wp:inline>
-            <wp:extent cx="5334000" cy="3556000"/>
-            <wp:effectExtent b="0" l="0" r="0" t="0"/>
-            <wp:docPr descr="Figura 8.9: Medidas por incumplimiento de envío de informes" title="" id="1" name="Picture"/>
-            <a:graphic>
-              <a:graphicData uri="http://schemas.openxmlformats.org/drawingml/2006/picture">
-                <pic:pic>
-                  <pic:nvPicPr>
-                    <pic:cNvPr descr="InformeFinal_files/figure-docx/IncumplimientoEnvioInformes-1.png" id="0" name="Picture"/>
-                    <pic:cNvPicPr>
-                      <a:picLocks noChangeArrowheads="1" noChangeAspect="1"/>
-                    </pic:cNvPicPr>
-                  </pic:nvPicPr>
-                  <pic:blipFill>
-                    <a:blip r:embed="rId192"/>
-                    <a:stretch>
-                      <a:fillRect/>
-                    </a:stretch>
-                  </pic:blipFill>
-                  <pic:spPr bwMode="auto">
-                    <a:xfrm>
-                      <a:off x="0" y="0"/>
-                      <a:ext cx="5334000" cy="3556000"/>
-                    </a:xfrm>
-                    <a:prstGeom prst="rect">
-                      <a:avLst/>
-                    </a:prstGeom>
-                    <a:noFill/>
-                    <a:ln w="9525">
-                      <a:noFill/>
-                      <a:headEnd/>
-                      <a:tailEnd/>
-                    </a:ln>
-                  </pic:spPr>
-                </pic:pic>
-              </a:graphicData>
-            </a:graphic>
-          </wp:inline>
-        </w:drawing>
-      </w:r>
-    </w:p>
-    <w:p>
-      <w:pPr>
-        <w:pStyle w:val="BodyText"/>
-      </w:pPr>
-      <w:r>
-        <w:t xml:space="preserve">Analizando algunas otras circunstancias por las cuáles los FRE no realizan los informes a tiempo, podría también estar relacionada con un retraso en la entrega de los informes por parte de las instituciones al FRE, en la gráfica AB, es claro que 23 de los 30 FRE solo se quedan en un llamado de atención en caso de incuplimiento en las fechas de entrega de informes de consumo, esto ya está mucho más relacionado con la forma en la que el área de IVC de cada departamento realiza procesos administrativos o medidas sancionatorias a las instituciones que no hacen entrega de estos documentos, pues si el seguimiento que se hace por parte del FRE es débil, esto puede repercutir en el comportamiento de las instituciones hacía el FRE, pero este es un asunto gobernanza e institucionalidad que es potestad de cada ente territorial tratar.</w:t>
-      </w:r>
-    </w:p>
-    <w:bookmarkStart w:id="198" w:name="seguridad-de-la-información"/>
-    <w:p>
-      <w:pPr>
-        <w:pStyle w:val="Heading2"/>
-      </w:pPr>
-      <w:r>
-        <w:rPr>
-          <w:rStyle w:val="SectionNumber"/>
-        </w:rPr>
-        <w:t xml:space="preserve">8.1</w:t>
-      </w:r>
-      <w:r>
-        <w:tab/>
-      </w:r>
-      <w:r>
-        <w:t xml:space="preserve">Seguridad de la información</w:t>
-      </w:r>
-    </w:p>
-    <w:p>
-      <w:pPr>
-        <w:pStyle w:val="FirstParagraph"/>
-      </w:pPr>
-      <w:r>
-        <w:t xml:space="preserve">Cabe resaltar que en la Figura</w:t>
-      </w:r>
-      <w:r>
-        <w:t xml:space="preserve"> </w:t>
-      </w:r>
-      <w:r>
-        <w:t xml:space="preserve">8.10</w:t>
-      </w:r>
-      <w:r>
-        <w:t xml:space="preserve"> </w:t>
-      </w:r>
-      <w:r>
-        <w:t xml:space="preserve">cuándo se habla de restricción de acceso, se refiere al restringido acceso que se tiene a estos informes, aunque particularmente algunos FRE cómo Guajira, si tienen una restricción de acceso a los informes presentados, por medio de contraseñas y bloqueo de columnas. En general una gran parte de los FRE maneja bases de datos combinadas (Bitácoras manuales y hojas de cálculo) para el manejo de Recetarios Oficiales y MME, esto permite una trazabilidad fragmentada en la información completa de un FRE y cómo se ha mencionado anteriormente, la transcripción es más presta a que se cometan errores humanos en la digitación.</w:t>
-      </w:r>
-    </w:p>
-    <w:p>
-      <w:pPr>
-        <w:pStyle w:val="BodyText"/>
-      </w:pPr>
-      <w:r>
-        <w:drawing>
-          <wp:inline>
-            <wp:extent cx="5334000" cy="3556000"/>
-            <wp:effectExtent b="0" l="0" r="0" t="0"/>
-            <wp:docPr descr="Figura 8.10: Medidas para garantizar la seguridad de la información" title="" id="1" name="Picture"/>
-            <a:graphic>
-              <a:graphicData uri="http://schemas.openxmlformats.org/drawingml/2006/picture">
-                <pic:pic>
-                  <pic:nvPicPr>
-                    <pic:cNvPr descr="InformeFinal_files/figure-docx/GarantiaInformacion-1.png" id="0" name="Picture"/>
-                    <pic:cNvPicPr>
-                      <a:picLocks noChangeArrowheads="1" noChangeAspect="1"/>
-                    </pic:cNvPicPr>
-                  </pic:nvPicPr>
-                  <pic:blipFill>
-                    <a:blip r:embed="rId193"/>
-                    <a:stretch>
-                      <a:fillRect/>
-                    </a:stretch>
-                  </pic:blipFill>
-                  <pic:spPr bwMode="auto">
-                    <a:xfrm>
-                      <a:off x="0" y="0"/>
-                      <a:ext cx="5334000" cy="3556000"/>
-                    </a:xfrm>
-                    <a:prstGeom prst="rect">
-                      <a:avLst/>
-                    </a:prstGeom>
-                    <a:noFill/>
-                    <a:ln w="9525">
-                      <a:noFill/>
-                      <a:headEnd/>
-                      <a:tailEnd/>
-                    </a:ln>
-                  </pic:spPr>
-                </pic:pic>
-              </a:graphicData>
-            </a:graphic>
-          </wp:inline>
-        </w:drawing>
-      </w:r>
-      <w:r>
-        <w:t xml:space="preserve"> </w:t>
-      </w:r>
-      <w:r>
-        <w:drawing>
-          <wp:inline>
-            <wp:extent cx="5334000" cy="3556000"/>
-            <wp:effectExtent b="0" l="0" r="0" t="0"/>
-            <wp:docPr descr="Figura 8.11: Proporción de FRE que cuenta con base de dato con información de inscritos" title="" id="1" name="Picture"/>
-            <a:graphic>
-              <a:graphicData uri="http://schemas.openxmlformats.org/drawingml/2006/picture">
-                <pic:pic>
-                  <pic:nvPicPr>
-                    <pic:cNvPr descr="InformeFinal_files/figure-docx/InformInscritos-1.png" id="0" name="Picture"/>
-                    <pic:cNvPicPr>
-                      <a:picLocks noChangeArrowheads="1" noChangeAspect="1"/>
-                    </pic:cNvPicPr>
-                  </pic:nvPicPr>
-                  <pic:blipFill>
-                    <a:blip r:embed="rId194"/>
-                    <a:stretch>
-                      <a:fillRect/>
-                    </a:stretch>
-                  </pic:blipFill>
-                  <pic:spPr bwMode="auto">
-                    <a:xfrm>
-                      <a:off x="0" y="0"/>
-                      <a:ext cx="5334000" cy="3556000"/>
-                    </a:xfrm>
-                    <a:prstGeom prst="rect">
-                      <a:avLst/>
-                    </a:prstGeom>
-                    <a:noFill/>
-                    <a:ln w="9525">
-                      <a:noFill/>
-                      <a:headEnd/>
-                      <a:tailEnd/>
-                    </a:ln>
-                  </pic:spPr>
-                </pic:pic>
-              </a:graphicData>
-            </a:graphic>
-          </wp:inline>
-        </w:drawing>
-      </w:r>
-      <w:r>
-        <w:t xml:space="preserve"> </w:t>
-      </w:r>
-      <w:r>
-        <w:drawing>
-          <wp:inline>
-            <wp:extent cx="5334000" cy="3556000"/>
-            <wp:effectExtent b="0" l="0" r="0" t="0"/>
-            <wp:docPr descr="Figura 8.12: Proporción de FRE que cuenta con una base de datos con información de pacientes a los que se les dispensa MME" title="" id="1" name="Picture"/>
-            <a:graphic>
-              <a:graphicData uri="http://schemas.openxmlformats.org/drawingml/2006/picture">
-                <pic:pic>
-                  <pic:nvPicPr>
-                    <pic:cNvPr descr="InformeFinal_files/figure-docx/InformPacientes-1.png" id="0" name="Picture"/>
                     <pic:cNvPicPr>
                       <a:picLocks noChangeArrowheads="1" noChangeAspect="1"/>
                     </pic:cNvPicPr>
@@ -11098,22 +11060,20 @@
           </wp:inline>
         </w:drawing>
       </w:r>
-    </w:p>
-    <w:p>
-      <w:pPr>
-        <w:pStyle w:val="CaptionedFigure"/>
-      </w:pPr>
+      <w:r>
+        <w:t xml:space="preserve"> </w:t>
+      </w:r>
       <w:r>
         <w:drawing>
           <wp:inline>
             <wp:extent cx="5334000" cy="3556000"/>
             <wp:effectExtent b="0" l="0" r="0" t="0"/>
-            <wp:docPr descr="Figura 8.13: Existencia de otras instituciones que realizan ventas a instituciones a MME" title="" id="1" name="Picture"/>
+            <wp:docPr descr="Figura 8.8: Mecanismo de seguimiento de instituciones de envío de informes" title="" id="1" name="Picture"/>
             <a:graphic>
               <a:graphicData uri="http://schemas.openxmlformats.org/drawingml/2006/picture">
                 <pic:pic>
                   <pic:nvPicPr>
-                    <pic:cNvPr descr="InformeFinal_files/figure-docx/InstitucionesAdicionales-1.png" id="0" name="Picture"/>
+                    <pic:cNvPr descr="InformeFinal_files/figure-docx/SeguimientoEnvioInformes-1.png" id="0" name="Picture"/>
                     <pic:cNvPicPr>
                       <a:picLocks noChangeArrowheads="1" noChangeAspect="1"/>
                     </pic:cNvPicPr>
@@ -11145,18 +11105,294 @@
           </wp:inline>
         </w:drawing>
       </w:r>
+      <w:r>
+        <w:t xml:space="preserve"> </w:t>
+      </w:r>
+      <w:r>
+        <w:drawing>
+          <wp:inline>
+            <wp:extent cx="5334000" cy="3556000"/>
+            <wp:effectExtent b="0" l="0" r="0" t="0"/>
+            <wp:docPr descr="Figura 8.9: Medidas por incumplimiento de envío de informes" title="" id="1" name="Picture"/>
+            <a:graphic>
+              <a:graphicData uri="http://schemas.openxmlformats.org/drawingml/2006/picture">
+                <pic:pic>
+                  <pic:nvPicPr>
+                    <pic:cNvPr descr="InformeFinal_files/figure-docx/IncumplimientoEnvioInformes-1.png" id="0" name="Picture"/>
+                    <pic:cNvPicPr>
+                      <a:picLocks noChangeArrowheads="1" noChangeAspect="1"/>
+                    </pic:cNvPicPr>
+                  </pic:nvPicPr>
+                  <pic:blipFill>
+                    <a:blip r:embed="rId197"/>
+                    <a:stretch>
+                      <a:fillRect/>
+                    </a:stretch>
+                  </pic:blipFill>
+                  <pic:spPr bwMode="auto">
+                    <a:xfrm>
+                      <a:off x="0" y="0"/>
+                      <a:ext cx="5334000" cy="3556000"/>
+                    </a:xfrm>
+                    <a:prstGeom prst="rect">
+                      <a:avLst/>
+                    </a:prstGeom>
+                    <a:noFill/>
+                    <a:ln w="9525">
+                      <a:noFill/>
+                      <a:headEnd/>
+                      <a:tailEnd/>
+                    </a:ln>
+                  </pic:spPr>
+                </pic:pic>
+              </a:graphicData>
+            </a:graphic>
+          </wp:inline>
+        </w:drawing>
+      </w:r>
+    </w:p>
+    <w:p>
+      <w:pPr>
+        <w:pStyle w:val="BodyText"/>
+      </w:pPr>
+      <w:r>
+        <w:t xml:space="preserve">Analizando algunas otras circunstancias por las cuáles los FRE no realizan los informes a tiempo, podría también estar relacionada con un retraso en la entrega de los informes por parte de las instituciones al FRE, en la gráfica AB, es claro que 23 de los 30 FRE solo se quedan en un llamado de atención en caso de incuplimiento en las fechas de entrega de informes de consumo, esto ya está mucho más relacionado con la forma en la que el área de IVC de cada departamento realiza procesos administrativos o medidas sancionatorias a las instituciones que no hacen entrega de estos documentos, pues si el seguimiento que se hace por parte del FRE es débil, esto puede repercutir en el comportamiento de las instituciones hacía el FRE, pero este es un asunto gobernanza e institucionalidad que es potestad de cada ente territorial tratar.</w:t>
+      </w:r>
+    </w:p>
+    <w:bookmarkEnd w:id="198"/>
+    <w:bookmarkStart w:id="204" w:name="seguridad-de-la-información"/>
+    <w:p>
+      <w:pPr>
+        <w:pStyle w:val="Heading2"/>
+      </w:pPr>
+      <w:r>
+        <w:rPr>
+          <w:rStyle w:val="SectionNumber"/>
+        </w:rPr>
+        <w:t xml:space="preserve">8.2</w:t>
+      </w:r>
+      <w:r>
+        <w:tab/>
+      </w:r>
+      <w:r>
+        <w:t xml:space="preserve">Seguridad de la información</w:t>
+      </w:r>
+    </w:p>
+    <w:p>
+      <w:pPr>
+        <w:pStyle w:val="FirstParagraph"/>
+      </w:pPr>
+      <w:r>
+        <w:t xml:space="preserve">Cabe resaltar que en la Figura</w:t>
+      </w:r>
+      <w:r>
+        <w:t xml:space="preserve"> </w:t>
+      </w:r>
+      <w:r>
+        <w:t xml:space="preserve">8.10</w:t>
+      </w:r>
+      <w:r>
+        <w:t xml:space="preserve"> </w:t>
+      </w:r>
+      <w:r>
+        <w:t xml:space="preserve">cuándo se habla de restricción de acceso, se refiere al restringido acceso que se tiene a estos informes, aunque particularmente algunos FRE cómo Guajira, si tienen una restricción de acceso a los informes presentados, por medio de contraseñas y bloqueo de columnas. En general una gran parte de los FRE maneja bases de datos combinadas (Bitácoras manuales y hojas de cálculo) para el manejo de Recetarios Oficiales y MME, esto permite una trazabilidad fragmentada en la información completa de un FRE y cómo se ha mencionado anteriormente, la transcripción es más presta a que se cometan errores humanos en la digitación.</w:t>
+      </w:r>
+    </w:p>
+    <w:p>
+      <w:pPr>
+        <w:pStyle w:val="BodyText"/>
+      </w:pPr>
+      <w:r>
+        <w:drawing>
+          <wp:inline>
+            <wp:extent cx="5334000" cy="3556000"/>
+            <wp:effectExtent b="0" l="0" r="0" t="0"/>
+            <wp:docPr descr="Figura 8.10: Medidas para garantizar la seguridad de la información" title="" id="1" name="Picture"/>
+            <a:graphic>
+              <a:graphicData uri="http://schemas.openxmlformats.org/drawingml/2006/picture">
+                <pic:pic>
+                  <pic:nvPicPr>
+                    <pic:cNvPr descr="InformeFinal_files/figure-docx/GarantiaInformacion-1.png" id="0" name="Picture"/>
+                    <pic:cNvPicPr>
+                      <a:picLocks noChangeArrowheads="1" noChangeAspect="1"/>
+                    </pic:cNvPicPr>
+                  </pic:nvPicPr>
+                  <pic:blipFill>
+                    <a:blip r:embed="rId199"/>
+                    <a:stretch>
+                      <a:fillRect/>
+                    </a:stretch>
+                  </pic:blipFill>
+                  <pic:spPr bwMode="auto">
+                    <a:xfrm>
+                      <a:off x="0" y="0"/>
+                      <a:ext cx="5334000" cy="3556000"/>
+                    </a:xfrm>
+                    <a:prstGeom prst="rect">
+                      <a:avLst/>
+                    </a:prstGeom>
+                    <a:noFill/>
+                    <a:ln w="9525">
+                      <a:noFill/>
+                      <a:headEnd/>
+                      <a:tailEnd/>
+                    </a:ln>
+                  </pic:spPr>
+                </pic:pic>
+              </a:graphicData>
+            </a:graphic>
+          </wp:inline>
+        </w:drawing>
+      </w:r>
+      <w:r>
+        <w:t xml:space="preserve"> </w:t>
+      </w:r>
+      <w:r>
+        <w:drawing>
+          <wp:inline>
+            <wp:extent cx="5334000" cy="3556000"/>
+            <wp:effectExtent b="0" l="0" r="0" t="0"/>
+            <wp:docPr descr="Figura 8.11: Proporción de FRE que cuenta con base de dato con información de inscritos" title="" id="1" name="Picture"/>
+            <a:graphic>
+              <a:graphicData uri="http://schemas.openxmlformats.org/drawingml/2006/picture">
+                <pic:pic>
+                  <pic:nvPicPr>
+                    <pic:cNvPr descr="InformeFinal_files/figure-docx/InformInscritos-1.png" id="0" name="Picture"/>
+                    <pic:cNvPicPr>
+                      <a:picLocks noChangeArrowheads="1" noChangeAspect="1"/>
+                    </pic:cNvPicPr>
+                  </pic:nvPicPr>
+                  <pic:blipFill>
+                    <a:blip r:embed="rId200"/>
+                    <a:stretch>
+                      <a:fillRect/>
+                    </a:stretch>
+                  </pic:blipFill>
+                  <pic:spPr bwMode="auto">
+                    <a:xfrm>
+                      <a:off x="0" y="0"/>
+                      <a:ext cx="5334000" cy="3556000"/>
+                    </a:xfrm>
+                    <a:prstGeom prst="rect">
+                      <a:avLst/>
+                    </a:prstGeom>
+                    <a:noFill/>
+                    <a:ln w="9525">
+                      <a:noFill/>
+                      <a:headEnd/>
+                      <a:tailEnd/>
+                    </a:ln>
+                  </pic:spPr>
+                </pic:pic>
+              </a:graphicData>
+            </a:graphic>
+          </wp:inline>
+        </w:drawing>
+      </w:r>
+      <w:r>
+        <w:t xml:space="preserve"> </w:t>
+      </w:r>
+      <w:r>
+        <w:drawing>
+          <wp:inline>
+            <wp:extent cx="5334000" cy="3556000"/>
+            <wp:effectExtent b="0" l="0" r="0" t="0"/>
+            <wp:docPr descr="Figura 8.12: Proporción de FRE que cuenta con una base de datos con información de pacientes a los que se les dispensa MME" title="" id="1" name="Picture"/>
+            <a:graphic>
+              <a:graphicData uri="http://schemas.openxmlformats.org/drawingml/2006/picture">
+                <pic:pic>
+                  <pic:nvPicPr>
+                    <pic:cNvPr descr="InformeFinal_files/figure-docx/InformPacientes-1.png" id="0" name="Picture"/>
+                    <pic:cNvPicPr>
+                      <a:picLocks noChangeArrowheads="1" noChangeAspect="1"/>
+                    </pic:cNvPicPr>
+                  </pic:nvPicPr>
+                  <pic:blipFill>
+                    <a:blip r:embed="rId201"/>
+                    <a:stretch>
+                      <a:fillRect/>
+                    </a:stretch>
+                  </pic:blipFill>
+                  <pic:spPr bwMode="auto">
+                    <a:xfrm>
+                      <a:off x="0" y="0"/>
+                      <a:ext cx="5334000" cy="3556000"/>
+                    </a:xfrm>
+                    <a:prstGeom prst="rect">
+                      <a:avLst/>
+                    </a:prstGeom>
+                    <a:noFill/>
+                    <a:ln w="9525">
+                      <a:noFill/>
+                      <a:headEnd/>
+                      <a:tailEnd/>
+                    </a:ln>
+                  </pic:spPr>
+                </pic:pic>
+              </a:graphicData>
+            </a:graphic>
+          </wp:inline>
+        </w:drawing>
+      </w:r>
+    </w:p>
+    <w:p>
+      <w:pPr>
+        <w:pStyle w:val="CaptionedFigure"/>
+      </w:pPr>
+      <w:r>
+        <w:drawing>
+          <wp:inline>
+            <wp:extent cx="5334000" cy="3556000"/>
+            <wp:effectExtent b="0" l="0" r="0" t="0"/>
+            <wp:docPr descr="Figura 8.13: Existencia de otras instituciones que realizan ventas a instituciones a MME" title="" id="1" name="Picture"/>
+            <a:graphic>
+              <a:graphicData uri="http://schemas.openxmlformats.org/drawingml/2006/picture">
+                <pic:pic>
+                  <pic:nvPicPr>
+                    <pic:cNvPr descr="InformeFinal_files/figure-docx/InstitucionesAdicionales-1.png" id="0" name="Picture"/>
+                    <pic:cNvPicPr>
+                      <a:picLocks noChangeArrowheads="1" noChangeAspect="1"/>
+                    </pic:cNvPicPr>
+                  </pic:nvPicPr>
+                  <pic:blipFill>
+                    <a:blip r:embed="rId202"/>
+                    <a:stretch>
+                      <a:fillRect/>
+                    </a:stretch>
+                  </pic:blipFill>
+                  <pic:spPr bwMode="auto">
+                    <a:xfrm>
+                      <a:off x="0" y="0"/>
+                      <a:ext cx="5334000" cy="3556000"/>
+                    </a:xfrm>
+                    <a:prstGeom prst="rect">
+                      <a:avLst/>
+                    </a:prstGeom>
+                    <a:noFill/>
+                    <a:ln w="9525">
+                      <a:noFill/>
+                      <a:headEnd/>
+                      <a:tailEnd/>
+                    </a:ln>
+                  </pic:spPr>
+                </pic:pic>
+              </a:graphicData>
+            </a:graphic>
+          </wp:inline>
+        </w:drawing>
+      </w:r>
     </w:p>
     <w:p>
       <w:pPr>
         <w:pStyle w:val="ImageCaption"/>
       </w:pPr>
-      <w:bookmarkStart w:id="197" w:name="fig59"/>
+      <w:bookmarkStart w:id="203" w:name="fig60"/>
       <w:r>
         <w:t xml:space="preserve">Figure </w:t>
       </w:r>
       <w:fldSimple w:instr="SEQ Figure \* ARABIC ">
         <w:r>
-          <w:t>59</w:t>
+          <w:t>60</w:t>
         </w:r>
       </w:fldSimple>
       <w:r>
@@ -11165,14 +11401,14 @@
       <w:r>
         <w:t xml:space="preserve"> </w:t>
       </w:r>
-      <w:bookmarkEnd w:id="197"/>
+      <w:bookmarkEnd w:id="203"/>
       <w:r>
         <w:t xml:space="preserve">Figura 8.13: Existencia de otras instituciones que realizan ventas a instituciones a MME</w:t>
       </w:r>
     </w:p>
-    <w:bookmarkEnd w:id="198"/>
-    <w:bookmarkEnd w:id="199"/>
-    <w:bookmarkStart w:id="266" w:name="análisis-a-nivel-regional"/>
+    <w:bookmarkEnd w:id="204"/>
+    <w:bookmarkEnd w:id="205"/>
+    <w:bookmarkStart w:id="272" w:name="análisis-a-nivel-regional"/>
     <w:p>
       <w:pPr>
         <w:pStyle w:val="Heading1"/>
@@ -11190,7 +11426,7 @@
         <w:t xml:space="preserve">Análisis a Nivel Regional</w:t>
       </w:r>
     </w:p>
-    <w:bookmarkStart w:id="223" w:name="región-andina-norte"/>
+    <w:bookmarkStart w:id="229" w:name="región-andina-norte"/>
     <w:p>
       <w:pPr>
         <w:pStyle w:val="Heading2"/>
@@ -11276,7 +11512,7 @@
         <w:t xml:space="preserve">Estas consideraciones se hacen con el fin de tratar de agregar un insumo al análisis de los hallazgos en general debido a que los FRE se comportan de manera muy heterogénea en muchas de las variables analizadas en este estudio.</w:t>
       </w:r>
     </w:p>
-    <w:bookmarkStart w:id="208" w:name="adquisición-venta-y-distribución-de-ro"/>
+    <w:bookmarkStart w:id="214" w:name="adquisición-venta-y-distribución-de-ro"/>
     <w:p>
       <w:pPr>
         <w:pStyle w:val="Heading3"/>
@@ -11322,7 +11558,7 @@
                     </pic:cNvPicPr>
                   </pic:nvPicPr>
                   <pic:blipFill>
-                    <a:blip r:embed="rId200"/>
+                    <a:blip r:embed="rId206"/>
                     <a:stretch>
                       <a:fillRect/>
                     </a:stretch>
@@ -11353,13 +11589,13 @@
       <w:pPr>
         <w:pStyle w:val="ImageCaption"/>
       </w:pPr>
-      <w:bookmarkStart w:id="201" w:name="fig60"/>
+      <w:bookmarkStart w:id="207" w:name="fig61"/>
       <w:r>
         <w:t xml:space="preserve">Figure </w:t>
       </w:r>
       <w:fldSimple w:instr="SEQ Figure \* ARABIC ">
         <w:r>
-          <w:t>60</w:t>
+          <w:t>61</w:t>
         </w:r>
       </w:fldSimple>
       <w:r>
@@ -11368,7 +11604,7 @@
       <w:r>
         <w:t xml:space="preserve"> </w:t>
       </w:r>
-      <w:bookmarkEnd w:id="201"/>
+      <w:bookmarkEnd w:id="207"/>
       <w:r>
         <w:t xml:space="preserve">Figura 9.1: N.° de recetarios en la Región Andina Norte</w:t>
       </w:r>
@@ -11413,7 +11649,7 @@
                     </pic:cNvPicPr>
                   </pic:nvPicPr>
                   <pic:blipFill>
-                    <a:blip r:embed="rId202"/>
+                    <a:blip r:embed="rId208"/>
                     <a:stretch>
                       <a:fillRect/>
                     </a:stretch>
@@ -11444,13 +11680,13 @@
       <w:pPr>
         <w:pStyle w:val="ImageCaption"/>
       </w:pPr>
-      <w:bookmarkStart w:id="203" w:name="fig61"/>
+      <w:bookmarkStart w:id="209" w:name="fig62"/>
       <w:r>
         <w:t xml:space="preserve">Figure </w:t>
       </w:r>
       <w:fldSimple w:instr="SEQ Figure \* ARABIC ">
         <w:r>
-          <w:t>61</w:t>
+          <w:t>62</w:t>
         </w:r>
       </w:fldSimple>
       <w:r>
@@ -11459,7 +11695,7 @@
       <w:r>
         <w:t xml:space="preserve"> </w:t>
       </w:r>
-      <w:bookmarkEnd w:id="203"/>
+      <w:bookmarkEnd w:id="209"/>
       <w:r>
         <w:t xml:space="preserve">Figura 9.2: Tiempos de adquisición de recetarios en la Región Andina Norte</w:t>
       </w:r>
@@ -11510,7 +11746,7 @@
                     </pic:cNvPicPr>
                   </pic:nvPicPr>
                   <pic:blipFill>
-                    <a:blip r:embed="rId204"/>
+                    <a:blip r:embed="rId210"/>
                     <a:stretch>
                       <a:fillRect/>
                     </a:stretch>
@@ -11541,13 +11777,13 @@
       <w:pPr>
         <w:pStyle w:val="ImageCaption"/>
       </w:pPr>
-      <w:bookmarkStart w:id="205" w:name="fig62"/>
+      <w:bookmarkStart w:id="211" w:name="fig63"/>
       <w:r>
         <w:t xml:space="preserve">Figure </w:t>
       </w:r>
       <w:fldSimple w:instr="SEQ Figure \* ARABIC ">
         <w:r>
-          <w:t>62</w:t>
+          <w:t>63</w:t>
         </w:r>
       </w:fldSimple>
       <w:r>
@@ -11556,7 +11792,7 @@
       <w:r>
         <w:t xml:space="preserve"> </w:t>
       </w:r>
-      <w:bookmarkEnd w:id="205"/>
+      <w:bookmarkEnd w:id="211"/>
       <w:r>
         <w:t xml:space="preserve">Figura 9.3: Porcentaje de ingresos provenientes del RO y conformidad respeto a la implementación del ROE</w:t>
       </w:r>
@@ -11601,7 +11837,7 @@
                     </pic:cNvPicPr>
                   </pic:nvPicPr>
                   <pic:blipFill>
-                    <a:blip r:embed="rId206"/>
+                    <a:blip r:embed="rId212"/>
                     <a:stretch>
                       <a:fillRect/>
                     </a:stretch>
@@ -11632,13 +11868,13 @@
       <w:pPr>
         <w:pStyle w:val="ImageCaption"/>
       </w:pPr>
-      <w:bookmarkStart w:id="207" w:name="fig63"/>
+      <w:bookmarkStart w:id="213" w:name="fig64"/>
       <w:r>
         <w:t xml:space="preserve">Figure </w:t>
       </w:r>
       <w:fldSimple w:instr="SEQ Figure \* ARABIC ">
         <w:r>
-          <w:t>63</w:t>
+          <w:t>64</w:t>
         </w:r>
       </w:fldSimple>
       <w:r>
@@ -11647,13 +11883,13 @@
       <w:r>
         <w:t xml:space="preserve"> </w:t>
       </w:r>
-      <w:bookmarkEnd w:id="207"/>
+      <w:bookmarkEnd w:id="213"/>
       <w:r>
         <w:t xml:space="preserve">Figura 9.4: Porcentaje de ganancias en los departamentos</w:t>
       </w:r>
     </w:p>
-    <w:bookmarkEnd w:id="208"/>
-    <w:bookmarkStart w:id="209" w:name="seguimiento-y-control-de-ro"/>
+    <w:bookmarkEnd w:id="214"/>
+    <w:bookmarkStart w:id="215" w:name="seguimiento-y-control-de-ro"/>
     <w:p>
       <w:pPr>
         <w:pStyle w:val="Heading3"/>
@@ -11687,8 +11923,8 @@
         <w:t xml:space="preserve">Referente a la Seguridad de los recetarios, ambos departamentos tienen una gran confianza en ellos, sin embargo, se puede observar que el recetario del FRE Boyacá contiene mucho más distintivos de seguridad que el Norte de Santander, lo cual es crítico para un departamento que comparte una zona fronteriza tan grande con Venezuela.</w:t>
       </w:r>
     </w:p>
-    <w:bookmarkEnd w:id="209"/>
-    <w:bookmarkStart w:id="210" w:name="X009f82ebffead5dcb9f8956889afa0983c81115"/>
+    <w:bookmarkEnd w:id="215"/>
+    <w:bookmarkStart w:id="216" w:name="X009f82ebffead5dcb9f8956889afa0983c81115"/>
     <w:p>
       <w:pPr>
         <w:pStyle w:val="Heading3"/>
@@ -11714,8 +11950,8 @@
         <w:t xml:space="preserve">En ninguno de los departamentos evaluados se hace una recepción y consolidación de recetarios oficiales, pues manifiestan que tienen diferentes métodos para asegurarse que las cantidades solicitadas sean las indicadas y los pacientes de las instituciones existan, por ejemplo Norte de Santander recibe las cajas de inventarios solo para hacer contrarreferencia de las copias de los recetarios por los códigos y luego procede a destruir las cajas, no almacenan, mientras Boyacá recibe las cajas de la misma manera pero solo las acumula. Para el inventario de los recetarios oficiales que entran, solo se toma cómo almacenamiento muerto, pues no existe algún control real de recepción y consolidación en el caso de los departamentos que no hacen destrucción automática. en cuanto a las existencias nuevas de recetarios disponibles para venta, se realizan inventarios en conjunto con los medicamentos, hay un control de salidas y entradas de cantidades que se revisan semanalmente para verificar que no existan pérdidas, hasta el momento no existe alguna discrepancia o desvío reportado de recetarios.</w:t>
       </w:r>
     </w:p>
-    <w:bookmarkEnd w:id="210"/>
-    <w:bookmarkStart w:id="216" w:name="ruta-tecnológica."/>
+    <w:bookmarkEnd w:id="216"/>
+    <w:bookmarkStart w:id="222" w:name="ruta-tecnológica."/>
     <w:p>
       <w:pPr>
         <w:pStyle w:val="Heading3"/>
@@ -11779,7 +12015,7 @@
                     </pic:cNvPicPr>
                   </pic:nvPicPr>
                   <pic:blipFill>
-                    <a:blip r:embed="rId211"/>
+                    <a:blip r:embed="rId217"/>
                     <a:stretch>
                       <a:fillRect/>
                     </a:stretch>
@@ -11810,13 +12046,13 @@
       <w:pPr>
         <w:pStyle w:val="ImageCaption"/>
       </w:pPr>
-      <w:bookmarkStart w:id="212" w:name="fig64"/>
+      <w:bookmarkStart w:id="218" w:name="fig65"/>
       <w:r>
         <w:t xml:space="preserve">Figure </w:t>
       </w:r>
       <w:fldSimple w:instr="SEQ Figure \* ARABIC ">
         <w:r>
-          <w:t>64</w:t>
+          <w:t>65</w:t>
         </w:r>
       </w:fldSimple>
       <w:r>
@@ -11825,7 +12061,7 @@
       <w:r>
         <w:t xml:space="preserve"> </w:t>
       </w:r>
-      <w:bookmarkEnd w:id="212"/>
+      <w:bookmarkEnd w:id="218"/>
       <w:r>
         <w:t xml:space="preserve">Figura 9.5: Cuenta con ordenanza</w:t>
       </w:r>
@@ -11850,7 +12086,7 @@
                     </pic:cNvPicPr>
                   </pic:nvPicPr>
                   <pic:blipFill>
-                    <a:blip r:embed="rId213"/>
+                    <a:blip r:embed="rId219"/>
                     <a:stretch>
                       <a:fillRect/>
                     </a:stretch>
@@ -11881,13 +12117,13 @@
       <w:pPr>
         <w:pStyle w:val="ImageCaption"/>
       </w:pPr>
-      <w:bookmarkStart w:id="214" w:name="fig65"/>
+      <w:bookmarkStart w:id="220" w:name="fig66"/>
       <w:r>
         <w:t xml:space="preserve">Figure </w:t>
       </w:r>
       <w:fldSimple w:instr="SEQ Figure \* ARABIC ">
         <w:r>
-          <w:t>65</w:t>
+          <w:t>66</w:t>
         </w:r>
       </w:fldSimple>
       <w:r>
@@ -11896,7 +12132,7 @@
       <w:r>
         <w:t xml:space="preserve"> </w:t>
       </w:r>
-      <w:bookmarkEnd w:id="214"/>
+      <w:bookmarkEnd w:id="220"/>
       <w:r>
         <w:t xml:space="preserve">Figura 9.6: Evaluación de la conexión de internet</w:t>
       </w:r>
@@ -11905,7 +12141,7 @@
       <w:pPr>
         <w:pStyle w:val="TableCaption"/>
       </w:pPr>
-      <w:bookmarkStart w:id="215" w:name="table2"/>
+      <w:bookmarkStart w:id="221" w:name="table2"/>
       <w:r>
         <w:t xml:space="preserve">Table </w:t>
       </w:r>
@@ -11917,7 +12153,7 @@
       <w:r>
         <w:t xml:space="preserve">:</w:t>
       </w:r>
-      <w:bookmarkEnd w:id="215"/>
+      <w:bookmarkEnd w:id="221"/>
       <w:r>
         <w:t xml:space="preserve"> </w:t>
       </w:r>
@@ -12055,8 +12291,8 @@
         </w:tc>
       </w:tr>
     </w:tbl>
-    <w:bookmarkEnd w:id="216"/>
-    <w:bookmarkStart w:id="217" w:name="proyección-de-compra-mme"/>
+    <w:bookmarkEnd w:id="222"/>
+    <w:bookmarkStart w:id="223" w:name="proyección-de-compra-mme"/>
     <w:p>
       <w:pPr>
         <w:pStyle w:val="Heading3"/>
@@ -12082,8 +12318,8 @@
         <w:t xml:space="preserve">Cómo se mencionó en el inciso de los recetarios oficiales, los FRE evaluados de la Región Andina Norte solo participan de manera activa en los estudios previos de todo el proceso de contratación para cualquiera sea la ocasión, por esta razón si bien tienen claridad sobre la demora en los tiempos de cada parte del proceso que no llevan a cabo, no tienen una idea más allá de la complejidad o realización de estos pasos. En Norte de Santander se comparan consumos históricos y fechas de vencimiento, ponen cómo ejemplo que no se puede comprar Metilfenidato de 10mg porque se encuentra a punto de vencerse, en este FRE se manejan cortes semestrales pero un solo registro anual de compras, En Boyacá hace principalmente dos compras al año, las cuales son estimadas observando el consumo anual y las necesidades que hayan manifestado los clientes, a esta cifra se le incrementa un 10% debido a que suelen llegar menos medicamentos de los solicitados al Fondo Nacional de Estupefacientes o para tener una reserva corta. En Santander…</w:t>
       </w:r>
     </w:p>
-    <w:bookmarkEnd w:id="217"/>
-    <w:bookmarkStart w:id="218" w:name="recepción-técnica."/>
+    <w:bookmarkEnd w:id="223"/>
+    <w:bookmarkStart w:id="224" w:name="recepción-técnica."/>
     <w:p>
       <w:pPr>
         <w:pStyle w:val="Heading3"/>
@@ -12109,8 +12345,8 @@
         <w:t xml:space="preserve">La recepción técnica suele ser un tema que está estandarizado en los diferentes FRE, pero hay particularidades que es importante resaltar con el fin de entender mejor este proceso y qué variables pueden ser influyentes. Lo más relevante para destacar es que en el FRE Boyacá, se toman tres días para hacer la recepción técnica, debido a que es la encargada del FRE la que se encarga personalmente de hacer la recepción, ralentizando el proceso al volverlo unipersonal, esto no quiere decir que el talento humano relacionado al FRE no colabore, sino que el procedimiento de llenado de actas y revisión de calidad de los MME lo hace la encargada sola. Sin embargo, que esta recepción se haga en un periodo largo, no ha</w:t>
       </w:r>
     </w:p>
-    <w:bookmarkEnd w:id="218"/>
-    <w:bookmarkStart w:id="219" w:name="almacenamiento-e-inventario-de-mme"/>
+    <w:bookmarkEnd w:id="224"/>
+    <w:bookmarkStart w:id="225" w:name="almacenamiento-e-inventario-de-mme"/>
     <w:p>
       <w:pPr>
         <w:pStyle w:val="Heading3"/>
@@ -12128,8 +12364,8 @@
         <w:t xml:space="preserve">Almacenamiento e inventario de MME</w:t>
       </w:r>
     </w:p>
-    <w:bookmarkEnd w:id="219"/>
-    <w:bookmarkStart w:id="222" w:name="X655d72eb7072741882bb279aeb3b055e249ceb5"/>
+    <w:bookmarkEnd w:id="225"/>
+    <w:bookmarkStart w:id="228" w:name="X655d72eb7072741882bb279aeb3b055e249ceb5"/>
     <w:p>
       <w:pPr>
         <w:pStyle w:val="Heading3"/>
@@ -12167,7 +12403,7 @@
                     </pic:cNvPicPr>
                   </pic:nvPicPr>
                   <pic:blipFill>
-                    <a:blip r:embed="rId220"/>
+                    <a:blip r:embed="rId226"/>
                     <a:stretch>
                       <a:fillRect/>
                     </a:stretch>
@@ -12198,13 +12434,13 @@
       <w:pPr>
         <w:pStyle w:val="ImageCaption"/>
       </w:pPr>
-      <w:bookmarkStart w:id="221" w:name="fig66"/>
+      <w:bookmarkStart w:id="227" w:name="fig67"/>
       <w:r>
         <w:t xml:space="preserve">Figure </w:t>
       </w:r>
       <w:fldSimple w:instr="SEQ Figure \* ARABIC ">
         <w:r>
-          <w:t>66</w:t>
+          <w:t>67</w:t>
         </w:r>
       </w:fldSimple>
       <w:r>
@@ -12213,7 +12449,7 @@
       <w:r>
         <w:t xml:space="preserve"> </w:t>
       </w:r>
-      <w:bookmarkEnd w:id="221"/>
+      <w:bookmarkEnd w:id="227"/>
       <w:r>
         <w:t xml:space="preserve">Figura 9.7: Percepción de Colombia Compra Eficiente</w:t>
       </w:r>
@@ -13122,9 +13358,9 @@
         <w:t xml:space="preserve">percepción del personal.</w:t>
       </w:r>
     </w:p>
-    <w:bookmarkEnd w:id="222"/>
-    <w:bookmarkEnd w:id="223"/>
-    <w:bookmarkStart w:id="250" w:name="región-andina-sur"/>
+    <w:bookmarkEnd w:id="228"/>
+    <w:bookmarkEnd w:id="229"/>
+    <w:bookmarkStart w:id="256" w:name="región-andina-sur"/>
     <w:p>
       <w:pPr>
         <w:pStyle w:val="Heading2"/>
@@ -13142,7 +13378,7 @@
         <w:t xml:space="preserve">Región Andina Sur</w:t>
       </w:r>
     </w:p>
-    <w:bookmarkStart w:id="234" w:name="adquisición-venta-y-distribución-de-ro-1"/>
+    <w:bookmarkStart w:id="240" w:name="adquisición-venta-y-distribución-de-ro-1"/>
     <w:p>
       <w:pPr>
         <w:pStyle w:val="Heading3"/>
@@ -13197,7 +13433,7 @@
                     </pic:cNvPicPr>
                   </pic:nvPicPr>
                   <pic:blipFill>
-                    <a:blip r:embed="rId224"/>
+                    <a:blip r:embed="rId230"/>
                     <a:stretch>
                       <a:fillRect/>
                     </a:stretch>
@@ -13228,13 +13464,13 @@
       <w:pPr>
         <w:pStyle w:val="ImageCaption"/>
       </w:pPr>
-      <w:bookmarkStart w:id="225" w:name="fig67"/>
+      <w:bookmarkStart w:id="231" w:name="fig68"/>
       <w:r>
         <w:t xml:space="preserve">Figure </w:t>
       </w:r>
       <w:fldSimple w:instr="SEQ Figure \* ARABIC ">
         <w:r>
-          <w:t>67</w:t>
+          <w:t>68</w:t>
         </w:r>
       </w:fldSimple>
       <w:r>
@@ -13243,7 +13479,7 @@
       <w:r>
         <w:t xml:space="preserve"> </w:t>
       </w:r>
-      <w:bookmarkEnd w:id="225"/>
+      <w:bookmarkEnd w:id="231"/>
       <w:r>
         <w:t xml:space="preserve">Figura 9.8: Disponibilidad de recetarios oficiales en la región Andina sur</w:t>
       </w:r>
@@ -13285,7 +13521,7 @@
                     </pic:cNvPicPr>
                   </pic:nvPicPr>
                   <pic:blipFill>
-                    <a:blip r:embed="rId226"/>
+                    <a:blip r:embed="rId232"/>
                     <a:stretch>
                       <a:fillRect/>
                     </a:stretch>
@@ -13316,13 +13552,13 @@
       <w:pPr>
         <w:pStyle w:val="ImageCaption"/>
       </w:pPr>
-      <w:bookmarkStart w:id="227" w:name="fig68"/>
+      <w:bookmarkStart w:id="233" w:name="fig69"/>
       <w:r>
         <w:t xml:space="preserve">Figure </w:t>
       </w:r>
       <w:fldSimple w:instr="SEQ Figure \* ARABIC ">
         <w:r>
-          <w:t>68</w:t>
+          <w:t>69</w:t>
         </w:r>
       </w:fldSimple>
       <w:r>
@@ -13331,7 +13567,7 @@
       <w:r>
         <w:t xml:space="preserve"> </w:t>
       </w:r>
-      <w:bookmarkEnd w:id="227"/>
+      <w:bookmarkEnd w:id="233"/>
       <w:r>
         <w:t xml:space="preserve">Figura 9.9: Tiempos en la adquisición de los recetarios oficiales para cada FRE</w:t>
       </w:r>
@@ -13373,7 +13609,7 @@
                     </pic:cNvPicPr>
                   </pic:nvPicPr>
                   <pic:blipFill>
-                    <a:blip r:embed="rId228"/>
+                    <a:blip r:embed="rId234"/>
                     <a:stretch>
                       <a:fillRect/>
                     </a:stretch>
@@ -13404,13 +13640,13 @@
       <w:pPr>
         <w:pStyle w:val="ImageCaption"/>
       </w:pPr>
-      <w:bookmarkStart w:id="229" w:name="fig69"/>
+      <w:bookmarkStart w:id="235" w:name="fig70"/>
       <w:r>
         <w:t xml:space="preserve">Figure </w:t>
       </w:r>
       <w:fldSimple w:instr="SEQ Figure \* ARABIC ">
         <w:r>
-          <w:t>69</w:t>
+          <w:t>70</w:t>
         </w:r>
       </w:fldSimple>
       <w:r>
@@ -13419,7 +13655,7 @@
       <w:r>
         <w:t xml:space="preserve"> </w:t>
       </w:r>
-      <w:bookmarkEnd w:id="229"/>
+      <w:bookmarkEnd w:id="235"/>
       <w:r>
         <w:t xml:space="preserve">Figura 9.10: Porcentaje de ganancias que tiene cada FRE a partir de la venta de los recetarios oficiales</w:t>
       </w:r>
@@ -13461,7 +13697,7 @@
                     </pic:cNvPicPr>
                   </pic:nvPicPr>
                   <pic:blipFill>
-                    <a:blip r:embed="rId230"/>
+                    <a:blip r:embed="rId236"/>
                     <a:stretch>
                       <a:fillRect/>
                     </a:stretch>
@@ -13492,13 +13728,13 @@
       <w:pPr>
         <w:pStyle w:val="ImageCaption"/>
       </w:pPr>
-      <w:bookmarkStart w:id="231" w:name="fig70"/>
+      <w:bookmarkStart w:id="237" w:name="fig71"/>
       <w:r>
         <w:t xml:space="preserve">Figure </w:t>
       </w:r>
       <w:fldSimple w:instr="SEQ Figure \* ARABIC ">
         <w:r>
-          <w:t>70</w:t>
+          <w:t>71</w:t>
         </w:r>
       </w:fldSimple>
       <w:r>
@@ -13507,7 +13743,7 @@
       <w:r>
         <w:t xml:space="preserve"> </w:t>
       </w:r>
-      <w:bookmarkEnd w:id="231"/>
+      <w:bookmarkEnd w:id="237"/>
       <w:r>
         <w:t xml:space="preserve">Figura 9.11: Porcentaje de ingresos provenientes del Recetario oficial y conformidad respecto a la implementación del Recetario oficial electrónico (ROE)</w:t>
       </w:r>
@@ -13532,7 +13768,7 @@
                     </pic:cNvPicPr>
                   </pic:nvPicPr>
                   <pic:blipFill>
-                    <a:blip r:embed="rId232"/>
+                    <a:blip r:embed="rId238"/>
                     <a:stretch>
                       <a:fillRect/>
                     </a:stretch>
@@ -13563,13 +13799,13 @@
       <w:pPr>
         <w:pStyle w:val="ImageCaption"/>
       </w:pPr>
-      <w:bookmarkStart w:id="233" w:name="fig71"/>
+      <w:bookmarkStart w:id="239" w:name="fig72"/>
       <w:r>
         <w:t xml:space="preserve">Figure </w:t>
       </w:r>
       <w:fldSimple w:instr="SEQ Figure \* ARABIC ">
         <w:r>
-          <w:t>71</w:t>
+          <w:t>72</w:t>
         </w:r>
       </w:fldSimple>
       <w:r>
@@ -13578,7 +13814,7 @@
       <w:r>
         <w:t xml:space="preserve"> </w:t>
       </w:r>
-      <w:bookmarkEnd w:id="233"/>
+      <w:bookmarkEnd w:id="239"/>
       <w:r>
         <w:t xml:space="preserve">Figura 9.12: Porcentaje de los FRE que cuentan con ordenanza para definir el costo de los recetarios oficiales</w:t>
       </w:r>
@@ -13603,8 +13839,8 @@
         <w:t xml:space="preserve">exhibe el porcentaje de los territorios que cuentan con ordenanza para definir el costo de los recetarios oficiales.</w:t>
       </w:r>
     </w:p>
-    <w:bookmarkEnd w:id="234"/>
-    <w:bookmarkStart w:id="235" w:name="seguimiento-y-control-de-ro-1"/>
+    <w:bookmarkEnd w:id="240"/>
+    <w:bookmarkStart w:id="241" w:name="seguimiento-y-control-de-ro-1"/>
     <w:p>
       <w:pPr>
         <w:pStyle w:val="Heading3"/>
@@ -13638,8 +13874,8 @@
         <w:t xml:space="preserve">La mayoría de los entes territoriales cuentan con dos actividades principales para llevar el correcto seguimiento al uso de los recetarios. Estas actividades corresponden a la verificación en la base de datos de ventas de recetarios oficiales y las visitas de vigilancia a las instituciones o prestadores independientes. Estas actividades son un gran apoyo para la consolidación de esta información de manera periódica, además las visitas de vigilancia a las instituciones y prestadores independientes es la actividad de mayor impacto que gestionan los entes territoriales. A partir de lo anterior, la región Andina sur presenta un seguimiento cercano y un control efectivo, en cuanto al manejo de los recetarios.</w:t>
       </w:r>
     </w:p>
-    <w:bookmarkEnd w:id="235"/>
-    <w:bookmarkStart w:id="236" w:name="X161bf645a8ddbfd62e6c3b5999281b4edb216af"/>
+    <w:bookmarkEnd w:id="241"/>
+    <w:bookmarkStart w:id="242" w:name="X161bf645a8ddbfd62e6c3b5999281b4edb216af"/>
     <w:p>
       <w:pPr>
         <w:pStyle w:val="Heading3"/>
@@ -13673,8 +13909,8 @@
         <w:t xml:space="preserve">En este sentido, podría afirmarse que ningún departamento de la región Andina sur lleva a cabo la consolidación e inventario de la información comprendida en los recetarios oficiales que retornan al FRE de cada territorio. La razón principal por la que no se lleva a cabo este proceso internamente en el FRE es el escaso recurso humano.</w:t>
       </w:r>
     </w:p>
-    <w:bookmarkEnd w:id="236"/>
-    <w:bookmarkStart w:id="239" w:name="ruta-tecnológica.-1"/>
+    <w:bookmarkEnd w:id="242"/>
+    <w:bookmarkStart w:id="245" w:name="ruta-tecnológica.-1"/>
     <w:p>
       <w:pPr>
         <w:pStyle w:val="Heading3"/>
@@ -13880,7 +14116,7 @@
                     </pic:cNvPicPr>
                   </pic:nvPicPr>
                   <pic:blipFill>
-                    <a:blip r:embed="rId237"/>
+                    <a:blip r:embed="rId243"/>
                     <a:stretch>
                       <a:fillRect/>
                     </a:stretch>
@@ -13911,13 +14147,13 @@
       <w:pPr>
         <w:pStyle w:val="ImageCaption"/>
       </w:pPr>
-      <w:bookmarkStart w:id="238" w:name="fig72"/>
+      <w:bookmarkStart w:id="244" w:name="fig73"/>
       <w:r>
         <w:t xml:space="preserve">Figure </w:t>
       </w:r>
       <w:fldSimple w:instr="SEQ Figure \* ARABIC ">
         <w:r>
-          <w:t>72</w:t>
+          <w:t>73</w:t>
         </w:r>
       </w:fldSimple>
       <w:r>
@@ -13926,13 +14162,13 @@
       <w:r>
         <w:t xml:space="preserve"> </w:t>
       </w:r>
-      <w:bookmarkEnd w:id="238"/>
+      <w:bookmarkEnd w:id="244"/>
       <w:r>
         <w:t xml:space="preserve">Figura 9.13: Estado actual de la conexión a internet de los FRE de la región Andina Sur.</w:t>
       </w:r>
     </w:p>
-    <w:bookmarkEnd w:id="239"/>
-    <w:bookmarkStart w:id="242" w:name="proyección-de-compra-mme-1"/>
+    <w:bookmarkEnd w:id="245"/>
+    <w:bookmarkStart w:id="248" w:name="proyección-de-compra-mme-1"/>
     <w:p>
       <w:pPr>
         <w:pStyle w:val="Heading3"/>
@@ -13993,7 +14229,7 @@
                     </pic:cNvPicPr>
                   </pic:nvPicPr>
                   <pic:blipFill>
-                    <a:blip r:embed="rId240"/>
+                    <a:blip r:embed="rId246"/>
                     <a:stretch>
                       <a:fillRect/>
                     </a:stretch>
@@ -14024,13 +14260,13 @@
       <w:pPr>
         <w:pStyle w:val="ImageCaption"/>
       </w:pPr>
-      <w:bookmarkStart w:id="241" w:name="fig73"/>
+      <w:bookmarkStart w:id="247" w:name="fig74"/>
       <w:r>
         <w:t xml:space="preserve">Figure </w:t>
       </w:r>
       <w:fldSimple w:instr="SEQ Figure \* ARABIC ">
         <w:r>
-          <w:t>73</w:t>
+          <w:t>74</w:t>
         </w:r>
       </w:fldSimple>
       <w:r>
@@ -14039,7 +14275,7 @@
       <w:r>
         <w:t xml:space="preserve"> </w:t>
       </w:r>
-      <w:bookmarkEnd w:id="241"/>
+      <w:bookmarkEnd w:id="247"/>
       <w:r>
         <w:t xml:space="preserve">Figura 9.14: Percepción de los FRE de la región Andina Sur respecto a Colombia compra eficiente</w:t>
       </w:r>
@@ -14052,8 +14288,8 @@
         <w:t xml:space="preserve">Este indicador nos habla de la adecuada captación de parte de los FRE de está region hacia las capacitaciones en torno al manejo de la plataforma Colombia compra eficiente, que a nivel nacional es un aspecto necesario y útil para los FRE con poca experiencia.</w:t>
       </w:r>
     </w:p>
-    <w:bookmarkEnd w:id="242"/>
-    <w:bookmarkStart w:id="245" w:name="recepción-técnica.-1"/>
+    <w:bookmarkEnd w:id="248"/>
+    <w:bookmarkStart w:id="251" w:name="recepción-técnica.-1"/>
     <w:p>
       <w:pPr>
         <w:pStyle w:val="Heading3"/>
@@ -14108,7 +14344,7 @@
                     </pic:cNvPicPr>
                   </pic:nvPicPr>
                   <pic:blipFill>
-                    <a:blip r:embed="rId243"/>
+                    <a:blip r:embed="rId249"/>
                     <a:stretch>
                       <a:fillRect/>
                     </a:stretch>
@@ -14139,13 +14375,13 @@
       <w:pPr>
         <w:pStyle w:val="ImageCaption"/>
       </w:pPr>
-      <w:bookmarkStart w:id="244" w:name="fig74"/>
+      <w:bookmarkStart w:id="250" w:name="fig75"/>
       <w:r>
         <w:t xml:space="preserve">Figure </w:t>
       </w:r>
       <w:fldSimple w:instr="SEQ Figure \* ARABIC ">
         <w:r>
-          <w:t>74</w:t>
+          <w:t>75</w:t>
         </w:r>
       </w:fldSimple>
       <w:r>
@@ -14154,7 +14390,7 @@
       <w:r>
         <w:t xml:space="preserve"> </w:t>
       </w:r>
-      <w:bookmarkEnd w:id="244"/>
+      <w:bookmarkEnd w:id="250"/>
       <w:r>
         <w:t xml:space="preserve">Figura 9.15: Tiempo de recepción técnica y almacenamiento de los FRE en la región Andina Sur</w:t>
       </w:r>
@@ -14167,8 +14403,8 @@
         <w:t xml:space="preserve">Culminado el proceso de recepción de medicamentos y de asegurarse que la orden de compra está completa y conforme, se procede a realizar un acta de recepción, seguido del almacenamiento de los productos en el área dispuesta para ello.</w:t>
       </w:r>
     </w:p>
-    <w:bookmarkEnd w:id="245"/>
-    <w:bookmarkStart w:id="248" w:name="almacenamiento-e-inventario-de-mme-1"/>
+    <w:bookmarkEnd w:id="251"/>
+    <w:bookmarkStart w:id="254" w:name="almacenamiento-e-inventario-de-mme-1"/>
     <w:p>
       <w:pPr>
         <w:pStyle w:val="Heading3"/>
@@ -14206,7 +14442,7 @@
                     </pic:cNvPicPr>
                   </pic:nvPicPr>
                   <pic:blipFill>
-                    <a:blip r:embed="rId246"/>
+                    <a:blip r:embed="rId252"/>
                     <a:stretch>
                       <a:fillRect/>
                     </a:stretch>
@@ -14237,13 +14473,13 @@
       <w:pPr>
         <w:pStyle w:val="ImageCaption"/>
       </w:pPr>
-      <w:bookmarkStart w:id="247" w:name="fig75"/>
+      <w:bookmarkStart w:id="253" w:name="fig76"/>
       <w:r>
         <w:t xml:space="preserve">Figure </w:t>
       </w:r>
       <w:fldSimple w:instr="SEQ Figure \* ARABIC ">
         <w:r>
-          <w:t>75</w:t>
+          <w:t>76</w:t>
         </w:r>
       </w:fldSimple>
       <w:r>
@@ -14252,7 +14488,7 @@
       <w:r>
         <w:t xml:space="preserve"> </w:t>
       </w:r>
-      <w:bookmarkEnd w:id="247"/>
+      <w:bookmarkEnd w:id="253"/>
       <w:r>
         <w:t xml:space="preserve">Figura 9.16: Ponderación de procesos de adquisición en región Andina Sur</w:t>
       </w:r>
@@ -14313,8 +14549,8 @@
         <w:t xml:space="preserve">Por último, se comprende como oportunidad de mejora y seguimiento para el departamento del Huila la necesidad de revisar a detalle las existencias y manejo de productos considerados para el departamento de baja rotación los cuales se identifica un alto riesgo de vencimiento.</w:t>
       </w:r>
     </w:p>
-    <w:bookmarkEnd w:id="248"/>
-    <w:bookmarkStart w:id="249" w:name="X6b0d3cbe59f2e4485d35bea6be212c33d36f100"/>
+    <w:bookmarkEnd w:id="254"/>
+    <w:bookmarkStart w:id="255" w:name="X6b0d3cbe59f2e4485d35bea6be212c33d36f100"/>
     <w:p>
       <w:pPr>
         <w:pStyle w:val="Heading3"/>
@@ -14348,9 +14584,9 @@
         <w:t xml:space="preserve">Por otro lado, tenemos a los departamentos como Antioquia y Quindío, donde tienen filiales de droguerías que realizan la venta directa a pacientes, descentralizando esta función al FRE. Los mismos, se encargan de capacitar y hacer seguimiento a los establecimientos para evitar el desvìo de MME. Sin embargo, el departamento de Huila, el cual realiza la venta directa a pacientes, se encontró que los controles realizados para la venta directa a pacientes no se cumplen en la totalidad de las ventas, efecto que podría generar un aumento en las posibilidades de encontrar escenarios de fraude o desvíos.</w:t>
       </w:r>
     </w:p>
-    <w:bookmarkEnd w:id="249"/>
-    <w:bookmarkEnd w:id="250"/>
-    <w:bookmarkStart w:id="255" w:name="región-caribe"/>
+    <w:bookmarkEnd w:id="255"/>
+    <w:bookmarkEnd w:id="256"/>
+    <w:bookmarkStart w:id="261" w:name="región-caribe"/>
     <w:p>
       <w:pPr>
         <w:pStyle w:val="Heading2"/>
@@ -14388,7 +14624,7 @@
                     </pic:cNvPicPr>
                   </pic:nvPicPr>
                   <pic:blipFill>
-                    <a:blip r:embed="rId251"/>
+                    <a:blip r:embed="rId257"/>
                     <a:stretch>
                       <a:fillRect/>
                     </a:stretch>
@@ -14419,13 +14655,13 @@
       <w:pPr>
         <w:pStyle w:val="ImageCaption"/>
       </w:pPr>
-      <w:bookmarkStart w:id="252" w:name="fig76"/>
+      <w:bookmarkStart w:id="258" w:name="fig77"/>
       <w:r>
         <w:t xml:space="preserve">Figure </w:t>
       </w:r>
       <w:fldSimple w:instr="SEQ Figure \* ARABIC ">
         <w:r>
-          <w:t>76</w:t>
+          <w:t>77</w:t>
         </w:r>
       </w:fldSimple>
       <w:r>
@@ -14434,7 +14670,7 @@
       <w:r>
         <w:t xml:space="preserve"> </w:t>
       </w:r>
-      <w:bookmarkEnd w:id="252"/>
+      <w:bookmarkEnd w:id="258"/>
       <w:r>
         <w:t xml:space="preserve">Figura 9.17: Porcentaje de ganancias en el departamento para la region Caribe</w:t>
       </w:r>
@@ -14459,7 +14695,7 @@
                     </pic:cNvPicPr>
                   </pic:nvPicPr>
                   <pic:blipFill>
-                    <a:blip r:embed="rId253"/>
+                    <a:blip r:embed="rId259"/>
                     <a:stretch>
                       <a:fillRect/>
                     </a:stretch>
@@ -14490,13 +14726,13 @@
       <w:pPr>
         <w:pStyle w:val="ImageCaption"/>
       </w:pPr>
-      <w:bookmarkStart w:id="254" w:name="fig77"/>
+      <w:bookmarkStart w:id="260" w:name="fig78"/>
       <w:r>
         <w:t xml:space="preserve">Figure </w:t>
       </w:r>
       <w:fldSimple w:instr="SEQ Figure \* ARABIC ">
         <w:r>
-          <w:t>77</w:t>
+          <w:t>78</w:t>
         </w:r>
       </w:fldSimple>
       <w:r>
@@ -14505,7 +14741,7 @@
       <w:r>
         <w:t xml:space="preserve"> </w:t>
       </w:r>
-      <w:bookmarkEnd w:id="254"/>
+      <w:bookmarkEnd w:id="260"/>
       <w:r>
         <w:t xml:space="preserve">Figura 9.18: Tiempos de adquisición de recetarios en el departamento para la region Caribe</w:t>
       </w:r>
@@ -14606,8 +14842,8 @@
         <w:t xml:space="preserve">SUCRE</w:t>
       </w:r>
     </w:p>
-    <w:bookmarkEnd w:id="255"/>
-    <w:bookmarkStart w:id="260" w:name="región-orinoquía"/>
+    <w:bookmarkEnd w:id="261"/>
+    <w:bookmarkStart w:id="266" w:name="región-orinoquía"/>
     <w:p>
       <w:pPr>
         <w:pStyle w:val="Heading2"/>
@@ -14645,7 +14881,7 @@
                     </pic:cNvPicPr>
                   </pic:nvPicPr>
                   <pic:blipFill>
-                    <a:blip r:embed="rId256"/>
+                    <a:blip r:embed="rId262"/>
                     <a:stretch>
                       <a:fillRect/>
                     </a:stretch>
@@ -14676,13 +14912,13 @@
       <w:pPr>
         <w:pStyle w:val="ImageCaption"/>
       </w:pPr>
-      <w:bookmarkStart w:id="257" w:name="fig78"/>
+      <w:bookmarkStart w:id="263" w:name="fig79"/>
       <w:r>
         <w:t xml:space="preserve">Figure </w:t>
       </w:r>
       <w:fldSimple w:instr="SEQ Figure \* ARABIC ">
         <w:r>
-          <w:t>78</w:t>
+          <w:t>79</w:t>
         </w:r>
       </w:fldSimple>
       <w:r>
@@ -14691,7 +14927,7 @@
       <w:r>
         <w:t xml:space="preserve"> </w:t>
       </w:r>
-      <w:bookmarkEnd w:id="257"/>
+      <w:bookmarkEnd w:id="263"/>
       <w:r>
         <w:t xml:space="preserve">Figura 9.19: Porcentaje de ganancias en el departamento para la region Orinoquía</w:t>
       </w:r>
@@ -14716,7 +14952,7 @@
                     </pic:cNvPicPr>
                   </pic:nvPicPr>
                   <pic:blipFill>
-                    <a:blip r:embed="rId258"/>
+                    <a:blip r:embed="rId264"/>
                     <a:stretch>
                       <a:fillRect/>
                     </a:stretch>
@@ -14747,13 +14983,13 @@
       <w:pPr>
         <w:pStyle w:val="ImageCaption"/>
       </w:pPr>
-      <w:bookmarkStart w:id="259" w:name="fig79"/>
+      <w:bookmarkStart w:id="265" w:name="fig80"/>
       <w:r>
         <w:t xml:space="preserve">Figure </w:t>
       </w:r>
       <w:fldSimple w:instr="SEQ Figure \* ARABIC ">
         <w:r>
-          <w:t>79</w:t>
+          <w:t>80</w:t>
         </w:r>
       </w:fldSimple>
       <w:r>
@@ -14762,7 +14998,7 @@
       <w:r>
         <w:t xml:space="preserve"> </w:t>
       </w:r>
-      <w:bookmarkEnd w:id="259"/>
+      <w:bookmarkEnd w:id="265"/>
       <w:r>
         <w:t xml:space="preserve">Figura 9.20: Tiempos de adquisición de recetarios en el departamento para la region Orinoquía</w:t>
       </w:r>
@@ -14815,8 +15051,8 @@
         <w:t xml:space="preserve">VICHADA</w:t>
       </w:r>
     </w:p>
-    <w:bookmarkEnd w:id="260"/>
-    <w:bookmarkStart w:id="265" w:name="región-pacífica"/>
+    <w:bookmarkEnd w:id="266"/>
+    <w:bookmarkStart w:id="271" w:name="región-pacífica"/>
     <w:p>
       <w:pPr>
         <w:pStyle w:val="Heading2"/>
@@ -14854,7 +15090,7 @@
                     </pic:cNvPicPr>
                   </pic:nvPicPr>
                   <pic:blipFill>
-                    <a:blip r:embed="rId261"/>
+                    <a:blip r:embed="rId267"/>
                     <a:stretch>
                       <a:fillRect/>
                     </a:stretch>
@@ -14885,13 +15121,13 @@
       <w:pPr>
         <w:pStyle w:val="ImageCaption"/>
       </w:pPr>
-      <w:bookmarkStart w:id="262" w:name="fig80"/>
+      <w:bookmarkStart w:id="268" w:name="fig81"/>
       <w:r>
         <w:t xml:space="preserve">Figure </w:t>
       </w:r>
       <w:fldSimple w:instr="SEQ Figure \* ARABIC ">
         <w:r>
-          <w:t>80</w:t>
+          <w:t>81</w:t>
         </w:r>
       </w:fldSimple>
       <w:r>
@@ -14900,7 +15136,7 @@
       <w:r>
         <w:t xml:space="preserve"> </w:t>
       </w:r>
-      <w:bookmarkEnd w:id="262"/>
+      <w:bookmarkEnd w:id="268"/>
       <w:r>
         <w:t xml:space="preserve">Figura 9.21: Porcentaje de ganancias en el departamento para la region Pacífica</w:t>
       </w:r>
@@ -14925,7 +15161,7 @@
                     </pic:cNvPicPr>
                   </pic:nvPicPr>
                   <pic:blipFill>
-                    <a:blip r:embed="rId263"/>
+                    <a:blip r:embed="rId269"/>
                     <a:stretch>
                       <a:fillRect/>
                     </a:stretch>
@@ -14956,13 +15192,13 @@
       <w:pPr>
         <w:pStyle w:val="ImageCaption"/>
       </w:pPr>
-      <w:bookmarkStart w:id="264" w:name="fig81"/>
+      <w:bookmarkStart w:id="270" w:name="fig82"/>
       <w:r>
         <w:t xml:space="preserve">Figure </w:t>
       </w:r>
       <w:fldSimple w:instr="SEQ Figure \* ARABIC ">
         <w:r>
-          <w:t>81</w:t>
+          <w:t>82</w:t>
         </w:r>
       </w:fldSimple>
       <w:r>
@@ -14971,7 +15207,7 @@
       <w:r>
         <w:t xml:space="preserve"> </w:t>
       </w:r>
-      <w:bookmarkEnd w:id="264"/>
+      <w:bookmarkEnd w:id="270"/>
       <w:r>
         <w:t xml:space="preserve">Figura 9.22: Tiempos de adquisición de recetarios en el departamento para la region Pacífica</w:t>
       </w:r>
@@ -15024,9 +15260,9 @@
         <w:t xml:space="preserve">VALLE DEL CAUCA</w:t>
       </w:r>
     </w:p>
-    <w:bookmarkEnd w:id="265"/>
-    <w:bookmarkEnd w:id="266"/>
-    <w:bookmarkStart w:id="267" w:name="lineamientos-y-recomendaciones-generales"/>
+    <w:bookmarkEnd w:id="271"/>
+    <w:bookmarkEnd w:id="272"/>
+    <w:bookmarkStart w:id="273" w:name="lineamientos-y-recomendaciones-generales"/>
     <w:p>
       <w:pPr>
         <w:pStyle w:val="Heading1"/>
@@ -15044,8 +15280,8 @@
         <w:t xml:space="preserve">Lineamientos y Recomendaciones Generales</w:t>
       </w:r>
     </w:p>
-    <w:bookmarkEnd w:id="267"/>
-    <w:bookmarkStart w:id="268" w:name="glosario"/>
+    <w:bookmarkEnd w:id="273"/>
+    <w:bookmarkStart w:id="274" w:name="glosario"/>
     <w:p>
       <w:pPr>
         <w:pStyle w:val="Heading1"/>
@@ -15396,8 +15632,8 @@
         <w:t xml:space="preserve">: Es la modalidad en la cual se autoriza a los FRE a prestarse entre ellos medicamentos monopolio del Estado sin la necesidad de la autorización del FNE, con el fin de suplir los riesgos de desabastecimiento que hubiere a lugar y dar rotación a medicamentos que estén próximos a vencerse.</w:t>
       </w:r>
     </w:p>
-    <w:bookmarkEnd w:id="268"/>
-    <w:bookmarkStart w:id="270" w:name="créditos"/>
+    <w:bookmarkEnd w:id="274"/>
+    <w:bookmarkStart w:id="276" w:name="créditos"/>
     <w:p>
       <w:pPr>
         <w:pStyle w:val="Heading1"/>
@@ -15406,7 +15642,7 @@
         <w:t xml:space="preserve">Créditos</w:t>
       </w:r>
     </w:p>
-    <w:bookmarkStart w:id="269" w:name="grupo-desarrollador"/>
+    <w:bookmarkStart w:id="275" w:name="grupo-desarrollador"/>
     <w:p>
       <w:pPr>
         <w:pStyle w:val="Heading3"/>
@@ -15490,9 +15726,9 @@
         <w:t xml:space="preserve"> </w:t>
       </w:r>
     </w:p>
-    <w:bookmarkEnd w:id="269"/>
-    <w:bookmarkEnd w:id="270"/>
-    <w:bookmarkStart w:id="287" w:name="referencias"/>
+    <w:bookmarkEnd w:id="275"/>
+    <w:bookmarkEnd w:id="276"/>
+    <w:bookmarkStart w:id="293" w:name="referencias"/>
     <w:p>
       <w:pPr>
         <w:pStyle w:val="Heading1"/>
@@ -15501,8 +15737,8 @@
         <w:t xml:space="preserve">Referencias</w:t>
       </w:r>
     </w:p>
-    <w:bookmarkStart w:id="286" w:name="refs"/>
-    <w:bookmarkStart w:id="271" w:name="ref-MSPS1479-2006"/>
+    <w:bookmarkStart w:id="292" w:name="refs"/>
+    <w:bookmarkStart w:id="277" w:name="ref-MSPS1479-2006"/>
     <w:p>
       <w:pPr>
         <w:pStyle w:val="Bibliography"/>
@@ -15553,8 +15789,8 @@
         <w:t xml:space="preserve">. 2006.</w:t>
       </w:r>
     </w:p>
-    <w:bookmarkEnd w:id="271"/>
-    <w:bookmarkStart w:id="272" w:name="ref-CongresodelaRepublica1974"/>
+    <w:bookmarkEnd w:id="277"/>
+    <w:bookmarkStart w:id="278" w:name="ref-CongresodelaRepublica1974"/>
     <w:p>
       <w:pPr>
         <w:pStyle w:val="Bibliography"/>
@@ -15596,8 +15832,8 @@
         <w:t xml:space="preserve">. 1974.</w:t>
       </w:r>
     </w:p>
-    <w:bookmarkEnd w:id="272"/>
-    <w:bookmarkStart w:id="273" w:name="X9486f9f085ab4ce8af67cf8503137529dfa00a3"/>
+    <w:bookmarkEnd w:id="278"/>
+    <w:bookmarkStart w:id="279" w:name="X9486f9f085ab4ce8af67cf8503137529dfa00a3"/>
     <w:p>
       <w:pPr>
         <w:pStyle w:val="Bibliography"/>
@@ -15630,8 +15866,8 @@
         <w:t xml:space="preserve">. 2021.</w:t>
       </w:r>
     </w:p>
-    <w:bookmarkEnd w:id="273"/>
-    <w:bookmarkStart w:id="274" w:name="ref-MSPS1478-2006"/>
+    <w:bookmarkEnd w:id="279"/>
+    <w:bookmarkStart w:id="280" w:name="ref-MSPS1478-2006"/>
     <w:p>
       <w:pPr>
         <w:pStyle w:val="Bibliography"/>
@@ -15706,8 +15942,8 @@
         <w:t xml:space="preserve">. 2006.</w:t>
       </w:r>
     </w:p>
-    <w:bookmarkEnd w:id="274"/>
-    <w:bookmarkStart w:id="275" w:name="ref-DANE2021"/>
+    <w:bookmarkEnd w:id="280"/>
+    <w:bookmarkStart w:id="281" w:name="ref-DANE2021"/>
     <w:p>
       <w:pPr>
         <w:pStyle w:val="Bibliography"/>
@@ -15740,8 +15976,8 @@
         <w:t xml:space="preserve">. 2021.</w:t>
       </w:r>
     </w:p>
-    <w:bookmarkEnd w:id="275"/>
-    <w:bookmarkStart w:id="276" w:name="ref-MinisteriodeRelacionesExteriores2014"/>
+    <w:bookmarkEnd w:id="281"/>
+    <w:bookmarkStart w:id="282" w:name="ref-MinisteriodeRelacionesExteriores2014"/>
     <w:p>
       <w:pPr>
         <w:pStyle w:val="Bibliography"/>
@@ -15774,8 +16010,8 @@
         <w:t xml:space="preserve">. 1.ª edición. Colombia; 2014.</w:t>
       </w:r>
     </w:p>
-    <w:bookmarkEnd w:id="276"/>
-    <w:bookmarkStart w:id="277" w:name="ref-ColombiaCompraEficiente2019"/>
+    <w:bookmarkEnd w:id="282"/>
+    <w:bookmarkStart w:id="283" w:name="ref-ColombiaCompraEficiente2019"/>
     <w:p>
       <w:pPr>
         <w:pStyle w:val="Bibliography"/>
@@ -15826,8 +16062,8 @@
         <w:t xml:space="preserve">, Colombia; 2019.</w:t>
       </w:r>
     </w:p>
-    <w:bookmarkEnd w:id="277"/>
-    <w:bookmarkStart w:id="278" w:name="ref-FNE2015-9"/>
+    <w:bookmarkEnd w:id="283"/>
+    <w:bookmarkStart w:id="284" w:name="ref-FNE2015-9"/>
     <w:p>
       <w:pPr>
         <w:pStyle w:val="Bibliography"/>
@@ -15860,8 +16096,8 @@
         <w:t xml:space="preserve"> 2015.</w:t>
       </w:r>
     </w:p>
-    <w:bookmarkEnd w:id="278"/>
-    <w:bookmarkStart w:id="279" w:name="X4242f5a7e44b24d61e2675796eed085a7e5e2cf"/>
+    <w:bookmarkEnd w:id="284"/>
+    <w:bookmarkStart w:id="285" w:name="X4242f5a7e44b24d61e2675796eed085a7e5e2cf"/>
     <w:p>
       <w:pPr>
         <w:pStyle w:val="Bibliography"/>
@@ -15900,8 +16136,8 @@
         <w:t xml:space="preserve"> 2012.</w:t>
       </w:r>
     </w:p>
-    <w:bookmarkEnd w:id="279"/>
-    <w:bookmarkStart w:id="280" w:name="ref-CongresodelaRepublicadeColombia1993"/>
+    <w:bookmarkEnd w:id="285"/>
+    <w:bookmarkStart w:id="286" w:name="ref-CongresodelaRepublicadeColombia1993"/>
     <w:p>
       <w:pPr>
         <w:pStyle w:val="Bibliography"/>
@@ -15946,8 +16182,8 @@
         <w:t xml:space="preserve">. 1993.</w:t>
       </w:r>
     </w:p>
-    <w:bookmarkEnd w:id="280"/>
-    <w:bookmarkStart w:id="281" w:name="ref-CongresodelaRepublicadeColombia2007"/>
+    <w:bookmarkEnd w:id="286"/>
+    <w:bookmarkStart w:id="287" w:name="ref-CongresodelaRepublicadeColombia2007"/>
     <w:p>
       <w:pPr>
         <w:pStyle w:val="Bibliography"/>
@@ -15986,8 +16222,8 @@
         <w:t xml:space="preserve"> 2007.</w:t>
       </w:r>
     </w:p>
-    <w:bookmarkEnd w:id="281"/>
-    <w:bookmarkStart w:id="282" w:name="ref-FNE005-2019"/>
+    <w:bookmarkEnd w:id="287"/>
+    <w:bookmarkStart w:id="288" w:name="ref-FNE005-2019"/>
     <w:p>
       <w:pPr>
         <w:pStyle w:val="Bibliography"/>
@@ -16026,8 +16262,8 @@
         <w:t xml:space="preserve">. 2019.</w:t>
       </w:r>
     </w:p>
-    <w:bookmarkEnd w:id="282"/>
-    <w:bookmarkStart w:id="283" w:name="ref-Silver2017"/>
+    <w:bookmarkEnd w:id="288"/>
+    <w:bookmarkStart w:id="289" w:name="ref-Silver2017"/>
     <w:p>
       <w:pPr>
         <w:pStyle w:val="Bibliography"/>
@@ -16054,8 +16290,8 @@
         <w:t xml:space="preserve">. 4ed edición. Boca Raton, FL, USA: CRC Press; 2017.</w:t>
       </w:r>
     </w:p>
-    <w:bookmarkEnd w:id="283"/>
-    <w:bookmarkStart w:id="284" w:name="X4e956815ca1199d73a39485c932e7d8485463a0"/>
+    <w:bookmarkEnd w:id="289"/>
+    <w:bookmarkStart w:id="290" w:name="X4e956815ca1199d73a39485c932e7d8485463a0"/>
     <w:p>
       <w:pPr>
         <w:pStyle w:val="Bibliography"/>
@@ -16100,8 +16336,8 @@
         <w:t xml:space="preserve">. 2007.</w:t>
       </w:r>
     </w:p>
-    <w:bookmarkEnd w:id="284"/>
-    <w:bookmarkStart w:id="285" w:name="ref-HernandezVera2017"/>
+    <w:bookmarkEnd w:id="290"/>
+    <w:bookmarkStart w:id="291" w:name="ref-HernandezVera2017"/>
     <w:p>
       <w:pPr>
         <w:pStyle w:val="Bibliography"/>
@@ -16152,9 +16388,9 @@
         <w:t xml:space="preserve">gica de Colombia (UPTC), 2017.</w:t>
       </w:r>
     </w:p>
-    <w:bookmarkEnd w:id="285"/>
-    <w:bookmarkEnd w:id="286"/>
-    <w:bookmarkEnd w:id="287"/>
+    <w:bookmarkEnd w:id="291"/>
+    <w:bookmarkEnd w:id="292"/>
+    <w:bookmarkEnd w:id="293"/>
     <w:sectPr/>
   </w:body>
 </w:document>

</xml_diff>

<commit_message>
Actualización del 10 de octubre de 2021
</commit_message>
<xml_diff>
--- a/reports/Libro/docs/InformeFinal.docx
+++ b/reports/Libro/docs/InformeFinal.docx
@@ -2866,7 +2866,7 @@
           <wp:inline>
             <wp:extent cx="5334000" cy="2222500"/>
             <wp:effectExtent b="0" l="0" r="0" t="0"/>
-            <wp:docPr descr="Figura 5.1: Existencias en el FRE. Panel A. N.° de existencias de recetarios en el FRE. Panel B. Cobertura de existencias de recetarios en el FRE." title="" id="1" name="Picture"/>
+            <wp:docPr descr="Figura 5.1: Existencias en el FRE. (A) N.° de existencias de recetarios en el FRE y (B) Cobertura de existencias de recetarios en el FRE." title="" id="1" name="Picture"/>
             <a:graphic>
               <a:graphicData uri="http://schemas.openxmlformats.org/drawingml/2006/picture">
                 <pic:pic>
@@ -2925,7 +2925,7 @@
       </w:r>
       <w:bookmarkEnd w:id="50"/>
       <w:r>
-        <w:t xml:space="preserve">Figura 5.1: Existencias en el FRE. Panel A. N.° de existencias de recetarios en el FRE. Panel B. Cobertura de existencias de recetarios en el FRE.</w:t>
+        <w:t xml:space="preserve">Figura 5.1: Existencias en el FRE. (A) N.° de existencias de recetarios en el FRE y (B) Cobertura de existencias de recetarios en el FRE.</w:t>
       </w:r>
     </w:p>
     <w:p>
@@ -3153,7 +3153,7 @@
           <wp:inline>
             <wp:extent cx="5334000" cy="3333750"/>
             <wp:effectExtent b="0" l="0" r="0" t="0"/>
-            <wp:docPr descr="Figura 5.3: Comparativo de costo vs precio de recetarios por departamento. Panel A. Costos de adquisición de recetarios por departamento. Panel B. Precios de recetarios por departamento." title="" id="1" name="Picture"/>
+            <wp:docPr descr="Figura 5.3: Comparativo de costo vs precio de recetarios por departamento. (A) Costos de adquisición de recetarios por departamento. (B) Precios de recetarios por departamento." title="" id="1" name="Picture"/>
             <a:graphic>
               <a:graphicData uri="http://schemas.openxmlformats.org/drawingml/2006/picture">
                 <pic:pic>
@@ -3212,7 +3212,7 @@
       </w:r>
       <w:bookmarkEnd w:id="57"/>
       <w:r>
-        <w:t xml:space="preserve">Figura 5.3: Comparativo de costo vs precio de recetarios por departamento. Panel A. Costos de adquisición de recetarios por departamento. Panel B. Precios de recetarios por departamento.</w:t>
+        <w:t xml:space="preserve">Figura 5.3: Comparativo de costo vs precio de recetarios por departamento. (A) Costos de adquisición de recetarios por departamento. (B) Precios de recetarios por departamento.</w:t>
       </w:r>
     </w:p>
     <w:p>
@@ -3258,7 +3258,7 @@
           <wp:inline>
             <wp:extent cx="5334000" cy="2667000"/>
             <wp:effectExtent b="0" l="0" r="0" t="0"/>
-            <wp:docPr descr="Figura 5.4: Márgen de ganancia por recetario. Panel A. Frecuencia de departamentos por márgen de ganancia. Panel B. Márgen de ganancia de recetarios por departamento." title="" id="1" name="Picture"/>
+            <wp:docPr descr="Figura 5.4: Márgen de ganancia por recetario. (A) Frecuencia de departamentos por márgen de ganancia. (B) Márgen de ganancia de recetarios por departamento." title="" id="1" name="Picture"/>
             <a:graphic>
               <a:graphicData uri="http://schemas.openxmlformats.org/drawingml/2006/picture">
                 <pic:pic>
@@ -3317,7 +3317,7 @@
       </w:r>
       <w:bookmarkEnd w:id="59"/>
       <w:r>
-        <w:t xml:space="preserve">Figura 5.4: Márgen de ganancia por recetario. Panel A. Frecuencia de departamentos por márgen de ganancia. Panel B. Márgen de ganancia de recetarios por departamento.</w:t>
+        <w:t xml:space="preserve">Figura 5.4: Márgen de ganancia por recetario. (A) Frecuencia de departamentos por márgen de ganancia. (B) Márgen de ganancia de recetarios por departamento.</w:t>
       </w:r>
     </w:p>
     <w:p>
@@ -4598,7 +4598,7 @@
           <wp:inline>
             <wp:extent cx="5334000" cy="2667000"/>
             <wp:effectExtent b="0" l="0" r="0" t="0"/>
-            <wp:docPr descr="Figura 5.10: Recepción de recetarios. Panel A. Porcentaje de entes territoriales que reciben recetarios oficiales recibidos prescritos/diligenciados. Panel B. Tiempo de recepción de recetarios oficiales desde IPS." title="" id="1" name="Picture"/>
+            <wp:docPr descr="Figura 5.10: Recepción de recetarios. (A) Porcentaje de entes territoriales que reciben recetarios oficiales recibidos prescritos/diligenciados. (B) Tiempo de recepción de recetarios oficiales desde IPS." title="" id="1" name="Picture"/>
             <a:graphic>
               <a:graphicData uri="http://schemas.openxmlformats.org/drawingml/2006/picture">
                 <pic:pic>
@@ -4657,7 +4657,7 @@
       </w:r>
       <w:bookmarkEnd w:id="78"/>
       <w:r>
-        <w:t xml:space="preserve">Figura 5.10: Recepción de recetarios. Panel A. Porcentaje de entes territoriales que reciben recetarios oficiales recibidos prescritos/diligenciados. Panel B. Tiempo de recepción de recetarios oficiales desde IPS.</w:t>
+        <w:t xml:space="preserve">Figura 5.10: Recepción de recetarios. (A) Porcentaje de entes territoriales que reciben recetarios oficiales recibidos prescritos/diligenciados. (B) Tiempo de recepción de recetarios oficiales desde IPS.</w:t>
       </w:r>
     </w:p>
     <w:p>
@@ -6796,7 +6796,7 @@
           <wp:inline>
             <wp:extent cx="5334000" cy="2182090"/>
             <wp:effectExtent b="0" l="0" r="0" t="0"/>
-            <wp:docPr descr="Figura 6.4: Caracterización en demoras de traslados interdepartamentales. Panel A. Gráfico de tiempos de traslados interdepartamentales reportados para los departamentos. Panel B. Mapa de tiempos de traslados interdepartamentales." title="" id="1" name="Picture"/>
+            <wp:docPr descr="Figura 6.4: Caracterización en demoras de traslados interdepartamentales. (A) Gráfico de tiempos de traslados interdepartamentales reportados para los departamentos. (B) Mapa de tiempos de traslados interdepartamentales." title="" id="1" name="Picture"/>
             <a:graphic>
               <a:graphicData uri="http://schemas.openxmlformats.org/drawingml/2006/picture">
                 <pic:pic>
@@ -6855,7 +6855,7 @@
       </w:r>
       <w:bookmarkEnd w:id="117"/>
       <w:r>
-        <w:t xml:space="preserve">Figura 6.4: Caracterización en demoras de traslados interdepartamentales. Panel A. Gráfico de tiempos de traslados interdepartamentales reportados para los departamentos. Panel B. Mapa de tiempos de traslados interdepartamentales.</w:t>
+        <w:t xml:space="preserve">Figura 6.4: Caracterización en demoras de traslados interdepartamentales. (A) Gráfico de tiempos de traslados interdepartamentales reportados para los departamentos. (B) Mapa de tiempos de traslados interdepartamentales.</w:t>
       </w:r>
     </w:p>
     <w:bookmarkEnd w:id="118"/>
@@ -7665,7 +7665,7 @@
       <w:r>
         <w:drawing>
           <wp:inline>
-            <wp:extent cx="5334000" cy="2222500"/>
+            <wp:extent cx="5334000" cy="2400300"/>
             <wp:effectExtent b="0" l="0" r="0" t="0"/>
             <wp:docPr descr="Figura 6.8: Tiempos en la recepción técnica y almacenamiento de MME. (A) Gráfico de barras con frecuencia. (B) Mapa con tiempos para la recepción técnica de MME." title="" id="1" name="Picture"/>
             <a:graphic>
@@ -7686,7 +7686,7 @@
                   <pic:spPr bwMode="auto">
                     <a:xfrm>
                       <a:off x="0" y="0"/>
-                      <a:ext cx="5334000" cy="2222500"/>
+                      <a:ext cx="5334000" cy="2400300"/>
                     </a:xfrm>
                     <a:prstGeom prst="rect">
                       <a:avLst/>
@@ -9331,6 +9331,14 @@
         <w:pStyle w:val="FirstParagraph"/>
       </w:pPr>
       <w:r>
+        <w:t xml:space="preserve">En Colombia, el precio de los medicamentos se encuentra regulado por parte del estado, …</w:t>
+      </w:r>
+    </w:p>
+    <w:p>
+      <w:pPr>
+        <w:pStyle w:val="BodyText"/>
+      </w:pPr>
+      <w:r>
         <w:t xml:space="preserve">En la gestión de operaciones de distribución de MME por parte del FNE, se consideran dos canales de distribución principales los cuales son: (i) canal de distribución a FRE y (ii) canal de distribución mediante compra directa. Se considera que el canal de compra directa constituye una excepción, en los casos en donde no existe un Fondo Rotatorio que realice la distribución en un departamento determinado. Debido a esto, se debe considerar un precio de venta mayor en la utilización del canal de compra directa, y en el caso de MME se realiza la estimación del precio de venta a FRE y se adiciona un margen del 12% para las operaciones en canal de compra directa.</w:t>
       </w:r>
     </w:p>
@@ -9440,7 +9448,7 @@
           <wp:inline>
             <wp:extent cx="5334000" cy="4000500"/>
             <wp:effectExtent b="0" l="0" r="0" t="0"/>
-            <wp:docPr descr="Figura 6.21: Precio de venta de medicamentos en los FRE" title="" id="1" name="Picture"/>
+            <wp:docPr descr="Figura 6.21: Precio de venta de medicamentos en los FRE." title="" id="1" name="Picture"/>
             <a:graphic>
               <a:graphicData uri="http://schemas.openxmlformats.org/drawingml/2006/picture">
                 <pic:pic>
@@ -9499,7 +9507,7 @@
       </w:r>
       <w:bookmarkEnd w:id="162"/>
       <w:r>
-        <w:t xml:space="preserve">Figura 6.21: Precio de venta de medicamentos en los FRE</w:t>
+        <w:t xml:space="preserve">Figura 6.21: Precio de venta de medicamentos en los FRE.</w:t>
       </w:r>
     </w:p>
     <w:p>
@@ -9681,6 +9689,25 @@
             <m:t>n</m:t>
           </m:r>
           <m:r>
+            <m:t> </m:t>
+          </m:r>
+          <m:d>
+            <m:dPr>
+              <m:begChr m:val="("/>
+              <m:endChr m:val=")"/>
+              <m:sepChr m:val=""/>
+              <m:grow/>
+            </m:dPr>
+            <m:e>
+              <m:r>
+                <m:rPr>
+                  <m:sty m:val="p"/>
+                </m:rPr>
+                <m:t>%</m:t>
+              </m:r>
+            </m:e>
+          </m:d>
+          <m:r>
             <m:rPr>
               <m:sty m:val="p"/>
             </m:rPr>
@@ -9709,6 +9736,21 @@
               </m:r>
             </m:den>
           </m:f>
+          <m:r>
+            <m:rPr>
+              <m:sty m:val="p"/>
+            </m:rPr>
+            <m:t>⋅</m:t>
+          </m:r>
+          <m:r>
+            <m:t>100</m:t>
+          </m:r>
+          <m:r>
+            <m:rPr>
+              <m:sty m:val="p"/>
+            </m:rPr>
+            <m:t>%</m:t>
+          </m:r>
         </m:oMath>
       </m:oMathPara>
     </w:p>
@@ -9741,7 +9783,7 @@
           <wp:inline>
             <wp:extent cx="5334000" cy="2222500"/>
             <wp:effectExtent b="0" l="0" r="0" t="0"/>
-            <wp:docPr descr="Figura 6.22: Comparativo de márgenes de precio de venta en el departamento por medicamentos y departamentos" title="" id="1" name="Picture"/>
+            <wp:docPr descr="Figura 6.22: Comparativo de márgenes de precio de venta para: (A) Medicamentos y (B) Departamentos." title="" id="1" name="Picture"/>
             <a:graphic>
               <a:graphicData uri="http://schemas.openxmlformats.org/drawingml/2006/picture">
                 <pic:pic>
@@ -9800,7 +9842,7 @@
       </w:r>
       <w:bookmarkEnd w:id="164"/>
       <w:r>
-        <w:t xml:space="preserve">Figura 6.22: Comparativo de márgenes de precio de venta en el departamento por medicamentos y departamentos</w:t>
+        <w:t xml:space="preserve">Figura 6.22: Comparativo de márgenes de precio de venta para: (A) Medicamentos y (B) Departamentos.</w:t>
       </w:r>
     </w:p>
     <w:p>
@@ -9845,7 +9887,7 @@
         <w:t xml:space="preserve">6.23</w:t>
       </w:r>
       <w:r>
-        <w:t xml:space="preserve">) mediante regresión lineal. Parece existir una relación entre las dos variables, sin embargo la presencia de casos anómalos que se muestran como etiquetas en la figura evitan que haya la relación tenga significancia estadística (</w:t>
+        <w:t xml:space="preserve">) mediante regresión lineal. Parece existir una relación entre las dos variables, sin embargo la presencia de casos anómalos que se muestran como etiquetas en la figura impiden que se puede estasblecer una relación con significancia estadística (</w:t>
       </w:r>
       <m:oMath>
         <m:r>
@@ -9916,7 +9958,7 @@
           <wp:inline>
             <wp:extent cx="5334000" cy="2933700"/>
             <wp:effectExtent b="0" l="0" r="0" t="0"/>
-            <wp:docPr descr="Figura 6.23: Relación de márgen de ganancia y otras variables" title="" id="1" name="Picture"/>
+            <wp:docPr descr="Figura 6.23: Relación de márgen de ganancia y otras variables. (A) Distancia física en Km, (B) N.° de entidades que realizado compras al FRE durante el último año, y (C) Proporción de ingreso correspondiente a ventas de medicamentos." title="" id="1" name="Picture"/>
             <a:graphic>
               <a:graphicData uri="http://schemas.openxmlformats.org/drawingml/2006/picture">
                 <pic:pic>
@@ -9975,7 +10017,7 @@
       </w:r>
       <w:bookmarkEnd w:id="166"/>
       <w:r>
-        <w:t xml:space="preserve">Figura 6.23: Relación de márgen de ganancia y otras variables</w:t>
+        <w:t xml:space="preserve">Figura 6.23: Relación de márgen de ganancia y otras variables. (A) Distancia física en Km, (B) N.° de entidades que realizado compras al FRE durante el último año, y (C) Proporción de ingreso correspondiente a ventas de medicamentos.</w:t>
       </w:r>
     </w:p>
     <w:bookmarkEnd w:id="167"/>
@@ -10704,17 +10746,33 @@
         <w:pStyle w:val="BodyText"/>
       </w:pPr>
       <w:r>
-        <w:t xml:space="preserve">Si los inconvenientes relacionados a la infraestructura tecnológica, se presentan actualmente en las zonas más alejadas del país, el escenario para la implementación del ROE no podría aspirar a grandes cambios en cada territorio. Lo anterior, podría originar una barrera al acceso de medicamentos desde cada Secretaria de Salud o Dirección departamental de salud. A continuación, se presentan tres observaciones obtenidas durante las visitas técnicas en los FRE</w:t>
-      </w:r>
-      <w:r>
-        <w:t xml:space="preserve"> </w:t>
-      </w:r>
+        <w:t xml:space="preserve">Si los inconvenientes relacionados a la infraestructura tecnológica, se presentan actualmente en las zonas más alejadas del país, el escenario para la implementación del ROE no podría aspirar a grandes cambios en cada territorio. Lo anterior, podría originar una barrera al acceso de medicamentos desde cada Secretaria de Salud o Dirección departamental de salud. A continuación, se presenta una opinión obtenida durante las visitas técnicas a los FRE:</w:t>
+      </w:r>
+    </w:p>
+    <w:p>
+      <w:pPr>
+        <w:pStyle w:val="BlockText"/>
+      </w:pPr>
       <w:r>
         <w:rPr>
           <w:iCs/>
           <w:i/>
         </w:rPr>
-        <w:t xml:space="preserve">WWW y WWW.</w:t>
+        <w:t xml:space="preserve">“</w:t>
+      </w:r>
+      <w:r>
+        <w:rPr>
+          <w:iCs/>
+          <w:i/>
+        </w:rPr>
+        <w:t xml:space="preserve">Actualmente el FRE … está en proceso de cotización y compra de computadores, para las funciones y actividades que debe cumplir el mismo. Se espera contar con 3 equipos de cómputo con funcionalidad completa.</w:t>
+      </w:r>
+      <w:r>
+        <w:rPr>
+          <w:iCs/>
+          <w:i/>
+        </w:rPr>
+        <w:t xml:space="preserve">”</w:t>
       </w:r>
     </w:p>
     <w:bookmarkEnd w:id="182"/>

</xml_diff>

<commit_message>
Se adicionan grafico 3D de clasificación a informe, se cambiand tos de Antioquia, se arregla responsividad en móviles
</commit_message>
<xml_diff>
--- a/reports/Libro/docs/InformeFinal.docx
+++ b/reports/Libro/docs/InformeFinal.docx
@@ -37,7 +37,31 @@
         <w:t xml:space="preserve"> </w:t>
       </w:r>
       <w:r>
-        <w:t xml:space="preserve">Territoriales</w:t>
+        <w:t xml:space="preserve">a</w:t>
+      </w:r>
+      <w:r>
+        <w:t xml:space="preserve"> </w:t>
+      </w:r>
+      <w:r>
+        <w:t xml:space="preserve">Fondos</w:t>
+      </w:r>
+      <w:r>
+        <w:t xml:space="preserve"> </w:t>
+      </w:r>
+      <w:r>
+        <w:t xml:space="preserve">Rotatorios</w:t>
+      </w:r>
+      <w:r>
+        <w:t xml:space="preserve"> </w:t>
+      </w:r>
+      <w:r>
+        <w:t xml:space="preserve">de</w:t>
+      </w:r>
+      <w:r>
+        <w:t xml:space="preserve"> </w:t>
+      </w:r>
+      <w:r>
+        <w:t xml:space="preserve">Estupefacientes</w:t>
       </w:r>
     </w:p>
     <w:p>
@@ -113,7 +137,7 @@
         <w:pStyle w:val="Date"/>
       </w:pPr>
       <w:r>
-        <w:t xml:space="preserve">24</w:t>
+        <w:t xml:space="preserve">10</w:t>
       </w:r>
       <w:r>
         <w:t xml:space="preserve"> </w:t>
@@ -125,7 +149,7 @@
         <w:t xml:space="preserve"> </w:t>
       </w:r>
       <w:r>
-        <w:t xml:space="preserve">septiembre</w:t>
+        <w:t xml:space="preserve">octubre</w:t>
       </w:r>
       <w:r>
         <w:t xml:space="preserve"> </w:t>
@@ -1111,7 +1135,7 @@
           <wp:inline>
             <wp:extent cx="5334000" cy="2667000"/>
             <wp:effectExtent b="0" l="0" r="0" t="0"/>
-            <wp:docPr descr="Figura 4.1: Serie de tiempo de actas de creación de FRE." title="" id="1" name="Picture"/>
+            <wp:docPr descr="Figura 4.1: Línea de tiempo de actas de creación de FRE." title="" id="1" name="Picture"/>
             <a:graphic>
               <a:graphicData uri="http://schemas.openxmlformats.org/drawingml/2006/picture">
                 <pic:pic>
@@ -1170,7 +1194,7 @@
       </w:r>
       <w:bookmarkEnd w:id="25"/>
       <w:r>
-        <w:t xml:space="preserve">Figura 4.1: Serie de tiempo de actas de creación de FRE.</w:t>
+        <w:t xml:space="preserve">Figura 4.1: Línea de tiempo de actas de creación de FRE.</w:t>
       </w:r>
     </w:p>
     <w:p>
@@ -3335,7 +3359,7 @@
         <w:t xml:space="preserve"> </w:t>
       </w:r>
       <w:r>
-        <w:t xml:space="preserve">Luego de un análisis multivariado en el software R, se definieron varios parámetros a tomar en cuenta para esta clasificación. Según los datos obtenidos por las 5 variables en cada departamento, se lograron agrupar los FRE en 3 categorías, las cuales serán descritas a continuación:</w:t>
+        <w:t xml:space="preserve">Luego de un análisis multivariado en el lenguaje de programación R, se definieron varios parámetros a tomar en cuenta para esta clasificación. Según los datos obtenidos por las 5 variables en cada departamento, se lograron agrupar los FRE en 3 categorías, las cuales serán descritas a continuación:</w:t>
       </w:r>
     </w:p>
     <w:p>
@@ -4284,7 +4308,7 @@
         <w:pStyle w:val="FirstParagraph"/>
       </w:pPr>
       <w:r>
-        <w:t xml:space="preserve">Se realizó una exploración de los factores que pueden afectar el costo de los recetarios mediante un análisis de regresión lineal múltiple, para lo cual se tomó el costo de los recetarios, y se tuvieron en cuenta regresores como:</w:t>
+        <w:t xml:space="preserve">Se realizó una exploración de los factores que pueden afectar el costo de los recetarios mediante un análisis de regresión lineal múltiple, para lo cual se tomó el costo de los recetarios como variable dependiente, y se tuvieron las siguientes variables como variable independientes (regresores):</w:t>
       </w:r>
     </w:p>
     <w:p>
@@ -4613,7 +4637,7 @@
         <w:pStyle w:val="BodyText"/>
       </w:pPr>
       <w:r>
-        <w:t xml:space="preserve">El modelo generado (ver Tabla</w:t>
+        <w:t xml:space="preserve">En la Tabla</w:t>
       </w:r>
       <w:r>
         <w:t xml:space="preserve"> </w:t>
@@ -4622,7 +4646,20 @@
         <w:t xml:space="preserve">5.1</w:t>
       </w:r>
       <w:r>
-        <w:t xml:space="preserve">) presenta una bondad de ajuste muy baja (</w:t>
+        <w:t xml:space="preserve"> </w:t>
+      </w:r>
+      <w:r>
+        <w:t xml:space="preserve">se muestran los resultados de la regresión lineal múltiple, la modalidad de selección se incluyeron como variables comodín (</w:t>
+      </w:r>
+      <w:r>
+        <w:rPr>
+          <w:iCs/>
+          <w:i/>
+        </w:rPr>
+        <w:t xml:space="preserve">dummies</w:t>
+      </w:r>
+      <w:r>
+        <w:t xml:space="preserve">) teniendo en cuenta como referencia a la contratación directa. El modelo generado presenta una bondad de ajuste baja (</w:t>
       </w:r>
       <m:oMath>
         <m:sSup>
@@ -8196,7 +8233,7 @@
         <w:t xml:space="preserve">Debido a la necesidad de fortalecer la cadena de suministro de MME, en este capítulo se muestran los resultados relacionados a medicamentos obtenidos en la encuestas aplicadas, con el fin de evidenciar algunos aspectos operativos relacionados al manejo de medicamentos en los FRE.</w:t>
       </w:r>
     </w:p>
-    <w:bookmarkStart w:id="125" w:name="inventarios"/>
+    <w:bookmarkStart w:id="123" w:name="inventarios"/>
     <w:p>
       <w:pPr>
         <w:pStyle w:val="Heading2"/>
@@ -8513,7 +8550,7 @@
       </w:r>
     </w:p>
     <w:bookmarkEnd w:id="116"/>
-    <w:bookmarkStart w:id="121" w:name="comportamiento-de-compra-de-fre"/>
+    <w:bookmarkStart w:id="119" w:name="comportamiento-de-compra-de-fre"/>
     <w:p>
       <w:pPr>
         <w:pStyle w:val="Heading3"/>
@@ -8725,12 +8762,149 @@
         <w:t xml:space="preserve">Figura 6.2: Frecuencia de compras de medicamentos por año al FNE.</w:t>
       </w:r>
     </w:p>
-    <w:p>
-      <w:pPr>
-        <w:pStyle w:val="BodyText"/>
-      </w:pPr>
-      <w:r>
-        <w:t xml:space="preserve">La venta de MME a instituciones en los departamentos se da según lo establecido por cada FRE y las necesidades de cada departamento, p.ej. en el departamento de Vaupés cuyo abastecimiento se enfoca en satisfacer la demanda del Hospital, no se realiza venta a otras IPS y por lo tanto ni si quiera tienen necesidad de almacenar los medicamentos en el FRE, las compras se destinan inmediatamente al Hospital. Se presenta un caso diferente en departamentos con mayor población y necesidad de medicamentos como Risaralda donde la venta de MME es frecuente, sin embargo, se ha establecido a las IPS que deben proyectar sus necesidades mensualmente.</w:t>
+    <w:bookmarkEnd w:id="119"/>
+    <w:bookmarkStart w:id="122" w:name="niveles-de-seguridad"/>
+    <w:p>
+      <w:pPr>
+        <w:pStyle w:val="Heading3"/>
+      </w:pPr>
+      <w:r>
+        <w:rPr>
+          <w:rStyle w:val="SectionNumber"/>
+        </w:rPr>
+        <w:t xml:space="preserve">6.1.3</w:t>
+      </w:r>
+      <w:r>
+        <w:tab/>
+      </w:r>
+      <w:r>
+        <w:t xml:space="preserve">Niveles de seguridad</w:t>
+      </w:r>
+    </w:p>
+    <w:p>
+      <w:pPr>
+        <w:pStyle w:val="FirstParagraph"/>
+      </w:pPr>
+      <w:r>
+        <w:t xml:space="preserve">Según la Resolución 1403 de 2007</w:t>
+      </w:r>
+      <w:hyperlink w:anchor="X4e956815ca1199d73a39485c932e7d8485463a0">
+        <w:r>
+          <w:rPr>
+            <w:rStyle w:val="Hyperlink"/>
+            <w:vertAlign w:val="superscript"/>
+          </w:rPr>
+          <w:t xml:space="preserve">34</w:t>
+        </w:r>
+      </w:hyperlink>
+      <w:r>
+        <w:t xml:space="preserve">, donde se menciona el control durante el proceso de almacenamiento se encuentra que:</w:t>
+      </w:r>
+    </w:p>
+    <w:p>
+      <w:pPr>
+        <w:pStyle w:val="BlockText"/>
+      </w:pPr>
+      <w:r>
+        <w:rPr>
+          <w:iCs/>
+          <w:i/>
+        </w:rPr>
+        <w:t xml:space="preserve">“</w:t>
+      </w:r>
+      <w:r>
+        <w:rPr>
+          <w:iCs/>
+          <w:i/>
+        </w:rPr>
+        <w:t xml:space="preserve">El … establecimiento farmacéutico contará con criterios, procedimientos y recursos que permitan calcular las existencias necesarias para un período determinado, fijando los niveles mínimo y máximo de existencias, punto de reposición o punto de pedido y presupuesto necesario para cumplir con la prestación oportuna del servicio. Se podrán utilizar aquellos indicadores que vayan surgiendo y que permitan realizar un exacto control de existencias</w:t>
+      </w:r>
+      <w:r>
+        <w:rPr>
+          <w:iCs/>
+          <w:i/>
+        </w:rPr>
+        <w:t xml:space="preserve">”</w:t>
+      </w:r>
+      <w:r>
+        <w:rPr>
+          <w:iCs/>
+          <w:i/>
+        </w:rPr>
+        <w:t xml:space="preserve">.</w:t>
+      </w:r>
+      <w:hyperlink w:anchor="X4e956815ca1199d73a39485c932e7d8485463a0">
+        <w:r>
+          <w:rPr>
+            <w:rStyle w:val="Hyperlink"/>
+            <w:vertAlign w:val="superscript"/>
+          </w:rPr>
+          <w:t xml:space="preserve">34</w:t>
+        </w:r>
+      </w:hyperlink>
+    </w:p>
+    <w:p>
+      <w:pPr>
+        <w:pStyle w:val="FirstParagraph"/>
+      </w:pPr>
+      <w:r>
+        <w:t xml:space="preserve">Con esto cabe aclarar que el control de existencias depende del criterio de cada organización, según como estas manejen sus productos. Se evalúo el uso de niveles de seguridad del inventario en los FRE. Un</w:t>
+      </w:r>
+      <w:r>
+        <w:t xml:space="preserve"> </w:t>
+      </w:r>
+      <w:r>
+        <w:rPr>
+          <w:bCs/>
+          <w:b/>
+        </w:rPr>
+        <w:t xml:space="preserve">inventario de seguridad</w:t>
+      </w:r>
+      <w:r>
+        <w:t xml:space="preserve"> </w:t>
+      </w:r>
+      <w:r>
+        <w:t xml:space="preserve">es una cantidad (nivel) almacenada adicional de producto que protege frente a incertidumbres en la demanda (</w:t>
+      </w:r>
+      <m:oMath>
+        <m:r>
+          <m:t>D</m:t>
+        </m:r>
+      </m:oMath>
+      <w:r>
+        <w:t xml:space="preserve">), tiempo de espera (</w:t>
+      </w:r>
+      <m:oMath>
+        <m:r>
+          <m:t>L</m:t>
+        </m:r>
+      </m:oMath>
+      <w:r>
+        <w:t xml:space="preserve">) o cambios en el suministro</w:t>
+      </w:r>
+      <w:hyperlink w:anchor="ref-Krajewski2016">
+        <w:r>
+          <w:rPr>
+            <w:rStyle w:val="Hyperlink"/>
+            <w:vertAlign w:val="superscript"/>
+          </w:rPr>
+          <w:t xml:space="preserve">33</w:t>
+        </w:r>
+      </w:hyperlink>
+      <w:r>
+        <w:t xml:space="preserve">. Los inventarios de seguridad se construyen basados en medidas de nivel de servicio que se encuentran relacionadas ya sea con costos de desabastecimiento o la probabilidad de desabastecerse</w:t>
+      </w:r>
+      <w:hyperlink w:anchor="ref-Silver2017">
+        <w:r>
+          <w:rPr>
+            <w:rStyle w:val="Hyperlink"/>
+            <w:vertAlign w:val="superscript"/>
+          </w:rPr>
+          <w:t xml:space="preserve">29</w:t>
+        </w:r>
+      </w:hyperlink>
+      <w:r>
+        <w:t xml:space="preserve">.</w:t>
       </w:r>
     </w:p>
     <w:p>
@@ -8740,20 +8914,264 @@
       <w:r>
         <w:drawing>
           <wp:inline>
-            <wp:extent cx="5334000" cy="3731947"/>
+            <wp:extent cx="5334000" cy="3556000"/>
             <wp:effectExtent b="0" l="0" r="0" t="0"/>
-            <wp:docPr descr="Figura 6.3: Frecuencia de venta de MME a instituciones en el departamento." title="" id="1" name="Picture"/>
+            <wp:docPr descr="Figura 6.3: Uso de niveles de seguridad del inventarios." title="" id="1" name="Picture"/>
             <a:graphic>
               <a:graphicData uri="http://schemas.openxmlformats.org/drawingml/2006/picture">
                 <pic:pic>
                   <pic:nvPicPr>
-                    <pic:cNvPr descr="InformeFinal_files/figure-docx/FrecVentaInstituciones-1.png" id="0" name="Picture"/>
+                    <pic:cNvPr descr="InformeFinal_files/figure-docx/UsoNivelesSeguridad-1.png" id="0" name="Picture"/>
                     <pic:cNvPicPr>
                       <a:picLocks noChangeArrowheads="1" noChangeAspect="1"/>
                     </pic:cNvPicPr>
                   </pic:nvPicPr>
                   <pic:blipFill>
-                    <a:blip r:embed="rId119"/>
+                    <a:blip r:embed="rId120"/>
+                    <a:stretch>
+                      <a:fillRect/>
+                    </a:stretch>
+                  </pic:blipFill>
+                  <pic:spPr bwMode="auto">
+                    <a:xfrm>
+                      <a:off x="0" y="0"/>
+                      <a:ext cx="5334000" cy="3556000"/>
+                    </a:xfrm>
+                    <a:prstGeom prst="rect">
+                      <a:avLst/>
+                    </a:prstGeom>
+                    <a:noFill/>
+                    <a:ln w="9525">
+                      <a:noFill/>
+                      <a:headEnd/>
+                      <a:tailEnd/>
+                    </a:ln>
+                  </pic:spPr>
+                </pic:pic>
+              </a:graphicData>
+            </a:graphic>
+          </wp:inline>
+        </w:drawing>
+      </w:r>
+    </w:p>
+    <w:p>
+      <w:pPr>
+        <w:pStyle w:val="ImageCaption"/>
+      </w:pPr>
+      <w:bookmarkStart w:id="121" w:name="fig33"/>
+      <w:r>
+        <w:t xml:space="preserve">Figure </w:t>
+      </w:r>
+      <w:fldSimple w:instr="SEQ Figure \* ARABIC ">
+        <w:r>
+          <w:t>33</w:t>
+        </w:r>
+      </w:fldSimple>
+      <w:r>
+        <w:t xml:space="preserve">:</w:t>
+      </w:r>
+      <w:r>
+        <w:t xml:space="preserve"> </w:t>
+      </w:r>
+      <w:bookmarkEnd w:id="121"/>
+      <w:r>
+        <w:t xml:space="preserve">Figura 6.3: Uso de niveles de seguridad del inventarios.</w:t>
+      </w:r>
+    </w:p>
+    <w:p>
+      <w:pPr>
+        <w:pStyle w:val="BodyText"/>
+      </w:pPr>
+      <w:r>
+        <w:t xml:space="preserve">Según los resultados obtenidos el 51.6% de los FREs si manejan niveles de seguridad en los inventarios, es decir que de los 31 FREs existentes solo 16 manejan esta práctica y los 15 restantes no la usan; entre las razones para el no uso de esta estrategia se encuentra que la cantidad de medicamentos que rotan en algunos territorios no es muy alto, por ende, con la experiencia adquirida se sabe en qué momento se debe empezar a realizar el proceso de pedido de medicamentos (como p.ej. Guainía o Guaviare).</w:t>
+      </w:r>
+    </w:p>
+    <w:p>
+      <w:pPr>
+        <w:pStyle w:val="BodyText"/>
+      </w:pPr>
+      <w:r>
+        <w:t xml:space="preserve">En otros casos se ve que el personal del FRE considera que su contacto directo con diario con los medicamentos, les permite verificar el comportamiento y determinar el momento indicado para tomar alguna acción. Se concluye entonces que 16 FREs usan estrategias de manejo óptimos de inventario y los 15 restantes lo hacen de una manera tradicional y dada por la experiencia adquirida con los años que llevan manejando el FRE en su región.</w:t>
+      </w:r>
+    </w:p>
+    <w:bookmarkEnd w:id="122"/>
+    <w:bookmarkEnd w:id="123"/>
+    <w:bookmarkStart w:id="137" w:name="adquisición-de-mme"/>
+    <w:p>
+      <w:pPr>
+        <w:pStyle w:val="Heading2"/>
+      </w:pPr>
+      <w:r>
+        <w:rPr>
+          <w:rStyle w:val="SectionNumber"/>
+        </w:rPr>
+        <w:t xml:space="preserve">6.2</w:t>
+      </w:r>
+      <w:r>
+        <w:tab/>
+      </w:r>
+      <w:r>
+        <w:t xml:space="preserve">Adquisición de MME</w:t>
+      </w:r>
+    </w:p>
+    <w:bookmarkStart w:id="127" w:name="Xc45cd4a64f99073019fbd4f2b6fa0ebe3e64c13"/>
+    <w:p>
+      <w:pPr>
+        <w:pStyle w:val="Heading3"/>
+      </w:pPr>
+      <w:r>
+        <w:rPr>
+          <w:rStyle w:val="SectionNumber"/>
+        </w:rPr>
+        <w:t xml:space="preserve">6.2.1</w:t>
+      </w:r>
+      <w:r>
+        <w:tab/>
+      </w:r>
+      <w:r>
+        <w:t xml:space="preserve">Tiempos de demora en el proceso de adquisición</w:t>
+      </w:r>
+    </w:p>
+    <w:p>
+      <w:pPr>
+        <w:pStyle w:val="FirstParagraph"/>
+      </w:pPr>
+      <w:r>
+        <w:t xml:space="preserve">El tiempo de demora para reabastecimiento (</w:t>
+      </w:r>
+      <m:oMath>
+        <m:r>
+          <m:t>L</m:t>
+        </m:r>
+      </m:oMath>
+      <w:r>
+        <w:t xml:space="preserve">) es el tiempo que pasa desde el momento en el que se decide generar un pedido hasta que está físicamente listo en el almacén para satisfacer la demanda de los clientes</w:t>
+      </w:r>
+      <w:hyperlink w:anchor="ref-Silver2017">
+        <w:r>
+          <w:rPr>
+            <w:rStyle w:val="Hyperlink"/>
+            <w:vertAlign w:val="superscript"/>
+          </w:rPr>
+          <w:t xml:space="preserve">29</w:t>
+        </w:r>
+      </w:hyperlink>
+      <w:r>
+        <w:t xml:space="preserve">. Para un manejo adecuado del inventario, se debe tener en cuenta este tiempo para realizar los pedidos con anticipación de manera que no se produzcan desabastecimientos de forma frecuente.</w:t>
+      </w:r>
+    </w:p>
+    <w:p>
+      <w:pPr>
+        <w:pStyle w:val="BodyText"/>
+      </w:pPr>
+      <w:r>
+        <w:t xml:space="preserve">Los tiempos de demora suelen tener varios componentes, en el diseño de la encuesta se tuvo en cuenta un proceso de adquisición de MME mediante etapas, de forma general se consideraron cinco etapas del proceso:</w:t>
+      </w:r>
+    </w:p>
+    <w:p>
+      <w:pPr>
+        <w:numPr>
+          <w:ilvl w:val="0"/>
+          <w:numId w:val="1020"/>
+        </w:numPr>
+      </w:pPr>
+      <w:r>
+        <w:t xml:space="preserve">Estimación de necesidades</w:t>
+      </w:r>
+    </w:p>
+    <w:p>
+      <w:pPr>
+        <w:numPr>
+          <w:ilvl w:val="0"/>
+          <w:numId w:val="1020"/>
+        </w:numPr>
+      </w:pPr>
+      <w:r>
+        <w:t xml:space="preserve">Precontractual</w:t>
+      </w:r>
+    </w:p>
+    <w:p>
+      <w:pPr>
+        <w:numPr>
+          <w:ilvl w:val="0"/>
+          <w:numId w:val="1020"/>
+        </w:numPr>
+      </w:pPr>
+      <w:r>
+        <w:t xml:space="preserve">Contractual</w:t>
+      </w:r>
+    </w:p>
+    <w:p>
+      <w:pPr>
+        <w:numPr>
+          <w:ilvl w:val="0"/>
+          <w:numId w:val="1020"/>
+        </w:numPr>
+      </w:pPr>
+      <w:r>
+        <w:t xml:space="preserve">Solicitud en la plataforma tecnológica</w:t>
+      </w:r>
+    </w:p>
+    <w:p>
+      <w:pPr>
+        <w:numPr>
+          <w:ilvl w:val="0"/>
+          <w:numId w:val="1020"/>
+        </w:numPr>
+      </w:pPr>
+      <w:r>
+        <w:t xml:space="preserve">Despacho (tiempo de tránsito)</w:t>
+      </w:r>
+    </w:p>
+    <w:p>
+      <w:pPr>
+        <w:pStyle w:val="FirstParagraph"/>
+      </w:pPr>
+      <w:r>
+        <w:t xml:space="preserve">En este caso la plataforma tecnológica es la tienda virtual del Estado Colombia Compra Eficiente. El proceso puede cambiar de acuerdo con las particularidades de cada territorio, y el tiempo de demora para llevar a cabo estos procesos puede ser fijo o aleatorio.</w:t>
+      </w:r>
+    </w:p>
+    <w:p>
+      <w:pPr>
+        <w:pStyle w:val="BodyText"/>
+      </w:pPr>
+      <w:r>
+        <w:t xml:space="preserve">En la Figura</w:t>
+      </w:r>
+      <w:r>
+        <w:t xml:space="preserve"> </w:t>
+      </w:r>
+      <w:r>
+        <w:t xml:space="preserve">6.4</w:t>
+      </w:r>
+      <w:r>
+        <w:t xml:space="preserve"> </w:t>
+      </w:r>
+      <w:r>
+        <w:t xml:space="preserve">se muestran los departamentos en órden de acuerdo al tiempo total para la adquisición de MME. Se tiene que los departamentos de Putumayo (296 días), San Andrés (250 días), Caldas (238 días), Córdoba (181 días) y Boyacá (174 días) son los que más tiempo toman en los procesos de adquisición. Se tiene un promedio entre todos los departamentos de 90.9 días para el cumplimiento del proceso de adquisición.</w:t>
+      </w:r>
+    </w:p>
+    <w:p>
+      <w:pPr>
+        <w:pStyle w:val="BodyText"/>
+      </w:pPr>
+      <w:r>
+        <w:drawing>
+          <wp:inline>
+            <wp:extent cx="5334000" cy="3731947"/>
+            <wp:effectExtent b="0" l="0" r="0" t="0"/>
+            <wp:docPr descr="Figura 6.4: Demoras en el proceso de adquisición por departamento." title="" id="1" name="Picture"/>
+            <a:graphic>
+              <a:graphicData uri="http://schemas.openxmlformats.org/drawingml/2006/picture">
+                <pic:pic>
+                  <pic:nvPicPr>
+                    <pic:cNvPr descr="InformeFinal_files/figure-docx/EtapasProcesoAdquisicion-1.png" id="0" name="Picture"/>
+                    <pic:cNvPicPr>
+                      <a:picLocks noChangeArrowheads="1" noChangeAspect="1"/>
+                    </pic:cNvPicPr>
+                  </pic:nvPicPr>
+                  <pic:blipFill>
+                    <a:blip r:embed="rId124"/>
                     <a:stretch>
                       <a:fillRect/>
                     </a:stretch>
@@ -8779,182 +9197,112 @@
           </wp:inline>
         </w:drawing>
       </w:r>
-    </w:p>
-    <w:p>
-      <w:pPr>
-        <w:pStyle w:val="ImageCaption"/>
-      </w:pPr>
-      <w:bookmarkStart w:id="120" w:name="fig33"/>
-      <w:r>
-        <w:t xml:space="preserve">Figure </w:t>
-      </w:r>
-      <w:fldSimple w:instr="SEQ Figure \* ARABIC ">
-        <w:r>
-          <w:t>33</w:t>
-        </w:r>
-      </w:fldSimple>
-      <w:r>
-        <w:t xml:space="preserve">:</w:t>
-      </w:r>
-      <w:r>
-        <w:t xml:space="preserve"> </w:t>
-      </w:r>
-      <w:bookmarkEnd w:id="120"/>
-      <w:r>
-        <w:t xml:space="preserve">Figura 6.3: Frecuencia de venta de MME a instituciones en el departamento.</w:t>
-      </w:r>
-    </w:p>
-    <w:p>
-      <w:pPr>
-        <w:pStyle w:val="BodyText"/>
-      </w:pPr>
-      <w:r>
-        <w:t xml:space="preserve">En el departamento del Atlántico antes de la pandemia la venta de medicamentos se hacía diariamente, sin embargo, por la contingencia en salud se decidió que solo se despachan medicamentos dos días a la semana. Otro departamento que hace venta diaria de MME es Choco y afirma que las necesidades de MME pueden variar en el departamento gracias al traslado no esperado de pacientes de zonas muy distantes a las capitales de los departamentos de Antioquia y Valle del Cauca.</w:t>
-      </w:r>
-    </w:p>
-    <w:bookmarkEnd w:id="121"/>
-    <w:bookmarkStart w:id="124" w:name="niveles-de-seguridad"/>
-    <w:p>
-      <w:pPr>
-        <w:pStyle w:val="Heading3"/>
-      </w:pPr>
-      <w:r>
-        <w:rPr>
-          <w:rStyle w:val="SectionNumber"/>
-        </w:rPr>
-        <w:t xml:space="preserve">6.1.3</w:t>
-      </w:r>
-      <w:r>
-        <w:tab/>
-      </w:r>
-      <w:r>
-        <w:t xml:space="preserve">Niveles de seguridad</w:t>
-      </w:r>
-    </w:p>
-    <w:p>
-      <w:pPr>
-        <w:pStyle w:val="FirstParagraph"/>
-      </w:pPr>
-      <w:r>
-        <w:t xml:space="preserve">Según la Resolución 1403 de 2007</w:t>
-      </w:r>
-      <w:hyperlink w:anchor="X4e956815ca1199d73a39485c932e7d8485463a0">
+      <w:r>
+        <w:t xml:space="preserve"> </w:t>
+      </w:r>
+      <w:r>
+        <w:t xml:space="preserve">La diferencia en los tiempos para llevar a cabo los procesos de adquisición de MME (mostrados en la Figura</w:t>
+      </w:r>
+      <w:r>
+        <w:t xml:space="preserve"> </w:t>
+      </w:r>
+      <w:r>
+        <w:t xml:space="preserve">6.4</w:t>
+      </w:r>
+      <w:r>
+        <w:t xml:space="preserve">) se puede explicar teniendo en cuenta factores como: (i) cantidad de medicamentos requeridos en cada departamento, (ii) herramientas usadas para el cálculo de la estimación de la necesidad, (iii) eficiencia u organización de los procesos contractuales de cada entidad y (iv) distancia física entre el FNE y la oficina del FRE. Este último factor puede afectar el tiempo de despacho de los MME de forma especial en las zonas más alejadas de la capital del país.</w:t>
+      </w:r>
+    </w:p>
+    <w:p>
+      <w:pPr>
+        <w:pStyle w:val="BodyText"/>
+      </w:pPr>
+      <w:r>
+        <w:t xml:space="preserve">El proceso de estimación de compra de MME es uno de los más cortos (en promedio 3.31 días) y por lo general se hace teniendo en cuenta el consumo histórico en el territorio. El consumo histórico de medicamentos no es el único factor para tener en cuenta, es así como en el departamento de Casanare, el FRE además de revisar sus consumos históricos, consulta a sus inscritos la proyección de consumo de cada inscrito, adicionalmente agrega un 20% a su proyección final para tener un inventario de seguridad que le permita evitar el desabastecimiento.</w:t>
+      </w:r>
+    </w:p>
+    <w:p>
+      <w:pPr>
+        <w:pStyle w:val="BodyText"/>
+      </w:pPr>
+      <w:r>
+        <w:t xml:space="preserve">Por otra parte hay territorios como Guaviare en el que la estimación de compra sólo se hace teniendo en cuenta el consumo histórico y cuidando de no sobrepasar el presupuesto que la gobernación ha asignado para esta tarea. El FRE de Guaviare en comparación con otros territorios es pequeño, evidenciando que las necesidades y capacidades de los FRE son diferentes de acuerdo con el territorio.</w:t>
+      </w:r>
+    </w:p>
+    <w:p>
+      <w:pPr>
+        <w:pStyle w:val="BodyText"/>
+      </w:pPr>
+      <w:r>
+        <w:t xml:space="preserve">Existen casos a exaltar como el FRE de Sucre que, a pesar de tener un tamaño relativamente pequeño a otros en la región, tiene un proceso de estimación de necesidades de MME está altamente estandarizado a través de una herramienta que facilita la toma de decisiones de compra de MME. El FRE afirma que el uso de este manual reduce el tiempo de estimación de compra a una semana, y esto indica que es un proceso eficiente en este departamento.</w:t>
+      </w:r>
+    </w:p>
+    <w:p>
+      <w:pPr>
+        <w:pStyle w:val="BodyText"/>
+      </w:pPr>
+      <w:r>
+        <w:t xml:space="preserve">Como se identifica en la Figura</w:t>
+      </w:r>
+      <w:r>
+        <w:t xml:space="preserve"> </w:t>
+      </w:r>
+      <w:r>
+        <w:t xml:space="preserve">6.5</w:t>
+      </w:r>
+      <w:r>
+        <w:t xml:space="preserve">, la gran mayoría de territorios manifiesta que las actividades que más tiempos requieren son las etapas precontractuales (en promedio 36.4 días) y contractuales (en promedio 46 días), esto debido a los requisitos que establece la contratación pública</w:t>
+      </w:r>
+      <w:hyperlink w:anchor="ref-CongresodelaRepublicadeColombia1993">
         <w:r>
           <w:rPr>
             <w:rStyle w:val="Hyperlink"/>
             <w:vertAlign w:val="superscript"/>
           </w:rPr>
-          <w:t xml:space="preserve">34</w:t>
+          <w:t xml:space="preserve">35</w:t>
         </w:r>
       </w:hyperlink>
       <w:r>
-        <w:t xml:space="preserve">, donde se menciona el control durante el proceso de almacenamiento se encuentra que:</w:t>
-      </w:r>
-    </w:p>
-    <w:p>
-      <w:pPr>
-        <w:pStyle w:val="BlockText"/>
-      </w:pPr>
-      <w:r>
         <w:rPr>
-          <w:iCs/>
-          <w:i/>
+          <w:vertAlign w:val="superscript"/>
         </w:rPr>
-        <w:t xml:space="preserve">“</w:t>
-      </w:r>
-      <w:r>
-        <w:rPr>
-          <w:iCs/>
-          <w:i/>
-        </w:rPr>
-        <w:t xml:space="preserve">El … establecimiento farmacéutico contará con criterios, procedimientos y recursos que permitan calcular las existencias necesarias para un período determinado, fijando los niveles mínimo y máximo de existencias, punto de reposición o punto de pedido y presupuesto necesario para cumplir con la prestación oportuna del servicio. Se podrán utilizar aquellos indicadores que vayan surgiendo y que permitan realizar un exacto control de existencias</w:t>
-      </w:r>
-      <w:r>
-        <w:rPr>
-          <w:iCs/>
-          <w:i/>
-        </w:rPr>
-        <w:t xml:space="preserve">”</w:t>
-      </w:r>
-      <w:r>
-        <w:rPr>
-          <w:iCs/>
-          <w:i/>
-        </w:rPr>
-        <w:t xml:space="preserve">.</w:t>
-      </w:r>
-      <w:hyperlink w:anchor="X4e956815ca1199d73a39485c932e7d8485463a0">
+        <w:t xml:space="preserve">,</w:t>
+      </w:r>
+      <w:hyperlink w:anchor="ref-CongresodelaRepublicadeColombia2007">
         <w:r>
           <w:rPr>
             <w:rStyle w:val="Hyperlink"/>
             <w:vertAlign w:val="superscript"/>
           </w:rPr>
-          <w:t xml:space="preserve">34</w:t>
+          <w:t xml:space="preserve">36</w:t>
         </w:r>
       </w:hyperlink>
-    </w:p>
-    <w:p>
-      <w:pPr>
-        <w:pStyle w:val="FirstParagraph"/>
-      </w:pPr>
-      <w:r>
-        <w:t xml:space="preserve">Con esto cabe aclarar que el control de existencias depende del criterio de cada organización, según como estas manejen sus productos. Se evalúo el uso de niveles de seguridad del inventario en los FRE. Un</w:t>
-      </w:r>
-      <w:r>
-        <w:t xml:space="preserve"> </w:t>
-      </w:r>
-      <w:r>
-        <w:rPr>
-          <w:bCs/>
-          <w:b/>
-        </w:rPr>
-        <w:t xml:space="preserve">inventario de seguridad</w:t>
-      </w:r>
-      <w:r>
-        <w:t xml:space="preserve"> </w:t>
-      </w:r>
-      <w:r>
-        <w:t xml:space="preserve">es una cantidad (nivel) almacenada adicional de producto que protege frente a incertidumbres en la demanda (</w:t>
-      </w:r>
-      <m:oMath>
-        <m:r>
-          <m:t>D</m:t>
-        </m:r>
-      </m:oMath>
-      <w:r>
-        <w:t xml:space="preserve">), tiempo de espera (</w:t>
-      </w:r>
-      <m:oMath>
-        <m:r>
-          <m:t>L</m:t>
-        </m:r>
-      </m:oMath>
-      <w:r>
-        <w:t xml:space="preserve">) o cambios en el suministro</w:t>
-      </w:r>
-      <w:hyperlink w:anchor="ref-Krajewski2016">
+      <w:r>
+        <w:t xml:space="preserve">. Para que una institución estatal pueda realizar una compra debe tener en cuenta la modalidad de contratación y los documentos exigidos en la misma, p.ej. los estudios previos en los que la entidad debe tener claridad sobre las especificaciones técnicas mínimas del servicio o bien a adquirir</w:t>
+      </w:r>
+      <w:hyperlink w:anchor="ref-CongresodelaRepublicadeColombia1993">
         <w:r>
           <w:rPr>
             <w:rStyle w:val="Hyperlink"/>
             <w:vertAlign w:val="superscript"/>
           </w:rPr>
-          <w:t xml:space="preserve">33</w:t>
+          <w:t xml:space="preserve">35</w:t>
         </w:r>
       </w:hyperlink>
       <w:r>
-        <w:t xml:space="preserve">. Los inventarios de seguridad se construyen basados en medidas de nivel de servicio que se encuentran relacionadas ya sea con costos de desabastecimiento o la probabilidad de desabastecerse</w:t>
-      </w:r>
-      <w:hyperlink w:anchor="ref-Silver2017">
-        <w:r>
-          <w:rPr>
-            <w:rStyle w:val="Hyperlink"/>
-            <w:vertAlign w:val="superscript"/>
-          </w:rPr>
-          <w:t xml:space="preserve">29</w:t>
-        </w:r>
-      </w:hyperlink>
-      <w:r>
-        <w:t xml:space="preserve">.</w:t>
+        <w:t xml:space="preserve">. Por último, en la Figura</w:t>
+      </w:r>
+      <w:r>
+        <w:t xml:space="preserve"> </w:t>
+      </w:r>
+      <w:r>
+        <w:t xml:space="preserve">6.5</w:t>
+      </w:r>
+      <w:r>
+        <w:t xml:space="preserve"> </w:t>
+      </w:r>
+      <w:r>
+        <w:t xml:space="preserve">se muestra la mediana y el rango intercuartílico de los tiempos de cada etapa del proceso.</w:t>
       </w:r>
     </w:p>
     <w:p>
@@ -8966,18 +9314,18 @@
           <wp:inline>
             <wp:extent cx="5334000" cy="3556000"/>
             <wp:effectExtent b="0" l="0" r="0" t="0"/>
-            <wp:docPr descr="Figura 6.4: Uso de niveles de seguridad del inventarios." title="" id="1" name="Picture"/>
+            <wp:docPr descr="Figura 6.5: Histogramas de tiempos en el proceso de adquisición por departamento. Línea negra segmentada mediana, líneas grises segmentadas primer y tercer cuartil." title="" id="1" name="Picture"/>
             <a:graphic>
               <a:graphicData uri="http://schemas.openxmlformats.org/drawingml/2006/picture">
                 <pic:pic>
                   <pic:nvPicPr>
-                    <pic:cNvPr descr="InformeFinal_files/figure-docx/UsoNivelesSeguridad-1.png" id="0" name="Picture"/>
+                    <pic:cNvPr descr="InformeFinal_files/figure-docx/EtapasProcesoAdquisicionDetalle-1.png" id="0" name="Picture"/>
                     <pic:cNvPicPr>
                       <a:picLocks noChangeArrowheads="1" noChangeAspect="1"/>
                     </pic:cNvPicPr>
                   </pic:nvPicPr>
                   <pic:blipFill>
-                    <a:blip r:embed="rId122"/>
+                    <a:blip r:embed="rId125"/>
                     <a:stretch>
                       <a:fillRect/>
                     </a:stretch>
@@ -9008,7 +9356,7 @@
       <w:pPr>
         <w:pStyle w:val="ImageCaption"/>
       </w:pPr>
-      <w:bookmarkStart w:id="123" w:name="fig34"/>
+      <w:bookmarkStart w:id="126" w:name="fig34"/>
       <w:r>
         <w:t xml:space="preserve">Figure </w:t>
       </w:r>
@@ -9023,48 +9371,343 @@
       <w:r>
         <w:t xml:space="preserve"> </w:t>
       </w:r>
-      <w:bookmarkEnd w:id="123"/>
-      <w:r>
-        <w:t xml:space="preserve">Figura 6.4: Uso de niveles de seguridad del inventarios.</w:t>
-      </w:r>
-    </w:p>
-    <w:p>
-      <w:pPr>
-        <w:pStyle w:val="BodyText"/>
-      </w:pPr>
-      <w:r>
-        <w:t xml:space="preserve">Según los resultados obtenidos el 51.6% de los FREs si manejan niveles de seguridad en los inventarios, es decir que de los 31 FREs existentes solo 16 manejan esta práctica y los 15 restantes no la usan; entre las razones para el no uso de esta estrategia se encuentra que la cantidad de medicamentos que rotan en algunos territorios no es muy alto, por ende, con la experiencia adquirida se sabe en qué momento se debe empezar a realizar el proceso de pedido de medicamentos (como p.ej. Guainía o Guaviare).</w:t>
-      </w:r>
-    </w:p>
-    <w:p>
-      <w:pPr>
-        <w:pStyle w:val="BodyText"/>
-      </w:pPr>
-      <w:r>
-        <w:t xml:space="preserve">En otros casos se ve que el personal del FRE considera que su contacto directo con diario con los medicamentos, les permite verificar el comportamiento y determinar el momento indicado para tomar alguna acción. Se concluye entonces que 16 FREs usan estrategias de manejo óptimos de inventario y los 15 restantes lo hacen de una manera tradicional y dada por la experiencia adquirida con los años que llevan manejando el FRE en su región.</w:t>
-      </w:r>
-    </w:p>
-    <w:bookmarkEnd w:id="124"/>
-    <w:bookmarkEnd w:id="125"/>
-    <w:bookmarkStart w:id="139" w:name="adquisición-de-mme"/>
-    <w:p>
-      <w:pPr>
-        <w:pStyle w:val="Heading2"/>
+      <w:bookmarkEnd w:id="126"/>
+      <w:r>
+        <w:t xml:space="preserve">Figura 6.5: Histogramas de tiempos en el proceso de adquisición por departamento. Línea negra segmentada mediana, líneas grises segmentadas primer y tercer cuartil.</w:t>
+      </w:r>
+    </w:p>
+    <w:p>
+      <w:pPr>
+        <w:pStyle w:val="BodyText"/>
+      </w:pPr>
+      <w:r>
+        <w:t xml:space="preserve">Por lo general, la documentación pertinente de la fase precontractual es revisada y corregida en varias ocasiones por diferentes áreas en una misma entidad, lo que conlleva a largos tiempos de espera en la fase precontractual. Estas demoras se dan especialmente cuando el área encargada de aprobar la documentación o de llevar a cabo el proceso contractual no pertenece a la secretaría de salud, como es el caso de Atlántico, pues los funcionarios de otras áreas de las gobernaciones no están inmersos en el contexto de las necesidades de salud pública y específicamente en la importancia que tiene el abastecimiento de MME para la población, por lo que muchas veces el proceso de adquisición de medicamentos queda a merced de la voluntad de otras áreas, propiciando incluso el desabastecimiento en los departamentos.</w:t>
+      </w:r>
+    </w:p>
+    <w:p>
+      <w:pPr>
+        <w:pStyle w:val="BodyText"/>
+      </w:pPr>
+      <w:r>
+        <w:t xml:space="preserve">La etapa de solicitud en la plataforma tecnológica toma en promedio 6 días (mediana de 4 días). Los departamentos que reportan las mayores demoras en esta etapa son Atlántico (30 días) y Valle del Cauca (21 días), estos departamentos describieron problemas durante el proceso de compra mediante la plataforma. El resto de departamentos presentaban tiempos menores a 7 días para esta etapa.</w:t>
+      </w:r>
+    </w:p>
+    <w:p>
+      <w:pPr>
+        <w:pStyle w:val="BodyText"/>
+      </w:pPr>
+      <w:r>
+        <w:t xml:space="preserve">La etapa de despacho tomó en promedio 10.4 días (mediana de 7 días). Los departamentos de Valle del Cauca (60 días), Quindío (52 días), y San Andrés (30 días) presentaron la mayor demora en esta etapa, estos tiempos reportados no parecen tener una relación cercana con la distancia física entre la oficina del FRE y el centro de despacho desde el FNE.</w:t>
+      </w:r>
+    </w:p>
+    <w:p>
+      <w:pPr>
+        <w:pStyle w:val="BodyText"/>
+      </w:pPr>
+      <w:r>
+        <w:t xml:space="preserve">Los procesos relacionados a medicamentos esenciales como los son muchos MME no deben tener barreras que aumenten el riesgo de desabastecimientos</w:t>
+      </w:r>
+      <w:hyperlink w:anchor="ref-OMS2021">
+        <w:r>
+          <w:rPr>
+            <w:rStyle w:val="Hyperlink"/>
+            <w:vertAlign w:val="superscript"/>
+          </w:rPr>
+          <w:t xml:space="preserve">37</w:t>
+        </w:r>
+      </w:hyperlink>
+      <w:r>
+        <w:t xml:space="preserve">, estas barreras pueden estar relacionadas con los tiempos de demora. De acuerdo con lo evaluado se tiene que las etapas precontractuales y contractuales son las que más toman tiempo.</w:t>
+      </w:r>
+    </w:p>
+    <w:p>
+      <w:pPr>
+        <w:pStyle w:val="BodyText"/>
+      </w:pPr>
+      <w:r>
+        <w:t xml:space="preserve">Los FRE deben propender por sensibilizar más a sus gobernaciones para que los procesos se realicen en tiempos más prudentes. Es deber de todos los actores relacionados a los procesos de medicamentos garantizar el acceso a los mismos por parte de la población, acorde a las políticas implementadas por el gobierno nacional</w:t>
+      </w:r>
+      <w:hyperlink w:anchor="ref-PDSPMinSalud2019">
+        <w:r>
+          <w:rPr>
+            <w:rStyle w:val="Hyperlink"/>
+            <w:vertAlign w:val="superscript"/>
+          </w:rPr>
+          <w:t xml:space="preserve">38</w:t>
+        </w:r>
+      </w:hyperlink>
+      <w:r>
+        <w:t xml:space="preserve">.</w:t>
+      </w:r>
+    </w:p>
+    <w:bookmarkEnd w:id="127"/>
+    <w:bookmarkStart w:id="130" w:name="plataforma-de-compra-estatal"/>
+    <w:p>
+      <w:pPr>
+        <w:pStyle w:val="Heading3"/>
       </w:pPr>
       <w:r>
         <w:rPr>
           <w:rStyle w:val="SectionNumber"/>
         </w:rPr>
-        <w:t xml:space="preserve">6.2</w:t>
+        <w:t xml:space="preserve">6.2.2</w:t>
       </w:r>
       <w:r>
         <w:tab/>
       </w:r>
       <w:r>
-        <w:t xml:space="preserve">Adquisición de MME</w:t>
-      </w:r>
-    </w:p>
-    <w:bookmarkStart w:id="129" w:name="Xc45cd4a64f99073019fbd4f2b6fa0ebe3e64c13"/>
+        <w:t xml:space="preserve">Plataforma de compra estatal</w:t>
+      </w:r>
+    </w:p>
+    <w:p>
+      <w:pPr>
+        <w:pStyle w:val="FirstParagraph"/>
+      </w:pPr>
+      <w:r>
+        <w:t xml:space="preserve">La plataforma Colombia Compra es el ente rector en materia de contratación pública y desde 2013 se puso en marcha la tienda virtual del Estado colombiano como herramienta en línea del sistema de compra pública. Esta plataforma permite hacer compras a través de acuerdos marco, instrumentos de agregación de demanda y catálogo de bienes de las grandes superficies. En concordancia con lo anterior, Colombia Compra Eficiente dispuso un documento en su plataforma denominado</w:t>
+      </w:r>
+      <w:r>
+        <w:t xml:space="preserve"> </w:t>
+      </w:r>
+      <w:r>
+        <w:rPr>
+          <w:iCs/>
+          <w:i/>
+        </w:rPr>
+        <w:t xml:space="preserve">“</w:t>
+      </w:r>
+      <w:r>
+        <w:rPr>
+          <w:iCs/>
+          <w:i/>
+        </w:rPr>
+        <w:t xml:space="preserve">Estudios y Documentos Previos de la contratación con el Fondo Nacional de Estupefacientes para la adquisición de Medicamentos de Control Especial de Monopolio del Estado</w:t>
+      </w:r>
+      <w:r>
+        <w:rPr>
+          <w:iCs/>
+          <w:i/>
+        </w:rPr>
+        <w:t xml:space="preserve">”</w:t>
+      </w:r>
+      <w:r>
+        <w:t xml:space="preserve"> </w:t>
+      </w:r>
+      <w:r>
+        <w:t xml:space="preserve">donde afirma que se promueve un Instrumento de Agregación de Demanda de Precios para la adquisición de MME mediante contratación directa con el FNE, con el objetivo de aumentar la eficiencia en los procesos de cada FRE y aprovechar las economías a escala. Pese a su implementación y sus objetivos algunos FRE no perciben su uso como una ventaja.</w:t>
+      </w:r>
+    </w:p>
+    <w:p>
+      <w:pPr>
+        <w:pStyle w:val="BodyText"/>
+      </w:pPr>
+      <w:r>
+        <w:t xml:space="preserve">De esta manera los FRE adquieren los MME a través de esta herramienta, por tal motivo se indagó sobre el uso de la plataforma y la opinión que tenían los FRE sobre la misma. Se encuentra que en términos generales (ver la Figura</w:t>
+      </w:r>
+      <w:r>
+        <w:t xml:space="preserve"> </w:t>
+      </w:r>
+      <w:r>
+        <w:t xml:space="preserve">6.5</w:t>
+      </w:r>
+      <w:r>
+        <w:t xml:space="preserve">), que los FRE consideran que el tiempo invertido en el uso y trámite que se realiza a través de la plataforma, no es tan dispendioso como las etapas precontractuales y contractuales del proceso.</w:t>
+      </w:r>
+    </w:p>
+    <w:p>
+      <w:pPr>
+        <w:pStyle w:val="BodyText"/>
+      </w:pPr>
+      <w:r>
+        <w:t xml:space="preserve">La mayoría de los departamentos hace uso de esta plataforma, encontrándose diferentes percepciones sobre ella. Por ejemplo, el FRE del Cauca indica alta satisfacción con el uso de la plataforma al considerar que es muy organizada, por otra parte el FRE del Valle del Cauca que indica inconformidad en el uso porque consideran que el mismo implica un extenso proceso precontractual y esto puede ser ineficiente y poco intuitivo. El FRE Meta afirma que en la plataforma existen factores que tardan en actualizarse como por ejemplo firmas de la secretaría de salud o incongruencias en el despacho de medicamentos comprados, y el FRE de Santander menciona que los precios en la plataforma suelen encontrarse desactualizados respecto a los del FNE.</w:t>
+      </w:r>
+    </w:p>
+    <w:p>
+      <w:pPr>
+        <w:pStyle w:val="BodyText"/>
+      </w:pPr>
+      <w:r>
+        <w:t xml:space="preserve">Si bien el uso del Instrumento de Agregación de Demanda de precios dispuesto por Colombia Compra Eficiente para la adquisición de MME por parte de los FRE es de obligatoriedad, según la Circular Externa 005 de 2019 emitida por el FNE</w:t>
+      </w:r>
+      <w:hyperlink w:anchor="ref-FNE005-2019">
+        <w:r>
+          <w:rPr>
+            <w:rStyle w:val="Hyperlink"/>
+            <w:vertAlign w:val="superscript"/>
+          </w:rPr>
+          <w:t xml:space="preserve">39</w:t>
+        </w:r>
+      </w:hyperlink>
+      <w:r>
+        <w:t xml:space="preserve">, no todos llevan a cabo este proceso. Un caso podría ser el FRE Guainía que no ha utilizado la plataforma por falta de conocimiento sobre la misma y tiempo para capacitar a su personal respecto a ello, o el FRE Meta que expresa varias inconformidades sobre el uso de esta.</w:t>
+      </w:r>
+    </w:p>
+    <w:p>
+      <w:pPr>
+        <w:pStyle w:val="BodyText"/>
+      </w:pPr>
+      <w:r>
+        <w:t xml:space="preserve">De otra parte, es necesario mencionar que, si bien casi todos los departamentos hacen uso de la plataforma, este proceso no siempre está a cargo del FRE, como en el caso del departamento del Atlántico, donde el proceso se lleva a través de Secretaría General y por ello su percepción sobre la misma es</w:t>
+      </w:r>
+      <w:r>
+        <w:t xml:space="preserve"> </w:t>
+      </w:r>
+      <w:r>
+        <w:rPr>
+          <w:iCs/>
+          <w:i/>
+        </w:rPr>
+        <w:t xml:space="preserve">“</w:t>
+      </w:r>
+      <w:r>
+        <w:rPr>
+          <w:iCs/>
+          <w:i/>
+        </w:rPr>
+        <w:t xml:space="preserve">ni conforme ni inconforme</w:t>
+      </w:r>
+      <w:r>
+        <w:rPr>
+          <w:iCs/>
+          <w:i/>
+        </w:rPr>
+        <w:t xml:space="preserve">”</w:t>
+      </w:r>
+      <w:r>
+        <w:t xml:space="preserve">. Es así como en la Figura</w:t>
+      </w:r>
+      <w:r>
+        <w:t xml:space="preserve"> </w:t>
+      </w:r>
+      <w:r>
+        <w:t xml:space="preserve">6.6</w:t>
+      </w:r>
+      <w:r>
+        <w:t xml:space="preserve"> </w:t>
+      </w:r>
+      <w:r>
+        <w:t xml:space="preserve">se identifica como la segunda respuesta más frecuente</w:t>
+      </w:r>
+      <w:r>
+        <w:t xml:space="preserve"> </w:t>
+      </w:r>
+      <w:r>
+        <w:rPr>
+          <w:iCs/>
+          <w:i/>
+        </w:rPr>
+        <w:t xml:space="preserve">“</w:t>
+      </w:r>
+      <w:r>
+        <w:rPr>
+          <w:iCs/>
+          <w:i/>
+        </w:rPr>
+        <w:t xml:space="preserve">Ni conforme ni inconforme</w:t>
+      </w:r>
+      <w:r>
+        <w:rPr>
+          <w:iCs/>
+          <w:i/>
+        </w:rPr>
+        <w:t xml:space="preserve">”</w:t>
+      </w:r>
+      <w:r>
+        <w:t xml:space="preserve"> </w:t>
+      </w:r>
+      <w:r>
+        <w:t xml:space="preserve">con el uso de esta plataforma. De otra parte, el FRE Putumayo comenta que el uso de la plataforma depende en gran medida de otras áreas de la gobernación, evidenciando varias dificultades en su uso y aumentando el tiempo en los procesos de contratación.</w:t>
+      </w:r>
+    </w:p>
+    <w:p>
+      <w:pPr>
+        <w:pStyle w:val="CaptionedFigure"/>
+      </w:pPr>
+      <w:r>
+        <w:drawing>
+          <wp:inline>
+            <wp:extent cx="5334000" cy="2555875"/>
+            <wp:effectExtent b="0" l="0" r="0" t="0"/>
+            <wp:docPr descr="Figura 6.6: Opinión sobre la plataforma Colombia Compra Eficiente." title="" id="1" name="Picture"/>
+            <a:graphic>
+              <a:graphicData uri="http://schemas.openxmlformats.org/drawingml/2006/picture">
+                <pic:pic>
+                  <pic:nvPicPr>
+                    <pic:cNvPr descr="InformeFinal_files/figure-docx/ColombiaCompra-1.png" id="0" name="Picture"/>
+                    <pic:cNvPicPr>
+                      <a:picLocks noChangeArrowheads="1" noChangeAspect="1"/>
+                    </pic:cNvPicPr>
+                  </pic:nvPicPr>
+                  <pic:blipFill>
+                    <a:blip r:embed="rId128"/>
+                    <a:stretch>
+                      <a:fillRect/>
+                    </a:stretch>
+                  </pic:blipFill>
+                  <pic:spPr bwMode="auto">
+                    <a:xfrm>
+                      <a:off x="0" y="0"/>
+                      <a:ext cx="5334000" cy="2555875"/>
+                    </a:xfrm>
+                    <a:prstGeom prst="rect">
+                      <a:avLst/>
+                    </a:prstGeom>
+                    <a:noFill/>
+                    <a:ln w="9525">
+                      <a:noFill/>
+                      <a:headEnd/>
+                      <a:tailEnd/>
+                    </a:ln>
+                  </pic:spPr>
+                </pic:pic>
+              </a:graphicData>
+            </a:graphic>
+          </wp:inline>
+        </w:drawing>
+      </w:r>
+    </w:p>
+    <w:p>
+      <w:pPr>
+        <w:pStyle w:val="ImageCaption"/>
+      </w:pPr>
+      <w:bookmarkStart w:id="129" w:name="fig35"/>
+      <w:r>
+        <w:t xml:space="preserve">Figure </w:t>
+      </w:r>
+      <w:fldSimple w:instr="SEQ Figure \* ARABIC ">
+        <w:r>
+          <w:t>35</w:t>
+        </w:r>
+      </w:fldSimple>
+      <w:r>
+        <w:t xml:space="preserve">:</w:t>
+      </w:r>
+      <w:r>
+        <w:t xml:space="preserve"> </w:t>
+      </w:r>
+      <w:bookmarkEnd w:id="129"/>
+      <w:r>
+        <w:t xml:space="preserve">Figura 6.6: Opinión sobre la plataforma Colombia Compra Eficiente.</w:t>
+      </w:r>
+    </w:p>
+    <w:p>
+      <w:pPr>
+        <w:pStyle w:val="BodyText"/>
+      </w:pPr>
+      <w:r>
+        <w:t xml:space="preserve">En algunos casos, los FRE manifestaron la necesidad de recibir capacitación sobre el uso de esta herramienta, pues el desconocimiento sobre la misma por parte del personal puede ocasionar demoras en el proceso de compra de MME. Por ejemplo, como ocurre en el caso del FRE Sucre que si bien tienen un método eficiente para realizar la estimación de compra, se ve retrasado en la etapa que implica el uso de esta plataforma.</w:t>
+      </w:r>
+    </w:p>
+    <w:p>
+      <w:pPr>
+        <w:pStyle w:val="BodyText"/>
+      </w:pPr>
+      <w:r>
+        <w:t xml:space="preserve">Si bien la plataforma Colombia Compra Eficiente buscan hacer más eficiente el proceso de adquisición de bienes y servicios para entidades estatales se observa que en algunos territorios no hay adherencia al uso de la plataforma por desconocimiento de esta. Se recomienda que los FRE fortalezcan el conocimiento de uso de la plataforma.</w:t>
+      </w:r>
+    </w:p>
+    <w:bookmarkEnd w:id="130"/>
+    <w:bookmarkStart w:id="133" w:name="recepción-de-medicamentos"/>
     <w:p>
       <w:pPr>
         <w:pStyle w:val="Heading3"/>
@@ -9073,13 +9716,13 @@
         <w:rPr>
           <w:rStyle w:val="SectionNumber"/>
         </w:rPr>
-        <w:t xml:space="preserve">6.2.1</w:t>
+        <w:t xml:space="preserve">6.2.3</w:t>
       </w:r>
       <w:r>
         <w:tab/>
       </w:r>
       <w:r>
-        <w:t xml:space="preserve">Tiempos de demora en el proceso de adquisición</w:t>
+        <w:t xml:space="preserve">Recepción de medicamentos</w:t>
       </w:r>
     </w:p>
     <w:p>
@@ -9087,15 +9730,435 @@
         <w:pStyle w:val="FirstParagraph"/>
       </w:pPr>
       <w:r>
-        <w:t xml:space="preserve">El tiempo de demora para reabastecimiento (</w:t>
-      </w:r>
-      <m:oMath>
-        <m:r>
-          <m:t>L</m:t>
-        </m:r>
-      </m:oMath>
-      <w:r>
-        <w:t xml:space="preserve">) es el tiempo que pasa desde el momento en el que se decide generar un pedido hasta que está físicamente listo en el almacén para satisfacer la demanda de los clientes</w:t>
+        <w:t xml:space="preserve">A nivel nacional se cuenta con el</w:t>
+      </w:r>
+      <w:r>
+        <w:t xml:space="preserve"> </w:t>
+      </w:r>
+      <w:r>
+        <w:rPr>
+          <w:iCs/>
+          <w:i/>
+        </w:rPr>
+        <w:t xml:space="preserve">“</w:t>
+      </w:r>
+      <w:r>
+        <w:rPr>
+          <w:iCs/>
+          <w:i/>
+        </w:rPr>
+        <w:t xml:space="preserve">Manual de condiciones esenciales y procedimientos del Servicio Farmacéutico</w:t>
+      </w:r>
+      <w:r>
+        <w:rPr>
+          <w:iCs/>
+          <w:i/>
+        </w:rPr>
+        <w:t xml:space="preserve">”</w:t>
+      </w:r>
+      <w:r>
+        <w:t xml:space="preserve"> </w:t>
+      </w:r>
+      <w:r>
+        <w:t xml:space="preserve">que está determinado por la Resolución 1403 del 2007</w:t>
+      </w:r>
+      <w:hyperlink w:anchor="X4e956815ca1199d73a39485c932e7d8485463a0">
+        <w:r>
+          <w:rPr>
+            <w:rStyle w:val="Hyperlink"/>
+            <w:vertAlign w:val="superscript"/>
+          </w:rPr>
+          <w:t xml:space="preserve">34</w:t>
+        </w:r>
+      </w:hyperlink>
+      <w:r>
+        <w:t xml:space="preserve"> </w:t>
+      </w:r>
+      <w:r>
+        <w:t xml:space="preserve">emitida por el INVIMA, que en el título</w:t>
+      </w:r>
+      <w:r>
+        <w:t xml:space="preserve"> </w:t>
+      </w:r>
+      <w:r>
+        <w:t xml:space="preserve">“</w:t>
+      </w:r>
+      <w:r>
+        <w:t xml:space="preserve">Recepción y Almacenamiento de Medicamentos y Dispositivos Médicos</w:t>
+      </w:r>
+      <w:r>
+        <w:t xml:space="preserve">”</w:t>
+      </w:r>
+      <w:r>
+        <w:t xml:space="preserve">, establece que la persona encargada de recibir los medicamentos en la institución debe realizar el siguiente procedimiento:</w:t>
+      </w:r>
+    </w:p>
+    <w:p>
+      <w:pPr>
+        <w:numPr>
+          <w:ilvl w:val="0"/>
+          <w:numId w:val="1021"/>
+        </w:numPr>
+      </w:pPr>
+      <w:r>
+        <w:t xml:space="preserve">estudiar la documentación propia de la institución que realiza la recepción, con el fin de establecer los productos a recibir y qué condiciones requieren los mismos para su recepción.</w:t>
+      </w:r>
+    </w:p>
+    <w:p>
+      <w:pPr>
+        <w:numPr>
+          <w:ilvl w:val="0"/>
+          <w:numId w:val="1021"/>
+        </w:numPr>
+      </w:pPr>
+      <w:r>
+        <w:t xml:space="preserve">verificar la documentación de quien hace la entrega, p.ej. guía de entrega. Las cantidades solicitadas deben corresponder con las aprobadas tras el pedido.</w:t>
+      </w:r>
+    </w:p>
+    <w:p>
+      <w:pPr>
+        <w:numPr>
+          <w:ilvl w:val="0"/>
+          <w:numId w:val="1021"/>
+        </w:numPr>
+      </w:pPr>
+      <w:r>
+        <w:t xml:space="preserve">realizar una inspección de los medicamentos para verificar las (i) unidades, (ii) número de lote, (iii) fechas de vencimiento, (iv) registro sanitario, (v) laboratorio fabricante, (vi) condiciones de almacenamiento durante el transporte, (vii) manipulación, (viii) embalaje, (ix) material de empaque / envase y (x) condiciones administrativas y técnicas establecidas en la negociación.</w:t>
+      </w:r>
+    </w:p>
+    <w:p>
+      <w:pPr>
+        <w:pStyle w:val="FirstParagraph"/>
+      </w:pPr>
+      <w:r>
+        <w:t xml:space="preserve">Después de la inspección, se realiza un muestreo para determinar si los productos recibidos cumplen con especificaciones de calidad. Existen planes de muestreo de aceptación por atributos en el que se suele utilizar la Tabla Militar Estándar MIL-STD-105E</w:t>
+      </w:r>
+      <w:hyperlink w:anchor="X151870ab54b01afcd5b4b1f9212b983bdc4c06e">
+        <w:r>
+          <w:rPr>
+            <w:rStyle w:val="Hyperlink"/>
+            <w:vertAlign w:val="superscript"/>
+          </w:rPr>
+          <w:t xml:space="preserve">40</w:t>
+        </w:r>
+      </w:hyperlink>
+      <w:r>
+        <w:rPr>
+          <w:vertAlign w:val="superscript"/>
+        </w:rPr>
+        <w:t xml:space="preserve">,</w:t>
+      </w:r>
+      <w:hyperlink w:anchor="ref-GutierrezPulido2008">
+        <w:r>
+          <w:rPr>
+            <w:rStyle w:val="Hyperlink"/>
+            <w:vertAlign w:val="superscript"/>
+          </w:rPr>
+          <w:t xml:space="preserve">41</w:t>
+        </w:r>
+      </w:hyperlink>
+      <w:r>
+        <w:t xml:space="preserve">, con el fin de seleccionar el tamaño de una muestra aleatoria de acuerdo al tamaño total del pedido, nivel de inspección requerido y otros factores. En casos con un tamaño total de lote pequeño y altos niveles de inspección se suele realiza una inspección completa de los productos recibidos.</w:t>
+      </w:r>
+    </w:p>
+    <w:p>
+      <w:pPr>
+        <w:pStyle w:val="BodyText"/>
+      </w:pPr>
+      <w:r>
+        <w:t xml:space="preserve">Al terminar la inspección se pasa a documentar la recepción y se procede a realizar un</w:t>
+      </w:r>
+      <w:r>
+        <w:t xml:space="preserve"> </w:t>
+      </w:r>
+      <w:r>
+        <w:t xml:space="preserve">“</w:t>
+      </w:r>
+      <w:r>
+        <w:t xml:space="preserve">acta de recepción</w:t>
+      </w:r>
+      <w:r>
+        <w:t xml:space="preserve">”</w:t>
+      </w:r>
+      <w:r>
+        <w:t xml:space="preserve"> </w:t>
+      </w:r>
+      <w:r>
+        <w:t xml:space="preserve">donde se detalla la información del procedimiento como:</w:t>
+      </w:r>
+    </w:p>
+    <w:p>
+      <w:pPr>
+        <w:numPr>
+          <w:ilvl w:val="0"/>
+          <w:numId w:val="1022"/>
+        </w:numPr>
+      </w:pPr>
+      <w:r>
+        <w:t xml:space="preserve">fecha y hora de entrega</w:t>
+      </w:r>
+    </w:p>
+    <w:p>
+      <w:pPr>
+        <w:numPr>
+          <w:ilvl w:val="0"/>
+          <w:numId w:val="1022"/>
+        </w:numPr>
+      </w:pPr>
+      <w:r>
+        <w:t xml:space="preserve">cantidad de unidades</w:t>
+      </w:r>
+    </w:p>
+    <w:p>
+      <w:pPr>
+        <w:numPr>
+          <w:ilvl w:val="0"/>
+          <w:numId w:val="1022"/>
+        </w:numPr>
+      </w:pPr>
+      <w:r>
+        <w:t xml:space="preserve">número de lote</w:t>
+      </w:r>
+    </w:p>
+    <w:p>
+      <w:pPr>
+        <w:numPr>
+          <w:ilvl w:val="0"/>
+          <w:numId w:val="1022"/>
+        </w:numPr>
+      </w:pPr>
+      <w:r>
+        <w:t xml:space="preserve">registro sanitario</w:t>
+      </w:r>
+    </w:p>
+    <w:p>
+      <w:pPr>
+        <w:numPr>
+          <w:ilvl w:val="0"/>
+          <w:numId w:val="1022"/>
+        </w:numPr>
+      </w:pPr>
+      <w:r>
+        <w:t xml:space="preserve">fechas de vencimiento</w:t>
+      </w:r>
+    </w:p>
+    <w:p>
+      <w:pPr>
+        <w:numPr>
+          <w:ilvl w:val="0"/>
+          <w:numId w:val="1022"/>
+        </w:numPr>
+      </w:pPr>
+      <w:r>
+        <w:t xml:space="preserve">condiciones de trasporte, manipulación y embalaje</w:t>
+      </w:r>
+    </w:p>
+    <w:p>
+      <w:pPr>
+        <w:numPr>
+          <w:ilvl w:val="0"/>
+          <w:numId w:val="1022"/>
+        </w:numPr>
+      </w:pPr>
+      <w:r>
+        <w:t xml:space="preserve">material de empaque y envase</w:t>
+      </w:r>
+    </w:p>
+    <w:p>
+      <w:pPr>
+        <w:numPr>
+          <w:ilvl w:val="0"/>
+          <w:numId w:val="1022"/>
+        </w:numPr>
+      </w:pPr>
+      <w:r>
+        <w:t xml:space="preserve">condiciones administrativas y técnicas establecidas en la negociación así como la trazabilidad</w:t>
+      </w:r>
+    </w:p>
+    <w:p>
+      <w:pPr>
+        <w:pStyle w:val="FirstParagraph"/>
+      </w:pPr>
+      <w:r>
+        <w:t xml:space="preserve">El acta es firmada por las persona que reciben y entregan para ser archivada. Como parte final se ingresan como parte del inventario a todos los productos pedidos que cumplan con las especificaciones de calidad.</w:t>
+      </w:r>
+    </w:p>
+    <w:p>
+      <w:pPr>
+        <w:pStyle w:val="BodyText"/>
+      </w:pPr>
+      <w:r>
+        <w:t xml:space="preserve">En el caso de los distintos FRE a nivel nacional (ver Figura</w:t>
+      </w:r>
+      <w:r>
+        <w:t xml:space="preserve"> </w:t>
+      </w:r>
+      <w:r>
+        <w:t xml:space="preserve">6.7</w:t>
+      </w:r>
+      <w:r>
+        <w:t xml:space="preserve">), se observa que el FRE Antioquia es el que más días invierte en realizar el proceso de recepción, esto se debe a que sus pedidos son de gran tamaño para cubrir la demanda, lo que conlleva a que deba dispensarse 5 días en todo el proceso de recepción técnica, desde el momento de recepción del producto proveniente del FNE, hasta el ingreso de la misma al sistema, incluyendo la realización del acta.</w:t>
+      </w:r>
+    </w:p>
+    <w:p>
+      <w:pPr>
+        <w:pStyle w:val="CaptionedFigure"/>
+      </w:pPr>
+      <w:r>
+        <w:drawing>
+          <wp:inline>
+            <wp:extent cx="5334000" cy="2400300"/>
+            <wp:effectExtent b="0" l="0" r="0" t="0"/>
+            <wp:docPr descr="Figura 6.7: Tiempos en la recepción técnica y almacenamiento de MME. (A) Gráfico de barras con frecuencia. (B) Mapa con tiempos para la recepción técnica de MME." title="" id="1" name="Picture"/>
+            <a:graphic>
+              <a:graphicData uri="http://schemas.openxmlformats.org/drawingml/2006/picture">
+                <pic:pic>
+                  <pic:nvPicPr>
+                    <pic:cNvPr descr="InformeFinal_files/figure-docx/TiemposRecepcionAlmacenamientob-1.png" id="0" name="Picture"/>
+                    <pic:cNvPicPr>
+                      <a:picLocks noChangeArrowheads="1" noChangeAspect="1"/>
+                    </pic:cNvPicPr>
+                  </pic:nvPicPr>
+                  <pic:blipFill>
+                    <a:blip r:embed="rId131"/>
+                    <a:stretch>
+                      <a:fillRect/>
+                    </a:stretch>
+                  </pic:blipFill>
+                  <pic:spPr bwMode="auto">
+                    <a:xfrm>
+                      <a:off x="0" y="0"/>
+                      <a:ext cx="5334000" cy="2400300"/>
+                    </a:xfrm>
+                    <a:prstGeom prst="rect">
+                      <a:avLst/>
+                    </a:prstGeom>
+                    <a:noFill/>
+                    <a:ln w="9525">
+                      <a:noFill/>
+                      <a:headEnd/>
+                      <a:tailEnd/>
+                    </a:ln>
+                  </pic:spPr>
+                </pic:pic>
+              </a:graphicData>
+            </a:graphic>
+          </wp:inline>
+        </w:drawing>
+      </w:r>
+    </w:p>
+    <w:p>
+      <w:pPr>
+        <w:pStyle w:val="ImageCaption"/>
+      </w:pPr>
+      <w:bookmarkStart w:id="132" w:name="fig36"/>
+      <w:r>
+        <w:t xml:space="preserve">Figure </w:t>
+      </w:r>
+      <w:fldSimple w:instr="SEQ Figure \* ARABIC ">
+        <w:r>
+          <w:t>36</w:t>
+        </w:r>
+      </w:fldSimple>
+      <w:r>
+        <w:t xml:space="preserve">:</w:t>
+      </w:r>
+      <w:r>
+        <w:t xml:space="preserve"> </w:t>
+      </w:r>
+      <w:bookmarkEnd w:id="132"/>
+      <w:r>
+        <w:t xml:space="preserve">Figura 6.7: Tiempos en la recepción técnica y almacenamiento de MME. (A) Gráfico de barras con frecuencia. (B) Mapa con tiempos para la recepción técnica de MME.</w:t>
+      </w:r>
+    </w:p>
+    <w:p>
+      <w:pPr>
+        <w:pStyle w:val="BodyText"/>
+      </w:pPr>
+      <w:r>
+        <w:t xml:space="preserve">En segundo lugar se encuentra el FRE Boyacá, el cual presenta un uso de 3 días en todo el proceso, se observa que el volumen de inscritos es alto y que en este caso lo llevan dos regentes de farmacia dando paso a la realización de acta con el transportador y luego una revisión completa de cada medicamentos y correcto almacenamiento con su acta correspondiente.</w:t>
+      </w:r>
+    </w:p>
+    <w:p>
+      <w:pPr>
+        <w:pStyle w:val="BodyText"/>
+      </w:pPr>
+      <w:r>
+        <w:t xml:space="preserve">Como otro atributo que se puede resaltar en la Figura</w:t>
+      </w:r>
+      <w:r>
+        <w:t xml:space="preserve"> </w:t>
+      </w:r>
+      <w:r>
+        <w:t xml:space="preserve">6.7</w:t>
+      </w:r>
+      <w:r>
+        <w:t xml:space="preserve">, es que cinco territorios Atlántico, Quindío, Sucre, Tolima y Bolívar se demoran entre 2-2.5 días para la recepción técnica, debido a su tamaño y a la cantidad de personas disponibles para llevar a cabo este proceso y como ultima observación, se puede ver que 24 de los 31 FRE realizan la recepción técnica durante un día y por máximo un día y medio, debido a que los pedidos realizados no son muy grandes, o como en el caso del Valle del cauca, Cauca y Santander, que son territorios grandes con bastantes inscritos, se determina la prioridad de esta acción donde se establece las personas que llevan a cabo este procedimiento y se ha observado que no sobrepasa un día y medio en esta labor.</w:t>
+      </w:r>
+    </w:p>
+    <w:bookmarkEnd w:id="133"/>
+    <w:bookmarkStart w:id="136" w:name="traslados-interdepartamentales"/>
+    <w:p>
+      <w:pPr>
+        <w:pStyle w:val="Heading3"/>
+      </w:pPr>
+      <w:r>
+        <w:rPr>
+          <w:rStyle w:val="SectionNumber"/>
+        </w:rPr>
+        <w:t xml:space="preserve">6.2.4</w:t>
+      </w:r>
+      <w:r>
+        <w:tab/>
+      </w:r>
+      <w:r>
+        <w:t xml:space="preserve">Traslados interdepartamentales</w:t>
+      </w:r>
+    </w:p>
+    <w:p>
+      <w:pPr>
+        <w:pStyle w:val="FirstParagraph"/>
+      </w:pPr>
+      <w:r>
+        <w:t xml:space="preserve">La cadena de suministro de MME está planteada de manera que los FRE realizan compras de MME al FNE, y los establecimientos en los departamentos realizan compras al FRE, en ambos casos sin intermediaciones</w:t>
+      </w:r>
+      <w:hyperlink w:anchor="ref-MSPS1478-2006">
+        <w:r>
+          <w:rPr>
+            <w:rStyle w:val="Hyperlink"/>
+            <w:vertAlign w:val="superscript"/>
+          </w:rPr>
+          <w:t xml:space="preserve">1</w:t>
+        </w:r>
+      </w:hyperlink>
+      <w:r>
+        <w:t xml:space="preserve">. Sin embargo, existe un mecanismo conocido como</w:t>
+      </w:r>
+      <w:r>
+        <w:t xml:space="preserve"> </w:t>
+      </w:r>
+      <w:r>
+        <w:rPr>
+          <w:bCs/>
+          <w:b/>
+        </w:rPr>
+        <w:t xml:space="preserve">traslado interdepartamental</w:t>
+      </w:r>
+      <w:r>
+        <w:t xml:space="preserve"> </w:t>
+      </w:r>
+      <w:r>
+        <w:t xml:space="preserve">mediante el cual un departamento puede realizar la compra de MME a otro departamento. En logística, se le conoce a este tipo de transacciones como</w:t>
+      </w:r>
+      <w:r>
+        <w:t xml:space="preserve"> </w:t>
+      </w:r>
+      <w:r>
+        <w:rPr>
+          <w:bCs/>
+          <w:b/>
+        </w:rPr>
+        <w:t xml:space="preserve">transbordos laterales</w:t>
       </w:r>
       <w:hyperlink w:anchor="ref-Silver2017">
         <w:r>
@@ -9107,121 +10170,181 @@
         </w:r>
       </w:hyperlink>
       <w:r>
-        <w:t xml:space="preserve">. Para un manejo adecuado del inventario, se debe tener en cuenta este tiempo para realizar los pedidos con anticipación de manera que no se produzcan desabastecimientos de forma frecuente.</w:t>
-      </w:r>
-    </w:p>
-    <w:p>
-      <w:pPr>
-        <w:pStyle w:val="BodyText"/>
-      </w:pPr>
-      <w:r>
-        <w:t xml:space="preserve">Los tiempos de demora suelen tener varios componentes, en el diseño de la encuesta se tuvo en cuenta un proceso de adquisición de MME mediante etapas, de forma general se consideraron cinco etapas del proceso:</w:t>
-      </w:r>
-    </w:p>
-    <w:p>
-      <w:pPr>
-        <w:numPr>
-          <w:ilvl w:val="0"/>
-          <w:numId w:val="1020"/>
-        </w:numPr>
-      </w:pPr>
-      <w:r>
-        <w:t xml:space="preserve">Estimación de necesidades</w:t>
-      </w:r>
-    </w:p>
-    <w:p>
-      <w:pPr>
-        <w:numPr>
-          <w:ilvl w:val="0"/>
-          <w:numId w:val="1020"/>
-        </w:numPr>
-      </w:pPr>
-      <w:r>
-        <w:t xml:space="preserve">Precontractual</w:t>
-      </w:r>
-    </w:p>
-    <w:p>
-      <w:pPr>
-        <w:numPr>
-          <w:ilvl w:val="0"/>
-          <w:numId w:val="1020"/>
-        </w:numPr>
-      </w:pPr>
-      <w:r>
-        <w:t xml:space="preserve">Contractual</w:t>
-      </w:r>
-    </w:p>
-    <w:p>
-      <w:pPr>
-        <w:numPr>
-          <w:ilvl w:val="0"/>
-          <w:numId w:val="1020"/>
-        </w:numPr>
-      </w:pPr>
-      <w:r>
-        <w:t xml:space="preserve">Solicitud en la plataforma tecnológica</w:t>
-      </w:r>
-    </w:p>
-    <w:p>
-      <w:pPr>
-        <w:numPr>
-          <w:ilvl w:val="0"/>
-          <w:numId w:val="1020"/>
-        </w:numPr>
-      </w:pPr>
-      <w:r>
-        <w:t xml:space="preserve">Despacho (tiempo de tránsito)</w:t>
-      </w:r>
-    </w:p>
-    <w:p>
-      <w:pPr>
-        <w:pStyle w:val="FirstParagraph"/>
-      </w:pPr>
-      <w:r>
-        <w:t xml:space="preserve">En este caso la plataforma tecnológica es la tienda virtual del Estado Colombia Compra Eficiente. El proceso puede cambiar de acuerdo con las particularidades de cada territorio, y el tiempo de demora para llevar a cabo estos procesos puede ser fijo o aleatorio.</w:t>
-      </w:r>
-    </w:p>
-    <w:p>
-      <w:pPr>
-        <w:pStyle w:val="BodyText"/>
-      </w:pPr>
-      <w:r>
-        <w:t xml:space="preserve">En la Figura</w:t>
-      </w:r>
-      <w:r>
-        <w:t xml:space="preserve"> </w:t>
-      </w:r>
-      <w:r>
-        <w:t xml:space="preserve">6.5</w:t>
-      </w:r>
-      <w:r>
-        <w:t xml:space="preserve"> </w:t>
-      </w:r>
-      <w:r>
-        <w:t xml:space="preserve">se muestran los departamentos en órden de acuerdo al tiempo total para la adquisición de MME. Se tiene que los departamentos de Putumayo (296 días), San Andrés (250 días), Caldas (238 días), Córdoba (181 días) y Boyacá (174 días) son los que más tiempo toman en los procesos de adquisición. Se tiene un promedio entre todos los departamentos de 90.9 días para el cumplimiento del proceso de adquisición.</w:t>
-      </w:r>
-    </w:p>
-    <w:p>
-      <w:pPr>
-        <w:pStyle w:val="BodyText"/>
+        <w:t xml:space="preserve">.</w:t>
+      </w:r>
+    </w:p>
+    <w:p>
+      <w:pPr>
+        <w:pStyle w:val="BodyText"/>
+      </w:pPr>
+      <w:r>
+        <w:t xml:space="preserve">Los traslado interdepartamental/transbordos laterales en su modalidad reactiva se utilizan cuando existe un riesgo de desabastecimiento inminente y se hace un pedido de medicamentos al FRE de un departamento cercano</w:t>
+      </w:r>
+      <w:hyperlink w:anchor="ref-Paterson2011">
+        <w:r>
+          <w:rPr>
+            <w:rStyle w:val="Hyperlink"/>
+            <w:vertAlign w:val="superscript"/>
+          </w:rPr>
+          <w:t xml:space="preserve">42</w:t>
+        </w:r>
+      </w:hyperlink>
+      <w:r>
+        <w:t xml:space="preserve">, esto puede reducir los costos sí se utiliza en emergencias, o aumentarlos sí se utiliza de forma excesiva</w:t>
+      </w:r>
+      <w:hyperlink w:anchor="ref-Silver2017">
+        <w:r>
+          <w:rPr>
+            <w:rStyle w:val="Hyperlink"/>
+            <w:vertAlign w:val="superscript"/>
+          </w:rPr>
+          <w:t xml:space="preserve">29</w:t>
+        </w:r>
+      </w:hyperlink>
+      <w:r>
+        <w:t xml:space="preserve">. Es importante mencionar que los traslados interdepartamentales sólo se pueden llevar a cabo previa autorización del FNE.</w:t>
+      </w:r>
+    </w:p>
+    <w:p>
+      <w:pPr>
+        <w:pStyle w:val="BodyText"/>
+      </w:pPr>
+      <w:r>
+        <w:t xml:space="preserve">En el traslado interdepartamental de medicamentos se observa que los territorios más descentralizados son los que presentan mayor demora para recibir los traslados de MME, siendo los casos más demorados San Andrés y Amazonas. Como se observa en la Figura</w:t>
+      </w:r>
+      <w:r>
+        <w:t xml:space="preserve"> </w:t>
+      </w:r>
+      <w:r>
+        <w:t xml:space="preserve">6.8</w:t>
+      </w:r>
+      <w:r>
+        <w:t xml:space="preserve"> </w:t>
+      </w:r>
+      <w:r>
+        <w:t xml:space="preserve">las regiones más afectadas son Amazonía, Orinoquía, Pacífico a excepción del Valle del Cauca y algunos departamentos del Caribe. Sin embargo, el departamento que más demora presenta es San Andrés, pues al estar alejado de la zona continental del país, tiene un tiempo de traslado de medicamentos más largo.</w:t>
+      </w:r>
+    </w:p>
+    <w:p>
+      <w:pPr>
+        <w:pStyle w:val="CaptionedFigure"/>
       </w:pPr>
       <w:r>
         <w:drawing>
           <wp:inline>
-            <wp:extent cx="5334000" cy="3731947"/>
+            <wp:extent cx="5334000" cy="2182090"/>
             <wp:effectExtent b="0" l="0" r="0" t="0"/>
-            <wp:docPr descr="Figura 6.5: Demoras en el proceso de adquisición por departamento." title="" id="1" name="Picture"/>
+            <wp:docPr descr="Figura 6.8: Caracterización en demoras de traslados interdepartamentales. (A) Gráfico de tiempos de traslados interdepartamentales reportados para los departamentos. (B) Mapa de tiempos de traslados interdepartamentales." title="" id="1" name="Picture"/>
             <a:graphic>
               <a:graphicData uri="http://schemas.openxmlformats.org/drawingml/2006/picture">
                 <pic:pic>
                   <pic:nvPicPr>
-                    <pic:cNvPr descr="InformeFinal_files/figure-docx/EtapasProcesoAdquisicion-1.png" id="0" name="Picture"/>
+                    <pic:cNvPr descr="InformeFinal_files/figure-docx/TiemposTranslados-1.png" id="0" name="Picture"/>
                     <pic:cNvPicPr>
                       <a:picLocks noChangeArrowheads="1" noChangeAspect="1"/>
                     </pic:cNvPicPr>
                   </pic:nvPicPr>
                   <pic:blipFill>
-                    <a:blip r:embed="rId126"/>
+                    <a:blip r:embed="rId134"/>
+                    <a:stretch>
+                      <a:fillRect/>
+                    </a:stretch>
+                  </pic:blipFill>
+                  <pic:spPr bwMode="auto">
+                    <a:xfrm>
+                      <a:off x="0" y="0"/>
+                      <a:ext cx="5334000" cy="2182090"/>
+                    </a:xfrm>
+                    <a:prstGeom prst="rect">
+                      <a:avLst/>
+                    </a:prstGeom>
+                    <a:noFill/>
+                    <a:ln w="9525">
+                      <a:noFill/>
+                      <a:headEnd/>
+                      <a:tailEnd/>
+                    </a:ln>
+                  </pic:spPr>
+                </pic:pic>
+              </a:graphicData>
+            </a:graphic>
+          </wp:inline>
+        </w:drawing>
+      </w:r>
+    </w:p>
+    <w:p>
+      <w:pPr>
+        <w:pStyle w:val="ImageCaption"/>
+      </w:pPr>
+      <w:bookmarkStart w:id="135" w:name="fig37"/>
+      <w:r>
+        <w:t xml:space="preserve">Figure </w:t>
+      </w:r>
+      <w:fldSimple w:instr="SEQ Figure \* ARABIC ">
+        <w:r>
+          <w:t>37</w:t>
+        </w:r>
+      </w:fldSimple>
+      <w:r>
+        <w:t xml:space="preserve">:</w:t>
+      </w:r>
+      <w:r>
+        <w:t xml:space="preserve"> </w:t>
+      </w:r>
+      <w:bookmarkEnd w:id="135"/>
+      <w:r>
+        <w:t xml:space="preserve">Figura 6.8: Caracterización en demoras de traslados interdepartamentales. (A) Gráfico de tiempos de traslados interdepartamentales reportados para los departamentos. (B) Mapa de tiempos de traslados interdepartamentales.</w:t>
+      </w:r>
+    </w:p>
+    <w:bookmarkEnd w:id="136"/>
+    <w:bookmarkEnd w:id="137"/>
+    <w:bookmarkStart w:id="145" w:name="venta-de-mme"/>
+    <w:p>
+      <w:pPr>
+        <w:pStyle w:val="Heading2"/>
+      </w:pPr>
+      <w:r>
+        <w:rPr>
+          <w:rStyle w:val="SectionNumber"/>
+        </w:rPr>
+        <w:t xml:space="preserve">6.3</w:t>
+      </w:r>
+      <w:r>
+        <w:tab/>
+      </w:r>
+      <w:r>
+        <w:t xml:space="preserve">Venta de MME</w:t>
+      </w:r>
+    </w:p>
+    <w:p>
+      <w:pPr>
+        <w:pStyle w:val="FirstParagraph"/>
+      </w:pPr>
+      <w:r>
+        <w:t xml:space="preserve">La venta de MME a instituciones en los departamentos se da según lo establecido por cada FRE y las necesidades de cada departamento, p.ej. en el departamento de Vaupés cuyo abastecimiento se enfoca en satisfacer la demanda del Hospital, no se realiza venta a otras IPS y por lo tanto ni si quiera tienen necesidad de almacenar los medicamentos en el FRE, las compras se destinan inmediatamente al Hospital. Se presenta un caso diferente en departamentos con mayor población y necesidad de medicamentos como Risaralda donde la venta de MME es frecuente, sin embargo, se ha establecido a las IPS que deben proyectar sus necesidades mensualmente.</w:t>
+      </w:r>
+    </w:p>
+    <w:p>
+      <w:pPr>
+        <w:pStyle w:val="CaptionedFigure"/>
+      </w:pPr>
+      <w:r>
+        <w:drawing>
+          <wp:inline>
+            <wp:extent cx="5334000" cy="3731947"/>
+            <wp:effectExtent b="0" l="0" r="0" t="0"/>
+            <wp:docPr descr="Figura 6.9: Frecuencia de venta de MME a instituciones en el departamento." title="" id="1" name="Picture"/>
+            <a:graphic>
+              <a:graphicData uri="http://schemas.openxmlformats.org/drawingml/2006/picture">
+                <pic:pic>
+                  <pic:nvPicPr>
+                    <pic:cNvPr descr="InformeFinal_files/figure-docx/FrecVentaInstituciones-1.png" id="0" name="Picture"/>
+                    <pic:cNvPicPr>
+                      <a:picLocks noChangeArrowheads="1" noChangeAspect="1"/>
+                    </pic:cNvPicPr>
+                  </pic:nvPicPr>
+                  <pic:blipFill>
+                    <a:blip r:embed="rId138"/>
                     <a:stretch>
                       <a:fillRect/>
                     </a:stretch>
@@ -9247,1062 +10370,12 @@
           </wp:inline>
         </w:drawing>
       </w:r>
-      <w:r>
-        <w:t xml:space="preserve"> </w:t>
-      </w:r>
-      <w:r>
-        <w:t xml:space="preserve">La diferencia en los tiempos para llevar a cabo los procesos de adquisición de MME (mostrados en la Figura</w:t>
-      </w:r>
-      <w:r>
-        <w:t xml:space="preserve"> </w:t>
-      </w:r>
-      <w:r>
-        <w:t xml:space="preserve">6.5</w:t>
-      </w:r>
-      <w:r>
-        <w:t xml:space="preserve">) se puede explicar teniendo en cuenta factores como: (i) cantidad de medicamentos requeridos en cada departamento, (ii) herramientas usadas para el cálculo de la estimación de la necesidad, (iii) eficiencia u organización de los procesos contractuales de cada entidad y (iv) distancia física entre el FNE y la oficina del FRE. Este último factor puede afectar el tiempo de despacho de los MME de forma especial en las zonas más alejadas de la capital del país.</w:t>
-      </w:r>
-    </w:p>
-    <w:p>
-      <w:pPr>
-        <w:pStyle w:val="BodyText"/>
-      </w:pPr>
-      <w:r>
-        <w:t xml:space="preserve">El proceso de estimación de compra de MME es uno de los más cortos (en promedio 3.31 días) y por lo general se hace teniendo en cuenta el consumo histórico en el territorio. El consumo histórico de medicamentos no es el único factor para tener en cuenta, es así como en el departamento de Casanare, el FRE además de revisar sus consumos históricos, consulta a sus inscritos la proyección de consumo de cada inscrito, adicionalmente agrega un 20% a su proyección final para tener un inventario de seguridad que le permita evitar el desabastecimiento.</w:t>
-      </w:r>
-    </w:p>
-    <w:p>
-      <w:pPr>
-        <w:pStyle w:val="BodyText"/>
-      </w:pPr>
-      <w:r>
-        <w:t xml:space="preserve">Por otra parte hay territorios como Guaviare en el que la estimación de compra sólo se hace teniendo en cuenta el consumo histórico y cuidando de no sobrepasar el presupuesto que la gobernación ha asignado para esta tarea. El FRE de Guaviare en comparación con otros territorios es pequeño, evidenciando que las necesidades y capacidades de los FRE son diferentes de acuerdo con el territorio.</w:t>
-      </w:r>
-    </w:p>
-    <w:p>
-      <w:pPr>
-        <w:pStyle w:val="BodyText"/>
-      </w:pPr>
-      <w:r>
-        <w:t xml:space="preserve">Existen casos a exaltar como el FRE de Sucre que, a pesar de tener un tamaño relativamente pequeño a otros en la región, tiene un proceso de estimación de necesidades de MME está altamente estandarizado a través de una herramienta que facilita la toma de decisiones de compra de MME. El FRE afirma que el uso de este manual reduce el tiempo de estimación de compra a una semana, y esto indica que es un proceso eficiente en este departamento.</w:t>
-      </w:r>
-    </w:p>
-    <w:p>
-      <w:pPr>
-        <w:pStyle w:val="BodyText"/>
-      </w:pPr>
-      <w:r>
-        <w:t xml:space="preserve">Como se identifica en la Figura</w:t>
-      </w:r>
-      <w:r>
-        <w:t xml:space="preserve"> </w:t>
-      </w:r>
-      <w:r>
-        <w:t xml:space="preserve">6.6</w:t>
-      </w:r>
-      <w:r>
-        <w:t xml:space="preserve">, la gran mayoría de territorios manifiesta que las actividades que más tiempos requieren son las etapas precontractuales (en promedio 36.4 días) y contractuales (en promedio 46 días), esto debido a los requisitos que establece la contratación pública</w:t>
-      </w:r>
-      <w:hyperlink w:anchor="ref-CongresodelaRepublicadeColombia1993">
-        <w:r>
-          <w:rPr>
-            <w:rStyle w:val="Hyperlink"/>
-            <w:vertAlign w:val="superscript"/>
-          </w:rPr>
-          <w:t xml:space="preserve">35</w:t>
-        </w:r>
-      </w:hyperlink>
-      <w:r>
-        <w:rPr>
-          <w:vertAlign w:val="superscript"/>
-        </w:rPr>
-        <w:t xml:space="preserve">,</w:t>
-      </w:r>
-      <w:hyperlink w:anchor="ref-CongresodelaRepublicadeColombia2007">
-        <w:r>
-          <w:rPr>
-            <w:rStyle w:val="Hyperlink"/>
-            <w:vertAlign w:val="superscript"/>
-          </w:rPr>
-          <w:t xml:space="preserve">36</w:t>
-        </w:r>
-      </w:hyperlink>
-      <w:r>
-        <w:t xml:space="preserve">. Para que una institución estatal pueda realizar una compra debe tener en cuenta la modalidad de contratación y los documentos exigidos en la misma, p.ej. los estudios previos en los que la entidad debe tener claridad sobre las especificaciones técnicas mínimas del servicio o bien a adquirir (referencia).</w:t>
-      </w:r>
-    </w:p>
-    <w:p>
-      <w:pPr>
-        <w:pStyle w:val="CaptionedFigure"/>
-      </w:pPr>
-      <w:r>
-        <w:drawing>
-          <wp:inline>
-            <wp:extent cx="5334000" cy="3556000"/>
-            <wp:effectExtent b="0" l="0" r="0" t="0"/>
-            <wp:docPr descr="Figura 6.6: Histogramas de tiempos en el proceso de adquisición por departamento." title="" id="1" name="Picture"/>
-            <a:graphic>
-              <a:graphicData uri="http://schemas.openxmlformats.org/drawingml/2006/picture">
-                <pic:pic>
-                  <pic:nvPicPr>
-                    <pic:cNvPr descr="InformeFinal_files/figure-docx/EtapasProcesoAdquisicionDetalle-1.png" id="0" name="Picture"/>
-                    <pic:cNvPicPr>
-                      <a:picLocks noChangeArrowheads="1" noChangeAspect="1"/>
-                    </pic:cNvPicPr>
-                  </pic:nvPicPr>
-                  <pic:blipFill>
-                    <a:blip r:embed="rId127"/>
-                    <a:stretch>
-                      <a:fillRect/>
-                    </a:stretch>
-                  </pic:blipFill>
-                  <pic:spPr bwMode="auto">
-                    <a:xfrm>
-                      <a:off x="0" y="0"/>
-                      <a:ext cx="5334000" cy="3556000"/>
-                    </a:xfrm>
-                    <a:prstGeom prst="rect">
-                      <a:avLst/>
-                    </a:prstGeom>
-                    <a:noFill/>
-                    <a:ln w="9525">
-                      <a:noFill/>
-                      <a:headEnd/>
-                      <a:tailEnd/>
-                    </a:ln>
-                  </pic:spPr>
-                </pic:pic>
-              </a:graphicData>
-            </a:graphic>
-          </wp:inline>
-        </w:drawing>
-      </w:r>
     </w:p>
     <w:p>
       <w:pPr>
         <w:pStyle w:val="ImageCaption"/>
       </w:pPr>
-      <w:bookmarkStart w:id="128" w:name="fig35"/>
-      <w:r>
-        <w:t xml:space="preserve">Figure </w:t>
-      </w:r>
-      <w:fldSimple w:instr="SEQ Figure \* ARABIC ">
-        <w:r>
-          <w:t>35</w:t>
-        </w:r>
-      </w:fldSimple>
-      <w:r>
-        <w:t xml:space="preserve">:</w:t>
-      </w:r>
-      <w:r>
-        <w:t xml:space="preserve"> </w:t>
-      </w:r>
-      <w:bookmarkEnd w:id="128"/>
-      <w:r>
-        <w:t xml:space="preserve">Figura 6.6: Histogramas de tiempos en el proceso de adquisición por departamento.</w:t>
-      </w:r>
-    </w:p>
-    <w:p>
-      <w:pPr>
-        <w:pStyle w:val="BodyText"/>
-      </w:pPr>
-      <w:r>
-        <w:t xml:space="preserve">Por lo general, la documentación pertinente de la fase precontractual es revisada y corregida en varias ocasiones por diferentes áreas en una misma entidad, lo que conlleva a largos tiempos de espera en la fase precontractual. Estas demoras se dan especialmente cuando el área encargada de aprobar la documentación o de llevar a cabo el proceso contractual no pertenece a la secretaría de salud, como es el caso de Atlántico, pues los funcionarios de otras áreas de las gobernaciones no están inmersos en el contexto de las necesidades de salud pública y específicamente en la importancia que tiene el abastecimiento de MME para la población, por lo que muchas veces el proceso de adquisición de medicamentos queda a merced de la voluntad de otras áreas, propiciando incluso el desabastecimiento en los departamentos.</w:t>
-      </w:r>
-    </w:p>
-    <w:p>
-      <w:pPr>
-        <w:pStyle w:val="BodyText"/>
-      </w:pPr>
-      <w:r>
-        <w:t xml:space="preserve">La etapa de solicitud en la plataforma tecnológica toma en promedio 6 días (mediana de 4 días). Los departamentos que reportan las mayores demoras en esta etapa son Atlántico (30 días) y Valle del Cauca (21 días), estos departamentos describieron problemas durante el proceso de compra mediante la plataforma. El resto de departamentos presentaban tiempos menores a 7 días para esta etapa.</w:t>
-      </w:r>
-    </w:p>
-    <w:p>
-      <w:pPr>
-        <w:pStyle w:val="BodyText"/>
-      </w:pPr>
-      <w:r>
-        <w:t xml:space="preserve">La etapa de despacho tomó en promedio 10.4 días (mediana de 7 días). Los departamentos de Valle del Cauca (60 días), Quindío (52 días), y San Andrés (30 días) presentaron la mayor demora en esta etapa, estos tiempos reportados no parecen tener una relación cercana con la distancia física entre la oficina del FRE y el centro de despacho desde el FNE.</w:t>
-      </w:r>
-    </w:p>
-    <w:p>
-      <w:pPr>
-        <w:pStyle w:val="BodyText"/>
-      </w:pPr>
-      <w:r>
-        <w:t xml:space="preserve">Los procesos relacionados a medicamentos esenciales como los son muchos MME no deben tener barreras que aumenten el riesgo de desabastecimientos</w:t>
-      </w:r>
-      <w:hyperlink w:anchor="ref-OMS2021">
-        <w:r>
-          <w:rPr>
-            <w:rStyle w:val="Hyperlink"/>
-            <w:vertAlign w:val="superscript"/>
-          </w:rPr>
-          <w:t xml:space="preserve">37</w:t>
-        </w:r>
-      </w:hyperlink>
-      <w:r>
-        <w:t xml:space="preserve">, estas barreras pueden estar relacionadas con los tiempos de demora. De acuerdo con lo evaluado se tiene que las etapas precontractuales y contractuales son las que más toman tiempo.</w:t>
-      </w:r>
-    </w:p>
-    <w:p>
-      <w:pPr>
-        <w:pStyle w:val="BodyText"/>
-      </w:pPr>
-      <w:r>
-        <w:t xml:space="preserve">Los FRE deben propender por sensibilizar más a sus gobernaciones para que los procesos se realicen en tiempos más prudentes. Es deber de todos los actores relacionados a los procesos de medicamentos garantizar el acceso a los mismos por parte de la población, acorde a las políticas implementadas por el gobierno nacional</w:t>
-      </w:r>
-      <w:hyperlink w:anchor="ref-PDSPMinSalud2019">
-        <w:r>
-          <w:rPr>
-            <w:rStyle w:val="Hyperlink"/>
-            <w:vertAlign w:val="superscript"/>
-          </w:rPr>
-          <w:t xml:space="preserve">38</w:t>
-        </w:r>
-      </w:hyperlink>
-      <w:r>
-        <w:t xml:space="preserve">.</w:t>
-      </w:r>
-    </w:p>
-    <w:bookmarkEnd w:id="129"/>
-    <w:bookmarkStart w:id="132" w:name="plataforma-de-compra-estatal"/>
-    <w:p>
-      <w:pPr>
-        <w:pStyle w:val="Heading3"/>
-      </w:pPr>
-      <w:r>
-        <w:rPr>
-          <w:rStyle w:val="SectionNumber"/>
-        </w:rPr>
-        <w:t xml:space="preserve">6.2.2</w:t>
-      </w:r>
-      <w:r>
-        <w:tab/>
-      </w:r>
-      <w:r>
-        <w:t xml:space="preserve">Plataforma de compra estatal</w:t>
-      </w:r>
-    </w:p>
-    <w:p>
-      <w:pPr>
-        <w:pStyle w:val="FirstParagraph"/>
-      </w:pPr>
-      <w:r>
-        <w:t xml:space="preserve">La plataforma Colombia Compra es el ente rector en materia de contratación pública y desde 2013 se puso en marcha la tienda virtual del Estado colombiano como herramienta en línea del sistema de compra pública. Esta plataforma permite hacer compras a través de acuerdos marco, instrumentos de agregación de demanda y catálogo de bienes de las grandes superficies. En concordancia con lo anterior, Colombia Compra Eficiente dispuso un documento en su plataforma denominado</w:t>
-      </w:r>
-      <w:r>
-        <w:t xml:space="preserve"> </w:t>
-      </w:r>
-      <w:r>
-        <w:rPr>
-          <w:iCs/>
-          <w:i/>
-        </w:rPr>
-        <w:t xml:space="preserve">“</w:t>
-      </w:r>
-      <w:r>
-        <w:rPr>
-          <w:iCs/>
-          <w:i/>
-        </w:rPr>
-        <w:t xml:space="preserve">Estudios y Documentos Previos de la contratación con el Fondo Nacional de Estupefacientes para la adquisición de Medicamentos de Control Especial de Monopolio del Estado</w:t>
-      </w:r>
-      <w:r>
-        <w:rPr>
-          <w:iCs/>
-          <w:i/>
-        </w:rPr>
-        <w:t xml:space="preserve">”</w:t>
-      </w:r>
-      <w:r>
-        <w:t xml:space="preserve"> </w:t>
-      </w:r>
-      <w:r>
-        <w:t xml:space="preserve">donde afirma que se promueve un Instrumento de Agregación de Demanda de Precios para la adquisición de MME mediante contratación directa con el FNE, con el objetivo de aumentar la eficiencia en los procesos de cada FRE y aprovechar las economías a escala. Pese a su implementación y sus objetivos algunos FRE no perciben su uso como una ventaja.</w:t>
-      </w:r>
-    </w:p>
-    <w:p>
-      <w:pPr>
-        <w:pStyle w:val="BodyText"/>
-      </w:pPr>
-      <w:r>
-        <w:t xml:space="preserve">De esta manera los FRE adquieren los MME a través de esta herramienta, por tal motivo se indagó sobre el uso de la plataforma y la opinión que tenían los FRE sobre la misma. Se encuentra que en términos generales (ver la Figura</w:t>
-      </w:r>
-      <w:r>
-        <w:t xml:space="preserve"> </w:t>
-      </w:r>
-      <w:r>
-        <w:t xml:space="preserve">6.6</w:t>
-      </w:r>
-      <w:r>
-        <w:t xml:space="preserve">), que los FRE consideran que el tiempo invertido en el uso y trámite que se realiza a través de la plataforma, no es tan dispendioso como las etapas precontractuales y contractuales del proceso.</w:t>
-      </w:r>
-    </w:p>
-    <w:p>
-      <w:pPr>
-        <w:pStyle w:val="BodyText"/>
-      </w:pPr>
-      <w:r>
-        <w:t xml:space="preserve">La mayoría de los departamentos hace uso de esta plataforma, encontrándose diferentes percepciones sobre ella. Por ejemplo, el FRE del Cauca indica alta satisfacción con el uso de la plataforma al considerar que es muy organizada, por otra parte el FRE del Valle del Cauca que indica inconformidad en el uso porque consideran que el mismo implica un extenso proceso precontractual y esto puede ser ineficiente y poco intuitivo. El FRE Meta afirma que en la plataforma existen factores que tardan en actualizarse como por ejemplo firmas de la secretaría de salud o incongruencias en el despacho de medicamentos comprados, y el FRE de Santander menciona que los precios en la plataforma suelen encontrarse desactualizados respecto a los del FNE.</w:t>
-      </w:r>
-    </w:p>
-    <w:p>
-      <w:pPr>
-        <w:pStyle w:val="BodyText"/>
-      </w:pPr>
-      <w:r>
-        <w:t xml:space="preserve">Si bien el uso del Instrumento de Agregación de Demanda de precios dispuesto por Colombia Compra Eficiente para la adquisición de MME por parte de los FRE es de obligatoriedad, según la Circular Externa 005 de 2019 emitida por el FNE</w:t>
-      </w:r>
-      <w:hyperlink w:anchor="ref-FNE005-2019">
-        <w:r>
-          <w:rPr>
-            <w:rStyle w:val="Hyperlink"/>
-            <w:vertAlign w:val="superscript"/>
-          </w:rPr>
-          <w:t xml:space="preserve">39</w:t>
-        </w:r>
-      </w:hyperlink>
-      <w:r>
-        <w:t xml:space="preserve">, no todos llevan a cabo este proceso. Un caso podría ser el FRE Guainía que no ha utilizado la plataforma por falta de conocimiento sobre la misma y tiempo para capacitar a su personal respecto a ello, o el FRE Meta que expresa varias inconformidades sobre el uso de esta.</w:t>
-      </w:r>
-    </w:p>
-    <w:p>
-      <w:pPr>
-        <w:pStyle w:val="BodyText"/>
-      </w:pPr>
-      <w:r>
-        <w:t xml:space="preserve">De otra parte, es necesario mencionar que, si bien casi todos los departamentos hacen uso de la plataforma, este proceso no siempre está a cargo del FRE, como en el caso del departamento del Atlántico, donde el proceso se lleva a través de Secretaría General y por ello su percepción sobre la misma es</w:t>
-      </w:r>
-      <w:r>
-        <w:t xml:space="preserve"> </w:t>
-      </w:r>
-      <w:r>
-        <w:rPr>
-          <w:iCs/>
-          <w:i/>
-        </w:rPr>
-        <w:t xml:space="preserve">“</w:t>
-      </w:r>
-      <w:r>
-        <w:rPr>
-          <w:iCs/>
-          <w:i/>
-        </w:rPr>
-        <w:t xml:space="preserve">ni conforme ni inconforme</w:t>
-      </w:r>
-      <w:r>
-        <w:rPr>
-          <w:iCs/>
-          <w:i/>
-        </w:rPr>
-        <w:t xml:space="preserve">”</w:t>
-      </w:r>
-      <w:r>
-        <w:t xml:space="preserve">. Es así como en la Figura</w:t>
-      </w:r>
-      <w:r>
-        <w:t xml:space="preserve"> </w:t>
-      </w:r>
-      <w:r>
-        <w:t xml:space="preserve">6.7</w:t>
-      </w:r>
-      <w:r>
-        <w:t xml:space="preserve"> </w:t>
-      </w:r>
-      <w:r>
-        <w:t xml:space="preserve">se identifica como la segunda respuesta más frecuente</w:t>
-      </w:r>
-      <w:r>
-        <w:t xml:space="preserve"> </w:t>
-      </w:r>
-      <w:r>
-        <w:rPr>
-          <w:iCs/>
-          <w:i/>
-        </w:rPr>
-        <w:t xml:space="preserve">“</w:t>
-      </w:r>
-      <w:r>
-        <w:rPr>
-          <w:iCs/>
-          <w:i/>
-        </w:rPr>
-        <w:t xml:space="preserve">Ni conforme ni inconforme</w:t>
-      </w:r>
-      <w:r>
-        <w:rPr>
-          <w:iCs/>
-          <w:i/>
-        </w:rPr>
-        <w:t xml:space="preserve">”</w:t>
-      </w:r>
-      <w:r>
-        <w:t xml:space="preserve"> </w:t>
-      </w:r>
-      <w:r>
-        <w:t xml:space="preserve">con el uso de esta plataforma. De otra parte, el FRE Putumayo comenta que el uso de la plataforma depende en gran medida de otras áreas de la gobernación, evidenciando varias dificultades en su uso y aumentando el tiempo en los procesos de contratación.</w:t>
-      </w:r>
-    </w:p>
-    <w:p>
-      <w:pPr>
-        <w:pStyle w:val="CaptionedFigure"/>
-      </w:pPr>
-      <w:r>
-        <w:drawing>
-          <wp:inline>
-            <wp:extent cx="5334000" cy="2555875"/>
-            <wp:effectExtent b="0" l="0" r="0" t="0"/>
-            <wp:docPr descr="Figura 6.7: Opinión sobre la plataforma Colombia Compra Eficiente." title="" id="1" name="Picture"/>
-            <a:graphic>
-              <a:graphicData uri="http://schemas.openxmlformats.org/drawingml/2006/picture">
-                <pic:pic>
-                  <pic:nvPicPr>
-                    <pic:cNvPr descr="InformeFinal_files/figure-docx/ColombiaCompra-1.png" id="0" name="Picture"/>
-                    <pic:cNvPicPr>
-                      <a:picLocks noChangeArrowheads="1" noChangeAspect="1"/>
-                    </pic:cNvPicPr>
-                  </pic:nvPicPr>
-                  <pic:blipFill>
-                    <a:blip r:embed="rId130"/>
-                    <a:stretch>
-                      <a:fillRect/>
-                    </a:stretch>
-                  </pic:blipFill>
-                  <pic:spPr bwMode="auto">
-                    <a:xfrm>
-                      <a:off x="0" y="0"/>
-                      <a:ext cx="5334000" cy="2555875"/>
-                    </a:xfrm>
-                    <a:prstGeom prst="rect">
-                      <a:avLst/>
-                    </a:prstGeom>
-                    <a:noFill/>
-                    <a:ln w="9525">
-                      <a:noFill/>
-                      <a:headEnd/>
-                      <a:tailEnd/>
-                    </a:ln>
-                  </pic:spPr>
-                </pic:pic>
-              </a:graphicData>
-            </a:graphic>
-          </wp:inline>
-        </w:drawing>
-      </w:r>
-    </w:p>
-    <w:p>
-      <w:pPr>
-        <w:pStyle w:val="ImageCaption"/>
-      </w:pPr>
-      <w:bookmarkStart w:id="131" w:name="fig36"/>
-      <w:r>
-        <w:t xml:space="preserve">Figure </w:t>
-      </w:r>
-      <w:fldSimple w:instr="SEQ Figure \* ARABIC ">
-        <w:r>
-          <w:t>36</w:t>
-        </w:r>
-      </w:fldSimple>
-      <w:r>
-        <w:t xml:space="preserve">:</w:t>
-      </w:r>
-      <w:r>
-        <w:t xml:space="preserve"> </w:t>
-      </w:r>
-      <w:bookmarkEnd w:id="131"/>
-      <w:r>
-        <w:t xml:space="preserve">Figura 6.7: Opinión sobre la plataforma Colombia Compra Eficiente.</w:t>
-      </w:r>
-    </w:p>
-    <w:p>
-      <w:pPr>
-        <w:pStyle w:val="BodyText"/>
-      </w:pPr>
-      <w:r>
-        <w:t xml:space="preserve">En algunos casos, los FRE manifestaron la necesidad de recibir capacitación sobre el uso de esta herramienta, pues el desconocimiento sobre la misma por parte del personal puede ocasionar demoras en el proceso de compra de MME. Por ejemplo, como ocurre en el caso del FRE Sucre que si bien tienen un método eficiente para realizar la estimación de compra, se ve retrasado en la etapa que implica el uso de esta plataforma.</w:t>
-      </w:r>
-    </w:p>
-    <w:p>
-      <w:pPr>
-        <w:pStyle w:val="BodyText"/>
-      </w:pPr>
-      <w:r>
-        <w:t xml:space="preserve">Si bien la plataforma Colombia Compra Eficiente buscan hacer más eficiente el proceso de adquisición de bienes y servicios para entidades estatales se observa que en algunos territorios no hay adherencia al uso de la plataforma por desconocimiento de esta. Se recomienda que los FRE fortalezcan el conocimiento de uso de la plataforma.</w:t>
-      </w:r>
-    </w:p>
-    <w:bookmarkEnd w:id="132"/>
-    <w:bookmarkStart w:id="135" w:name="recepción-de-medicamentos"/>
-    <w:p>
-      <w:pPr>
-        <w:pStyle w:val="Heading3"/>
-      </w:pPr>
-      <w:r>
-        <w:rPr>
-          <w:rStyle w:val="SectionNumber"/>
-        </w:rPr>
-        <w:t xml:space="preserve">6.2.3</w:t>
-      </w:r>
-      <w:r>
-        <w:tab/>
-      </w:r>
-      <w:r>
-        <w:t xml:space="preserve">Recepción de medicamentos</w:t>
-      </w:r>
-    </w:p>
-    <w:p>
-      <w:pPr>
-        <w:pStyle w:val="FirstParagraph"/>
-      </w:pPr>
-      <w:r>
-        <w:t xml:space="preserve">A nivel nacional se cuenta con el</w:t>
-      </w:r>
-      <w:r>
-        <w:t xml:space="preserve"> </w:t>
-      </w:r>
-      <w:r>
-        <w:rPr>
-          <w:iCs/>
-          <w:i/>
-        </w:rPr>
-        <w:t xml:space="preserve">“</w:t>
-      </w:r>
-      <w:r>
-        <w:rPr>
-          <w:iCs/>
-          <w:i/>
-        </w:rPr>
-        <w:t xml:space="preserve">Manual de condiciones esenciales y procedimientos del Servicio Farmacéutico</w:t>
-      </w:r>
-      <w:r>
-        <w:rPr>
-          <w:iCs/>
-          <w:i/>
-        </w:rPr>
-        <w:t xml:space="preserve">”</w:t>
-      </w:r>
-      <w:r>
-        <w:t xml:space="preserve"> </w:t>
-      </w:r>
-      <w:r>
-        <w:t xml:space="preserve">que está determinado por la Resolución 1403 del 2007</w:t>
-      </w:r>
-      <w:hyperlink w:anchor="X4e956815ca1199d73a39485c932e7d8485463a0">
-        <w:r>
-          <w:rPr>
-            <w:rStyle w:val="Hyperlink"/>
-            <w:vertAlign w:val="superscript"/>
-          </w:rPr>
-          <w:t xml:space="preserve">34</w:t>
-        </w:r>
-      </w:hyperlink>
-      <w:r>
-        <w:t xml:space="preserve"> </w:t>
-      </w:r>
-      <w:r>
-        <w:t xml:space="preserve">emitida por el INVIMA, que en el título</w:t>
-      </w:r>
-      <w:r>
-        <w:t xml:space="preserve"> </w:t>
-      </w:r>
-      <w:r>
-        <w:t xml:space="preserve">“</w:t>
-      </w:r>
-      <w:r>
-        <w:t xml:space="preserve">Recepción y Almacenamiento de Medicamentos y Dispositivos Médicos</w:t>
-      </w:r>
-      <w:r>
-        <w:t xml:space="preserve">”</w:t>
-      </w:r>
-      <w:r>
-        <w:t xml:space="preserve">, establece que la persona encargada de recibir los medicamentos en la institución debe realizar el siguiente procedimiento:</w:t>
-      </w:r>
-    </w:p>
-    <w:p>
-      <w:pPr>
-        <w:numPr>
-          <w:ilvl w:val="0"/>
-          <w:numId w:val="1021"/>
-        </w:numPr>
-      </w:pPr>
-      <w:r>
-        <w:t xml:space="preserve">estudiar la documentación propia de la institución que realiza la recepción, con el fin de establecer los productos a recibir y qué condiciones requieren los mismos para su recepción.</w:t>
-      </w:r>
-    </w:p>
-    <w:p>
-      <w:pPr>
-        <w:numPr>
-          <w:ilvl w:val="0"/>
-          <w:numId w:val="1021"/>
-        </w:numPr>
-      </w:pPr>
-      <w:r>
-        <w:t xml:space="preserve">verificar la documentación de quien hace la entrega, p.ej. guía de entrega. Las cantidades solicitadas deben corresponder con las aprobadas tras el pedido.</w:t>
-      </w:r>
-    </w:p>
-    <w:p>
-      <w:pPr>
-        <w:numPr>
-          <w:ilvl w:val="0"/>
-          <w:numId w:val="1021"/>
-        </w:numPr>
-      </w:pPr>
-      <w:r>
-        <w:t xml:space="preserve">realizar una inspección de los medicamentos para verificar las (i) unidades, (ii) número de lote, (iii) fechas de vencimiento, (iv) registro sanitario, (v) laboratorio fabricante, (vi) condiciones de almacenamiento durante el transporte, (vii) manipulación, (viii) embalaje, (ix) material de empaque / envase y (x) condiciones administrativas y técnicas establecidas en la negociación.</w:t>
-      </w:r>
-    </w:p>
-    <w:p>
-      <w:pPr>
-        <w:pStyle w:val="FirstParagraph"/>
-      </w:pPr>
-      <w:r>
-        <w:t xml:space="preserve">Después de la inspección, se realiza un muestreo para determinar si los productos recibidos cumplen con especificaciones de calidad. Existen planes de muestreo de aceptación por atributos en el que se suele utilizar la Tabla Militar Estándar MIL-STD-105E</w:t>
-      </w:r>
-      <w:hyperlink w:anchor="X151870ab54b01afcd5b4b1f9212b983bdc4c06e">
-        <w:r>
-          <w:rPr>
-            <w:rStyle w:val="Hyperlink"/>
-            <w:vertAlign w:val="superscript"/>
-          </w:rPr>
-          <w:t xml:space="preserve">40</w:t>
-        </w:r>
-      </w:hyperlink>
-      <w:r>
-        <w:rPr>
-          <w:vertAlign w:val="superscript"/>
-        </w:rPr>
-        <w:t xml:space="preserve">,</w:t>
-      </w:r>
-      <w:hyperlink w:anchor="ref-GutierrezPulido2008">
-        <w:r>
-          <w:rPr>
-            <w:rStyle w:val="Hyperlink"/>
-            <w:vertAlign w:val="superscript"/>
-          </w:rPr>
-          <w:t xml:space="preserve">41</w:t>
-        </w:r>
-      </w:hyperlink>
-      <w:r>
-        <w:t xml:space="preserve">, con el fin de seleccionar el tamaño de una muestra aleatoria de acuerdo al tamaño total del pedido, nivel de inspección requerido y otros factores. En casos con un tamaño total de lote pequeño y altos niveles de inspección se suele realiza una inspección completa de los productos recibidos.</w:t>
-      </w:r>
-    </w:p>
-    <w:p>
-      <w:pPr>
-        <w:pStyle w:val="BodyText"/>
-      </w:pPr>
-      <w:r>
-        <w:t xml:space="preserve">Al terminar la inspección se pasa a documentar la recepción y se procede a realizar un</w:t>
-      </w:r>
-      <w:r>
-        <w:t xml:space="preserve"> </w:t>
-      </w:r>
-      <w:r>
-        <w:t xml:space="preserve">“</w:t>
-      </w:r>
-      <w:r>
-        <w:t xml:space="preserve">acta de recepción</w:t>
-      </w:r>
-      <w:r>
-        <w:t xml:space="preserve">”</w:t>
-      </w:r>
-      <w:r>
-        <w:t xml:space="preserve"> </w:t>
-      </w:r>
-      <w:r>
-        <w:t xml:space="preserve">donde se detalla la información del procedimiento como:</w:t>
-      </w:r>
-    </w:p>
-    <w:p>
-      <w:pPr>
-        <w:numPr>
-          <w:ilvl w:val="0"/>
-          <w:numId w:val="1022"/>
-        </w:numPr>
-      </w:pPr>
-      <w:r>
-        <w:t xml:space="preserve">fecha y hora de entrega</w:t>
-      </w:r>
-    </w:p>
-    <w:p>
-      <w:pPr>
-        <w:numPr>
-          <w:ilvl w:val="0"/>
-          <w:numId w:val="1022"/>
-        </w:numPr>
-      </w:pPr>
-      <w:r>
-        <w:t xml:space="preserve">cantidad de unidades</w:t>
-      </w:r>
-    </w:p>
-    <w:p>
-      <w:pPr>
-        <w:numPr>
-          <w:ilvl w:val="0"/>
-          <w:numId w:val="1022"/>
-        </w:numPr>
-      </w:pPr>
-      <w:r>
-        <w:t xml:space="preserve">número de lote</w:t>
-      </w:r>
-    </w:p>
-    <w:p>
-      <w:pPr>
-        <w:numPr>
-          <w:ilvl w:val="0"/>
-          <w:numId w:val="1022"/>
-        </w:numPr>
-      </w:pPr>
-      <w:r>
-        <w:t xml:space="preserve">registro sanitario</w:t>
-      </w:r>
-    </w:p>
-    <w:p>
-      <w:pPr>
-        <w:numPr>
-          <w:ilvl w:val="0"/>
-          <w:numId w:val="1022"/>
-        </w:numPr>
-      </w:pPr>
-      <w:r>
-        <w:t xml:space="preserve">fechas de vencimiento</w:t>
-      </w:r>
-    </w:p>
-    <w:p>
-      <w:pPr>
-        <w:numPr>
-          <w:ilvl w:val="0"/>
-          <w:numId w:val="1022"/>
-        </w:numPr>
-      </w:pPr>
-      <w:r>
-        <w:t xml:space="preserve">condiciones de trasporte, manipulación y embalaje</w:t>
-      </w:r>
-    </w:p>
-    <w:p>
-      <w:pPr>
-        <w:numPr>
-          <w:ilvl w:val="0"/>
-          <w:numId w:val="1022"/>
-        </w:numPr>
-      </w:pPr>
-      <w:r>
-        <w:t xml:space="preserve">material de empaque y envase</w:t>
-      </w:r>
-    </w:p>
-    <w:p>
-      <w:pPr>
-        <w:numPr>
-          <w:ilvl w:val="0"/>
-          <w:numId w:val="1022"/>
-        </w:numPr>
-      </w:pPr>
-      <w:r>
-        <w:t xml:space="preserve">condiciones administrativas y técnicas establecidas en la negociación así como la trazabilidad</w:t>
-      </w:r>
-    </w:p>
-    <w:p>
-      <w:pPr>
-        <w:pStyle w:val="FirstParagraph"/>
-      </w:pPr>
-      <w:r>
-        <w:t xml:space="preserve">El acta es firmada por las persona que reciben y entregan para ser archivada. Como parte final se ingresan como parte del inventario a todos los productos pedidos que cumplan con las especificaciones de calidad.</w:t>
-      </w:r>
-    </w:p>
-    <w:p>
-      <w:pPr>
-        <w:pStyle w:val="BodyText"/>
-      </w:pPr>
-      <w:r>
-        <w:t xml:space="preserve">En el caso de los distintos FRE a nivel nacional (ver Figura</w:t>
-      </w:r>
-      <w:r>
-        <w:t xml:space="preserve"> </w:t>
-      </w:r>
-      <w:r>
-        <w:t xml:space="preserve">6.8</w:t>
-      </w:r>
-      <w:r>
-        <w:t xml:space="preserve">), se observa que el FRE Antioquia es el que más días invierte en realizar el proceso de recepción, esto se debe a que sus pedidos son de gran tamaño para cubrir la demanda, lo que conlleva a que deba dispensarse 5 días en todo el proceso de recepción técnica, desde el momento de recepción del producto proveniente del FNE, hasta el ingreso de la misma al sistema, incluyendo la realización del acta.</w:t>
-      </w:r>
-    </w:p>
-    <w:p>
-      <w:pPr>
-        <w:pStyle w:val="CaptionedFigure"/>
-      </w:pPr>
-      <w:r>
-        <w:drawing>
-          <wp:inline>
-            <wp:extent cx="5334000" cy="2400300"/>
-            <wp:effectExtent b="0" l="0" r="0" t="0"/>
-            <wp:docPr descr="Figura 6.8: Tiempos en la recepción técnica y almacenamiento de MME. (A) Gráfico de barras con frecuencia. (B) Mapa con tiempos para la recepción técnica de MME." title="" id="1" name="Picture"/>
-            <a:graphic>
-              <a:graphicData uri="http://schemas.openxmlformats.org/drawingml/2006/picture">
-                <pic:pic>
-                  <pic:nvPicPr>
-                    <pic:cNvPr descr="InformeFinal_files/figure-docx/TiemposRecepcionAlmacenamientob-1.png" id="0" name="Picture"/>
-                    <pic:cNvPicPr>
-                      <a:picLocks noChangeArrowheads="1" noChangeAspect="1"/>
-                    </pic:cNvPicPr>
-                  </pic:nvPicPr>
-                  <pic:blipFill>
-                    <a:blip r:embed="rId133"/>
-                    <a:stretch>
-                      <a:fillRect/>
-                    </a:stretch>
-                  </pic:blipFill>
-                  <pic:spPr bwMode="auto">
-                    <a:xfrm>
-                      <a:off x="0" y="0"/>
-                      <a:ext cx="5334000" cy="2400300"/>
-                    </a:xfrm>
-                    <a:prstGeom prst="rect">
-                      <a:avLst/>
-                    </a:prstGeom>
-                    <a:noFill/>
-                    <a:ln w="9525">
-                      <a:noFill/>
-                      <a:headEnd/>
-                      <a:tailEnd/>
-                    </a:ln>
-                  </pic:spPr>
-                </pic:pic>
-              </a:graphicData>
-            </a:graphic>
-          </wp:inline>
-        </w:drawing>
-      </w:r>
-    </w:p>
-    <w:p>
-      <w:pPr>
-        <w:pStyle w:val="ImageCaption"/>
-      </w:pPr>
-      <w:bookmarkStart w:id="134" w:name="fig37"/>
-      <w:r>
-        <w:t xml:space="preserve">Figure </w:t>
-      </w:r>
-      <w:fldSimple w:instr="SEQ Figure \* ARABIC ">
-        <w:r>
-          <w:t>37</w:t>
-        </w:r>
-      </w:fldSimple>
-      <w:r>
-        <w:t xml:space="preserve">:</w:t>
-      </w:r>
-      <w:r>
-        <w:t xml:space="preserve"> </w:t>
-      </w:r>
-      <w:bookmarkEnd w:id="134"/>
-      <w:r>
-        <w:t xml:space="preserve">Figura 6.8: Tiempos en la recepción técnica y almacenamiento de MME. (A) Gráfico de barras con frecuencia. (B) Mapa con tiempos para la recepción técnica de MME.</w:t>
-      </w:r>
-    </w:p>
-    <w:p>
-      <w:pPr>
-        <w:pStyle w:val="BodyText"/>
-      </w:pPr>
-      <w:r>
-        <w:t xml:space="preserve">En segundo lugar se encuentra el FRE Boyacá, el cual presenta un uso de 3 días en todo el proceso, se observa que el volumen de inscritos es alto y que en este caso lo llevan dos regentes de farmacia dando paso a la realización de acta con el transportador y luego una revisión completa de cada medicamentos y correcto almacenamiento con su acta correspondiente.</w:t>
-      </w:r>
-    </w:p>
-    <w:p>
-      <w:pPr>
-        <w:pStyle w:val="BodyText"/>
-      </w:pPr>
-      <w:r>
-        <w:t xml:space="preserve">Como otro atributo que se puede resaltar en la Figura</w:t>
-      </w:r>
-      <w:r>
-        <w:t xml:space="preserve"> </w:t>
-      </w:r>
-      <w:r>
-        <w:t xml:space="preserve">6.8</w:t>
-      </w:r>
-      <w:r>
-        <w:t xml:space="preserve">, es que cinco territorios Atlántico, Quindío, Sucre, Tolima y Bolívar se demoran entre 2-2.5 días para la recepción técnica, debido a su tamaño y a la cantidad de personas disponibles para llevar a cabo este proceso y como ultima observación, se puede ver que 24 de los 31 FRE realizan la recepción técnica durante un día y por máximo un día y medio, debido a que los pedidos realizados no son muy grandes, o como en el caso del Valle del cauca, Cauca y Santander, que son territorios grandes con bastantes inscritos, se determina la prioridad de esta acción donde se establece las personas que llevan a cabo este procedimiento y se ha observado que no sobrepasa un día y medio en esta labor.</w:t>
-      </w:r>
-    </w:p>
-    <w:bookmarkEnd w:id="135"/>
-    <w:bookmarkStart w:id="138" w:name="traslados-interdepartamentales"/>
-    <w:p>
-      <w:pPr>
-        <w:pStyle w:val="Heading3"/>
-      </w:pPr>
-      <w:r>
-        <w:rPr>
-          <w:rStyle w:val="SectionNumber"/>
-        </w:rPr>
-        <w:t xml:space="preserve">6.2.4</w:t>
-      </w:r>
-      <w:r>
-        <w:tab/>
-      </w:r>
-      <w:r>
-        <w:t xml:space="preserve">Traslados interdepartamentales</w:t>
-      </w:r>
-    </w:p>
-    <w:p>
-      <w:pPr>
-        <w:pStyle w:val="FirstParagraph"/>
-      </w:pPr>
-      <w:r>
-        <w:t xml:space="preserve">La cadena de suministro de MME está planteada de manera que los FRE realizan compras de MME al FNE, y los establecimientos en los departamentos realizan compras al FRE, en ambos casos sin intermediaciones</w:t>
-      </w:r>
-      <w:hyperlink w:anchor="ref-MSPS1478-2006">
-        <w:r>
-          <w:rPr>
-            <w:rStyle w:val="Hyperlink"/>
-            <w:vertAlign w:val="superscript"/>
-          </w:rPr>
-          <w:t xml:space="preserve">1</w:t>
-        </w:r>
-      </w:hyperlink>
-      <w:r>
-        <w:t xml:space="preserve">. Sin embargo, existe un mecanismo conocido como</w:t>
-      </w:r>
-      <w:r>
-        <w:t xml:space="preserve"> </w:t>
-      </w:r>
-      <w:r>
-        <w:rPr>
-          <w:bCs/>
-          <w:b/>
-        </w:rPr>
-        <w:t xml:space="preserve">traslado interdepartamental</w:t>
-      </w:r>
-      <w:r>
-        <w:t xml:space="preserve"> </w:t>
-      </w:r>
-      <w:r>
-        <w:t xml:space="preserve">mediante el cual un departamento puede realizar la compra de MME a otro departamento. En logística, se le conoce a este tipo de transacciones como</w:t>
-      </w:r>
-      <w:r>
-        <w:t xml:space="preserve"> </w:t>
-      </w:r>
-      <w:r>
-        <w:rPr>
-          <w:bCs/>
-          <w:b/>
-        </w:rPr>
-        <w:t xml:space="preserve">transbordos laterales</w:t>
-      </w:r>
-      <w:hyperlink w:anchor="ref-Silver2017">
-        <w:r>
-          <w:rPr>
-            <w:rStyle w:val="Hyperlink"/>
-            <w:vertAlign w:val="superscript"/>
-          </w:rPr>
-          <w:t xml:space="preserve">29</w:t>
-        </w:r>
-      </w:hyperlink>
-      <w:r>
-        <w:t xml:space="preserve">.</w:t>
-      </w:r>
-    </w:p>
-    <w:p>
-      <w:pPr>
-        <w:pStyle w:val="BodyText"/>
-      </w:pPr>
-      <w:r>
-        <w:t xml:space="preserve">Los traslado interdepartamental/transbordos laterales en su modalidad reactiva se utilizan cuando existe un riesgo de desabastecimiento inminente y se hace un pedido de medicamentos al FRE de un departamento cercano</w:t>
-      </w:r>
-      <w:hyperlink w:anchor="ref-Paterson2011">
-        <w:r>
-          <w:rPr>
-            <w:rStyle w:val="Hyperlink"/>
-            <w:vertAlign w:val="superscript"/>
-          </w:rPr>
-          <w:t xml:space="preserve">42</w:t>
-        </w:r>
-      </w:hyperlink>
-      <w:r>
-        <w:t xml:space="preserve">, esto puede reducir los costos sí se utiliza en emergencias, o aumentarlos sí se utiliza de forma excesiva</w:t>
-      </w:r>
-      <w:hyperlink w:anchor="ref-Silver2017">
-        <w:r>
-          <w:rPr>
-            <w:rStyle w:val="Hyperlink"/>
-            <w:vertAlign w:val="superscript"/>
-          </w:rPr>
-          <w:t xml:space="preserve">29</w:t>
-        </w:r>
-      </w:hyperlink>
-      <w:r>
-        <w:t xml:space="preserve">. Es importante mencionar que los traslados interdepartamentales sólo se pueden llevar a cabo previa autorización del FNE.</w:t>
-      </w:r>
-    </w:p>
-    <w:p>
-      <w:pPr>
-        <w:pStyle w:val="BodyText"/>
-      </w:pPr>
-      <w:r>
-        <w:t xml:space="preserve">En el traslado interdepartamental de medicamentos se observa que los territorios más descentralizados son los que presentan mayor demora para recibir los traslados de MME, siendo los casos más demorados San Andrés y Amazonas. Como se observa en la Figura</w:t>
-      </w:r>
-      <w:r>
-        <w:t xml:space="preserve"> </w:t>
-      </w:r>
-      <w:r>
-        <w:t xml:space="preserve">6.9</w:t>
-      </w:r>
-      <w:r>
-        <w:t xml:space="preserve"> </w:t>
-      </w:r>
-      <w:r>
-        <w:t xml:space="preserve">las regiones más afectadas son Amazonía, Orinoquía, Pacífico a excepción del Valle del Cauca y algunos departamentos del Caribe. Sin embargo, el departamento que más demora presenta es San Andrés, pues al estar alejado de la zona continental del país, tiene un tiempo de traslado de medicamentos más largo.</w:t>
-      </w:r>
-    </w:p>
-    <w:p>
-      <w:pPr>
-        <w:pStyle w:val="CaptionedFigure"/>
-      </w:pPr>
-      <w:r>
-        <w:drawing>
-          <wp:inline>
-            <wp:extent cx="5334000" cy="2182090"/>
-            <wp:effectExtent b="0" l="0" r="0" t="0"/>
-            <wp:docPr descr="Figura 6.9: Caracterización en demoras de traslados interdepartamentales. (A) Gráfico de tiempos de traslados interdepartamentales reportados para los departamentos. (B) Mapa de tiempos de traslados interdepartamentales." title="" id="1" name="Picture"/>
-            <a:graphic>
-              <a:graphicData uri="http://schemas.openxmlformats.org/drawingml/2006/picture">
-                <pic:pic>
-                  <pic:nvPicPr>
-                    <pic:cNvPr descr="InformeFinal_files/figure-docx/TiemposTranslados-1.png" id="0" name="Picture"/>
-                    <pic:cNvPicPr>
-                      <a:picLocks noChangeArrowheads="1" noChangeAspect="1"/>
-                    </pic:cNvPicPr>
-                  </pic:nvPicPr>
-                  <pic:blipFill>
-                    <a:blip r:embed="rId136"/>
-                    <a:stretch>
-                      <a:fillRect/>
-                    </a:stretch>
-                  </pic:blipFill>
-                  <pic:spPr bwMode="auto">
-                    <a:xfrm>
-                      <a:off x="0" y="0"/>
-                      <a:ext cx="5334000" cy="2182090"/>
-                    </a:xfrm>
-                    <a:prstGeom prst="rect">
-                      <a:avLst/>
-                    </a:prstGeom>
-                    <a:noFill/>
-                    <a:ln w="9525">
-                      <a:noFill/>
-                      <a:headEnd/>
-                      <a:tailEnd/>
-                    </a:ln>
-                  </pic:spPr>
-                </pic:pic>
-              </a:graphicData>
-            </a:graphic>
-          </wp:inline>
-        </w:drawing>
-      </w:r>
-    </w:p>
-    <w:p>
-      <w:pPr>
-        <w:pStyle w:val="ImageCaption"/>
-      </w:pPr>
-      <w:bookmarkStart w:id="137" w:name="fig38"/>
+      <w:bookmarkStart w:id="139" w:name="fig38"/>
       <w:r>
         <w:t xml:space="preserve">Figure </w:t>
       </w:r>
@@ -10317,29 +10390,17 @@
       <w:r>
         <w:t xml:space="preserve"> </w:t>
       </w:r>
-      <w:bookmarkEnd w:id="137"/>
-      <w:r>
-        <w:t xml:space="preserve">Figura 6.9: Caracterización en demoras de traslados interdepartamentales. (A) Gráfico de tiempos de traslados interdepartamentales reportados para los departamentos. (B) Mapa de tiempos de traslados interdepartamentales.</w:t>
-      </w:r>
-    </w:p>
-    <w:bookmarkEnd w:id="138"/>
-    <w:bookmarkEnd w:id="139"/>
-    <w:bookmarkStart w:id="145" w:name="venta-de-mme"/>
-    <w:p>
-      <w:pPr>
-        <w:pStyle w:val="Heading2"/>
-      </w:pPr>
-      <w:r>
-        <w:rPr>
-          <w:rStyle w:val="SectionNumber"/>
-        </w:rPr>
-        <w:t xml:space="preserve">6.3</w:t>
-      </w:r>
-      <w:r>
-        <w:tab/>
-      </w:r>
-      <w:r>
-        <w:t xml:space="preserve">Venta de MME</w:t>
+      <w:bookmarkEnd w:id="139"/>
+      <w:r>
+        <w:t xml:space="preserve">Figura 6.9: Frecuencia de venta de MME a instituciones en el departamento.</w:t>
+      </w:r>
+    </w:p>
+    <w:p>
+      <w:pPr>
+        <w:pStyle w:val="BodyText"/>
+      </w:pPr>
+      <w:r>
+        <w:t xml:space="preserve">En el departamento del Atlántico antes de la pandemia la venta de medicamentos se hacía diariamente, sin embargo, por la contingencia en salud se decidió que solo se despachan medicamentos dos días a la semana. Otro departamento que hace venta diaria de MME es Choco y afirma que las necesidades de MME pueden variar en el departamento gracias al traslado no esperado de pacientes de zonas muy distantes a las capitales de los departamentos de Antioquia y Valle del Cauca.</w:t>
       </w:r>
     </w:p>
     <w:bookmarkStart w:id="144" w:name="controles-en-venta-directa-a-paciente"/>
@@ -15539,7 +15600,7 @@
         </w:numPr>
       </w:pPr>
       <w:r>
-        <w:t xml:space="preserve">Exigir a las instituciones inscritas un formato único estandarizado digital para enviar los informes mensuales, referentes al Anexo 13 de la Resolución 1478 de 2006. Preferiblemente se debe enviar el archivo en formato PDF y Excel para la WW de los datos, por parte del personal del FRE. Además, con este requisito se asegura la integridad de la información.</w:t>
+        <w:t xml:space="preserve">Exigir a las instituciones inscritas un formato único estandarizado digital para enviar los informes mensuales, referentes al Anexo 13 de la Resolución 1478 de 2006. Preferiblemente, se debe enviar el archivo en formato PDF y Excel para la revisión de los datos, por parte del personal del FRE. Además, con este requisito se asegura la integridad de la información.</w:t>
       </w:r>
     </w:p>
     <w:p>
@@ -16209,7 +16270,7 @@
           <w:bCs/>
           <w:b/>
         </w:rPr>
-        <w:t xml:space="preserve">Diagramación</w:t>
+        <w:t xml:space="preserve">Comunicación</w:t>
       </w:r>
       <w:r>
         <w:t xml:space="preserve"> </w:t>
@@ -16246,7 +16307,15 @@
         <w:pStyle w:val="BodyText"/>
       </w:pPr>
       <w:r>
-        <w:t xml:space="preserve">Agradecemos a Jonathan Alberto Peñaranda Téllez, Daniela Martínez Castillo y Aida Murma Cabezas Quintero del grupo de Regionalización del FNE por el acompañamiento y durante la realización de estas encuestas. Agradecemos a Cesar Chavarro del Grupo Interno de Medicamentos del Estado del FNE por las ideas aportadas en la formulación del proyecto y realización de esta encuesta.</w:t>
+        <w:t xml:space="preserve">Agradecemos a Jonathan Alberto Peñaranda Téllez, Daniela Martínez Castillo y Aida Murma Cabezas Quintero del grupo de Regionalización del FNE por el acompañamiento durante la realización de estas encuestas.</w:t>
+      </w:r>
+    </w:p>
+    <w:p>
+      <w:pPr>
+        <w:pStyle w:val="BodyText"/>
+      </w:pPr>
+      <w:r>
+        <w:t xml:space="preserve">Agradecemos a Cesar Chavarro del Grupo Interno de Medicamentos del Estado del FNE por las ideas aportadas en la formulación del proyecto y realización de esta encuesta.</w:t>
       </w:r>
     </w:p>
     <w:p>

</xml_diff>

<commit_message>
Cambios en gráficos del proyecto
</commit_message>
<xml_diff>
--- a/reports/Libro/docs/InformeFinal.docx
+++ b/reports/Libro/docs/InformeFinal.docx
@@ -3316,7 +3316,7 @@
       <w:r>
         <w:drawing>
           <wp:inline>
-            <wp:extent cx="5334000" cy="4000500"/>
+            <wp:extent cx="5334000" cy="3464485"/>
             <wp:effectExtent b="0" l="0" r="0" t="0"/>
             <wp:docPr descr="Figura 4.12: Clasificación de los FRE en grupos de acuerdo a análisis por clúster" title="" id="1" name="Picture"/>
             <a:graphic>
@@ -3337,7 +3337,7 @@
                   <pic:spPr bwMode="auto">
                     <a:xfrm>
                       <a:off x="0" y="0"/>
-                      <a:ext cx="5334000" cy="4000500"/>
+                      <a:ext cx="5334000" cy="3464485"/>
                     </a:xfrm>
                     <a:prstGeom prst="rect">
                       <a:avLst/>
@@ -3722,7 +3722,7 @@
           <wp:inline>
             <wp:extent cx="5334000" cy="2222500"/>
             <wp:effectExtent b="0" l="0" r="0" t="0"/>
-            <wp:docPr descr="Figura 5.1: Existencia de recetarios en el FRE. (A) N.° de existencias de recetarios en el FRE y (B) Cobertura de existencias de recetarios en el FRE." title="" id="1" name="Picture"/>
+            <wp:docPr descr="Figura 5.1: Existencias de recetarios en el FRE. (A) N.° de existencias de recetarios en el FRE y (B) Cobertura de existencias de recetarios en el FRE." title="" id="1" name="Picture"/>
             <a:graphic>
               <a:graphicData uri="http://schemas.openxmlformats.org/drawingml/2006/picture">
                 <pic:pic>
@@ -3781,7 +3781,7 @@
       </w:r>
       <w:bookmarkEnd w:id="54"/>
       <w:r>
-        <w:t xml:space="preserve">Figura 5.1: Existencia de recetarios en el FRE. (A) N.° de existencias de recetarios en el FRE y (B) Cobertura de existencias de recetarios en el FRE.</w:t>
+        <w:t xml:space="preserve">Figura 5.1: Existencias de recetarios en el FRE. (A) N.° de existencias de recetarios en el FRE y (B) Cobertura de existencias de recetarios en el FRE.</w:t>
       </w:r>
     </w:p>
     <w:p>
@@ -4712,6 +4712,35 @@
       </w:r>
       <w:r>
         <w:t xml:space="preserve">se muestran gráficos de dependencia parcial de los factores explorados, se observan tendencias como que el N.° de prescripciones elevan el costo de los recetarios. Pese a que se podría suponer que al aumentar el número de características de seguridad en el recetario se aumentaría el costo de este, se encuentra una relación inversa entre el número de medidas y el costo de adquisición. Esto podría deberse a la facilidad de elaboración en departamentos con la capacidad tecnológica adecuada, la forma en que se adjudican los contratos y los diferentes oferentes en el concurso de contratación.</w:t>
+      </w:r>
+    </w:p>
+    <w:p>
+      <w:pPr>
+        <w:pStyle w:val="SourceCode"/>
+      </w:pPr>
+      <w:r>
+        <w:rPr>
+          <w:rStyle w:val="VerbatimChar"/>
+        </w:rPr>
+        <w:t xml:space="preserve">## Bin width defaults to 1/30 of the range of the data. Pick better value with `binwidth`.</w:t>
+      </w:r>
+      <w:r>
+        <w:br/>
+      </w:r>
+      <w:r>
+        <w:rPr>
+          <w:rStyle w:val="VerbatimChar"/>
+        </w:rPr>
+        <w:t xml:space="preserve">## Bin width defaults to 1/30 of the range of the data. Pick better value with `binwidth`.</w:t>
+      </w:r>
+      <w:r>
+        <w:br/>
+      </w:r>
+      <w:r>
+        <w:rPr>
+          <w:rStyle w:val="VerbatimChar"/>
+        </w:rPr>
+        <w:t xml:space="preserve">## Bin width defaults to 1/30 of the range of the data. Pick better value with `binwidth`.</w:t>
       </w:r>
     </w:p>
     <w:p>
@@ -12265,7 +12294,7 @@
       <w:r>
         <w:drawing>
           <wp:inline>
-            <wp:extent cx="5334000" cy="2222500"/>
+            <wp:extent cx="5334000" cy="2398447"/>
             <wp:effectExtent b="0" l="0" r="0" t="0"/>
             <wp:docPr descr="Figura 6.21: Comparativo de márgenes de precio de venta para: (A) Medicamentos y (B) Departamentos." title="" id="1" name="Picture"/>
             <a:graphic>
@@ -12286,7 +12315,7 @@
                   <pic:spPr bwMode="auto">
                     <a:xfrm>
                       <a:off x="0" y="0"/>
-                      <a:ext cx="5334000" cy="2222500"/>
+                      <a:ext cx="5334000" cy="2398447"/>
                     </a:xfrm>
                     <a:prstGeom prst="rect">
                       <a:avLst/>

</xml_diff>

<commit_message>
Modificaciones a sección de análisis de clúster
</commit_message>
<xml_diff>
--- a/reports/Libro/docs/InformeFinal.docx
+++ b/reports/Libro/docs/InformeFinal.docx
@@ -315,7 +315,7 @@
         </w:numPr>
       </w:pPr>
       <w:r>
-        <w:t xml:space="preserve">La calidad de la información de disponibilidad remitida por los FRE.</w:t>
+        <w:t xml:space="preserve">La calidad de la información de disponibilidad remitida por los Fondos Rotatorios de Estupefacientes (FRE).</w:t>
       </w:r>
     </w:p>
     <w:p>
@@ -342,7 +342,7 @@
         <w:pStyle w:val="BodyText"/>
       </w:pPr>
       <w:r>
-        <w:t xml:space="preserve">El proyecto tiene como producto entregable una fuente de información caracterizada y consolidada para el desarrollo del Recetario Oficial Electrónico (ROE), de tal manera que se determine el rol del FNE, FRE y las IPS para fortalecer el seguimiento a las prescripciones de medicamentos monopolio del Estado, encaminados al uso racional de estos medicamentos en todo el territorio nacional y una fuente de información caracterizada y consolidada para el desarrollo de una herramienta que permita estandarizar los procesos de proyección de compra y el seguimiento de inventarios de MME por parte de los entes territoriales, de tal manera que se mitigue el riesgo de desabastecimiento mediante la gestión de inventarios acorde a las necesidades de la población.</w:t>
+        <w:t xml:space="preserve">El proyecto tiene como producto entregable una fuente de información caracterizada y consolidada para el desarrollo del Recetario Oficial Electrónico (ROE), de tal manera que se determine el rol del FNE, FRE y las Instituciones Prestadoras de Salud (IPS) para fortalecer el seguimiento a las prescripciones de medicamentos monopolio del Estado, encaminados al uso racional de estos medicamentos en todo el territorio nacional y una fuente de información caracterizada y consolidada para el desarrollo de una herramienta que permita estandarizar los procesos de proyección de compra y el seguimiento de inventarios de MME por parte de los entes territoriales, de tal manera que se mitigue el riesgo de desabastecimiento mediante la gestión de inventarios acorde a las necesidades de la población.</w:t>
       </w:r>
     </w:p>
     <w:p>
@@ -421,7 +421,7 @@
         <w:pStyle w:val="BodyText"/>
       </w:pPr>
       <w:r>
-        <w:t xml:space="preserve">Este proyecto se diseñó con la finalidad de cumplir con dos objetivos en específico, el primer objetivo es fortalecer el proceso de abastecimiento de medicamentos monopolio del Estado, identificando fuentes de información asociada a la prescripción, dispensación y uso de medicamentos monopolio del Estado, con énfasis en el recetario oficial y generar informes de análisis de los datos reportados por el FRE para el manejo de medicamentos monopolio del Estado que permitan un seguimiento eficaz y oportuno.</w:t>
+        <w:t xml:space="preserve">Este proyecto se diseñó con la finalidad de cumplir con dos objetivos en específico, el primer objetivo es fortalecer el proceso de abastecimiento de medicamentos monopolio del Estado, identificando fuentes de información asociada a la prescripción, dispensación y uso de medicamentos monopolio del Estado, con énfasis en el recetario oficial y generar informes de análisis de los datos reportados por los Fondos Rotatorios de Estupefacientes (FRE) para el manejo de medicamentos monopolio del Estado que permitan un seguimiento eficaz y oportuno.</w:t>
       </w:r>
     </w:p>
     <w:p>
@@ -591,7 +591,7 @@
         </w:numPr>
       </w:pPr>
       <w:r>
-        <w:t xml:space="preserve">Recopilar la información asociada con la consolidación de la información y seguimiento al consumo de estos medicamentos en cada una de las IPS en el departamento.</w:t>
+        <w:t xml:space="preserve">Recopilar la información asociada con la consolidación de la información y seguimiento al consumo de estos medicamentos en cada una de las instituciones inscritas en el departamento.</w:t>
       </w:r>
     </w:p>
     <w:p>
@@ -1456,7 +1456,7 @@
         <w:t xml:space="preserve"> </w:t>
       </w:r>
       <w:r>
-        <w:t xml:space="preserve">se observa especialmente la distribución de los perfiles profesionales de los encargados de cada FRE departamental. Se evidencia que la mayoría de departamento cuentan con Químicos Farmacéuticos como responsables encargados de los entes territoriales. De manera similar, se observan Técnicos en Regencia en Farmacia ocupando este cargo a nivel territorial, cuyos perfiles permanecen en la misma línea profesional de trabajo, referente al conocimiento y habilidades en la gestión de los medicamentos. Lo anterior, tiene ventajas en los procesos internos del FRE, ya que permite un adecuado desarrollo de las funciones principales del ente territorial y la resolución de problemas técnicos es más probable.</w:t>
+        <w:t xml:space="preserve">se observa especialmente la distribución de los perfiles profesionales de los encargados de cada FRE departamental. Se evidencia que la mayoría de departamentos cuentan con Químicos Farmacéuticos como responsables encargados de los entes territoriales. De manera similar, se observan Técnicos en Regencia en Farmacia ocupando este cargo a nivel territorial, cuyos perfiles permanecen en la misma línea profesional de trabajo, referente al conocimiento y habilidades en la gestión de los medicamentos. Lo anterior, tiene ventajas en los procesos internos del FRE, ya que permite un adecuado desarrollo de las funciones principales del ente territorial y la resolución de problemas técnicos es más probable.</w:t>
       </w:r>
     </w:p>
     <w:p>
@@ -1597,7 +1597,7 @@
         </w:r>
       </w:hyperlink>
       <w:r>
-        <w:t xml:space="preserve">, donde mencionan que el Químicos Farmacéuticos y Tecnólogos en Regencia en Farmacia son profesionales considerados como personal calificado para el cumplimiento de las funciones requeridas por el FRE.</w:t>
+        <w:t xml:space="preserve">, donde mencionan que los Químicos Farmacéuticos y Tecnólogos en Regencia en Farmacia son profesionales considerados como personal calificado para el cumplimiento de las funciones requeridas por el FRE.</w:t>
       </w:r>
     </w:p>
     <w:p>
@@ -2269,7 +2269,7 @@
         <w:pStyle w:val="FirstParagraph"/>
       </w:pPr>
       <w:r>
-        <w:t xml:space="preserve">El número de instituciones inscritas en los FRE de cada departamento, puede variar según las condiciones demográficas particulares en cada territorio. Lo anterior se puede ver plasmado en la siguiente Figura</w:t>
+        <w:t xml:space="preserve">El número de instituciones inscritas en los FRE de cada departamento, puede variar según las condiciones demográficas particulares en cada territorio. Lo anterior, se puede ver plasmado en la Figura</w:t>
       </w:r>
       <w:r>
         <w:t xml:space="preserve"> </w:t>
@@ -2278,7 +2278,7 @@
         <w:t xml:space="preserve">4.6</w:t>
       </w:r>
       <w:r>
-        <w:t xml:space="preserve">, donde se exhibe el número de inscritos en cada FRE departamental. A partir de esta información, se puede apreciar el ente territorial con mayor inscritos en su territorio, correspondiendo al FRE Antioquia con un total de 1054 inscritos. Luego se posiciona en segundo lugar el FRE Valle del Cauca con 570 inscritos. Particularmente, estos dos departamentos se mantienen en los primeros lugares de los departamentos más poblados en Colombia, con excepción de Bogotá D.C. y Cundinamarca, según los datos obtenidos por el DANE en el</w:t>
+        <w:t xml:space="preserve">, donde se exhibe el número de inscritos en cada FRE departamental. A partir de esta información, se puede apreciar el ente territorial con el mayor número inscritos en su territorio, correspondiendo al FRE Antioquia con un total de 1054 inscritos. Luego se posiciona en segundo lugar el FRE Valle del Cauca con 570 inscritos. Particularmente, estos dos departamentos se mantienen en los primeros lugares de los departamentos más poblados en Colombia, con excepción de Bogotá D.C. y Cundinamarca, según los datos obtenidos por el DANE en el</w:t>
       </w:r>
       <w:r>
         <w:t xml:space="preserve"> </w:t>
@@ -2409,7 +2409,7 @@
         <w:pStyle w:val="BodyText"/>
       </w:pPr>
       <w:r>
-        <w:t xml:space="preserve">Existe una relación demográfica en los departamentos sobre la cantidad de instituciones inscritas y los departamentos con más densidad de población. Lo anterior se explica de acuerdo cob la capacidad del departamento para atender la necesidad de MME en su población, en función del número de personas que integran el equipo de trabajo del ente territorial. En teoría, los FRE con mayor número de inscritos, deberían estar mucho más desarrollados para atender la necesidad de MME de su población local. No obstante, en las visitas técnicas se evidenció que el recurso humano de los FRE no da abasto con todas las tareas requeridas para su funcionamiento integral.</w:t>
+        <w:t xml:space="preserve">Existe una relación demográfica en los departamentos sobre la cantidad de instituciones inscritas y los departamentos con más densidad de población. Lo anterior, se explica de acuerdo con la capacidad del departamento para atender la necesidad de MME en su población, en función del número de personas que integran el equipo de trabajo del ente territorial. En teoría, los FRE con mayor número de inscritos, deberían estar mucho más desarrollados para atender la necesidad de MME de su población local. No obstante, en las visitas técnicas se evidenció que el recurso humano de los FRE no da abasto con todas las tareas requeridas para su funcionamiento integral.</w:t>
       </w:r>
     </w:p>
     <w:p>
@@ -2437,7 +2437,17 @@
         <w:t xml:space="preserve"> </w:t>
       </w:r>
       <w:r>
-        <w:t xml:space="preserve">también se puede observar que están respectivamente por encima y por debajo de la media en el recurso humano que tienen para su funcionamiento y son quienes envían informes de manera puntual al FNE, mientras que el departamento del Cauca supera en recurso humano a Nariño por más del doble de personal y existe un importante atraso en el envío de estos informes, posiblemente sean factores externos cómo los tipos de contratación u otras responsabilidades adquiridas por parte de los coordinadores de los FRE en su territorio.</w:t>
+        <w:t xml:space="preserve">se observa que están respectivamente por encima y por debajo de la media en el recurso humano que tienen para su funcionamiento y sin embargo, envían informes de manera puntual al FNE. Por otra parte, el departamento del Cauca supera en recurso humano a Nariño por más del doble de personal (</w:t>
+      </w:r>
+      <w:r>
+        <w:rPr>
+          <w:bCs/>
+          <w:b/>
+        </w:rPr>
+        <w:t xml:space="preserve">??</w:t>
+      </w:r>
+      <w:r>
+        <w:t xml:space="preserve">) y existe un importante atraso en el envío de estos informes, posiblemente sean factores externos cómo los tipos de contratación u otras responsabilidades adquiridas por parte de los coordinadores de los FRE en su territorio.</w:t>
       </w:r>
     </w:p>
     <w:p>
@@ -2940,7 +2950,7 @@
         <w:t xml:space="preserve"> </w:t>
       </w:r>
       <w:r>
-        <w:t xml:space="preserve">se observa una tendencia a que la proporción de ingresos más grande es aquella que reciben los FRE departamentales por la venta de MME. Esto se puede deber a que cada departamento maneja independencia en los precios de venta de estos medicamentos y de este rubro se obtiene una rentabilidad importante. En el desarrollo del apartado</w:t>
+        <w:t xml:space="preserve">se observa una tendencia a que la proporción de ingresos más grande es aquella que reciben los FRE departamentales por la venta de MME. Esto se debe a que cada departamento maneja independencia en los precios de venta de estos medicamentos y de este rubro se obtiene una rentabilidad que varía en cada FRE. En el desarrollo del apartado</w:t>
       </w:r>
       <w:r>
         <w:t xml:space="preserve"> </w:t>
@@ -3099,7 +3109,7 @@
         <w:pStyle w:val="BodyText"/>
       </w:pPr>
       <w:r>
-        <w:t xml:space="preserve">Por lo tanto, se propone una clasificación de los FRE - de acuerdo a su nivel de complejidad e indicadores de gestión - con el fin de mejorar el direccionamiento de acciones o asistencia a los FREs, sin el ánimo de generar acciones prohibitivas o represivas. El objetivo es generar grupos de FRE que permitan establecer las capacidades actuales así como las similaridades o diferencias entre los departamentos. Todo esto con el fin de generar un instrumento que sirva como insumo para la generación de políticas públicas y toma de decisiones relacionadas con el manejo de MME.</w:t>
+        <w:t xml:space="preserve">Por lo tanto, se propone una clasificación de los FRE - de acuerdo con su nivel de complejidad e indicadores de gestión - con el fin de mejorar el direccionamiento de acciones o asistencia a los FREs, sin el ánimo de generar acciones prohibitivas o represivas. El objetivo es generar grupos de FRE que permitan establecer las capacidades actuales así como las similaridades o diferencias entre los departamentos. Todo esto con el fin de generar un instrumento que sirva como insumo para la generación de políticas públicas y toma de decisiones relacionadas con el manejo de MME.</w:t>
       </w:r>
     </w:p>
     <w:bookmarkStart w:id="52" w:name="variables"/>
@@ -5798,7 +5808,7 @@
         <w:pStyle w:val="FirstParagraph"/>
       </w:pPr>
       <w:r>
-        <w:t xml:space="preserve">En el marco de las Jornadas de inmersión territoriales con los FRE del país se pudo determinar la cantidad de recetarios oficiales con los que cuentan entre los meses de junio a septiembre. Así pues, como se observa en la Figura</w:t>
+        <w:t xml:space="preserve">En el marco de las jornadas de inmersión territorial con los FRE del país, se pudo determinar la cantidad de recetarios oficiales con los que cuentan entre los meses de junio a septiembre. Así pues, en la Figura</w:t>
       </w:r>
       <w:r>
         <w:t xml:space="preserve"> </w:t>
@@ -5807,7 +5817,7 @@
         <w:t xml:space="preserve">5.1</w:t>
       </w:r>
       <w:r>
-        <w:t xml:space="preserve">A, se observa la tendencia de los departamentos más distantes de la capital de la nación, a presentar una menor cantidad de recetarios en existencia.</w:t>
+        <w:t xml:space="preserve">A, se observa la tendencia de los departamentos más distantes de la capital de la nación, a presentar menores existencias de recetarios oficiales.</w:t>
       </w:r>
     </w:p>
     <w:p>

</xml_diff>

<commit_message>
Actualización de informe final con correcciones de JFVP
</commit_message>
<xml_diff>
--- a/reports/Libro/docs/InformeFinal.docx
+++ b/reports/Libro/docs/InformeFinal.docx
@@ -304,7 +304,7 @@
         </w:numPr>
       </w:pPr>
       <w:r>
-        <w:t xml:space="preserve">La participación en las guías de tratamiento farmacológico de cada uno de estos medicamentos y que se ve afectada por las diferentes recomendaciones internacionales.</w:t>
+        <w:t xml:space="preserve">El desarrollo de guías de práctica clínica en condiciones relacionadas a los medicamentos que hacen parte del portafolio tanto a nivel nacional como internacional.</w:t>
       </w:r>
     </w:p>
     <w:p>
@@ -342,23 +342,23 @@
         <w:pStyle w:val="BodyText"/>
       </w:pPr>
       <w:r>
-        <w:t xml:space="preserve">El proyecto tiene como producto entregable una fuente de información caracterizada y consolidada para el desarrollo del Recetario Oficial Electrónico (ROE), de tal manera que se determine el rol del FNE, FRE y las Instituciones Prestadoras de Salud (IPS) para fortalecer el seguimiento a las prescripciones de medicamentos monopolio del Estado, encaminados al uso racional de estos medicamentos en todo el territorio nacional y una fuente de información caracterizada y consolidada para el desarrollo de una herramienta que permita estandarizar los procesos de proyección de compra y el seguimiento de inventarios de MME por parte de los entes territoriales, de tal manera que se mitigue el riesgo de desabastecimiento mediante la gestión de inventarios acorde a las necesidades de la población.</w:t>
-      </w:r>
-    </w:p>
-    <w:p>
-      <w:pPr>
-        <w:pStyle w:val="BodyText"/>
-      </w:pPr>
-      <w:r>
-        <w:t xml:space="preserve">El trabajo territorial es una experiencia de aprendizaje recíproco y constante. Dentro de las Jornadas de inmersión territorial se observó, no solamente las condiciones actuales en la que se encuentran los FRE alrededor de la nación, sino el entusiasmo con la que los funcionarios se interesan por el bienestar y la salud pública de su región, aún cuando se presentan diferentes adversidades y vicisitudes en sus departamentos.</w:t>
-      </w:r>
-    </w:p>
-    <w:p>
-      <w:pPr>
-        <w:pStyle w:val="BodyText"/>
-      </w:pPr>
-      <w:r>
-        <w:t xml:space="preserve">Agradecemos a cada referente de cada FRE y a cada funcionario de apoyo, por tan acogedor recibimiento del que hicieron partícipe al equipo territorial del Proyecto de Inversión 1901, reafirmando que parte de la belleza de Colombia es la calidez y amabilidad de sus habitantes. También queremos agradecer al FNE y a su íntegro equipo, coordinadores y apoyos territoriales, por brindarnos todos los recursos, herramientas y ser una guía para llevar a cabo el proceso de investigación.</w:t>
+        <w:t xml:space="preserve">En la formulación del proyecto se planteó la entrega de productos relacionados con un análisis del rol del FNE, FRE e instituciones prestadoras de salud (IPS) en la cadena de suministro de medicamentos monopolio del Estado y su ciclo de uso, todo orientado a la utilización racional de estos medicamentos en todo el territorio nacional. Esto productos pueden constituir una fuente de información consolidada para el desarrollo del Recetario Oficial Electrónico (ROE), así como en el desarrollo de herramientas que permitan estandarizar los procesos de proyección de compra y el seguimiento de inventarios de MME por parte de los entes territoriales, de tal manera que se mitigue el riesgo de desabastecimiento mediante la gestión de inventarios acorde a las necesidades de la población.</w:t>
+      </w:r>
+    </w:p>
+    <w:p>
+      <w:pPr>
+        <w:pStyle w:val="BodyText"/>
+      </w:pPr>
+      <w:r>
+        <w:t xml:space="preserve">El trabajo territorial es una experiencia de aprendizaje recíproco y constante. Dentro de las Jornadas de inmersión territorial se observó, no solamente las condiciones actuales en la que se encuentran los FRE alrededor de la Nación, sino el entusiasmo con la que los funcionarios se interesan por el bienestar y la salud pública de sus regiones, aún cuando se presentan diferentes adversidades y altibajos en el desarrollo de las procesos en sus departamentos.</w:t>
+      </w:r>
+    </w:p>
+    <w:p>
+      <w:pPr>
+        <w:pStyle w:val="BodyText"/>
+      </w:pPr>
+      <w:r>
+        <w:t xml:space="preserve">Agradecemos a cada referente de cada FRE y a cada funcionario de apoyo, por tan acogedor recibimiento del que hicieron partícipe al equipo territorial del Proyecto de Inversión 1901, reafirmando que parte de la belleza de Colombia es la calidez y amabilidad de sus habitantes. También queremos agradecer al FNE y a su íntegro equipo, coordinadores y apoyos territoriales, por brindarnos todos los recursos, herramientas y ser una guía para llevar a cabo el proceso de esta investigación.</w:t>
       </w:r>
     </w:p>
     <w:bookmarkEnd w:id="20"/>
@@ -429,7 +429,7 @@
         <w:pStyle w:val="BodyText"/>
       </w:pPr>
       <w:r>
-        <w:t xml:space="preserve">El segundo objetivo busca mejorar la cantidad y calidad de la prescripción de medicamentos monopolio del Estado realizando visitas, reuniones, mesas de trabajo e intercambios de experiencias con los FRE del territorio nacional como base para construir herramientas y piezas con información veraz acerca de MME, de manera comprensiva y precisa para diferentes públicos (pacientes, prestadores, otros) con el fin de mejorar conductas y hábitos del estado de salud.</w:t>
+        <w:t xml:space="preserve">El segundo objetivo busca mejorar la cantidad y calidad de la prescripción de medicamentos monopolio del Estado realizando visitas, reuniones, mesas de trabajo e intercambios de experiencias con los FRE, médicos prescriptores, químicos farmacéuticos, enfermeros y otros profesionales de la salud del territorio nacional. Esto como base para construir herramientas y piezas con información veraz acerca de MME, de manera comprensiva y precisa para diferentes públicos (pacientes, prestadores, otros) con el fin de mejorar conductas y hábitos del estado de salud.</w:t>
       </w:r>
     </w:p>
     <w:p>
@@ -517,7 +517,7 @@
         <w:pStyle w:val="FirstParagraph"/>
       </w:pPr>
       <w:r>
-        <w:t xml:space="preserve">Identificar fuentes de información asociadas a la prescripción, dispensación y uso de medicamentos monopolio del Estado, con énfasis en el recetario oficial. Con el fin de iniciar la primera fase de desarrollo del proyecto de inversión 1901 y recopilar las características de las herramientas tecnológicas para la consolidación de la información y el seguimiento al consumo de estos medicamentos en el territorio.</w:t>
+        <w:t xml:space="preserve">Identificar fuentes de información asociadas a la prescripción, dispensación y uso de medicamentos monopolio del Estado, con énfasis en el recetario oficial, herramientas tecnológicas y/o sistemas de información, y seguimiento al consumo / distribución de estos medicamentos en el territorio nacional.</w:t>
       </w:r>
     </w:p>
     <w:bookmarkEnd w:id="22"/>
@@ -649,7 +649,7 @@
         <w:pStyle w:val="BodyText"/>
       </w:pPr>
       <w:r>
-        <w:t xml:space="preserve">Para atender la necesidad de estos medicamentos el Grupo interno de trabajo de medicamentos del Estado, creado mediante la Resolución 735 de 2016 del FNE, tiene entre sus funciones:</w:t>
+        <w:t xml:space="preserve">Para atender la necesidad de estos medicamentos el Grupo interno de trabajo de medicamentos del Estado, creado mediante la Resolución 723 de 2020 del FNE, tiene entre sus funciones:</w:t>
       </w:r>
     </w:p>
     <w:p>
@@ -763,7 +763,7 @@
           <w:iCs/>
           <w:i/>
         </w:rPr>
-        <w:t xml:space="preserve">incremento de la disponibilidad de medicamentos monopolio del Estado para los pacientes en Colombia</w:t>
+        <w:t xml:space="preserve">incremento de la disponibilidad de medicamentos monopolio del Estado para los pacientes en Colombia Nacional</w:t>
       </w:r>
       <w:r>
         <w:t xml:space="preserve">.</w:t>
@@ -1494,7 +1494,7 @@
         </w:numPr>
       </w:pPr>
       <w:r>
-        <w:t xml:space="preserve">De acuerdo con la carga laboral relacionada con actividades del FRE. Se consideró como personal directo a aquel que desempeña más de un 50% de su tiempo en actividades relacionadas al FRE y personal vinculado como aquel que desempeña menos del 50% de su tiempo en estas actividades FRE.</w:t>
+        <w:t xml:space="preserve">De acuerdo con la carga laboral relacionada con actividades del FRE. Se consideró como personal directo a aquel que desempeña más de un 50% de su tiempo en actividades relacionadas al FRE y personal asociado como aquel que desempeña menos del 50% de su tiempo en estas actividades FRE.</w:t>
       </w:r>
     </w:p>
     <w:p>
@@ -1609,7 +1609,7 @@
           <wp:inline>
             <wp:extent cx="5334000" cy="2667000"/>
             <wp:effectExtent b="0" l="0" r="0" t="0"/>
-            <wp:docPr descr="Figura 4.3: Perfil de profesional de personal de apoyo a los FRE." title="" id="1" name="Picture"/>
+            <wp:docPr descr="Figura 4.3: Perfil de profesional de personal asociado a los FRE." title="" id="1" name="Picture"/>
             <a:graphic>
               <a:graphicData uri="http://schemas.openxmlformats.org/drawingml/2006/picture">
                 <pic:pic>
@@ -1706,7 +1706,7 @@
         <w:t xml:space="preserve"> </w:t>
       </w:r>
       <w:r>
-        <w:t xml:space="preserve">exhibe la frecuencia absoluta del número de personas que se encuentran vinculadas a los entes territoriales del país. Es decir, la cantidad de profesionales que conforman los equipos de trabajo de todos los FRE departamentales.</w:t>
+        <w:t xml:space="preserve">exhibe la frecuencia absoluta del número de personas en los entes territoriales del país que se encuentran asociados a los FRE. Es decir, la cantidad de profesionales que conforman los equipos de trabajo de todos los FRE departamentales. Cabe aclarar que no todo el recurso humano realiza actividades exclusivas del FRE, sino que también realizan actividades propias de las secretarías departamentales en Salud.</w:t>
       </w:r>
     </w:p>
     <w:p>
@@ -1785,27 +1785,23 @@
         <w:pStyle w:val="BodyText"/>
       </w:pPr>
       <w:r>
-        <w:t xml:space="preserve">Según lo anterior, se evidencia que los FRE cuentan con pocas personas vinculadas en su equipo de trabajo. En la gran mayoría de FRE se tienen hasta tres personas para el desempeño del mismo, y que en nueve FRE sólo se tienen a 2 personas vinculadas. Se tienen pocos entes territoriales que mantienen un grupo de trabajo grande con profesionales interdisciplinarios. La Figura</w:t>
-      </w:r>
-      <w:r>
-        <w:t xml:space="preserve"> </w:t>
-      </w:r>
-      <w:r>
-        <w:t xml:space="preserve">4.4</w:t>
-      </w:r>
-      <w:r>
-        <w:t xml:space="preserve"> </w:t>
-      </w:r>
-      <w:r>
-        <w:t xml:space="preserve">exhibe de manera completa los datos que acompañan el análisis anterior.</w:t>
-      </w:r>
-    </w:p>
-    <w:p>
-      <w:pPr>
-        <w:pStyle w:val="BodyText"/>
-      </w:pPr>
-      <w:r>
-        <w:t xml:space="preserve">El tipo de contrato que los diferentes entes territoriales emplean para vincular el personal es otro factor crítico en el cumplimiento de las funciones de los FRE. De acuerdo con lo anterior, la Figura</w:t>
+        <w:t xml:space="preserve">Según lo anterior, se evidencia que los FRE cuentan con pocas personas vinculadas en su equipo de trabajo. En la gran mayoría de FRE se tienen hasta tres personas para el desempeño del mismo, y en nueve FRE sólo se tienen a 2 personas vinculadas. Se tienen pocos entes territoriales que mantienen un grupo de trabajo grande con profesionales interdisciplinarios.</w:t>
+      </w:r>
+    </w:p>
+    <w:p>
+      <w:pPr>
+        <w:pStyle w:val="BodyText"/>
+      </w:pPr>
+      <w:r>
+        <w:t xml:space="preserve">Otra razón para tener un personal reducido en el funcionamiento integral del FRE puede deberse a que las funciones que tienen designadas en la Resolución 1479 de 2006 están distribuidas en diferentes dependencias de las Secretarías, Institutos o direcciones Departamentales de Salud, lo que reduce la necesidad de talento humano en los propios FRE.</w:t>
+      </w:r>
+    </w:p>
+    <w:p>
+      <w:pPr>
+        <w:pStyle w:val="BodyText"/>
+      </w:pPr>
+      <w:r>
+        <w:t xml:space="preserve">El tipo de contrato que los diferentes entes territoriales emplean para vincular al personal es otro factor crítico en el cumplimiento de las funciones de los FRE. De acuerdo con lo anterior, la Figura</w:t>
       </w:r>
       <w:r>
         <w:t xml:space="preserve"> </w:t>
@@ -1916,7 +1912,7 @@
         <w:pStyle w:val="BodyText"/>
       </w:pPr>
       <w:r>
-        <w:t xml:space="preserve">La tendencia a vincular al personal mediante contratación por prestación de servicios puede interferir y generar inconvenientes en el desarrollo continuado de los FRE, lo que puede afectar la funcionalidad en algunas actividades críticas para el cumplimiento de sus objetivos de creación. En algunos casos, este tipo de personas vinculadas por CPS, dejan de laborar los primeros meses del año, ya que su contrato finalizó el año pasado, y debido a barreras administrativas, no son contratadas hasta el segundo bimestre del año. El personal nombrado en muchos casos es la persona encargada del FRE, cuyos temas operativos no están dentro de su cotidianidad y no son fáciles cumplirlos. Por tal motivo estas actividades operativas se dejan de hacer en el territorio hasta que sea contratado el personal de apoyo. Como es el caso de la consolidación de los informes que deben ser enviados mensualmente al FNE.</w:t>
+        <w:t xml:space="preserve">La tendencia a vincular al personal mediante contratación por prestación de servicios puede interferir y generar inconvenientes en el desarrollo continuado de los FRE, lo que puede afectar la funcionalidad en algunas actividades críticas para el cumplimiento de sus objetivos de creación. En algunos casos, este tipo de personas vinculadas por CPS, dejan de laborar los primeros meses del año, ya que su contrato en las vigencias pasadas, y debido a barreras administrativas, no son contratadas hasta el segundo bimestre del año. El personal nombrado en muchos casos es la persona encargada del FRE, cuyos temas operativos no están dentro de su cotidianidad y no son fáciles cumplirlos. Por tal motivo estas actividades operativas se dejan de hacer en el territorio hasta que sea contratado el personal de apoyo. Como es el caso de la consolidación de los informes que deben ser enviados mensualmente al FNE.</w:t>
       </w:r>
     </w:p>
     <w:p>
@@ -1936,7 +1932,87 @@
         <w:t xml:space="preserve"> </w:t>
       </w:r>
       <w:r>
-        <w:t xml:space="preserve">se observa la proporción del tipo de vinculación del personal del FRE, discriminado por cada región del país. A partir de esta información, se observa que en 5 regiones predomina la Contratación por Prestación de Servicios respecto al Nombramiento del personal del FRE. Además, se logra observar que en las regiones más alejadas de la capital Bogotá D.C., existe una prevalencia mucho más fuerte con esta CPS. Por consiguiente, los problemas mencionados anteriormente relacionados con la CPS, se pueden notar con mayor evidencia en estos territorios apartados del centro del país.</w:t>
+        <w:t xml:space="preserve">se observa la proporción del tipo de vinculación del personal del FRE, discriminado por cada región del país. Los departamentos que se tuvieron en cuenta en cada región fueron los siguientes:</w:t>
+      </w:r>
+    </w:p>
+    <w:p>
+      <w:pPr>
+        <w:numPr>
+          <w:ilvl w:val="0"/>
+          <w:numId w:val="1011"/>
+        </w:numPr>
+        <w:pStyle w:val="Compact"/>
+      </w:pPr>
+      <w:r>
+        <w:t xml:space="preserve">Amazonía: Amazonas, Caquetá, Guainía, Putumayo, Vaupés, y Vichada.</w:t>
+      </w:r>
+    </w:p>
+    <w:p>
+      <w:pPr>
+        <w:numPr>
+          <w:ilvl w:val="0"/>
+          <w:numId w:val="1011"/>
+        </w:numPr>
+        <w:pStyle w:val="Compact"/>
+      </w:pPr>
+      <w:r>
+        <w:t xml:space="preserve">Caribe: Atlántico, Bolívar, Cesar, Córdoba, La Guajira, Magdalena, San Andrés y Sucre.</w:t>
+      </w:r>
+    </w:p>
+    <w:p>
+      <w:pPr>
+        <w:numPr>
+          <w:ilvl w:val="0"/>
+          <w:numId w:val="1011"/>
+        </w:numPr>
+        <w:pStyle w:val="Compact"/>
+      </w:pPr>
+      <w:r>
+        <w:t xml:space="preserve">Central: Antioquia, Boyacá, Huila, Norte De Santander, Santander, y Tolima.</w:t>
+      </w:r>
+    </w:p>
+    <w:p>
+      <w:pPr>
+        <w:numPr>
+          <w:ilvl w:val="0"/>
+          <w:numId w:val="1011"/>
+        </w:numPr>
+        <w:pStyle w:val="Compact"/>
+      </w:pPr>
+      <w:r>
+        <w:t xml:space="preserve">Eje cafetero: Caldas, Quindío y Risaralda.</w:t>
+      </w:r>
+    </w:p>
+    <w:p>
+      <w:pPr>
+        <w:numPr>
+          <w:ilvl w:val="0"/>
+          <w:numId w:val="1011"/>
+        </w:numPr>
+        <w:pStyle w:val="Compact"/>
+      </w:pPr>
+      <w:r>
+        <w:t xml:space="preserve">Orinoquía: Arauca, Casanare, Guaviare y Meta.</w:t>
+      </w:r>
+    </w:p>
+    <w:p>
+      <w:pPr>
+        <w:numPr>
+          <w:ilvl w:val="0"/>
+          <w:numId w:val="1011"/>
+        </w:numPr>
+        <w:pStyle w:val="Compact"/>
+      </w:pPr>
+      <w:r>
+        <w:t xml:space="preserve">Pacífico: Cauca, Chocó, Nariño y Valle del Cauca.</w:t>
+      </w:r>
+    </w:p>
+    <w:p>
+      <w:pPr>
+        <w:pStyle w:val="FirstParagraph"/>
+      </w:pPr>
+      <w:r>
+        <w:t xml:space="preserve">A partir de esta información, se observa que en 5 regiones predomina la Contratación por Prestación de Servicios respecto al Nombramiento del personal del FRE. Además, se logra observar que en las regiones más alejadas de la capital Bogotá D.C., existe una prevalencia mucho más fuerte con esta CPS. Por consiguiente, los problemas mencionados anteriormente relacionados con la CPS, se pueden notar con mayor evidencia en estos territorios apartados del centro del país.</w:t>
       </w:r>
     </w:p>
     <w:p>
@@ -2409,7 +2485,7 @@
         <w:pStyle w:val="BodyText"/>
       </w:pPr>
       <w:r>
-        <w:t xml:space="preserve">Existe una relación demográfica en los departamentos sobre la cantidad de instituciones inscritas y los departamentos con más densidad de población. Lo anterior, se explica de acuerdo con la capacidad del departamento para atender la necesidad de MME en su población, en función del número de personas que integran el equipo de trabajo del ente territorial. En teoría, los FRE con mayor número de inscritos, deberían estar mucho más desarrollados para atender la necesidad de MME de su población local. No obstante, en las visitas técnicas se evidenció que el recurso humano de los FRE no da abasto con todas las tareas requeridas para su funcionamiento integral.</w:t>
+        <w:t xml:space="preserve">Existe una relación demográfica en los departamentos sobre la cantidad de instituciones inscritas y los departamentos con más densidad de población. Lo anterior, se explica de acuerdo con la capacidad del departamento para atender la necesidad de MME en su población, en función del número de personas que integran el equipo de trabajo del ente territorial. En teoría, los FRE con mayor número de inscritos, deberían estar mucho más desarrollados para atender la necesidad de MME de su población local. No obstante, en las visitas técnicas se evidenció que el recurso humano de los FRE es insuficiente para su funcionamiento integral de manera que se puedan mejorar los indicadores de eficiencia y oportunidad.</w:t>
       </w:r>
     </w:p>
     <w:p>
@@ -2425,7 +2501,7 @@
         <w:pStyle w:val="BodyText"/>
       </w:pPr>
       <w:r>
-        <w:t xml:space="preserve">También se puede observar que la distribución geográfica de las regiones no se puede relacionar con la puntualidad en el envío de informes, p.ej. el caso de la región pacífico que está compuesta por Valle del Cauca, Cauca, Chocó y Nariño. Los departamentos de Valle del Cauca y Nariño tienen una alta densidad poblacional y en la Figura</w:t>
+        <w:t xml:space="preserve">También se puede observar que la distribución geográfica de las regiones no se puede relacionar con la puntualidad en el envío de informes, p.ej. el caso de la región pacífico que está compuesta por Valle del Cauca, Cauca, Chocó y Nariño. Los departamentos de Valle del Cauca y Nariño tienen una alta densidad poblacional, en la Figura</w:t>
       </w:r>
       <w:r>
         <w:t xml:space="preserve"> </w:t>
@@ -2437,17 +2513,7 @@
         <w:t xml:space="preserve"> </w:t>
       </w:r>
       <w:r>
-        <w:t xml:space="preserve">se observa que están respectivamente por encima y por debajo de la media en el recurso humano que tienen para su funcionamiento y sin embargo, envían informes de manera puntual al FNE. Por otra parte, el departamento del Cauca supera en recurso humano a Nariño por más del doble de personal (</w:t>
-      </w:r>
-      <w:r>
-        <w:rPr>
-          <w:bCs/>
-          <w:b/>
-        </w:rPr>
-        <w:t xml:space="preserve">??</w:t>
-      </w:r>
-      <w:r>
-        <w:t xml:space="preserve">) y existe un importante atraso en el envío de estos informes, posiblemente sean factores externos cómo los tipos de contratación u otras responsabilidades adquiridas por parte de los coordinadores de los FRE en su territorio.</w:t>
+        <w:t xml:space="preserve">se observa que están por arriba y por debajo de la media en el recurso humano que tienen para su funcionamiento de manera respectiva, y sin embargo, ambos envían informes de manera puntual al FNE. Por otra parte, el departamento del Cauca supera en recurso humano a Nariño y existe un importante atraso en el envío de estos informes, posiblemente por factores externos cómo los tipos de contratación u otras responsabilidades adquiridas por parte de los coordinadores de los FRE en su territorio.</w:t>
       </w:r>
     </w:p>
     <w:p>
@@ -2676,7 +2742,7 @@
         <w:pStyle w:val="BodyText"/>
       </w:pPr>
       <w:r>
-        <w:t xml:space="preserve">Cómo antecedente en el análisis, se entiende según las definiciones de la Resolución 1478 del 2006</w:t>
+        <w:t xml:space="preserve">Como antecedente en el análisis, se entiende según las definiciones de la Resolución 1478 del 2006</w:t>
       </w:r>
       <w:hyperlink w:anchor="ref-MSPS1478-2006">
         <w:r>
@@ -2782,15 +2848,15 @@
         <w:pStyle w:val="FirstParagraph"/>
       </w:pPr>
       <w:r>
-        <w:t xml:space="preserve">De modo que la normativa interna de cada departamento podría entrar en conflicto con la misma resolución anteriormente citada que define las funciones y capacidades de los FRE, pudiendo generar bloqueos o demoras en determinados procesos internos que permitan un funcionamiento integral en el manejo de los MME.</w:t>
-      </w:r>
-    </w:p>
-    <w:p>
-      <w:pPr>
-        <w:pStyle w:val="BodyText"/>
-      </w:pPr>
-      <w:r>
-        <w:t xml:space="preserve">Hecho este primer paso sobre entender de manera sucinta la relación que tienen los FRE con sus respectivas entidades territoriales, se puede comenzar a hacer el análisis de las gráficas con los resultados del instrumento de encuesta realizado.</w:t>
+        <w:t xml:space="preserve">De modo que la normativa interna de cada departamento podría entrar en conflicto con la misma resolución, con esto se podría concluir que en los departamentos no se refleja la exclusividad en la cuenta de los FRE, pudiendo generar bloqueos o demoras en determinados procesos internos que permitan un funcionamiento integral en el manejo de los MME.</w:t>
+      </w:r>
+    </w:p>
+    <w:p>
+      <w:pPr>
+        <w:pStyle w:val="BodyText"/>
+      </w:pPr>
+      <w:r>
+        <w:t xml:space="preserve">A su vez, la falta de una cuenta propia y su manejo por el mismo FRE puede generar dificultades como una menor cantidad de ingresos para el cumplimiento de sus actividades.</w:t>
       </w:r>
     </w:p>
     <w:p>
@@ -2878,14 +2944,17 @@
         <w:t xml:space="preserve">4.9</w:t>
       </w:r>
       <w:r>
-        <w:t xml:space="preserve">, nos muestra la proporción de los ingresos del FRE en sus cuentas bancarias, en base a las que serían sus principales actividades, cómo lo son:</w:t>
+        <w:t xml:space="preserve"> </w:t>
+      </w:r>
+      <w:r>
+        <w:t xml:space="preserve">muestra la proporción de los ingresos del FRE en sus cuentas bancarias, en base a sus principales actividades, cómo lo son:</w:t>
       </w:r>
     </w:p>
     <w:p>
       <w:pPr>
         <w:numPr>
           <w:ilvl w:val="0"/>
-          <w:numId w:val="1011"/>
+          <w:numId w:val="1012"/>
         </w:numPr>
       </w:pPr>
       <w:r>
@@ -2896,7 +2965,7 @@
       <w:pPr>
         <w:numPr>
           <w:ilvl w:val="0"/>
-          <w:numId w:val="1011"/>
+          <w:numId w:val="1012"/>
         </w:numPr>
       </w:pPr>
       <w:r>
@@ -2907,7 +2976,7 @@
       <w:pPr>
         <w:numPr>
           <w:ilvl w:val="0"/>
-          <w:numId w:val="1011"/>
+          <w:numId w:val="1012"/>
         </w:numPr>
       </w:pPr>
       <w:r>
@@ -2918,7 +2987,7 @@
       <w:pPr>
         <w:numPr>
           <w:ilvl w:val="0"/>
-          <w:numId w:val="1011"/>
+          <w:numId w:val="1012"/>
         </w:numPr>
       </w:pPr>
       <w:r>
@@ -2930,7 +2999,7 @@
         <w:pStyle w:val="FirstParagraph"/>
       </w:pPr>
       <w:r>
-        <w:t xml:space="preserve">Aunque también los FRE pueden recibir recursos por parte de la gobernación o por parte del FNE.</w:t>
+        <w:t xml:space="preserve">Aunque también los FRE pueden recibir recursos por parte de la gobernación o por parte del FNE y esto constituye otra fuente de ingreso. La presencia de espacios en blanco en la figura se debe a la falta de reporte de esta información por parte de los FRE.</w:t>
       </w:r>
     </w:p>
     <w:p>
@@ -3109,7 +3178,7 @@
         <w:pStyle w:val="BodyText"/>
       </w:pPr>
       <w:r>
-        <w:t xml:space="preserve">Por lo tanto, se propone una clasificación de los FRE - de acuerdo con su nivel de complejidad e indicadores de gestión - con el fin de mejorar el direccionamiento de acciones o asistencia a los FREs, sin el ánimo de generar acciones prohibitivas o represivas. El objetivo es generar grupos de FRE que permitan establecer las capacidades actuales así como las similaridades o diferencias entre los departamentos. Todo esto con el fin de generar un instrumento que sirva como insumo para la generación de políticas públicas y toma de decisiones relacionadas con el manejo de MME.</w:t>
+        <w:t xml:space="preserve">Por lo tanto, se propone una clasificación de los FRE - de acuerdo con su nivel de complejidad e indicadores de gestión - con el fin de mejorar el direccionamiento de acciones o asistencia a los FREs, sin el ánimo de generar acciones prohibitivas o represivas. El objetivo es generar grupos de FRE que permitan establecer las capacidades actuales así como las similaridades o diferencias entre los departamentos. Todo esto con el fin de generar un instrumento que sirva como insumo para mejorar el acompañamiento a los FRE en las asistencias técnicas y toma de decisiones relacionadas con el manejo de MME en los FRE.</w:t>
       </w:r>
     </w:p>
     <w:bookmarkStart w:id="52" w:name="variables"/>
@@ -3180,7 +3249,7 @@
       <w:pPr>
         <w:numPr>
           <w:ilvl w:val="0"/>
-          <w:numId w:val="1012"/>
+          <w:numId w:val="1013"/>
         </w:numPr>
       </w:pPr>
       <w:r>
@@ -3203,7 +3272,7 @@
       <w:pPr>
         <w:numPr>
           <w:ilvl w:val="0"/>
-          <w:numId w:val="1012"/>
+          <w:numId w:val="1013"/>
         </w:numPr>
       </w:pPr>
       <w:r>
@@ -3226,7 +3295,7 @@
       <w:pPr>
         <w:numPr>
           <w:ilvl w:val="0"/>
-          <w:numId w:val="1012"/>
+          <w:numId w:val="1013"/>
         </w:numPr>
       </w:pPr>
       <w:r>
@@ -3237,7 +3306,7 @@
       <w:pPr>
         <w:numPr>
           <w:ilvl w:val="0"/>
-          <w:numId w:val="1012"/>
+          <w:numId w:val="1013"/>
         </w:numPr>
       </w:pPr>
       <w:r>
@@ -3275,7 +3344,7 @@
       <w:pPr>
         <w:numPr>
           <w:ilvl w:val="0"/>
-          <w:numId w:val="1013"/>
+          <w:numId w:val="1014"/>
         </w:numPr>
         <w:pStyle w:val="Compact"/>
       </w:pPr>
@@ -3570,7 +3639,7 @@
       <w:pPr>
         <w:numPr>
           <w:ilvl w:val="0"/>
-          <w:numId w:val="1014"/>
+          <w:numId w:val="1015"/>
         </w:numPr>
         <w:pStyle w:val="Compact"/>
       </w:pPr>
@@ -3937,7 +4006,7 @@
       <w:pPr>
         <w:numPr>
           <w:ilvl w:val="0"/>
-          <w:numId w:val="1015"/>
+          <w:numId w:val="1016"/>
         </w:numPr>
         <w:pStyle w:val="Compact"/>
       </w:pPr>
@@ -4304,7 +4373,7 @@
       <w:pPr>
         <w:numPr>
           <w:ilvl w:val="0"/>
-          <w:numId w:val="1016"/>
+          <w:numId w:val="1017"/>
         </w:numPr>
         <w:pStyle w:val="Compact"/>
       </w:pPr>
@@ -5451,96 +5520,11 @@
       <w:pPr>
         <w:numPr>
           <w:ilvl w:val="0"/>
-          <w:numId w:val="1017"/>
+          <w:numId w:val="1018"/>
         </w:numPr>
       </w:pPr>
       <w:r>
         <w:t xml:space="preserve">Grupo 1: compuesto por Huila y Amazonas estos FRE cuentan con una complejidad mediana (promedio 91 inscritos), con una proporción de uso del portafolio de ~88.7% y un cumplimiento bajo en la entrega de anexos sobre todo en el Anexo 1 (75%).</w:t>
-      </w:r>
-    </w:p>
-    <w:p>
-      <w:pPr>
-        <w:numPr>
-          <w:ilvl w:val="0"/>
-          <w:numId w:val="1017"/>
-        </w:numPr>
-      </w:pPr>
-      <w:r>
-        <w:t xml:space="preserve">Grupo 2: sólo cuenta con el departamento de Antioquia que es el FRE con la complejidad más alta (p.ej. tiene 1054 inscritos a activos) y con valores óptimos en los indicadores de gestión.</w:t>
-      </w:r>
-    </w:p>
-    <w:p>
-      <w:pPr>
-        <w:numPr>
-          <w:ilvl w:val="0"/>
-          <w:numId w:val="1017"/>
-        </w:numPr>
-      </w:pPr>
-      <w:r>
-        <w:t xml:space="preserve">Grupo 3: este grupo cuenta con 15 departamentos entre ellos se encuentra Atlántico, Nariño y Caquetá. Este grupo contiene a FREs de mediana a alta complejidad, con un promedio de 150 inscritos y una proporción de uso de portafolio del 92%. Los indicadores de gestión parecen tener valores óptimos, sin embargo cuentan con un cumplimiento moderado en la entrega del Anexo 2 con un promedio de 0.55.</w:t>
-      </w:r>
-    </w:p>
-    <w:p>
-      <w:pPr>
-        <w:numPr>
-          <w:ilvl w:val="0"/>
-          <w:numId w:val="1017"/>
-        </w:numPr>
-      </w:pPr>
-      <w:r>
-        <w:t xml:space="preserve">Grupo 4: este grupo consta de Córdoba y Bolívar que se comportan como FRE de complejidad mediana (promedio 91 inscritos), este grupo tiene una asignación presupuestal relativamente baja (con 16 mil millones), un promedio de 91 inscritos activos y una proporción de uso del portafolio de 0.94. Este grupo tiene un cumplimiento óptimo en la entrega del Anexo 1, con un cumplimiento moderado en el Anexo 2 (0.47), la proporción de utilización del canal FRE en las ventas es alta con 0.802. La característica más importante es que estos FRE tienen problemas por la inexistencia de recetarios en circulación a nivel departamental.</w:t>
-      </w:r>
-    </w:p>
-    <w:p>
-      <w:pPr>
-        <w:numPr>
-          <w:ilvl w:val="0"/>
-          <w:numId w:val="1017"/>
-        </w:numPr>
-      </w:pPr>
-      <w:r>
-        <w:t xml:space="preserve">Grupo 5: este grupo cuenta con los departamentos de Meta, Casanare y Magdalena se trata de FRE con mediana complejidad con un promedio de 101 inscritos activos y una utilización del portafolio de 0.88. En cuanto a indicadores de gestión se tiene como característica principal que la proporción de ventas por el canal de FRE en comparación de compra directa es baja con un valor de 0.21, se tiene un cumplimiento moderado en la entrega de anexos.</w:t>
-      </w:r>
-    </w:p>
-    <w:p>
-      <w:pPr>
-        <w:numPr>
-          <w:ilvl w:val="0"/>
-          <w:numId w:val="1017"/>
-        </w:numPr>
-      </w:pPr>
-      <w:r>
-        <w:t xml:space="preserve">Grupo 6: sólo cuenta con el departamento de Guainía que es un FRE de baja complejidad con un sólo inscrito activo, y una proporción baja de uso de portafolio. Se reporta un cumplimiento bajo en la proporción de ventas mediante canal FRE (0.0), una proporción de cumplimiento de Anexo 1/Anexo 2 moderada y una razón de tiempo de adquisición para recetarios alta.</w:t>
-      </w:r>
-    </w:p>
-    <w:p>
-      <w:pPr>
-        <w:numPr>
-          <w:ilvl w:val="0"/>
-          <w:numId w:val="1017"/>
-        </w:numPr>
-      </w:pPr>
-      <w:r>
-        <w:t xml:space="preserve">Grupo 7: este grupo cuenta con FRE de baja complejidad con un promedio de 12.4 inscritos activos y una proporción de uso de portafolio baja del 0.49. Este grupo cuenta con indicadores de gestión altos con una proporción de ventas en FRE por 0.919, una proporción de cumplimiento de entrega de Anexo 1 alta, y Anexo 2 moderada, así como razones de tiempos de adquisición cortas (3.46).</w:t>
-      </w:r>
-    </w:p>
-    <w:p>
-      <w:pPr>
-        <w:numPr>
-          <w:ilvl w:val="0"/>
-          <w:numId w:val="1017"/>
-        </w:numPr>
-      </w:pPr>
-      <w:r>
-        <w:t xml:space="preserve">Grupo 8: cuenta con Valle del Cauca y Santander que se consideran como FRE de alta complejidad en promedio 453 inscritos y un uso completo del portafolio. Estos FRE con una proporción de ventas a través de FRE de 0.871, y un cumplimiento muy bajo en la entrega del Anexo 2 (en promedio 0).</w:t>
-      </w:r>
-    </w:p>
-    <w:p>
-      <w:pPr>
-        <w:pStyle w:val="FirstParagraph"/>
-      </w:pPr>
-      <w:r>
-        <w:t xml:space="preserve">Se concluye que la agrupación de los FRE se puede realizar por factores relacionados a la magnitud de las necesidades de los inscritos en el departamento (complejidad) pero también de acuerdo a factores relacionados a indicadores de gestión, a continuación se resumen las características principales de los grupos, de acuerdo a la complejidad:</w:t>
       </w:r>
     </w:p>
     <w:p>
@@ -5548,6 +5532,91 @@
         <w:numPr>
           <w:ilvl w:val="0"/>
           <w:numId w:val="1018"/>
+        </w:numPr>
+      </w:pPr>
+      <w:r>
+        <w:t xml:space="preserve">Grupo 2: sólo cuenta con el departamento de Antioquia que es el FRE con la complejidad más alta (p.ej. tiene 1054 inscritos a activos) y con valores óptimos en los indicadores de gestión.</w:t>
+      </w:r>
+    </w:p>
+    <w:p>
+      <w:pPr>
+        <w:numPr>
+          <w:ilvl w:val="0"/>
+          <w:numId w:val="1018"/>
+        </w:numPr>
+      </w:pPr>
+      <w:r>
+        <w:t xml:space="preserve">Grupo 3: este grupo cuenta con 15 departamentos entre ellos se encuentra Atlántico, Nariño y Caquetá. Este grupo contiene a FREs de mediana a alta complejidad, con un promedio de 150 inscritos y una proporción de uso de portafolio del 92%. Los indicadores de gestión parecen tener valores óptimos, sin embargo cuentan con un cumplimiento moderado en la entrega del Anexo 2 con un promedio de 0.55.</w:t>
+      </w:r>
+    </w:p>
+    <w:p>
+      <w:pPr>
+        <w:numPr>
+          <w:ilvl w:val="0"/>
+          <w:numId w:val="1018"/>
+        </w:numPr>
+      </w:pPr>
+      <w:r>
+        <w:t xml:space="preserve">Grupo 4: este grupo consta de Córdoba y Bolívar que se comportan como FRE de complejidad mediana (promedio 91 inscritos), este grupo tiene una asignación presupuestal relativamente baja (con 16 mil millones), un promedio de 91 inscritos activos y una proporción de uso del portafolio de 0.94. Este grupo tiene un cumplimiento óptimo en la entrega del Anexo 1, con un cumplimiento moderado en el Anexo 2 (0.47), la proporción de utilización del canal FRE en las ventas es alta con 0.802. La característica más importante es que estos FRE tienen problemas por la inexistencia de recetarios en circulación a nivel departamental.</w:t>
+      </w:r>
+    </w:p>
+    <w:p>
+      <w:pPr>
+        <w:numPr>
+          <w:ilvl w:val="0"/>
+          <w:numId w:val="1018"/>
+        </w:numPr>
+      </w:pPr>
+      <w:r>
+        <w:t xml:space="preserve">Grupo 5: este grupo cuenta con los departamentos de Meta, Casanare y Magdalena se trata de FRE con mediana complejidad con un promedio de 101 inscritos activos y una utilización del portafolio de 0.88. En cuanto a indicadores de gestión se tiene como característica principal que la proporción de ventas por el canal de FRE en comparación de compra directa es baja con un valor de 0.21, se tiene un cumplimiento moderado en la entrega de anexos.</w:t>
+      </w:r>
+    </w:p>
+    <w:p>
+      <w:pPr>
+        <w:numPr>
+          <w:ilvl w:val="0"/>
+          <w:numId w:val="1018"/>
+        </w:numPr>
+      </w:pPr>
+      <w:r>
+        <w:t xml:space="preserve">Grupo 6: sólo cuenta con el departamento de Guainía que es un FRE de baja complejidad con un sólo inscrito activo, y una proporción baja de uso de portafolio. Se reporta un cumplimiento bajo en la proporción de ventas mediante canal FRE (0.0), una proporción de cumplimiento de Anexo 1/Anexo 2 moderada y una razón de tiempo de adquisición para recetarios alta.</w:t>
+      </w:r>
+    </w:p>
+    <w:p>
+      <w:pPr>
+        <w:numPr>
+          <w:ilvl w:val="0"/>
+          <w:numId w:val="1018"/>
+        </w:numPr>
+      </w:pPr>
+      <w:r>
+        <w:t xml:space="preserve">Grupo 7: este grupo cuenta con FRE de baja complejidad con un promedio de 12.4 inscritos activos y una proporción de uso de portafolio baja del 0.49. Este grupo cuenta con indicadores de gestión altos con una proporción de ventas en FRE por 0.919, una proporción de cumplimiento de entrega de Anexo 1 alta, y Anexo 2 moderada, así como razones de tiempos de adquisición cortas (3.46).</w:t>
+      </w:r>
+    </w:p>
+    <w:p>
+      <w:pPr>
+        <w:numPr>
+          <w:ilvl w:val="0"/>
+          <w:numId w:val="1018"/>
+        </w:numPr>
+      </w:pPr>
+      <w:r>
+        <w:t xml:space="preserve">Grupo 8: cuenta con Valle del Cauca y Santander que se consideran como FRE de alta complejidad en promedio 453 inscritos y un uso completo del portafolio. Estos FRE con una proporción de ventas a través de FRE de 0.871, y un cumplimiento muy bajo en la entrega del Anexo 2 (en promedio 0).</w:t>
+      </w:r>
+    </w:p>
+    <w:p>
+      <w:pPr>
+        <w:pStyle w:val="FirstParagraph"/>
+      </w:pPr>
+      <w:r>
+        <w:t xml:space="preserve">Se concluye que la agrupación de los FRE se puede realizar por factores relacionados a la magnitud de las necesidades de los inscritos en el departamento (complejidad) pero también de acuerdo a factores relacionados a indicadores de gestión, a continuación se resumen las características principales de los grupos, de acuerdo a la complejidad:</w:t>
+      </w:r>
+    </w:p>
+    <w:p>
+      <w:pPr>
+        <w:numPr>
+          <w:ilvl w:val="0"/>
+          <w:numId w:val="1019"/>
         </w:numPr>
       </w:pPr>
       <w:r>
@@ -5568,7 +5637,7 @@
       <w:pPr>
         <w:numPr>
           <w:ilvl w:val="0"/>
-          <w:numId w:val="1018"/>
+          <w:numId w:val="1019"/>
         </w:numPr>
       </w:pPr>
       <w:r>
@@ -5589,7 +5658,7 @@
       <w:pPr>
         <w:numPr>
           <w:ilvl w:val="0"/>
-          <w:numId w:val="1018"/>
+          <w:numId w:val="1019"/>
         </w:numPr>
       </w:pPr>
       <w:r>
@@ -5619,15 +5688,31 @@
         <w:pStyle w:val="BodyText"/>
       </w:pPr>
       <w:r>
-        <w:t xml:space="preserve">La variable de proporción de adquisición de MME indica el número de MME distintos ofertados por el FRE en su territorio, relativo al tamaño de portafolio general de MME presentado por el FNE. A partir de esto, se determina de manera indirecta, la capacidad de manejo de portafolio que tiene un FRE. Esta capacidad de manejo está relacionada con las condiciones de almacenamiento, infraestructura física y recurso humano disponible en el ente territorial. Esta variable se relaciona también con la carga de enfermedad, especialistas disponibles, complejidad de las instituciones prestadoras de salud en el departamento.</w:t>
-      </w:r>
-    </w:p>
-    <w:p>
-      <w:pPr>
-        <w:pStyle w:val="BodyText"/>
-      </w:pPr>
-      <w:r>
-        <w:t xml:space="preserve">Otra variable importante en este análisis es la variable referente a la proporción de compras del FNE relativo a las compras totales provenientes del departamento. Esta variable es un indicador de gestión importante para el FRE ya que este debería poder suplir la demanda de los inscritos en el departamento y sólo de manera excepcional estos inscritos deberían utilizar las compras directas al FNE. Un nivel bajo de este indicador podría estar causado por problemas en la proyección de compra por parte del FRE la cual podría generar un desabastecimiento de MME en el departamento.</w:t>
+        <w:t xml:space="preserve">La variable de proporción de adquisición de MME indica el número de MME distintos ofertados por el FRE en su territorio, relativo al tamaño de portafolio general de MME presentado por el FNE. A partir de esto, se determina de manera indirecta, la capacidad de manejo de portafolio que tiene un FRE. Esta variable se relaciona también con la carga de enfermedad, especialistas disponibles, complejidad de las instituciones prestadoras de salud en el departamento y el conocimiento a profundidad del portafolio de medicamentos que ofrece el FNE por partes de los prescriptores.</w:t>
+      </w:r>
+    </w:p>
+    <w:p>
+      <w:pPr>
+        <w:pStyle w:val="BodyText"/>
+      </w:pPr>
+      <w:r>
+        <w:t xml:space="preserve">Otra variable importante en este análisis es la variable referente a la proporción de compras del FNE relativo a las compras totales provenientes del departamento (FRE más compra directa). Esta variable es un indicador de gestión administrativa importante para el FRE ya que este debería poder suplir la demanda de los inscritos en el departamento y sólo de manera excepcional estos inscritos deberían utilizar las compras directas al FNE. Un nivel bajo de este indicador podría estar causado por problemas en la proyección de compra por parte del FRE o la presentación de</w:t>
+      </w:r>
+      <w:r>
+        <w:t xml:space="preserve"> </w:t>
+      </w:r>
+      <w:r>
+        <w:rPr>
+          <w:iCs/>
+          <w:i/>
+        </w:rPr>
+        <w:t xml:space="preserve">cuellos de botella</w:t>
+      </w:r>
+      <w:r>
+        <w:t xml:space="preserve"> </w:t>
+      </w:r>
+      <w:r>
+        <w:t xml:space="preserve">administrativos que impidan el reabastecimiento adecuado de MME.</w:t>
       </w:r>
     </w:p>
     <w:p>
@@ -6322,7 +6407,7 @@
       <w:pPr>
         <w:numPr>
           <w:ilvl w:val="0"/>
-          <w:numId w:val="1019"/>
+          <w:numId w:val="1020"/>
         </w:numPr>
       </w:pPr>
       <w:r>
@@ -6345,7 +6430,7 @@
       <w:pPr>
         <w:numPr>
           <w:ilvl w:val="0"/>
-          <w:numId w:val="1019"/>
+          <w:numId w:val="1020"/>
         </w:numPr>
       </w:pPr>
       <w:r>
@@ -6368,7 +6453,7 @@
       <w:pPr>
         <w:numPr>
           <w:ilvl w:val="0"/>
-          <w:numId w:val="1019"/>
+          <w:numId w:val="1020"/>
         </w:numPr>
       </w:pPr>
       <w:r>
@@ -6391,7 +6476,7 @@
       <w:pPr>
         <w:numPr>
           <w:ilvl w:val="0"/>
-          <w:numId w:val="1019"/>
+          <w:numId w:val="1020"/>
         </w:numPr>
       </w:pPr>
       <w:r>
@@ -6422,7 +6507,7 @@
       <w:pPr>
         <w:numPr>
           <w:ilvl w:val="0"/>
-          <w:numId w:val="1020"/>
+          <w:numId w:val="1021"/>
         </w:numPr>
       </w:pPr>
       <w:r>
@@ -6433,7 +6518,7 @@
       <w:pPr>
         <w:numPr>
           <w:ilvl w:val="0"/>
-          <w:numId w:val="1020"/>
+          <w:numId w:val="1021"/>
         </w:numPr>
       </w:pPr>
       <w:r>
@@ -6444,7 +6529,7 @@
       <w:pPr>
         <w:numPr>
           <w:ilvl w:val="0"/>
-          <w:numId w:val="1020"/>
+          <w:numId w:val="1021"/>
         </w:numPr>
       </w:pPr>
       <w:r>
@@ -7913,7 +7998,7 @@
       <w:pPr>
         <w:numPr>
           <w:ilvl w:val="0"/>
-          <w:numId w:val="1021"/>
+          <w:numId w:val="1022"/>
         </w:numPr>
       </w:pPr>
       <w:r>
@@ -7924,7 +8009,7 @@
       <w:pPr>
         <w:numPr>
           <w:ilvl w:val="0"/>
-          <w:numId w:val="1021"/>
+          <w:numId w:val="1022"/>
         </w:numPr>
       </w:pPr>
       <w:r>
@@ -7935,7 +8020,7 @@
       <w:pPr>
         <w:numPr>
           <w:ilvl w:val="0"/>
-          <w:numId w:val="1021"/>
+          <w:numId w:val="1022"/>
         </w:numPr>
       </w:pPr>
       <w:r>
@@ -7946,7 +8031,7 @@
       <w:pPr>
         <w:numPr>
           <w:ilvl w:val="0"/>
-          <w:numId w:val="1021"/>
+          <w:numId w:val="1022"/>
         </w:numPr>
       </w:pPr>
       <w:r>
@@ -8036,7 +8121,7 @@
       <w:pPr>
         <w:numPr>
           <w:ilvl w:val="0"/>
-          <w:numId w:val="1022"/>
+          <w:numId w:val="1023"/>
         </w:numPr>
       </w:pPr>
       <w:r>
@@ -8047,7 +8132,7 @@
       <w:pPr>
         <w:numPr>
           <w:ilvl w:val="0"/>
-          <w:numId w:val="1022"/>
+          <w:numId w:val="1023"/>
         </w:numPr>
       </w:pPr>
       <w:r>
@@ -8842,7 +8927,7 @@
       <w:pPr>
         <w:numPr>
           <w:ilvl w:val="0"/>
-          <w:numId w:val="1023"/>
+          <w:numId w:val="1024"/>
         </w:numPr>
       </w:pPr>
       <w:r>
@@ -8853,7 +8938,7 @@
       <w:pPr>
         <w:numPr>
           <w:ilvl w:val="0"/>
-          <w:numId w:val="1023"/>
+          <w:numId w:val="1024"/>
         </w:numPr>
       </w:pPr>
       <w:r>
@@ -8864,7 +8949,7 @@
       <w:pPr>
         <w:numPr>
           <w:ilvl w:val="0"/>
-          <w:numId w:val="1023"/>
+          <w:numId w:val="1024"/>
         </w:numPr>
       </w:pPr>
       <w:r>
@@ -8875,7 +8960,7 @@
       <w:pPr>
         <w:numPr>
           <w:ilvl w:val="0"/>
-          <w:numId w:val="1023"/>
+          <w:numId w:val="1024"/>
         </w:numPr>
       </w:pPr>
       <w:r>
@@ -8886,7 +8971,7 @@
       <w:pPr>
         <w:numPr>
           <w:ilvl w:val="0"/>
-          <w:numId w:val="1023"/>
+          <w:numId w:val="1024"/>
         </w:numPr>
       </w:pPr>
       <w:r>
@@ -8897,7 +8982,7 @@
       <w:pPr>
         <w:numPr>
           <w:ilvl w:val="0"/>
-          <w:numId w:val="1023"/>
+          <w:numId w:val="1024"/>
         </w:numPr>
       </w:pPr>
       <w:r>
@@ -10402,7 +10487,7 @@
       <w:pPr>
         <w:numPr>
           <w:ilvl w:val="0"/>
-          <w:numId w:val="1024"/>
+          <w:numId w:val="1025"/>
         </w:numPr>
       </w:pPr>
       <w:r>
@@ -10413,7 +10498,7 @@
       <w:pPr>
         <w:numPr>
           <w:ilvl w:val="0"/>
-          <w:numId w:val="1024"/>
+          <w:numId w:val="1025"/>
         </w:numPr>
       </w:pPr>
       <w:r>
@@ -10424,7 +10509,7 @@
       <w:pPr>
         <w:numPr>
           <w:ilvl w:val="0"/>
-          <w:numId w:val="1024"/>
+          <w:numId w:val="1025"/>
         </w:numPr>
       </w:pPr>
       <w:r>
@@ -11192,7 +11277,7 @@
       <w:pPr>
         <w:numPr>
           <w:ilvl w:val="0"/>
-          <w:numId w:val="1025"/>
+          <w:numId w:val="1026"/>
         </w:numPr>
       </w:pPr>
       <w:r>
@@ -11203,7 +11288,7 @@
       <w:pPr>
         <w:numPr>
           <w:ilvl w:val="0"/>
-          <w:numId w:val="1025"/>
+          <w:numId w:val="1026"/>
         </w:numPr>
       </w:pPr>
       <w:r>
@@ -11214,7 +11299,7 @@
       <w:pPr>
         <w:numPr>
           <w:ilvl w:val="0"/>
-          <w:numId w:val="1025"/>
+          <w:numId w:val="1026"/>
         </w:numPr>
       </w:pPr>
       <w:r>
@@ -11225,7 +11310,7 @@
       <w:pPr>
         <w:numPr>
           <w:ilvl w:val="0"/>
-          <w:numId w:val="1025"/>
+          <w:numId w:val="1026"/>
         </w:numPr>
       </w:pPr>
       <w:r>
@@ -11236,7 +11321,7 @@
       <w:pPr>
         <w:numPr>
           <w:ilvl w:val="0"/>
-          <w:numId w:val="1025"/>
+          <w:numId w:val="1026"/>
         </w:numPr>
       </w:pPr>
       <w:r>
@@ -11917,7 +12002,7 @@
       <w:pPr>
         <w:numPr>
           <w:ilvl w:val="0"/>
-          <w:numId w:val="1026"/>
+          <w:numId w:val="1027"/>
         </w:numPr>
       </w:pPr>
       <w:r>
@@ -11928,7 +12013,7 @@
       <w:pPr>
         <w:numPr>
           <w:ilvl w:val="0"/>
-          <w:numId w:val="1026"/>
+          <w:numId w:val="1027"/>
         </w:numPr>
       </w:pPr>
       <w:r>
@@ -11939,7 +12024,7 @@
       <w:pPr>
         <w:numPr>
           <w:ilvl w:val="0"/>
-          <w:numId w:val="1026"/>
+          <w:numId w:val="1027"/>
         </w:numPr>
       </w:pPr>
       <w:r>
@@ -12011,7 +12096,7 @@
       <w:pPr>
         <w:numPr>
           <w:ilvl w:val="0"/>
-          <w:numId w:val="1027"/>
+          <w:numId w:val="1028"/>
         </w:numPr>
       </w:pPr>
       <w:r>
@@ -12022,7 +12107,7 @@
       <w:pPr>
         <w:numPr>
           <w:ilvl w:val="0"/>
-          <w:numId w:val="1027"/>
+          <w:numId w:val="1028"/>
         </w:numPr>
       </w:pPr>
       <w:r>
@@ -12033,7 +12118,7 @@
       <w:pPr>
         <w:numPr>
           <w:ilvl w:val="0"/>
-          <w:numId w:val="1027"/>
+          <w:numId w:val="1028"/>
         </w:numPr>
       </w:pPr>
       <w:r>
@@ -12044,7 +12129,7 @@
       <w:pPr>
         <w:numPr>
           <w:ilvl w:val="0"/>
-          <w:numId w:val="1027"/>
+          <w:numId w:val="1028"/>
         </w:numPr>
       </w:pPr>
       <w:r>
@@ -12055,7 +12140,7 @@
       <w:pPr>
         <w:numPr>
           <w:ilvl w:val="0"/>
-          <w:numId w:val="1027"/>
+          <w:numId w:val="1028"/>
         </w:numPr>
       </w:pPr>
       <w:r>
@@ -12066,7 +12151,7 @@
       <w:pPr>
         <w:numPr>
           <w:ilvl w:val="0"/>
-          <w:numId w:val="1027"/>
+          <w:numId w:val="1028"/>
         </w:numPr>
       </w:pPr>
       <w:r>
@@ -12077,7 +12162,7 @@
       <w:pPr>
         <w:numPr>
           <w:ilvl w:val="0"/>
-          <w:numId w:val="1027"/>
+          <w:numId w:val="1028"/>
         </w:numPr>
       </w:pPr>
       <w:r>
@@ -12088,7 +12173,7 @@
       <w:pPr>
         <w:numPr>
           <w:ilvl w:val="0"/>
-          <w:numId w:val="1027"/>
+          <w:numId w:val="1028"/>
         </w:numPr>
       </w:pPr>
       <w:r>
@@ -13463,7 +13548,7 @@
       <w:pPr>
         <w:numPr>
           <w:ilvl w:val="0"/>
-          <w:numId w:val="1028"/>
+          <w:numId w:val="1029"/>
         </w:numPr>
       </w:pPr>
       <w:r>
@@ -13474,7 +13559,7 @@
       <w:pPr>
         <w:numPr>
           <w:ilvl w:val="0"/>
-          <w:numId w:val="1028"/>
+          <w:numId w:val="1029"/>
         </w:numPr>
       </w:pPr>
       <w:r>
@@ -13485,7 +13570,7 @@
       <w:pPr>
         <w:numPr>
           <w:ilvl w:val="0"/>
-          <w:numId w:val="1028"/>
+          <w:numId w:val="1029"/>
         </w:numPr>
       </w:pPr>
       <w:r>
@@ -13560,7 +13645,7 @@
       <w:pPr>
         <w:numPr>
           <w:ilvl w:val="0"/>
-          <w:numId w:val="1029"/>
+          <w:numId w:val="1030"/>
         </w:numPr>
       </w:pPr>
       <w:r>
@@ -13571,7 +13656,7 @@
       <w:pPr>
         <w:numPr>
           <w:ilvl w:val="0"/>
-          <w:numId w:val="1029"/>
+          <w:numId w:val="1030"/>
         </w:numPr>
       </w:pPr>
       <w:r>
@@ -13582,7 +13667,7 @@
       <w:pPr>
         <w:numPr>
           <w:ilvl w:val="0"/>
-          <w:numId w:val="1029"/>
+          <w:numId w:val="1030"/>
         </w:numPr>
       </w:pPr>
       <w:r>
@@ -15742,7 +15827,7 @@
       <w:pPr>
         <w:numPr>
           <w:ilvl w:val="0"/>
-          <w:numId w:val="1030"/>
+          <w:numId w:val="1031"/>
         </w:numPr>
       </w:pPr>
       <w:r>
@@ -15753,7 +15838,7 @@
       <w:pPr>
         <w:numPr>
           <w:ilvl w:val="0"/>
-          <w:numId w:val="1030"/>
+          <w:numId w:val="1031"/>
         </w:numPr>
       </w:pPr>
       <w:r>
@@ -15764,7 +15849,7 @@
       <w:pPr>
         <w:numPr>
           <w:ilvl w:val="0"/>
-          <w:numId w:val="1030"/>
+          <w:numId w:val="1031"/>
         </w:numPr>
       </w:pPr>
       <w:r>
@@ -15775,7 +15860,7 @@
       <w:pPr>
         <w:numPr>
           <w:ilvl w:val="0"/>
-          <w:numId w:val="1030"/>
+          <w:numId w:val="1031"/>
         </w:numPr>
       </w:pPr>
       <w:r>
@@ -15786,7 +15871,7 @@
       <w:pPr>
         <w:numPr>
           <w:ilvl w:val="0"/>
-          <w:numId w:val="1030"/>
+          <w:numId w:val="1031"/>
         </w:numPr>
       </w:pPr>
       <w:r>
@@ -15797,7 +15882,7 @@
       <w:pPr>
         <w:numPr>
           <w:ilvl w:val="0"/>
-          <w:numId w:val="1030"/>
+          <w:numId w:val="1031"/>
         </w:numPr>
       </w:pPr>
       <w:r>
@@ -15808,7 +15893,7 @@
       <w:pPr>
         <w:numPr>
           <w:ilvl w:val="0"/>
-          <w:numId w:val="1030"/>
+          <w:numId w:val="1031"/>
         </w:numPr>
       </w:pPr>
       <w:r>
@@ -15819,7 +15904,7 @@
       <w:pPr>
         <w:numPr>
           <w:ilvl w:val="0"/>
-          <w:numId w:val="1030"/>
+          <w:numId w:val="1031"/>
         </w:numPr>
       </w:pPr>
       <w:r>
@@ -15830,7 +15915,7 @@
       <w:pPr>
         <w:numPr>
           <w:ilvl w:val="0"/>
-          <w:numId w:val="1030"/>
+          <w:numId w:val="1031"/>
         </w:numPr>
       </w:pPr>
       <w:r>
@@ -16980,24 +17065,12 @@
         <w:t xml:space="preserve"> </w:t>
       </w:r>
       <w:r>
-        <w:t xml:space="preserve">se muestra una comparación entre el tiempo de diligenciamiento del Anexo 2 y el número de inscritos en el departamento. Se tienen casos como Putumayo y Casanare que tienen tiempos de diligenciamiento mayores a lo esperado de acuerdo al número de instituciones. Así como el caso de Antioquia que reporta un tiempo muy rápido de diligenciamiento pese a que cuenta con muchos inscritos:</w:t>
-      </w:r>
-    </w:p>
-    <w:p>
-      <w:pPr>
-        <w:pStyle w:val="BlockText"/>
-      </w:pPr>
-      <w:r>
-        <w:rPr>
-          <w:iCs/>
-          <w:i/>
-        </w:rPr>
-        <w:t xml:space="preserve">Un regente realiza el proceso en aproximadamente 30 minutos</w:t>
-      </w:r>
-    </w:p>
-    <w:p>
-      <w:pPr>
-        <w:pStyle w:val="FirstParagraph"/>
+        <w:t xml:space="preserve">se muestra una comparación entre el tiempo de diligenciamiento del Anexo 2 y el número de inscritos en el departamento. Se tienen casos como Putumayo y Casanare que tienen tiempos de diligenciamiento mayores a lo esperado de acuerdo al número de instituciones. En el caso de Antioquia por su cantidad de inscritos, se tienen tiempos de diligenciamiento y consolidación de Anexos de hasta 3 semanas con apoyo de un técnico de IVC.</w:t>
+      </w:r>
+    </w:p>
+    <w:p>
+      <w:pPr>
+        <w:pStyle w:val="BodyText"/>
       </w:pPr>
       <w:r>
         <w:t xml:space="preserve">Adicionalmente, la base de datos entregada por el grupo de Regionalización, referente a los informes enviados por todos los FRE, muestra que al menos 10 departamentos no han entregado un solo informe de consumo para lo corrido del año 2021. Además, se evidencia un rezago de aproximadamente dos meses, en la entrega de este informe, incluso para los FRE que tienen mayor cantidad de informes entregados.</w:t>
@@ -17150,7 +17223,7 @@
         <w:t xml:space="preserve"> </w:t>
       </w:r>
       <w:r>
-        <w:t xml:space="preserve">se muestran los mecanismos de seguimiento del FRE frente a las instituciones para el envío de los informes requeridos por la normativa. Se muestra que una proporción importante de los FRE (14/31) realiza el seguimiento de envío de reportes mediante visitas personales a las instituciones. Sólo los FRE de Magdalena, Tolima, Boyacá y Guainía realizan este seguimiento mediante visitas personales.</w:t>
+        <w:t xml:space="preserve">se muestran los mecanismos de seguimiento del FRE frente a las instituciones para el envío de los informes requeridos por la normativa. Se muestra que una proporción importante de los FRE (14/31) realiza el seguimiento de envío de reportes mediante visitas personales a las instituciones. Los FRE de Arauca, Magdalena, Tolima, Boyacá y Guainía realizan este seguimiento sólo mediante este mecanismo.</w:t>
       </w:r>
     </w:p>
     <w:p>
@@ -17365,7 +17438,7 @@
         <w:t xml:space="preserve">8.10</w:t>
       </w:r>
       <w:r>
-        <w:t xml:space="preserve">, se muestra que 23 de los 31 FRE solo se quedan en un llamado de atención en caso de incumplimiento en las fechas de entrega de informes de consumo. Este comportamiento se relaciona con la forma en la que el área de IVC de cada departamento realiza procesos administrativos o medidas sancionatorias a las instituciones que no hacen entrega de estos documentos.</w:t>
+        <w:t xml:space="preserve">, se muestra que en 25 de los 31 FRE sólo aplican llamados de atención en caso de incumplimiento en las fechas de entrega de informes de consumo. Este comportamiento se relaciona con la forma en la que el área de IVC de cada departamento realiza procesos administrativos o medidas sancionatorias a las instituciones que no hacen entrega de estos documentos.</w:t>
       </w:r>
     </w:p>
     <w:bookmarkEnd w:id="230"/>
@@ -17426,7 +17499,7 @@
       <w:pPr>
         <w:numPr>
           <w:ilvl w:val="0"/>
-          <w:numId w:val="1031"/>
+          <w:numId w:val="1032"/>
         </w:numPr>
       </w:pPr>
       <w:r>
@@ -17437,7 +17510,7 @@
       <w:pPr>
         <w:numPr>
           <w:ilvl w:val="0"/>
-          <w:numId w:val="1031"/>
+          <w:numId w:val="1032"/>
         </w:numPr>
       </w:pPr>
       <w:r>
@@ -17448,7 +17521,7 @@
       <w:pPr>
         <w:numPr>
           <w:ilvl w:val="0"/>
-          <w:numId w:val="1031"/>
+          <w:numId w:val="1032"/>
         </w:numPr>
       </w:pPr>
       <w:r>
@@ -17459,7 +17532,7 @@
       <w:pPr>
         <w:numPr>
           <w:ilvl w:val="0"/>
-          <w:numId w:val="1031"/>
+          <w:numId w:val="1032"/>
         </w:numPr>
       </w:pPr>
       <w:r>
@@ -17470,7 +17543,7 @@
       <w:pPr>
         <w:numPr>
           <w:ilvl w:val="0"/>
-          <w:numId w:val="1031"/>
+          <w:numId w:val="1032"/>
         </w:numPr>
       </w:pPr>
       <w:r>
@@ -17508,7 +17581,7 @@
       <w:pPr>
         <w:numPr>
           <w:ilvl w:val="0"/>
-          <w:numId w:val="1032"/>
+          <w:numId w:val="1033"/>
         </w:numPr>
       </w:pPr>
       <w:r>
@@ -17519,7 +17592,7 @@
       <w:pPr>
         <w:numPr>
           <w:ilvl w:val="0"/>
-          <w:numId w:val="1032"/>
+          <w:numId w:val="1033"/>
         </w:numPr>
       </w:pPr>
       <w:r>
@@ -17530,7 +17603,7 @@
       <w:pPr>
         <w:numPr>
           <w:ilvl w:val="0"/>
-          <w:numId w:val="1032"/>
+          <w:numId w:val="1033"/>
         </w:numPr>
       </w:pPr>
       <w:r>
@@ -17541,7 +17614,7 @@
       <w:pPr>
         <w:numPr>
           <w:ilvl w:val="0"/>
-          <w:numId w:val="1032"/>
+          <w:numId w:val="1033"/>
         </w:numPr>
       </w:pPr>
       <w:r>
@@ -17552,7 +17625,7 @@
       <w:pPr>
         <w:numPr>
           <w:ilvl w:val="0"/>
-          <w:numId w:val="1032"/>
+          <w:numId w:val="1033"/>
         </w:numPr>
       </w:pPr>
       <w:r>
@@ -17590,7 +17663,7 @@
       <w:pPr>
         <w:numPr>
           <w:ilvl w:val="0"/>
-          <w:numId w:val="1033"/>
+          <w:numId w:val="1034"/>
         </w:numPr>
       </w:pPr>
       <w:r>
@@ -17601,7 +17674,7 @@
       <w:pPr>
         <w:numPr>
           <w:ilvl w:val="0"/>
-          <w:numId w:val="1033"/>
+          <w:numId w:val="1034"/>
         </w:numPr>
       </w:pPr>
       <w:r>
@@ -17612,7 +17685,7 @@
       <w:pPr>
         <w:numPr>
           <w:ilvl w:val="0"/>
-          <w:numId w:val="1033"/>
+          <w:numId w:val="1034"/>
         </w:numPr>
       </w:pPr>
       <w:r>
@@ -17623,7 +17696,7 @@
       <w:pPr>
         <w:numPr>
           <w:ilvl w:val="0"/>
-          <w:numId w:val="1033"/>
+          <w:numId w:val="1034"/>
         </w:numPr>
       </w:pPr>
       <w:r>
@@ -17634,7 +17707,7 @@
       <w:pPr>
         <w:numPr>
           <w:ilvl w:val="0"/>
-          <w:numId w:val="1033"/>
+          <w:numId w:val="1034"/>
         </w:numPr>
       </w:pPr>
       <w:r>
@@ -17645,7 +17718,7 @@
       <w:pPr>
         <w:numPr>
           <w:ilvl w:val="0"/>
-          <w:numId w:val="1033"/>
+          <w:numId w:val="1034"/>
         </w:numPr>
       </w:pPr>
       <w:r>
@@ -17656,7 +17729,7 @@
       <w:pPr>
         <w:numPr>
           <w:ilvl w:val="0"/>
-          <w:numId w:val="1033"/>
+          <w:numId w:val="1034"/>
         </w:numPr>
       </w:pPr>
       <w:r>
@@ -17667,7 +17740,7 @@
       <w:pPr>
         <w:numPr>
           <w:ilvl w:val="0"/>
-          <w:numId w:val="1033"/>
+          <w:numId w:val="1034"/>
         </w:numPr>
       </w:pPr>
       <w:r>
@@ -17678,7 +17751,7 @@
       <w:pPr>
         <w:numPr>
           <w:ilvl w:val="0"/>
-          <w:numId w:val="1033"/>
+          <w:numId w:val="1034"/>
         </w:numPr>
       </w:pPr>
       <w:r>
@@ -17716,7 +17789,7 @@
       <w:pPr>
         <w:numPr>
           <w:ilvl w:val="0"/>
-          <w:numId w:val="1034"/>
+          <w:numId w:val="1035"/>
         </w:numPr>
       </w:pPr>
       <w:r>
@@ -17727,7 +17800,7 @@
       <w:pPr>
         <w:numPr>
           <w:ilvl w:val="0"/>
-          <w:numId w:val="1034"/>
+          <w:numId w:val="1035"/>
         </w:numPr>
       </w:pPr>
       <w:r>
@@ -17738,7 +17811,7 @@
       <w:pPr>
         <w:numPr>
           <w:ilvl w:val="0"/>
-          <w:numId w:val="1034"/>
+          <w:numId w:val="1035"/>
         </w:numPr>
       </w:pPr>
       <w:r>
@@ -17776,7 +17849,7 @@
       <w:pPr>
         <w:numPr>
           <w:ilvl w:val="0"/>
-          <w:numId w:val="1035"/>
+          <w:numId w:val="1036"/>
         </w:numPr>
       </w:pPr>
       <w:r>
@@ -17787,7 +17860,7 @@
       <w:pPr>
         <w:numPr>
           <w:ilvl w:val="0"/>
-          <w:numId w:val="1035"/>
+          <w:numId w:val="1036"/>
         </w:numPr>
       </w:pPr>
       <w:r>
@@ -17798,7 +17871,7 @@
       <w:pPr>
         <w:numPr>
           <w:ilvl w:val="0"/>
-          <w:numId w:val="1035"/>
+          <w:numId w:val="1036"/>
         </w:numPr>
       </w:pPr>
       <w:r>
@@ -17820,7 +17893,7 @@
       <w:pPr>
         <w:numPr>
           <w:ilvl w:val="0"/>
-          <w:numId w:val="1036"/>
+          <w:numId w:val="1037"/>
         </w:numPr>
       </w:pPr>
       <w:r>
@@ -17850,7 +17923,7 @@
       <w:pPr>
         <w:numPr>
           <w:ilvl w:val="0"/>
-          <w:numId w:val="1036"/>
+          <w:numId w:val="1037"/>
         </w:numPr>
       </w:pPr>
       <w:r>
@@ -17868,7 +17941,7 @@
       <w:pPr>
         <w:numPr>
           <w:ilvl w:val="0"/>
-          <w:numId w:val="1036"/>
+          <w:numId w:val="1037"/>
         </w:numPr>
       </w:pPr>
       <w:r>
@@ -17898,7 +17971,7 @@
       <w:pPr>
         <w:numPr>
           <w:ilvl w:val="0"/>
-          <w:numId w:val="1036"/>
+          <w:numId w:val="1037"/>
         </w:numPr>
       </w:pPr>
       <w:r>
@@ -17916,7 +17989,7 @@
       <w:pPr>
         <w:numPr>
           <w:ilvl w:val="0"/>
-          <w:numId w:val="1036"/>
+          <w:numId w:val="1037"/>
         </w:numPr>
       </w:pPr>
       <w:r>
@@ -17946,7 +18019,7 @@
       <w:pPr>
         <w:numPr>
           <w:ilvl w:val="0"/>
-          <w:numId w:val="1036"/>
+          <w:numId w:val="1037"/>
         </w:numPr>
       </w:pPr>
       <w:r>
@@ -17964,7 +18037,7 @@
       <w:pPr>
         <w:numPr>
           <w:ilvl w:val="0"/>
-          <w:numId w:val="1036"/>
+          <w:numId w:val="1037"/>
         </w:numPr>
       </w:pPr>
       <w:r>
@@ -17994,7 +18067,7 @@
       <w:pPr>
         <w:numPr>
           <w:ilvl w:val="0"/>
-          <w:numId w:val="1036"/>
+          <w:numId w:val="1037"/>
         </w:numPr>
       </w:pPr>
       <w:r>
@@ -18024,7 +18097,7 @@
       <w:pPr>
         <w:numPr>
           <w:ilvl w:val="0"/>
-          <w:numId w:val="1036"/>
+          <w:numId w:val="1037"/>
         </w:numPr>
       </w:pPr>
       <w:r>
@@ -18054,7 +18127,7 @@
       <w:pPr>
         <w:numPr>
           <w:ilvl w:val="0"/>
-          <w:numId w:val="1036"/>
+          <w:numId w:val="1037"/>
         </w:numPr>
       </w:pPr>
       <w:r>
@@ -18072,7 +18145,7 @@
       <w:pPr>
         <w:numPr>
           <w:ilvl w:val="0"/>
-          <w:numId w:val="1036"/>
+          <w:numId w:val="1037"/>
         </w:numPr>
       </w:pPr>
       <w:r>
@@ -18102,7 +18175,7 @@
       <w:pPr>
         <w:numPr>
           <w:ilvl w:val="0"/>
-          <w:numId w:val="1036"/>
+          <w:numId w:val="1037"/>
         </w:numPr>
       </w:pPr>
       <w:r>
@@ -18132,7 +18205,7 @@
       <w:pPr>
         <w:numPr>
           <w:ilvl w:val="0"/>
-          <w:numId w:val="1036"/>
+          <w:numId w:val="1037"/>
         </w:numPr>
       </w:pPr>
       <w:r>
@@ -18162,7 +18235,7 @@
       <w:pPr>
         <w:numPr>
           <w:ilvl w:val="0"/>
-          <w:numId w:val="1036"/>
+          <w:numId w:val="1037"/>
         </w:numPr>
       </w:pPr>
       <w:r>
@@ -18192,7 +18265,7 @@
       <w:pPr>
         <w:numPr>
           <w:ilvl w:val="0"/>
-          <w:numId w:val="1036"/>
+          <w:numId w:val="1037"/>
         </w:numPr>
       </w:pPr>
       <w:r>
@@ -18222,7 +18295,7 @@
       <w:pPr>
         <w:numPr>
           <w:ilvl w:val="0"/>
-          <w:numId w:val="1036"/>
+          <w:numId w:val="1037"/>
         </w:numPr>
       </w:pPr>
       <w:r>
@@ -18252,7 +18325,7 @@
       <w:pPr>
         <w:numPr>
           <w:ilvl w:val="0"/>
-          <w:numId w:val="1036"/>
+          <w:numId w:val="1037"/>
         </w:numPr>
       </w:pPr>
       <w:r>
@@ -18270,7 +18343,7 @@
       <w:pPr>
         <w:numPr>
           <w:ilvl w:val="0"/>
-          <w:numId w:val="1036"/>
+          <w:numId w:val="1037"/>
         </w:numPr>
       </w:pPr>
       <w:r>
@@ -18288,7 +18361,7 @@
       <w:pPr>
         <w:numPr>
           <w:ilvl w:val="0"/>
-          <w:numId w:val="1036"/>
+          <w:numId w:val="1037"/>
         </w:numPr>
       </w:pPr>
       <w:r>
@@ -18458,7 +18531,7 @@
       <w:pPr>
         <w:numPr>
           <w:ilvl w:val="0"/>
-          <w:numId w:val="1037"/>
+          <w:numId w:val="1038"/>
         </w:numPr>
       </w:pPr>
       <w:r>
@@ -18469,7 +18542,7 @@
       <w:pPr>
         <w:numPr>
           <w:ilvl w:val="0"/>
-          <w:numId w:val="1037"/>
+          <w:numId w:val="1038"/>
         </w:numPr>
       </w:pPr>
       <w:r>
@@ -18480,7 +18553,7 @@
       <w:pPr>
         <w:numPr>
           <w:ilvl w:val="0"/>
-          <w:numId w:val="1037"/>
+          <w:numId w:val="1038"/>
         </w:numPr>
       </w:pPr>
       <w:r>
@@ -18491,7 +18564,7 @@
       <w:pPr>
         <w:numPr>
           <w:ilvl w:val="0"/>
-          <w:numId w:val="1037"/>
+          <w:numId w:val="1038"/>
         </w:numPr>
       </w:pPr>
       <w:r>
@@ -18502,7 +18575,7 @@
       <w:pPr>
         <w:numPr>
           <w:ilvl w:val="0"/>
-          <w:numId w:val="1037"/>
+          <w:numId w:val="1038"/>
         </w:numPr>
       </w:pPr>
       <w:r>
@@ -18513,7 +18586,7 @@
       <w:pPr>
         <w:numPr>
           <w:ilvl w:val="0"/>
-          <w:numId w:val="1037"/>
+          <w:numId w:val="1038"/>
         </w:numPr>
       </w:pPr>
       <w:r>
@@ -18524,7 +18597,7 @@
       <w:pPr>
         <w:numPr>
           <w:ilvl w:val="0"/>
-          <w:numId w:val="1037"/>
+          <w:numId w:val="1038"/>
         </w:numPr>
       </w:pPr>
       <w:r>
@@ -18535,7 +18608,7 @@
       <w:pPr>
         <w:numPr>
           <w:ilvl w:val="0"/>
-          <w:numId w:val="1037"/>
+          <w:numId w:val="1038"/>
         </w:numPr>
       </w:pPr>
       <w:r>
@@ -18546,7 +18619,7 @@
       <w:pPr>
         <w:numPr>
           <w:ilvl w:val="0"/>
-          <w:numId w:val="1037"/>
+          <w:numId w:val="1038"/>
         </w:numPr>
       </w:pPr>
       <w:r>
@@ -18557,7 +18630,7 @@
       <w:pPr>
         <w:numPr>
           <w:ilvl w:val="0"/>
-          <w:numId w:val="1037"/>
+          <w:numId w:val="1038"/>
         </w:numPr>
       </w:pPr>
       <w:r>
@@ -18568,7 +18641,7 @@
       <w:pPr>
         <w:numPr>
           <w:ilvl w:val="0"/>
-          <w:numId w:val="1037"/>
+          <w:numId w:val="1038"/>
         </w:numPr>
       </w:pPr>
       <w:r>
@@ -18579,7 +18652,7 @@
       <w:pPr>
         <w:numPr>
           <w:ilvl w:val="0"/>
-          <w:numId w:val="1037"/>
+          <w:numId w:val="1038"/>
         </w:numPr>
       </w:pPr>
       <w:r>
@@ -18590,7 +18663,7 @@
       <w:pPr>
         <w:numPr>
           <w:ilvl w:val="0"/>
-          <w:numId w:val="1037"/>
+          <w:numId w:val="1038"/>
         </w:numPr>
       </w:pPr>
       <w:r>
@@ -18601,7 +18674,7 @@
       <w:pPr>
         <w:numPr>
           <w:ilvl w:val="0"/>
-          <w:numId w:val="1037"/>
+          <w:numId w:val="1038"/>
         </w:numPr>
       </w:pPr>
       <w:r>
@@ -18612,7 +18685,7 @@
       <w:pPr>
         <w:numPr>
           <w:ilvl w:val="0"/>
-          <w:numId w:val="1037"/>
+          <w:numId w:val="1038"/>
         </w:numPr>
       </w:pPr>
       <w:r>
@@ -18623,7 +18696,7 @@
       <w:pPr>
         <w:numPr>
           <w:ilvl w:val="0"/>
-          <w:numId w:val="1037"/>
+          <w:numId w:val="1038"/>
         </w:numPr>
       </w:pPr>
       <w:r>
@@ -18634,7 +18707,7 @@
       <w:pPr>
         <w:numPr>
           <w:ilvl w:val="0"/>
-          <w:numId w:val="1037"/>
+          <w:numId w:val="1038"/>
         </w:numPr>
       </w:pPr>
       <w:r>
@@ -18645,7 +18718,7 @@
       <w:pPr>
         <w:numPr>
           <w:ilvl w:val="0"/>
-          <w:numId w:val="1037"/>
+          <w:numId w:val="1038"/>
         </w:numPr>
       </w:pPr>
       <w:r>
@@ -18656,7 +18729,7 @@
       <w:pPr>
         <w:numPr>
           <w:ilvl w:val="0"/>
-          <w:numId w:val="1037"/>
+          <w:numId w:val="1038"/>
         </w:numPr>
       </w:pPr>
       <w:r>
@@ -18667,7 +18740,7 @@
       <w:pPr>
         <w:numPr>
           <w:ilvl w:val="0"/>
-          <w:numId w:val="1037"/>
+          <w:numId w:val="1038"/>
         </w:numPr>
       </w:pPr>
       <w:r>
@@ -18678,7 +18751,7 @@
       <w:pPr>
         <w:numPr>
           <w:ilvl w:val="0"/>
-          <w:numId w:val="1037"/>
+          <w:numId w:val="1038"/>
         </w:numPr>
       </w:pPr>
       <w:r>
@@ -18689,7 +18762,7 @@
       <w:pPr>
         <w:numPr>
           <w:ilvl w:val="0"/>
-          <w:numId w:val="1037"/>
+          <w:numId w:val="1038"/>
         </w:numPr>
       </w:pPr>
       <w:r>
@@ -18700,7 +18773,7 @@
       <w:pPr>
         <w:numPr>
           <w:ilvl w:val="0"/>
-          <w:numId w:val="1037"/>
+          <w:numId w:val="1038"/>
         </w:numPr>
       </w:pPr>
       <w:r>
@@ -18711,7 +18784,7 @@
       <w:pPr>
         <w:numPr>
           <w:ilvl w:val="0"/>
-          <w:numId w:val="1037"/>
+          <w:numId w:val="1038"/>
         </w:numPr>
       </w:pPr>
       <w:r>
@@ -18722,7 +18795,7 @@
       <w:pPr>
         <w:numPr>
           <w:ilvl w:val="0"/>
-          <w:numId w:val="1037"/>
+          <w:numId w:val="1038"/>
         </w:numPr>
       </w:pPr>
       <w:r>
@@ -18733,7 +18806,7 @@
       <w:pPr>
         <w:numPr>
           <w:ilvl w:val="0"/>
-          <w:numId w:val="1037"/>
+          <w:numId w:val="1038"/>
         </w:numPr>
       </w:pPr>
       <w:r>
@@ -18744,7 +18817,7 @@
       <w:pPr>
         <w:numPr>
           <w:ilvl w:val="0"/>
-          <w:numId w:val="1037"/>
+          <w:numId w:val="1038"/>
         </w:numPr>
       </w:pPr>
       <w:r>
@@ -18755,7 +18828,7 @@
       <w:pPr>
         <w:numPr>
           <w:ilvl w:val="0"/>
-          <w:numId w:val="1037"/>
+          <w:numId w:val="1038"/>
         </w:numPr>
       </w:pPr>
       <w:r>
@@ -18766,7 +18839,7 @@
       <w:pPr>
         <w:numPr>
           <w:ilvl w:val="0"/>
-          <w:numId w:val="1037"/>
+          <w:numId w:val="1038"/>
         </w:numPr>
       </w:pPr>
       <w:r>
@@ -18777,7 +18850,7 @@
       <w:pPr>
         <w:numPr>
           <w:ilvl w:val="0"/>
-          <w:numId w:val="1037"/>
+          <w:numId w:val="1038"/>
         </w:numPr>
       </w:pPr>
       <w:r>
@@ -18788,7 +18861,7 @@
       <w:pPr>
         <w:numPr>
           <w:ilvl w:val="0"/>
-          <w:numId w:val="1037"/>
+          <w:numId w:val="1038"/>
         </w:numPr>
       </w:pPr>
       <w:r>
@@ -21272,34 +21345,7 @@
     <w:abstractNumId w:val="991"/>
   </w:num>
   <w:num w:numId="1025">
-    <w:abstractNumId w:val="99411"/>
-    <w:lvlOverride w:ilvl="0">
-      <w:startOverride w:val="1"/>
-    </w:lvlOverride>
-    <w:lvlOverride w:ilvl="1">
-      <w:startOverride w:val="1"/>
-    </w:lvlOverride>
-    <w:lvlOverride w:ilvl="2">
-      <w:startOverride w:val="1"/>
-    </w:lvlOverride>
-    <w:lvlOverride w:ilvl="3">
-      <w:startOverride w:val="1"/>
-    </w:lvlOverride>
-    <w:lvlOverride w:ilvl="4">
-      <w:startOverride w:val="1"/>
-    </w:lvlOverride>
-    <w:lvlOverride w:ilvl="5">
-      <w:startOverride w:val="1"/>
-    </w:lvlOverride>
-    <w:lvlOverride w:ilvl="6">
-      <w:startOverride w:val="1"/>
-    </w:lvlOverride>
-    <w:lvlOverride w:ilvl="7">
-      <w:startOverride w:val="1"/>
-    </w:lvlOverride>
-    <w:lvlOverride w:ilvl="8">
-      <w:startOverride w:val="1"/>
-    </w:lvlOverride>
+    <w:abstractNumId w:val="991"/>
   </w:num>
   <w:num w:numId="1026">
     <w:abstractNumId w:val="99411"/>
@@ -21332,7 +21378,34 @@
     </w:lvlOverride>
   </w:num>
   <w:num w:numId="1027">
-    <w:abstractNumId w:val="991"/>
+    <w:abstractNumId w:val="99411"/>
+    <w:lvlOverride w:ilvl="0">
+      <w:startOverride w:val="1"/>
+    </w:lvlOverride>
+    <w:lvlOverride w:ilvl="1">
+      <w:startOverride w:val="1"/>
+    </w:lvlOverride>
+    <w:lvlOverride w:ilvl="2">
+      <w:startOverride w:val="1"/>
+    </w:lvlOverride>
+    <w:lvlOverride w:ilvl="3">
+      <w:startOverride w:val="1"/>
+    </w:lvlOverride>
+    <w:lvlOverride w:ilvl="4">
+      <w:startOverride w:val="1"/>
+    </w:lvlOverride>
+    <w:lvlOverride w:ilvl="5">
+      <w:startOverride w:val="1"/>
+    </w:lvlOverride>
+    <w:lvlOverride w:ilvl="6">
+      <w:startOverride w:val="1"/>
+    </w:lvlOverride>
+    <w:lvlOverride w:ilvl="7">
+      <w:startOverride w:val="1"/>
+    </w:lvlOverride>
+    <w:lvlOverride w:ilvl="8">
+      <w:startOverride w:val="1"/>
+    </w:lvlOverride>
   </w:num>
   <w:num w:numId="1028">
     <w:abstractNumId w:val="991"/>
@@ -21362,6 +21435,9 @@
     <w:abstractNumId w:val="991"/>
   </w:num>
   <w:num w:numId="1037">
+    <w:abstractNumId w:val="991"/>
+  </w:num>
+  <w:num w:numId="1038">
     <w:abstractNumId w:val="991"/>
   </w:num>
 </w:numbering>

</xml_diff>

<commit_message>
Se actualiza texto con corrección de CAAP
</commit_message>
<xml_diff>
--- a/reports/Libro/docs/InformeFinal.docx
+++ b/reports/Libro/docs/InformeFinal.docx
@@ -8361,7 +8361,7 @@
         <w:t xml:space="preserve">5.15</w:t>
       </w:r>
       <w:r>
-        <w:t xml:space="preserve">, se relacionó el tiempo de archivo que los FRE que si reciben los recetarios oficiales los almacenan, obteniendo que 10 FRE los almacenan por un periodo mayor a 5 años. Durante las jornadas de inmersión territorial se pudo observar que este tiempo de almacenamiento, en la mayoría de los casos, es por desinformación en los FRE, puesto que no se tiene presente el tiempo que se deben guardar estas copias, y al considerarlas parte de la historia clínica de un paciente estiman guardarlas hasta por 10 años, superando en muchos casos la capacidad de archivo de los FRE.</w:t>
+        <w:t xml:space="preserve">, se relacionó el tiempo de archivo que los FRE que si reciben los recetarios oficiales los almacenan, obteniendo que 11 FRE los almacenan por un período mayor a 5 años. Durante las jornadas de inmersión territorial se pudo observar que este tiempo de almacenamiento, en la mayoría de los casos, es por desinformación en los FRE, puesto que no se tiene presente el tiempo que se deben guardar estas copias, y al considerarlas parte de la historia clínica de un paciente estiman guardarlas hasta por 10 años, superando en muchos casos la capacidad de archivo de los FRE.</w:t>
       </w:r>
     </w:p>
     <w:p>
@@ -8853,7 +8853,7 @@
           <wp:inline>
             <wp:extent cx="5334000" cy="3809999"/>
             <wp:effectExtent b="0" l="0" r="0" t="0"/>
-            <wp:docPr descr="Figura 5.18: Medidas de seguridad en los recetarios." title="" id="1" name="Picture"/>
+            <wp:docPr descr="Figura 5.18: Medidas de seguridad en los recetarios reportadas por los FRE." title="" id="1" name="Picture"/>
             <a:graphic>
               <a:graphicData uri="http://schemas.openxmlformats.org/drawingml/2006/picture">
                 <pic:pic>
@@ -8912,7 +8912,7 @@
       </w:r>
       <w:bookmarkEnd w:id="113"/>
       <w:r>
-        <w:t xml:space="preserve">Figura 5.18: Medidas de seguridad en los recetarios.</w:t>
+        <w:t xml:space="preserve">Figura 5.18: Medidas de seguridad en los recetarios reportadas por los FRE.</w:t>
       </w:r>
     </w:p>
     <w:p>
@@ -9412,15 +9412,7 @@
         <w:pStyle w:val="BodyText"/>
       </w:pPr>
       <w:r>
-        <w:t xml:space="preserve">Es así, que el FNE cuenta con el Grupo Interno de Trabajo de Medicamentos del Estado que tiene como objetivo Garantizar la disponibilidad de los medicamentos del Estado de manera oportuna y eficiente en todo el territorio Nacional.</w:t>
-      </w:r>
-    </w:p>
-    <w:p>
-      <w:pPr>
-        <w:pStyle w:val="BodyText"/>
-      </w:pPr>
-      <w:r>
-        <w:t xml:space="preserve">Actualmente, el FNE ofrece un portafolio de medicamentos monopolio del Estado (MME) como se muestra en la Tabla</w:t>
+        <w:t xml:space="preserve">Es así, que el FNE cuenta con el Grupo Interno de Trabajo de Medicamentos del Estado que tiene como objetivo Garantizar la disponibilidad de los medicamentos del Estado de manera oportuna y eficiente en todo el territorio Nacional. Actualmente, el FNE ofrece un portafolio de medicamentos monopolio del Estado (MME) como se muestra en la Tabla</w:t>
       </w:r>
       <w:r>
         <w:t xml:space="preserve"> </w:t>
@@ -9438,625 +9430,12 @@
         </w:r>
       </w:hyperlink>
       <w:r>
-        <w:t xml:space="preserve">.</w:t>
-      </w:r>
-    </w:p>
-    <w:p>
-      <w:pPr>
-        <w:pStyle w:val="BodyText"/>
-      </w:pPr>
-      <w:r>
-        <w:t xml:space="preserve">Tabla 6.1: Portafolio de Medicamentos Monopolio del Estado.</w:t>
-      </w:r>
-    </w:p>
-    <w:p>
-      <w:pPr>
-        <w:pStyle w:val="BodyText"/>
-      </w:pPr>
-      <w:r>
-        <w:t xml:space="preserve">Producto</w:t>
-      </w:r>
-    </w:p>
-    <w:p>
-      <w:pPr>
-        <w:pStyle w:val="BodyText"/>
-      </w:pPr>
-      <w:r>
-        <w:t xml:space="preserve">Presentación</w:t>
-      </w:r>
-    </w:p>
-    <w:p>
-      <w:pPr>
-        <w:pStyle w:val="BodyText"/>
-      </w:pPr>
-      <w:r>
-        <w:t xml:space="preserve">Observaciones</w:t>
-      </w:r>
-    </w:p>
-    <w:p>
-      <w:pPr>
-        <w:pStyle w:val="BodyText"/>
-      </w:pPr>
-      <w:r>
-        <w:t xml:space="preserve">Fenobarbital Sol Oral 0,4%</w:t>
-      </w:r>
-    </w:p>
-    <w:p>
-      <w:pPr>
-        <w:pStyle w:val="BodyText"/>
-      </w:pPr>
-      <w:r>
-        <w:t xml:space="preserve">Frasco</w:t>
-      </w:r>
-    </w:p>
-    <w:p>
-      <w:pPr>
-        <w:pStyle w:val="BodyText"/>
-      </w:pPr>
-      <w:r>
-        <w:t xml:space="preserve">Disponible</w:t>
-      </w:r>
-    </w:p>
-    <w:p>
-      <w:pPr>
-        <w:pStyle w:val="BodyText"/>
-      </w:pPr>
-      <w:r>
-        <w:t xml:space="preserve">Fenobarbital 10 mg</w:t>
-      </w:r>
-    </w:p>
-    <w:p>
-      <w:pPr>
-        <w:pStyle w:val="BodyText"/>
-      </w:pPr>
-      <w:r>
-        <w:t xml:space="preserve">Caja 30 tabletas</w:t>
-      </w:r>
-    </w:p>
-    <w:p>
-      <w:pPr>
-        <w:pStyle w:val="BodyText"/>
-      </w:pPr>
-      <w:r>
-        <w:t xml:space="preserve">Disponible</w:t>
-      </w:r>
-    </w:p>
-    <w:p>
-      <w:pPr>
-        <w:pStyle w:val="BodyText"/>
-      </w:pPr>
-      <w:r>
-        <w:t xml:space="preserve">Fenobarbital 50 mg</w:t>
-      </w:r>
-    </w:p>
-    <w:p>
-      <w:pPr>
-        <w:pStyle w:val="BodyText"/>
-      </w:pPr>
-      <w:r>
-        <w:t xml:space="preserve">Caja 30 tabletas</w:t>
-      </w:r>
-    </w:p>
-    <w:p>
-      <w:pPr>
-        <w:pStyle w:val="BodyText"/>
-      </w:pPr>
-      <w:r>
-        <w:t xml:space="preserve">Disponible</w:t>
-      </w:r>
-    </w:p>
-    <w:p>
-      <w:pPr>
-        <w:pStyle w:val="BodyText"/>
-      </w:pPr>
-      <w:r>
-        <w:t xml:space="preserve">Fenobarbital 100 mg</w:t>
-      </w:r>
-    </w:p>
-    <w:p>
-      <w:pPr>
-        <w:pStyle w:val="BodyText"/>
-      </w:pPr>
-      <w:r>
-        <w:t xml:space="preserve">Caja 30 tabletas</w:t>
-      </w:r>
-    </w:p>
-    <w:p>
-      <w:pPr>
-        <w:pStyle w:val="BodyText"/>
-      </w:pPr>
-      <w:r>
-        <w:t xml:space="preserve">Disponible</w:t>
-      </w:r>
-    </w:p>
-    <w:p>
-      <w:pPr>
-        <w:pStyle w:val="BodyText"/>
-      </w:pPr>
-      <w:r>
-        <w:t xml:space="preserve">Fenobarbital 40 mg</w:t>
-      </w:r>
-    </w:p>
-    <w:p>
-      <w:pPr>
-        <w:pStyle w:val="BodyText"/>
-      </w:pPr>
-      <w:r>
-        <w:t xml:space="preserve">Caja 10 ampollas</w:t>
-      </w:r>
-    </w:p>
-    <w:p>
-      <w:pPr>
-        <w:pStyle w:val="BodyText"/>
-      </w:pPr>
-      <w:r>
-        <w:t xml:space="preserve">Disponible</w:t>
-      </w:r>
-    </w:p>
-    <w:p>
-      <w:pPr>
-        <w:pStyle w:val="BodyText"/>
-      </w:pPr>
-      <w:r>
-        <w:t xml:space="preserve">Fenobarbital 200 mg</w:t>
-      </w:r>
-    </w:p>
-    <w:p>
-      <w:pPr>
-        <w:pStyle w:val="BodyText"/>
-      </w:pPr>
-      <w:r>
-        <w:t xml:space="preserve">Caja 10 ampollas</w:t>
-      </w:r>
-    </w:p>
-    <w:p>
-      <w:pPr>
-        <w:pStyle w:val="BodyText"/>
-      </w:pPr>
-      <w:r>
-        <w:t xml:space="preserve">Disponible</w:t>
-      </w:r>
-    </w:p>
-    <w:p>
-      <w:pPr>
-        <w:pStyle w:val="BodyText"/>
-      </w:pPr>
-      <w:r>
-        <w:t xml:space="preserve">Hidromorfona HCL 2 mg</w:t>
-      </w:r>
-    </w:p>
-    <w:p>
-      <w:pPr>
-        <w:pStyle w:val="BodyText"/>
-      </w:pPr>
-      <w:r>
-        <w:t xml:space="preserve">Caja 10 ampollas</w:t>
-      </w:r>
-    </w:p>
-    <w:p>
-      <w:pPr>
-        <w:pStyle w:val="BodyText"/>
-      </w:pPr>
-      <w:r>
-        <w:t xml:space="preserve">Disponible</w:t>
-      </w:r>
-    </w:p>
-    <w:p>
-      <w:pPr>
-        <w:pStyle w:val="BodyText"/>
-      </w:pPr>
-      <w:r>
-        <w:t xml:space="preserve">Hidromorfona HCL 2.5 mg</w:t>
-      </w:r>
-    </w:p>
-    <w:p>
-      <w:pPr>
-        <w:pStyle w:val="BodyText"/>
-      </w:pPr>
-      <w:r>
-        <w:t xml:space="preserve">Caja 20 tabletas</w:t>
-      </w:r>
-    </w:p>
-    <w:p>
-      <w:pPr>
-        <w:pStyle w:val="BodyText"/>
-      </w:pPr>
-      <w:r>
-        <w:t xml:space="preserve">Disponible</w:t>
-      </w:r>
-    </w:p>
-    <w:p>
-      <w:pPr>
-        <w:pStyle w:val="BodyText"/>
-      </w:pPr>
-      <w:r>
-        <w:t xml:space="preserve">Meperidina HCL 100 mg</w:t>
-      </w:r>
-    </w:p>
-    <w:p>
-      <w:pPr>
-        <w:pStyle w:val="BodyText"/>
-      </w:pPr>
-      <w:r>
-        <w:t xml:space="preserve">Caja 10 ampollas</w:t>
-      </w:r>
-    </w:p>
-    <w:p>
-      <w:pPr>
-        <w:pStyle w:val="BodyText"/>
-      </w:pPr>
-      <w:r>
-        <w:t xml:space="preserve">Disponible</w:t>
-      </w:r>
-    </w:p>
-    <w:p>
-      <w:pPr>
-        <w:pStyle w:val="BodyText"/>
-      </w:pPr>
-      <w:r>
-        <w:t xml:space="preserve">Morfina HCL 10 mg</w:t>
-      </w:r>
-    </w:p>
-    <w:p>
-      <w:pPr>
-        <w:pStyle w:val="BodyText"/>
-      </w:pPr>
-      <w:r>
-        <w:t xml:space="preserve">Caja 10 ampollas</w:t>
-      </w:r>
-    </w:p>
-    <w:p>
-      <w:pPr>
-        <w:pStyle w:val="BodyText"/>
-      </w:pPr>
-      <w:r>
-        <w:t xml:space="preserve">Disponible</w:t>
-      </w:r>
-    </w:p>
-    <w:p>
-      <w:pPr>
-        <w:pStyle w:val="BodyText"/>
-      </w:pPr>
-      <w:r>
-        <w:t xml:space="preserve">Morfina Solución Oral</w:t>
-      </w:r>
-    </w:p>
-    <w:p>
-      <w:pPr>
-        <w:pStyle w:val="BodyText"/>
-      </w:pPr>
-      <w:r>
-        <w:t xml:space="preserve">Frasco</w:t>
-      </w:r>
-    </w:p>
-    <w:p>
-      <w:pPr>
-        <w:pStyle w:val="BodyText"/>
-      </w:pPr>
-      <w:r>
-        <w:t xml:space="preserve">Disponible</w:t>
-      </w:r>
-    </w:p>
-    <w:p>
-      <w:pPr>
-        <w:pStyle w:val="BodyText"/>
-      </w:pPr>
-      <w:r>
-        <w:t xml:space="preserve">Morfina Solución Vial</w:t>
-      </w:r>
-    </w:p>
-    <w:p>
-      <w:pPr>
-        <w:pStyle w:val="BodyText"/>
-      </w:pPr>
-      <w:r>
-        <w:t xml:space="preserve">Frasco</w:t>
-      </w:r>
-    </w:p>
-    <w:p>
-      <w:pPr>
-        <w:pStyle w:val="BodyText"/>
-      </w:pPr>
-      <w:r>
-        <w:t xml:space="preserve">Sin unidades disponibles</w:t>
-      </w:r>
-    </w:p>
-    <w:p>
-      <w:pPr>
-        <w:pStyle w:val="BodyText"/>
-      </w:pPr>
-      <w:r>
-        <w:t xml:space="preserve">Primidona 250 mg</w:t>
-      </w:r>
-    </w:p>
-    <w:p>
-      <w:pPr>
-        <w:pStyle w:val="BodyText"/>
-      </w:pPr>
-      <w:r>
-        <w:t xml:space="preserve">Caja 50 tabletas</w:t>
-      </w:r>
-    </w:p>
-    <w:p>
-      <w:pPr>
-        <w:pStyle w:val="BodyText"/>
-      </w:pPr>
-      <w:r>
-        <w:t xml:space="preserve">Sin unidades disponibles</w:t>
-      </w:r>
-    </w:p>
-    <w:p>
-      <w:pPr>
-        <w:pStyle w:val="BodyText"/>
-      </w:pPr>
-      <w:r>
-        <w:t xml:space="preserve">Primidona 250 mg Tabletas</w:t>
-      </w:r>
-    </w:p>
-    <w:p>
-      <w:pPr>
-        <w:pStyle w:val="BodyText"/>
-      </w:pPr>
-      <w:r>
-        <w:t xml:space="preserve">Caja x 30 Tabletas</w:t>
-      </w:r>
-    </w:p>
-    <w:p>
-      <w:pPr>
-        <w:pStyle w:val="BodyText"/>
-      </w:pPr>
-      <w:r>
-        <w:t xml:space="preserve">Disponible</w:t>
-      </w:r>
-    </w:p>
-    <w:p>
-      <w:pPr>
-        <w:pStyle w:val="BodyText"/>
-      </w:pPr>
-      <w:r>
-        <w:t xml:space="preserve">Metadona HCL 10 mg</w:t>
-      </w:r>
-    </w:p>
-    <w:p>
-      <w:pPr>
-        <w:pStyle w:val="BodyText"/>
-      </w:pPr>
-      <w:r>
-        <w:t xml:space="preserve">Frasco 20 tabletas</w:t>
-      </w:r>
-    </w:p>
-    <w:p>
-      <w:pPr>
-        <w:pStyle w:val="BodyText"/>
-      </w:pPr>
-      <w:r>
-        <w:t xml:space="preserve">Disponible</w:t>
-      </w:r>
-    </w:p>
-    <w:p>
-      <w:pPr>
-        <w:pStyle w:val="BodyText"/>
-      </w:pPr>
-      <w:r>
-        <w:t xml:space="preserve">Metadona HCL 10 mg</w:t>
-      </w:r>
-    </w:p>
-    <w:p>
-      <w:pPr>
-        <w:pStyle w:val="BodyText"/>
-      </w:pPr>
-      <w:r>
-        <w:t xml:space="preserve">Caja 30 tabletas</w:t>
-      </w:r>
-    </w:p>
-    <w:p>
-      <w:pPr>
-        <w:pStyle w:val="BodyText"/>
-      </w:pPr>
-      <w:r>
-        <w:t xml:space="preserve">Disponible</w:t>
-      </w:r>
-    </w:p>
-    <w:p>
-      <w:pPr>
-        <w:pStyle w:val="BodyText"/>
-      </w:pPr>
-      <w:r>
-        <w:t xml:space="preserve">Metadona HCL 40 mg</w:t>
-      </w:r>
-    </w:p>
-    <w:p>
-      <w:pPr>
-        <w:pStyle w:val="BodyText"/>
-      </w:pPr>
-      <w:r>
-        <w:t xml:space="preserve">Frasco 20 tabletas</w:t>
-      </w:r>
-    </w:p>
-    <w:p>
-      <w:pPr>
-        <w:pStyle w:val="BodyText"/>
-      </w:pPr>
-      <w:r>
-        <w:t xml:space="preserve">Disponible</w:t>
-      </w:r>
-    </w:p>
-    <w:p>
-      <w:pPr>
-        <w:pStyle w:val="BodyText"/>
-      </w:pPr>
-      <w:r>
-        <w:t xml:space="preserve">Metadona HCL 40 mg</w:t>
-      </w:r>
-    </w:p>
-    <w:p>
-      <w:pPr>
-        <w:pStyle w:val="BodyText"/>
-      </w:pPr>
-      <w:r>
-        <w:t xml:space="preserve">Caja x 30 tab</w:t>
-      </w:r>
-    </w:p>
-    <w:p>
-      <w:pPr>
-        <w:pStyle w:val="BodyText"/>
-      </w:pPr>
-      <w:r>
-        <w:t xml:space="preserve">Disponible</w:t>
-      </w:r>
-    </w:p>
-    <w:p>
-      <w:pPr>
-        <w:pStyle w:val="BodyText"/>
-      </w:pPr>
-      <w:r>
-        <w:t xml:space="preserve">Metilfenidato HCL 10 mg</w:t>
-      </w:r>
-    </w:p>
-    <w:p>
-      <w:pPr>
-        <w:pStyle w:val="BodyText"/>
-      </w:pPr>
-      <w:r>
-        <w:t xml:space="preserve">Caja 30 tabletas</w:t>
-      </w:r>
-    </w:p>
-    <w:p>
-      <w:pPr>
-        <w:pStyle w:val="BodyText"/>
-      </w:pPr>
-      <w:r>
-        <w:t xml:space="preserve">Disponible</w:t>
-      </w:r>
-    </w:p>
-    <w:p>
-      <w:pPr>
-        <w:pStyle w:val="BodyText"/>
-      </w:pPr>
-      <w:r>
-        <w:t xml:space="preserve">Metilfenidato LA 30 mg</w:t>
-      </w:r>
-    </w:p>
-    <w:p>
-      <w:pPr>
-        <w:pStyle w:val="BodyText"/>
-      </w:pPr>
-      <w:r>
-        <w:t xml:space="preserve">Frasco 30 capsulas</w:t>
-      </w:r>
-    </w:p>
-    <w:p>
-      <w:pPr>
-        <w:pStyle w:val="BodyText"/>
-      </w:pPr>
-      <w:r>
-        <w:t xml:space="preserve">Disponible</w:t>
-      </w:r>
-    </w:p>
-    <w:p>
-      <w:pPr>
-        <w:pStyle w:val="BodyText"/>
-      </w:pPr>
-      <w:r>
-        <w:t xml:space="preserve">Metilfenidato 18 mg</w:t>
-      </w:r>
-    </w:p>
-    <w:p>
-      <w:pPr>
-        <w:pStyle w:val="BodyText"/>
-      </w:pPr>
-      <w:r>
-        <w:t xml:space="preserve">Frasco 30 tabletas</w:t>
-      </w:r>
-    </w:p>
-    <w:p>
-      <w:pPr>
-        <w:pStyle w:val="BodyText"/>
-      </w:pPr>
-      <w:r>
-        <w:t xml:space="preserve">Disponible</w:t>
-      </w:r>
-    </w:p>
-    <w:p>
-      <w:pPr>
-        <w:pStyle w:val="BodyText"/>
-      </w:pPr>
-      <w:r>
-        <w:t xml:space="preserve">Metilfenidato 36 mg</w:t>
-      </w:r>
-    </w:p>
-    <w:p>
-      <w:pPr>
-        <w:pStyle w:val="BodyText"/>
-      </w:pPr>
-      <w:r>
-        <w:t xml:space="preserve">Frasco 30 tabletas</w:t>
-      </w:r>
-    </w:p>
-    <w:p>
-      <w:pPr>
-        <w:pStyle w:val="BodyText"/>
-      </w:pPr>
-      <w:r>
-        <w:t xml:space="preserve">Disponible</w:t>
-      </w:r>
-    </w:p>
-    <w:p>
-      <w:pPr>
-        <w:pStyle w:val="BodyText"/>
-      </w:pPr>
-      <w:r>
-        <w:t xml:space="preserve">Hidrato de Cloral 10% Solución oral</w:t>
-      </w:r>
-    </w:p>
-    <w:p>
-      <w:pPr>
-        <w:pStyle w:val="BodyText"/>
-      </w:pPr>
-      <w:r>
-        <w:t xml:space="preserve">Frasco</w:t>
-      </w:r>
-    </w:p>
-    <w:p>
-      <w:pPr>
-        <w:pStyle w:val="BodyText"/>
-      </w:pPr>
-      <w:r>
-        <w:t xml:space="preserve">Disponible</w:t>
-      </w:r>
-    </w:p>
-    <w:p>
-      <w:pPr>
-        <w:pStyle w:val="BodyText"/>
-      </w:pPr>
-      <w:r>
-        <w:t xml:space="preserve">Morfina HCL 10 mg ampolla x 5 mL</w:t>
-      </w:r>
-    </w:p>
-    <w:p>
-      <w:pPr>
-        <w:pStyle w:val="BodyText"/>
-      </w:pPr>
-      <w:r>
-        <w:t xml:space="preserve">Caja 5 ampollas</w:t>
-      </w:r>
-    </w:p>
-    <w:p>
-      <w:pPr>
-        <w:pStyle w:val="BodyText"/>
-      </w:pPr>
-      <w:r>
-        <w:t xml:space="preserve">Disponible</w:t>
-      </w:r>
-    </w:p>
-    <w:p>
-      <w:pPr>
-        <w:pStyle w:val="BodyText"/>
-      </w:pPr>
-      <w:r>
-        <w:t xml:space="preserve">Los medicamentos incluidos en el portafolio de medicamentos del Estado son importantes en el tratamiento de diversas enfermedades de alto impacto en la salud de la población colombiana. En el área de cuidados paliativos se tienen a los medicamentos con morfina, metadona, meperidina e hidromorfona como parte importante del tratamiento del dolor crónico. Algunas sociedades científicas relacionadas a esta área han encontrado barreras en la entrega efectiva de medicamentos opioides, así como una distribución inequitativa en el territorio nacional de los mismos</w:t>
-      </w:r>
-      <w:hyperlink w:anchor="ref-LeonDelgado2018">
+        <w:rPr>
+          <w:vertAlign w:val="superscript"/>
+        </w:rPr>
+        <w:t xml:space="preserve">,</w:t>
+      </w:r>
+      <w:hyperlink w:anchor="ref-MSPS2021b">
         <w:r>
           <w:rPr>
             <w:rStyle w:val="Hyperlink"/>
@@ -10074,9 +9453,385 @@
         <w:pStyle w:val="BodyText"/>
       </w:pPr>
       <w:r>
-        <w:t xml:space="preserve">Pese a todo esto, Colombia tiene una puntuación de 4 de 5 en la escala de colaboración entre prescriptores y reguladores de analgésicos opioides (para Latinoamérica), lo que resulta de la existencia de mecanismos de colaboración pese a que todavía se pueden realizar mejoras en los mismos</w:t>
-      </w:r>
-      <w:hyperlink w:anchor="ref-Pastrana2020">
+        <w:t xml:space="preserve">Tabla 6.1: Listado del Portafolio Medicamentos Monopolio del Estado disponibles a 3 de diciembre de 2020.</w:t>
+      </w:r>
+    </w:p>
+    <w:p>
+      <w:pPr>
+        <w:pStyle w:val="BodyText"/>
+      </w:pPr>
+      <w:r>
+        <w:t xml:space="preserve">Producto</w:t>
+      </w:r>
+    </w:p>
+    <w:p>
+      <w:pPr>
+        <w:pStyle w:val="BodyText"/>
+      </w:pPr>
+      <w:r>
+        <w:t xml:space="preserve">Presentación</w:t>
+      </w:r>
+    </w:p>
+    <w:p>
+      <w:pPr>
+        <w:pStyle w:val="BodyText"/>
+      </w:pPr>
+      <w:r>
+        <w:t xml:space="preserve">Fenobarbital Sol Oral 0,4%</w:t>
+      </w:r>
+    </w:p>
+    <w:p>
+      <w:pPr>
+        <w:pStyle w:val="BodyText"/>
+      </w:pPr>
+      <w:r>
+        <w:t xml:space="preserve">Frasco</w:t>
+      </w:r>
+    </w:p>
+    <w:p>
+      <w:pPr>
+        <w:pStyle w:val="BodyText"/>
+      </w:pPr>
+      <w:r>
+        <w:t xml:space="preserve">Fenobarbital 10 mg</w:t>
+      </w:r>
+    </w:p>
+    <w:p>
+      <w:pPr>
+        <w:pStyle w:val="BodyText"/>
+      </w:pPr>
+      <w:r>
+        <w:t xml:space="preserve">Caja 30 tabletas</w:t>
+      </w:r>
+    </w:p>
+    <w:p>
+      <w:pPr>
+        <w:pStyle w:val="BodyText"/>
+      </w:pPr>
+      <w:r>
+        <w:t xml:space="preserve">Fenobarbital 50 mg</w:t>
+      </w:r>
+    </w:p>
+    <w:p>
+      <w:pPr>
+        <w:pStyle w:val="BodyText"/>
+      </w:pPr>
+      <w:r>
+        <w:t xml:space="preserve">Caja 30 tabletas</w:t>
+      </w:r>
+    </w:p>
+    <w:p>
+      <w:pPr>
+        <w:pStyle w:val="BodyText"/>
+      </w:pPr>
+      <w:r>
+        <w:t xml:space="preserve">Fenobarbital 100 mg</w:t>
+      </w:r>
+    </w:p>
+    <w:p>
+      <w:pPr>
+        <w:pStyle w:val="BodyText"/>
+      </w:pPr>
+      <w:r>
+        <w:t xml:space="preserve">Caja 30 tabletas</w:t>
+      </w:r>
+    </w:p>
+    <w:p>
+      <w:pPr>
+        <w:pStyle w:val="BodyText"/>
+      </w:pPr>
+      <w:r>
+        <w:t xml:space="preserve">Fenobarbital 40 mg</w:t>
+      </w:r>
+    </w:p>
+    <w:p>
+      <w:pPr>
+        <w:pStyle w:val="BodyText"/>
+      </w:pPr>
+      <w:r>
+        <w:t xml:space="preserve">Caja 10 ampollas</w:t>
+      </w:r>
+    </w:p>
+    <w:p>
+      <w:pPr>
+        <w:pStyle w:val="BodyText"/>
+      </w:pPr>
+      <w:r>
+        <w:t xml:space="preserve">Fenobarbital 200 mg</w:t>
+      </w:r>
+    </w:p>
+    <w:p>
+      <w:pPr>
+        <w:pStyle w:val="BodyText"/>
+      </w:pPr>
+      <w:r>
+        <w:t xml:space="preserve">Caja 10 ampollas</w:t>
+      </w:r>
+    </w:p>
+    <w:p>
+      <w:pPr>
+        <w:pStyle w:val="BodyText"/>
+      </w:pPr>
+      <w:r>
+        <w:t xml:space="preserve">Hidromorfona HCL 2 mg</w:t>
+      </w:r>
+    </w:p>
+    <w:p>
+      <w:pPr>
+        <w:pStyle w:val="BodyText"/>
+      </w:pPr>
+      <w:r>
+        <w:t xml:space="preserve">Caja 10 ampollas</w:t>
+      </w:r>
+    </w:p>
+    <w:p>
+      <w:pPr>
+        <w:pStyle w:val="BodyText"/>
+      </w:pPr>
+      <w:r>
+        <w:t xml:space="preserve">Hidromorfona HCL 2.5 mg</w:t>
+      </w:r>
+    </w:p>
+    <w:p>
+      <w:pPr>
+        <w:pStyle w:val="BodyText"/>
+      </w:pPr>
+      <w:r>
+        <w:t xml:space="preserve">Caja 20 tabletas</w:t>
+      </w:r>
+    </w:p>
+    <w:p>
+      <w:pPr>
+        <w:pStyle w:val="BodyText"/>
+      </w:pPr>
+      <w:r>
+        <w:t xml:space="preserve">Meperidina HCL 100 mg</w:t>
+      </w:r>
+    </w:p>
+    <w:p>
+      <w:pPr>
+        <w:pStyle w:val="BodyText"/>
+      </w:pPr>
+      <w:r>
+        <w:t xml:space="preserve">Caja 10 ampollas</w:t>
+      </w:r>
+    </w:p>
+    <w:p>
+      <w:pPr>
+        <w:pStyle w:val="BodyText"/>
+      </w:pPr>
+      <w:r>
+        <w:t xml:space="preserve">Morfina HCL 10 mg</w:t>
+      </w:r>
+    </w:p>
+    <w:p>
+      <w:pPr>
+        <w:pStyle w:val="BodyText"/>
+      </w:pPr>
+      <w:r>
+        <w:t xml:space="preserve">Caja 10 ampollas</w:t>
+      </w:r>
+    </w:p>
+    <w:p>
+      <w:pPr>
+        <w:pStyle w:val="BodyText"/>
+      </w:pPr>
+      <w:r>
+        <w:t xml:space="preserve">Morfina Solución Oral</w:t>
+      </w:r>
+    </w:p>
+    <w:p>
+      <w:pPr>
+        <w:pStyle w:val="BodyText"/>
+      </w:pPr>
+      <w:r>
+        <w:t xml:space="preserve">Frasco</w:t>
+      </w:r>
+    </w:p>
+    <w:p>
+      <w:pPr>
+        <w:pStyle w:val="BodyText"/>
+      </w:pPr>
+      <w:r>
+        <w:t xml:space="preserve">Primidona 250 mg Tabletas</w:t>
+      </w:r>
+    </w:p>
+    <w:p>
+      <w:pPr>
+        <w:pStyle w:val="BodyText"/>
+      </w:pPr>
+      <w:r>
+        <w:t xml:space="preserve">Caja x 30 Tabletas</w:t>
+      </w:r>
+    </w:p>
+    <w:p>
+      <w:pPr>
+        <w:pStyle w:val="BodyText"/>
+      </w:pPr>
+      <w:r>
+        <w:t xml:space="preserve">Metadona HCL 10 mg</w:t>
+      </w:r>
+    </w:p>
+    <w:p>
+      <w:pPr>
+        <w:pStyle w:val="BodyText"/>
+      </w:pPr>
+      <w:r>
+        <w:t xml:space="preserve">Frasco 20 tabletas</w:t>
+      </w:r>
+    </w:p>
+    <w:p>
+      <w:pPr>
+        <w:pStyle w:val="BodyText"/>
+      </w:pPr>
+      <w:r>
+        <w:t xml:space="preserve">Metadona HCL 10 mg</w:t>
+      </w:r>
+    </w:p>
+    <w:p>
+      <w:pPr>
+        <w:pStyle w:val="BodyText"/>
+      </w:pPr>
+      <w:r>
+        <w:t xml:space="preserve">Caja 30 tabletas</w:t>
+      </w:r>
+    </w:p>
+    <w:p>
+      <w:pPr>
+        <w:pStyle w:val="BodyText"/>
+      </w:pPr>
+      <w:r>
+        <w:t xml:space="preserve">Metadona HCL 40 mg</w:t>
+      </w:r>
+    </w:p>
+    <w:p>
+      <w:pPr>
+        <w:pStyle w:val="BodyText"/>
+      </w:pPr>
+      <w:r>
+        <w:t xml:space="preserve">Frasco 20 tabletas</w:t>
+      </w:r>
+    </w:p>
+    <w:p>
+      <w:pPr>
+        <w:pStyle w:val="BodyText"/>
+      </w:pPr>
+      <w:r>
+        <w:t xml:space="preserve">Metadona HCL 40 mg</w:t>
+      </w:r>
+    </w:p>
+    <w:p>
+      <w:pPr>
+        <w:pStyle w:val="BodyText"/>
+      </w:pPr>
+      <w:r>
+        <w:t xml:space="preserve">Caja x 30 tab</w:t>
+      </w:r>
+    </w:p>
+    <w:p>
+      <w:pPr>
+        <w:pStyle w:val="BodyText"/>
+      </w:pPr>
+      <w:r>
+        <w:t xml:space="preserve">Metilfenidato HCL 10 mg</w:t>
+      </w:r>
+    </w:p>
+    <w:p>
+      <w:pPr>
+        <w:pStyle w:val="BodyText"/>
+      </w:pPr>
+      <w:r>
+        <w:t xml:space="preserve">Caja 30 tabletas</w:t>
+      </w:r>
+    </w:p>
+    <w:p>
+      <w:pPr>
+        <w:pStyle w:val="BodyText"/>
+      </w:pPr>
+      <w:r>
+        <w:t xml:space="preserve">Metilfenidato LA 30 mg</w:t>
+      </w:r>
+    </w:p>
+    <w:p>
+      <w:pPr>
+        <w:pStyle w:val="BodyText"/>
+      </w:pPr>
+      <w:r>
+        <w:t xml:space="preserve">Frasco 30 capsulas</w:t>
+      </w:r>
+    </w:p>
+    <w:p>
+      <w:pPr>
+        <w:pStyle w:val="BodyText"/>
+      </w:pPr>
+      <w:r>
+        <w:t xml:space="preserve">Metilfenidato 18 mg</w:t>
+      </w:r>
+    </w:p>
+    <w:p>
+      <w:pPr>
+        <w:pStyle w:val="BodyText"/>
+      </w:pPr>
+      <w:r>
+        <w:t xml:space="preserve">Frasco 30 tabletas</w:t>
+      </w:r>
+    </w:p>
+    <w:p>
+      <w:pPr>
+        <w:pStyle w:val="BodyText"/>
+      </w:pPr>
+      <w:r>
+        <w:t xml:space="preserve">Metilfenidato 36 mg</w:t>
+      </w:r>
+    </w:p>
+    <w:p>
+      <w:pPr>
+        <w:pStyle w:val="BodyText"/>
+      </w:pPr>
+      <w:r>
+        <w:t xml:space="preserve">Frasco 30 tabletas</w:t>
+      </w:r>
+    </w:p>
+    <w:p>
+      <w:pPr>
+        <w:pStyle w:val="BodyText"/>
+      </w:pPr>
+      <w:r>
+        <w:t xml:space="preserve">Hidrato de Cloral 10% Solución oral</w:t>
+      </w:r>
+    </w:p>
+    <w:p>
+      <w:pPr>
+        <w:pStyle w:val="BodyText"/>
+      </w:pPr>
+      <w:r>
+        <w:t xml:space="preserve">Frasco</w:t>
+      </w:r>
+    </w:p>
+    <w:p>
+      <w:pPr>
+        <w:pStyle w:val="BodyText"/>
+      </w:pPr>
+      <w:r>
+        <w:t xml:space="preserve">Morfina HCL 10 mg ampolla x 5 mL</w:t>
+      </w:r>
+    </w:p>
+    <w:p>
+      <w:pPr>
+        <w:pStyle w:val="BodyText"/>
+      </w:pPr>
+      <w:r>
+        <w:t xml:space="preserve">Caja 5 ampollas</w:t>
+      </w:r>
+    </w:p>
+    <w:p>
+      <w:pPr>
+        <w:pStyle w:val="BodyText"/>
+      </w:pPr>
+      <w:r>
+        <w:t xml:space="preserve">Los medicamentos incluidos en el portafolio de medicamentos del Estado son importantes en el tratamiento de diversas enfermedades de alto impacto en la salud de la población colombiana. En el área de cuidados paliativos se tienen a los medicamentos con morfina, metadona, meperidina e hidromorfona como parte importante del tratamiento del dolor crónico. Algunas sociedades científicas relacionadas a esta área han encontrado barreras en la entrega efectiva de medicamentos opioides, así como una distribución inequitativa en el territorio nacional de los mismos</w:t>
+      </w:r>
+      <w:hyperlink w:anchor="ref-LeonDelgado2018">
         <w:r>
           <w:rPr>
             <w:rStyle w:val="Hyperlink"/>
@@ -10094,9 +9849,9 @@
         <w:pStyle w:val="BodyText"/>
       </w:pPr>
       <w:r>
-        <w:t xml:space="preserve">Así mismo el fenobarbital se considera una alternativa terapéutica útil en el tratamiento de epilepsia refractaria</w:t>
-      </w:r>
-      <w:hyperlink w:anchor="ref-WatsonLewis2014">
+        <w:t xml:space="preserve">Pese a todo esto, Colombia tiene una puntuación de 4 de 5 en la escala de colaboración entre prescriptores y reguladores de analgésicos opioides (para Latinoamérica), lo que resulta de la existencia de mecanismos de colaboración pese a que todavía se pueden realizar mejoras en los mismos</w:t>
+      </w:r>
+      <w:hyperlink w:anchor="ref-Pastrana2020">
         <w:r>
           <w:rPr>
             <w:rStyle w:val="Hyperlink"/>
@@ -10106,9 +9861,17 @@
         </w:r>
       </w:hyperlink>
       <w:r>
-        <w:t xml:space="preserve">, o estatus convulsivo</w:t>
-      </w:r>
-      <w:hyperlink w:anchor="ref-VergaraAguilar2019">
+        <w:t xml:space="preserve">.</w:t>
+      </w:r>
+    </w:p>
+    <w:p>
+      <w:pPr>
+        <w:pStyle w:val="BodyText"/>
+      </w:pPr>
+      <w:r>
+        <w:t xml:space="preserve">Así mismo el fenobarbital se considera una alternativa terapéutica útil en el tratamiento de epilepsia refractaria</w:t>
+      </w:r>
+      <w:hyperlink w:anchor="ref-WatsonLewis2014">
         <w:r>
           <w:rPr>
             <w:rStyle w:val="Hyperlink"/>
@@ -10118,9 +9881,9 @@
         </w:r>
       </w:hyperlink>
       <w:r>
-        <w:t xml:space="preserve">. La primidona cuenta con un espacio limitado en la terapia moderna de la epilepsia</w:t>
-      </w:r>
-      <w:hyperlink w:anchor="ref-Johannessen2020">
+        <w:t xml:space="preserve">, o estatus convulsivo</w:t>
+      </w:r>
+      <w:hyperlink w:anchor="ref-VergaraAguilar2019">
         <w:r>
           <w:rPr>
             <w:rStyle w:val="Hyperlink"/>
@@ -10130,9 +9893,9 @@
         </w:r>
       </w:hyperlink>
       <w:r>
-        <w:t xml:space="preserve">, y algunos pacientes todavía requieren un suministro ininterrupido de la misma. Por otra parte, el metilfenidato es un componente importante en el tratamiento farmacológico de los trastornos por deficit de atención, los cuales tienen una prevalencia en la población colombiana</w:t>
-      </w:r>
-      <w:hyperlink w:anchor="ref-Pineda2001">
+        <w:t xml:space="preserve">. La primidona cuenta con un espacio limitado en la terapia moderna de la epilepsia</w:t>
+      </w:r>
+      <w:hyperlink w:anchor="ref-Johannessen2020">
         <w:r>
           <w:rPr>
             <w:rStyle w:val="Hyperlink"/>
@@ -10142,12 +9905,9 @@
         </w:r>
       </w:hyperlink>
       <w:r>
-        <w:rPr>
-          <w:vertAlign w:val="superscript"/>
-        </w:rPr>
-        <w:t xml:space="preserve">,</w:t>
-      </w:r>
-      <w:hyperlink w:anchor="ref-Llanos-Lizcanoa2019">
+        <w:t xml:space="preserve">, y algunos pacientes todavía requieren un suministro ininterrumpido de la misma. Por otra parte, el metilfenidato es un componente importante en el tratamiento farmacológico de los trastornos por deficit de atención, los cuales tienen una prevalencia en la población colombiana</w:t>
+      </w:r>
+      <w:hyperlink w:anchor="ref-Pineda2001">
         <w:r>
           <w:rPr>
             <w:rStyle w:val="Hyperlink"/>
@@ -10157,17 +9917,12 @@
         </w:r>
       </w:hyperlink>
       <w:r>
-        <w:t xml:space="preserve">.</w:t>
-      </w:r>
-    </w:p>
-    <w:p>
-      <w:pPr>
-        <w:pStyle w:val="BodyText"/>
-      </w:pPr>
-      <w:r>
-        <w:t xml:space="preserve">Sí bien el establecimiento de un monopolio del Estado con estos medicamentos ha permitido el suministro de los mismos debido a que pueden ser poco atractivos por ser medicamentos menos rentables, la restricción de un mercado de libre competencia puede resultar en el surgimiento frecuente de eventos de desabastecimiento</w:t>
-      </w:r>
-      <w:hyperlink w:anchor="ref-LopezLopez2021">
+        <w:rPr>
+          <w:vertAlign w:val="superscript"/>
+        </w:rPr>
+        <w:t xml:space="preserve">,</w:t>
+      </w:r>
+      <w:hyperlink w:anchor="ref-Llanos-Lizcanoa2019">
         <w:r>
           <w:rPr>
             <w:rStyle w:val="Hyperlink"/>
@@ -10177,12 +9932,17 @@
         </w:r>
       </w:hyperlink>
       <w:r>
-        <w:rPr>
-          <w:vertAlign w:val="superscript"/>
-        </w:rPr>
-        <w:t xml:space="preserve">,</w:t>
-      </w:r>
-      <w:hyperlink w:anchor="ref-INVIMA2018-Desabast">
+        <w:t xml:space="preserve">.</w:t>
+      </w:r>
+    </w:p>
+    <w:p>
+      <w:pPr>
+        <w:pStyle w:val="BodyText"/>
+      </w:pPr>
+      <w:r>
+        <w:t xml:space="preserve">Sí bien el establecimiento de un monopolio del Estado con estos medicamentos ha permitido el suministro de los mismos debido a que pueden ser poco atractivos por ser medicamentos menos rentables, la restricción de un mercado de libre competencia puede resultar en el surgimiento frecuente de eventos de desabastecimiento</w:t>
+      </w:r>
+      <w:hyperlink w:anchor="ref-LopezLopez2021">
         <w:r>
           <w:rPr>
             <w:rStyle w:val="Hyperlink"/>
@@ -10192,37 +9952,12 @@
         </w:r>
       </w:hyperlink>
       <w:r>
-        <w:t xml:space="preserve">.</w:t>
-      </w:r>
-    </w:p>
-    <w:p>
-      <w:pPr>
-        <w:pStyle w:val="BodyText"/>
-      </w:pPr>
-      <w:r>
-        <w:t xml:space="preserve">Los desabastecimientos son situaciones en la cual se presenta una insuficiente oferta para satisfacer la demanda de un producto farmacéutico que ya ha sido aprobado por el INVIMA y comercializado en el país</w:t>
+        <w:rPr>
+          <w:vertAlign w:val="superscript"/>
+        </w:rPr>
+        <w:t xml:space="preserve">,</w:t>
       </w:r>
       <w:hyperlink w:anchor="ref-INVIMA2018-Desabast">
-        <w:r>
-          <w:rPr>
-            <w:rStyle w:val="Hyperlink"/>
-            <w:vertAlign w:val="superscript"/>
-          </w:rPr>
-          <w:t xml:space="preserve">30</w:t>
-        </w:r>
-      </w:hyperlink>
-      <w:r>
-        <w:t xml:space="preserve">.</w:t>
-      </w:r>
-    </w:p>
-    <w:p>
-      <w:pPr>
-        <w:pStyle w:val="BodyText"/>
-      </w:pPr>
-      <w:r>
-        <w:t xml:space="preserve">Por lo general, los desabastecimientos se ven precedidos por disrupciones en la cadena de suministro</w:t>
-      </w:r>
-      <w:hyperlink w:anchor="ref-FDA2014">
         <w:r>
           <w:rPr>
             <w:rStyle w:val="Hyperlink"/>
@@ -10232,25 +9967,37 @@
         </w:r>
       </w:hyperlink>
       <w:r>
-        <w:t xml:space="preserve">. Las</w:t>
-      </w:r>
-      <w:r>
-        <w:t xml:space="preserve"> </w:t>
-      </w:r>
-      <w:r>
-        <w:rPr>
-          <w:iCs/>
-          <w:i/>
-        </w:rPr>
-        <w:t xml:space="preserve">disrupciones en la cadena de suministro</w:t>
-      </w:r>
-      <w:r>
-        <w:t xml:space="preserve"> </w:t>
-      </w:r>
-      <w:r>
-        <w:t xml:space="preserve">se definen como eventos aleatorios que causan que un fabricante u otro elemento de la cadena de suministro pare de funcionar de forma completa o parcial por una cantidad de tiempo (aleatoria)</w:t>
-      </w:r>
-      <w:hyperlink w:anchor="ref-Barbosa-Povoa2019">
+        <w:t xml:space="preserve">.</w:t>
+      </w:r>
+    </w:p>
+    <w:p>
+      <w:pPr>
+        <w:pStyle w:val="BodyText"/>
+      </w:pPr>
+      <w:r>
+        <w:t xml:space="preserve">Los desabastecimientos son situaciones en la cual se presenta una insuficiente oferta para satisfacer la demanda de un producto farmacéutico que ya ha sido aprobado por el INVIMA y comercializado en el país</w:t>
+      </w:r>
+      <w:hyperlink w:anchor="ref-INVIMA2018-Desabast">
+        <w:r>
+          <w:rPr>
+            <w:rStyle w:val="Hyperlink"/>
+            <w:vertAlign w:val="superscript"/>
+          </w:rPr>
+          <w:t xml:space="preserve">31</w:t>
+        </w:r>
+      </w:hyperlink>
+      <w:r>
+        <w:t xml:space="preserve">.</w:t>
+      </w:r>
+    </w:p>
+    <w:p>
+      <w:pPr>
+        <w:pStyle w:val="BodyText"/>
+      </w:pPr>
+      <w:r>
+        <w:t xml:space="preserve">Por lo general, los desabastecimientos se ven precedidos por disrupciones en la cadena de suministro</w:t>
+      </w:r>
+      <w:hyperlink w:anchor="ref-FDA2014">
         <w:r>
           <w:rPr>
             <w:rStyle w:val="Hyperlink"/>
@@ -10260,45 +10007,25 @@
         </w:r>
       </w:hyperlink>
       <w:r>
-        <w:t xml:space="preserve">. Las instituciones deben establecer programas de gestión del riesgo también aplicadas a la cadena de suministro, en estas se busca mitigar riesgo de suministro/demanda y disrupción. Por otra parte, la</w:t>
+        <w:t xml:space="preserve">. Las</w:t>
       </w:r>
       <w:r>
         <w:t xml:space="preserve"> </w:t>
       </w:r>
       <w:r>
         <w:rPr>
-          <w:bCs/>
-          <w:b/>
+          <w:iCs/>
+          <w:i/>
         </w:rPr>
-        <w:t xml:space="preserve">resiliencia</w:t>
-      </w:r>
-      <w:r>
-        <w:t xml:space="preserve"> </w:t>
-      </w:r>
-      <w:r>
-        <w:t xml:space="preserve">se puede definir como la habilidad de sobrevivir, adaptarse y crecer tras un cambio turbulento. La implementación de programas de gestión de resiliencia en la cadena de suministro se centra en la habilidad de aprender y crecer tras las disrupciones de la cadena de suministro</w:t>
+        <w:t xml:space="preserve">disrupciones en la cadena de suministro</w:t>
+      </w:r>
+      <w:r>
+        <w:t xml:space="preserve"> </w:t>
+      </w:r>
+      <w:r>
+        <w:t xml:space="preserve">se definen como eventos aleatorios que causan que un fabricante u otro elemento de la cadena de suministro pare de funcionar de forma completa o parcial por una cantidad de tiempo (aleatoria)</w:t>
       </w:r>
       <w:hyperlink w:anchor="ref-Barbosa-Povoa2019">
-        <w:r>
-          <w:rPr>
-            <w:rStyle w:val="Hyperlink"/>
-            <w:vertAlign w:val="superscript"/>
-          </w:rPr>
-          <w:t xml:space="preserve">32</w:t>
-        </w:r>
-      </w:hyperlink>
-      <w:r>
-        <w:t xml:space="preserve">.</w:t>
-      </w:r>
-    </w:p>
-    <w:p>
-      <w:pPr>
-        <w:pStyle w:val="BodyText"/>
-      </w:pPr>
-      <w:r>
-        <w:t xml:space="preserve">La resiliencia de una cadena de suministro, como lo es la distribución de MME, se puede mejorar mediante la construcción de capacidades teniendo en cuenta vulnerabilidades</w:t>
-      </w:r>
-      <w:hyperlink w:anchor="ref-Pettit2013">
         <w:r>
           <w:rPr>
             <w:rStyle w:val="Hyperlink"/>
@@ -10308,9 +10035,25 @@
         </w:r>
       </w:hyperlink>
       <w:r>
-        <w:t xml:space="preserve">. Una de estas capacidades es la visibilidad referida al conocimiento del estado operativo de la cadena y su medio circundante</w:t>
-      </w:r>
-      <w:hyperlink w:anchor="ref-Pettit2013">
+        <w:t xml:space="preserve">. Las instituciones deben establecer programas de gestión del riesgo también aplicadas a la cadena de suministro, en estas se busca mitigar riesgo de suministro/demanda y disrupción. Por otra parte, la</w:t>
+      </w:r>
+      <w:r>
+        <w:t xml:space="preserve"> </w:t>
+      </w:r>
+      <w:r>
+        <w:rPr>
+          <w:bCs/>
+          <w:b/>
+        </w:rPr>
+        <w:t xml:space="preserve">resiliencia</w:t>
+      </w:r>
+      <w:r>
+        <w:t xml:space="preserve"> </w:t>
+      </w:r>
+      <w:r>
+        <w:t xml:space="preserve">se puede definir como la habilidad de sobrevivir, adaptarse y crecer tras un cambio turbulento. La implementación de programas de gestión de resiliencia en la cadena de suministro se centra en la habilidad de aprender y crecer tras las disrupciones de la cadena de suministro</w:t>
+      </w:r>
+      <w:hyperlink w:anchor="ref-Barbosa-Povoa2019">
         <w:r>
           <w:rPr>
             <w:rStyle w:val="Hyperlink"/>
@@ -10320,25 +10063,17 @@
         </w:r>
       </w:hyperlink>
       <w:r>
-        <w:t xml:space="preserve">. El</w:t>
-      </w:r>
-      <w:r>
-        <w:t xml:space="preserve"> </w:t>
-      </w:r>
-      <w:r>
-        <w:rPr>
-          <w:iCs/>
-          <w:i/>
-        </w:rPr>
-        <w:t xml:space="preserve">intercambio de información</w:t>
-      </w:r>
-      <w:r>
-        <w:t xml:space="preserve"> </w:t>
-      </w:r>
-      <w:r>
-        <w:t xml:space="preserve">es una de las áreas en las que se pueden realizar mejoras para potenciar la coordinación en una cadena de suministro</w:t>
-      </w:r>
-      <w:hyperlink w:anchor="ref-Silver2017">
+        <w:t xml:space="preserve">.</w:t>
+      </w:r>
+    </w:p>
+    <w:p>
+      <w:pPr>
+        <w:pStyle w:val="BodyText"/>
+      </w:pPr>
+      <w:r>
+        <w:t xml:space="preserve">La resiliencia de una cadena de suministro, como lo es la distribución de MME, se puede mejorar mediante la construcción de capacidades teniendo en cuenta vulnerabilidades</w:t>
+      </w:r>
+      <w:hyperlink w:anchor="ref-Pettit2013">
         <w:r>
           <w:rPr>
             <w:rStyle w:val="Hyperlink"/>
@@ -10348,15 +10083,19 @@
         </w:r>
       </w:hyperlink>
       <w:r>
-        <w:t xml:space="preserve">.</w:t>
-      </w:r>
-    </w:p>
-    <w:p>
-      <w:pPr>
-        <w:pStyle w:val="BodyText"/>
-      </w:pPr>
-      <w:r>
-        <w:t xml:space="preserve">La falta de transparencia y visibilidad en una cadena de suministro puede causar el efecto látigo (en inglés,</w:t>
+        <w:t xml:space="preserve">. Una de estas capacidades es la visibilidad referida al conocimiento del estado operativo de la cadena y su medio circundante</w:t>
+      </w:r>
+      <w:hyperlink w:anchor="ref-Pettit2013">
+        <w:r>
+          <w:rPr>
+            <w:rStyle w:val="Hyperlink"/>
+            <w:vertAlign w:val="superscript"/>
+          </w:rPr>
+          <w:t xml:space="preserve">34</w:t>
+        </w:r>
+      </w:hyperlink>
+      <w:r>
+        <w:t xml:space="preserve">. El</w:t>
       </w:r>
       <w:r>
         <w:t xml:space="preserve"> </w:t>
@@ -10366,12 +10105,15 @@
           <w:iCs/>
           <w:i/>
         </w:rPr>
-        <w:t xml:space="preserve">Bullwhip effect</w:t>
-      </w:r>
-      <w:r>
-        <w:t xml:space="preserve">) que consiste en un aumento de la variabilidad en la demanda de un sitio corriente abajo de la cadena a un sitio corriente arriba de la misma</w:t>
-      </w:r>
-      <w:hyperlink w:anchor="ref-Cachon2007">
+        <w:t xml:space="preserve">intercambio de información</w:t>
+      </w:r>
+      <w:r>
+        <w:t xml:space="preserve"> </w:t>
+      </w:r>
+      <w:r>
+        <w:t xml:space="preserve">es una de las áreas en las que se pueden realizar mejoras para potenciar la coordinación en una cadena de suministro</w:t>
+      </w:r>
+      <w:hyperlink w:anchor="ref-Silver2017">
         <w:r>
           <w:rPr>
             <w:rStyle w:val="Hyperlink"/>
@@ -10381,15 +10123,15 @@
         </w:r>
       </w:hyperlink>
       <w:r>
-        <w:t xml:space="preserve">. Este efecto implica que se pueden generar condiciones de alta incertidumbre que llevan a una mala planeación y esto a desabastecimientos o pérdidas por vencimiento de MME tanto para el FNE como para los FRE.</w:t>
-      </w:r>
-    </w:p>
-    <w:p>
-      <w:pPr>
-        <w:pStyle w:val="BodyText"/>
-      </w:pPr>
-      <w:r>
-        <w:t xml:space="preserve">Es por esto, que tanto el FNE como los FRE - en conjunto - deberían implementar, por ejemplo, un sistema de Planeamiento Participativo, Pronóstico y Reabastecimiento (CPFR,</w:t>
+        <w:t xml:space="preserve">.</w:t>
+      </w:r>
+    </w:p>
+    <w:p>
+      <w:pPr>
+        <w:pStyle w:val="BodyText"/>
+      </w:pPr>
+      <w:r>
+        <w:t xml:space="preserve">La falta de transparencia y visibilidad en una cadena de suministro puede causar el efecto látigo (en inglés,</w:t>
       </w:r>
       <w:r>
         <w:t xml:space="preserve"> </w:t>
@@ -10399,12 +10141,12 @@
           <w:iCs/>
           <w:i/>
         </w:rPr>
-        <w:t xml:space="preserve">Collaborative Planning Forecasting and Replenishment</w:t>
-      </w:r>
-      <w:r>
-        <w:t xml:space="preserve">) de manera que exista una colaboración más robusta y visible de la cadena de suministro de medicamentos Monopolio del Estado</w:t>
-      </w:r>
-      <w:hyperlink w:anchor="ref-Hollmann2015">
+        <w:t xml:space="preserve">Bullwhip effect</w:t>
+      </w:r>
+      <w:r>
+        <w:t xml:space="preserve">) que consiste en un aumento de la variabilidad en la demanda de un sitio corriente abajo de la cadena a un sitio corriente arriba de la misma</w:t>
+      </w:r>
+      <w:hyperlink w:anchor="ref-Cachon2007">
         <w:r>
           <w:rPr>
             <w:rStyle w:val="Hyperlink"/>
@@ -10414,43 +10156,30 @@
         </w:r>
       </w:hyperlink>
       <w:r>
-        <w:t xml:space="preserve">.</w:t>
-      </w:r>
-    </w:p>
-    <w:p>
-      <w:pPr>
-        <w:pStyle w:val="BodyText"/>
-      </w:pPr>
-      <w:r>
-        <w:t xml:space="preserve">Debido a la necesidad de fortalecer la cadena de suministro de MME, en este capítulo se muestran los resultados relacionados a medicamentos obtenidos en la encuestas aplicadas, con el fin de evidenciar algunos aspectos operativos relacionados al manejo de medicamentos en los FRE.</w:t>
-      </w:r>
-    </w:p>
-    <w:bookmarkStart w:id="132" w:name="inventarios"/>
-    <w:p>
-      <w:pPr>
-        <w:pStyle w:val="Heading2"/>
-      </w:pPr>
+        <w:t xml:space="preserve">. Este efecto implica que se pueden generar condiciones de alta incertidumbre que llevan a una mala planeación y esto a desabastecimientos o pérdidas por vencimiento de MME tanto para el FNE como para los FRE.</w:t>
+      </w:r>
+    </w:p>
+    <w:p>
+      <w:pPr>
+        <w:pStyle w:val="BodyText"/>
+      </w:pPr>
+      <w:r>
+        <w:t xml:space="preserve">Es por esto, que tanto el FNE como los FRE - en conjunto - deberían implementar, por ejemplo, un sistema de Planeamiento Participativo, Pronóstico y Reabastecimiento (CPFR,</w:t>
+      </w:r>
+      <w:r>
+        <w:t xml:space="preserve"> </w:t>
+      </w:r>
       <w:r>
         <w:rPr>
-          <w:rStyle w:val="SectionNumber"/>
+          <w:iCs/>
+          <w:i/>
         </w:rPr>
-        <w:t xml:space="preserve">6.1</w:t>
-      </w:r>
-      <w:r>
-        <w:tab/>
-      </w:r>
-      <w:r>
-        <w:t xml:space="preserve">Inventarios</w:t>
-      </w:r>
-    </w:p>
-    <w:p>
-      <w:pPr>
-        <w:pStyle w:val="FirstParagraph"/>
-      </w:pPr>
-      <w:r>
-        <w:t xml:space="preserve">El manejo de inventarios es de gran relevancia para las organizaciones que tienen bienes tangibles dispuestos a la venta como lo son los FRE. Los inventarios son necesarios debido a la presencia de incertidumbres relacionadas a la demanda de los productos, tiempos de demora en el reabastecimiento, suministro por parte de los proveedores (p.ej. FNE), precio de los medicamentos, cambios en el personal, tiempos de tránsito, entre otros factores</w:t>
-      </w:r>
-      <w:hyperlink w:anchor="ref-Nahmias2007">
+        <w:t xml:space="preserve">Collaborative Planning Forecasting and Replenishment</w:t>
+      </w:r>
+      <w:r>
+        <w:t xml:space="preserve">) de manera que exista una colaboración más robusta y visible de la cadena de suministro de medicamentos Monopolio del Estado</w:t>
+      </w:r>
+      <w:hyperlink w:anchor="ref-Hollmann2015">
         <w:r>
           <w:rPr>
             <w:rStyle w:val="Hyperlink"/>
@@ -10468,9 +10197,35 @@
         <w:pStyle w:val="BodyText"/>
       </w:pPr>
       <w:r>
-        <w:t xml:space="preserve">En la selección del tamaño de inventario a mantener se contraponen varios tipos de costos</w:t>
-      </w:r>
-      <w:hyperlink w:anchor="ref-Krajewski2016">
+        <w:t xml:space="preserve">Debido a la necesidad de fortalecer la cadena de suministro de MME, en este capítulo se muestran los resultados relacionados a medicamentos obtenidos en la encuestas aplicadas, con el fin de evidenciar algunos aspectos operativos relacionados al manejo de medicamentos en los FRE.</w:t>
+      </w:r>
+    </w:p>
+    <w:bookmarkStart w:id="132" w:name="inventarios"/>
+    <w:p>
+      <w:pPr>
+        <w:pStyle w:val="Heading2"/>
+      </w:pPr>
+      <w:r>
+        <w:rPr>
+          <w:rStyle w:val="SectionNumber"/>
+        </w:rPr>
+        <w:t xml:space="preserve">6.1</w:t>
+      </w:r>
+      <w:r>
+        <w:tab/>
+      </w:r>
+      <w:r>
+        <w:t xml:space="preserve">Inventarios</w:t>
+      </w:r>
+    </w:p>
+    <w:p>
+      <w:pPr>
+        <w:pStyle w:val="FirstParagraph"/>
+      </w:pPr>
+      <w:r>
+        <w:t xml:space="preserve">El manejo de inventarios es de gran relevancia para las organizaciones que tienen bienes tangibles dispuestos a la venta como lo son los FRE. Los inventarios son necesarios debido a la presencia de incertidumbres relacionadas a la demanda de los productos, tiempos de demora en el reabastecimiento, suministro por parte de los proveedores (p.ej. FNE), precio de los medicamentos, cambios en el personal, tiempos de tránsito, entre otros factores</w:t>
+      </w:r>
+      <w:hyperlink w:anchor="ref-Nahmias2007">
         <w:r>
           <w:rPr>
             <w:rStyle w:val="Hyperlink"/>
@@ -10480,53 +10235,15 @@
         </w:r>
       </w:hyperlink>
       <w:r>
-        <w:t xml:space="preserve">:</w:t>
-      </w:r>
-    </w:p>
-    <w:p>
-      <w:pPr>
-        <w:numPr>
-          <w:ilvl w:val="0"/>
-          <w:numId w:val="1025"/>
-        </w:numPr>
-      </w:pPr>
-      <w:r>
-        <w:t xml:space="preserve">Costo de mantenimiento de inventario (lleva a reducir el inventario): compuesto por el costo de capital (relacionado a la pérdida de oportunidad de invertir dinero en inventario en vez de una alternativa con más rentabilidad), costos por almacenamiento (p.ej. arriendo, servicios públicos, o seguros), costos de empleados (p.ej. mantenimiento, administración, alistamiento o auditoría), costos por servicios (seguros, seguridad privada, software de administración de inventario), costos de riesgo de inventario (depreciación, vencimientos, contracción de la demanda).</w:t>
-      </w:r>
-    </w:p>
-    <w:p>
-      <w:pPr>
-        <w:numPr>
-          <w:ilvl w:val="0"/>
-          <w:numId w:val="1025"/>
-        </w:numPr>
-      </w:pPr>
-      <w:r>
-        <w:t xml:space="preserve">Costo de pedido (lleva a aumentar el inventario): costos por ordenes de compra (relacionados a la cotización, preparación de órden de compra, tiempo de recepción técnica, pagos), y costos por personal relacionado a la compra.</w:t>
-      </w:r>
-    </w:p>
-    <w:p>
-      <w:pPr>
-        <w:numPr>
-          <w:ilvl w:val="0"/>
-          <w:numId w:val="1025"/>
-        </w:numPr>
-      </w:pPr>
-      <w:r>
-        <w:t xml:space="preserve">Costos por desabastecimiento (lleva a aumentar el inventario): relacionado al</w:t>
-      </w:r>
-      <w:r>
-        <w:t xml:space="preserve"> </w:t>
-      </w:r>
-      <w:r>
-        <w:rPr>
-          <w:bCs/>
-          <w:b/>
-        </w:rPr>
-        <w:t xml:space="preserve">nivel de servicio</w:t>
-      </w:r>
-      <w:r>
-        <w:t xml:space="preserve">, entendido como la probabilidad deseada de no tener un desabastecimiento durante el reabastecimiento de los productos (de manera que se pueda cumplir con las demandas de los usuarios en todo momento)</w:t>
+        <w:t xml:space="preserve">.</w:t>
+      </w:r>
+    </w:p>
+    <w:p>
+      <w:pPr>
+        <w:pStyle w:val="BodyText"/>
+      </w:pPr>
+      <w:r>
+        <w:t xml:space="preserve">En la selección del tamaño de inventario a mantener se contraponen varios tipos de costos</w:t>
       </w:r>
       <w:hyperlink w:anchor="ref-Krajewski2016">
         <w:r>
@@ -10534,7 +10251,65 @@
             <w:rStyle w:val="Hyperlink"/>
             <w:vertAlign w:val="superscript"/>
           </w:rPr>
-          <w:t xml:space="preserve">38</w:t>
+          <w:t xml:space="preserve">39</w:t>
+        </w:r>
+      </w:hyperlink>
+      <w:r>
+        <w:t xml:space="preserve">:</w:t>
+      </w:r>
+    </w:p>
+    <w:p>
+      <w:pPr>
+        <w:numPr>
+          <w:ilvl w:val="0"/>
+          <w:numId w:val="1025"/>
+        </w:numPr>
+      </w:pPr>
+      <w:r>
+        <w:t xml:space="preserve">Costo de mantenimiento de inventario (lleva a reducir el inventario): compuesto por el costo de capital (relacionado a la pérdida de oportunidad de invertir dinero en inventario en vez de una alternativa con más rentabilidad), costos por almacenamiento (p.ej. arriendo, servicios públicos, o seguros), costos de empleados (p.ej. mantenimiento, administración, alistamiento o auditoría), costos por servicios (seguros, seguridad privada, software de administración de inventario), costos de riesgo de inventario (depreciación, vencimientos, contracción de la demanda).</w:t>
+      </w:r>
+    </w:p>
+    <w:p>
+      <w:pPr>
+        <w:numPr>
+          <w:ilvl w:val="0"/>
+          <w:numId w:val="1025"/>
+        </w:numPr>
+      </w:pPr>
+      <w:r>
+        <w:t xml:space="preserve">Costo de pedido (lleva a aumentar el inventario): costos por ordenes de compra (relacionados a la cotización, preparación de órden de compra, tiempo de recepción técnica, pagos), y costos por personal relacionado a la compra.</w:t>
+      </w:r>
+    </w:p>
+    <w:p>
+      <w:pPr>
+        <w:numPr>
+          <w:ilvl w:val="0"/>
+          <w:numId w:val="1025"/>
+        </w:numPr>
+      </w:pPr>
+      <w:r>
+        <w:t xml:space="preserve">Costos por desabastecimiento (lleva a aumentar el inventario): relacionado al</w:t>
+      </w:r>
+      <w:r>
+        <w:t xml:space="preserve"> </w:t>
+      </w:r>
+      <w:r>
+        <w:rPr>
+          <w:bCs/>
+          <w:b/>
+        </w:rPr>
+        <w:t xml:space="preserve">nivel de servicio</w:t>
+      </w:r>
+      <w:r>
+        <w:t xml:space="preserve">, entendido como la probabilidad deseada de no tener un desabastecimiento durante el reabastecimiento de los productos (de manera que se pueda cumplir con las demandas de los usuarios en todo momento)</w:t>
+      </w:r>
+      <w:hyperlink w:anchor="ref-Krajewski2016">
+        <w:r>
+          <w:rPr>
+            <w:rStyle w:val="Hyperlink"/>
+            <w:vertAlign w:val="superscript"/>
+          </w:rPr>
+          <w:t xml:space="preserve">39</w:t>
         </w:r>
       </w:hyperlink>
       <w:r>
@@ -10582,7 +10357,7 @@
             <w:rStyle w:val="Hyperlink"/>
             <w:vertAlign w:val="superscript"/>
           </w:rPr>
-          <w:t xml:space="preserve">34</w:t>
+          <w:t xml:space="preserve">35</w:t>
         </w:r>
       </w:hyperlink>
       <w:r>
@@ -10742,7 +10517,7 @@
       </w:r>
     </w:p>
     <w:bookmarkEnd w:id="125"/>
-    <w:bookmarkStart w:id="128" w:name="comportamiento-de-compra-de-fre"/>
+    <w:bookmarkStart w:id="128" w:name="Xd2635c1aee9393776b2f4d5e3ec9e6eb791c1bf"/>
     <w:p>
       <w:pPr>
         <w:pStyle w:val="Heading3"/>
@@ -10757,7 +10532,7 @@
         <w:tab/>
       </w:r>
       <w:r>
-        <w:t xml:space="preserve">Comportamiento de compra de FRE</w:t>
+        <w:t xml:space="preserve">Comportamiento de compra de MME por parte del FRE</w:t>
       </w:r>
     </w:p>
     <w:p>
@@ -10835,7 +10610,7 @@
             <w:rStyle w:val="Hyperlink"/>
             <w:vertAlign w:val="superscript"/>
           </w:rPr>
-          <w:t xml:space="preserve">34</w:t>
+          <w:t xml:space="preserve">35</w:t>
         </w:r>
       </w:hyperlink>
       <w:r>
@@ -10986,7 +10761,7 @@
             <w:rStyle w:val="Hyperlink"/>
             <w:vertAlign w:val="superscript"/>
           </w:rPr>
-          <w:t xml:space="preserve">39</w:t>
+          <w:t xml:space="preserve">40</w:t>
         </w:r>
       </w:hyperlink>
       <w:r>
@@ -11026,6 +10801,55 @@
         <w:t xml:space="preserve">.</w:t>
       </w:r>
       <w:hyperlink w:anchor="X4e956815ca1199d73a39485c932e7d8485463a0">
+        <w:r>
+          <w:rPr>
+            <w:rStyle w:val="Hyperlink"/>
+            <w:vertAlign w:val="superscript"/>
+          </w:rPr>
+          <w:t xml:space="preserve">40</w:t>
+        </w:r>
+      </w:hyperlink>
+    </w:p>
+    <w:p>
+      <w:pPr>
+        <w:pStyle w:val="FirstParagraph"/>
+      </w:pPr>
+      <w:r>
+        <w:t xml:space="preserve">Con esto cabe aclarar que el control de existencias depende del criterio de cada organización, según como estas manejen sus productos. Se evalúo el uso de niveles de seguridad del inventario en los FRE. Un</w:t>
+      </w:r>
+      <w:r>
+        <w:t xml:space="preserve"> </w:t>
+      </w:r>
+      <w:r>
+        <w:rPr>
+          <w:bCs/>
+          <w:b/>
+        </w:rPr>
+        <w:t xml:space="preserve">inventario de seguridad</w:t>
+      </w:r>
+      <w:r>
+        <w:t xml:space="preserve"> </w:t>
+      </w:r>
+      <w:r>
+        <w:t xml:space="preserve">es una cantidad (nivel) almacenada adicional de producto que protege frente a incertidumbres en la demanda (</w:t>
+      </w:r>
+      <m:oMath>
+        <m:r>
+          <m:t>D</m:t>
+        </m:r>
+      </m:oMath>
+      <w:r>
+        <w:t xml:space="preserve">), tiempo de espera (</w:t>
+      </w:r>
+      <m:oMath>
+        <m:r>
+          <m:t>L</m:t>
+        </m:r>
+      </m:oMath>
+      <w:r>
+        <w:t xml:space="preserve">) o cambios en el suministro</w:t>
+      </w:r>
+      <w:hyperlink w:anchor="ref-Krajewski2016">
         <w:r>
           <w:rPr>
             <w:rStyle w:val="Hyperlink"/>
@@ -11034,55 +10858,6 @@
           <w:t xml:space="preserve">39</w:t>
         </w:r>
       </w:hyperlink>
-    </w:p>
-    <w:p>
-      <w:pPr>
-        <w:pStyle w:val="FirstParagraph"/>
-      </w:pPr>
-      <w:r>
-        <w:t xml:space="preserve">Con esto cabe aclarar que el control de existencias depende del criterio de cada organización, según como estas manejen sus productos. Se evalúo el uso de niveles de seguridad del inventario en los FRE. Un</w:t>
-      </w:r>
-      <w:r>
-        <w:t xml:space="preserve"> </w:t>
-      </w:r>
-      <w:r>
-        <w:rPr>
-          <w:bCs/>
-          <w:b/>
-        </w:rPr>
-        <w:t xml:space="preserve">inventario de seguridad</w:t>
-      </w:r>
-      <w:r>
-        <w:t xml:space="preserve"> </w:t>
-      </w:r>
-      <w:r>
-        <w:t xml:space="preserve">es una cantidad (nivel) almacenada adicional de producto que protege frente a incertidumbres en la demanda (</w:t>
-      </w:r>
-      <m:oMath>
-        <m:r>
-          <m:t>D</m:t>
-        </m:r>
-      </m:oMath>
-      <w:r>
-        <w:t xml:space="preserve">), tiempo de espera (</w:t>
-      </w:r>
-      <m:oMath>
-        <m:r>
-          <m:t>L</m:t>
-        </m:r>
-      </m:oMath>
-      <w:r>
-        <w:t xml:space="preserve">) o cambios en el suministro</w:t>
-      </w:r>
-      <w:hyperlink w:anchor="ref-Krajewski2016">
-        <w:r>
-          <w:rPr>
-            <w:rStyle w:val="Hyperlink"/>
-            <w:vertAlign w:val="superscript"/>
-          </w:rPr>
-          <w:t xml:space="preserve">38</w:t>
-        </w:r>
-      </w:hyperlink>
       <w:r>
         <w:t xml:space="preserve">. Los inventarios de seguridad se construyen basados en medidas de nivel de servicio que se encuentran relacionadas ya sea con costos de desabastecimiento o la probabilidad de desabastecerse</w:t>
       </w:r>
@@ -11092,7 +10867,7 @@
             <w:rStyle w:val="Hyperlink"/>
             <w:vertAlign w:val="superscript"/>
           </w:rPr>
-          <w:t xml:space="preserve">34</w:t>
+          <w:t xml:space="preserve">35</w:t>
         </w:r>
       </w:hyperlink>
       <w:r>
@@ -11175,15 +10950,15 @@
         <w:pStyle w:val="BodyText"/>
       </w:pPr>
       <w:r>
-        <w:t xml:space="preserve">Según los resultados obtenidos el 51.6% de los FREs si manejan niveles de seguridad en los inventarios, es decir que de los 31 FREs existentes solo 16 manejan esta práctica y los 15 restantes no la usan; entre las razones para el no uso de esta estrategia se encuentra que la cantidad de medicamentos que rotan en algunos territorios no es muy alto, por ende, con la experiencia adquirida se sabe en qué momento se debe empezar a realizar el proceso de pedido de medicamentos (como p.ej. Guainía o Guaviare).</w:t>
-      </w:r>
-    </w:p>
-    <w:p>
-      <w:pPr>
-        <w:pStyle w:val="BodyText"/>
-      </w:pPr>
-      <w:r>
-        <w:t xml:space="preserve">En otros casos se ve que el personal del FRE considera que su contacto directo con diario con los medicamentos, les permite verificar el comportamiento y determinar el momento indicado para tomar alguna acción. Se concluye entonces que 16 FREs usan estrategias de manejo óptimos de inventario y los 15 restantes lo hacen de una manera tradicional y dada por la experiencia adquirida con los años que llevan manejando el FRE en su región.</w:t>
+        <w:t xml:space="preserve">Según los resultados obtenidos el 51.6% de los FRE si manejan niveles de seguridad en los inventarios, es decir que de los 31 FRE existentes solo 16 manejan esta práctica y los 15 restantes no la usan; entre las razones para el no uso de esta estrategia se encuentra que la cantidad de medicamentos que rotan en algunos territorios no es muy alto, por ende, con la experiencia adquirida se sabe en qué momento se debe empezar a realizar el proceso de pedido de medicamentos (como p.ej. Guainía o Guaviare).</w:t>
+      </w:r>
+    </w:p>
+    <w:p>
+      <w:pPr>
+        <w:pStyle w:val="BodyText"/>
+      </w:pPr>
+      <w:r>
+        <w:t xml:space="preserve">En otros casos se ve que el personal del FRE considera que su contacto diario con los medicamentos, les permite verificar el comportamiento y determinar el momento indicado para tomar alguna acción. Se concluye entonces que 16 FRE usan estrategias de manejo óptimos de inventario y los 15 restantes lo hacen de una manera tradicional y dada por la experiencia adquirida con los años que llevan manejando el FRE en su región.</w:t>
       </w:r>
     </w:p>
     <w:bookmarkEnd w:id="131"/>
@@ -11258,7 +11033,7 @@
             <w:rStyle w:val="Hyperlink"/>
             <w:vertAlign w:val="superscript"/>
           </w:rPr>
-          <w:t xml:space="preserve">34</w:t>
+          <w:t xml:space="preserve">35</w:t>
         </w:r>
       </w:hyperlink>
       <w:r>
@@ -11333,7 +11108,20 @@
         <w:pStyle w:val="FirstParagraph"/>
       </w:pPr>
       <w:r>
-        <w:t xml:space="preserve">En este caso la plataforma tecnológica es la tienda virtual del Estado Colombia Compra Eficiente. El proceso puede cambiar de acuerdo con las particularidades de cada territorio, y el tiempo de demora para llevar a cabo estos procesos puede ser fijo o aleatorio.</w:t>
+        <w:t xml:space="preserve">En este caso la plataforma tecnológica es la tienda virtual del Estado:</w:t>
+      </w:r>
+      <w:r>
+        <w:t xml:space="preserve"> </w:t>
+      </w:r>
+      <w:r>
+        <w:rPr>
+          <w:bCs/>
+          <w:b/>
+        </w:rPr>
+        <w:t xml:space="preserve">Colombia Compra Eficiente</w:t>
+      </w:r>
+      <w:r>
+        <w:t xml:space="preserve">. El proceso puede cambiar de acuerdo con las particularidades de cada territorio, y el tiempo de demora para llevar a cabo estos procesos puede ser fijo o aleatorio.</w:t>
       </w:r>
     </w:p>
     <w:p>
@@ -11464,7 +11252,7 @@
             <w:rStyle w:val="Hyperlink"/>
             <w:vertAlign w:val="superscript"/>
           </w:rPr>
-          <w:t xml:space="preserve">40</w:t>
+          <w:t xml:space="preserve">41</w:t>
         </w:r>
       </w:hyperlink>
       <w:r>
@@ -11479,7 +11267,7 @@
             <w:rStyle w:val="Hyperlink"/>
             <w:vertAlign w:val="superscript"/>
           </w:rPr>
-          <w:t xml:space="preserve">41</w:t>
+          <w:t xml:space="preserve">42</w:t>
         </w:r>
       </w:hyperlink>
       <w:r>
@@ -11491,7 +11279,7 @@
             <w:rStyle w:val="Hyperlink"/>
             <w:vertAlign w:val="superscript"/>
           </w:rPr>
-          <w:t xml:space="preserve">40</w:t>
+          <w:t xml:space="preserve">41</w:t>
         </w:r>
       </w:hyperlink>
       <w:r>
@@ -11618,7 +11406,7 @@
             <w:rStyle w:val="Hyperlink"/>
             <w:vertAlign w:val="superscript"/>
           </w:rPr>
-          <w:t xml:space="preserve">42</w:t>
+          <w:t xml:space="preserve">43</w:t>
         </w:r>
       </w:hyperlink>
       <w:r>
@@ -11638,7 +11426,7 @@
             <w:rStyle w:val="Hyperlink"/>
             <w:vertAlign w:val="superscript"/>
           </w:rPr>
-          <w:t xml:space="preserve">43</w:t>
+          <w:t xml:space="preserve">44</w:t>
         </w:r>
       </w:hyperlink>
       <w:r>
@@ -11740,7 +11528,7 @@
             <w:rStyle w:val="Hyperlink"/>
             <w:vertAlign w:val="superscript"/>
           </w:rPr>
-          <w:t xml:space="preserve">44</w:t>
+          <w:t xml:space="preserve">45</w:t>
         </w:r>
       </w:hyperlink>
       <w:r>
@@ -11973,7 +11761,7 @@
             <w:rStyle w:val="Hyperlink"/>
             <w:vertAlign w:val="superscript"/>
           </w:rPr>
-          <w:t xml:space="preserve">39</w:t>
+          <w:t xml:space="preserve">40</w:t>
         </w:r>
       </w:hyperlink>
       <w:r>
@@ -12039,21 +11827,6 @@
         <w:t xml:space="preserve">Después de la inspección, se realiza un muestreo para determinar si los productos recibidos cumplen con especificaciones de calidad. Existen planes de muestreo de aceptación por atributos en el que se suele utilizar la Tabla Militar Estándar MIL-STD-105E</w:t>
       </w:r>
       <w:hyperlink w:anchor="X151870ab54b01afcd5b4b1f9212b983bdc4c06e">
-        <w:r>
-          <w:rPr>
-            <w:rStyle w:val="Hyperlink"/>
-            <w:vertAlign w:val="superscript"/>
-          </w:rPr>
-          <w:t xml:space="preserve">45</w:t>
-        </w:r>
-      </w:hyperlink>
-      <w:r>
-        <w:rPr>
-          <w:vertAlign w:val="superscript"/>
-        </w:rPr>
-        <w:t xml:space="preserve">,</w:t>
-      </w:r>
-      <w:hyperlink w:anchor="ref-GutierrezPulido2008">
         <w:r>
           <w:rPr>
             <w:rStyle w:val="Hyperlink"/>
@@ -12063,6 +11836,21 @@
         </w:r>
       </w:hyperlink>
       <w:r>
+        <w:rPr>
+          <w:vertAlign w:val="superscript"/>
+        </w:rPr>
+        <w:t xml:space="preserve">,</w:t>
+      </w:r>
+      <w:hyperlink w:anchor="ref-GutierrezPulido2008">
+        <w:r>
+          <w:rPr>
+            <w:rStyle w:val="Hyperlink"/>
+            <w:vertAlign w:val="superscript"/>
+          </w:rPr>
+          <w:t xml:space="preserve">47</w:t>
+        </w:r>
+      </w:hyperlink>
+      <w:r>
         <w:t xml:space="preserve">, con el fin de seleccionar el tamaño de una muestra aleatoria de acuerdo al tamaño total del pedido, nivel de inspección requerido y otros factores. En casos con un tamaño total de lote pequeño y altos niveles de inspección se suele realiza una inspección completa de los productos recibidos.</w:t>
       </w:r>
     </w:p>
@@ -12185,7 +11973,7 @@
         <w:pStyle w:val="FirstParagraph"/>
       </w:pPr>
       <w:r>
-        <w:t xml:space="preserve">El acta es firmada por las persona que reciben y entregan para ser archivada. Como parte final se ingresan como parte del inventario a todos los productos pedidos que cumplan con las especificaciones de calidad.</w:t>
+        <w:t xml:space="preserve">El acta es firmada por las persona que recibe y entrega para ser archivada. Como parte final se ingresan los productos al inventario, teniendo en cuenta sólo los productos pedidos que cumplan con las especificaciones de calidad.</w:t>
       </w:r>
     </w:p>
     <w:p>
@@ -12202,7 +11990,7 @@
         <w:t xml:space="preserve">6.7</w:t>
       </w:r>
       <w:r>
-        <w:t xml:space="preserve">), se observa que el FRE Antioquia es el que más días invierte en realizar el proceso de recepción, esto se debe a que sus pedidos son de gran tamaño para cubrir la demanda, lo que conlleva a que deba dispensarse 5 días en todo el proceso de recepción técnica, desde el momento de recepción del producto proveniente del FNE, hasta el ingreso de la misma al sistema, incluyendo la realización del acta.</w:t>
+        <w:t xml:space="preserve">), se observa que el FRE Antioquia es el que más días invierte en realizar el proceso de recepción, esto se debe a que sus pedidos son de gran tamaño para cubrir la demanda, lo que conlleva a que se deba esperar hasta 5 días en todo el proceso de recepción técnica, desde el momento de recepción del producto proveniente del FNE, hasta el ingreso de la misma al sistema, incluyendo la realización del acta.</w:t>
       </w:r>
     </w:p>
     <w:p>
@@ -12281,7 +12069,7 @@
         <w:pStyle w:val="BodyText"/>
       </w:pPr>
       <w:r>
-        <w:t xml:space="preserve">En segundo lugar se encuentra el FRE Boyacá, el cual presenta un uso de 3 días en todo el proceso, se observa que el volumen de inscritos es alto y que en este caso lo llevan dos regentes de farmacia dando paso a la realización de acta con el transportador y luego una revisión completa de cada medicamentos y correcto almacenamiento con su acta correspondiente.</w:t>
+        <w:t xml:space="preserve">En segundo lugar se encuentra el FRE Boyacá, el cual puede tomar hasta 3 días en todo el proceso, se observa que el volúmen de inscritos es alto y que en este caso lo llevan dos regentes de farmacia dando paso a la realización de acta con el transportador y luego una revisión completa de cada medicamento y su correcto almacenamiento con el acta correspondiente.</w:t>
       </w:r>
     </w:p>
     <w:p>
@@ -12371,7 +12159,7 @@
             <w:rStyle w:val="Hyperlink"/>
             <w:vertAlign w:val="superscript"/>
           </w:rPr>
-          <w:t xml:space="preserve">34</w:t>
+          <w:t xml:space="preserve">35</w:t>
         </w:r>
       </w:hyperlink>
       <w:r>
@@ -12391,7 +12179,7 @@
             <w:rStyle w:val="Hyperlink"/>
             <w:vertAlign w:val="superscript"/>
           </w:rPr>
-          <w:t xml:space="preserve">47</w:t>
+          <w:t xml:space="preserve">48</w:t>
         </w:r>
       </w:hyperlink>
       <w:r>
@@ -12403,7 +12191,7 @@
             <w:rStyle w:val="Hyperlink"/>
             <w:vertAlign w:val="superscript"/>
           </w:rPr>
-          <w:t xml:space="preserve">34</w:t>
+          <w:t xml:space="preserve">35</w:t>
         </w:r>
       </w:hyperlink>
       <w:r>
@@ -12501,6 +12289,14 @@
         <w:t xml:space="preserve">Figura 6.8: Caracterización en demoras de traslados interdepartamentales. (A) Gráfico de tiempos de traslados interdepartamentales reportados para los departamentos. (B) Mapa de tiempos de traslados interdepartamentales.</w:t>
       </w:r>
     </w:p>
+    <w:p>
+      <w:pPr>
+        <w:pStyle w:val="BodyText"/>
+      </w:pPr>
+      <w:r>
+        <w:t xml:space="preserve">Por otra parte, no se tiene información de los tiempos de demora en los traslados interdepartamentales para 12 departamentos. Es posible que algunos departamentos no requieran este tipo de solicitudes por un manejo muy estricto de los niveles de inventario p.ej. Antioquia o Santander. Así mismo, otros fondos rotatorios con un menor nivel de complejidad puede que no cuenten con mucha experiencia en la recepción o envío de traslados interdepartamentales.</w:t>
+      </w:r>
+    </w:p>
     <w:bookmarkEnd w:id="145"/>
     <w:bookmarkEnd w:id="146"/>
     <w:bookmarkStart w:id="154" w:name="venta-de-mme"/>
@@ -12526,7 +12322,7 @@
         <w:pStyle w:val="FirstParagraph"/>
       </w:pPr>
       <w:r>
-        <w:t xml:space="preserve">La venta de MME a instituciones en los departamentos se da según lo establecido por cada FRE y las necesidades de cada departamento, p.ej. en el departamento de Vaupés cuyo abastecimiento se enfoca en satisfacer la demanda del Hospital, no se realiza venta a otras IPS y por lo tanto ni si quiera tienen necesidad de almacenar los medicamentos en el FRE, las compras se destinan inmediatamente al Hospital. Se presenta un caso diferente en departamentos con mayor población y necesidad de medicamentos como Risaralda donde la venta de MME es frecuente, sin embargo, se ha establecido a las IPS que deben proyectar sus necesidades mensualmente.</w:t>
+        <w:t xml:space="preserve">La venta de MME a instituciones en los departamentos se da según lo establecido por cada FRE y las necesidades de los inscritos en el departamento. En Vaupés, por ejemplo, el abastecimiento se enfoca en satisfacer la demanda del hospital, no se realiza venta a otras IPS, por lo cual no se necesita almacenar los medicamentos en el FRE, las compras se destinan inmediatamente al hospital. El caso es diferente en departamentos con mayor población y necesidad de medicamentos como Risaralda donde la venta de MME es frecuente, y usualmente las IPS establecen sus necesidades de manera mensual.</w:t>
       </w:r>
     </w:p>
     <w:p>
@@ -12605,10 +12401,10 @@
         <w:pStyle w:val="BodyText"/>
       </w:pPr>
       <w:r>
-        <w:t xml:space="preserve">En el departamento del Atlántico antes de la pandemia la venta de medicamentos se hacía diariamente, sin embargo, por la contingencia en salud se decidió que solo se despachan medicamentos dos días a la semana. Otro departamento que hace venta diaria de MME es Choco y afirma que las necesidades de MME pueden variar en el departamento gracias al traslado no esperado de pacientes de zonas muy distantes a las capitales de los departamentos de Antioquia y Valle del Cauca.</w:t>
-      </w:r>
-    </w:p>
-    <w:bookmarkStart w:id="153" w:name="controles-en-venta-directa-a-paciente"/>
+        <w:t xml:space="preserve">Cabe resaltar que en departamentos como Atlántico y Chocó las ventas de MME se realizaba de forma diaria, sin embargo, por la contingencia en salud se decidió que sólo se despachan medicamentos dos días a la semana. Por otra parte, las necesidades en algunos departamentos de MME pueden cambiar rápidamente, por ejemplo pueden darse casos de traslados desde otros departamentos que alteren de forma significativa la demanda, como es el caso de pacientes que llegan de ciudades como Antioquia y Valle del Cauca a departamentos vecinos.</w:t>
+      </w:r>
+    </w:p>
+    <w:bookmarkStart w:id="153" w:name="X34d7672cca2f46a16a73ad8c09ae664b3192b3d"/>
     <w:p>
       <w:pPr>
         <w:pStyle w:val="Heading3"/>
@@ -12623,7 +12419,7 @@
         <w:tab/>
       </w:r>
       <w:r>
-        <w:t xml:space="preserve">Controles en Venta Directa a Paciente</w:t>
+        <w:t xml:space="preserve">Controles en venta directa a particulares</w:t>
       </w:r>
     </w:p>
     <w:p>
@@ -12643,7 +12439,7 @@
         <w:t xml:space="preserve"> </w:t>
       </w:r>
       <w:r>
-        <w:t xml:space="preserve">se tienen las medidas adoptadas como controles en la venta directa de MME a pacientes. La más común es la revisión exhaustiva del recetario (realizada por 22 de 30 FRE), seguido de la solicitud de identificación a los pacientes (realizada por 21 de 30 FRE). Existen otras medidas aplicadas como revisión de registro del prescriptor, revisión de historias clínicas y llamada al médico prescriptor. Por último, existen medidas menos poco frecuentes como visitas domiciliarias, llamadas al servicio farmacéutico, llamada al paciente o posposición de la entrega. Se tienen algunos FRE que no realizan controles, debido a que no realizan dispensación a los pacientes como Quindío, Valle del Cauca, Putumayo, Nariño o Risaralda.</w:t>
+        <w:t xml:space="preserve">se tienen las medidas adoptadas como controles en la venta directa de MME a pacientes. La más común es la revisión exhaustiva del recetario (realizada por 22 de 31 FRE), seguido de la solicitud de identificación a los pacientes (realizada por 21 de 31 FRE). Existen otras medidas aplicadas como revisión de registro del prescriptor, revisión de historias clínicas y llamada al médico prescriptor. Por último, existen medidas menos poco frecuentes como visitas domiciliarias, llamadas al servicio farmacéutico, llamada al paciente o aplazamiento de la entrega. Se tienen algunos FRE que no realizan controles, debido a que no realizan dispensación a los pacientes como Quindío, Valle del Cauca, Putumayo, Nariño, Risaralda y Vaupés.</w:t>
       </w:r>
     </w:p>
     <w:p>
@@ -12734,7 +12530,7 @@
         <w:t xml:space="preserve"> </w:t>
       </w:r>
       <w:r>
-        <w:t xml:space="preserve">se muestra sí en el departamento existen otras instituciones que realicen ventas de MME a instituciones a parte del FRE. Se observa que len la mayoría de departamentos sólo el FRE vende MME, la venta por parte de otras instituciones ocurre en los departamentos de Antioquía, Atlántico, Santander, Caldas, Quindío, Nariño, y San Andrés, Providencia y Santa Catalina. La mayoría de los establecimientos autorizados son mayoristas, aunque en algunos casos estos establecimientos tienen autorización para cubrir horarios en que el FRE no se encuentra activo.</w:t>
+        <w:t xml:space="preserve">se muestra sí en el departamento existen otras instituciones que realicen ventas de MME a particulares por parte del FRE. Se observa que en la mayoría de departamentos el FRE no vende MME a particulares, la venta a particulares ocurre en los departamentos de Antioquía, Atlántico, Santander, Caldas, Quindío, Nariño, y San Andrés, Providencia y Santa Catalina. La mayoría de los establecimientos autorizados son mayoristas, aunque en algunos casos estos establecimientos tienen autorización para cubrir horarios en que el FRE no se encuentra activo.</w:t>
       </w:r>
     </w:p>
     <w:p>
@@ -12746,7 +12542,7 @@
           <wp:inline>
             <wp:extent cx="5334000" cy="3556000"/>
             <wp:effectExtent b="0" l="0" r="0" t="0"/>
-            <wp:docPr descr="Figura 6.11: Existencia de otras instituciones que realizan ventas a instituciones a MME." title="" id="1" name="Picture"/>
+            <wp:docPr descr="Figura 6.11: Venta de MME a particulares por parte del instituciones distintas al FRE." title="" id="1" name="Picture"/>
             <a:graphic>
               <a:graphicData uri="http://schemas.openxmlformats.org/drawingml/2006/picture">
                 <pic:pic>
@@ -12805,7 +12601,7 @@
       </w:r>
       <w:bookmarkEnd w:id="152"/>
       <w:r>
-        <w:t xml:space="preserve">Figura 6.11: Existencia de otras instituciones que realizan ventas a instituciones a MME.</w:t>
+        <w:t xml:space="preserve">Figura 6.11: Venta de MME a particulares por parte del instituciones distintas al FRE.</w:t>
       </w:r>
     </w:p>
     <w:bookmarkEnd w:id="153"/>
@@ -12863,7 +12659,7 @@
         <w:t xml:space="preserve"> </w:t>
       </w:r>
       <w:r>
-        <w:t xml:space="preserve">se listan las medidas de seguridad adoptadas por los FRE para disminuir la posibilidad de robo con fines de desvío de los MME. Las medidas más adoptadas por parte de los FRE consisten en: (i) el acceso de seguridad restringido a cierto personal (con respuesta afirmativa por parte de 18 de 26 FRE), seguido de (ii) gabinetes con llaves simple (en 14 de 26 FRE), (iii) almacenamiento en oficina privada (14 de 26 FRE responden que lo aplican), (iv) inventarios físicos diarios, y (v) protección en gabinetes hechos de materiales resistentes.</w:t>
+        <w:t xml:space="preserve">se listan las medidas de seguridad adoptadas por los FRE para disminuir la posibilidad de robo con fines de desvío de los MME. Las medidas más adoptadas por parte de los FRE consisten en: (i) el acceso de seguridad restringido a cierto personal (con respuesta afirmativa por parte de 20 de 31 FRE), seguido de (ii) gabinetes con llaves simple (en 17 de 31 FRE), (iii) almacenamiento en oficina privada (18 de 31 FRE responden que lo aplican), (iv) inventarios físicos diarios, y (v) protección en gabinetes hechos de materiales resistentes.</w:t>
       </w:r>
     </w:p>
     <w:p>
@@ -13273,7 +13069,7 @@
           <wp:inline>
             <wp:extent cx="5334000" cy="3731947"/>
             <wp:effectExtent b="0" l="0" r="0" t="0"/>
-            <wp:docPr descr="Figura 6.16: Ocupación promedio del MME frente a otros medicamentos o ítems almacenados en el FRE." title="" id="1" name="Picture"/>
+            <wp:docPr descr="Figura 6.16: Ocupación promedio de MME frente a otros medicamentos o ítems almacenados en el almacén del FRE." title="" id="1" name="Picture"/>
             <a:graphic>
               <a:graphicData uri="http://schemas.openxmlformats.org/drawingml/2006/picture">
                 <pic:pic>
@@ -13332,7 +13128,7 @@
       </w:r>
       <w:bookmarkEnd w:id="164"/>
       <w:r>
-        <w:t xml:space="preserve">Figura 6.16: Ocupación promedio del MME frente a otros medicamentos o ítems almacenados en el FRE.</w:t>
+        <w:t xml:space="preserve">Figura 6.16: Ocupación promedio de MME frente a otros medicamentos o ítems almacenados en el almacén del FRE.</w:t>
       </w:r>
     </w:p>
     <w:p>
@@ -13348,17 +13144,11 @@
             <w:rStyle w:val="Hyperlink"/>
             <w:vertAlign w:val="superscript"/>
           </w:rPr>
-          <w:t xml:space="preserve">34</w:t>
+          <w:t xml:space="preserve">35</w:t>
         </w:r>
       </w:hyperlink>
       <w:r>
-        <w:t xml:space="preserve">.</w:t>
-      </w:r>
-      <w:r>
-        <w:t xml:space="preserve"> </w:t>
-      </w:r>
-      <w:r>
-        <w:t xml:space="preserve">En la Figura</w:t>
+        <w:t xml:space="preserve">. En la Figura</w:t>
       </w:r>
       <w:r>
         <w:t xml:space="preserve"> </w:t>
@@ -13370,7 +13160,7 @@
         <w:t xml:space="preserve"> </w:t>
       </w:r>
       <w:r>
-        <w:t xml:space="preserve">se tiene una caracterización de la frecuencia de control de existencias de los MME. En la mayoría de los FRE se realiza esta verificación de manera mensual, o de forma diaria. La frecuencia de monitoreo de existencias parece estar relacionada con el nivel medio de inventario.</w:t>
+        <w:t xml:space="preserve">se tiene una caracterización de la frecuencia de control de existencias de los MME. En la mayoría de los FRE se realiza esta verificación de manera mensual, o de forma diaria. La frecuencia de monitoreo de existencias parece estar relacionada con el nivel medio de inventario. En algunos departamentos como Cundinamarca, Guainía o Vaupés no se realiza la actividad de seguimiento de existencias por lo cual no aplica esta pregunta en los mismos.</w:t>
       </w:r>
     </w:p>
     <w:p>
@@ -13484,7 +13274,7 @@
             <w:rStyle w:val="Hyperlink"/>
             <w:vertAlign w:val="superscript"/>
           </w:rPr>
-          <w:t xml:space="preserve">39</w:t>
+          <w:t xml:space="preserve">40</w:t>
         </w:r>
       </w:hyperlink>
       <w:r>
@@ -13496,7 +13286,7 @@
             <w:rStyle w:val="Hyperlink"/>
             <w:vertAlign w:val="superscript"/>
           </w:rPr>
-          <w:t xml:space="preserve">39</w:t>
+          <w:t xml:space="preserve">40</w:t>
         </w:r>
       </w:hyperlink>
       <w:r>
@@ -13529,7 +13319,7 @@
             <w:rStyle w:val="Hyperlink"/>
             <w:vertAlign w:val="superscript"/>
           </w:rPr>
-          <w:t xml:space="preserve">48</w:t>
+          <w:t xml:space="preserve">49</w:t>
         </w:r>
       </w:hyperlink>
       <w:r>
@@ -13988,33 +13778,21 @@
             <w:rStyle w:val="Hyperlink"/>
             <w:vertAlign w:val="superscript"/>
           </w:rPr>
-          <w:t xml:space="preserve">49</w:t>
-        </w:r>
-      </w:hyperlink>
-      <w:r>
-        <w:t xml:space="preserve">.</w:t>
-      </w:r>
-    </w:p>
-    <w:p>
-      <w:pPr>
-        <w:pStyle w:val="BodyText"/>
-      </w:pPr>
-      <w:r>
-        <w:t xml:space="preserve">En Colombia se ha establecido un modelo de regulación de precios de medicamentos por lo cual existen tres regímenes de regulación: (i) Libertad regulada, (ii) Libertad vigilada y (iii) Control directo</w:t>
-      </w:r>
-      <w:hyperlink w:anchor="ref-CongresodelaRepublicadeColombia1988">
-        <w:r>
-          <w:rPr>
-            <w:rStyle w:val="Hyperlink"/>
-            <w:vertAlign w:val="superscript"/>
-          </w:rPr>
           <w:t xml:space="preserve">50</w:t>
         </w:r>
       </w:hyperlink>
       <w:r>
-        <w:t xml:space="preserve">. De estos se tiene que la Comisión Nacional de Precios de Medicamentos y Dispositivos Médicos (CNPMDM) sólo utiliza la Libertad Vigilada y el Control Directo</w:t>
-      </w:r>
-      <w:hyperlink w:anchor="ref-SecretariaTecnicaCNPDM-2019">
+        <w:t xml:space="preserve">.</w:t>
+      </w:r>
+    </w:p>
+    <w:p>
+      <w:pPr>
+        <w:pStyle w:val="BodyText"/>
+      </w:pPr>
+      <w:r>
+        <w:t xml:space="preserve">En Colombia se ha establecido un modelo de regulación de precios de medicamentos por lo cual existen tres regímenes de regulación: (i) Libertad regulada, (ii) Libertad vigilada y (iii) Control directo</w:t>
+      </w:r>
+      <w:hyperlink w:anchor="ref-CongresodelaRepublicadeColombia1988">
         <w:r>
           <w:rPr>
             <w:rStyle w:val="Hyperlink"/>
@@ -14024,15 +13802,7 @@
         </w:r>
       </w:hyperlink>
       <w:r>
-        <w:t xml:space="preserve">.</w:t>
-      </w:r>
-    </w:p>
-    <w:p>
-      <w:pPr>
-        <w:pStyle w:val="BodyText"/>
-      </w:pPr>
-      <w:r>
-        <w:t xml:space="preserve">De acuerdo al ABC de la Regulación de Precios de Medicamentos, se ha observado un margen entre el precio ex-fábrica y el precio de distribuidor de aproximadamente el 7% teniendo en cuenta los datos internacionales, y se sugiere este márgen para referencia en el mercado colombiano</w:t>
+        <w:t xml:space="preserve">. De estos se tiene que la Comisión Nacional de Precios de Medicamentos y Dispositivos Médicos (CNPMDM) sólo utiliza la Libertad Vigilada y el Control Directo</w:t>
       </w:r>
       <w:hyperlink w:anchor="ref-SecretariaTecnicaCNPDM-2019">
         <w:r>
@@ -14040,7 +13810,27 @@
             <w:rStyle w:val="Hyperlink"/>
             <w:vertAlign w:val="superscript"/>
           </w:rPr>
-          <w:t xml:space="preserve">51</w:t>
+          <w:t xml:space="preserve">52</w:t>
+        </w:r>
+      </w:hyperlink>
+      <w:r>
+        <w:t xml:space="preserve">.</w:t>
+      </w:r>
+    </w:p>
+    <w:p>
+      <w:pPr>
+        <w:pStyle w:val="BodyText"/>
+      </w:pPr>
+      <w:r>
+        <w:t xml:space="preserve">De acuerdo al ABC de la Regulación de Precios de Medicamentos, se ha observado un margen entre el precio ex-fábrica y el precio de distribuidor de aproximadamente el 7% teniendo en cuenta los datos internacionales, y se sugiere este márgen para referencia en el mercado colombiano</w:t>
+      </w:r>
+      <w:hyperlink w:anchor="ref-SecretariaTecnicaCNPDM-2019">
+        <w:r>
+          <w:rPr>
+            <w:rStyle w:val="Hyperlink"/>
+            <w:vertAlign w:val="superscript"/>
+          </w:rPr>
+          <w:t xml:space="preserve">52</w:t>
         </w:r>
       </w:hyperlink>
       <w:r>
@@ -14739,7 +14529,7 @@
             <w:rStyle w:val="Hyperlink"/>
             <w:vertAlign w:val="superscript"/>
           </w:rPr>
-          <w:t xml:space="preserve">34</w:t>
+          <w:t xml:space="preserve">35</w:t>
         </w:r>
       </w:hyperlink>
       <w:r>
@@ -15194,7 +14984,7 @@
         <w:t xml:space="preserve">7.4</w:t>
       </w:r>
       <w:r>
-        <w:t xml:space="preserve">, más de la mitad de los FRE poseen únicamente hasta dos (2) computadores para el desarrollo de sus funciones como ente territorial. En dos casos particulares, FRE Guaviare y FRE San Andrés, no cuentan con equipo de cómputo actualmente y esto influye desfavorablemente en el cumplimiento de sus obligaciones como FRE. En esa misma línea, se tienen nueve FRE que poseen solo un (1) equipo de cómputo, lo que puede perjudicar el desarrollo de sus actividades laborales y funciones principales como ente territorial, responsable del control de MME en el departamento. Incluso, según las experiencias y observaciones del personal vinculado a los FRE, disponer de dos (2) computadores sigue siendo una limitante en las herramientas del trabajo, condicionado el adecuado desarrollo laboral. Sin contar que, en la mayoría de departamentos, los equipos de cómputo son insuficientes para el personal del FRE o deben ser cambiados por obsolescencia, según la Figura</w:t>
+        <w:t xml:space="preserve">, más de la mitad de los FRE poseen únicamente hasta dos (2) computadores para el desarrollo de sus funciones como ente territorial. En dos casos particulares, FRE Guaviare y FRE San Andrés, no cuentan con equipo de cómputo actualmente y esto influye desfavorablemente en el cumplimiento de sus obligaciones como FRE. En esa misma línea, se tienen nueve FRE que poseen solo un (1) equipo de cómputo, lo que puede perjudicar el desarrollo de sus actividades laborales y funciones principales como ente territorial, responsable del control de MME en el departamento. Incluso, según las experiencias y observaciones del personal de los FRE, disponer de dos (2) computadores sigue siendo una limitante en las herramientas del trabajo, condicionado el adecuado desarrollo laboral. Sin contar que, en la mayoría de departamentos, los equipos de cómputo son insuficientes para el personal del FRE o deben ser cambiados por obsolescencia, según la Figura</w:t>
       </w:r>
       <w:r>
         <w:t xml:space="preserve"> </w:t>
@@ -15654,7 +15444,7 @@
         <w:t xml:space="preserve"> </w:t>
       </w:r>
       <w:r>
-        <w:t xml:space="preserve">cuándo se habla de restricción de acceso, se refiere al restringido acceso que se tiene a estos informes, aunque particularmente algunos FRE cómo La Guajira, si tienen una restricción de acceso a los informes presentados, por medio de contraseñas y bloqueo de columnas. En general una gran parte de los FRE maneja bases de datos combinadas (Bitácoras manuales y hojas de cálculo) para el manejo de Recetarios Oficiales y MME. Esto causa una trazabilidad fragmentada en la información del FRE, además de un re-proceso que tiene que asumir el personal del FRE, relacionado con la transcripción a medios digitales, contemplando los errores humanos de digitación.</w:t>
+        <w:t xml:space="preserve">cuándo se habla de restricción de acceso, se refiere a la limitación de acceso que se tiene a estos informes para su visualización o edición. Algunos FRE cómo La Guajira ham implementado una restricción de acceso a los informes por medio de contraseñas y bloqueo de columnas en hojas de cálculo. Una gran parte de los FRE maneja la información de recetarios y MME mediante bitácoras manuales y hojas de cálculo. Esto puede causar una trazabilidad fragmentada en la información del FRE, además de un reproceso que tiene que asumir el personal, relacionado con la transcripción a medios digitales, contemplando los errores humanos de digitación.</w:t>
       </w:r>
     </w:p>
     <w:bookmarkEnd w:id="199"/>
@@ -16856,7 +16646,7 @@
         <w:t xml:space="preserve"> </w:t>
       </w:r>
       <w:r>
-        <w:t xml:space="preserve">muestra los diferentes tipos de documentos que reciben los FRE, por parte de las instituciones autorizadas en el territorio, referente al Anexo 13 de la Resolución 1478 de 2006</w:t>
+        <w:t xml:space="preserve">muestra los diferentes medios utilizados por las instituciones inscritas en el territorio para el envío de información del Anexo 13 de la Resolución 1478 de 2006</w:t>
       </w:r>
       <w:hyperlink w:anchor="ref-MSPS1478-2006">
         <w:r>
@@ -16868,7 +16658,10 @@
         </w:r>
       </w:hyperlink>
       <w:r>
-        <w:t xml:space="preserve">. Esto muestra diversas formas en que el FRE recibe este informe y la condición de transcribir toda esta información departamental para que quede ajustada en la hoja estandarizada de Excel.</w:t>
+        <w:t xml:space="preserve"> </w:t>
+      </w:r>
+      <w:r>
+        <w:t xml:space="preserve">a los FRE. Esto muestra diversas formas en que el FRE recibe este informe y la condición de transcribir toda esta información departamental para que quede ajustada en la hoja estandarizada de Excel.</w:t>
       </w:r>
     </w:p>
     <w:p>
@@ -16947,7 +16740,7 @@
         <w:pStyle w:val="BodyText"/>
       </w:pPr>
       <w:r>
-        <w:t xml:space="preserve">La Figura</w:t>
+        <w:t xml:space="preserve">Los FRE de Córdoba y Guainía mencionaron, durante la realización de visitas, no recibir el Anexo 13 como parte del seguimiento a sus inscritos. La Figura</w:t>
       </w:r>
       <w:r>
         <w:t xml:space="preserve"> </w:t>
@@ -17912,7 +17705,7 @@
             <w:rStyle w:val="Hyperlink"/>
             <w:vertAlign w:val="superscript"/>
           </w:rPr>
-          <w:t xml:space="preserve">52</w:t>
+          <w:t xml:space="preserve">53</w:t>
         </w:r>
       </w:hyperlink>
       <w:r>
@@ -17960,7 +17753,7 @@
             <w:rStyle w:val="Hyperlink"/>
             <w:vertAlign w:val="superscript"/>
           </w:rPr>
-          <w:t xml:space="preserve">30</w:t>
+          <w:t xml:space="preserve">31</w:t>
         </w:r>
       </w:hyperlink>
       <w:r>
@@ -18008,7 +17801,7 @@
             <w:rStyle w:val="Hyperlink"/>
             <w:vertAlign w:val="superscript"/>
           </w:rPr>
-          <w:t xml:space="preserve">53</w:t>
+          <w:t xml:space="preserve">54</w:t>
         </w:r>
       </w:hyperlink>
       <w:r>
@@ -18870,7 +18663,7 @@
     </w:p>
     <w:bookmarkEnd w:id="240"/>
     <w:bookmarkEnd w:id="241"/>
-    <w:bookmarkStart w:id="302" w:name="referencias"/>
+    <w:bookmarkStart w:id="303" w:name="referencias"/>
     <w:p>
       <w:pPr>
         <w:pStyle w:val="Heading1"/>
@@ -18879,7 +18672,7 @@
         <w:t xml:space="preserve">Referencias</w:t>
       </w:r>
     </w:p>
-    <w:bookmarkStart w:id="301" w:name="refs"/>
+    <w:bookmarkStart w:id="302" w:name="refs"/>
     <w:bookmarkStart w:id="242" w:name="ref-MSPS1478-2006"/>
     <w:p>
       <w:pPr>
@@ -19732,7 +19525,7 @@
       </w:r>
     </w:p>
     <w:bookmarkEnd w:id="262"/>
-    <w:bookmarkStart w:id="263" w:name="ref-LeonDelgado2018"/>
+    <w:bookmarkStart w:id="263" w:name="ref-MSPS2021b"/>
     <w:p>
       <w:pPr>
         <w:pStyle w:val="Bibliography"/>
@@ -19747,6 +19540,52 @@
         <w:t xml:space="preserve">	</w:t>
       </w:r>
       <w:r>
+        <w:t xml:space="preserve">Ministerio de Salud y Protección Social.</w:t>
+      </w:r>
+      <w:r>
+        <w:t xml:space="preserve"> </w:t>
+      </w:r>
+      <w:r>
+        <w:t xml:space="preserve">Resoluci</w:t>
+      </w:r>
+      <w:r>
+        <w:t xml:space="preserve">ó</w:t>
+      </w:r>
+      <w:r>
+        <w:t xml:space="preserve">n 1403 de 2007. Por la cual se determina el Modelo de Gesti</w:t>
+      </w:r>
+      <w:r>
+        <w:t xml:space="preserve">ó</w:t>
+      </w:r>
+      <w:r>
+        <w:t xml:space="preserve">n del Servicio Farmac</w:t>
+      </w:r>
+      <w:r>
+        <w:t xml:space="preserve">é</w:t>
+      </w:r>
+      <w:r>
+        <w:t xml:space="preserve">utico, se adopta el Manual de Condiciones Esenciales y Procedimientos y se dictan otras disposiciones</w:t>
+      </w:r>
+      <w:r>
+        <w:t xml:space="preserve">. 2007.</w:t>
+      </w:r>
+    </w:p>
+    <w:bookmarkEnd w:id="263"/>
+    <w:bookmarkStart w:id="264" w:name="ref-LeonDelgado2018"/>
+    <w:p>
+      <w:pPr>
+        <w:pStyle w:val="Bibliography"/>
+      </w:pPr>
+      <w:r>
+        <w:t xml:space="preserve">23.</w:t>
+      </w:r>
+      <w:r>
+        <w:t xml:space="preserve"> </w:t>
+      </w:r>
+      <w:r>
+        <w:t xml:space="preserve">	</w:t>
+      </w:r>
+      <w:r>
         <w:t xml:space="preserve">León Delgado MX., Sánchez Cárdenas MA., Rodríguez Campos LF., Castañeda Álvarez E., Quintero Muñoz E.</w:t>
       </w:r>
       <w:r>
@@ -19759,14 +19598,14 @@
         <w:t xml:space="preserve">. 2018.</w:t>
       </w:r>
     </w:p>
-    <w:bookmarkEnd w:id="263"/>
-    <w:bookmarkStart w:id="264" w:name="ref-Pastrana2020"/>
+    <w:bookmarkEnd w:id="264"/>
+    <w:bookmarkStart w:id="265" w:name="ref-Pastrana2020"/>
     <w:p>
       <w:pPr>
         <w:pStyle w:val="Bibliography"/>
       </w:pPr>
       <w:r>
-        <w:t xml:space="preserve">23.</w:t>
+        <w:t xml:space="preserve">24.</w:t>
       </w:r>
       <w:r>
         <w:t xml:space="preserve"> </w:t>
@@ -19793,14 +19632,14 @@
         <w:t xml:space="preserve">. 2020.</w:t>
       </w:r>
     </w:p>
-    <w:bookmarkEnd w:id="264"/>
-    <w:bookmarkStart w:id="265" w:name="ref-WatsonLewis2014"/>
+    <w:bookmarkEnd w:id="265"/>
+    <w:bookmarkStart w:id="266" w:name="ref-WatsonLewis2014"/>
     <w:p>
       <w:pPr>
         <w:pStyle w:val="Bibliography"/>
       </w:pPr>
       <w:r>
-        <w:t xml:space="preserve">24.</w:t>
+        <w:t xml:space="preserve">25.</w:t>
       </w:r>
       <w:r>
         <w:t xml:space="preserve"> </w:t>
@@ -19833,14 +19672,14 @@
         <w:t xml:space="preserve">. Minsalud. 2014:8-66.</w:t>
       </w:r>
     </w:p>
-    <w:bookmarkEnd w:id="265"/>
-    <w:bookmarkStart w:id="267" w:name="ref-VergaraAguilar2019"/>
+    <w:bookmarkEnd w:id="266"/>
+    <w:bookmarkStart w:id="268" w:name="ref-VergaraAguilar2019"/>
     <w:p>
       <w:pPr>
         <w:pStyle w:val="Bibliography"/>
       </w:pPr>
       <w:r>
-        <w:t xml:space="preserve">25.</w:t>
+        <w:t xml:space="preserve">26.</w:t>
       </w:r>
       <w:r>
         <w:t xml:space="preserve"> </w:t>
@@ -19896,7 +19735,7 @@
       <w:r>
         <w:t xml:space="preserve"> </w:t>
       </w:r>
-      <w:hyperlink r:id="rId266">
+      <w:hyperlink r:id="rId267">
         <w:r>
           <w:rPr>
             <w:rStyle w:val="Hyperlink"/>
@@ -19908,14 +19747,14 @@
         <w:t xml:space="preserve">.</w:t>
       </w:r>
     </w:p>
-    <w:bookmarkEnd w:id="267"/>
-    <w:bookmarkStart w:id="269" w:name="ref-Johannessen2020"/>
+    <w:bookmarkEnd w:id="268"/>
+    <w:bookmarkStart w:id="270" w:name="ref-Johannessen2020"/>
     <w:p>
       <w:pPr>
         <w:pStyle w:val="Bibliography"/>
       </w:pPr>
       <w:r>
-        <w:t xml:space="preserve">26.</w:t>
+        <w:t xml:space="preserve">27.</w:t>
       </w:r>
       <w:r>
         <w:t xml:space="preserve"> </w:t>
@@ -19938,7 +19777,7 @@
       <w:r>
         <w:t xml:space="preserve"> </w:t>
       </w:r>
-      <w:hyperlink r:id="rId268">
+      <w:hyperlink r:id="rId269">
         <w:r>
           <w:rPr>
             <w:rStyle w:val="Hyperlink"/>
@@ -19950,14 +19789,14 @@
         <w:t xml:space="preserve">.</w:t>
       </w:r>
     </w:p>
-    <w:bookmarkEnd w:id="269"/>
-    <w:bookmarkStart w:id="271" w:name="ref-Pineda2001"/>
+    <w:bookmarkEnd w:id="270"/>
+    <w:bookmarkStart w:id="272" w:name="ref-Pineda2001"/>
     <w:p>
       <w:pPr>
         <w:pStyle w:val="Bibliography"/>
       </w:pPr>
       <w:r>
-        <w:t xml:space="preserve">27.</w:t>
+        <w:t xml:space="preserve">28.</w:t>
       </w:r>
       <w:r>
         <w:t xml:space="preserve"> </w:t>
@@ -19980,7 +19819,7 @@
       <w:r>
         <w:t xml:space="preserve"> </w:t>
       </w:r>
-      <w:hyperlink r:id="rId270">
+      <w:hyperlink r:id="rId271">
         <w:r>
           <w:rPr>
             <w:rStyle w:val="Hyperlink"/>
@@ -19992,14 +19831,14 @@
         <w:t xml:space="preserve">.</w:t>
       </w:r>
     </w:p>
-    <w:bookmarkEnd w:id="271"/>
-    <w:bookmarkStart w:id="272" w:name="ref-Llanos-Lizcanoa2019"/>
+    <w:bookmarkEnd w:id="272"/>
+    <w:bookmarkStart w:id="273" w:name="ref-Llanos-Lizcanoa2019"/>
     <w:p>
       <w:pPr>
         <w:pStyle w:val="Bibliography"/>
       </w:pPr>
       <w:r>
-        <w:t xml:space="preserve">28.</w:t>
+        <w:t xml:space="preserve">29.</w:t>
       </w:r>
       <w:r>
         <w:t xml:space="preserve"> </w:t>
@@ -20050,14 +19889,14 @@
         <w:t xml:space="preserve">n Primaria. 2019;21(83):e101-8.</w:t>
       </w:r>
     </w:p>
-    <w:bookmarkEnd w:id="272"/>
-    <w:bookmarkStart w:id="273" w:name="ref-LopezLopez2021"/>
+    <w:bookmarkEnd w:id="273"/>
+    <w:bookmarkStart w:id="274" w:name="ref-LopezLopez2021"/>
     <w:p>
       <w:pPr>
         <w:pStyle w:val="Bibliography"/>
       </w:pPr>
       <w:r>
-        <w:t xml:space="preserve">29.</w:t>
+        <w:t xml:space="preserve">30.</w:t>
       </w:r>
       <w:r>
         <w:t xml:space="preserve"> </w:t>
@@ -20084,14 +19923,14 @@
         <w:t xml:space="preserve">. Tesis doctoral, Universidad Nacional de Colombia, 2021.</w:t>
       </w:r>
     </w:p>
-    <w:bookmarkEnd w:id="273"/>
-    <w:bookmarkStart w:id="274" w:name="ref-INVIMA2018-Desabast"/>
+    <w:bookmarkEnd w:id="274"/>
+    <w:bookmarkStart w:id="275" w:name="ref-INVIMA2018-Desabast"/>
     <w:p>
       <w:pPr>
         <w:pStyle w:val="Bibliography"/>
       </w:pPr>
       <w:r>
-        <w:t xml:space="preserve">30.</w:t>
+        <w:t xml:space="preserve">31.</w:t>
       </w:r>
       <w:r>
         <w:t xml:space="preserve"> </w:t>
@@ -20118,14 +19957,14 @@
         <w:t xml:space="preserve">. 2018:1-4.</w:t>
       </w:r>
     </w:p>
-    <w:bookmarkEnd w:id="274"/>
-    <w:bookmarkStart w:id="275" w:name="ref-FDA2014"/>
+    <w:bookmarkEnd w:id="275"/>
+    <w:bookmarkStart w:id="276" w:name="ref-FDA2014"/>
     <w:p>
       <w:pPr>
         <w:pStyle w:val="Bibliography"/>
       </w:pPr>
       <w:r>
-        <w:t xml:space="preserve">31.</w:t>
+        <w:t xml:space="preserve">32.</w:t>
       </w:r>
       <w:r>
         <w:t xml:space="preserve"> </w:t>
@@ -20146,14 +19985,14 @@
         <w:t xml:space="preserve">. 2014.</w:t>
       </w:r>
     </w:p>
-    <w:bookmarkEnd w:id="275"/>
-    <w:bookmarkStart w:id="276" w:name="ref-Barbosa-Povoa2019"/>
+    <w:bookmarkEnd w:id="276"/>
+    <w:bookmarkStart w:id="277" w:name="ref-Barbosa-Povoa2019"/>
     <w:p>
       <w:pPr>
         <w:pStyle w:val="Bibliography"/>
       </w:pPr>
       <w:r>
-        <w:t xml:space="preserve">32.</w:t>
+        <w:t xml:space="preserve">33.</w:t>
       </w:r>
       <w:r>
         <w:t xml:space="preserve"> </w:t>
@@ -20174,14 +20013,14 @@
         <w:t xml:space="preserve">. 2019.</w:t>
       </w:r>
     </w:p>
-    <w:bookmarkEnd w:id="276"/>
-    <w:bookmarkStart w:id="278" w:name="ref-Pettit2013"/>
+    <w:bookmarkEnd w:id="277"/>
+    <w:bookmarkStart w:id="279" w:name="ref-Pettit2013"/>
     <w:p>
       <w:pPr>
         <w:pStyle w:val="Bibliography"/>
       </w:pPr>
       <w:r>
-        <w:t xml:space="preserve">33.</w:t>
+        <w:t xml:space="preserve">34.</w:t>
       </w:r>
       <w:r>
         <w:t xml:space="preserve"> </w:t>
@@ -20204,7 +20043,7 @@
       <w:r>
         <w:t xml:space="preserve"> </w:t>
       </w:r>
-      <w:hyperlink r:id="rId277">
+      <w:hyperlink r:id="rId278">
         <w:r>
           <w:rPr>
             <w:rStyle w:val="Hyperlink"/>
@@ -20216,14 +20055,14 @@
         <w:t xml:space="preserve">.</w:t>
       </w:r>
     </w:p>
-    <w:bookmarkEnd w:id="278"/>
-    <w:bookmarkStart w:id="279" w:name="ref-Silver2017"/>
+    <w:bookmarkEnd w:id="279"/>
+    <w:bookmarkStart w:id="280" w:name="ref-Silver2017"/>
     <w:p>
       <w:pPr>
         <w:pStyle w:val="Bibliography"/>
       </w:pPr>
       <w:r>
-        <w:t xml:space="preserve">34.</w:t>
+        <w:t xml:space="preserve">35.</w:t>
       </w:r>
       <w:r>
         <w:t xml:space="preserve"> </w:t>
@@ -20244,14 +20083,14 @@
         <w:t xml:space="preserve">. 4ed edición. Boca Raton, FL, USA: CRC Press; 2017.</w:t>
       </w:r>
     </w:p>
-    <w:bookmarkEnd w:id="279"/>
-    <w:bookmarkStart w:id="281" w:name="ref-Cachon2007"/>
+    <w:bookmarkEnd w:id="280"/>
+    <w:bookmarkStart w:id="282" w:name="ref-Cachon2007"/>
     <w:p>
       <w:pPr>
         <w:pStyle w:val="Bibliography"/>
       </w:pPr>
       <w:r>
-        <w:t xml:space="preserve">35.</w:t>
+        <w:t xml:space="preserve">36.</w:t>
       </w:r>
       <w:r>
         <w:t xml:space="preserve"> </w:t>
@@ -20274,7 +20113,7 @@
       <w:r>
         <w:t xml:space="preserve"> </w:t>
       </w:r>
-      <w:hyperlink r:id="rId280">
+      <w:hyperlink r:id="rId281">
         <w:r>
           <w:rPr>
             <w:rStyle w:val="Hyperlink"/>
@@ -20286,14 +20125,14 @@
         <w:t xml:space="preserve">.</w:t>
       </w:r>
     </w:p>
-    <w:bookmarkEnd w:id="281"/>
-    <w:bookmarkStart w:id="282" w:name="ref-Hollmann2015"/>
+    <w:bookmarkEnd w:id="282"/>
+    <w:bookmarkStart w:id="283" w:name="ref-Hollmann2015"/>
     <w:p>
       <w:pPr>
         <w:pStyle w:val="Bibliography"/>
       </w:pPr>
       <w:r>
-        <w:t xml:space="preserve">36.</w:t>
+        <w:t xml:space="preserve">37.</w:t>
       </w:r>
       <w:r>
         <w:t xml:space="preserve"> </w:t>
@@ -20314,14 +20153,14 @@
         <w:t xml:space="preserve">. International Journal of Productivity and Performance Management. 2015;64(11):971-93.</w:t>
       </w:r>
     </w:p>
-    <w:bookmarkEnd w:id="282"/>
-    <w:bookmarkStart w:id="283" w:name="ref-Nahmias2007"/>
+    <w:bookmarkEnd w:id="283"/>
+    <w:bookmarkStart w:id="284" w:name="ref-Nahmias2007"/>
     <w:p>
       <w:pPr>
         <w:pStyle w:val="Bibliography"/>
       </w:pPr>
       <w:r>
-        <w:t xml:space="preserve">37.</w:t>
+        <w:t xml:space="preserve">38.</w:t>
       </w:r>
       <w:r>
         <w:t xml:space="preserve"> </w:t>
@@ -20360,14 +20199,14 @@
         <w:t xml:space="preserve">xico: McGraw Hill Interamericana; 2007.</w:t>
       </w:r>
     </w:p>
-    <w:bookmarkEnd w:id="283"/>
-    <w:bookmarkStart w:id="284" w:name="ref-Krajewski2016"/>
+    <w:bookmarkEnd w:id="284"/>
+    <w:bookmarkStart w:id="285" w:name="ref-Krajewski2016"/>
     <w:p>
       <w:pPr>
         <w:pStyle w:val="Bibliography"/>
       </w:pPr>
       <w:r>
-        <w:t xml:space="preserve">38.</w:t>
+        <w:t xml:space="preserve">39.</w:t>
       </w:r>
       <w:r>
         <w:t xml:space="preserve"> </w:t>
@@ -20388,14 +20227,14 @@
         <w:t xml:space="preserve">. 11.ª edición. Harlow, EN: Pearson Education Ltd; 2016.</w:t>
       </w:r>
     </w:p>
-    <w:bookmarkEnd w:id="284"/>
-    <w:bookmarkStart w:id="285" w:name="X4e956815ca1199d73a39485c932e7d8485463a0"/>
+    <w:bookmarkEnd w:id="285"/>
+    <w:bookmarkStart w:id="286" w:name="X4e956815ca1199d73a39485c932e7d8485463a0"/>
     <w:p>
       <w:pPr>
         <w:pStyle w:val="Bibliography"/>
       </w:pPr>
       <w:r>
-        <w:t xml:space="preserve">39.</w:t>
+        <w:t xml:space="preserve">40.</w:t>
       </w:r>
       <w:r>
         <w:t xml:space="preserve"> </w:t>
@@ -20434,14 +20273,14 @@
         <w:t xml:space="preserve">. 2007.</w:t>
       </w:r>
     </w:p>
-    <w:bookmarkEnd w:id="285"/>
-    <w:bookmarkStart w:id="286" w:name="ref-CongresodelaRepublicadeColombia1993"/>
+    <w:bookmarkEnd w:id="286"/>
+    <w:bookmarkStart w:id="287" w:name="ref-CongresodelaRepublicadeColombia1993"/>
     <w:p>
       <w:pPr>
         <w:pStyle w:val="Bibliography"/>
       </w:pPr>
       <w:r>
-        <w:t xml:space="preserve">40.</w:t>
+        <w:t xml:space="preserve">41.</w:t>
       </w:r>
       <w:r>
         <w:t xml:space="preserve"> </w:t>
@@ -20480,14 +20319,14 @@
         <w:t xml:space="preserve">. 1993.</w:t>
       </w:r>
     </w:p>
-    <w:bookmarkEnd w:id="286"/>
-    <w:bookmarkStart w:id="287" w:name="ref-CongresodelaRepublicadeColombia2007"/>
+    <w:bookmarkEnd w:id="287"/>
+    <w:bookmarkStart w:id="288" w:name="ref-CongresodelaRepublicadeColombia2007"/>
     <w:p>
       <w:pPr>
         <w:pStyle w:val="Bibliography"/>
       </w:pPr>
       <w:r>
-        <w:t xml:space="preserve">41.</w:t>
+        <w:t xml:space="preserve">42.</w:t>
       </w:r>
       <w:r>
         <w:t xml:space="preserve"> </w:t>
@@ -20520,14 +20359,14 @@
         <w:t xml:space="preserve"> 2007.</w:t>
       </w:r>
     </w:p>
-    <w:bookmarkEnd w:id="287"/>
-    <w:bookmarkStart w:id="288" w:name="ref-OMS2021"/>
+    <w:bookmarkEnd w:id="288"/>
+    <w:bookmarkStart w:id="289" w:name="ref-OMS2021"/>
     <w:p>
       <w:pPr>
         <w:pStyle w:val="Bibliography"/>
       </w:pPr>
       <w:r>
-        <w:t xml:space="preserve">42.</w:t>
+        <w:t xml:space="preserve">43.</w:t>
       </w:r>
       <w:r>
         <w:t xml:space="preserve"> </w:t>
@@ -20548,14 +20387,14 @@
         <w:t xml:space="preserve">. 2021.</w:t>
       </w:r>
     </w:p>
-    <w:bookmarkEnd w:id="288"/>
-    <w:bookmarkStart w:id="289" w:name="ref-PDSPMinSalud2019"/>
+    <w:bookmarkEnd w:id="289"/>
+    <w:bookmarkStart w:id="290" w:name="ref-PDSPMinSalud2019"/>
     <w:p>
       <w:pPr>
         <w:pStyle w:val="Bibliography"/>
       </w:pPr>
       <w:r>
-        <w:t xml:space="preserve">43.</w:t>
+        <w:t xml:space="preserve">44.</w:t>
       </w:r>
       <w:r>
         <w:t xml:space="preserve"> </w:t>
@@ -20588,14 +20427,14 @@
         <w:t xml:space="preserve">. Ministerio de Salud. 2019;(32):2012-21.</w:t>
       </w:r>
     </w:p>
-    <w:bookmarkEnd w:id="289"/>
-    <w:bookmarkStart w:id="290" w:name="ref-FNE005-2019"/>
+    <w:bookmarkEnd w:id="290"/>
+    <w:bookmarkStart w:id="291" w:name="ref-FNE005-2019"/>
     <w:p>
       <w:pPr>
         <w:pStyle w:val="Bibliography"/>
       </w:pPr>
       <w:r>
-        <w:t xml:space="preserve">44.</w:t>
+        <w:t xml:space="preserve">45.</w:t>
       </w:r>
       <w:r>
         <w:t xml:space="preserve"> </w:t>
@@ -20628,14 +20467,14 @@
         <w:t xml:space="preserve">. 2019.</w:t>
       </w:r>
     </w:p>
-    <w:bookmarkEnd w:id="290"/>
-    <w:bookmarkStart w:id="291" w:name="X151870ab54b01afcd5b4b1f9212b983bdc4c06e"/>
+    <w:bookmarkEnd w:id="291"/>
+    <w:bookmarkStart w:id="292" w:name="X151870ab54b01afcd5b4b1f9212b983bdc4c06e"/>
     <w:p>
       <w:pPr>
         <w:pStyle w:val="Bibliography"/>
       </w:pPr>
       <w:r>
-        <w:t xml:space="preserve">45.</w:t>
+        <w:t xml:space="preserve">46.</w:t>
       </w:r>
       <w:r>
         <w:t xml:space="preserve"> </w:t>
@@ -20656,14 +20495,14 @@
         <w:t xml:space="preserve">. 2013;2003(October).</w:t>
       </w:r>
     </w:p>
-    <w:bookmarkEnd w:id="291"/>
-    <w:bookmarkStart w:id="292" w:name="ref-GutierrezPulido2008"/>
+    <w:bookmarkEnd w:id="292"/>
+    <w:bookmarkStart w:id="293" w:name="ref-GutierrezPulido2008"/>
     <w:p>
       <w:pPr>
         <w:pStyle w:val="Bibliography"/>
       </w:pPr>
       <w:r>
-        <w:t xml:space="preserve">46.</w:t>
+        <w:t xml:space="preserve">47.</w:t>
       </w:r>
       <w:r>
         <w:t xml:space="preserve"> </w:t>
@@ -20690,14 +20529,14 @@
         <w:t xml:space="preserve">. 2.ª edición. Mc Graw Hill; 2008.</w:t>
       </w:r>
     </w:p>
-    <w:bookmarkEnd w:id="292"/>
-    <w:bookmarkStart w:id="294" w:name="ref-Paterson2011"/>
+    <w:bookmarkEnd w:id="293"/>
+    <w:bookmarkStart w:id="295" w:name="ref-Paterson2011"/>
     <w:p>
       <w:pPr>
         <w:pStyle w:val="Bibliography"/>
       </w:pPr>
       <w:r>
-        <w:t xml:space="preserve">47.</w:t>
+        <w:t xml:space="preserve">48.</w:t>
       </w:r>
       <w:r>
         <w:t xml:space="preserve"> </w:t>
@@ -20720,7 +20559,7 @@
       <w:r>
         <w:t xml:space="preserve"> </w:t>
       </w:r>
-      <w:hyperlink r:id="rId293">
+      <w:hyperlink r:id="rId294">
         <w:r>
           <w:rPr>
             <w:rStyle w:val="Hyperlink"/>
@@ -20732,14 +20571,14 @@
         <w:t xml:space="preserve">.</w:t>
       </w:r>
     </w:p>
-    <w:bookmarkEnd w:id="294"/>
-    <w:bookmarkStart w:id="295" w:name="ref-HernandezVera2017"/>
+    <w:bookmarkEnd w:id="295"/>
+    <w:bookmarkStart w:id="296" w:name="ref-HernandezVera2017"/>
     <w:p>
       <w:pPr>
         <w:pStyle w:val="Bibliography"/>
       </w:pPr>
       <w:r>
-        <w:t xml:space="preserve">48.</w:t>
+        <w:t xml:space="preserve">49.</w:t>
       </w:r>
       <w:r>
         <w:t xml:space="preserve"> </w:t>
@@ -20784,14 +20623,14 @@
         <w:t xml:space="preserve">gica de Colombia (UPTC), 2017.</w:t>
       </w:r>
     </w:p>
-    <w:bookmarkEnd w:id="295"/>
-    <w:bookmarkStart w:id="296" w:name="ref-AvilaRoncancio2019"/>
+    <w:bookmarkEnd w:id="296"/>
+    <w:bookmarkStart w:id="297" w:name="ref-AvilaRoncancio2019"/>
     <w:p>
       <w:pPr>
         <w:pStyle w:val="Bibliography"/>
       </w:pPr>
       <w:r>
-        <w:t xml:space="preserve">49.</w:t>
+        <w:t xml:space="preserve">50.</w:t>
       </w:r>
       <w:r>
         <w:t xml:space="preserve"> </w:t>
@@ -20824,14 +20663,14 @@
         <w:t xml:space="preserve">. Tesis doctoral, Pontificia Universidad Javeriana, 2019.</w:t>
       </w:r>
     </w:p>
-    <w:bookmarkEnd w:id="296"/>
-    <w:bookmarkStart w:id="297" w:name="ref-CongresodelaRepublicadeColombia1988"/>
+    <w:bookmarkEnd w:id="297"/>
+    <w:bookmarkStart w:id="298" w:name="ref-CongresodelaRepublicadeColombia1988"/>
     <w:p>
       <w:pPr>
         <w:pStyle w:val="Bibliography"/>
       </w:pPr>
       <w:r>
-        <w:t xml:space="preserve">50.</w:t>
+        <w:t xml:space="preserve">51.</w:t>
       </w:r>
       <w:r>
         <w:t xml:space="preserve"> </w:t>
@@ -20864,14 +20703,14 @@
         <w:t xml:space="preserve">. 1988.</w:t>
       </w:r>
     </w:p>
-    <w:bookmarkEnd w:id="297"/>
-    <w:bookmarkStart w:id="298" w:name="ref-SecretariaTecnicaCNPDM-2019"/>
+    <w:bookmarkEnd w:id="298"/>
+    <w:bookmarkStart w:id="299" w:name="ref-SecretariaTecnicaCNPDM-2019"/>
     <w:p>
       <w:pPr>
         <w:pStyle w:val="Bibliography"/>
       </w:pPr>
       <w:r>
-        <w:t xml:space="preserve">51.</w:t>
+        <w:t xml:space="preserve">52.</w:t>
       </w:r>
       <w:r>
         <w:t xml:space="preserve"> </w:t>
@@ -20904,14 +20743,14 @@
         <w:t xml:space="preserve">. 2019:4.</w:t>
       </w:r>
     </w:p>
-    <w:bookmarkEnd w:id="298"/>
-    <w:bookmarkStart w:id="299" w:name="ref-INVIMA2021-ALERTAS"/>
+    <w:bookmarkEnd w:id="299"/>
+    <w:bookmarkStart w:id="300" w:name="ref-INVIMA2021-ALERTAS"/>
     <w:p>
       <w:pPr>
         <w:pStyle w:val="Bibliography"/>
       </w:pPr>
       <w:r>
-        <w:t xml:space="preserve">52.</w:t>
+        <w:t xml:space="preserve">53.</w:t>
       </w:r>
       <w:r>
         <w:t xml:space="preserve"> </w:t>
@@ -20932,14 +20771,14 @@
         <w:t xml:space="preserve">. 2021.</w:t>
       </w:r>
     </w:p>
-    <w:bookmarkEnd w:id="299"/>
-    <w:bookmarkStart w:id="300" w:name="ref-INVIMA2006-FV"/>
+    <w:bookmarkEnd w:id="300"/>
+    <w:bookmarkStart w:id="301" w:name="ref-INVIMA2006-FV"/>
     <w:p>
       <w:pPr>
         <w:pStyle w:val="Bibliography"/>
       </w:pPr>
       <w:r>
-        <w:t xml:space="preserve">53.</w:t>
+        <w:t xml:space="preserve">54.</w:t>
       </w:r>
       <w:r>
         <w:t xml:space="preserve"> </w:t>
@@ -20972,9 +20811,9 @@
         <w:t xml:space="preserve">n de Farmacovigilancia. 2006;12(4).</w:t>
       </w:r>
     </w:p>
-    <w:bookmarkEnd w:id="300"/>
     <w:bookmarkEnd w:id="301"/>
     <w:bookmarkEnd w:id="302"/>
+    <w:bookmarkEnd w:id="303"/>
     <w:sectPr/>
   </w:body>
 </w:document>

</xml_diff>

<commit_message>
Versión de publicaciones con todas las correcciones de Hilary aplicadas
</commit_message>
<xml_diff>
--- a/reports/Libro/docs/InformeFinal.docx
+++ b/reports/Libro/docs/InformeFinal.docx
@@ -649,7 +649,7 @@
         <w:pStyle w:val="BodyText"/>
       </w:pPr>
       <w:r>
-        <w:t xml:space="preserve">Para atender la necesidad de estos medicamentos el Grupo interno de trabajo de medicamentos del Estado, creado mediante la Resolución 723 de 2020 del FNE, tiene entre sus funciones:</w:t>
+        <w:t xml:space="preserve">Para atender la necesidad de estos medicamentos el Grupo interno de trabajo de medicamentos del Estado tiene funciones definidas por la Resolución 723 de 2020 del FNE de la siguiente manera:</w:t>
       </w:r>
     </w:p>
     <w:p>
@@ -2692,7 +2692,7 @@
         <w:t xml:space="preserve">4.8</w:t>
       </w:r>
       <w:r>
-        <w:t xml:space="preserve">B se encuentra la relación directa entre el N.° de inscritos en el departamento y el número de camas (adultos, intermedio adulto, intensivo adulto, agudo mental, intermedio mental, salud mental), servicios de farmacodependencia y ambulancias medicadas de acuerdo al REPS</w:t>
+        <w:t xml:space="preserve">B se encuentra la relación directa entre el N.° de inscritos en el departamento y el número de camas (adultos, intermedio adulto, intensivo adulto, agudo mental, intermedio mental, salud mental), servicios de farmacodependencia y ambulancias medicadas de acuerdo al registro especial de prestadores de salud (REPS)</w:t>
       </w:r>
       <w:hyperlink w:anchor="Xbb42c6dc2d1342c743e0c6215925805950d2ff4">
         <w:r>
@@ -3178,7 +3178,7 @@
         <w:pStyle w:val="BodyText"/>
       </w:pPr>
       <w:r>
-        <w:t xml:space="preserve">Por lo tanto, se propone una clasificación de los FRE - de acuerdo con su nivel de complejidad e indicadores de gestión - con el fin de mejorar el direccionamiento de acciones o asistencia a los FREs, sin el ánimo de generar acciones prohibitivas o represivas. El objetivo es generar grupos de FRE que permitan establecer las capacidades actuales así como las similaridades o diferencias entre los departamentos. Todo esto con el fin de generar un instrumento que sirva como insumo para mejorar el acompañamiento a los FRE en las asistencias técnicas y toma de decisiones relacionadas con el manejo de MME en los FRE.</w:t>
+        <w:t xml:space="preserve">Por lo tanto, se propuso una clasificación de los FRE de acuerdo con variables relacionadas al nivel de complejidad y varios indicadores de gestión - con el fin de mejorar el direccionamiento de acciones o asistencia a los FRE - sin el ánimo de generar acciones prohibitivas o represivas. El objetivo fue generar grupos de FRE que permitieran establecer las capacidades actuales así como las similaridades o diferencias entre los departamentos. Todo esto con el fin de generar un instrumento que sirviera como insumo para mejorar el acompañamiento a los FRE en las asistencias técnicas y toma de decisiones relacionadas con el manejo de MME en los FRE.</w:t>
       </w:r>
     </w:p>
     <w:bookmarkStart w:id="52" w:name="variables"/>
@@ -5170,7 +5170,7 @@
         <w:t xml:space="preserve"> </w:t>
       </w:r>
       <w:r>
-        <w:t xml:space="preserve">se muestra el comportamiento de las variables definidas para el análisis mediante un círculo de correlación. En primer lugar se observa que los primeros dos componentes de PCA representan un 56.9% de la variabilidad del conjunto de datos. Se observa que las variables relacionadas a la complejidad cuenta con una correlación alta entre sí, p.ej. los departamentos con mayores presupuestos asignados tienen una mayor proporción de uso del portafolio, así como una mayor proporción de inscritos activos.</w:t>
+        <w:t xml:space="preserve">se muestra el comportamiento de las variables definidas para el análisis mediante un círculo de correlación. En primer lugar se observó que los primeros dos componentes de PCA representan un 56.9% de la variabilidad del conjunto de datos. Se observó que las variables relacionadas a la complejidad contaban con una correlación alta entre sí, p.ej. los departamentos con mayores presupuestos asignados tenían una mayor proporción de uso del portafolio, así como una mayor proporción de inscritos activos.</w:t>
       </w:r>
     </w:p>
     <w:p>
@@ -5249,7 +5249,7 @@
         <w:pStyle w:val="BodyText"/>
       </w:pPr>
       <w:r>
-        <w:t xml:space="preserve">Se observa que los indicadores de gestión no presentan una correlación importante con las variables de complejidad (se evidencia porque las variables se proyectan de forma perpendicular), las variables de cumplimiento de envío de informe parecen tener una correlación un poco más alta respecto al resto de indicadores. Las variables de proporción de ventas realizadas por el FRE y cumplimiento de envío de Anexo 1 cuentan una correlación negativa con el indicador de tiempo de adquisición de recetario (esto era esperado por la definición de la variable) así como con el cumplimiento de envío de Anexo 2.</w:t>
+        <w:t xml:space="preserve">Así mismo, se observó que los indicadores de gestión no presentaron una correlación importante con las variables de complejidad (se evidenció porque las variables se proyectaron de forma perpendicular), las variables de cumplimiento de envío de informe parecían tener una correlación un poco más alta respecto al resto de indicadores. Las variables de proporción de ventas realizadas por el FRE y cumplimiento de envío de Anexo 1 tuvieron una correlación negativa con el indicador de tiempo de adquisición de recetario (esto era esperado por la definición de la variable) así como con el cumplimiento de envío de Anexo 2.</w:t>
       </w:r>
     </w:p>
     <w:p>
@@ -5680,7 +5680,7 @@
         <w:pStyle w:val="FirstParagraph"/>
       </w:pPr>
       <w:r>
-        <w:t xml:space="preserve">Las variables de presupuesto y número de inscritos, reflejan la asignación de recurso económico en cada región para la partida presupuestal en temas de salud de cada territorio. Esta asignación es un condicionante de la capacidad que tienen los FRE para disponer de infraestructura tecnológica y recurso humano suficiente, para que el ente territorial pueda cumplir con todas sus funciones. El número de inscritos en cada territorio también refleja la interacción entre oferta y demanda de MME en cada región, la cual debe ser satisfecha por el FRE.</w:t>
+        <w:t xml:space="preserve">Las variables de presupuesto y número de inscritos, reflejan la asignación de recurso económico en cada región para la partida presupuestal en temas de salud de cada territorio. Esta asignación tiene influencia en la capacidad que tienen los FRE para disponer de infraestructura tecnológica y recurso humano suficiente, para cumplir todas sus funciones como ente territorial. Adicionalmente, el número de inscritos en cada territorio refleja la complejidad entre oferta y demanda de MME en cada región, la cual debe ser satisfecha por la gestión del FRE.</w:t>
       </w:r>
     </w:p>
     <w:p>
@@ -5893,7 +5893,7 @@
         <w:pStyle w:val="FirstParagraph"/>
       </w:pPr>
       <w:r>
-        <w:t xml:space="preserve">En el marco de las jornadas de inmersión territorial con los FRE del país, se pudo determinar la cantidad de recetarios oficiales con los que cuentan entre los meses de junio a septiembre. Así pues, en la Figura</w:t>
+        <w:t xml:space="preserve">En el marco de las actividades de las jornadas de inmersión territorial con los FRE, se pudo determinar la cantidad de recetarios oficiales con los que cuentan entre los meses de junio a septiembre. Así pues, en la Figura</w:t>
       </w:r>
       <w:r>
         <w:t xml:space="preserve"> </w:t>
@@ -5902,7 +5902,7 @@
         <w:t xml:space="preserve">5.1</w:t>
       </w:r>
       <w:r>
-        <w:t xml:space="preserve">A, se observa la tendencia de los departamentos más distantes de la capital de la nación, a presentar menores existencias de recetarios oficiales.</w:t>
+        <w:t xml:space="preserve">A, se observa que los departamentos más distantes de la capital de la nación, tienden a presentar menores existencias de recetarios oficiales.</w:t>
       </w:r>
     </w:p>
     <w:p>
@@ -5912,7 +5912,7 @@
       <w:r>
         <w:drawing>
           <wp:inline>
-            <wp:extent cx="5334000" cy="2222500"/>
+            <wp:extent cx="5334000" cy="2667000"/>
             <wp:effectExtent b="0" l="0" r="0" t="0"/>
             <wp:docPr descr="Figura 5.1: Existencias de recetarios en el FRE. (A) N.° de existencias de recetarios en el FRE y (B) Cobertura de existencias de recetarios en el FRE." title="" id="1" name="Picture"/>
             <a:graphic>
@@ -5933,7 +5933,7 @@
                   <pic:spPr bwMode="auto">
                     <a:xfrm>
                       <a:off x="0" y="0"/>
-                      <a:ext cx="5334000" cy="2222500"/>
+                      <a:ext cx="5334000" cy="2667000"/>
                     </a:xfrm>
                     <a:prstGeom prst="rect">
                       <a:avLst/>
@@ -5981,7 +5981,7 @@
         <w:pStyle w:val="BodyText"/>
       </w:pPr>
       <w:r>
-        <w:t xml:space="preserve">En los extremos norte y sur, es decir, la región Caribe y Amazónica se tiene la mayor proporción de inexistencias de recetarios, en comparación con el resto de las regiones. El motivo de esto puede ser la dificultad para encontrar empresas de fabricación adecuada de documentos con características particulares como lo son los recetarios oficiales, por los cuales, en algunos departamentos limítrofes se contratan empresas de departamentos del interior, dado que en sus regiones no existe la capacidad para elaborarlos. Por otro lado, los FRE más antiguos y consolidados son los que en el presente disponen de mayor cantidad de recetarios, lo que puede estar influenciado, igualmente por la cercanía y facilidad de contratación con empresas de la región.</w:t>
+        <w:t xml:space="preserve">En los extremos norte y sur del territorio nacional, es decir, la región Caribe y Amazónica se tiene la menor proporción de existencias de recetarios, en comparación con el resto de las regiones. El principal motivo de esto puede corresponder a las condiciones de seguridad que presenta el FRE y su capacidad de almacenamiento, cuyos factores son diferentes en cada departamento. Adicionalmente, se debe considerar la difícil condición de las vías de acceso a los departamentos y la inexistencia de empresas que puedan elaborar los recetarios oficiales, en algunos departamentos. Por este motivo, algunos FRE departamentales contratan esta documentación con empresas de departamentos limítrofes, dado que en sus regiones no existe la capacidad para elaborarlos.</w:t>
       </w:r>
     </w:p>
     <w:p>
@@ -5998,7 +5998,7 @@
         <w:t xml:space="preserve">5.1</w:t>
       </w:r>
       <w:r>
-        <w:t xml:space="preserve">B predisposición entre los distintos FRE a presentar en estos momentos una duración de existencias de recetarios oficiales a 25 semanas. El motivo de esto es que en gran parte de los entes territoriales se concretan órdenes de compra de recetarios por un año, de modo que en la época en la cual se realizó el censo, aproximadamente mitad de año, aún quedan alrededor de 20 a 30 semanas más para la finalización del año calendario. Además de ello, en ocasiones se estima un periodo de 2 a 3 meses más, es decir, disponibilidad de recetarios hasta febrero o marzo, ya que por motivos de contratación de personal a inicio del año calendario se dificulta llevar a cabo el proceso de licitación de recetarios hasta que se hayan contratado nuevamente a los funcionarios del FRE, cuestión que se da por el tipo de contrato laboral con el que están vinculados la mayoría de los funcionarios de apoyo en el país (Figura</w:t>
+        <w:t xml:space="preserve">B predisposición entre los distintos FRE a presentar en estos momentos una duración de existencias de recetarios oficiales a 25 semanas. El motivo de esto es que en gran parte de los entes territoriales se concretan órdenes de compra de recetarios por un año, de modo que en la época en la cual se realizó el censo, aproximadamente mitad de año, aún quedan alrededor de 20 a 30 semanas más para la finalización del año calendario. Además de ello, en ocasiones se estima un periodo de 2 a 3 meses más, es decir, disponibilidad de recetarios hasta febrero o marzo, ya que por motivos de contratación de personal a inicio del año calendario se dificulta llevar a cabo el proceso de contratación de recetarios hasta que se hayan contratado nuevamente a los funcionarios del FRE, cuestión que se da por el tipo de contrato laboral con el que están vinculados la mayoría de los funcionarios de apoyo en el país (Figura</w:t>
       </w:r>
       <w:r>
         <w:t xml:space="preserve"> </w:t>
@@ -6051,7 +6051,7 @@
         <w:t xml:space="preserve">5.2</w:t>
       </w:r>
       <w:r>
-        <w:t xml:space="preserve">, los departamentos en donde se presenta menor circulación de recetarios precisamente son los departamentos distantes del interior. Este fenómeno puede ser ocasionado por la baja densidad poblacional de dichos territorios, es decir, la rotación de recetarios oficiales en Antioquia, que es un departamento que cuenta con más de 5 millones de habitantes es la más alta ya que su población actual supera a la de los demás departamentos que cuentan con recetarios oficiales</w:t>
+        <w:t xml:space="preserve">, los departamentos en donde se presenta menor circulación de recetarios precisamente son los departamentos distantes del interior. Este fenómeno puede ser ocasionado por la baja densidad poblacional de dichos territorios, es decir, la rotación de recetarios oficiales en Antioquia es la más alta entre todos los departamentos debido a que su población actual (más de 5 millones de habitantes) supera a la de los demás departamentos</w:t>
       </w:r>
       <w:hyperlink w:anchor="ref-DANE2021">
         <w:r>
@@ -6180,7 +6180,7 @@
         <w:pStyle w:val="FirstParagraph"/>
       </w:pPr>
       <w:r>
-        <w:t xml:space="preserve">Dentro del estudio de costos realizado se comparó el costo de compra del recetario contra su precio de venta. Así pues, se determinó que dentro del territorio el costo de los recetarios ronda entre los 10.000 COP y los 20.000 COP, con territorios como Valle del Cauca y Casanare, en donde dicho costo se aproxima a 30.000 COP. En algunos departamentos no se conocen los costos de adquisición de recetarios (Figura</w:t>
+        <w:t xml:space="preserve">Dentro del estudio de costos realizado se comparó el costo de compra del recetario contra su precio de venta. Así pues, se determinó que dentro del territorio el costo de adquisición de los recetarios ronda entre los 10,000 COP y los 20,000 COP, con territorios como Valle del Cauca y Casanare, en donde dicho costo se aproxima a 30,000 COP. En algunos departamentos no se conocen los costos de adquisición de recetarios (Figura</w:t>
       </w:r>
       <w:r>
         <w:t xml:space="preserve"> </w:t>
@@ -6189,7 +6189,7 @@
         <w:t xml:space="preserve">5.3</w:t>
       </w:r>
       <w:r>
-        <w:t xml:space="preserve">A), dada sus particularidades en la contratación, puesto que se encargan del proceso de licitación y contratación de recetarios, únicamente realizan estudios de necesidad que son enviados al ente encargado de concretar la contratación, en muchos casos, la gobernación departamental.</w:t>
+        <w:t xml:space="preserve">A), dada sus particularidades en la contratación, puesto que de todo el proceso de contratación de recetarios oficiales, únicamente se encargan de realizar la solicitud de necesidad que es enviada al ente encargado de concretar la contratación, en muchos casos, la gobernación departamental.</w:t>
       </w:r>
     </w:p>
     <w:p>
@@ -6373,7 +6373,7 @@
         <w:pStyle w:val="BodyText"/>
       </w:pPr>
       <w:r>
-        <w:t xml:space="preserve">Los amplios márgenes de ganancia y las proporciones distintas entre unos FRE y otros, se podrían relacionar con: (a) cantidad de medidas de seguridad del recetario, (b) facilidad de acceso del departamento, (c) número de prescripciones, (d) tipo de licitación o (e) cantidad de empresas oferentes en los concursos de licitación de recetarios.</w:t>
+        <w:t xml:space="preserve">Los amplios márgenes de ganancia y sus diferencias entre los distintos FRE, se podrían relacionar con: (a) cantidad de medidas de seguridad del recetario, (b) facilidad de acceso del departamento, (c) número de prescripciones, (d) tipo de contratación o (e) cantidad de empresas oferentes en los procesos de contratación de recetarios oficiales.</w:t>
       </w:r>
     </w:p>
     <w:bookmarkEnd w:id="73"/>
@@ -6400,7 +6400,7 @@
         <w:pStyle w:val="FirstParagraph"/>
       </w:pPr>
       <w:r>
-        <w:t xml:space="preserve">Dentro de los procesos que se utilizan para la licitación y contratación de recetarios oficiales en el país, se consideran 4 modalidades de selección principalmente:</w:t>
+        <w:t xml:space="preserve">Dentro de los procesos que se utilizan para la contratación de recetarios oficiales en el país, se consideran 4 modalidades de selección principalmente:</w:t>
       </w:r>
     </w:p>
     <w:p>
@@ -6434,7 +6434,7 @@
         </w:numPr>
       </w:pPr>
       <w:r>
-        <w:t xml:space="preserve">Selección abreviada, modalidad de selección objetiva prevista en aquellos casos en que por las características del objeto a contratar, las circunstancias de la contratación o la cuantía o destinación del bien, obra o servicio, puedan adelantarse procesos simplificados (uso de subastas a la inversa, bolsas de productos o compras por catálogo) para garantizar la eficacia de la gestión contractual</w:t>
+        <w:t xml:space="preserve">Selección abreviada de subasta inversa, que es una modalidad de selección objetiva prevista en aquellos casos en que por las características del objeto a contratar, las circunstancias de la contratación o la cuantía o destinación del bien, obra o servicio, puedan adelantarse procesos simplificados (uso de subastas a la inversa, bolsas de productos o compras por catálogo) para garantizar la eficacia de la gestión contractual</w:t>
       </w:r>
       <w:hyperlink w:anchor="ref-MinisteriodeRelacionesExteriores2014">
         <w:r>
@@ -6982,7 +6982,7 @@
         <w:pStyle w:val="BodyText"/>
       </w:pPr>
       <w:r>
-        <w:t xml:space="preserve">De esta forma, el tipo de contratación que se concreta con las empresas fabricante de los recetarios es una variable que influye en el costo de los recetarios, así pues, las modalidades de contratación por licitación pública, mínima cuantía y selección abreviada tienden a disminuir el costo del recetario en comparación con la modalidad de contratación directa, factor esperado ya que al no haber competencia entre empresas oferentes, quien posee el monopolio de fabricación es libre de disponer los precios de venta a las entidades territoriales.</w:t>
+        <w:t xml:space="preserve">De esta forma, el tipo de contratación que se concreta con las empresas fabricantes de los recetarios es una variable que influye en el costo de los recetarios, así pues, las modalidades de contratación por licitación pública, mínima cuantía y selección abreviada de subasta inversa tienden a disminuir el costo del recetario en comparación con la modalidad de contratación directa, factor esperado ya que al no haber competencia entre empresas oferentes, quien posee el monopolio de fabricación es libre de disponer los precios de venta a las entidades territoriales.</w:t>
       </w:r>
     </w:p>
     <w:p>
@@ -7313,7 +7313,7 @@
         <w:pStyle w:val="BodyText"/>
       </w:pPr>
       <w:r>
-        <w:t xml:space="preserve">En el marco de las actividades de las Jornadas de inmersión territorial, se logró observar un patrón en el proceso de licitación y contratación de recetarios oficiales por los FRE alrededor del país. Como se evidencia en la Figura</w:t>
+        <w:t xml:space="preserve">En el marco de las actividades de las jornadas de inmersión territorial, se observaron patrones en el proceso de contratación de recetarios oficiales por los FRE alrededor del país. Como se evidencia en la Figura</w:t>
       </w:r>
       <w:r>
         <w:t xml:space="preserve"> </w:t>
@@ -7334,7 +7334,7 @@
           <wp:inline>
             <wp:extent cx="3810000" cy="4943856"/>
             <wp:effectExtent b="0" l="0" r="0" t="0"/>
-            <wp:docPr descr="Figura 5.8: Proceso de contratación/licitación de los recetarios oficiales." title="" id="1" name="Picture"/>
+            <wp:docPr descr="Figura 5.8: Proceso de contratación de los recetarios oficiales." title="" id="1" name="Picture"/>
             <a:graphic>
               <a:graphicData uri="http://schemas.openxmlformats.org/drawingml/2006/picture">
                 <pic:pic>
@@ -7393,7 +7393,7 @@
       </w:r>
       <w:bookmarkEnd w:id="84"/>
       <w:r>
-        <w:t xml:space="preserve">Figura 5.8: Proceso de contratación/licitación de los recetarios oficiales.</w:t>
+        <w:t xml:space="preserve">Figura 5.8: Proceso de contratación de los recetarios oficiales.</w:t>
       </w:r>
     </w:p>
     <w:bookmarkEnd w:id="85"/>
@@ -7575,7 +7575,7 @@
         <w:pStyle w:val="BodyText"/>
       </w:pPr>
       <w:r>
-        <w:t xml:space="preserve">Existen casos atípicos como el FRE del departamento de Putumayo, el cual lleva sin concretar la compra de recetarios oficiales desde el mes de noviembre del año 2020. La principal problemática de adquisición del FRE Putumayo es debida a dificultades de la gobernación con el proceso de licitación.</w:t>
+        <w:t xml:space="preserve">Existen casos atípicos como el FRE del departamento de Putumayo, el cual lleva sin concretar la compra de recetarios oficiales desde el mes de noviembre del año 2020. La principal problemática de adquisición del FRE Putumayo es debida a dificultades de la gobernación con el proceso de contratación.</w:t>
       </w:r>
     </w:p>
     <w:p>
@@ -7726,7 +7726,7 @@
         <w:pStyle w:val="BodyText"/>
       </w:pPr>
       <w:r>
-        <w:t xml:space="preserve">Los recetarios entregados deben revisarse exhaustivamente para evidenciar el buen uso de estos. Junto con los recetarios se trae el anexo 13 para corroborar que los medicamentos formulados coincidan con los valores prescritos en cada uno de los mismos. Esta tarea se realiza en 17 de los 31 departamentos visitados, sin embargo, es una actividad demorada debido a la: (a) falta de personal en los entes territoriales y (b) cantidad de instituciones inscritas y/o médicos prescriptores que hay en el departamento.</w:t>
+        <w:t xml:space="preserve">Los recetarios entregados deben revisarse exhaustivamente para evidenciar el buen uso de estos. En conjunto con los recetarios se examina el anexo 13 de la Resolución 1478 de 2006 para evaluar sí los medicamentos formulados coinciden con los valores prescritos en cada uno de los mismos. Esta tarea se realiza en 17 de 31 departamentos visitados, sin embargo, es una actividad demorada debido a la: (a) falta de personal en los entes territoriales y (b) cantidad de instituciones inscritas y/o médicos prescriptores que hay en el departamento.</w:t>
       </w:r>
     </w:p>
     <w:p>
@@ -8047,7 +8047,7 @@
           <wp:inline>
             <wp:extent cx="5334000" cy="2667000"/>
             <wp:effectExtent b="0" l="0" r="0" t="0"/>
-            <wp:docPr descr="Figura 5.13: Proporción de FRE que diligencian campos en BD de venta de recetarios" title="" id="1" name="Picture"/>
+            <wp:docPr descr="Figura 5.13: Proporción (%) de FRE que diligencian campos en bases de datos de venta de recetarios." title="" id="1" name="Picture"/>
             <a:graphic>
               <a:graphicData uri="http://schemas.openxmlformats.org/drawingml/2006/picture">
                 <pic:pic>
@@ -8106,7 +8106,7 @@
       </w:r>
       <w:bookmarkEnd w:id="99"/>
       <w:r>
-        <w:t xml:space="preserve">Figura 5.13: Proporción de FRE que diligencian campos en BD de venta de recetarios</w:t>
+        <w:t xml:space="preserve">Figura 5.13: Proporción (%) de FRE que diligencian campos en bases de datos de venta de recetarios.</w:t>
       </w:r>
     </w:p>
     <w:p>
@@ -8144,7 +8144,7 @@
         <w:pStyle w:val="FirstParagraph"/>
       </w:pPr>
       <w:r>
-        <w:t xml:space="preserve">Se observó que la mayoría de FRE (proporción mayor a 50% en la Figura</w:t>
+        <w:t xml:space="preserve">A partir de la Figura</w:t>
       </w:r>
       <w:r>
         <w:t xml:space="preserve"> </w:t>
@@ -8153,15 +8153,39 @@
         <w:t xml:space="preserve">5.13</w:t>
       </w:r>
       <w:r>
-        <w:t xml:space="preserve">) llevaban un control de información con el fin de identificar a los compradores (Nombre del comprador persona o institución) y las cantidades adquiridas – Unidades compradas. Se almacenan datos de contacto, como dirección o teléfono en tan solo 25% de los FRE. Por otro lado, se evidenció que la mayoría de departamentos (83%) optan por realizar seguimiento a los recetarios con el código de serial, debido a que estos son únicos en cada recetario.</w:t>
-      </w:r>
-    </w:p>
-    <w:p>
-      <w:pPr>
-        <w:pStyle w:val="BodyText"/>
-      </w:pPr>
-      <w:r>
-        <w:t xml:space="preserve">Así mismo, se observaron otros tipos de campos almacenados por los FRE (opción Otros) en la venta de recetarios. Entre estos otros se encuentra: (a) consecutivos de las facturas emitidas en cada compra, (b) registro REPS, (c) saldo de recetarios oficiales tras la compra, o (d) códigos de recetarios oficiales prescritos allegados para su revisión. Algunos FRE cierran el ciclo de control del RO, en la misma base de datos, al relacionar los RO prescritos que son devueltos para su revisión.</w:t>
+        <w:t xml:space="preserve"> </w:t>
+      </w:r>
+      <w:r>
+        <w:t xml:space="preserve">se observó que la mayoría de FRE (más del 50%) llevaban un control de información con el fin de identificar a los compradores (</w:t>
+      </w:r>
+      <w:r>
+        <w:rPr>
+          <w:rStyle w:val="VerbatimChar"/>
+        </w:rPr>
+        <w:t xml:space="preserve">Nombre del comprador persona o institución</w:t>
+      </w:r>
+      <w:r>
+        <w:t xml:space="preserve">) y las cantidades adquiridas –</w:t>
+      </w:r>
+      <w:r>
+        <w:t xml:space="preserve"> </w:t>
+      </w:r>
+      <w:r>
+        <w:rPr>
+          <w:rStyle w:val="VerbatimChar"/>
+        </w:rPr>
+        <w:t xml:space="preserve">Unidades compradas</w:t>
+      </w:r>
+      <w:r>
+        <w:t xml:space="preserve">. Se almacenan datos de contacto, como dirección o teléfono en tan solo 25% de los FRE. Por otro lado, se evidenció que la mayoría de departamentos (83%) optan por realizar seguimiento a los recetarios con el código de serial, debido a que estos son únicos en cada recetario.</w:t>
+      </w:r>
+    </w:p>
+    <w:p>
+      <w:pPr>
+        <w:pStyle w:val="BodyText"/>
+      </w:pPr>
+      <w:r>
+        <w:t xml:space="preserve">Así mismo, se observaron otros tipos de campos almacenados por los FRE (opción Otros) en la venta de recetarios. Entre estos otros se encuentra: (a) consecutivos de las facturas emitidas en cada compra, (b) registro especial de prestadores en salud (REPS), (c) saldo de recetarios oficiales tras la compra, o (d) códigos de recetarios oficiales prescritos allegados para su revisión. Algunos FRE cierran el ciclo de control del RO, en la misma base de datos, al relacionar los RO prescritos que son devueltos para su revisión.</w:t>
       </w:r>
     </w:p>
     <w:p>
@@ -8181,7 +8205,7 @@
         <w:t xml:space="preserve"> </w:t>
       </w:r>
       <w:r>
-        <w:t xml:space="preserve">se muestra las distintas acciones realizadas por parte de los FRE para el seguimiento al manejo de los RO. La actividad de control más realizada, alrededor de un 70%, es la visita a las instituciones y médicos independientes inscritos en el FRE. La dinámica principal de la visita consiste en actividades propias de IVC, y a su vez en la revisión del anexo 13 junto con otros informes particulares vs las copias de las prescripciones de los RO que las entidades tengan disponibles.</w:t>
+        <w:t xml:space="preserve">se muestra las distintas acciones realizadas por parte de los FRE para el seguimiento al manejo de los RO. La actividad de control más realizada, alrededor de un 70%, es la visita a las instituciones y médicos independientes inscritos en el FRE. La dinámica principal de la visita consiste en actividades propias de inspección, vigilancia y control (IVC), y a su vez en la revisión del anexo 13 junto con otros informes particulares vs las copias de las prescripciones de los RO que las entidades tengan disponibles.</w:t>
       </w:r>
     </w:p>
     <w:p>
@@ -8311,7 +8335,7 @@
         <w:pStyle w:val="FirstParagraph"/>
       </w:pPr>
       <w:r>
-        <w:t xml:space="preserve">Durante el acompañamiento se complementó como recomendación a los FRE, se considerará alinearse a lo expresado en la Circular 009 de 2015 del FNE, donde se difunde la buena práctica de implementar bases de retención documental y gestión de archivo</w:t>
+        <w:t xml:space="preserve">Durante el acompañamiento se complementó como recomendación a los FRE, alinearse a lo expresado en la Circular 009 de 2015 del FNE, donde se difunde la buena práctica de implementar bases de retención documental y gestión de archivo</w:t>
       </w:r>
       <w:hyperlink w:anchor="ref-FNE2015-9">
         <w:r>
@@ -14595,9 +14619,9 @@
       <w:r>
         <w:drawing>
           <wp:inline>
-            <wp:extent cx="5334000" cy="3556000"/>
+            <wp:extent cx="5334000" cy="4000500"/>
             <wp:effectExtent b="0" l="0" r="0" t="0"/>
-            <wp:docPr descr="Figura 7.1: Proporción de Herramientas en el manejo de inventarios." title="" id="1" name="Picture"/>
+            <wp:docPr descr="Figura 7.1: Proporción de utilización de herramientas para el manejo de inventarios." title="" id="1" name="Picture"/>
             <a:graphic>
               <a:graphicData uri="http://schemas.openxmlformats.org/drawingml/2006/picture">
                 <pic:pic>
@@ -14616,7 +14640,7 @@
                   <pic:spPr bwMode="auto">
                     <a:xfrm>
                       <a:off x="0" y="0"/>
-                      <a:ext cx="5334000" cy="3556000"/>
+                      <a:ext cx="5334000" cy="4000500"/>
                     </a:xfrm>
                     <a:prstGeom prst="rect">
                       <a:avLst/>
@@ -14656,7 +14680,7 @@
       </w:r>
       <w:bookmarkEnd w:id="184"/>
       <w:r>
-        <w:t xml:space="preserve">Figura 7.1: Proporción de Herramientas en el manejo de inventarios.</w:t>
+        <w:t xml:space="preserve">Figura 7.1: Proporción de utilización de herramientas para el manejo de inventarios.</w:t>
       </w:r>
     </w:p>
     <w:p>
@@ -16347,7 +16371,7 @@
           <wp:inline>
             <wp:extent cx="5334000" cy="3194843"/>
             <wp:effectExtent b="0" l="0" r="0" t="0"/>
-            <wp:docPr descr="Figura 8.4: Tiempo en la consolidación del Anexo 1 de la Resolución 1479 de 2006 vs N° de instituciones que realizan compra en un año." title="" id="1" name="Picture"/>
+            <wp:docPr descr="Figura 8.4: Tiempo en la consolidación del Anexo 1 de la Resolución 1479 de 2006 frente al N.° de instituciones que realizan compra en un año." title="" id="1" name="Picture"/>
             <a:graphic>
               <a:graphicData uri="http://schemas.openxmlformats.org/drawingml/2006/picture">
                 <pic:pic>
@@ -16406,7 +16430,7 @@
       </w:r>
       <w:bookmarkEnd w:id="212"/>
       <w:r>
-        <w:t xml:space="preserve">Figura 8.4: Tiempo en la consolidación del Anexo 1 de la Resolución 1479 de 2006 vs N° de instituciones que realizan compra en un año.</w:t>
+        <w:t xml:space="preserve">Figura 8.4: Tiempo en la consolidación del Anexo 1 de la Resolución 1479 de 2006 frente al N.° de instituciones que realizan compra en un año.</w:t>
       </w:r>
     </w:p>
     <w:bookmarkEnd w:id="213"/>
@@ -18256,7 +18280,7 @@
           <w:bCs/>
           <w:b/>
         </w:rPr>
-        <w:t xml:space="preserve">Comunicación</w:t>
+        <w:t xml:space="preserve">Comunicaciones</w:t>
       </w:r>
       <w:r>
         <w:t xml:space="preserve"> </w:t>

</xml_diff>